<commit_message>
feat: istorijat search engine-a
</commit_message>
<xml_diff>
--- a/Nevena Gligorov diplomski v1.docx
+++ b/Nevena Gligorov diplomski v1.docx
@@ -64,7 +64,7 @@
                 <v:shape id="_x0000_i1025" type="#_x0000_t75" style="width:63.85pt;height:63.85pt" o:ole="" fillcolor="window">
                   <v:imagedata r:id="rId8" o:title=""/>
                 </v:shape>
-                <o:OLEObject Type="Embed" ProgID="CorelDraw.Graphic.7" ShapeID="_x0000_i1025" DrawAspect="Content" ObjectID="_1786128475" r:id="rId9"/>
+                <o:OLEObject Type="Embed" ProgID="CorelDraw.Graphic.7" ShapeID="_x0000_i1025" DrawAspect="Content" ObjectID="_1786192783" r:id="rId9"/>
               </w:object>
             </w:r>
           </w:p>
@@ -5804,6 +5804,8 @@
             </w:rPr>
             <w:t>Sadržaj</w:t>
           </w:r>
+          <w:bookmarkStart w:id="0" w:name="_GoBack"/>
+          <w:bookmarkEnd w:id="0"/>
         </w:p>
         <w:p>
           <w:pPr>
@@ -5842,7 +5844,7 @@
             </w:rPr>
             <w:fldChar w:fldCharType="separate"/>
           </w:r>
-          <w:hyperlink w:anchor="_Toc111503927" w:history="1">
+          <w:hyperlink w:anchor="_Toc175579953" w:history="1">
             <w:r>
               <w:rPr>
                 <w:rStyle w:val="Hyperlink"/>
@@ -5885,7 +5887,7 @@
                 <w:noProof/>
                 <w:webHidden/>
               </w:rPr>
-              <w:instrText xml:space="preserve"> PAGEREF _Toc111503927 \h </w:instrText>
+              <w:instrText xml:space="preserve"> PAGEREF _Toc175579953 \h </w:instrText>
             </w:r>
             <w:r>
               <w:rPr>
@@ -5928,7 +5930,7 @@
               <w:noProof/>
             </w:rPr>
           </w:pPr>
-          <w:hyperlink w:anchor="_Toc111503928" w:history="1">
+          <w:hyperlink w:anchor="_Toc175579954" w:history="1">
             <w:r>
               <w:rPr>
                 <w:rStyle w:val="Hyperlink"/>
@@ -5971,7 +5973,7 @@
                 <w:noProof/>
                 <w:webHidden/>
               </w:rPr>
-              <w:instrText xml:space="preserve"> PAGEREF _Toc111503928 \h </w:instrText>
+              <w:instrText xml:space="preserve"> PAGEREF _Toc175579954 \h </w:instrText>
             </w:r>
             <w:r>
               <w:rPr>
@@ -6014,7 +6016,7 @@
               <w:noProof/>
             </w:rPr>
           </w:pPr>
-          <w:hyperlink w:anchor="_Toc111503929" w:history="1">
+          <w:hyperlink w:anchor="_Toc175579955" w:history="1">
             <w:r>
               <w:rPr>
                 <w:rStyle w:val="Hyperlink"/>
@@ -6036,7 +6038,7 @@
                 <w:noProof/>
                 <w:lang w:val="sr-Latn-RS"/>
               </w:rPr>
-              <w:t>Poglavlje</w:t>
+              <w:t>Istorijat</w:t>
             </w:r>
             <w:r>
               <w:rPr>
@@ -6057,7 +6059,7 @@
                 <w:noProof/>
                 <w:webHidden/>
               </w:rPr>
-              <w:instrText xml:space="preserve"> PAGEREF _Toc111503929 \h </w:instrText>
+              <w:instrText xml:space="preserve"> PAGEREF _Toc175579955 \h </w:instrText>
             </w:r>
             <w:r>
               <w:rPr>
@@ -6100,7 +6102,7 @@
               <w:noProof/>
             </w:rPr>
           </w:pPr>
-          <w:hyperlink w:anchor="_Toc111503930" w:history="1">
+          <w:hyperlink w:anchor="_Toc175579956" w:history="1">
             <w:r>
               <w:rPr>
                 <w:rStyle w:val="Hyperlink"/>
@@ -6143,7 +6145,7 @@
                 <w:noProof/>
                 <w:webHidden/>
               </w:rPr>
-              <w:instrText xml:space="preserve"> PAGEREF _Toc111503930 \h </w:instrText>
+              <w:instrText xml:space="preserve"> PAGEREF _Toc175579956 \h </w:instrText>
             </w:r>
             <w:r>
               <w:rPr>
@@ -6163,7 +6165,7 @@
                 <w:noProof/>
                 <w:webHidden/>
               </w:rPr>
-              <w:t>9</w:t>
+              <w:t>11</w:t>
             </w:r>
             <w:r>
               <w:rPr>
@@ -6186,7 +6188,7 @@
               <w:noProof/>
             </w:rPr>
           </w:pPr>
-          <w:hyperlink w:anchor="_Toc111503931" w:history="1">
+          <w:hyperlink w:anchor="_Toc175579957" w:history="1">
             <w:r>
               <w:rPr>
                 <w:rStyle w:val="Hyperlink"/>
@@ -6229,7 +6231,7 @@
                 <w:noProof/>
                 <w:webHidden/>
               </w:rPr>
-              <w:instrText xml:space="preserve"> PAGEREF _Toc111503931 \h </w:instrText>
+              <w:instrText xml:space="preserve"> PAGEREF _Toc175579957 \h </w:instrText>
             </w:r>
             <w:r>
               <w:rPr>
@@ -6249,7 +6251,7 @@
                 <w:noProof/>
                 <w:webHidden/>
               </w:rPr>
-              <w:t>9</w:t>
+              <w:t>11</w:t>
             </w:r>
             <w:r>
               <w:rPr>
@@ -6271,7 +6273,7 @@
               <w:noProof/>
             </w:rPr>
           </w:pPr>
-          <w:hyperlink w:anchor="_Toc111503932" w:history="1">
+          <w:hyperlink w:anchor="_Toc175579958" w:history="1">
             <w:r>
               <w:rPr>
                 <w:rStyle w:val="Hyperlink"/>
@@ -6299,7 +6301,7 @@
                 <w:noProof/>
                 <w:webHidden/>
               </w:rPr>
-              <w:instrText xml:space="preserve"> PAGEREF _Toc111503932 \h </w:instrText>
+              <w:instrText xml:space="preserve"> PAGEREF _Toc175579958 \h </w:instrText>
             </w:r>
             <w:r>
               <w:rPr>
@@ -6319,7 +6321,7 @@
                 <w:noProof/>
                 <w:webHidden/>
               </w:rPr>
-              <w:t>9</w:t>
+              <w:t>11</w:t>
             </w:r>
             <w:r>
               <w:rPr>
@@ -6341,7 +6343,7 @@
               <w:noProof/>
             </w:rPr>
           </w:pPr>
-          <w:hyperlink w:anchor="_Toc111503933" w:history="1">
+          <w:hyperlink w:anchor="_Toc175579959" w:history="1">
             <w:r>
               <w:rPr>
                 <w:rStyle w:val="Hyperlink"/>
@@ -6369,7 +6371,7 @@
                 <w:noProof/>
                 <w:webHidden/>
               </w:rPr>
-              <w:instrText xml:space="preserve"> PAGEREF _Toc111503933 \h </w:instrText>
+              <w:instrText xml:space="preserve"> PAGEREF _Toc175579959 \h </w:instrText>
             </w:r>
             <w:r>
               <w:rPr>
@@ -6389,7 +6391,7 @@
                 <w:noProof/>
                 <w:webHidden/>
               </w:rPr>
-              <w:t>9</w:t>
+              <w:t>11</w:t>
             </w:r>
             <w:r>
               <w:rPr>
@@ -6412,7 +6414,7 @@
               <w:noProof/>
             </w:rPr>
           </w:pPr>
-          <w:hyperlink w:anchor="_Toc111503934" w:history="1">
+          <w:hyperlink w:anchor="_Toc175579960" w:history="1">
             <w:r>
               <w:rPr>
                 <w:rStyle w:val="Hyperlink"/>
@@ -6455,7 +6457,7 @@
                 <w:noProof/>
                 <w:webHidden/>
               </w:rPr>
-              <w:instrText xml:space="preserve"> PAGEREF _Toc111503934 \h </w:instrText>
+              <w:instrText xml:space="preserve"> PAGEREF _Toc175579960 \h </w:instrText>
             </w:r>
             <w:r>
               <w:rPr>
@@ -6475,7 +6477,7 @@
                 <w:noProof/>
                 <w:webHidden/>
               </w:rPr>
-              <w:t>10</w:t>
+              <w:t>12</w:t>
             </w:r>
             <w:r>
               <w:rPr>
@@ -6498,7 +6500,7 @@
               <w:noProof/>
             </w:rPr>
           </w:pPr>
-          <w:hyperlink w:anchor="_Toc111503935" w:history="1">
+          <w:hyperlink w:anchor="_Toc175579961" w:history="1">
             <w:r>
               <w:rPr>
                 <w:rStyle w:val="Hyperlink"/>
@@ -6520,7 +6522,7 @@
                 <w:noProof/>
                 <w:lang w:val="sr-Latn-RS"/>
               </w:rPr>
-              <w:t>Zakljucak</w:t>
+              <w:t>Zaključak</w:t>
             </w:r>
             <w:r>
               <w:rPr>
@@ -6541,7 +6543,7 @@
                 <w:noProof/>
                 <w:webHidden/>
               </w:rPr>
-              <w:instrText xml:space="preserve"> PAGEREF _Toc111503935 \h </w:instrText>
+              <w:instrText xml:space="preserve"> PAGEREF _Toc175579961 \h </w:instrText>
             </w:r>
             <w:r>
               <w:rPr>
@@ -6561,7 +6563,7 @@
                 <w:noProof/>
                 <w:webHidden/>
               </w:rPr>
-              <w:t>11</w:t>
+              <w:t>13</w:t>
             </w:r>
             <w:r>
               <w:rPr>
@@ -6583,7 +6585,7 @@
               <w:noProof/>
             </w:rPr>
           </w:pPr>
-          <w:hyperlink w:anchor="_Toc111503936" w:history="1">
+          <w:hyperlink w:anchor="_Toc175579962" w:history="1">
             <w:r>
               <w:rPr>
                 <w:rStyle w:val="Hyperlink"/>
@@ -6611,7 +6613,7 @@
                 <w:noProof/>
                 <w:webHidden/>
               </w:rPr>
-              <w:instrText xml:space="preserve"> PAGEREF _Toc111503936 \h </w:instrText>
+              <w:instrText xml:space="preserve"> PAGEREF _Toc175579962 \h </w:instrText>
             </w:r>
             <w:r>
               <w:rPr>
@@ -6631,7 +6633,7 @@
                 <w:noProof/>
                 <w:webHidden/>
               </w:rPr>
-              <w:t>12</w:t>
+              <w:t>14</w:t>
             </w:r>
             <w:r>
               <w:rPr>
@@ -6653,7 +6655,7 @@
               <w:noProof/>
             </w:rPr>
           </w:pPr>
-          <w:hyperlink w:anchor="_Toc111503937" w:history="1">
+          <w:hyperlink w:anchor="_Toc175579963" w:history="1">
             <w:r>
               <w:rPr>
                 <w:rStyle w:val="Hyperlink"/>
@@ -6681,7 +6683,7 @@
                 <w:noProof/>
                 <w:webHidden/>
               </w:rPr>
-              <w:instrText xml:space="preserve"> PAGEREF _Toc111503937 \h </w:instrText>
+              <w:instrText xml:space="preserve"> PAGEREF _Toc175579963 \h </w:instrText>
             </w:r>
             <w:r>
               <w:rPr>
@@ -6701,7 +6703,7 @@
                 <w:noProof/>
                 <w:webHidden/>
               </w:rPr>
-              <w:t>13</w:t>
+              <w:t>15</w:t>
             </w:r>
             <w:r>
               <w:rPr>
@@ -6723,7 +6725,7 @@
               <w:noProof/>
             </w:rPr>
           </w:pPr>
-          <w:hyperlink w:anchor="_Toc111503938" w:history="1">
+          <w:hyperlink w:anchor="_Toc175579964" w:history="1">
             <w:r>
               <w:rPr>
                 <w:rStyle w:val="Hyperlink"/>
@@ -6751,7 +6753,7 @@
                 <w:noProof/>
                 <w:webHidden/>
               </w:rPr>
-              <w:instrText xml:space="preserve"> PAGEREF _Toc111503938 \h </w:instrText>
+              <w:instrText xml:space="preserve"> PAGEREF _Toc175579964 \h </w:instrText>
             </w:r>
             <w:r>
               <w:rPr>
@@ -6771,7 +6773,7 @@
                 <w:noProof/>
                 <w:webHidden/>
               </w:rPr>
-              <w:t>14</w:t>
+              <w:t>16</w:t>
             </w:r>
             <w:r>
               <w:rPr>
@@ -6793,7 +6795,7 @@
               <w:noProof/>
             </w:rPr>
           </w:pPr>
-          <w:hyperlink w:anchor="_Toc111503939" w:history="1">
+          <w:hyperlink w:anchor="_Toc175579965" w:history="1">
             <w:r>
               <w:rPr>
                 <w:rStyle w:val="Hyperlink"/>
@@ -6821,7 +6823,7 @@
                 <w:noProof/>
                 <w:webHidden/>
               </w:rPr>
-              <w:instrText xml:space="preserve"> PAGEREF _Toc111503939 \h </w:instrText>
+              <w:instrText xml:space="preserve"> PAGEREF _Toc175579965 \h </w:instrText>
             </w:r>
             <w:r>
               <w:rPr>
@@ -6841,7 +6843,7 @@
                 <w:noProof/>
                 <w:webHidden/>
               </w:rPr>
-              <w:t>15</w:t>
+              <w:t>17</w:t>
             </w:r>
             <w:r>
               <w:rPr>
@@ -6903,7 +6905,7 @@
           <w:lang w:val="sr-Latn-RS"/>
         </w:rPr>
       </w:pPr>
-      <w:bookmarkStart w:id="0" w:name="_Toc111503927"/>
+      <w:bookmarkStart w:id="1" w:name="_Toc175579953"/>
       <w:r>
         <w:rPr>
           <w:lang w:val="sr-Latn-RS"/>
@@ -6911,7 +6913,7 @@
         <w:lastRenderedPageBreak/>
         <w:t>Uvod</w:t>
       </w:r>
-      <w:bookmarkEnd w:id="0"/>
+      <w:bookmarkEnd w:id="1"/>
     </w:p>
     <w:p>
       <w:pPr>
@@ -7036,7 +7038,7 @@
           <w:lang w:val="sr-Latn-RS"/>
         </w:rPr>
       </w:pPr>
-      <w:bookmarkStart w:id="1" w:name="_Toc111503928"/>
+      <w:bookmarkStart w:id="2" w:name="_Toc175579954"/>
       <w:r>
         <w:rPr>
           <w:lang w:val="sr-Latn-RS"/>
@@ -7055,7 +7057,7 @@
         </w:rPr>
         <w:t>vodu?</w:t>
       </w:r>
-      <w:bookmarkEnd w:id="1"/>
+      <w:bookmarkEnd w:id="2"/>
     </w:p>
     <w:p>
       <w:pPr>
@@ -7141,13 +7143,15 @@
           <w:lang w:val="sr-Latn-RS"/>
         </w:rPr>
       </w:pPr>
+      <w:bookmarkStart w:id="3" w:name="_Toc175579955"/>
       <w:r>
         <w:rPr>
           <w:lang w:val="sr-Latn-RS"/>
         </w:rPr>
         <w:lastRenderedPageBreak/>
-        <w:t>Poglavlje</w:t>
-      </w:r>
+        <w:t>Istorijat</w:t>
+      </w:r>
+      <w:bookmarkEnd w:id="3"/>
     </w:p>
     <w:p>
       <w:pPr>
@@ -7272,10 +7276,41 @@
         <w:rPr>
           <w:lang w:val="sr-Latn-RS"/>
         </w:rPr>
-        <w:t xml:space="preserve"> Ime Archie potiče od reči </w:t>
-      </w:r>
-      <w:r>
-        <w:t>"Archive", po uzoru na</w:t>
+        <w:t xml:space="preserve"> Ime </w:t>
+      </w:r>
+      <w:r>
+        <w:rPr>
+          <w:i/>
+          <w:lang w:val="sr-Latn-RS"/>
+        </w:rPr>
+        <w:t>Archie</w:t>
+      </w:r>
+      <w:r>
+        <w:rPr>
+          <w:lang w:val="sr-Latn-RS"/>
+        </w:rPr>
+        <w:t xml:space="preserve"> potiče od reči </w:t>
+      </w:r>
+      <w:r>
+        <w:rPr>
+          <w:lang w:val="sr-Latn-RS"/>
+        </w:rPr>
+        <w:t>„</w:t>
+      </w:r>
+      <w:r>
+        <w:rPr>
+          <w:i/>
+        </w:rPr>
+        <w:t>Archive</w:t>
+      </w:r>
+      <w:r>
+        <w:rPr>
+          <w:lang w:val="sr-Latn-RS"/>
+        </w:rPr>
+        <w:t>“</w:t>
+      </w:r>
+      <w:r>
+        <w:t>, po uzoru na</w:t>
       </w:r>
       <w:r>
         <w:t xml:space="preserve"> duga</w:t>
@@ -7331,13 +7366,16 @@
         </w:rPr>
       </w:pPr>
       <w:r>
+        <w:rPr>
+          <w:i/>
+        </w:rPr>
         <w:t>Archie</w:t>
       </w:r>
       <w:r>
         <w:rPr>
           <w:lang w:val="sr-Latn-RS"/>
         </w:rPr>
-        <w:t xml:space="preserve"> korisnički interfejs je bio poprilično jednostavan</w:t>
+        <w:t xml:space="preserve"> korisnički interfejs je poprilično jednostavan</w:t>
       </w:r>
       <w:r>
         <w:rPr>
@@ -7361,7 +7399,7 @@
         <w:rPr>
           <w:lang w:val="sr-Latn-RS"/>
         </w:rPr>
-        <w:t xml:space="preserve"> da je njegova glavna namena bila pretraživanje fajlova</w:t>
+        <w:t xml:space="preserve"> da je njegova glavna namena pretraživanje fajlova</w:t>
       </w:r>
       <w:r>
         <w:rPr>
@@ -7445,7 +7483,19 @@
         <w:rPr>
           <w:sz w:val="22"/>
         </w:rPr>
-        <w:t>Slika 1. Archie interfejs [</w:t>
+        <w:t xml:space="preserve">Slika 1. Archie </w:t>
+      </w:r>
+      <w:r>
+        <w:rPr>
+          <w:sz w:val="22"/>
+        </w:rPr>
+        <w:t>interfejs</w:t>
+      </w:r>
+      <w:r>
+        <w:rPr>
+          <w:sz w:val="22"/>
+        </w:rPr>
+        <w:t xml:space="preserve"> [</w:t>
       </w:r>
       <w:r>
         <w:rPr>
@@ -7542,7 +7592,15 @@
           <w:rFonts w:cstheme="minorHAnsi"/>
           <w:lang w:val="sr-Latn-RS"/>
         </w:rPr>
-        <w:t xml:space="preserve"> Novokreirani Archie</w:t>
+        <w:t xml:space="preserve"> Novokreirani </w:t>
+      </w:r>
+      <w:r>
+        <w:rPr>
+          <w:rFonts w:cstheme="minorHAnsi"/>
+          <w:i/>
+          <w:lang w:val="sr-Latn-RS"/>
+        </w:rPr>
+        <w:t>Archie</w:t>
       </w:r>
       <w:r>
         <w:rPr>
@@ -7574,6 +7632,7 @@
       <w:r>
         <w:rPr>
           <w:rFonts w:cstheme="minorHAnsi"/>
+          <w:i/>
         </w:rPr>
         <w:t>Archie</w:t>
       </w:r>
@@ -7792,9 +7851,17 @@
       <w:r>
         <w:rPr>
           <w:rFonts w:cstheme="minorHAnsi"/>
-          <w:lang w:val="sr-Latn-RS"/>
-        </w:rPr>
-        <w:t>Archie je postao veoma popularan i korišćen od strane drugi</w:t>
+          <w:i/>
+          <w:lang w:val="sr-Latn-RS"/>
+        </w:rPr>
+        <w:t>Archie</w:t>
+      </w:r>
+      <w:r>
+        <w:rPr>
+          <w:rFonts w:cstheme="minorHAnsi"/>
+          <w:lang w:val="sr-Latn-RS"/>
+        </w:rPr>
+        <w:t xml:space="preserve"> je postao veoma popularan i korišćen od strane drugi</w:t>
       </w:r>
       <w:r>
         <w:rPr>
@@ -7922,7 +7989,7 @@
           <w:rFonts w:cstheme="minorHAnsi"/>
           <w:lang w:val="sr-Latn-RS"/>
         </w:rPr>
-        <w:t>od</w:t>
+        <w:t>za</w:t>
       </w:r>
       <w:r>
         <w:rPr>
@@ -7933,88 +8000,1318 @@
       </w:r>
       <w:r>
         <w:rPr>
-          <w:rFonts w:cstheme="minorHAnsi"/>
-        </w:rPr>
-        <w:t xml:space="preserve">"Yet Another Hierarchically Organized Oracle" ili "Yet Another Hierarchical Officius Oracle", </w:t>
-      </w:r>
-      <w:r>
-        <w:rPr>
-          <w:rFonts w:cstheme="minorHAnsi"/>
-        </w:rPr>
-        <w:t>dvojica studenata sa Stanford Univerziteta, Jerry Yan</w:t>
-      </w:r>
-      <w:bookmarkStart w:id="2" w:name="_GoBack"/>
-      <w:bookmarkEnd w:id="2"/>
-      <w:r>
-        <w:rPr>
-          <w:rFonts w:cstheme="minorHAnsi"/>
-        </w:rPr>
-        <w:t xml:space="preserve">g i David </w:t>
-      </w:r>
-      <w:r>
-        <w:rPr>
-          <w:rFonts w:cstheme="minorHAnsi"/>
-        </w:rPr>
-        <w:t>Filo prave preokre</w:t>
-      </w:r>
-      <w:r>
-        <w:rPr>
-          <w:rFonts w:cstheme="minorHAnsi"/>
-        </w:rPr>
-        <w:t>t u svetu mehanizama pretrage. Do tog momenta, svi mehanizmi su se bazirali na pretrazi indeksiranih stranica</w:t>
+          <w:lang w:val="sr-Latn-RS"/>
+        </w:rPr>
+        <w:t>„</w:t>
+      </w:r>
+      <w:r>
+        <w:rPr>
+          <w:rFonts w:cstheme="minorHAnsi"/>
+          <w:i/>
+        </w:rPr>
+        <w:t>Yet Another Hierarchically Organized Oracle</w:t>
+      </w:r>
+      <w:r>
+        <w:rPr>
+          <w:lang w:val="sr-Latn-RS"/>
+        </w:rPr>
+        <w:t>“</w:t>
+      </w:r>
+      <w:r>
+        <w:rPr>
+          <w:rFonts w:cstheme="minorHAnsi"/>
+        </w:rPr>
+        <w:t xml:space="preserve"> ili </w:t>
+      </w:r>
+      <w:r>
+        <w:rPr>
+          <w:lang w:val="sr-Latn-RS"/>
+        </w:rPr>
+        <w:t>„</w:t>
+      </w:r>
+      <w:r>
+        <w:rPr>
+          <w:rFonts w:cstheme="minorHAnsi"/>
+          <w:i/>
+        </w:rPr>
+        <w:t>Yet Another Hierarchical Officius Oracle</w:t>
+      </w:r>
+      <w:r>
+        <w:rPr>
+          <w:lang w:val="sr-Latn-RS"/>
+        </w:rPr>
+        <w:t>“</w:t>
+      </w:r>
+      <w:r>
+        <w:rPr>
+          <w:rFonts w:cstheme="minorHAnsi"/>
+        </w:rPr>
+        <w:t xml:space="preserve">, </w:t>
+      </w:r>
+      <w:r>
+        <w:rPr>
+          <w:rFonts w:cstheme="minorHAnsi"/>
+        </w:rPr>
+        <w:t>princip</w:t>
+      </w:r>
+      <w:r>
+        <w:rPr>
+          <w:rFonts w:cstheme="minorHAnsi"/>
+        </w:rPr>
+        <w:t xml:space="preserve"> njegovog rada je </w:t>
+      </w:r>
+      <w:r>
+        <w:rPr>
+          <w:rFonts w:cstheme="minorHAnsi"/>
+        </w:rPr>
+        <w:t>ist</w:t>
+      </w:r>
+      <w:r>
+        <w:rPr>
+          <w:rFonts w:cstheme="minorHAnsi"/>
+        </w:rPr>
+        <w:t>i</w:t>
+      </w:r>
+      <w:r>
+        <w:rPr>
+          <w:rFonts w:cstheme="minorHAnsi"/>
+        </w:rPr>
+        <w:t>,</w:t>
+      </w:r>
+      <w:r>
+        <w:rPr>
+          <w:rFonts w:cstheme="minorHAnsi"/>
+        </w:rPr>
+        <w:t xml:space="preserve"> a to je da</w:t>
+      </w:r>
+      <w:r>
+        <w:rPr>
+          <w:rFonts w:cstheme="minorHAnsi"/>
+        </w:rPr>
+        <w:t xml:space="preserve"> predstavlja direktorijum koji se sastoji od</w:t>
+      </w:r>
+      <w:r>
+        <w:rPr>
+          <w:rFonts w:cstheme="minorHAnsi"/>
+          <w:lang w:val="sr-Latn-RS"/>
+        </w:rPr>
+        <w:t xml:space="preserve"> Internet sajtova, prilikom čega s</w:t>
+      </w:r>
+      <w:r>
+        <w:rPr>
+          <w:rFonts w:cstheme="minorHAnsi"/>
+          <w:lang w:val="sr-Latn-RS"/>
+        </w:rPr>
+        <w:t>u sajtovi organizovani hijerarhijski</w:t>
+      </w:r>
+      <w:r>
+        <w:rPr>
+          <w:rFonts w:cstheme="minorHAnsi"/>
+          <w:lang w:val="sr-Latn-RS"/>
+        </w:rPr>
+        <w:t>, primer interfejsa videti na slici 3</w:t>
+      </w:r>
+      <w:r>
+        <w:rPr>
+          <w:rFonts w:cstheme="minorHAnsi"/>
+          <w:lang w:val="sr-Latn-RS"/>
+        </w:rPr>
+        <w:t xml:space="preserve"> </w:t>
+      </w:r>
+      <w:r>
+        <w:rPr>
+          <w:rFonts w:cstheme="minorHAnsi"/>
+        </w:rPr>
+        <w:t>[4]</w:t>
       </w:r>
       <w:r>
         <w:rPr>
           <w:rFonts w:cstheme="minorHAnsi"/>
         </w:rPr>
         <w:t xml:space="preserve">. </w:t>
-      </w:r>
-      <w:r>
-        <w:rPr>
-          <w:rFonts w:cstheme="minorHAnsi"/>
-        </w:rPr>
-        <w:lastRenderedPageBreak/>
-        <w:t xml:space="preserve">"Jerry and David's Guide to the World Wide Web", kako su ga isprva nazivali, predstavlja direktorijum drugih </w:t>
-      </w:r>
-      <w:r>
-        <w:rPr>
-          <w:rFonts w:cstheme="minorHAnsi"/>
-        </w:rPr>
-        <w:t>Internet</w:t>
-      </w:r>
-      <w:r>
-        <w:rPr>
-          <w:rFonts w:cstheme="minorHAnsi"/>
-        </w:rPr>
-        <w:t xml:space="preserve"> sajtova, organizovanih hijerarhijski</w:t>
-      </w:r>
-      <w:r>
-        <w:rPr>
-          <w:rFonts w:cstheme="minorHAnsi"/>
-        </w:rPr>
-        <w:t xml:space="preserve"> </w:t>
-      </w:r>
-      <w:r>
-        <w:rPr>
-          <w:rFonts w:cstheme="minorHAnsi"/>
-        </w:rPr>
-        <w:t>[4]</w:t>
-      </w:r>
-      <w:r>
-        <w:rPr>
-          <w:rFonts w:cstheme="minorHAnsi"/>
-        </w:rPr>
-        <w:t>.</w:t>
       </w:r>
     </w:p>
     <w:p>
       <w:pPr>
+        <w:keepNext/>
+        <w:jc w:val="center"/>
+      </w:pPr>
+      <w:r>
+        <w:rPr>
+          <w:noProof/>
+        </w:rPr>
+        <w:lastRenderedPageBreak/>
+        <w:drawing>
+          <wp:inline distT="0" distB="0" distL="0" distR="0" wp14:anchorId="23E5FA9B" wp14:editId="720B31B5">
+            <wp:extent cx="5943600" cy="2077720"/>
+            <wp:effectExtent l="0" t="0" r="0" b="0"/>
+            <wp:docPr id="1" name="Picture 1"/>
+            <wp:cNvGraphicFramePr>
+              <a:graphicFrameLocks xmlns:a="http://schemas.openxmlformats.org/drawingml/2006/main" noChangeAspect="1"/>
+            </wp:cNvGraphicFramePr>
+            <a:graphic xmlns:a="http://schemas.openxmlformats.org/drawingml/2006/main">
+              <a:graphicData uri="http://schemas.openxmlformats.org/drawingml/2006/picture">
+                <pic:pic xmlns:pic="http://schemas.openxmlformats.org/drawingml/2006/picture">
+                  <pic:nvPicPr>
+                    <pic:cNvPr id="1" name=""/>
+                    <pic:cNvPicPr/>
+                  </pic:nvPicPr>
+                  <pic:blipFill>
+                    <a:blip r:embed="rId14"/>
+                    <a:stretch>
+                      <a:fillRect/>
+                    </a:stretch>
+                  </pic:blipFill>
+                  <pic:spPr>
+                    <a:xfrm>
+                      <a:off x="0" y="0"/>
+                      <a:ext cx="5943600" cy="2077720"/>
+                    </a:xfrm>
+                    <a:prstGeom prst="rect">
+                      <a:avLst/>
+                    </a:prstGeom>
+                  </pic:spPr>
+                </pic:pic>
+              </a:graphicData>
+            </a:graphic>
+          </wp:inline>
+        </w:drawing>
+      </w:r>
+    </w:p>
+    <w:p>
+      <w:pPr>
+        <w:pStyle w:val="Caption"/>
+      </w:pPr>
+      <w:r>
+        <w:t>Slika 4, Yahoo! interfejs</w:t>
+      </w:r>
+    </w:p>
+    <w:p>
+      <w:pPr>
+        <w:jc w:val="both"/>
+        <w:rPr>
+          <w:rFonts w:cstheme="minorHAnsi"/>
+          <w:lang w:val="sr-Latn-RS"/>
+        </w:rPr>
+      </w:pPr>
+      <w:r>
+        <w:rPr>
+          <w:rFonts w:cstheme="minorHAnsi"/>
+          <w:i/>
+        </w:rPr>
+        <w:t>Yahoo</w:t>
+      </w:r>
+      <w:r>
+        <w:rPr>
+          <w:rFonts w:cstheme="minorHAnsi"/>
+        </w:rPr>
+        <w:t xml:space="preserve">! se temelji na ideji dvojice </w:t>
+      </w:r>
+      <w:r>
+        <w:rPr>
+          <w:rFonts w:cstheme="minorHAnsi"/>
+        </w:rPr>
+        <w:t>studenata sa Stanford Univerziteta, Jerry Yang i David Filo</w:t>
+      </w:r>
+      <w:r>
+        <w:rPr>
+          <w:rFonts w:cstheme="minorHAnsi"/>
+        </w:rPr>
+        <w:t xml:space="preserve">, </w:t>
+      </w:r>
+      <w:r>
+        <w:rPr>
+          <w:rFonts w:cstheme="minorHAnsi"/>
+          <w:lang w:val="sr-Latn-RS"/>
+        </w:rPr>
+        <w:t xml:space="preserve">čija </w:t>
+      </w:r>
+      <w:r>
+        <w:rPr>
+          <w:rFonts w:cstheme="minorHAnsi"/>
+          <w:lang w:val="sr-Latn-RS"/>
+        </w:rPr>
+        <w:t>zamisao je</w:t>
+      </w:r>
+      <w:r>
+        <w:rPr>
+          <w:rFonts w:cstheme="minorHAnsi"/>
+          <w:lang w:val="sr-Latn-RS"/>
+        </w:rPr>
+        <w:t xml:space="preserve"> bila da naprave direktorijum pod nazivom</w:t>
+      </w:r>
+      <w:r>
+        <w:rPr>
+          <w:rFonts w:cstheme="minorHAnsi"/>
+        </w:rPr>
+        <w:t xml:space="preserve"> </w:t>
+      </w:r>
+      <w:r>
+        <w:rPr>
+          <w:lang w:val="sr-Latn-RS"/>
+        </w:rPr>
+        <w:t>„</w:t>
+      </w:r>
+      <w:r>
+        <w:rPr>
+          <w:rFonts w:cstheme="minorHAnsi"/>
+        </w:rPr>
+        <w:t>Jerry and David's Guide to the World Wide Web</w:t>
+      </w:r>
+      <w:r>
+        <w:rPr>
+          <w:lang w:val="sr-Latn-RS"/>
+        </w:rPr>
+        <w:t>“</w:t>
+      </w:r>
+      <w:r>
+        <w:rPr>
+          <w:rFonts w:cstheme="minorHAnsi"/>
+        </w:rPr>
+        <w:t xml:space="preserve">, </w:t>
+      </w:r>
+      <w:r>
+        <w:rPr>
+          <w:rFonts w:cstheme="minorHAnsi"/>
+        </w:rPr>
+        <w:t>uz pomoć kojeg bi se navigirali do svojih omiljenih sajtova</w:t>
+      </w:r>
+      <w:r>
+        <w:rPr>
+          <w:rFonts w:cstheme="minorHAnsi"/>
+        </w:rPr>
+        <w:t>.</w:t>
+      </w:r>
+      <w:r>
+        <w:rPr>
+          <w:rFonts w:cstheme="minorHAnsi"/>
+          <w:lang w:val="sr-Latn-RS"/>
+        </w:rPr>
+        <w:t xml:space="preserve"> </w:t>
+      </w:r>
+    </w:p>
+    <w:p>
+      <w:pPr>
+        <w:jc w:val="both"/>
+        <w:rPr>
+          <w:rFonts w:cstheme="minorHAnsi"/>
+          <w:lang w:val="sr-Latn-RS"/>
+        </w:rPr>
+      </w:pPr>
+      <w:r>
+        <w:rPr>
+          <w:rFonts w:cstheme="minorHAnsi"/>
+          <w:lang w:val="sr-Latn-RS"/>
+        </w:rPr>
+        <w:t>Zahvaljujući Internet pregledaču Navigator koji je postavio link do njihovog projekta</w:t>
+      </w:r>
+      <w:r>
+        <w:rPr>
+          <w:rFonts w:cstheme="minorHAnsi"/>
+          <w:lang w:val="sr-Latn-RS"/>
+        </w:rPr>
+        <w:t xml:space="preserve"> na vrh svoje stranice, direktorijum koji su napravili Jerry i David polako postaje sve popularniji, tačnije, postaje toliko popularan da odlučuju da svoju ideju pretoče u biznis. </w:t>
+      </w:r>
+    </w:p>
+    <w:p>
+      <w:pPr>
+        <w:jc w:val="both"/>
+        <w:rPr>
+          <w:rFonts w:cstheme="minorHAnsi"/>
+          <w:lang w:val="sr-Latn-RS"/>
+        </w:rPr>
+      </w:pPr>
+      <w:r>
+        <w:rPr>
+          <w:rFonts w:cstheme="minorHAnsi"/>
+          <w:lang w:val="sr-Latn-RS"/>
+        </w:rPr>
+        <w:t xml:space="preserve">Iako je postojalo dosta drugih mehanizama pretrage, poput: </w:t>
+      </w:r>
+      <w:r>
+        <w:rPr>
+          <w:rFonts w:cstheme="minorHAnsi"/>
+          <w:i/>
+          <w:lang w:val="sr-Latn-RS"/>
+        </w:rPr>
+        <w:t>Lycos</w:t>
+      </w:r>
+      <w:r>
+        <w:rPr>
+          <w:rFonts w:cstheme="minorHAnsi"/>
+          <w:lang w:val="sr-Latn-RS"/>
+        </w:rPr>
+        <w:t xml:space="preserve">, </w:t>
+      </w:r>
+      <w:r>
+        <w:rPr>
+          <w:rFonts w:cstheme="minorHAnsi"/>
+          <w:i/>
+          <w:lang w:val="sr-Latn-RS"/>
+        </w:rPr>
+        <w:t>AskJeeves</w:t>
+      </w:r>
+      <w:r>
+        <w:rPr>
+          <w:rFonts w:cstheme="minorHAnsi"/>
+          <w:lang w:val="sr-Latn-RS"/>
+        </w:rPr>
+        <w:t xml:space="preserve">, </w:t>
+      </w:r>
+      <w:r>
+        <w:rPr>
+          <w:rFonts w:cstheme="minorHAnsi"/>
+          <w:i/>
+          <w:lang w:val="sr-Latn-RS"/>
+        </w:rPr>
+        <w:t>Excite</w:t>
+      </w:r>
+      <w:r>
+        <w:rPr>
+          <w:rFonts w:cstheme="minorHAnsi"/>
+          <w:lang w:val="sr-Latn-RS"/>
+        </w:rPr>
+        <w:t xml:space="preserve">, </w:t>
+      </w:r>
+      <w:r>
+        <w:rPr>
+          <w:rFonts w:cstheme="minorHAnsi"/>
+          <w:i/>
+          <w:lang w:val="sr-Latn-RS"/>
+        </w:rPr>
+        <w:t>AOL</w:t>
+      </w:r>
+      <w:r>
+        <w:rPr>
+          <w:rFonts w:cstheme="minorHAnsi"/>
+          <w:lang w:val="sr-Latn-RS"/>
+        </w:rPr>
+        <w:t xml:space="preserve">, </w:t>
+      </w:r>
+      <w:r>
+        <w:rPr>
+          <w:rFonts w:cstheme="minorHAnsi"/>
+          <w:i/>
+          <w:lang w:val="sr-Latn-RS"/>
+        </w:rPr>
+        <w:t>AltaVista</w:t>
+      </w:r>
+      <w:r>
+        <w:rPr>
+          <w:rFonts w:cstheme="minorHAnsi"/>
+          <w:lang w:val="sr-Latn-RS"/>
+        </w:rPr>
+        <w:t xml:space="preserve">, </w:t>
+      </w:r>
+      <w:r>
+        <w:rPr>
+          <w:rFonts w:cstheme="minorHAnsi"/>
+          <w:i/>
+          <w:lang w:val="sr-Latn-RS"/>
+        </w:rPr>
+        <w:t>Infoseek</w:t>
+      </w:r>
+      <w:r>
+        <w:rPr>
+          <w:rFonts w:cstheme="minorHAnsi"/>
+          <w:lang w:val="sr-Latn-RS"/>
+        </w:rPr>
+        <w:t xml:space="preserve"> i drugih, </w:t>
+      </w:r>
+      <w:r>
+        <w:rPr>
+          <w:rFonts w:cstheme="minorHAnsi"/>
+          <w:i/>
+          <w:lang w:val="sr-Latn-RS"/>
+        </w:rPr>
+        <w:t>Yahoo</w:t>
+      </w:r>
+      <w:r>
+        <w:rPr>
+          <w:rFonts w:cstheme="minorHAnsi"/>
+          <w:lang w:val="sr-Latn-RS"/>
+        </w:rPr>
+        <w:t xml:space="preserve">! je stajao na samom vrhu i niko mu nije bio ni blizu. </w:t>
+      </w:r>
+      <w:r>
+        <w:rPr>
+          <w:rFonts w:cstheme="minorHAnsi"/>
+          <w:lang w:val="sr-Latn-RS"/>
+        </w:rPr>
+        <w:t xml:space="preserve">1998. dvojica studenata odlaze u </w:t>
+      </w:r>
+      <w:r>
+        <w:rPr>
+          <w:rFonts w:cstheme="minorHAnsi"/>
+          <w:i/>
+          <w:lang w:val="sr-Latn-RS"/>
+        </w:rPr>
+        <w:t>Yahoo</w:t>
+      </w:r>
+      <w:r>
+        <w:rPr>
+          <w:rFonts w:cstheme="minorHAnsi"/>
+          <w:lang w:val="sr-Latn-RS"/>
+        </w:rPr>
+        <w:t xml:space="preserve">! sa ponudom da prodaju svoj biznis za milion dolara, međutim </w:t>
+      </w:r>
+      <w:r>
+        <w:rPr>
+          <w:rFonts w:cstheme="minorHAnsi"/>
+          <w:i/>
+          <w:lang w:val="sr-Latn-RS"/>
+        </w:rPr>
+        <w:t>Yahoo</w:t>
+      </w:r>
+      <w:r>
+        <w:rPr>
+          <w:rFonts w:cstheme="minorHAnsi"/>
+          <w:lang w:val="sr-Latn-RS"/>
+        </w:rPr>
+        <w:t>! ih je odbio, jer fokus kompanije bio na nečemu sasvim drugom. Ono što tada nisu znali jeste da su odbili budućeg giganta koji i dan danas vlada Internetom</w:t>
+      </w:r>
+      <w:r>
+        <w:rPr>
+          <w:rFonts w:cstheme="minorHAnsi"/>
+          <w:lang w:val="sr-Latn-RS"/>
+        </w:rPr>
+        <w:t xml:space="preserve">, primer interfejsa videti na slici </w:t>
+      </w:r>
+      <w:r>
+        <w:rPr>
+          <w:rFonts w:cstheme="minorHAnsi"/>
+          <w:lang w:val="sr-Latn-RS"/>
+        </w:rPr>
+        <w:t>4</w:t>
+      </w:r>
+      <w:r>
+        <w:rPr>
+          <w:rFonts w:cstheme="minorHAnsi"/>
+          <w:lang w:val="sr-Latn-RS"/>
+        </w:rPr>
+        <w:t xml:space="preserve"> </w:t>
+      </w:r>
+      <w:r>
+        <w:rPr>
+          <w:rFonts w:cstheme="minorHAnsi"/>
+          <w:lang w:val="sr-Latn-RS"/>
+        </w:rPr>
+        <w:t>[</w:t>
+      </w:r>
+      <w:r>
+        <w:rPr>
+          <w:rFonts w:cstheme="minorHAnsi"/>
+          <w:lang w:val="sr-Latn-RS"/>
+        </w:rPr>
+        <w:t>6</w:t>
+      </w:r>
+      <w:r>
+        <w:rPr>
+          <w:rFonts w:cstheme="minorHAnsi"/>
+          <w:lang w:val="sr-Latn-RS"/>
+        </w:rPr>
+        <w:t>]</w:t>
+      </w:r>
+      <w:r>
+        <w:rPr>
+          <w:rFonts w:cstheme="minorHAnsi"/>
+          <w:lang w:val="sr-Latn-RS"/>
+        </w:rPr>
+        <w:t>.</w:t>
+      </w:r>
+    </w:p>
+    <w:p>
+      <w:pPr>
+        <w:keepNext/>
+        <w:jc w:val="center"/>
+      </w:pPr>
+      <w:r>
+        <w:rPr>
+          <w:noProof/>
+        </w:rPr>
+        <w:drawing>
+          <wp:inline distT="0" distB="0" distL="0" distR="0">
+            <wp:extent cx="5943600" cy="1981200"/>
+            <wp:effectExtent l="0" t="0" r="0" b="0"/>
+            <wp:docPr id="4" name="Picture 4"/>
+            <wp:cNvGraphicFramePr>
+              <a:graphicFrameLocks xmlns:a="http://schemas.openxmlformats.org/drawingml/2006/main" noChangeAspect="1"/>
+            </wp:cNvGraphicFramePr>
+            <a:graphic xmlns:a="http://schemas.openxmlformats.org/drawingml/2006/main">
+              <a:graphicData uri="http://schemas.openxmlformats.org/drawingml/2006/picture">
+                <pic:pic xmlns:pic="http://schemas.openxmlformats.org/drawingml/2006/picture">
+                  <pic:nvPicPr>
+                    <pic:cNvPr id="4" name="Google interface.jpg"/>
+                    <pic:cNvPicPr/>
+                  </pic:nvPicPr>
+                  <pic:blipFill>
+                    <a:blip r:embed="rId15" cstate="print">
+                      <a:extLst>
+                        <a:ext uri="{28A0092B-C50C-407E-A947-70E740481C1C}">
+                          <a14:useLocalDpi xmlns:a14="http://schemas.microsoft.com/office/drawing/2010/main" val="0"/>
+                        </a:ext>
+                      </a:extLst>
+                    </a:blip>
+                    <a:stretch>
+                      <a:fillRect/>
+                    </a:stretch>
+                  </pic:blipFill>
+                  <pic:spPr>
+                    <a:xfrm>
+                      <a:off x="0" y="0"/>
+                      <a:ext cx="5943600" cy="1981200"/>
+                    </a:xfrm>
+                    <a:prstGeom prst="rect">
+                      <a:avLst/>
+                    </a:prstGeom>
+                  </pic:spPr>
+                </pic:pic>
+              </a:graphicData>
+            </a:graphic>
+          </wp:inline>
+        </w:drawing>
+      </w:r>
+    </w:p>
+    <w:p>
+      <w:pPr>
+        <w:pStyle w:val="Caption"/>
+        <w:rPr>
+          <w:rFonts w:cstheme="minorHAnsi"/>
+          <w:lang w:val="sr-Latn-RS"/>
+        </w:rPr>
+      </w:pPr>
+      <w:r>
+        <w:t xml:space="preserve">Slika </w:t>
+      </w:r>
+      <w:r>
+        <w:t>4</w:t>
+      </w:r>
+      <w:r>
+        <w:t xml:space="preserve">. Google </w:t>
+      </w:r>
+      <w:r>
+        <w:rPr>
+          <w:sz w:val="22"/>
+        </w:rPr>
+        <w:t>interfejs</w:t>
+      </w:r>
+      <w:r>
+        <w:rPr>
+          <w:sz w:val="22"/>
+        </w:rPr>
+        <w:t xml:space="preserve"> </w:t>
+      </w:r>
+      <w:r>
+        <w:t>[8]</w:t>
+      </w:r>
+    </w:p>
+    <w:p>
+      <w:pPr>
+        <w:jc w:val="both"/>
+        <w:rPr>
+          <w:rFonts w:cstheme="minorHAnsi"/>
+          <w:lang w:val="sr-Latn-RS"/>
+        </w:rPr>
+      </w:pPr>
+      <w:r>
+        <w:rPr>
+          <w:rFonts w:cstheme="minorHAnsi"/>
+          <w:i/>
+          <w:lang w:val="sr-Latn-RS"/>
+        </w:rPr>
+        <w:t>Google</w:t>
+      </w:r>
+      <w:r>
+        <w:rPr>
+          <w:rFonts w:cstheme="minorHAnsi"/>
+          <w:lang w:val="sr-Latn-RS"/>
+        </w:rPr>
+        <w:t xml:space="preserve"> je polako postajao glavni protivnik</w:t>
+      </w:r>
+      <w:r>
+        <w:rPr>
+          <w:rFonts w:cstheme="minorHAnsi"/>
+          <w:lang w:val="sr-Latn-RS"/>
+        </w:rPr>
+        <w:t xml:space="preserve"> </w:t>
+      </w:r>
+      <w:r>
+        <w:rPr>
+          <w:rFonts w:cstheme="minorHAnsi"/>
+          <w:i/>
+          <w:lang w:val="sr-Latn-RS"/>
+        </w:rPr>
+        <w:t>Yahoo</w:t>
+      </w:r>
+      <w:r>
+        <w:rPr>
+          <w:rFonts w:cstheme="minorHAnsi"/>
+          <w:lang w:val="sr-Latn-RS"/>
+        </w:rPr>
+        <w:t xml:space="preserve">! kompanije i </w:t>
+      </w:r>
+      <w:r>
+        <w:rPr>
+          <w:rFonts w:cstheme="minorHAnsi"/>
+          <w:i/>
+          <w:lang w:val="sr-Latn-RS"/>
+        </w:rPr>
+        <w:t>Yahoo</w:t>
+      </w:r>
+      <w:r>
+        <w:rPr>
+          <w:rFonts w:cstheme="minorHAnsi"/>
+          <w:lang w:val="sr-Latn-RS"/>
+        </w:rPr>
+        <w:t xml:space="preserve">!, imajući to u vidu, je ponudio </w:t>
+      </w:r>
+      <w:r>
+        <w:rPr>
+          <w:rFonts w:cstheme="minorHAnsi"/>
+          <w:i/>
+          <w:lang w:val="sr-Latn-RS"/>
+        </w:rPr>
+        <w:t>Google</w:t>
+      </w:r>
+      <w:r>
+        <w:rPr>
+          <w:rFonts w:cstheme="minorHAnsi"/>
+        </w:rPr>
+        <w:t xml:space="preserve"> da integri</w:t>
+      </w:r>
+      <w:r>
+        <w:rPr>
+          <w:rFonts w:cstheme="minorHAnsi"/>
+          <w:lang w:val="sr-Latn-RS"/>
+        </w:rPr>
+        <w:t xml:space="preserve">še njihov mehanizam pretrage u okviru njihove Internet stranice. Ovim potezom, </w:t>
+      </w:r>
+      <w:r>
+        <w:rPr>
+          <w:rFonts w:cstheme="minorHAnsi"/>
+          <w:i/>
+          <w:lang w:val="sr-Latn-RS"/>
+        </w:rPr>
+        <w:t>Google</w:t>
+      </w:r>
+      <w:r>
+        <w:rPr>
+          <w:rFonts w:cstheme="minorHAnsi"/>
+          <w:lang w:val="sr-Latn-RS"/>
+        </w:rPr>
+        <w:t xml:space="preserve"> je dobio promociju od strane </w:t>
+      </w:r>
+      <w:r>
+        <w:rPr>
+          <w:rFonts w:cstheme="minorHAnsi"/>
+          <w:i/>
+          <w:lang w:val="sr-Latn-RS"/>
+        </w:rPr>
+        <w:t>Yahoo</w:t>
+      </w:r>
+      <w:r>
+        <w:rPr>
+          <w:rFonts w:cstheme="minorHAnsi"/>
+          <w:lang w:val="sr-Latn-RS"/>
+        </w:rPr>
+        <w:t>! i time se polako peo ka samom vrhu.</w:t>
+      </w:r>
+    </w:p>
+    <w:p>
+      <w:pPr>
+        <w:jc w:val="both"/>
+        <w:rPr>
+          <w:rFonts w:cstheme="minorHAnsi"/>
+        </w:rPr>
+      </w:pPr>
+      <w:r>
+        <w:rPr>
+          <w:rFonts w:cstheme="minorHAnsi"/>
+          <w:lang w:val="sr-Latn-RS"/>
+        </w:rPr>
+        <w:t xml:space="preserve">Osim promocije, </w:t>
+      </w:r>
+      <w:r>
+        <w:rPr>
+          <w:rFonts w:cstheme="minorHAnsi"/>
+          <w:i/>
+          <w:lang w:val="sr-Latn-RS"/>
+        </w:rPr>
+        <w:t>Google</w:t>
+      </w:r>
+      <w:r>
+        <w:rPr>
+          <w:rFonts w:cstheme="minorHAnsi"/>
+          <w:lang w:val="sr-Latn-RS"/>
+        </w:rPr>
+        <w:t xml:space="preserve"> je</w:t>
+      </w:r>
+      <w:r>
+        <w:rPr>
+          <w:rFonts w:cstheme="minorHAnsi"/>
+          <w:lang w:val="sr-Latn-RS"/>
+        </w:rPr>
+        <w:t xml:space="preserve"> prednost </w:t>
+      </w:r>
+      <w:r>
+        <w:rPr>
+          <w:rFonts w:cstheme="minorHAnsi"/>
+          <w:lang w:val="sr-Latn-RS"/>
+        </w:rPr>
+        <w:t xml:space="preserve">dobijao </w:t>
+      </w:r>
+      <w:r>
+        <w:rPr>
+          <w:rFonts w:cstheme="minorHAnsi"/>
+          <w:lang w:val="sr-Latn-RS"/>
+        </w:rPr>
+        <w:t>i</w:t>
+      </w:r>
+      <w:r>
+        <w:rPr>
+          <w:rFonts w:cstheme="minorHAnsi"/>
+          <w:lang w:val="sr-Latn-RS"/>
+        </w:rPr>
+        <w:t xml:space="preserve"> </w:t>
+      </w:r>
+      <w:r>
+        <w:rPr>
+          <w:rFonts w:cstheme="minorHAnsi"/>
+          <w:lang w:val="sr-Latn-RS"/>
+        </w:rPr>
+        <w:t>od algoritma</w:t>
+      </w:r>
+      <w:r>
+        <w:rPr>
+          <w:rFonts w:cstheme="minorHAnsi"/>
+          <w:lang w:val="sr-Latn-RS"/>
+        </w:rPr>
+        <w:t xml:space="preserve"> </w:t>
+      </w:r>
+      <w:r>
+        <w:rPr>
+          <w:rFonts w:cstheme="minorHAnsi"/>
+          <w:lang w:val="sr-Latn-RS"/>
+        </w:rPr>
+        <w:t>osmišljen</w:t>
+      </w:r>
+      <w:r>
+        <w:rPr>
+          <w:rFonts w:cstheme="minorHAnsi"/>
+          <w:lang w:val="sr-Latn-RS"/>
+        </w:rPr>
+        <w:t>og</w:t>
+      </w:r>
+      <w:r>
+        <w:rPr>
+          <w:rFonts w:cstheme="minorHAnsi"/>
+          <w:lang w:val="sr-Latn-RS"/>
+        </w:rPr>
+        <w:t xml:space="preserve"> za nj</w:t>
+      </w:r>
+      <w:r>
+        <w:rPr>
+          <w:rFonts w:cstheme="minorHAnsi"/>
+          <w:lang w:val="sr-Latn-RS"/>
+        </w:rPr>
+        <w:t>egov</w:t>
+      </w:r>
+      <w:r>
+        <w:rPr>
+          <w:rFonts w:cstheme="minorHAnsi"/>
+          <w:lang w:val="sr-Latn-RS"/>
+        </w:rPr>
+        <w:t xml:space="preserve"> mehanizam pretrage. Algoritam se zasniva na pronalaženju reklama na osnovu pretrage koju korisnik unese</w:t>
+      </w:r>
+      <w:r>
+        <w:rPr>
+          <w:rFonts w:cstheme="minorHAnsi"/>
+          <w:lang w:val="sr-Latn-RS"/>
+        </w:rPr>
+        <w:t>. T</w:t>
+      </w:r>
+      <w:r>
+        <w:rPr>
+          <w:rFonts w:cstheme="minorHAnsi"/>
+          <w:lang w:val="sr-Latn-RS"/>
+        </w:rPr>
+        <w:t>o znači da su korisnicima</w:t>
+      </w:r>
+      <w:r>
+        <w:rPr>
+          <w:rFonts w:cstheme="minorHAnsi"/>
+          <w:lang w:val="sr-Latn-RS"/>
+        </w:rPr>
+        <w:t>, pored sajtova koji su im bili ponuđeni kao rezultat pretrage, bile</w:t>
+      </w:r>
+      <w:r>
+        <w:rPr>
+          <w:rFonts w:cstheme="minorHAnsi"/>
+          <w:lang w:val="sr-Latn-RS"/>
+        </w:rPr>
+        <w:t xml:space="preserve"> prikaziva</w:t>
+      </w:r>
+      <w:r>
+        <w:rPr>
+          <w:rFonts w:cstheme="minorHAnsi"/>
+          <w:lang w:val="sr-Latn-RS"/>
+        </w:rPr>
+        <w:t>n</w:t>
+      </w:r>
+      <w:r>
+        <w:rPr>
+          <w:rFonts w:cstheme="minorHAnsi"/>
+          <w:lang w:val="sr-Latn-RS"/>
+        </w:rPr>
+        <w:t>e</w:t>
+      </w:r>
+      <w:r>
+        <w:rPr>
+          <w:rFonts w:cstheme="minorHAnsi"/>
+          <w:lang w:val="sr-Latn-RS"/>
+        </w:rPr>
+        <w:t xml:space="preserve"> i</w:t>
+      </w:r>
+      <w:r>
+        <w:rPr>
+          <w:rFonts w:cstheme="minorHAnsi"/>
+          <w:lang w:val="sr-Latn-RS"/>
+        </w:rPr>
+        <w:t xml:space="preserve"> reklame koj</w:t>
+      </w:r>
+      <w:r>
+        <w:rPr>
+          <w:rFonts w:cstheme="minorHAnsi"/>
+          <w:lang w:val="sr-Latn-RS"/>
+        </w:rPr>
+        <w:t>e</w:t>
+      </w:r>
+      <w:r>
+        <w:rPr>
+          <w:rFonts w:cstheme="minorHAnsi"/>
+          <w:lang w:val="sr-Latn-RS"/>
+        </w:rPr>
+        <w:t xml:space="preserve"> </w:t>
+      </w:r>
+      <w:r>
+        <w:rPr>
+          <w:rFonts w:cstheme="minorHAnsi"/>
+          <w:lang w:val="sr-Latn-RS"/>
+        </w:rPr>
+        <w:lastRenderedPageBreak/>
+        <w:t>su imal</w:t>
+      </w:r>
+      <w:r>
+        <w:rPr>
+          <w:rFonts w:cstheme="minorHAnsi"/>
+          <w:lang w:val="sr-Latn-RS"/>
+        </w:rPr>
+        <w:t>e</w:t>
+      </w:r>
+      <w:r>
+        <w:rPr>
+          <w:rFonts w:cstheme="minorHAnsi"/>
+          <w:lang w:val="sr-Latn-RS"/>
+        </w:rPr>
+        <w:t xml:space="preserve"> neku povezanost sa onim što su </w:t>
+      </w:r>
+      <w:r>
+        <w:rPr>
+          <w:rFonts w:cstheme="minorHAnsi"/>
+          <w:lang w:val="sr-Latn-RS"/>
+        </w:rPr>
+        <w:t>korisnici</w:t>
+      </w:r>
+      <w:r>
+        <w:rPr>
+          <w:rFonts w:cstheme="minorHAnsi"/>
+          <w:lang w:val="sr-Latn-RS"/>
+        </w:rPr>
+        <w:t xml:space="preserve"> unosili prilikom pretrage.</w:t>
+      </w:r>
+      <w:r>
+        <w:rPr>
+          <w:rFonts w:cstheme="minorHAnsi"/>
+          <w:lang w:val="sr-Latn-RS"/>
+        </w:rPr>
+        <w:t xml:space="preserve"> To je privuklo pažnju velikom broju kompanija, među kojima je bio i internet pregledač </w:t>
+      </w:r>
+      <w:r>
+        <w:rPr>
+          <w:rFonts w:cstheme="minorHAnsi"/>
+          <w:i/>
+        </w:rPr>
+        <w:t>Firefox</w:t>
+      </w:r>
+      <w:r>
+        <w:rPr>
+          <w:rFonts w:cstheme="minorHAnsi"/>
+        </w:rPr>
+        <w:t>, koji je postavio Google kao svoju početnu stranicu [5]</w:t>
+      </w:r>
+      <w:r>
+        <w:rPr>
+          <w:rFonts w:cstheme="minorHAnsi"/>
+        </w:rPr>
+        <w:t>.</w:t>
+      </w:r>
+    </w:p>
+    <w:p>
+      <w:pPr>
+        <w:jc w:val="both"/>
+        <w:rPr>
+          <w:rFonts w:cstheme="minorHAnsi"/>
+        </w:rPr>
+      </w:pPr>
+      <w:r>
+        <w:rPr>
+          <w:rFonts w:cstheme="minorHAnsi"/>
+        </w:rPr>
+        <w:t>Larry Page i Sergey Brin su bili samo studenti Stanford Univerziteta kada su napravili prvi mehanizma pretrage koji je</w:t>
+      </w:r>
+      <w:r>
+        <w:rPr>
+          <w:rFonts w:cstheme="minorHAnsi"/>
+        </w:rPr>
+        <w:t xml:space="preserve"> analiziranjem linkova, tipa </w:t>
+      </w:r>
+      <w:r>
+        <w:rPr>
+          <w:rFonts w:cstheme="minorHAnsi"/>
+          <w:i/>
+        </w:rPr>
+        <w:t>bac</w:t>
+      </w:r>
+      <w:r>
+        <w:rPr>
+          <w:rFonts w:cstheme="minorHAnsi"/>
+          <w:i/>
+        </w:rPr>
+        <w:t>k</w:t>
+      </w:r>
+      <w:r>
+        <w:rPr>
+          <w:rFonts w:cstheme="minorHAnsi"/>
+          <w:i/>
+        </w:rPr>
+        <w:t>link</w:t>
+      </w:r>
+      <w:r>
+        <w:rPr>
+          <w:rFonts w:cstheme="minorHAnsi"/>
+        </w:rPr>
+        <w:t xml:space="preserve"> (linkovi u okviru stranica koji upu</w:t>
+      </w:r>
+      <w:r>
+        <w:rPr>
+          <w:rFonts w:cstheme="minorHAnsi"/>
+          <w:lang w:val="sr-Latn-RS"/>
+        </w:rPr>
+        <w:t>ćuju na druge stranice</w:t>
+      </w:r>
+      <w:r>
+        <w:rPr>
+          <w:rFonts w:cstheme="minorHAnsi"/>
+        </w:rPr>
+        <w:t>)</w:t>
+      </w:r>
+      <w:r>
+        <w:rPr>
+          <w:rFonts w:cstheme="minorHAnsi"/>
+        </w:rPr>
+        <w:t>,</w:t>
+      </w:r>
+      <w:r>
+        <w:rPr>
+          <w:rFonts w:cstheme="minorHAnsi"/>
+        </w:rPr>
+        <w:t xml:space="preserve"> određivao koliko su bitne pojedine stranice na Internetu</w:t>
+      </w:r>
+      <w:r>
+        <w:rPr>
+          <w:rFonts w:cstheme="minorHAnsi"/>
+        </w:rPr>
+        <w:t xml:space="preserve">. Sa tom idejom na umu, svoj projekat su nazvali </w:t>
+      </w:r>
+      <w:r>
+        <w:rPr>
+          <w:rFonts w:cstheme="minorHAnsi"/>
+          <w:i/>
+        </w:rPr>
+        <w:t>Backrub</w:t>
+      </w:r>
+      <w:r>
+        <w:rPr>
+          <w:rFonts w:cstheme="minorHAnsi"/>
+        </w:rPr>
+        <w:t>.</w:t>
+      </w:r>
+      <w:r>
+        <w:rPr>
+          <w:rFonts w:cstheme="minorHAnsi"/>
+        </w:rPr>
+        <w:t xml:space="preserve"> </w:t>
+      </w:r>
+    </w:p>
+    <w:p>
+      <w:pPr>
+        <w:jc w:val="both"/>
+        <w:rPr>
+          <w:rFonts w:cstheme="minorHAnsi"/>
+          <w:lang w:val="sr-Latn-RS"/>
+        </w:rPr>
+      </w:pPr>
+      <w:r>
+        <w:rPr>
+          <w:rFonts w:cstheme="minorHAnsi"/>
+        </w:rPr>
+        <w:t>Osnova</w:t>
+      </w:r>
+      <w:r>
+        <w:rPr>
+          <w:rFonts w:cstheme="minorHAnsi"/>
+        </w:rPr>
+        <w:t xml:space="preserve"> </w:t>
+      </w:r>
+      <w:r>
+        <w:rPr>
+          <w:rFonts w:cstheme="minorHAnsi"/>
+          <w:i/>
+        </w:rPr>
+        <w:t>Google</w:t>
+      </w:r>
+      <w:r>
+        <w:rPr>
+          <w:rFonts w:cstheme="minorHAnsi"/>
+        </w:rPr>
+        <w:t xml:space="preserve"> mehanizma pretrage se zasniva na </w:t>
+      </w:r>
+      <w:r>
+        <w:rPr>
+          <w:rFonts w:cstheme="minorHAnsi"/>
+          <w:i/>
+        </w:rPr>
+        <w:t>PageRank</w:t>
+      </w:r>
+      <w:r>
+        <w:rPr>
+          <w:rFonts w:cstheme="minorHAnsi"/>
+        </w:rPr>
+        <w:t xml:space="preserve"> algortimu, koji koristi </w:t>
+      </w:r>
+      <w:r>
+        <w:rPr>
+          <w:rFonts w:cstheme="minorHAnsi"/>
+        </w:rPr>
+        <w:t xml:space="preserve">navedene </w:t>
+      </w:r>
+      <w:r>
+        <w:rPr>
+          <w:rFonts w:cstheme="minorHAnsi"/>
+        </w:rPr>
+        <w:t>koncepte</w:t>
+      </w:r>
+      <w:r>
+        <w:rPr>
+          <w:rFonts w:cstheme="minorHAnsi"/>
+        </w:rPr>
+        <w:t>.</w:t>
+      </w:r>
+      <w:r>
+        <w:rPr>
+          <w:rFonts w:cstheme="minorHAnsi"/>
+        </w:rPr>
+        <w:t xml:space="preserve"> </w:t>
+      </w:r>
+      <w:r>
+        <w:rPr>
+          <w:rFonts w:cstheme="minorHAnsi"/>
+        </w:rPr>
+        <w:t>Drugim rečima, o</w:t>
+      </w:r>
+      <w:r>
+        <w:rPr>
+          <w:rFonts w:cstheme="minorHAnsi"/>
+        </w:rPr>
+        <w:t>vaj algoritam istražuje koliko drugih sajtova referencira neku stranicu da bi odredio koliko je ta stranica zaista relevantna</w:t>
+      </w:r>
+      <w:r>
+        <w:rPr>
+          <w:rFonts w:cstheme="minorHAnsi"/>
+        </w:rPr>
+        <w:t xml:space="preserve"> [</w:t>
+      </w:r>
+      <w:r>
+        <w:rPr>
+          <w:rFonts w:cstheme="minorHAnsi"/>
+        </w:rPr>
+        <w:t>9</w:t>
+      </w:r>
+      <w:r>
+        <w:rPr>
+          <w:rFonts w:cstheme="minorHAnsi"/>
+        </w:rPr>
+        <w:t>]</w:t>
+      </w:r>
+      <w:r>
+        <w:rPr>
+          <w:rFonts w:cstheme="minorHAnsi"/>
+        </w:rPr>
+        <w:t>.</w:t>
+      </w:r>
+    </w:p>
+    <w:p>
+      <w:pPr>
+        <w:jc w:val="both"/>
+        <w:rPr>
+          <w:lang w:val="sr-Latn-RS"/>
+        </w:rPr>
+      </w:pPr>
+      <w:r>
+        <w:rPr>
+          <w:rFonts w:cstheme="minorHAnsi"/>
+        </w:rPr>
+        <w:t xml:space="preserve">Larry i Page su </w:t>
+      </w:r>
+      <w:r>
+        <w:rPr>
+          <w:rFonts w:cstheme="minorHAnsi"/>
+          <w:lang w:val="sr-Latn-RS"/>
+        </w:rPr>
+        <w:t>ž</w:t>
+      </w:r>
+      <w:r>
+        <w:rPr>
+          <w:rFonts w:cstheme="minorHAnsi"/>
+        </w:rPr>
+        <w:t xml:space="preserve">eleli da </w:t>
+      </w:r>
+      <w:r>
+        <w:rPr>
+          <w:lang w:val="sr-Latn-RS"/>
+        </w:rPr>
+        <w:t>„</w:t>
+      </w:r>
+      <w:r>
+        <w:rPr>
+          <w:lang w:val="sr-Latn-RS"/>
+        </w:rPr>
+        <w:t>organizuju sve informacije sveta i da ih učine univerzalno pristupačnim i korisnim</w:t>
+      </w:r>
+      <w:r>
+        <w:rPr>
+          <w:lang w:val="sr-Latn-RS"/>
+        </w:rPr>
+        <w:t>“</w:t>
+      </w:r>
+      <w:r>
+        <w:rPr>
+          <w:lang w:val="sr-Latn-RS"/>
+        </w:rPr>
+        <w:t xml:space="preserve"> i u tom duhu su </w:t>
+      </w:r>
+      <w:r>
+        <w:rPr>
+          <w:i/>
+          <w:lang w:val="sr-Latn-RS"/>
+        </w:rPr>
+        <w:t>Backrub</w:t>
+      </w:r>
+      <w:r>
+        <w:rPr>
+          <w:lang w:val="sr-Latn-RS"/>
+        </w:rPr>
+        <w:t xml:space="preserve"> preimenovali u </w:t>
+      </w:r>
+      <w:r>
+        <w:rPr>
+          <w:i/>
+          <w:lang w:val="sr-Latn-RS"/>
+        </w:rPr>
+        <w:t>Google</w:t>
+      </w:r>
+      <w:r>
+        <w:rPr>
+          <w:lang w:val="sr-Latn-RS"/>
+        </w:rPr>
+        <w:t xml:space="preserve">, što predsatvlja </w:t>
+      </w:r>
+      <w:r>
+        <w:rPr>
+          <w:lang w:val="sr-Latn-RS"/>
+        </w:rPr>
+        <w:t xml:space="preserve">matematički izraz za </w:t>
+      </w:r>
+      <w:r>
+        <w:rPr>
+          <w:lang w:val="sr-Latn-RS"/>
+        </w:rPr>
+        <w:t>broj 1 koji je praćen sa 100 nula</w:t>
+      </w:r>
+      <w:r>
+        <w:rPr>
+          <w:lang w:val="sr-Latn-RS"/>
+        </w:rPr>
+        <w:t xml:space="preserve"> (</w:t>
+      </w:r>
+      <w:r>
+        <w:rPr>
+          <w:lang w:val="sr-Latn-RS"/>
+        </w:rPr>
+        <w:t>1 googol</w:t>
+      </w:r>
+      <w:r>
+        <w:rPr>
+          <w:lang w:val="sr-Latn-RS"/>
+        </w:rPr>
+        <w:t>)</w:t>
+      </w:r>
+      <w:r>
+        <w:rPr>
+          <w:lang w:val="sr-Latn-RS"/>
+        </w:rPr>
+        <w:t xml:space="preserve"> [7]</w:t>
+      </w:r>
+      <w:r>
+        <w:rPr>
+          <w:lang w:val="sr-Latn-RS"/>
+        </w:rPr>
+        <w:t>.</w:t>
+      </w:r>
+    </w:p>
+    <w:p>
+      <w:pPr>
+        <w:jc w:val="both"/>
+      </w:pPr>
+      <w:r>
+        <w:rPr>
+          <w:lang w:val="sr-Latn-RS"/>
+        </w:rPr>
+        <w:t>N</w:t>
+      </w:r>
+      <w:r>
+        <w:rPr>
+          <w:lang w:val="sr-Latn-RS"/>
+        </w:rPr>
+        <w:t>ajpopularnijih mehanizama pretrage danas su: Google, Microsoft Bing, Yahoo!, Baidu i drugi.</w:t>
+      </w:r>
+    </w:p>
+    <w:p>
+      <w:pPr>
+        <w:jc w:val="both"/>
+        <w:rPr>
+          <w:lang w:val="sr-Latn-RS"/>
+        </w:rPr>
+      </w:pPr>
+    </w:p>
+    <w:p>
+      <w:pPr>
         <w:pStyle w:val="Heading1"/>
         <w:rPr>
           <w:lang w:val="sr-Latn-RS"/>
         </w:rPr>
       </w:pPr>
-      <w:bookmarkStart w:id="3" w:name="_Toc111503930"/>
+      <w:bookmarkStart w:id="4" w:name="_Toc175579956"/>
       <w:r>
         <w:rPr>
           <w:lang w:val="sr-Latn-RS"/>
@@ -8022,7 +9319,7 @@
         <w:lastRenderedPageBreak/>
         <w:t>Poglavlje</w:t>
       </w:r>
-      <w:bookmarkEnd w:id="3"/>
+      <w:bookmarkEnd w:id="4"/>
       <w:r>
         <w:rPr>
           <w:lang w:val="sr-Latn-RS"/>
@@ -8135,14 +9432,14 @@
           <w:lang w:val="sr-Latn-RS"/>
         </w:rPr>
       </w:pPr>
-      <w:bookmarkStart w:id="4" w:name="_Toc111503931"/>
+      <w:bookmarkStart w:id="5" w:name="_Toc175579957"/>
       <w:r>
         <w:rPr>
           <w:lang w:val="sr-Latn-RS"/>
         </w:rPr>
         <w:t>Primer navođenja koda</w:t>
       </w:r>
-      <w:bookmarkEnd w:id="4"/>
+      <w:bookmarkEnd w:id="5"/>
     </w:p>
     <w:p>
       <w:pPr>
@@ -8151,14 +9448,14 @@
           <w:lang w:val="sr-Latn-RS"/>
         </w:rPr>
       </w:pPr>
-      <w:bookmarkStart w:id="5" w:name="_Toc111503932"/>
+      <w:bookmarkStart w:id="6" w:name="_Toc175579958"/>
       <w:r>
         <w:rPr>
           <w:lang w:val="sr-Latn-RS"/>
         </w:rPr>
         <w:t>Način 1 - Direktno iz editora</w:t>
       </w:r>
-      <w:bookmarkEnd w:id="5"/>
+      <w:bookmarkEnd w:id="6"/>
       <w:r>
         <w:rPr>
           <w:lang w:val="sr-Latn-RS"/>
@@ -8348,7 +9645,7 @@
           <w:lang w:val="sr-Latn-RS"/>
         </w:rPr>
       </w:pPr>
-      <w:bookmarkStart w:id="6" w:name="_Ref111498008"/>
+      <w:bookmarkStart w:id="7" w:name="_Ref111498008"/>
       <w:r>
         <w:rPr>
           <w:lang w:val="sr-Latn-RS"/>
@@ -8390,31 +9687,24 @@
           <w:lang w:val="sr-Latn-RS"/>
         </w:rPr>
         <w:t>: Stil preuzet iz VS Code</w:t>
-      </w:r>
-      <w:bookmarkEnd w:id="6"/>
-    </w:p>
-    <w:p>
-      <w:pPr>
-        <w:pStyle w:val="Heading3"/>
-        <w:rPr>
-          <w:lang w:val="sr-Latn-RS"/>
-        </w:rPr>
-      </w:pPr>
-      <w:bookmarkStart w:id="7" w:name="_Toc111503933"/>
-      <w:r>
-        <w:rPr>
-          <w:lang w:val="sr-Latn-RS"/>
-        </w:rPr>
-        <w:t>Način 2 - Tekst + Style: Kod</w:t>
       </w:r>
       <w:bookmarkEnd w:id="7"/>
     </w:p>
     <w:p>
       <w:pPr>
-        <w:rPr>
-          <w:lang w:val="sr-Latn-RS"/>
-        </w:rPr>
-      </w:pPr>
+        <w:pStyle w:val="Heading3"/>
+        <w:rPr>
+          <w:lang w:val="sr-Latn-RS"/>
+        </w:rPr>
+      </w:pPr>
+      <w:bookmarkStart w:id="8" w:name="_Toc175579959"/>
+      <w:r>
+        <w:rPr>
+          <w:lang w:val="sr-Latn-RS"/>
+        </w:rPr>
+        <w:t>Način 2 - Tekst + Style: Kod</w:t>
+      </w:r>
+      <w:bookmarkEnd w:id="8"/>
     </w:p>
     <w:p>
       <w:pPr>
@@ -8422,48 +9712,6 @@
           <w:lang w:val="sr-Latn-RS"/>
         </w:rPr>
       </w:pPr>
-      <w:r>
-        <w:rPr>
-          <w:lang w:val="sr-Latn-RS"/>
-        </w:rPr>
-        <w:t xml:space="preserve">Ctrl+C u editoru </w:t>
-      </w:r>
-      <w:r>
-        <w:rPr>
-          <w:lang w:val="sr-Latn-RS"/>
-        </w:rPr>
-        <w:sym w:font="Wingdings" w:char="F0E0"/>
-      </w:r>
-      <w:r>
-        <w:rPr>
-          <w:lang w:val="sr-Latn-RS"/>
-        </w:rPr>
-        <w:t xml:space="preserve"> Word: desni klik: paste: Keep Text Only </w:t>
-      </w:r>
-      <w:r>
-        <w:rPr>
-          <w:lang w:val="sr-Latn-RS"/>
-        </w:rPr>
-        <w:sym w:font="Wingdings" w:char="F0E0"/>
-      </w:r>
-      <w:r>
-        <w:rPr>
-          <w:lang w:val="sr-Latn-RS"/>
-        </w:rPr>
-        <w:t xml:space="preserve"> Select </w:t>
-      </w:r>
-      <w:r>
-        <w:rPr>
-          <w:lang w:val="sr-Latn-RS"/>
-        </w:rPr>
-        <w:sym w:font="Wingdings" w:char="F0E0"/>
-      </w:r>
-      <w:r>
-        <w:rPr>
-          <w:lang w:val="sr-Latn-RS"/>
-        </w:rPr>
-        <w:t xml:space="preserve"> Style: Kod</w:t>
-      </w:r>
     </w:p>
     <w:p>
       <w:pPr>
@@ -8471,79 +9719,121 @@
           <w:lang w:val="sr-Latn-RS"/>
         </w:rPr>
       </w:pPr>
+      <w:r>
+        <w:rPr>
+          <w:lang w:val="sr-Latn-RS"/>
+        </w:rPr>
+        <w:t xml:space="preserve">Ctrl+C u editoru </w:t>
+      </w:r>
+      <w:r>
+        <w:rPr>
+          <w:lang w:val="sr-Latn-RS"/>
+        </w:rPr>
+        <w:sym w:font="Wingdings" w:char="F0E0"/>
+      </w:r>
+      <w:r>
+        <w:rPr>
+          <w:lang w:val="sr-Latn-RS"/>
+        </w:rPr>
+        <w:t xml:space="preserve"> Word: desni klik: paste: Keep Text Only </w:t>
+      </w:r>
+      <w:r>
+        <w:rPr>
+          <w:lang w:val="sr-Latn-RS"/>
+        </w:rPr>
+        <w:sym w:font="Wingdings" w:char="F0E0"/>
+      </w:r>
+      <w:r>
+        <w:rPr>
+          <w:lang w:val="sr-Latn-RS"/>
+        </w:rPr>
+        <w:t xml:space="preserve"> Select </w:t>
+      </w:r>
+      <w:r>
+        <w:rPr>
+          <w:lang w:val="sr-Latn-RS"/>
+        </w:rPr>
+        <w:sym w:font="Wingdings" w:char="F0E0"/>
+      </w:r>
+      <w:r>
+        <w:rPr>
+          <w:lang w:val="sr-Latn-RS"/>
+        </w:rPr>
+        <w:t xml:space="preserve"> Style: Kod</w:t>
+      </w:r>
     </w:p>
     <w:p>
       <w:pPr>
-        <w:pStyle w:val="Kod"/>
-      </w:pPr>
-      <w:r>
-        <w:t>import pandas as pd</w:t>
-      </w:r>
+        <w:rPr>
+          <w:lang w:val="sr-Latn-RS"/>
+        </w:rPr>
+      </w:pPr>
     </w:p>
     <w:p>
       <w:pPr>
         <w:pStyle w:val="Kod"/>
       </w:pPr>
       <w:r>
-        <w:t>import matplotlib.pyplot as plt</w:t>
+        <w:t>import pandas as pd</w:t>
       </w:r>
     </w:p>
     <w:p>
       <w:pPr>
-        <w:pStyle w:val="Caption"/>
-        <w:rPr>
-          <w:lang w:val="sr-Latn-RS"/>
-        </w:rPr>
-      </w:pPr>
-      <w:r>
-        <w:rPr>
-          <w:lang w:val="sr-Latn-RS"/>
-        </w:rPr>
-        <w:t xml:space="preserve">Listing </w:t>
-      </w:r>
-      <w:r>
-        <w:rPr>
-          <w:lang w:val="sr-Latn-RS"/>
-        </w:rPr>
-        <w:fldChar w:fldCharType="begin"/>
-      </w:r>
-      <w:r>
-        <w:rPr>
-          <w:lang w:val="sr-Latn-RS"/>
-        </w:rPr>
-        <w:instrText xml:space="preserve"> SEQ Listing \* ARABIC </w:instrText>
-      </w:r>
-      <w:r>
-        <w:rPr>
-          <w:lang w:val="sr-Latn-RS"/>
-        </w:rPr>
-        <w:fldChar w:fldCharType="separate"/>
-      </w:r>
-      <w:r>
-        <w:rPr>
-          <w:lang w:val="sr-Latn-RS"/>
-        </w:rPr>
-        <w:t>2</w:t>
-      </w:r>
-      <w:r>
-        <w:rPr>
-          <w:lang w:val="sr-Latn-RS"/>
-        </w:rPr>
-        <w:fldChar w:fldCharType="end"/>
-      </w:r>
-      <w:r>
-        <w:rPr>
-          <w:lang w:val="sr-Latn-RS"/>
-        </w:rPr>
-        <w:t>: Novi korisnički stil</w:t>
+        <w:pStyle w:val="Kod"/>
+      </w:pPr>
+      <w:r>
+        <w:t>import matplotlib.pyplot as plt</w:t>
       </w:r>
     </w:p>
     <w:p>
       <w:pPr>
-        <w:rPr>
-          <w:lang w:val="sr-Latn-RS"/>
-        </w:rPr>
-      </w:pPr>
+        <w:pStyle w:val="Caption"/>
+        <w:rPr>
+          <w:lang w:val="sr-Latn-RS"/>
+        </w:rPr>
+      </w:pPr>
+      <w:r>
+        <w:rPr>
+          <w:lang w:val="sr-Latn-RS"/>
+        </w:rPr>
+        <w:t xml:space="preserve">Listing </w:t>
+      </w:r>
+      <w:r>
+        <w:rPr>
+          <w:lang w:val="sr-Latn-RS"/>
+        </w:rPr>
+        <w:fldChar w:fldCharType="begin"/>
+      </w:r>
+      <w:r>
+        <w:rPr>
+          <w:lang w:val="sr-Latn-RS"/>
+        </w:rPr>
+        <w:instrText xml:space="preserve"> SEQ Listing \* ARABIC </w:instrText>
+      </w:r>
+      <w:r>
+        <w:rPr>
+          <w:lang w:val="sr-Latn-RS"/>
+        </w:rPr>
+        <w:fldChar w:fldCharType="separate"/>
+      </w:r>
+      <w:r>
+        <w:rPr>
+          <w:lang w:val="sr-Latn-RS"/>
+        </w:rPr>
+        <w:t>2</w:t>
+      </w:r>
+      <w:r>
+        <w:rPr>
+          <w:lang w:val="sr-Latn-RS"/>
+        </w:rPr>
+        <w:fldChar w:fldCharType="end"/>
+      </w:r>
+      <w:r>
+        <w:rPr>
+          <w:lang w:val="sr-Latn-RS"/>
+        </w:rPr>
+        <w:t>: Novi korisnički stil</w:t>
+      </w:r>
     </w:p>
     <w:p>
       <w:pPr>
@@ -8568,12 +9858,19 @@
     </w:p>
     <w:p>
       <w:pPr>
+        <w:rPr>
+          <w:lang w:val="sr-Latn-RS"/>
+        </w:rPr>
+      </w:pPr>
+    </w:p>
+    <w:p>
+      <w:pPr>
         <w:pStyle w:val="Heading1"/>
         <w:rPr>
           <w:lang w:val="sr-Latn-RS"/>
         </w:rPr>
       </w:pPr>
-      <w:bookmarkStart w:id="8" w:name="_Toc111503934"/>
+      <w:bookmarkStart w:id="9" w:name="_Toc175579960"/>
       <w:r>
         <w:rPr>
           <w:lang w:val="sr-Latn-RS"/>
@@ -8581,7 +9878,7 @@
         <w:lastRenderedPageBreak/>
         <w:t>Poglavlje</w:t>
       </w:r>
-      <w:bookmarkEnd w:id="8"/>
+      <w:bookmarkEnd w:id="9"/>
       <w:r>
         <w:rPr>
           <w:lang w:val="sr-Latn-RS"/>
@@ -8654,7 +9951,7 @@
           <w:lang w:val="sr-Latn-RS"/>
         </w:rPr>
       </w:pPr>
-      <w:bookmarkStart w:id="9" w:name="_Toc111503935"/>
+      <w:bookmarkStart w:id="10" w:name="_Toc175579961"/>
       <w:r>
         <w:rPr>
           <w:lang w:val="sr-Latn-RS"/>
@@ -8674,7 +9971,7 @@
         </w:rPr>
         <w:t>ak</w:t>
       </w:r>
-      <w:bookmarkEnd w:id="9"/>
+      <w:bookmarkEnd w:id="10"/>
     </w:p>
     <w:p>
       <w:pPr>
@@ -8694,7 +9991,7 @@
           <w:lang w:val="sr-Latn-RS"/>
         </w:rPr>
       </w:pPr>
-      <w:bookmarkStart w:id="10" w:name="_Toc111503936"/>
+      <w:bookmarkStart w:id="11" w:name="_Toc175579962"/>
       <w:r>
         <w:rPr>
           <w:lang w:val="sr-Latn-RS"/>
@@ -8702,7 +9999,7 @@
         <w:lastRenderedPageBreak/>
         <w:t>Literatura</w:t>
       </w:r>
-      <w:bookmarkEnd w:id="10"/>
+      <w:bookmarkEnd w:id="11"/>
     </w:p>
     <w:p>
       <w:pPr>
@@ -8731,7 +10028,7 @@
         <w:rPr>
           <w:lang w:val="sr-Latn-RS"/>
         </w:rPr>
-        <w:t>"</w:t>
+        <w:t>„</w:t>
       </w:r>
       <w:r>
         <w:rPr>
@@ -8743,7 +10040,7 @@
         <w:rPr>
           <w:lang w:val="sr-Latn-RS"/>
         </w:rPr>
-        <w:t>"</w:t>
+        <w:t>“</w:t>
       </w:r>
       <w:r>
         <w:rPr>
@@ -8809,7 +10106,13 @@
         <w:t>LinkedIn</w:t>
       </w:r>
       <w:r>
-        <w:t xml:space="preserve">, Archie interface, </w:t>
+        <w:t xml:space="preserve">, Archie </w:t>
+      </w:r>
+      <w:r>
+        <w:t>interfejs</w:t>
+      </w:r>
+      <w:r>
+        <w:t xml:space="preserve">, </w:t>
       </w:r>
       <w:r>
         <w:rPr>
@@ -8818,7 +10121,10 @@
         <w:t>https://media.licdn.com/dms/image</w:t>
       </w:r>
       <w:r>
-        <w:t>, Primer Archie interfejsa</w:t>
+        <w:t xml:space="preserve">, </w:t>
+      </w:r>
+      <w:r>
+        <w:t>Archie interfejs</w:t>
       </w:r>
       <w:r>
         <w:rPr>
@@ -8854,7 +10160,19 @@
         <w:rPr>
           <w:lang w:val="sr-Latn-RS"/>
         </w:rPr>
-        <w:t>"Archie, the first Internet search engine"</w:t>
+        <w:t>„</w:t>
+      </w:r>
+      <w:r>
+        <w:rPr>
+          <w:lang w:val="sr-Latn-RS"/>
+        </w:rPr>
+        <w:t>Archie, the first Internet search engine</w:t>
+      </w:r>
+      <w:r>
+        <w:rPr>
+          <w:lang w:val="sr-Latn-RS"/>
+        </w:rPr>
+        <w:t>“</w:t>
       </w:r>
       <w:r>
         <w:rPr>
@@ -8972,7 +10290,19 @@
         <w:rPr>
           <w:lang w:val="sr-Latn-RS"/>
         </w:rPr>
-        <w:t>Kratka istorija o nastanku Yahoo! Mehanizma pretrage</w:t>
+        <w:t>Kra</w:t>
+      </w:r>
+      <w:r>
+        <w:rPr>
+          <w:lang w:val="sr-Latn-RS"/>
+        </w:rPr>
+        <w:t>tka istorija o nastanku Yahoo! m</w:t>
+      </w:r>
+      <w:r>
+        <w:rPr>
+          <w:lang w:val="sr-Latn-RS"/>
+        </w:rPr>
+        <w:t>ehanizma pretrage</w:t>
       </w:r>
       <w:r>
         <w:rPr>
@@ -8983,10 +10313,278 @@
     </w:p>
     <w:p>
       <w:pPr>
-        <w:rPr>
-          <w:lang w:val="sr-Latn-RS"/>
-        </w:rPr>
-      </w:pPr>
+        <w:numPr>
+          <w:ilvl w:val="0"/>
+          <w:numId w:val="4"/>
+        </w:numPr>
+        <w:spacing w:after="0" w:line="276" w:lineRule="auto"/>
+        <w:rPr>
+          <w:lang w:val="sr-Latn-RS"/>
+        </w:rPr>
+      </w:pPr>
+      <w:r>
+        <w:rPr>
+          <w:lang w:val="sr-Latn-RS"/>
+        </w:rPr>
+        <w:t xml:space="preserve">BusinessHistory, </w:t>
+      </w:r>
+      <w:r>
+        <w:rPr>
+          <w:lang w:val="sr-Latn-RS"/>
+        </w:rPr>
+        <w:t>„</w:t>
+      </w:r>
+      <w:r>
+        <w:rPr>
+          <w:lang w:val="sr-Latn-RS"/>
+        </w:rPr>
+        <w:t>Yahoo!: The first king of the internet</w:t>
+      </w:r>
+      <w:r>
+        <w:rPr>
+          <w:lang w:val="sr-Latn-RS"/>
+        </w:rPr>
+        <w:t>“</w:t>
+      </w:r>
+      <w:r>
+        <w:rPr>
+          <w:lang w:val="sr-Latn-RS"/>
+        </w:rPr>
+        <w:t xml:space="preserve">, </w:t>
+      </w:r>
+      <w:r>
+        <w:rPr>
+          <w:i/>
+          <w:lang w:val="sr-Latn-RS"/>
+        </w:rPr>
+        <w:t>https://businesshistory.domain-b.com/focus</w:t>
+      </w:r>
+      <w:r>
+        <w:rPr>
+          <w:lang w:val="sr-Latn-RS"/>
+        </w:rPr>
+        <w:t>,</w:t>
+      </w:r>
+      <w:r>
+        <w:rPr>
+          <w:lang w:val="sr-Latn-RS"/>
+        </w:rPr>
+        <w:t xml:space="preserve"> </w:t>
+      </w:r>
+      <w:r>
+        <w:rPr>
+          <w:lang w:val="sr-Latn-RS"/>
+        </w:rPr>
+        <w:t>Nastanak i razvijanje Yahoo! mehanizma pretrage</w:t>
+      </w:r>
+    </w:p>
+    <w:p>
+      <w:pPr>
+        <w:numPr>
+          <w:ilvl w:val="0"/>
+          <w:numId w:val="4"/>
+        </w:numPr>
+        <w:spacing w:after="0" w:line="276" w:lineRule="auto"/>
+        <w:rPr>
+          <w:lang w:val="sr-Latn-RS"/>
+        </w:rPr>
+      </w:pPr>
+      <w:r>
+        <w:rPr>
+          <w:lang w:val="sr-Latn-RS"/>
+        </w:rPr>
+        <w:t xml:space="preserve">Chatri Sityodtong, </w:t>
+      </w:r>
+      <w:r>
+        <w:rPr>
+          <w:lang w:val="sr-Latn-RS"/>
+        </w:rPr>
+        <w:t>„</w:t>
+      </w:r>
+      <w:r>
+        <w:rPr>
+          <w:lang w:val="sr-Latn-RS"/>
+        </w:rPr>
+        <w:t xml:space="preserve">Lessons From </w:t>
+      </w:r>
+      <w:r>
+        <w:t>Yahoo's Fall: $125b to $5b</w:t>
+      </w:r>
+      <w:r>
+        <w:rPr>
+          <w:lang w:val="sr-Latn-RS"/>
+        </w:rPr>
+        <w:t>“</w:t>
+      </w:r>
+      <w:r>
+        <w:rPr>
+          <w:lang w:val="sr-Latn-RS"/>
+        </w:rPr>
+        <w:t xml:space="preserve">, </w:t>
+      </w:r>
+      <w:r>
+        <w:rPr>
+          <w:i/>
+          <w:lang w:val="sr-Latn-RS"/>
+        </w:rPr>
+        <w:t>https://chatrisityodtong.com/blog/entrepreneurship</w:t>
+      </w:r>
+      <w:r>
+        <w:rPr>
+          <w:lang w:val="sr-Latn-RS"/>
+        </w:rPr>
+        <w:t>, Artikal o tome kako je Google zamenio Yahoo!</w:t>
+      </w:r>
+    </w:p>
+    <w:p>
+      <w:pPr>
+        <w:numPr>
+          <w:ilvl w:val="0"/>
+          <w:numId w:val="4"/>
+        </w:numPr>
+        <w:spacing w:after="0" w:line="276" w:lineRule="auto"/>
+        <w:rPr>
+          <w:lang w:val="sr-Latn-RS"/>
+        </w:rPr>
+      </w:pPr>
+      <w:r>
+        <w:rPr>
+          <w:lang w:val="sr-Latn-RS"/>
+        </w:rPr>
+        <w:t xml:space="preserve">Google, </w:t>
+      </w:r>
+      <w:r>
+        <w:rPr>
+          <w:lang w:val="sr-Latn-RS"/>
+        </w:rPr>
+        <w:t>„</w:t>
+      </w:r>
+      <w:r>
+        <w:rPr>
+          <w:lang w:val="sr-Latn-RS"/>
+        </w:rPr>
+        <w:t>From the garage to the Googleplex</w:t>
+      </w:r>
+      <w:r>
+        <w:rPr>
+          <w:lang w:val="sr-Latn-RS"/>
+        </w:rPr>
+        <w:t>“</w:t>
+      </w:r>
+      <w:r>
+        <w:rPr>
+          <w:lang w:val="sr-Latn-RS"/>
+        </w:rPr>
+        <w:t xml:space="preserve">, </w:t>
+      </w:r>
+      <w:r>
+        <w:rPr>
+          <w:i/>
+          <w:lang w:val="sr-Latn-RS"/>
+        </w:rPr>
+        <w:t>https://about.google</w:t>
+      </w:r>
+      <w:r>
+        <w:rPr>
+          <w:lang w:val="sr-Latn-RS"/>
+        </w:rPr>
+        <w:t>, Nastanak Google kompanije</w:t>
+      </w:r>
+    </w:p>
+    <w:p>
+      <w:pPr>
+        <w:numPr>
+          <w:ilvl w:val="0"/>
+          <w:numId w:val="4"/>
+        </w:numPr>
+        <w:spacing w:after="0" w:line="276" w:lineRule="auto"/>
+        <w:rPr>
+          <w:lang w:val="sr-Latn-RS"/>
+        </w:rPr>
+      </w:pPr>
+      <w:r>
+        <w:rPr>
+          <w:lang w:val="sr-Latn-RS"/>
+        </w:rPr>
+        <w:t>Vecteezy</w:t>
+      </w:r>
+      <w:r>
+        <w:rPr>
+          <w:lang w:val="sr-Latn-RS"/>
+        </w:rPr>
+        <w:t xml:space="preserve">, </w:t>
+      </w:r>
+      <w:r>
+        <w:rPr>
+          <w:i/>
+          <w:lang w:val="sr-Latn-RS"/>
+        </w:rPr>
+        <w:t>https://static.vecteezy.com</w:t>
+      </w:r>
+      <w:r>
+        <w:rPr>
+          <w:lang w:val="sr-Latn-RS"/>
+        </w:rPr>
+        <w:t xml:space="preserve">, Google </w:t>
+      </w:r>
+      <w:r>
+        <w:t>interfejs</w:t>
+      </w:r>
+    </w:p>
+    <w:p>
+      <w:pPr>
+        <w:numPr>
+          <w:ilvl w:val="0"/>
+          <w:numId w:val="4"/>
+        </w:numPr>
+        <w:spacing w:after="0" w:line="276" w:lineRule="auto"/>
+        <w:rPr>
+          <w:lang w:val="sr-Latn-RS"/>
+        </w:rPr>
+      </w:pPr>
+      <w:r>
+        <w:rPr>
+          <w:lang w:val="sr-Latn-RS"/>
+        </w:rPr>
+        <w:t xml:space="preserve">Search Engine Land, </w:t>
+      </w:r>
+      <w:r>
+        <w:rPr>
+          <w:lang w:val="sr-Latn-RS"/>
+        </w:rPr>
+        <w:t>„</w:t>
+      </w:r>
+      <w:r>
+        <w:rPr>
+          <w:lang w:val="sr-Latn-RS"/>
+        </w:rPr>
+        <w:t>A guide to Google: Origins, history and key moments in search</w:t>
+      </w:r>
+      <w:r>
+        <w:rPr>
+          <w:lang w:val="sr-Latn-RS"/>
+        </w:rPr>
+        <w:t>“</w:t>
+      </w:r>
+      <w:r>
+        <w:rPr>
+          <w:lang w:val="sr-Latn-RS"/>
+        </w:rPr>
+        <w:t xml:space="preserve">, </w:t>
+      </w:r>
+      <w:r>
+        <w:rPr>
+          <w:i/>
+          <w:lang w:val="sr-Latn-RS"/>
+        </w:rPr>
+        <w:t>https://searchengineland.com/guide</w:t>
+      </w:r>
+      <w:r>
+        <w:rPr>
+          <w:lang w:val="sr-Latn-RS"/>
+        </w:rPr>
+        <w:t>, Istorija Google kompanije i njihovog mehanizma pretrage.</w:t>
+      </w:r>
     </w:p>
     <w:p>
       <w:pPr>
@@ -8999,7 +10597,7 @@
           <w:lang w:val="sr-Latn-RS"/>
         </w:rPr>
       </w:pPr>
-      <w:bookmarkStart w:id="11" w:name="_Toc111503937"/>
+      <w:bookmarkStart w:id="12" w:name="_Toc175579963"/>
       <w:r>
         <w:rPr>
           <w:lang w:val="sr-Latn-RS"/>
@@ -9007,7 +10605,7 @@
         <w:lastRenderedPageBreak/>
         <w:t>Dodatak A</w:t>
       </w:r>
-      <w:bookmarkEnd w:id="11"/>
+      <w:bookmarkEnd w:id="12"/>
     </w:p>
     <w:p>
       <w:pPr>
@@ -9070,7 +10668,7 @@
           <w:lang w:val="sr-Latn-RS"/>
         </w:rPr>
       </w:pPr>
-      <w:bookmarkStart w:id="12" w:name="_Toc111503938"/>
+      <w:bookmarkStart w:id="13" w:name="_Toc175579964"/>
       <w:r>
         <w:rPr>
           <w:lang w:val="sr-Latn-RS"/>
@@ -9078,7 +10676,7 @@
         <w:lastRenderedPageBreak/>
         <w:t>Dodatak B</w:t>
       </w:r>
-      <w:bookmarkEnd w:id="12"/>
+      <w:bookmarkEnd w:id="13"/>
     </w:p>
     <w:p>
       <w:pPr>
@@ -9098,7 +10696,7 @@
           <w:lang w:val="sr-Latn-RS"/>
         </w:rPr>
       </w:pPr>
-      <w:bookmarkStart w:id="13" w:name="_Toc111503939"/>
+      <w:bookmarkStart w:id="14" w:name="_Toc175579965"/>
       <w:r>
         <w:rPr>
           <w:lang w:val="sr-Latn-RS"/>
@@ -9106,7 +10704,7 @@
         <w:lastRenderedPageBreak/>
         <w:t>Podaci o kandidatu</w:t>
       </w:r>
-      <w:bookmarkEnd w:id="13"/>
+      <w:bookmarkEnd w:id="14"/>
     </w:p>
     <w:p>
       <w:pPr>
@@ -9266,7 +10864,7 @@
         <w:noProof/>
         <w:lang w:val="sr-Latn-RS"/>
       </w:rPr>
-      <w:t>16</w:t>
+      <w:t>17</w:t>
     </w:r>
     <w:r>
       <w:rPr>
@@ -11028,7 +12626,7 @@
 </file>
 
 <file path=customXml/itemProps1.xml><?xml version="1.0" encoding="utf-8"?>
-<ds:datastoreItem xmlns:ds="http://schemas.openxmlformats.org/officeDocument/2006/customXml" ds:itemID="{95A4450A-60C3-4BE5-80BC-DE78D18F6CD1}">
+<ds:datastoreItem xmlns:ds="http://schemas.openxmlformats.org/officeDocument/2006/customXml" ds:itemID="{488360FD-B665-4F97-A682-869E910E329F}">
   <ds:schemaRefs>
     <ds:schemaRef ds:uri="http://schemas.openxmlformats.org/officeDocument/2006/bibliography"/>
   </ds:schemaRefs>

</xml_diff>

<commit_message>
feat: reason why there's a need for software created for diplomski
</commit_message>
<xml_diff>
--- a/Nevena Gligorov diplomski v1.docx
+++ b/Nevena Gligorov diplomski v1.docx
@@ -64,7 +64,7 @@
                 <v:shape id="_x0000_i1025" type="#_x0000_t75" style="width:63.85pt;height:63.85pt" o:ole="" fillcolor="window">
                   <v:imagedata r:id="rId8" o:title=""/>
                 </v:shape>
-                <o:OLEObject Type="Embed" ProgID="CorelDraw.Graphic.7" ShapeID="_x0000_i1025" DrawAspect="Content" ObjectID="_1786209804" r:id="rId9"/>
+                <o:OLEObject Type="Embed" ProgID="CorelDraw.Graphic.7" ShapeID="_x0000_i1025" DrawAspect="Content" ObjectID="_1786222616" r:id="rId9"/>
               </w:object>
             </w:r>
           </w:p>
@@ -9424,14 +9424,12 @@
         </w:rPr>
         <w:t xml:space="preserve">. Pored </w:t>
       </w:r>
-      <w:bookmarkStart w:id="3" w:name="_GoBack"/>
       <w:r>
         <w:rPr>
           <w:lang w:val="sr-Latn-RS"/>
         </w:rPr>
         <w:t>ovog mehanizma</w:t>
       </w:r>
-      <w:bookmarkEnd w:id="3"/>
       <w:r>
         <w:rPr>
           <w:lang w:val="sr-Latn-RS"/>
@@ -9493,7 +9491,673 @@
           <w:lang w:val="sr-Latn-RS"/>
         </w:rPr>
       </w:pPr>
-      <w:bookmarkStart w:id="4" w:name="_Toc175579956"/>
+      <w:r>
+        <w:rPr>
+          <w:lang w:val="sr-Latn-RS"/>
+        </w:rPr>
+        <w:lastRenderedPageBreak/>
+        <w:t>Značaj i primena</w:t>
+      </w:r>
+    </w:p>
+    <w:p>
+      <w:pPr>
+        <w:rPr>
+          <w:lang w:val="sr-Latn-RS"/>
+        </w:rPr>
+      </w:pPr>
+    </w:p>
+    <w:p>
+      <w:pPr>
+        <w:jc w:val="both"/>
+        <w:rPr>
+          <w:lang w:val="sr-Latn-RS"/>
+        </w:rPr>
+      </w:pPr>
+      <w:r>
+        <w:rPr>
+          <w:lang w:val="sr-Latn-RS"/>
+        </w:rPr>
+        <w:t xml:space="preserve">Na fakultetima širom sveta prolazi i smenjuje se bezbroj studenata. Svaki od njih je tokom svojih studentskih dana uradio barem nekoliko projekata, što </w:t>
+      </w:r>
+      <w:r>
+        <w:rPr>
+          <w:lang w:val="sr-Latn-RS"/>
+        </w:rPr>
+        <w:t>na</w:t>
+      </w:r>
+      <w:r>
+        <w:rPr>
+          <w:lang w:val="sr-Latn-RS"/>
+        </w:rPr>
+        <w:t xml:space="preserve"> zahtev </w:t>
+      </w:r>
+      <w:r>
+        <w:rPr>
+          <w:lang w:val="sr-Latn-RS"/>
+        </w:rPr>
+        <w:t>predmetnog profesora</w:t>
+      </w:r>
+      <w:r>
+        <w:rPr>
+          <w:lang w:val="sr-Latn-RS"/>
+        </w:rPr>
+        <w:t>, što iz</w:t>
+      </w:r>
+      <w:r>
+        <w:rPr>
+          <w:lang w:val="sr-Latn-RS"/>
+        </w:rPr>
+        <w:t xml:space="preserve"> radoznalosti i želje za unapređivanjem. </w:t>
+      </w:r>
+      <w:r>
+        <w:rPr>
+          <w:lang w:val="sr-Latn-RS"/>
+        </w:rPr>
+        <w:t>Iako različiti</w:t>
+      </w:r>
+      <w:r>
+        <w:rPr>
+          <w:lang w:val="sr-Latn-RS"/>
+        </w:rPr>
+        <w:t>, jedna stvar je zajednička</w:t>
+      </w:r>
+      <w:r>
+        <w:rPr>
+          <w:lang w:val="sr-Latn-RS"/>
+        </w:rPr>
+        <w:t xml:space="preserve"> svim studentima</w:t>
+      </w:r>
+      <w:r>
+        <w:rPr>
+          <w:lang w:val="sr-Latn-RS"/>
+        </w:rPr>
+        <w:t xml:space="preserve">, a to je da uvek pitaju za savete i iskustva nekog od svojih starijih kolega. Iz </w:t>
+      </w:r>
+      <w:r>
+        <w:rPr>
+          <w:lang w:val="sr-Latn-RS"/>
+        </w:rPr>
+        <w:t>tih</w:t>
+      </w:r>
+      <w:r>
+        <w:rPr>
+          <w:lang w:val="sr-Latn-RS"/>
+        </w:rPr>
+        <w:t xml:space="preserve"> razloga su tokom godina nastajali različiti </w:t>
+      </w:r>
+      <w:r>
+        <w:rPr>
+          <w:i/>
+          <w:lang w:val="sr-Latn-RS"/>
+        </w:rPr>
+        <w:t>Github</w:t>
+      </w:r>
+      <w:r>
+        <w:rPr>
+          <w:lang w:val="sr-Latn-RS"/>
+        </w:rPr>
+        <w:t xml:space="preserve"> repozitorijumi, </w:t>
+      </w:r>
+      <w:r>
+        <w:rPr>
+          <w:i/>
+          <w:lang w:val="sr-Latn-RS"/>
+        </w:rPr>
+        <w:t>DropBox</w:t>
+      </w:r>
+      <w:r>
+        <w:rPr>
+          <w:lang w:val="sr-Latn-RS"/>
+        </w:rPr>
+        <w:t xml:space="preserve"> linkovi, kompresovani folder</w:t>
+      </w:r>
+      <w:r>
+        <w:rPr>
+          <w:lang w:val="sr-Latn-RS"/>
+        </w:rPr>
+        <w:t xml:space="preserve"> i slično,</w:t>
+      </w:r>
+      <w:r>
+        <w:rPr>
+          <w:lang w:val="sr-Latn-RS"/>
+        </w:rPr>
+        <w:t xml:space="preserve"> puni materijala</w:t>
+      </w:r>
+      <w:r>
+        <w:rPr>
+          <w:lang w:val="sr-Latn-RS"/>
+        </w:rPr>
+        <w:t xml:space="preserve"> </w:t>
+      </w:r>
+      <w:r>
+        <w:rPr>
+          <w:lang w:val="sr-Latn-RS"/>
+        </w:rPr>
+        <w:t>uz pomoć kojih je lakše položiti ispite</w:t>
+      </w:r>
+      <w:r>
+        <w:rPr>
+          <w:lang w:val="sr-Latn-RS"/>
+        </w:rPr>
+        <w:t>.</w:t>
+      </w:r>
+    </w:p>
+    <w:p>
+      <w:pPr>
+        <w:jc w:val="both"/>
+        <w:rPr>
+          <w:lang w:val="sr-Latn-RS"/>
+        </w:rPr>
+      </w:pPr>
+      <w:r>
+        <w:rPr>
+          <w:lang w:val="sr-Latn-RS"/>
+        </w:rPr>
+        <w:t>Ideja podele materijala novim generacijama jeste vrlo dobra i odlično se pokazala kada je u pitanju teorijski deo ispita</w:t>
+      </w:r>
+      <w:r>
+        <w:rPr>
+          <w:lang w:val="sr-Latn-RS"/>
+        </w:rPr>
+        <w:t>. Imajući to u vidu, nameće se jedno vrlo prosto pitanje,</w:t>
+      </w:r>
+      <w:r>
+        <w:rPr>
+          <w:lang w:val="sr-Latn-RS"/>
+        </w:rPr>
+        <w:t xml:space="preserve"> šta se dešava sa projektima koje su starije kolege radile? </w:t>
+      </w:r>
+      <w:r>
+        <w:rPr>
+          <w:lang w:val="sr-Latn-RS"/>
+        </w:rPr>
+        <w:t xml:space="preserve">Projekti ne treba da se </w:t>
+      </w:r>
+      <w:r>
+        <w:rPr>
+          <w:lang w:val="sr-Latn-RS"/>
+        </w:rPr>
+        <w:t xml:space="preserve">recikliraju godinama, </w:t>
+      </w:r>
+      <w:r>
+        <w:rPr>
+          <w:lang w:val="sr-Latn-RS"/>
+        </w:rPr>
+        <w:t xml:space="preserve">zbog čega </w:t>
+      </w:r>
+      <w:r>
+        <w:rPr>
+          <w:lang w:val="sr-Latn-RS"/>
+        </w:rPr>
+        <w:t xml:space="preserve">profesori i asistenti svake godine smišljaju nove za nove generacije studenata i time već urađeni projekti postaju u dovoljnoj meri </w:t>
+      </w:r>
+      <w:r>
+        <w:rPr>
+          <w:lang w:val="sr-Latn-RS"/>
+        </w:rPr>
+        <w:t>neupotrebi</w:t>
+      </w:r>
+      <w:r>
+        <w:rPr>
+          <w:lang w:val="sr-Latn-RS"/>
+        </w:rPr>
+        <w:t>jivi</w:t>
+      </w:r>
+      <w:r>
+        <w:rPr>
+          <w:lang w:val="sr-Latn-RS"/>
+        </w:rPr>
+        <w:t>.</w:t>
+      </w:r>
+      <w:r>
+        <w:rPr>
+          <w:lang w:val="sr-Latn-RS"/>
+        </w:rPr>
+        <w:t xml:space="preserve"> </w:t>
+      </w:r>
+    </w:p>
+    <w:p>
+      <w:pPr>
+        <w:jc w:val="both"/>
+      </w:pPr>
+      <w:r>
+        <w:rPr>
+          <w:lang w:val="sr-Latn-RS"/>
+        </w:rPr>
+        <w:t>Međutim, svaki od</w:t>
+      </w:r>
+      <w:r>
+        <w:rPr>
+          <w:lang w:val="sr-Latn-RS"/>
+        </w:rPr>
+        <w:t xml:space="preserve"> studenata koji je radio na tim, sada </w:t>
+      </w:r>
+      <w:r>
+        <w:rPr>
+          <w:lang w:val="sr-Latn-RS"/>
+        </w:rPr>
+        <w:t>već</w:t>
+      </w:r>
+      <w:r>
+        <w:rPr>
+          <w:lang w:val="sr-Latn-RS"/>
+        </w:rPr>
+        <w:t xml:space="preserve"> urađeni</w:t>
+      </w:r>
+      <w:r>
+        <w:rPr>
+          <w:lang w:val="sr-Latn-RS"/>
+        </w:rPr>
+        <w:t>m</w:t>
+      </w:r>
+      <w:r>
+        <w:rPr>
+          <w:lang w:val="sr-Latn-RS"/>
+        </w:rPr>
+        <w:t xml:space="preserve"> projekatima</w:t>
+      </w:r>
+      <w:r>
+        <w:rPr>
+          <w:lang w:val="sr-Latn-RS"/>
+        </w:rPr>
+        <w:t>,</w:t>
+      </w:r>
+      <w:r>
+        <w:rPr>
+          <w:lang w:val="sr-Latn-RS"/>
+        </w:rPr>
+        <w:t xml:space="preserve"> sigurno </w:t>
+      </w:r>
+      <w:r>
+        <w:rPr>
+          <w:lang w:val="sr-Latn-RS"/>
+        </w:rPr>
+        <w:t xml:space="preserve">je </w:t>
+      </w:r>
+      <w:r>
+        <w:rPr>
+          <w:lang w:val="sr-Latn-RS"/>
+        </w:rPr>
+        <w:t xml:space="preserve">imao </w:t>
+      </w:r>
+      <w:r>
+        <w:rPr>
+          <w:lang w:val="sr-Latn-RS"/>
+        </w:rPr>
+        <w:t>neke probleme</w:t>
+      </w:r>
+      <w:r>
+        <w:rPr>
+          <w:lang w:val="sr-Latn-RS"/>
+        </w:rPr>
+        <w:t xml:space="preserve"> (</w:t>
+      </w:r>
+      <w:r>
+        <w:rPr>
+          <w:i/>
+          <w:lang w:val="sr-Latn-RS"/>
+        </w:rPr>
+        <w:t>eng. bug</w:t>
+      </w:r>
+      <w:r>
+        <w:rPr>
+          <w:i/>
+          <w:lang w:val="sr-Latn-RS"/>
+        </w:rPr>
+        <w:t>s</w:t>
+      </w:r>
+      <w:r>
+        <w:rPr>
+          <w:lang w:val="sr-Latn-RS"/>
+        </w:rPr>
+        <w:t>)</w:t>
+      </w:r>
+      <w:r>
+        <w:rPr>
+          <w:lang w:val="sr-Latn-RS"/>
+        </w:rPr>
+        <w:t xml:space="preserve"> tokom izrade</w:t>
+      </w:r>
+      <w:r>
+        <w:t>, a pritom je verovatno</w:t>
+      </w:r>
+      <w:r>
+        <w:t xml:space="preserve"> i ostatak studenata imao</w:t>
+      </w:r>
+      <w:r>
+        <w:t xml:space="preserve"> vrlo slične, ako ne i iste probleme.</w:t>
+      </w:r>
+    </w:p>
+    <w:p>
+      <w:pPr>
+        <w:jc w:val="both"/>
+      </w:pPr>
+      <w:r>
+        <w:t xml:space="preserve">Jedan od potencijalnih rešenja jeste da se uvede </w:t>
+      </w:r>
+      <w:r>
+        <w:t xml:space="preserve">po 1 </w:t>
+      </w:r>
+      <w:r>
+        <w:t>dokument sa pitanjima i odgovorima (</w:t>
+      </w:r>
+      <w:r>
+        <w:rPr>
+          <w:i/>
+        </w:rPr>
+        <w:t>eng. QA sheet</w:t>
+      </w:r>
+      <w:r>
+        <w:t xml:space="preserve">) </w:t>
+      </w:r>
+      <w:r>
+        <w:t xml:space="preserve">za svaku generaciju i svaki predmet. U okviru ovog dokumenta, </w:t>
+      </w:r>
+      <w:r>
+        <w:t>studenti</w:t>
+      </w:r>
+      <w:r>
+        <w:t xml:space="preserve"> bi</w:t>
+      </w:r>
+      <w:r>
+        <w:t xml:space="preserve">, kada </w:t>
+      </w:r>
+      <w:r>
+        <w:t>naiđu na neki pr</w:t>
+      </w:r>
+      <w:r>
+        <w:t>oblem</w:t>
+      </w:r>
+      <w:r>
+        <w:t>,</w:t>
+      </w:r>
+      <w:r>
+        <w:t xml:space="preserve"> opisivali </w:t>
+      </w:r>
+      <w:r>
+        <w:t xml:space="preserve">šta je ono što pokušavaju da implementiraju, ali ne uspevaju i </w:t>
+      </w:r>
+      <w:r>
+        <w:t xml:space="preserve">onda bi </w:t>
+      </w:r>
+      <w:r>
+        <w:t xml:space="preserve">čekali </w:t>
+      </w:r>
+      <w:r>
+        <w:t xml:space="preserve">odgovor nekog od </w:t>
+      </w:r>
+      <w:r>
+        <w:t xml:space="preserve">asistenata. </w:t>
+      </w:r>
+      <w:r>
+        <w:t xml:space="preserve">Ovo rešenje je dobro na generacijskom nivou, jer su onda svi studenti iste generacije u mogućnosti da vide odgovor na problem sa kojim </w:t>
+      </w:r>
+      <w:r>
+        <w:t>se susreo neki od njihovih kolega</w:t>
+      </w:r>
+      <w:r>
+        <w:t>. Glavni nedostatak ovakvog pristupa jeste što</w:t>
+      </w:r>
+      <w:r>
+        <w:t xml:space="preserve"> se taj dokument briše i pravi </w:t>
+      </w:r>
+      <w:r>
+        <w:t>novi, za svaki predmet i za svaku</w:t>
+      </w:r>
+      <w:r>
+        <w:t xml:space="preserve"> generaciju ponovo.</w:t>
+      </w:r>
+    </w:p>
+    <w:p>
+      <w:pPr>
+        <w:jc w:val="both"/>
+      </w:pPr>
+      <w:r>
+        <w:t>Umesto dokumenata sa pitanjima i odgovorima, mnogo bolje rešenje je da postoji sajt koji bi obuhvatio sva implementaciona pitanja studenata, nezavisno od predmeta i tehnologija. Na ovakav način se postiže:</w:t>
+      </w:r>
+    </w:p>
+    <w:p>
+      <w:pPr>
+        <w:pStyle w:val="ListParagraph"/>
+        <w:numPr>
+          <w:ilvl w:val="0"/>
+          <w:numId w:val="7"/>
+        </w:numPr>
+        <w:jc w:val="both"/>
+      </w:pPr>
+      <w:r>
+        <w:t xml:space="preserve">Svaki student može da pogleda </w:t>
+      </w:r>
+      <w:r>
+        <w:t>bilo koje pitanje</w:t>
+      </w:r>
+      <w:r>
+        <w:t xml:space="preserve"> i </w:t>
+      </w:r>
+      <w:r>
+        <w:t xml:space="preserve">njegove </w:t>
+      </w:r>
+      <w:r>
+        <w:t>odgovore</w:t>
+      </w:r>
+      <w:r>
+        <w:t>, bez obzira na to kada je postavljeno</w:t>
+      </w:r>
+      <w:r>
+        <w:t>.</w:t>
+      </w:r>
+    </w:p>
+    <w:p>
+      <w:pPr>
+        <w:pStyle w:val="ListParagraph"/>
+        <w:numPr>
+          <w:ilvl w:val="0"/>
+          <w:numId w:val="7"/>
+        </w:numPr>
+        <w:jc w:val="both"/>
+      </w:pPr>
+      <w:r>
+        <w:t>Studenti, asistenti i profesori mogu da odgovor</w:t>
+      </w:r>
+      <w:r>
+        <w:t>e na postavljena pitanja. Na takav način student koji je postavio pitanje brže dolazi do odgovora koji mu je potreban, a asistenti i profesori postaju rasterećeniji od gomile pitanja koje</w:t>
+      </w:r>
+      <w:r>
+        <w:t xml:space="preserve"> bi inače dobili</w:t>
+      </w:r>
+      <w:r>
+        <w:t>.</w:t>
+      </w:r>
+      <w:r>
+        <w:t xml:space="preserve"> </w:t>
+      </w:r>
+    </w:p>
+    <w:p>
+      <w:pPr>
+        <w:pStyle w:val="ListParagraph"/>
+        <w:numPr>
+          <w:ilvl w:val="0"/>
+          <w:numId w:val="7"/>
+        </w:numPr>
+        <w:jc w:val="both"/>
+      </w:pPr>
+      <w:r>
+        <w:t xml:space="preserve">Najčešći problemi koji se jave tokom izrade </w:t>
+      </w:r>
+      <w:r>
+        <w:t>projekata</w:t>
+      </w:r>
+      <w:r>
+        <w:t xml:space="preserve"> će </w:t>
+      </w:r>
+      <w:r>
+        <w:t>vrlo brzo imati odgovore</w:t>
+      </w:r>
+      <w:r>
+        <w:t>.</w:t>
+      </w:r>
+    </w:p>
+    <w:p>
+      <w:pPr>
+        <w:pStyle w:val="ListParagraph"/>
+        <w:numPr>
+          <w:ilvl w:val="0"/>
+          <w:numId w:val="7"/>
+        </w:numPr>
+        <w:jc w:val="both"/>
+        <w:rPr>
+          <w:lang w:val="sr-Latn-RS"/>
+        </w:rPr>
+      </w:pPr>
+      <w:r>
+        <w:t xml:space="preserve">Studenti se navikavaju da rešenje koje su </w:t>
+      </w:r>
+      <w:r>
+        <w:t>prona</w:t>
+      </w:r>
+      <w:r>
+        <w:rPr>
+          <w:lang w:val="sr-Latn-RS"/>
+        </w:rPr>
+        <w:t>šlo</w:t>
+      </w:r>
+      <w:r>
+        <w:t xml:space="preserve"> prilagode svom </w:t>
+      </w:r>
+      <w:r>
+        <w:t>kod</w:t>
+      </w:r>
+      <w:r>
+        <w:t>u</w:t>
+      </w:r>
+      <w:r>
+        <w:t>.</w:t>
+      </w:r>
+    </w:p>
+    <w:p>
+      <w:pPr>
+        <w:pStyle w:val="ListParagraph"/>
+        <w:jc w:val="both"/>
+        <w:rPr>
+          <w:lang w:val="sr-Latn-RS"/>
+        </w:rPr>
+      </w:pPr>
+    </w:p>
+    <w:p>
+      <w:pPr>
+        <w:pStyle w:val="Heading2"/>
+        <w:rPr>
+          <w:lang w:val="sr-Latn-RS"/>
+        </w:rPr>
+      </w:pPr>
+      <w:r>
+        <w:rPr>
+          <w:lang w:val="sr-Latn-RS"/>
+        </w:rPr>
+        <w:t>Postojeća rešenja</w:t>
+      </w:r>
+    </w:p>
+    <w:p>
+      <w:pPr>
+        <w:rPr>
+          <w:lang w:val="sr-Latn-RS"/>
+        </w:rPr>
+      </w:pPr>
+    </w:p>
+    <w:p>
+      <w:pPr>
+        <w:pStyle w:val="Heading3"/>
+        <w:rPr>
+          <w:lang w:val="sr-Latn-RS"/>
+        </w:rPr>
+      </w:pPr>
+      <w:r>
+        <w:rPr>
+          <w:lang w:val="sr-Latn-RS"/>
+        </w:rPr>
+        <w:t>Stack Exchange and Stack Overflow</w:t>
+      </w:r>
+      <w:r>
+        <w:rPr>
+          <w:lang w:val="sr-Latn-RS"/>
+        </w:rPr>
+        <w:t xml:space="preserve"> </w:t>
+      </w:r>
+    </w:p>
+    <w:p>
+      <w:pPr>
+        <w:rPr>
+          <w:lang w:val="sr-Latn-RS"/>
+        </w:rPr>
+      </w:pPr>
+    </w:p>
+    <w:p>
+      <w:pPr>
+        <w:pStyle w:val="Heading3"/>
+        <w:rPr>
+          <w:lang w:val="sr-Latn-RS"/>
+        </w:rPr>
+      </w:pPr>
+      <w:r>
+        <w:rPr>
+          <w:lang w:val="sr-Latn-RS"/>
+        </w:rPr>
+        <w:lastRenderedPageBreak/>
+        <w:t>Discuss The Elastic Stack</w:t>
+      </w:r>
+      <w:bookmarkStart w:id="3" w:name="_GoBack"/>
+      <w:bookmarkEnd w:id="3"/>
+    </w:p>
+    <w:p>
+      <w:pPr>
+        <w:rPr>
+          <w:lang w:val="sr-Latn-RS"/>
+        </w:rPr>
+      </w:pPr>
+    </w:p>
+    <w:p>
+      <w:pPr>
+        <w:pStyle w:val="Heading3"/>
+        <w:rPr>
+          <w:lang w:val="sr-Latn-RS"/>
+        </w:rPr>
+      </w:pPr>
+      <w:r>
+        <w:rPr>
+          <w:lang w:val="sr-Latn-RS"/>
+        </w:rPr>
+        <w:t>Github community discussions</w:t>
+      </w:r>
+    </w:p>
+    <w:p>
+      <w:pPr>
+        <w:rPr>
+          <w:lang w:val="sr-Latn-RS"/>
+        </w:rPr>
+      </w:pPr>
+    </w:p>
+    <w:p>
+      <w:pPr>
+        <w:rPr>
+          <w:lang w:val="sr-Latn-RS"/>
+        </w:rPr>
+      </w:pPr>
+    </w:p>
+    <w:p>
+      <w:pPr>
+        <w:rPr>
+          <w:lang w:val="sr-Latn-RS"/>
+        </w:rPr>
+      </w:pPr>
+    </w:p>
+    <w:p>
+      <w:pPr>
+        <w:pStyle w:val="Heading1"/>
+        <w:rPr>
+          <w:lang w:val="sr-Latn-RS"/>
+        </w:rPr>
+      </w:pPr>
+      <w:bookmarkStart w:id="4" w:name="_Toc175579960"/>
       <w:r>
         <w:rPr>
           <w:lang w:val="sr-Latn-RS"/>
@@ -9515,6 +10179,12 @@
           <w:lang w:val="sr-Latn-RS"/>
         </w:rPr>
       </w:pPr>
+      <w:r>
+        <w:rPr>
+          <w:lang w:val="sr-Latn-RS"/>
+        </w:rPr>
+        <w:t>Obratiti pažnju na literaturu i citiranje.</w:t>
+      </w:r>
     </w:p>
     <w:p>
       <w:pPr>
@@ -9526,7 +10196,7 @@
         <w:rPr>
           <w:lang w:val="sr-Latn-RS"/>
         </w:rPr>
-        <w:t>Osim teksta u radu se pojavljuju i drugi elementi: slike, figure, ilustracije, tabele, source code,...</w:t>
+        <w:t>Na kraju, u delu Literatura je dat primer kako se ona navodi.</w:t>
       </w:r>
     </w:p>
     <w:p>
@@ -9539,40 +10209,19 @@
         <w:rPr>
           <w:lang w:val="sr-Latn-RS"/>
         </w:rPr>
-        <w:t>Svi oni moraju imati</w:t>
-      </w:r>
-      <w:r>
-        <w:t>:</w:t>
-      </w:r>
-      <w:r>
-        <w:rPr>
-          <w:lang w:val="sr-Latn-RS"/>
-        </w:rPr>
-        <w:t xml:space="preserve"> numeraciju, naslov i </w:t>
-      </w:r>
-      <w:r>
-        <w:rPr>
-          <w:lang w:val="sr-Latn-RS"/>
-        </w:rPr>
-        <w:t>referencu (</w:t>
-      </w:r>
-      <w:r>
-        <w:rPr>
-          <w:lang w:val="sr-Latn-RS"/>
-        </w:rPr>
-        <w:t>moraju biti spomenuti u radu</w:t>
-      </w:r>
-      <w:r>
-        <w:rPr>
-          <w:lang w:val="sr-Latn-RS"/>
-        </w:rPr>
-        <w:t>)</w:t>
-      </w:r>
-      <w:r>
-        <w:rPr>
-          <w:lang w:val="sr-Latn-RS"/>
-        </w:rPr>
-        <w:t>.</w:t>
+        <w:t>Svaka stavka iz spiska se mora naći u radu tako što se doda oznaka [n] posle tvrdnje na koju se referenca odnosi</w:t>
+      </w:r>
+      <w:r>
+        <w:rPr>
+          <w:lang w:val="sr-Latn-RS"/>
+        </w:rPr>
+        <w:t>, a broj n predstavlja redni broj u listi.</w:t>
+      </w:r>
+      <w:r>
+        <w:rPr>
+          <w:lang w:val="sr-Latn-RS"/>
+        </w:rPr>
+        <w:t xml:space="preserve"> </w:t>
       </w:r>
     </w:p>
     <w:p>
@@ -9581,559 +10230,15 @@
           <w:lang w:val="sr-Latn-RS"/>
         </w:rPr>
       </w:pPr>
-      <w:r>
-        <w:rPr>
-          <w:lang w:val="sr-Latn-RS"/>
-        </w:rPr>
-        <w:t xml:space="preserve">Na primer: Kod prikazan na Listingu 1 predstavlja formatiranje preuzeto iz editora, a </w:t>
-      </w:r>
-      <w:r>
-        <w:rPr>
-          <w:lang w:val="sr-Latn-RS"/>
-        </w:rPr>
-        <w:t>L</w:t>
-      </w:r>
-      <w:r>
-        <w:rPr>
-          <w:lang w:val="sr-Latn-RS"/>
-        </w:rPr>
-        <w:t>isting 2 prikazuje kako izgleda kod formatiran korisničkim stilom.</w:t>
-      </w:r>
     </w:p>
     <w:p>
       <w:pPr>
-        <w:rPr>
-          <w:lang w:val="sr-Latn-RS"/>
-        </w:rPr>
-      </w:pPr>
-    </w:p>
-    <w:p>
-      <w:pPr>
-        <w:pStyle w:val="Heading2"/>
-        <w:rPr>
-          <w:lang w:val="sr-Latn-RS"/>
-        </w:rPr>
-      </w:pPr>
-      <w:bookmarkStart w:id="5" w:name="_Toc175579957"/>
-      <w:r>
-        <w:rPr>
-          <w:lang w:val="sr-Latn-RS"/>
-        </w:rPr>
-        <w:t>Primer navođenja koda</w:t>
-      </w:r>
-      <w:bookmarkEnd w:id="5"/>
-    </w:p>
-    <w:p>
-      <w:pPr>
-        <w:pStyle w:val="Heading3"/>
-        <w:rPr>
-          <w:lang w:val="sr-Latn-RS"/>
-        </w:rPr>
-      </w:pPr>
-      <w:bookmarkStart w:id="6" w:name="_Toc175579958"/>
-      <w:r>
-        <w:rPr>
-          <w:lang w:val="sr-Latn-RS"/>
-        </w:rPr>
-        <w:t>Način 1 - Direktno iz editora</w:t>
-      </w:r>
-      <w:bookmarkEnd w:id="6"/>
-      <w:r>
-        <w:rPr>
-          <w:lang w:val="sr-Latn-RS"/>
-        </w:rPr>
-        <w:t xml:space="preserve"> </w:t>
-      </w:r>
-    </w:p>
-    <w:p>
-      <w:pPr>
-        <w:rPr>
-          <w:lang w:val="sr-Latn-RS"/>
-        </w:rPr>
-      </w:pPr>
-    </w:p>
-    <w:p>
-      <w:pPr>
-        <w:shd w:val="clear" w:color="auto" w:fill="1E1E1E"/>
-        <w:spacing w:after="0" w:line="330" w:lineRule="atLeast"/>
-        <w:rPr>
-          <w:rFonts w:ascii="Consolas" w:eastAsia="Times New Roman" w:hAnsi="Consolas" w:cs="Times New Roman"/>
-          <w:color w:val="D4D4D4"/>
-          <w:szCs w:val="24"/>
-          <w:lang w:val="sr-Latn-RS"/>
-        </w:rPr>
-      </w:pPr>
-      <w:r>
-        <w:rPr>
-          <w:rFonts w:ascii="Consolas" w:eastAsia="Times New Roman" w:hAnsi="Consolas" w:cs="Times New Roman"/>
-          <w:color w:val="C586C0"/>
-          <w:szCs w:val="24"/>
-          <w:lang w:val="sr-Latn-RS"/>
-        </w:rPr>
-        <w:t>import</w:t>
-      </w:r>
-      <w:r>
-        <w:rPr>
-          <w:rFonts w:ascii="Consolas" w:eastAsia="Times New Roman" w:hAnsi="Consolas" w:cs="Times New Roman"/>
-          <w:color w:val="D4D4D4"/>
-          <w:szCs w:val="24"/>
-          <w:lang w:val="sr-Latn-RS"/>
-        </w:rPr>
-        <w:t xml:space="preserve"> </w:t>
-      </w:r>
-      <w:r>
-        <w:rPr>
-          <w:rFonts w:ascii="Consolas" w:eastAsia="Times New Roman" w:hAnsi="Consolas" w:cs="Times New Roman"/>
-          <w:color w:val="4EC9B0"/>
-          <w:szCs w:val="24"/>
-          <w:lang w:val="sr-Latn-RS"/>
-        </w:rPr>
-        <w:t>pandas</w:t>
-      </w:r>
-      <w:r>
-        <w:rPr>
-          <w:rFonts w:ascii="Consolas" w:eastAsia="Times New Roman" w:hAnsi="Consolas" w:cs="Times New Roman"/>
-          <w:color w:val="D4D4D4"/>
-          <w:szCs w:val="24"/>
-          <w:lang w:val="sr-Latn-RS"/>
-        </w:rPr>
-        <w:t xml:space="preserve"> </w:t>
-      </w:r>
-      <w:r>
-        <w:rPr>
-          <w:rFonts w:ascii="Consolas" w:eastAsia="Times New Roman" w:hAnsi="Consolas" w:cs="Times New Roman"/>
-          <w:color w:val="C586C0"/>
-          <w:szCs w:val="24"/>
-          <w:lang w:val="sr-Latn-RS"/>
-        </w:rPr>
-        <w:t>as</w:t>
-      </w:r>
-      <w:r>
-        <w:rPr>
-          <w:rFonts w:ascii="Consolas" w:eastAsia="Times New Roman" w:hAnsi="Consolas" w:cs="Times New Roman"/>
-          <w:color w:val="D4D4D4"/>
-          <w:szCs w:val="24"/>
-          <w:lang w:val="sr-Latn-RS"/>
-        </w:rPr>
-        <w:t xml:space="preserve"> </w:t>
-      </w:r>
-      <w:r>
-        <w:rPr>
-          <w:rFonts w:ascii="Consolas" w:eastAsia="Times New Roman" w:hAnsi="Consolas" w:cs="Times New Roman"/>
-          <w:color w:val="4EC9B0"/>
-          <w:szCs w:val="24"/>
-          <w:lang w:val="sr-Latn-RS"/>
-        </w:rPr>
-        <w:t>pd</w:t>
-      </w:r>
-    </w:p>
-    <w:p>
-      <w:pPr>
-        <w:shd w:val="clear" w:color="auto" w:fill="1E1E1E"/>
-        <w:spacing w:after="0" w:line="330" w:lineRule="atLeast"/>
-        <w:rPr>
-          <w:rFonts w:ascii="Consolas" w:eastAsia="Times New Roman" w:hAnsi="Consolas" w:cs="Times New Roman"/>
-          <w:color w:val="D4D4D4"/>
-          <w:szCs w:val="24"/>
-          <w:lang w:val="sr-Latn-RS"/>
-        </w:rPr>
-      </w:pPr>
-      <w:r>
-        <w:rPr>
-          <w:rFonts w:ascii="Consolas" w:eastAsia="Times New Roman" w:hAnsi="Consolas" w:cs="Times New Roman"/>
-          <w:color w:val="C586C0"/>
-          <w:szCs w:val="24"/>
-          <w:lang w:val="sr-Latn-RS"/>
-        </w:rPr>
-        <w:t>import</w:t>
-      </w:r>
-      <w:r>
-        <w:rPr>
-          <w:rFonts w:ascii="Consolas" w:eastAsia="Times New Roman" w:hAnsi="Consolas" w:cs="Times New Roman"/>
-          <w:color w:val="D4D4D4"/>
-          <w:szCs w:val="24"/>
-          <w:lang w:val="sr-Latn-RS"/>
-        </w:rPr>
-        <w:t xml:space="preserve"> </w:t>
-      </w:r>
-      <w:r>
-        <w:rPr>
-          <w:rFonts w:ascii="Consolas" w:eastAsia="Times New Roman" w:hAnsi="Consolas" w:cs="Times New Roman"/>
-          <w:color w:val="4EC9B0"/>
-          <w:szCs w:val="24"/>
-          <w:lang w:val="sr-Latn-RS"/>
-        </w:rPr>
-        <w:t>matplotlib</w:t>
-      </w:r>
-      <w:r>
-        <w:rPr>
-          <w:rFonts w:ascii="Consolas" w:eastAsia="Times New Roman" w:hAnsi="Consolas" w:cs="Times New Roman"/>
-          <w:color w:val="D4D4D4"/>
-          <w:szCs w:val="24"/>
-          <w:lang w:val="sr-Latn-RS"/>
-        </w:rPr>
-        <w:t>.</w:t>
-      </w:r>
-      <w:r>
-        <w:rPr>
-          <w:rFonts w:ascii="Consolas" w:eastAsia="Times New Roman" w:hAnsi="Consolas" w:cs="Times New Roman"/>
-          <w:color w:val="4EC9B0"/>
-          <w:szCs w:val="24"/>
-          <w:lang w:val="sr-Latn-RS"/>
-        </w:rPr>
-        <w:t>pyplot</w:t>
-      </w:r>
-      <w:r>
-        <w:rPr>
-          <w:rFonts w:ascii="Consolas" w:eastAsia="Times New Roman" w:hAnsi="Consolas" w:cs="Times New Roman"/>
-          <w:color w:val="D4D4D4"/>
-          <w:szCs w:val="24"/>
-          <w:lang w:val="sr-Latn-RS"/>
-        </w:rPr>
-        <w:t xml:space="preserve"> </w:t>
-      </w:r>
-      <w:r>
-        <w:rPr>
-          <w:rFonts w:ascii="Consolas" w:eastAsia="Times New Roman" w:hAnsi="Consolas" w:cs="Times New Roman"/>
-          <w:color w:val="C586C0"/>
-          <w:szCs w:val="24"/>
-          <w:lang w:val="sr-Latn-RS"/>
-        </w:rPr>
-        <w:t>as</w:t>
-      </w:r>
-      <w:r>
-        <w:rPr>
-          <w:rFonts w:ascii="Consolas" w:eastAsia="Times New Roman" w:hAnsi="Consolas" w:cs="Times New Roman"/>
-          <w:color w:val="D4D4D4"/>
-          <w:szCs w:val="24"/>
-          <w:lang w:val="sr-Latn-RS"/>
-        </w:rPr>
-        <w:t xml:space="preserve"> </w:t>
-      </w:r>
-      <w:r>
-        <w:rPr>
-          <w:rFonts w:ascii="Consolas" w:eastAsia="Times New Roman" w:hAnsi="Consolas" w:cs="Times New Roman"/>
-          <w:color w:val="4EC9B0"/>
-          <w:szCs w:val="24"/>
-          <w:lang w:val="sr-Latn-RS"/>
-        </w:rPr>
-        <w:t>plt</w:t>
-      </w:r>
-    </w:p>
-    <w:p>
-      <w:pPr>
-        <w:pStyle w:val="Caption"/>
-        <w:rPr>
-          <w:lang w:val="sr-Latn-RS"/>
-        </w:rPr>
-      </w:pPr>
-      <w:bookmarkStart w:id="7" w:name="_Ref111498008"/>
-      <w:r>
-        <w:rPr>
-          <w:lang w:val="sr-Latn-RS"/>
-        </w:rPr>
-        <w:t xml:space="preserve">Listing </w:t>
-      </w:r>
-      <w:r>
-        <w:rPr>
-          <w:lang w:val="sr-Latn-RS"/>
-        </w:rPr>
-        <w:fldChar w:fldCharType="begin"/>
-      </w:r>
-      <w:r>
-        <w:rPr>
-          <w:lang w:val="sr-Latn-RS"/>
-        </w:rPr>
-        <w:instrText xml:space="preserve"> SEQ Listing \* ARABIC </w:instrText>
-      </w:r>
-      <w:r>
-        <w:rPr>
-          <w:lang w:val="sr-Latn-RS"/>
-        </w:rPr>
-        <w:fldChar w:fldCharType="separate"/>
-      </w:r>
-      <w:r>
-        <w:rPr>
-          <w:lang w:val="sr-Latn-RS"/>
-        </w:rPr>
-        <w:t>1</w:t>
-      </w:r>
-      <w:r>
-        <w:rPr>
-          <w:lang w:val="sr-Latn-RS"/>
-        </w:rPr>
-        <w:fldChar w:fldCharType="end"/>
-      </w:r>
-      <w:r>
-        <w:rPr>
-          <w:lang w:val="sr-Latn-RS"/>
-        </w:rPr>
-        <w:t>: Stil preuzet iz VS Code</w:t>
-      </w:r>
-      <w:bookmarkEnd w:id="7"/>
-    </w:p>
-    <w:p>
-      <w:pPr>
-        <w:pStyle w:val="Heading3"/>
-        <w:rPr>
-          <w:lang w:val="sr-Latn-RS"/>
-        </w:rPr>
-      </w:pPr>
-      <w:bookmarkStart w:id="8" w:name="_Toc175579959"/>
-      <w:r>
-        <w:rPr>
-          <w:lang w:val="sr-Latn-RS"/>
-        </w:rPr>
-        <w:t>Način 2 - Tekst + Style: Kod</w:t>
-      </w:r>
-      <w:bookmarkEnd w:id="8"/>
-    </w:p>
-    <w:p>
-      <w:pPr>
-        <w:rPr>
-          <w:lang w:val="sr-Latn-RS"/>
-        </w:rPr>
-      </w:pPr>
-    </w:p>
-    <w:p>
-      <w:pPr>
-        <w:rPr>
-          <w:lang w:val="sr-Latn-RS"/>
-        </w:rPr>
-      </w:pPr>
-      <w:r>
-        <w:rPr>
-          <w:lang w:val="sr-Latn-RS"/>
-        </w:rPr>
-        <w:t xml:space="preserve">Ctrl+C u editoru </w:t>
-      </w:r>
-      <w:r>
-        <w:rPr>
-          <w:lang w:val="sr-Latn-RS"/>
-        </w:rPr>
-        <w:sym w:font="Wingdings" w:char="F0E0"/>
-      </w:r>
-      <w:r>
-        <w:rPr>
-          <w:lang w:val="sr-Latn-RS"/>
-        </w:rPr>
-        <w:t xml:space="preserve"> Word: desni klik: paste: Keep Text Only </w:t>
-      </w:r>
-      <w:r>
-        <w:rPr>
-          <w:lang w:val="sr-Latn-RS"/>
-        </w:rPr>
-        <w:sym w:font="Wingdings" w:char="F0E0"/>
-      </w:r>
-      <w:r>
-        <w:rPr>
-          <w:lang w:val="sr-Latn-RS"/>
-        </w:rPr>
-        <w:t xml:space="preserve"> Select </w:t>
-      </w:r>
-      <w:r>
-        <w:rPr>
-          <w:lang w:val="sr-Latn-RS"/>
-        </w:rPr>
-        <w:sym w:font="Wingdings" w:char="F0E0"/>
-      </w:r>
-      <w:r>
-        <w:rPr>
-          <w:lang w:val="sr-Latn-RS"/>
-        </w:rPr>
-        <w:t xml:space="preserve"> Style: Kod</w:t>
-      </w:r>
-    </w:p>
-    <w:p>
-      <w:pPr>
-        <w:rPr>
-          <w:lang w:val="sr-Latn-RS"/>
-        </w:rPr>
-      </w:pPr>
-    </w:p>
-    <w:p>
-      <w:pPr>
-        <w:pStyle w:val="Kod"/>
-      </w:pPr>
-      <w:r>
-        <w:t>import pandas as pd</w:t>
-      </w:r>
-    </w:p>
-    <w:p>
-      <w:pPr>
-        <w:pStyle w:val="Kod"/>
-      </w:pPr>
-      <w:r>
-        <w:t>import matplotlib.pyplot as plt</w:t>
-      </w:r>
-    </w:p>
-    <w:p>
-      <w:pPr>
-        <w:pStyle w:val="Caption"/>
-        <w:rPr>
-          <w:lang w:val="sr-Latn-RS"/>
-        </w:rPr>
-      </w:pPr>
-      <w:r>
-        <w:rPr>
-          <w:lang w:val="sr-Latn-RS"/>
-        </w:rPr>
-        <w:t xml:space="preserve">Listing </w:t>
-      </w:r>
-      <w:r>
-        <w:rPr>
-          <w:lang w:val="sr-Latn-RS"/>
-        </w:rPr>
-        <w:fldChar w:fldCharType="begin"/>
-      </w:r>
-      <w:r>
-        <w:rPr>
-          <w:lang w:val="sr-Latn-RS"/>
-        </w:rPr>
-        <w:instrText xml:space="preserve"> SEQ Listing \* ARABIC </w:instrText>
-      </w:r>
-      <w:r>
-        <w:rPr>
-          <w:lang w:val="sr-Latn-RS"/>
-        </w:rPr>
-        <w:fldChar w:fldCharType="separate"/>
-      </w:r>
-      <w:r>
-        <w:rPr>
-          <w:lang w:val="sr-Latn-RS"/>
-        </w:rPr>
-        <w:t>2</w:t>
-      </w:r>
-      <w:r>
-        <w:rPr>
-          <w:lang w:val="sr-Latn-RS"/>
-        </w:rPr>
-        <w:fldChar w:fldCharType="end"/>
-      </w:r>
-      <w:r>
-        <w:rPr>
-          <w:lang w:val="sr-Latn-RS"/>
-        </w:rPr>
-        <w:t>: Novi korisnički stil</w:t>
-      </w:r>
-    </w:p>
-    <w:p>
-      <w:pPr>
-        <w:rPr>
-          <w:lang w:val="sr-Latn-RS"/>
-        </w:rPr>
-      </w:pPr>
-    </w:p>
-    <w:p>
-      <w:pPr>
-        <w:rPr>
-          <w:lang w:val="sr-Latn-RS"/>
-        </w:rPr>
-      </w:pPr>
-    </w:p>
-    <w:p>
-      <w:pPr>
-        <w:rPr>
-          <w:lang w:val="sr-Latn-RS"/>
-        </w:rPr>
-      </w:pPr>
-    </w:p>
-    <w:p>
-      <w:pPr>
-        <w:rPr>
-          <w:lang w:val="sr-Latn-RS"/>
-        </w:rPr>
-      </w:pPr>
-    </w:p>
-    <w:p>
-      <w:pPr>
         <w:pStyle w:val="Heading1"/>
         <w:rPr>
           <w:lang w:val="sr-Latn-RS"/>
         </w:rPr>
       </w:pPr>
-      <w:bookmarkStart w:id="9" w:name="_Toc175579960"/>
-      <w:r>
-        <w:rPr>
-          <w:lang w:val="sr-Latn-RS"/>
-        </w:rPr>
-        <w:lastRenderedPageBreak/>
-        <w:t>Poglavlje</w:t>
-      </w:r>
-      <w:bookmarkEnd w:id="9"/>
-      <w:r>
-        <w:rPr>
-          <w:lang w:val="sr-Latn-RS"/>
-        </w:rPr>
-        <w:t xml:space="preserve"> </w:t>
-      </w:r>
-    </w:p>
-    <w:p>
-      <w:pPr>
-        <w:rPr>
-          <w:lang w:val="sr-Latn-RS"/>
-        </w:rPr>
-      </w:pPr>
-      <w:r>
-        <w:rPr>
-          <w:lang w:val="sr-Latn-RS"/>
-        </w:rPr>
-        <w:t>Obratiti pažnju na literaturu i citiranje.</w:t>
-      </w:r>
-    </w:p>
-    <w:p>
-      <w:pPr>
-        <w:rPr>
-          <w:lang w:val="sr-Latn-RS"/>
-        </w:rPr>
-      </w:pPr>
-      <w:r>
-        <w:rPr>
-          <w:lang w:val="sr-Latn-RS"/>
-        </w:rPr>
-        <w:t>Na kraju, u delu Literatura je dat primer kako se ona navodi.</w:t>
-      </w:r>
-    </w:p>
-    <w:p>
-      <w:pPr>
-        <w:rPr>
-          <w:lang w:val="sr-Latn-RS"/>
-        </w:rPr>
-      </w:pPr>
-      <w:r>
-        <w:rPr>
-          <w:lang w:val="sr-Latn-RS"/>
-        </w:rPr>
-        <w:t>Svaka stavka iz spiska se mora naći u radu tako što se doda oznaka [n] posle tvrdnje na koju se referenca odnosi</w:t>
-      </w:r>
-      <w:r>
-        <w:rPr>
-          <w:lang w:val="sr-Latn-RS"/>
-        </w:rPr>
-        <w:t>, a broj n predstavlja redni broj u listi.</w:t>
-      </w:r>
-      <w:r>
-        <w:rPr>
-          <w:lang w:val="sr-Latn-RS"/>
-        </w:rPr>
-        <w:t xml:space="preserve"> </w:t>
-      </w:r>
-    </w:p>
-    <w:p>
-      <w:pPr>
-        <w:rPr>
-          <w:lang w:val="sr-Latn-RS"/>
-        </w:rPr>
-      </w:pPr>
-    </w:p>
-    <w:p>
-      <w:pPr>
-        <w:pStyle w:val="Heading1"/>
-        <w:rPr>
-          <w:lang w:val="sr-Latn-RS"/>
-        </w:rPr>
-      </w:pPr>
-      <w:bookmarkStart w:id="10" w:name="_Toc175579961"/>
+      <w:bookmarkStart w:id="5" w:name="_Toc175579961"/>
       <w:r>
         <w:rPr>
           <w:lang w:val="sr-Latn-RS"/>
@@ -10153,7 +10258,7 @@
         </w:rPr>
         <w:t>ak</w:t>
       </w:r>
-      <w:bookmarkEnd w:id="10"/>
+      <w:bookmarkEnd w:id="5"/>
     </w:p>
     <w:p>
       <w:pPr>
@@ -10173,7 +10278,7 @@
           <w:lang w:val="sr-Latn-RS"/>
         </w:rPr>
       </w:pPr>
-      <w:bookmarkStart w:id="11" w:name="_Toc175579962"/>
+      <w:bookmarkStart w:id="6" w:name="_Toc175579962"/>
       <w:r>
         <w:rPr>
           <w:lang w:val="sr-Latn-RS"/>
@@ -10181,7 +10286,7 @@
         <w:lastRenderedPageBreak/>
         <w:t>Literatura</w:t>
       </w:r>
-      <w:bookmarkEnd w:id="11"/>
+      <w:bookmarkEnd w:id="6"/>
     </w:p>
     <w:p>
       <w:pPr>
@@ -10773,7 +10878,7 @@
           <w:lang w:val="sr-Latn-RS"/>
         </w:rPr>
       </w:pPr>
-      <w:bookmarkStart w:id="12" w:name="_Toc175579963"/>
+      <w:bookmarkStart w:id="7" w:name="_Toc175579963"/>
       <w:r>
         <w:rPr>
           <w:lang w:val="sr-Latn-RS"/>
@@ -10781,7 +10886,7 @@
         <w:lastRenderedPageBreak/>
         <w:t>Dodatak A</w:t>
       </w:r>
-      <w:bookmarkEnd w:id="12"/>
+      <w:bookmarkEnd w:id="7"/>
     </w:p>
     <w:p>
       <w:pPr>
@@ -10844,7 +10949,7 @@
           <w:lang w:val="sr-Latn-RS"/>
         </w:rPr>
       </w:pPr>
-      <w:bookmarkStart w:id="13" w:name="_Toc175579964"/>
+      <w:bookmarkStart w:id="8" w:name="_Toc175579964"/>
       <w:r>
         <w:rPr>
           <w:lang w:val="sr-Latn-RS"/>
@@ -10852,7 +10957,7 @@
         <w:lastRenderedPageBreak/>
         <w:t>Dodatak B</w:t>
       </w:r>
-      <w:bookmarkEnd w:id="13"/>
+      <w:bookmarkEnd w:id="8"/>
     </w:p>
     <w:p>
       <w:pPr>
@@ -10872,7 +10977,7 @@
           <w:lang w:val="sr-Latn-RS"/>
         </w:rPr>
       </w:pPr>
-      <w:bookmarkStart w:id="14" w:name="_Toc175579965"/>
+      <w:bookmarkStart w:id="9" w:name="_Toc175579965"/>
       <w:r>
         <w:rPr>
           <w:lang w:val="sr-Latn-RS"/>
@@ -10880,7 +10985,7 @@
         <w:lastRenderedPageBreak/>
         <w:t>Podaci o kandidatu</w:t>
       </w:r>
-      <w:bookmarkEnd w:id="14"/>
+      <w:bookmarkEnd w:id="9"/>
     </w:p>
     <w:p>
       <w:pPr>
@@ -11003,7 +11108,13 @@
       <w:rPr>
         <w:lang w:val="sr-Latn-RS"/>
       </w:rPr>
-      <w:t>Ime i prezime autora, Naslov</w:t>
+      <w:t>Nevena Gligorov</w:t>
+    </w:r>
+    <w:r>
+      <w:rPr>
+        <w:lang w:val="sr-Latn-RS"/>
+      </w:rPr>
+      <w:t>, Naslov</w:t>
     </w:r>
     <w:r>
       <w:rPr>
@@ -11040,7 +11151,7 @@
         <w:noProof/>
         <w:lang w:val="sr-Latn-RS"/>
       </w:rPr>
-      <w:t>17</w:t>
+      <w:t>12</w:t>
     </w:r>
     <w:r>
       <w:rPr>
@@ -11193,6 +11304,119 @@
     </w:lvl>
   </w:abstractNum>
   <w:abstractNum w:abstractNumId="1" w15:restartNumberingAfterBreak="0">
+    <w:nsid w:val="04723FCF"/>
+    <w:multiLevelType w:val="hybridMultilevel"/>
+    <w:tmpl w:val="E81E5F3E"/>
+    <w:lvl w:ilvl="0" w:tplc="C9822F0E">
+      <w:start w:val="1"/>
+      <w:numFmt w:val="bullet"/>
+      <w:lvlText w:val=""/>
+      <w:lvlJc w:val="left"/>
+      <w:pPr>
+        <w:ind w:left="1440" w:hanging="360"/>
+      </w:pPr>
+      <w:rPr>
+        <w:rFonts w:ascii="Symbol" w:hAnsi="Symbol" w:hint="default"/>
+      </w:rPr>
+    </w:lvl>
+    <w:lvl w:ilvl="1" w:tplc="04090003" w:tentative="1">
+      <w:start w:val="1"/>
+      <w:numFmt w:val="bullet"/>
+      <w:lvlText w:val="o"/>
+      <w:lvlJc w:val="left"/>
+      <w:pPr>
+        <w:ind w:left="2160" w:hanging="360"/>
+      </w:pPr>
+      <w:rPr>
+        <w:rFonts w:ascii="Courier New" w:hAnsi="Courier New" w:cs="Courier New" w:hint="default"/>
+      </w:rPr>
+    </w:lvl>
+    <w:lvl w:ilvl="2" w:tplc="04090005" w:tentative="1">
+      <w:start w:val="1"/>
+      <w:numFmt w:val="bullet"/>
+      <w:lvlText w:val=""/>
+      <w:lvlJc w:val="left"/>
+      <w:pPr>
+        <w:ind w:left="2880" w:hanging="360"/>
+      </w:pPr>
+      <w:rPr>
+        <w:rFonts w:ascii="Wingdings" w:hAnsi="Wingdings" w:hint="default"/>
+      </w:rPr>
+    </w:lvl>
+    <w:lvl w:ilvl="3" w:tplc="04090001" w:tentative="1">
+      <w:start w:val="1"/>
+      <w:numFmt w:val="bullet"/>
+      <w:lvlText w:val=""/>
+      <w:lvlJc w:val="left"/>
+      <w:pPr>
+        <w:ind w:left="3600" w:hanging="360"/>
+      </w:pPr>
+      <w:rPr>
+        <w:rFonts w:ascii="Symbol" w:hAnsi="Symbol" w:hint="default"/>
+      </w:rPr>
+    </w:lvl>
+    <w:lvl w:ilvl="4" w:tplc="04090003" w:tentative="1">
+      <w:start w:val="1"/>
+      <w:numFmt w:val="bullet"/>
+      <w:lvlText w:val="o"/>
+      <w:lvlJc w:val="left"/>
+      <w:pPr>
+        <w:ind w:left="4320" w:hanging="360"/>
+      </w:pPr>
+      <w:rPr>
+        <w:rFonts w:ascii="Courier New" w:hAnsi="Courier New" w:cs="Courier New" w:hint="default"/>
+      </w:rPr>
+    </w:lvl>
+    <w:lvl w:ilvl="5" w:tplc="04090005" w:tentative="1">
+      <w:start w:val="1"/>
+      <w:numFmt w:val="bullet"/>
+      <w:lvlText w:val=""/>
+      <w:lvlJc w:val="left"/>
+      <w:pPr>
+        <w:ind w:left="5040" w:hanging="360"/>
+      </w:pPr>
+      <w:rPr>
+        <w:rFonts w:ascii="Wingdings" w:hAnsi="Wingdings" w:hint="default"/>
+      </w:rPr>
+    </w:lvl>
+    <w:lvl w:ilvl="6" w:tplc="04090001" w:tentative="1">
+      <w:start w:val="1"/>
+      <w:numFmt w:val="bullet"/>
+      <w:lvlText w:val=""/>
+      <w:lvlJc w:val="left"/>
+      <w:pPr>
+        <w:ind w:left="5760" w:hanging="360"/>
+      </w:pPr>
+      <w:rPr>
+        <w:rFonts w:ascii="Symbol" w:hAnsi="Symbol" w:hint="default"/>
+      </w:rPr>
+    </w:lvl>
+    <w:lvl w:ilvl="7" w:tplc="04090003" w:tentative="1">
+      <w:start w:val="1"/>
+      <w:numFmt w:val="bullet"/>
+      <w:lvlText w:val="o"/>
+      <w:lvlJc w:val="left"/>
+      <w:pPr>
+        <w:ind w:left="6480" w:hanging="360"/>
+      </w:pPr>
+      <w:rPr>
+        <w:rFonts w:ascii="Courier New" w:hAnsi="Courier New" w:cs="Courier New" w:hint="default"/>
+      </w:rPr>
+    </w:lvl>
+    <w:lvl w:ilvl="8" w:tplc="04090005" w:tentative="1">
+      <w:start w:val="1"/>
+      <w:numFmt w:val="bullet"/>
+      <w:lvlText w:val=""/>
+      <w:lvlJc w:val="left"/>
+      <w:pPr>
+        <w:ind w:left="7200" w:hanging="360"/>
+      </w:pPr>
+      <w:rPr>
+        <w:rFonts w:ascii="Wingdings" w:hAnsi="Wingdings" w:hint="default"/>
+      </w:rPr>
+    </w:lvl>
+  </w:abstractNum>
+  <w:abstractNum w:abstractNumId="2" w15:restartNumberingAfterBreak="0">
     <w:nsid w:val="3CFB171A"/>
     <w:multiLevelType w:val="multilevel"/>
     <w:tmpl w:val="AD449122"/>
@@ -11277,7 +11501,7 @@
       <w:lvlJc w:val="left"/>
     </w:lvl>
   </w:abstractNum>
-  <w:abstractNum w:abstractNumId="2" w15:restartNumberingAfterBreak="0">
+  <w:abstractNum w:abstractNumId="3" w15:restartNumberingAfterBreak="0">
     <w:nsid w:val="3E643407"/>
     <w:multiLevelType w:val="hybridMultilevel"/>
     <w:tmpl w:val="6EF651C4"/>
@@ -11366,7 +11590,120 @@
       </w:pPr>
     </w:lvl>
   </w:abstractNum>
-  <w:abstractNum w:abstractNumId="3" w15:restartNumberingAfterBreak="0">
+  <w:abstractNum w:abstractNumId="4" w15:restartNumberingAfterBreak="0">
+    <w:nsid w:val="673F25BA"/>
+    <w:multiLevelType w:val="hybridMultilevel"/>
+    <w:tmpl w:val="F676BAEA"/>
+    <w:lvl w:ilvl="0" w:tplc="7C08B664">
+      <w:start w:val="3"/>
+      <w:numFmt w:val="bullet"/>
+      <w:lvlText w:val="-"/>
+      <w:lvlJc w:val="left"/>
+      <w:pPr>
+        <w:ind w:left="720" w:hanging="360"/>
+      </w:pPr>
+      <w:rPr>
+        <w:rFonts w:ascii="Calibri" w:eastAsiaTheme="minorHAnsi" w:hAnsi="Calibri" w:cs="Calibri" w:hint="default"/>
+      </w:rPr>
+    </w:lvl>
+    <w:lvl w:ilvl="1" w:tplc="04090003" w:tentative="1">
+      <w:start w:val="1"/>
+      <w:numFmt w:val="bullet"/>
+      <w:lvlText w:val="o"/>
+      <w:lvlJc w:val="left"/>
+      <w:pPr>
+        <w:ind w:left="1440" w:hanging="360"/>
+      </w:pPr>
+      <w:rPr>
+        <w:rFonts w:ascii="Courier New" w:hAnsi="Courier New" w:cs="Courier New" w:hint="default"/>
+      </w:rPr>
+    </w:lvl>
+    <w:lvl w:ilvl="2" w:tplc="04090005" w:tentative="1">
+      <w:start w:val="1"/>
+      <w:numFmt w:val="bullet"/>
+      <w:lvlText w:val=""/>
+      <w:lvlJc w:val="left"/>
+      <w:pPr>
+        <w:ind w:left="2160" w:hanging="360"/>
+      </w:pPr>
+      <w:rPr>
+        <w:rFonts w:ascii="Wingdings" w:hAnsi="Wingdings" w:hint="default"/>
+      </w:rPr>
+    </w:lvl>
+    <w:lvl w:ilvl="3" w:tplc="04090001" w:tentative="1">
+      <w:start w:val="1"/>
+      <w:numFmt w:val="bullet"/>
+      <w:lvlText w:val=""/>
+      <w:lvlJc w:val="left"/>
+      <w:pPr>
+        <w:ind w:left="2880" w:hanging="360"/>
+      </w:pPr>
+      <w:rPr>
+        <w:rFonts w:ascii="Symbol" w:hAnsi="Symbol" w:hint="default"/>
+      </w:rPr>
+    </w:lvl>
+    <w:lvl w:ilvl="4" w:tplc="04090003" w:tentative="1">
+      <w:start w:val="1"/>
+      <w:numFmt w:val="bullet"/>
+      <w:lvlText w:val="o"/>
+      <w:lvlJc w:val="left"/>
+      <w:pPr>
+        <w:ind w:left="3600" w:hanging="360"/>
+      </w:pPr>
+      <w:rPr>
+        <w:rFonts w:ascii="Courier New" w:hAnsi="Courier New" w:cs="Courier New" w:hint="default"/>
+      </w:rPr>
+    </w:lvl>
+    <w:lvl w:ilvl="5" w:tplc="04090005" w:tentative="1">
+      <w:start w:val="1"/>
+      <w:numFmt w:val="bullet"/>
+      <w:lvlText w:val=""/>
+      <w:lvlJc w:val="left"/>
+      <w:pPr>
+        <w:ind w:left="4320" w:hanging="360"/>
+      </w:pPr>
+      <w:rPr>
+        <w:rFonts w:ascii="Wingdings" w:hAnsi="Wingdings" w:hint="default"/>
+      </w:rPr>
+    </w:lvl>
+    <w:lvl w:ilvl="6" w:tplc="04090001" w:tentative="1">
+      <w:start w:val="1"/>
+      <w:numFmt w:val="bullet"/>
+      <w:lvlText w:val=""/>
+      <w:lvlJc w:val="left"/>
+      <w:pPr>
+        <w:ind w:left="5040" w:hanging="360"/>
+      </w:pPr>
+      <w:rPr>
+        <w:rFonts w:ascii="Symbol" w:hAnsi="Symbol" w:hint="default"/>
+      </w:rPr>
+    </w:lvl>
+    <w:lvl w:ilvl="7" w:tplc="04090003" w:tentative="1">
+      <w:start w:val="1"/>
+      <w:numFmt w:val="bullet"/>
+      <w:lvlText w:val="o"/>
+      <w:lvlJc w:val="left"/>
+      <w:pPr>
+        <w:ind w:left="5760" w:hanging="360"/>
+      </w:pPr>
+      <w:rPr>
+        <w:rFonts w:ascii="Courier New" w:hAnsi="Courier New" w:cs="Courier New" w:hint="default"/>
+      </w:rPr>
+    </w:lvl>
+    <w:lvl w:ilvl="8" w:tplc="04090005" w:tentative="1">
+      <w:start w:val="1"/>
+      <w:numFmt w:val="bullet"/>
+      <w:lvlText w:val=""/>
+      <w:lvlJc w:val="left"/>
+      <w:pPr>
+        <w:ind w:left="6480" w:hanging="360"/>
+      </w:pPr>
+      <w:rPr>
+        <w:rFonts w:ascii="Wingdings" w:hAnsi="Wingdings" w:hint="default"/>
+      </w:rPr>
+    </w:lvl>
+  </w:abstractNum>
+  <w:abstractNum w:abstractNumId="5" w15:restartNumberingAfterBreak="0">
     <w:nsid w:val="71DF59C2"/>
     <w:multiLevelType w:val="multilevel"/>
     <w:tmpl w:val="0409001F"/>
@@ -11453,19 +11790,19 @@
     </w:lvl>
   </w:abstractNum>
   <w:num w:numId="1">
-    <w:abstractNumId w:val="3"/>
+    <w:abstractNumId w:val="5"/>
   </w:num>
   <w:num w:numId="2">
-    <w:abstractNumId w:val="1"/>
+    <w:abstractNumId w:val="2"/>
   </w:num>
   <w:num w:numId="3">
     <w:abstractNumId w:val="0"/>
   </w:num>
   <w:num w:numId="4">
-    <w:abstractNumId w:val="2"/>
+    <w:abstractNumId w:val="3"/>
   </w:num>
   <w:num w:numId="5">
-    <w:abstractNumId w:val="2"/>
+    <w:abstractNumId w:val="3"/>
     <w:lvlOverride w:ilvl="0">
       <w:startOverride w:val="1"/>
     </w:lvlOverride>
@@ -11493,6 +11830,12 @@
     <w:lvlOverride w:ilvl="8">
       <w:startOverride w:val="1"/>
     </w:lvlOverride>
+  </w:num>
+  <w:num w:numId="6">
+    <w:abstractNumId w:val="1"/>
+  </w:num>
+  <w:num w:numId="7">
+    <w:abstractNumId w:val="4"/>
   </w:num>
 </w:numbering>
 </file>
@@ -12802,7 +13145,7 @@
 </file>
 
 <file path=customXml/itemProps1.xml><?xml version="1.0" encoding="utf-8"?>
-<ds:datastoreItem xmlns:ds="http://schemas.openxmlformats.org/officeDocument/2006/customXml" ds:itemID="{BAC403C7-6063-42EF-B421-435CC85D3BC9}">
+<ds:datastoreItem xmlns:ds="http://schemas.openxmlformats.org/officeDocument/2006/customXml" ds:itemID="{4A04EF46-D0C9-4F03-A4CF-B01F10428DCF}">
   <ds:schemaRefs>
     <ds:schemaRef ds:uri="http://schemas.openxmlformats.org/officeDocument/2006/bibliography"/>
   </ds:schemaRefs>

</xml_diff>

<commit_message>
feat: znacaj i primena, postojeca resenja
</commit_message>
<xml_diff>
--- a/Nevena Gligorov diplomski v1.docx
+++ b/Nevena Gligorov diplomski v1.docx
@@ -64,7 +64,7 @@
                 <v:shape id="_x0000_i1025" type="#_x0000_t75" style="width:63.85pt;height:63.85pt" o:ole="" fillcolor="window">
                   <v:imagedata r:id="rId8" o:title=""/>
                 </v:shape>
-                <o:OLEObject Type="Embed" ProgID="CorelDraw.Graphic.7" ShapeID="_x0000_i1025" DrawAspect="Content" ObjectID="_1786222616" r:id="rId9"/>
+                <o:OLEObject Type="Embed" ProgID="CorelDraw.Graphic.7" ShapeID="_x0000_i1025" DrawAspect="Content" ObjectID="_1786274690" r:id="rId9"/>
               </w:object>
             </w:r>
           </w:p>
@@ -5842,7 +5842,7 @@
             </w:rPr>
             <w:fldChar w:fldCharType="separate"/>
           </w:r>
-          <w:hyperlink w:anchor="_Toc175579953" w:history="1">
+          <w:hyperlink w:anchor="_Toc175661742" w:history="1">
             <w:r>
               <w:rPr>
                 <w:rStyle w:val="Hyperlink"/>
@@ -5885,7 +5885,7 @@
                 <w:noProof/>
                 <w:webHidden/>
               </w:rPr>
-              <w:instrText xml:space="preserve"> PAGEREF _Toc175579953 \h </w:instrText>
+              <w:instrText xml:space="preserve"> PAGEREF _Toc175661742 \h </w:instrText>
             </w:r>
             <w:r>
               <w:rPr>
@@ -5928,7 +5928,7 @@
               <w:noProof/>
             </w:rPr>
           </w:pPr>
-          <w:hyperlink w:anchor="_Toc175579954" w:history="1">
+          <w:hyperlink w:anchor="_Toc175661743" w:history="1">
             <w:r>
               <w:rPr>
                 <w:rStyle w:val="Hyperlink"/>
@@ -5971,7 +5971,7 @@
                 <w:noProof/>
                 <w:webHidden/>
               </w:rPr>
-              <w:instrText xml:space="preserve"> PAGEREF _Toc175579954 \h </w:instrText>
+              <w:instrText xml:space="preserve"> PAGEREF _Toc175661743 \h </w:instrText>
             </w:r>
             <w:r>
               <w:rPr>
@@ -6014,7 +6014,7 @@
               <w:noProof/>
             </w:rPr>
           </w:pPr>
-          <w:hyperlink w:anchor="_Toc175579955" w:history="1">
+          <w:hyperlink w:anchor="_Toc175661744" w:history="1">
             <w:r>
               <w:rPr>
                 <w:rStyle w:val="Hyperlink"/>
@@ -6057,7 +6057,7 @@
                 <w:noProof/>
                 <w:webHidden/>
               </w:rPr>
-              <w:instrText xml:space="preserve"> PAGEREF _Toc175579955 \h </w:instrText>
+              <w:instrText xml:space="preserve"> PAGEREF _Toc175661744 \h </w:instrText>
             </w:r>
             <w:r>
               <w:rPr>
@@ -6100,7 +6100,7 @@
               <w:noProof/>
             </w:rPr>
           </w:pPr>
-          <w:hyperlink w:anchor="_Toc175579956" w:history="1">
+          <w:hyperlink w:anchor="_Toc175661745" w:history="1">
             <w:r>
               <w:rPr>
                 <w:rStyle w:val="Hyperlink"/>
@@ -6122,7 +6122,7 @@
                 <w:noProof/>
                 <w:lang w:val="sr-Latn-RS"/>
               </w:rPr>
-              <w:t>Poglavlje</w:t>
+              <w:t>Značaj i primena</w:t>
             </w:r>
             <w:r>
               <w:rPr>
@@ -6143,7 +6143,7 @@
                 <w:noProof/>
                 <w:webHidden/>
               </w:rPr>
-              <w:instrText xml:space="preserve"> PAGEREF _Toc175579956 \h </w:instrText>
+              <w:instrText xml:space="preserve"> PAGEREF _Toc175661745 \h </w:instrText>
             </w:r>
             <w:r>
               <w:rPr>
@@ -6186,7 +6186,7 @@
               <w:noProof/>
             </w:rPr>
           </w:pPr>
-          <w:hyperlink w:anchor="_Toc175579957" w:history="1">
+          <w:hyperlink w:anchor="_Toc175661746" w:history="1">
             <w:r>
               <w:rPr>
                 <w:rStyle w:val="Hyperlink"/>
@@ -6208,7 +6208,7 @@
                 <w:noProof/>
                 <w:lang w:val="sr-Latn-RS"/>
               </w:rPr>
-              <w:t>Primer navođenja koda</w:t>
+              <w:t>Postojeća rešenja</w:t>
             </w:r>
             <w:r>
               <w:rPr>
@@ -6229,7 +6229,7 @@
                 <w:noProof/>
                 <w:webHidden/>
               </w:rPr>
-              <w:instrText xml:space="preserve"> PAGEREF _Toc175579957 \h </w:instrText>
+              <w:instrText xml:space="preserve"> PAGEREF _Toc175661746 \h </w:instrText>
             </w:r>
             <w:r>
               <w:rPr>
@@ -6249,7 +6249,7 @@
                 <w:noProof/>
                 <w:webHidden/>
               </w:rPr>
-              <w:t>11</w:t>
+              <w:t>12</w:t>
             </w:r>
             <w:r>
               <w:rPr>
@@ -6271,14 +6271,32 @@
               <w:noProof/>
             </w:rPr>
           </w:pPr>
-          <w:hyperlink w:anchor="_Toc175579958" w:history="1">
+          <w:hyperlink w:anchor="_Toc175661747" w:history="1">
+            <w:r>
+              <w:rPr>
+                <w:rStyle w:val="Hyperlink"/>
+                <w:i/>
+                <w:noProof/>
+                <w:lang w:val="sr-Latn-RS"/>
+              </w:rPr>
+              <w:t>Stack Exchange</w:t>
+            </w:r>
             <w:r>
               <w:rPr>
                 <w:rStyle w:val="Hyperlink"/>
                 <w:noProof/>
                 <w:lang w:val="sr-Latn-RS"/>
               </w:rPr>
-              <w:t>Način 1 - Direktno iz editora</w:t>
+              <w:t xml:space="preserve"> i </w:t>
+            </w:r>
+            <w:r>
+              <w:rPr>
+                <w:rStyle w:val="Hyperlink"/>
+                <w:i/>
+                <w:noProof/>
+                <w:lang w:val="sr-Latn-RS"/>
+              </w:rPr>
+              <w:t>Stack Overflow</w:t>
             </w:r>
             <w:r>
               <w:rPr>
@@ -6299,7 +6317,7 @@
                 <w:noProof/>
                 <w:webHidden/>
               </w:rPr>
-              <w:instrText xml:space="preserve"> PAGEREF _Toc175579958 \h </w:instrText>
+              <w:instrText xml:space="preserve"> PAGEREF _Toc175661747 \h </w:instrText>
             </w:r>
             <w:r>
               <w:rPr>
@@ -6319,7 +6337,7 @@
                 <w:noProof/>
                 <w:webHidden/>
               </w:rPr>
-              <w:t>11</w:t>
+              <w:t>12</w:t>
             </w:r>
             <w:r>
               <w:rPr>
@@ -6341,14 +6359,156 @@
               <w:noProof/>
             </w:rPr>
           </w:pPr>
-          <w:hyperlink w:anchor="_Toc175579959" w:history="1">
+          <w:hyperlink w:anchor="_Toc175661748" w:history="1">
+            <w:r>
+              <w:rPr>
+                <w:rStyle w:val="Hyperlink"/>
+                <w:i/>
+                <w:noProof/>
+                <w:lang w:val="sr-Latn-RS"/>
+              </w:rPr>
+              <w:t>Discuss The Elastic Stack</w:t>
+            </w:r>
+            <w:r>
+              <w:rPr>
+                <w:noProof/>
+                <w:webHidden/>
+              </w:rPr>
+              <w:tab/>
+            </w:r>
+            <w:r>
+              <w:rPr>
+                <w:noProof/>
+                <w:webHidden/>
+              </w:rPr>
+              <w:fldChar w:fldCharType="begin"/>
+            </w:r>
+            <w:r>
+              <w:rPr>
+                <w:noProof/>
+                <w:webHidden/>
+              </w:rPr>
+              <w:instrText xml:space="preserve"> PAGEREF _Toc175661748 \h </w:instrText>
+            </w:r>
+            <w:r>
+              <w:rPr>
+                <w:noProof/>
+                <w:webHidden/>
+              </w:rPr>
+            </w:r>
+            <w:r>
+              <w:rPr>
+                <w:noProof/>
+                <w:webHidden/>
+              </w:rPr>
+              <w:fldChar w:fldCharType="separate"/>
+            </w:r>
+            <w:r>
+              <w:rPr>
+                <w:noProof/>
+                <w:webHidden/>
+              </w:rPr>
+              <w:t>12</w:t>
+            </w:r>
+            <w:r>
+              <w:rPr>
+                <w:noProof/>
+                <w:webHidden/>
+              </w:rPr>
+              <w:fldChar w:fldCharType="end"/>
+            </w:r>
+          </w:hyperlink>
+        </w:p>
+        <w:p>
+          <w:pPr>
+            <w:pStyle w:val="TOC3"/>
+            <w:tabs>
+              <w:tab w:val="right" w:leader="dot" w:pos="9350"/>
+            </w:tabs>
+            <w:rPr>
+              <w:rFonts w:eastAsiaTheme="minorEastAsia"/>
+              <w:noProof/>
+            </w:rPr>
+          </w:pPr>
+          <w:hyperlink w:anchor="_Toc175661749" w:history="1">
+            <w:r>
+              <w:rPr>
+                <w:rStyle w:val="Hyperlink"/>
+                <w:i/>
+                <w:noProof/>
+                <w:lang w:val="sr-Latn-RS"/>
+              </w:rPr>
+              <w:t>GitHub community</w:t>
+            </w:r>
+            <w:r>
+              <w:rPr>
+                <w:noProof/>
+                <w:webHidden/>
+              </w:rPr>
+              <w:tab/>
+            </w:r>
+            <w:r>
+              <w:rPr>
+                <w:noProof/>
+                <w:webHidden/>
+              </w:rPr>
+              <w:fldChar w:fldCharType="begin"/>
+            </w:r>
+            <w:r>
+              <w:rPr>
+                <w:noProof/>
+                <w:webHidden/>
+              </w:rPr>
+              <w:instrText xml:space="preserve"> PAGEREF _Toc175661749 \h </w:instrText>
+            </w:r>
+            <w:r>
+              <w:rPr>
+                <w:noProof/>
+                <w:webHidden/>
+              </w:rPr>
+            </w:r>
+            <w:r>
+              <w:rPr>
+                <w:noProof/>
+                <w:webHidden/>
+              </w:rPr>
+              <w:fldChar w:fldCharType="separate"/>
+            </w:r>
+            <w:r>
+              <w:rPr>
+                <w:noProof/>
+                <w:webHidden/>
+              </w:rPr>
+              <w:t>12</w:t>
+            </w:r>
+            <w:r>
+              <w:rPr>
+                <w:noProof/>
+                <w:webHidden/>
+              </w:rPr>
+              <w:fldChar w:fldCharType="end"/>
+            </w:r>
+          </w:hyperlink>
+        </w:p>
+        <w:p>
+          <w:pPr>
+            <w:pStyle w:val="TOC3"/>
+            <w:tabs>
+              <w:tab w:val="right" w:leader="dot" w:pos="9350"/>
+            </w:tabs>
+            <w:rPr>
+              <w:rFonts w:eastAsiaTheme="minorEastAsia"/>
+              <w:noProof/>
+            </w:rPr>
+          </w:pPr>
+          <w:hyperlink w:anchor="_Toc175661750" w:history="1">
             <w:r>
               <w:rPr>
                 <w:rStyle w:val="Hyperlink"/>
                 <w:noProof/>
                 <w:lang w:val="sr-Latn-RS"/>
               </w:rPr>
-              <w:t>Način 2 - Tekst + Style: Kod</w:t>
+              <w:t>Ostalo</w:t>
             </w:r>
             <w:r>
               <w:rPr>
@@ -6369,7 +6529,7 @@
                 <w:noProof/>
                 <w:webHidden/>
               </w:rPr>
-              <w:instrText xml:space="preserve"> PAGEREF _Toc175579959 \h </w:instrText>
+              <w:instrText xml:space="preserve"> PAGEREF _Toc175661750 \h </w:instrText>
             </w:r>
             <w:r>
               <w:rPr>
@@ -6389,7 +6549,7 @@
                 <w:noProof/>
                 <w:webHidden/>
               </w:rPr>
-              <w:t>11</w:t>
+              <w:t>12</w:t>
             </w:r>
             <w:r>
               <w:rPr>
@@ -6412,7 +6572,7 @@
               <w:noProof/>
             </w:rPr>
           </w:pPr>
-          <w:hyperlink w:anchor="_Toc175579960" w:history="1">
+          <w:hyperlink w:anchor="_Toc175661751" w:history="1">
             <w:r>
               <w:rPr>
                 <w:rStyle w:val="Hyperlink"/>
@@ -6455,7 +6615,7 @@
                 <w:noProof/>
                 <w:webHidden/>
               </w:rPr>
-              <w:instrText xml:space="preserve"> PAGEREF _Toc175579960 \h </w:instrText>
+              <w:instrText xml:space="preserve"> PAGEREF _Toc175661751 \h </w:instrText>
             </w:r>
             <w:r>
               <w:rPr>
@@ -6475,7 +6635,7 @@
                 <w:noProof/>
                 <w:webHidden/>
               </w:rPr>
-              <w:t>12</w:t>
+              <w:t>13</w:t>
             </w:r>
             <w:r>
               <w:rPr>
@@ -6498,7 +6658,7 @@
               <w:noProof/>
             </w:rPr>
           </w:pPr>
-          <w:hyperlink w:anchor="_Toc175579961" w:history="1">
+          <w:hyperlink w:anchor="_Toc175661752" w:history="1">
             <w:r>
               <w:rPr>
                 <w:rStyle w:val="Hyperlink"/>
@@ -6541,7 +6701,7 @@
                 <w:noProof/>
                 <w:webHidden/>
               </w:rPr>
-              <w:instrText xml:space="preserve"> PAGEREF _Toc175579961 \h </w:instrText>
+              <w:instrText xml:space="preserve"> PAGEREF _Toc175661752 \h </w:instrText>
             </w:r>
             <w:r>
               <w:rPr>
@@ -6561,7 +6721,7 @@
                 <w:noProof/>
                 <w:webHidden/>
               </w:rPr>
-              <w:t>13</w:t>
+              <w:t>14</w:t>
             </w:r>
             <w:r>
               <w:rPr>
@@ -6583,7 +6743,7 @@
               <w:noProof/>
             </w:rPr>
           </w:pPr>
-          <w:hyperlink w:anchor="_Toc175579962" w:history="1">
+          <w:hyperlink w:anchor="_Toc175661753" w:history="1">
             <w:r>
               <w:rPr>
                 <w:rStyle w:val="Hyperlink"/>
@@ -6611,7 +6771,7 @@
                 <w:noProof/>
                 <w:webHidden/>
               </w:rPr>
-              <w:instrText xml:space="preserve"> PAGEREF _Toc175579962 \h </w:instrText>
+              <w:instrText xml:space="preserve"> PAGEREF _Toc175661753 \h </w:instrText>
             </w:r>
             <w:r>
               <w:rPr>
@@ -6631,7 +6791,7 @@
                 <w:noProof/>
                 <w:webHidden/>
               </w:rPr>
-              <w:t>14</w:t>
+              <w:t>15</w:t>
             </w:r>
             <w:r>
               <w:rPr>
@@ -6653,7 +6813,7 @@
               <w:noProof/>
             </w:rPr>
           </w:pPr>
-          <w:hyperlink w:anchor="_Toc175579963" w:history="1">
+          <w:hyperlink w:anchor="_Toc175661754" w:history="1">
             <w:r>
               <w:rPr>
                 <w:rStyle w:val="Hyperlink"/>
@@ -6681,7 +6841,7 @@
                 <w:noProof/>
                 <w:webHidden/>
               </w:rPr>
-              <w:instrText xml:space="preserve"> PAGEREF _Toc175579963 \h </w:instrText>
+              <w:instrText xml:space="preserve"> PAGEREF _Toc175661754 \h </w:instrText>
             </w:r>
             <w:r>
               <w:rPr>
@@ -6701,7 +6861,7 @@
                 <w:noProof/>
                 <w:webHidden/>
               </w:rPr>
-              <w:t>15</w:t>
+              <w:t>16</w:t>
             </w:r>
             <w:r>
               <w:rPr>
@@ -6723,7 +6883,7 @@
               <w:noProof/>
             </w:rPr>
           </w:pPr>
-          <w:hyperlink w:anchor="_Toc175579964" w:history="1">
+          <w:hyperlink w:anchor="_Toc175661755" w:history="1">
             <w:r>
               <w:rPr>
                 <w:rStyle w:val="Hyperlink"/>
@@ -6751,7 +6911,7 @@
                 <w:noProof/>
                 <w:webHidden/>
               </w:rPr>
-              <w:instrText xml:space="preserve"> PAGEREF _Toc175579964 \h </w:instrText>
+              <w:instrText xml:space="preserve"> PAGEREF _Toc175661755 \h </w:instrText>
             </w:r>
             <w:r>
               <w:rPr>
@@ -6771,7 +6931,7 @@
                 <w:noProof/>
                 <w:webHidden/>
               </w:rPr>
-              <w:t>16</w:t>
+              <w:t>17</w:t>
             </w:r>
             <w:r>
               <w:rPr>
@@ -6793,7 +6953,7 @@
               <w:noProof/>
             </w:rPr>
           </w:pPr>
-          <w:hyperlink w:anchor="_Toc175579965" w:history="1">
+          <w:hyperlink w:anchor="_Toc175661756" w:history="1">
             <w:r>
               <w:rPr>
                 <w:rStyle w:val="Hyperlink"/>
@@ -6821,7 +6981,7 @@
                 <w:noProof/>
                 <w:webHidden/>
               </w:rPr>
-              <w:instrText xml:space="preserve"> PAGEREF _Toc175579965 \h </w:instrText>
+              <w:instrText xml:space="preserve"> PAGEREF _Toc175661756 \h </w:instrText>
             </w:r>
             <w:r>
               <w:rPr>
@@ -6841,7 +7001,7 @@
                 <w:noProof/>
                 <w:webHidden/>
               </w:rPr>
-              <w:t>17</w:t>
+              <w:t>18</w:t>
             </w:r>
             <w:r>
               <w:rPr>
@@ -6903,7 +7063,7 @@
           <w:lang w:val="sr-Latn-RS"/>
         </w:rPr>
       </w:pPr>
-      <w:bookmarkStart w:id="0" w:name="_Toc175579953"/>
+      <w:bookmarkStart w:id="0" w:name="_Toc175661742"/>
       <w:r>
         <w:rPr>
           <w:lang w:val="sr-Latn-RS"/>
@@ -7036,7 +7196,7 @@
           <w:lang w:val="sr-Latn-RS"/>
         </w:rPr>
       </w:pPr>
-      <w:bookmarkStart w:id="1" w:name="_Toc175579954"/>
+      <w:bookmarkStart w:id="1" w:name="_Toc175661743"/>
       <w:r>
         <w:rPr>
           <w:lang w:val="sr-Latn-RS"/>
@@ -7141,7 +7301,7 @@
           <w:lang w:val="sr-Latn-RS"/>
         </w:rPr>
       </w:pPr>
-      <w:bookmarkStart w:id="2" w:name="_Toc175579955"/>
+      <w:bookmarkStart w:id="2" w:name="_Toc175661744"/>
       <w:r>
         <w:rPr>
           <w:lang w:val="sr-Latn-RS"/>
@@ -9109,13 +9269,7 @@
         <w:rPr>
           <w:rFonts w:cstheme="minorHAnsi"/>
         </w:rPr>
-        <w:t>Ž</w:t>
-      </w:r>
-      <w:r>
-        <w:rPr>
-          <w:rFonts w:cstheme="minorHAnsi"/>
-        </w:rPr>
-        <w:t>eleli</w:t>
+        <w:t>Želeli</w:t>
       </w:r>
       <w:r>
         <w:rPr>
@@ -9374,31 +9528,7 @@
         <w:rPr>
           <w:lang w:val="sr-Latn-RS"/>
         </w:rPr>
-        <w:t xml:space="preserve"> </w:t>
-      </w:r>
-      <w:r>
-        <w:rPr>
-          <w:lang w:val="sr-Latn-RS"/>
-        </w:rPr>
-        <w:t>„</w:t>
-      </w:r>
-      <w:r>
-        <w:rPr>
-          <w:lang w:val="sr-Latn-RS"/>
-        </w:rPr>
-        <w:t>izguglati</w:t>
-      </w:r>
-      <w:r>
-        <w:rPr>
-          <w:lang w:val="sr-Latn-RS"/>
-        </w:rPr>
-        <w:t>“</w:t>
-      </w:r>
-      <w:r>
-        <w:rPr>
-          <w:lang w:val="sr-Latn-RS"/>
-        </w:rPr>
-        <w:t xml:space="preserve">, što već dovoljno govori o </w:t>
+        <w:t xml:space="preserve"> „izguglati“, što već dovoljno govori o </w:t>
       </w:r>
       <w:r>
         <w:rPr>
@@ -9491,6 +9621,7 @@
           <w:lang w:val="sr-Latn-RS"/>
         </w:rPr>
       </w:pPr>
+      <w:bookmarkStart w:id="3" w:name="_Toc175661745"/>
       <w:r>
         <w:rPr>
           <w:lang w:val="sr-Latn-RS"/>
@@ -9498,6 +9629,7 @@
         <w:lastRenderedPageBreak/>
         <w:t>Značaj i primena</w:t>
       </w:r>
+      <w:bookmarkEnd w:id="3"/>
     </w:p>
     <w:p>
       <w:pPr>
@@ -9653,13 +9785,7 @@
         <w:rPr>
           <w:lang w:val="sr-Latn-RS"/>
         </w:rPr>
-        <w:t>Ideja podele materijala novim generacijama jeste vrlo dobra i odlično se pokazala kada je u pitanju teorijski deo ispita</w:t>
-      </w:r>
-      <w:r>
-        <w:rPr>
-          <w:lang w:val="sr-Latn-RS"/>
-        </w:rPr>
-        <w:t>. Imajući to u vidu, nameće se jedno vrlo prosto pitanje,</w:t>
+        <w:t>Ideja podele materijala novim generacijama jeste vrlo dobra i odlično se pokazala kada je u pitanju teorijski deo ispita. Imajući to u vidu, nameće se jedno vrlo prosto pitanje,</w:t>
       </w:r>
       <w:r>
         <w:rPr>
@@ -9724,73 +9850,7 @@
         <w:rPr>
           <w:lang w:val="sr-Latn-RS"/>
         </w:rPr>
-        <w:t>Međutim, svaki od</w:t>
-      </w:r>
-      <w:r>
-        <w:rPr>
-          <w:lang w:val="sr-Latn-RS"/>
-        </w:rPr>
-        <w:t xml:space="preserve"> studenata koji je radio na tim, sada </w:t>
-      </w:r>
-      <w:r>
-        <w:rPr>
-          <w:lang w:val="sr-Latn-RS"/>
-        </w:rPr>
-        <w:t>već</w:t>
-      </w:r>
-      <w:r>
-        <w:rPr>
-          <w:lang w:val="sr-Latn-RS"/>
-        </w:rPr>
-        <w:t xml:space="preserve"> urađeni</w:t>
-      </w:r>
-      <w:r>
-        <w:rPr>
-          <w:lang w:val="sr-Latn-RS"/>
-        </w:rPr>
-        <w:t>m</w:t>
-      </w:r>
-      <w:r>
-        <w:rPr>
-          <w:lang w:val="sr-Latn-RS"/>
-        </w:rPr>
-        <w:t xml:space="preserve"> projekatima</w:t>
-      </w:r>
-      <w:r>
-        <w:rPr>
-          <w:lang w:val="sr-Latn-RS"/>
-        </w:rPr>
-        <w:t>,</w:t>
-      </w:r>
-      <w:r>
-        <w:rPr>
-          <w:lang w:val="sr-Latn-RS"/>
-        </w:rPr>
-        <w:t xml:space="preserve"> sigurno </w:t>
-      </w:r>
-      <w:r>
-        <w:rPr>
-          <w:lang w:val="sr-Latn-RS"/>
-        </w:rPr>
-        <w:t xml:space="preserve">je </w:t>
-      </w:r>
-      <w:r>
-        <w:rPr>
-          <w:lang w:val="sr-Latn-RS"/>
-        </w:rPr>
-        <w:t xml:space="preserve">imao </w:t>
-      </w:r>
-      <w:r>
-        <w:rPr>
-          <w:lang w:val="sr-Latn-RS"/>
-        </w:rPr>
-        <w:t>neke probleme</w:t>
-      </w:r>
-      <w:r>
-        <w:rPr>
-          <w:lang w:val="sr-Latn-RS"/>
-        </w:rPr>
-        <w:t xml:space="preserve"> (</w:t>
+        <w:t>Međutim, svaki od tih projekata je prilikom izrade imao po neki problem (</w:t>
       </w:r>
       <w:r>
         <w:rPr>
@@ -9801,13 +9861,6 @@
       </w:r>
       <w:r>
         <w:rPr>
-          <w:i/>
-          <w:lang w:val="sr-Latn-RS"/>
-        </w:rPr>
-        <w:t>s</w:t>
-      </w:r>
-      <w:r>
-        <w:rPr>
           <w:lang w:val="sr-Latn-RS"/>
         </w:rPr>
         <w:t>)</w:t>
@@ -9816,16 +9869,67 @@
         <w:rPr>
           <w:lang w:val="sr-Latn-RS"/>
         </w:rPr>
-        <w:t xml:space="preserve"> tokom izrade</w:t>
-      </w:r>
-      <w:r>
-        <w:t>, a pritom je verovatno</w:t>
-      </w:r>
-      <w:r>
-        <w:t xml:space="preserve"> i ostatak studenata imao</w:t>
-      </w:r>
-      <w:r>
-        <w:t xml:space="preserve"> vrlo slične, ako ne i iste probleme.</w:t>
+        <w:t xml:space="preserve">, a dosta njih je imalo </w:t>
+      </w:r>
+      <w:r>
+        <w:rPr>
+          <w:lang w:val="sr-Latn-RS"/>
+        </w:rPr>
+        <w:t xml:space="preserve">slične ili </w:t>
+      </w:r>
+      <w:r>
+        <w:rPr>
+          <w:lang w:val="sr-Latn-RS"/>
+        </w:rPr>
+        <w:t>iste probleme.</w:t>
+      </w:r>
+      <w:r>
+        <w:rPr>
+          <w:lang w:val="sr-Latn-RS"/>
+        </w:rPr>
+        <w:t xml:space="preserve"> Studenti koji su radili na njima su možda potrošili malo više vremena dok su pronašli adekvatno rešenje u moru informacija koje se danas nalaze na Internetu.</w:t>
+      </w:r>
+      <w:r>
+        <w:rPr>
+          <w:lang w:val="sr-Latn-RS"/>
+        </w:rPr>
+        <w:t xml:space="preserve"> Iz generacije u generaciju, studenti imaju slične probleme prilikom izrade svojih projekata bez uvida u to da li je neko od starijih kolega </w:t>
+      </w:r>
+      <w:r>
+        <w:rPr>
+          <w:lang w:val="sr-Latn-RS"/>
+        </w:rPr>
+        <w:t>imao sličan</w:t>
+      </w:r>
+      <w:r>
+        <w:rPr>
+          <w:lang w:val="sr-Latn-RS"/>
+        </w:rPr>
+        <w:t xml:space="preserve"> problem</w:t>
+      </w:r>
+      <w:r>
+        <w:rPr>
+          <w:lang w:val="sr-Latn-RS"/>
+        </w:rPr>
+        <w:t>, ali</w:t>
+      </w:r>
+      <w:r>
+        <w:rPr>
+          <w:lang w:val="sr-Latn-RS"/>
+        </w:rPr>
+        <w:t xml:space="preserve"> i</w:t>
+      </w:r>
+      <w:r>
+        <w:rPr>
+          <w:lang w:val="sr-Latn-RS"/>
+        </w:rPr>
+        <w:t xml:space="preserve"> bez</w:t>
+      </w:r>
+      <w:r>
+        <w:rPr>
+          <w:lang w:val="sr-Latn-RS"/>
+        </w:rPr>
+        <w:t xml:space="preserve"> načina kako ga je rešio.</w:t>
       </w:r>
     </w:p>
     <w:p>
@@ -9833,7 +9937,13 @@
         <w:jc w:val="both"/>
       </w:pPr>
       <w:r>
-        <w:t xml:space="preserve">Jedan od potencijalnih rešenja jeste da se uvede </w:t>
+        <w:t xml:space="preserve">Jedan od potencijalnih rešenja </w:t>
+      </w:r>
+      <w:r>
+        <w:t xml:space="preserve">koje se koristi trenutno </w:t>
+      </w:r>
+      <w:r>
+        <w:t xml:space="preserve">jeste da se uvede </w:t>
       </w:r>
       <w:r>
         <w:t xml:space="preserve">po 1 </w:t>
@@ -9860,22 +9970,10 @@
         <w:t xml:space="preserve"> bi</w:t>
       </w:r>
       <w:r>
-        <w:t xml:space="preserve">, kada </w:t>
-      </w:r>
-      <w:r>
-        <w:t>naiđu na neki pr</w:t>
-      </w:r>
-      <w:r>
-        <w:t>oblem</w:t>
-      </w:r>
-      <w:r>
-        <w:t>,</w:t>
-      </w:r>
-      <w:r>
-        <w:t xml:space="preserve"> opisivali </w:t>
-      </w:r>
-      <w:r>
-        <w:t xml:space="preserve">šta je ono što pokušavaju da implementiraju, ali ne uspevaju i </w:t>
+        <w:t xml:space="preserve"> opisivali problem na koji su naišli </w:t>
+      </w:r>
+      <w:r>
+        <w:t xml:space="preserve">i </w:t>
       </w:r>
       <w:r>
         <w:t xml:space="preserve">onda bi </w:t>
@@ -9913,7 +10011,13 @@
         <w:jc w:val="both"/>
       </w:pPr>
       <w:r>
-        <w:t>Umesto dokumenata sa pitanjima i odgovorima, mnogo bolje rešenje je da postoji sajt koji bi obuhvatio sva implementaciona pitanja studenata, nezavisno od predmeta i tehnologija. Na ovakav način se postiže:</w:t>
+        <w:t>Umesto dokumenata sa pitanjima i odgovorima, mnogo bolje rešenje je da postoji sajt koji bi obuhvatio sva implementaciona</w:t>
+      </w:r>
+      <w:r>
+        <w:t xml:space="preserve"> i diskusiona</w:t>
+      </w:r>
+      <w:r>
+        <w:t xml:space="preserve"> pitanja studenata, nezavisno od predmeta i tehnologija. Na ovakav način se postiže:</w:t>
       </w:r>
     </w:p>
     <w:p>
@@ -9982,7 +10086,13 @@
         <w:jc w:val="both"/>
       </w:pPr>
       <w:r>
-        <w:t xml:space="preserve">Najčešći problemi koji se jave tokom izrade </w:t>
+        <w:t xml:space="preserve">Najčešći problemi koji se </w:t>
+      </w:r>
+      <w:r>
+        <w:t>javljaju</w:t>
+      </w:r>
+      <w:r>
+        <w:t xml:space="preserve"> tokom izrade </w:t>
       </w:r>
       <w:r>
         <w:t>projekata</w:t>
@@ -9992,6 +10102,15 @@
       </w:r>
       <w:r>
         <w:t>vrlo brzo imati odgovore</w:t>
+      </w:r>
+      <w:r>
+        <w:t xml:space="preserve"> i ne</w:t>
+      </w:r>
+      <w:r>
+        <w:rPr>
+          <w:lang w:val="sr-Latn-RS"/>
+        </w:rPr>
+        <w:t>će biti potrebe za dupliranjem istih pitanja</w:t>
       </w:r>
       <w:r>
         <w:t>.</w:t>
@@ -10045,88 +10164,374 @@
     </w:p>
     <w:p>
       <w:pPr>
-        <w:pStyle w:val="Heading2"/>
-        <w:rPr>
-          <w:lang w:val="sr-Latn-RS"/>
-        </w:rPr>
-      </w:pPr>
-      <w:r>
-        <w:rPr>
-          <w:lang w:val="sr-Latn-RS"/>
-        </w:rPr>
-        <w:t>Postojeća rešenja</w:t>
-      </w:r>
+        <w:pStyle w:val="ListParagraph"/>
+        <w:jc w:val="both"/>
+        <w:rPr>
+          <w:lang w:val="sr-Latn-RS"/>
+        </w:rPr>
+      </w:pPr>
     </w:p>
     <w:p>
       <w:pPr>
-        <w:rPr>
-          <w:lang w:val="sr-Latn-RS"/>
-        </w:rPr>
-      </w:pPr>
+        <w:pStyle w:val="Heading2"/>
+        <w:rPr>
+          <w:lang w:val="sr-Latn-RS"/>
+        </w:rPr>
+      </w:pPr>
+      <w:bookmarkStart w:id="4" w:name="_Toc175661746"/>
+      <w:r>
+        <w:rPr>
+          <w:lang w:val="sr-Latn-RS"/>
+        </w:rPr>
+        <w:lastRenderedPageBreak/>
+        <w:t>Postojeća rešenja</w:t>
+      </w:r>
+      <w:bookmarkEnd w:id="4"/>
     </w:p>
     <w:p>
       <w:pPr>
-        <w:pStyle w:val="Heading3"/>
-        <w:rPr>
-          <w:lang w:val="sr-Latn-RS"/>
-        </w:rPr>
-      </w:pPr>
-      <w:r>
-        <w:rPr>
-          <w:lang w:val="sr-Latn-RS"/>
-        </w:rPr>
-        <w:t>Stack Exchange and Stack Overflow</w:t>
-      </w:r>
-      <w:r>
-        <w:rPr>
-          <w:lang w:val="sr-Latn-RS"/>
-        </w:rPr>
-        <w:t xml:space="preserve"> </w:t>
-      </w:r>
+        <w:rPr>
+          <w:lang w:val="sr-Latn-RS"/>
+        </w:rPr>
+      </w:pPr>
     </w:p>
     <w:p>
       <w:pPr>
-        <w:rPr>
-          <w:lang w:val="sr-Latn-RS"/>
-        </w:rPr>
-      </w:pPr>
+        <w:pStyle w:val="Heading3"/>
+        <w:rPr>
+          <w:lang w:val="sr-Latn-RS"/>
+        </w:rPr>
+      </w:pPr>
+      <w:bookmarkStart w:id="5" w:name="_Toc175661747"/>
+      <w:r>
+        <w:rPr>
+          <w:i/>
+          <w:lang w:val="sr-Latn-RS"/>
+        </w:rPr>
+        <w:t>Stack Exchange</w:t>
+      </w:r>
+      <w:r>
+        <w:rPr>
+          <w:lang w:val="sr-Latn-RS"/>
+        </w:rPr>
+        <w:t xml:space="preserve"> </w:t>
+      </w:r>
+      <w:r>
+        <w:rPr>
+          <w:lang w:val="sr-Latn-RS"/>
+        </w:rPr>
+        <w:t>i</w:t>
+      </w:r>
+      <w:r>
+        <w:rPr>
+          <w:lang w:val="sr-Latn-RS"/>
+        </w:rPr>
+        <w:t xml:space="preserve"> </w:t>
+      </w:r>
+      <w:r>
+        <w:rPr>
+          <w:i/>
+          <w:lang w:val="sr-Latn-RS"/>
+        </w:rPr>
+        <w:t>Stack Overflow</w:t>
+      </w:r>
+      <w:bookmarkEnd w:id="5"/>
+      <w:r>
+        <w:rPr>
+          <w:lang w:val="sr-Latn-RS"/>
+        </w:rPr>
+        <w:t xml:space="preserve"> </w:t>
+      </w:r>
     </w:p>
     <w:p>
       <w:pPr>
-        <w:pStyle w:val="Heading3"/>
-        <w:rPr>
-          <w:lang w:val="sr-Latn-RS"/>
-        </w:rPr>
-      </w:pPr>
-      <w:r>
-        <w:rPr>
-          <w:lang w:val="sr-Latn-RS"/>
-        </w:rPr>
-        <w:lastRenderedPageBreak/>
-        <w:t>Discuss The Elastic Stack</w:t>
-      </w:r>
-      <w:bookmarkStart w:id="3" w:name="_GoBack"/>
-      <w:bookmarkEnd w:id="3"/>
+        <w:rPr>
+          <w:lang w:val="sr-Latn-RS"/>
+        </w:rPr>
+      </w:pPr>
     </w:p>
     <w:p>
       <w:pPr>
-        <w:rPr>
-          <w:lang w:val="sr-Latn-RS"/>
-        </w:rPr>
-      </w:pPr>
+        <w:jc w:val="both"/>
+        <w:rPr>
+          <w:lang w:val="sr-Latn-RS"/>
+        </w:rPr>
+      </w:pPr>
+      <w:r>
+        <w:rPr>
+          <w:i/>
+          <w:lang w:val="sr-Latn-RS"/>
+        </w:rPr>
+        <w:t>Stack Overflow</w:t>
+      </w:r>
+      <w:r>
+        <w:rPr>
+          <w:lang w:val="sr-Latn-RS"/>
+        </w:rPr>
+        <w:t xml:space="preserve"> je </w:t>
+      </w:r>
+      <w:r>
+        <w:rPr>
+          <w:lang w:val="sr-Latn-RS"/>
+        </w:rPr>
+        <w:t xml:space="preserve">sajt, </w:t>
+      </w:r>
+      <w:r>
+        <w:rPr>
+          <w:lang w:val="sr-Latn-RS"/>
+        </w:rPr>
+        <w:t xml:space="preserve">zamišljen da predstavlja </w:t>
+      </w:r>
+      <w:r>
+        <w:rPr>
+          <w:lang w:val="sr-Latn-RS"/>
+        </w:rPr>
+        <w:t>biblioteku</w:t>
+      </w:r>
+      <w:r>
+        <w:rPr>
+          <w:lang w:val="sr-Latn-RS"/>
+        </w:rPr>
+        <w:t xml:space="preserve"> </w:t>
+      </w:r>
+      <w:r>
+        <w:rPr>
+          <w:lang w:val="sr-Latn-RS"/>
+        </w:rPr>
+        <w:t>koja bi umesto knjiga</w:t>
+      </w:r>
+      <w:r>
+        <w:rPr>
+          <w:lang w:val="sr-Latn-RS"/>
+        </w:rPr>
+        <w:t xml:space="preserve"> na svojim policama</w:t>
+      </w:r>
+      <w:r>
+        <w:rPr>
+          <w:lang w:val="sr-Latn-RS"/>
+        </w:rPr>
+        <w:t xml:space="preserve"> imala sva</w:t>
+      </w:r>
+      <w:r>
+        <w:rPr>
+          <w:lang w:val="sr-Latn-RS"/>
+        </w:rPr>
+        <w:t xml:space="preserve"> moguć</w:t>
+      </w:r>
+      <w:r>
+        <w:rPr>
+          <w:lang w:val="sr-Latn-RS"/>
+        </w:rPr>
+        <w:t>a</w:t>
+      </w:r>
+      <w:r>
+        <w:rPr>
+          <w:lang w:val="sr-Latn-RS"/>
+        </w:rPr>
+        <w:t xml:space="preserve"> pitanja vezan</w:t>
+      </w:r>
+      <w:r>
+        <w:rPr>
+          <w:lang w:val="sr-Latn-RS"/>
+        </w:rPr>
+        <w:t>a</w:t>
+      </w:r>
+      <w:r>
+        <w:rPr>
+          <w:lang w:val="sr-Latn-RS"/>
+        </w:rPr>
+        <w:t xml:space="preserve"> za programiranje</w:t>
+      </w:r>
+      <w:r>
+        <w:rPr>
+          <w:lang w:val="sr-Latn-RS"/>
+        </w:rPr>
+        <w:t xml:space="preserve">. </w:t>
+      </w:r>
+      <w:r>
+        <w:rPr>
+          <w:lang w:val="sr-Latn-RS"/>
+        </w:rPr>
+        <w:t>Detaljni i najkvalitetniji odgovori bi se nalazili na njihovim stranicama</w:t>
+      </w:r>
+      <w:r>
+        <w:rPr>
+          <w:lang w:val="sr-Latn-RS"/>
+        </w:rPr>
+        <w:t>.</w:t>
+      </w:r>
+      <w:r>
+        <w:rPr>
+          <w:lang w:val="sr-Latn-RS"/>
+        </w:rPr>
+        <w:t xml:space="preserve"> Programeri širom sveta su upravo oni koji </w:t>
+      </w:r>
+      <w:r>
+        <w:rPr>
+          <w:lang w:val="sr-Latn-RS"/>
+        </w:rPr>
+        <w:t>omogućuju</w:t>
+      </w:r>
+      <w:r>
+        <w:rPr>
+          <w:lang w:val="sr-Latn-RS"/>
+        </w:rPr>
+        <w:t xml:space="preserve"> da se ovaj cilj postigne, pomažući potpunim strancima na Internetu, nudeći im odgovore za opisane probleme</w:t>
+      </w:r>
+      <w:r>
+        <w:rPr>
+          <w:lang w:val="sr-Latn-RS"/>
+        </w:rPr>
+        <w:t xml:space="preserve"> </w:t>
+      </w:r>
+      <w:r>
+        <w:t>[10]</w:t>
+      </w:r>
+      <w:r>
+        <w:rPr>
+          <w:lang w:val="sr-Latn-RS"/>
+        </w:rPr>
+        <w:t>.</w:t>
+      </w:r>
+      <w:r>
+        <w:rPr>
+          <w:lang w:val="sr-Latn-RS"/>
+        </w:rPr>
+        <w:t xml:space="preserve"> </w:t>
+      </w:r>
     </w:p>
     <w:p>
       <w:pPr>
-        <w:pStyle w:val="Heading3"/>
-        <w:rPr>
-          <w:lang w:val="sr-Latn-RS"/>
-        </w:rPr>
-      </w:pPr>
-      <w:r>
-        <w:rPr>
-          <w:lang w:val="sr-Latn-RS"/>
-        </w:rPr>
-        <w:t>Github community discussions</w:t>
+        <w:jc w:val="both"/>
+        <w:rPr>
+          <w:lang w:val="sr-Latn-RS"/>
+        </w:rPr>
+      </w:pPr>
+      <w:r>
+        <w:rPr>
+          <w:i/>
+          <w:lang w:val="sr-Latn-RS"/>
+        </w:rPr>
+        <w:t>Stack Overflow</w:t>
+      </w:r>
+      <w:r>
+        <w:rPr>
+          <w:lang w:val="sr-Latn-RS"/>
+        </w:rPr>
+        <w:t xml:space="preserve"> je samo jedan od 1</w:t>
+      </w:r>
+      <w:r>
+        <w:rPr>
+          <w:lang w:val="sr-Latn-RS"/>
+        </w:rPr>
+        <w:t>7</w:t>
+      </w:r>
+      <w:r>
+        <w:rPr>
+          <w:lang w:val="sr-Latn-RS"/>
+        </w:rPr>
+        <w:t>3 sajt</w:t>
+      </w:r>
+      <w:r>
+        <w:rPr>
+          <w:lang w:val="sr-Latn-RS"/>
+        </w:rPr>
+        <w:t>a</w:t>
+      </w:r>
+      <w:r>
+        <w:rPr>
+          <w:lang w:val="sr-Latn-RS"/>
+        </w:rPr>
+        <w:t xml:space="preserve"> koj</w:t>
+      </w:r>
+      <w:r>
+        <w:rPr>
+          <w:lang w:val="sr-Latn-RS"/>
+        </w:rPr>
+        <w:t>a</w:t>
+      </w:r>
+      <w:r>
+        <w:rPr>
+          <w:lang w:val="sr-Latn-RS"/>
+        </w:rPr>
+        <w:t xml:space="preserve"> se nalaze u okviru </w:t>
+      </w:r>
+      <w:r>
+        <w:rPr>
+          <w:i/>
+          <w:lang w:val="sr-Latn-RS"/>
+        </w:rPr>
+        <w:t>Stack Exchange</w:t>
+      </w:r>
+      <w:r>
+        <w:rPr>
+          <w:lang w:val="sr-Latn-RS"/>
+        </w:rPr>
+        <w:t xml:space="preserve"> mreže</w:t>
+      </w:r>
+      <w:r>
+        <w:rPr>
+          <w:lang w:val="sr-Latn-RS"/>
+        </w:rPr>
+        <w:t>, koju na mesečnom nivou poseti preko 100 miliona ljudi</w:t>
+      </w:r>
+      <w:r>
+        <w:rPr>
+          <w:lang w:val="sr-Latn-RS"/>
+        </w:rPr>
+        <w:t xml:space="preserve">. Trenutno predstavlja najmoćniju mrežu za pronalaženje odgovora, sa </w:t>
+      </w:r>
+      <w:r>
+        <w:rPr>
+          <w:i/>
+          <w:lang w:val="sr-Latn-RS"/>
+        </w:rPr>
+        <w:t>Stack Overflow</w:t>
+      </w:r>
+      <w:r>
+        <w:rPr>
+          <w:lang w:val="sr-Latn-RS"/>
+        </w:rPr>
+        <w:t xml:space="preserve"> </w:t>
+      </w:r>
+      <w:r>
+        <w:rPr>
+          <w:lang w:val="sr-Latn-RS"/>
+        </w:rPr>
+        <w:t>kao vodećim sajtom</w:t>
+      </w:r>
+      <w:r>
+        <w:rPr>
+          <w:lang w:val="sr-Latn-RS"/>
+        </w:rPr>
+        <w:t>.</w:t>
+      </w:r>
+      <w:r>
+        <w:rPr>
+          <w:lang w:val="sr-Latn-RS"/>
+        </w:rPr>
+        <w:t xml:space="preserve"> </w:t>
+      </w:r>
+      <w:r>
+        <w:t>[11]</w:t>
+      </w:r>
+      <w:r>
+        <w:rPr>
+          <w:lang w:val="sr-Latn-RS"/>
+        </w:rPr>
+        <w:t xml:space="preserve">. </w:t>
+      </w:r>
+      <w:r>
+        <w:rPr>
+          <w:lang w:val="sr-Latn-RS"/>
+        </w:rPr>
+        <w:t xml:space="preserve"> </w:t>
+      </w:r>
+      <w:r>
+        <w:rPr>
+          <w:lang w:val="sr-Latn-RS"/>
+        </w:rPr>
+        <w:t xml:space="preserve"> </w:t>
       </w:r>
     </w:p>
     <w:p>
@@ -10138,10 +10543,21 @@
     </w:p>
     <w:p>
       <w:pPr>
-        <w:rPr>
-          <w:lang w:val="sr-Latn-RS"/>
-        </w:rPr>
-      </w:pPr>
+        <w:pStyle w:val="Heading3"/>
+        <w:rPr>
+          <w:i/>
+          <w:lang w:val="sr-Latn-RS"/>
+        </w:rPr>
+      </w:pPr>
+      <w:bookmarkStart w:id="6" w:name="_Toc175661748"/>
+      <w:r>
+        <w:rPr>
+          <w:i/>
+          <w:lang w:val="sr-Latn-RS"/>
+        </w:rPr>
+        <w:t>Discuss The Elastic Stack</w:t>
+      </w:r>
+      <w:bookmarkEnd w:id="6"/>
     </w:p>
     <w:p>
       <w:pPr>
@@ -10152,12 +10568,477 @@
     </w:p>
     <w:p>
       <w:pPr>
+        <w:jc w:val="both"/>
+        <w:rPr>
+          <w:lang w:val="sr-Latn-RS"/>
+        </w:rPr>
+      </w:pPr>
+      <w:r>
+        <w:rPr>
+          <w:i/>
+          <w:lang w:val="sr-Latn-RS"/>
+        </w:rPr>
+        <w:t>Discuss The Elast</w:t>
+      </w:r>
+      <w:r>
+        <w:rPr>
+          <w:i/>
+          <w:lang w:val="sr-Latn-RS"/>
+        </w:rPr>
+        <w:t>ic</w:t>
+      </w:r>
+      <w:r>
+        <w:rPr>
+          <w:i/>
+          <w:lang w:val="sr-Latn-RS"/>
+        </w:rPr>
+        <w:t xml:space="preserve"> Stack</w:t>
+      </w:r>
+      <w:r>
+        <w:rPr>
+          <w:lang w:val="sr-Latn-RS"/>
+        </w:rPr>
+        <w:t xml:space="preserve"> predstavlja skup </w:t>
+      </w:r>
+      <w:r>
+        <w:rPr>
+          <w:lang w:val="sr-Latn-RS"/>
+        </w:rPr>
+        <w:t>„</w:t>
+      </w:r>
+      <w:r>
+        <w:rPr>
+          <w:lang w:val="sr-Latn-RS"/>
+        </w:rPr>
+        <w:t>d</w:t>
+      </w:r>
+      <w:r>
+        <w:rPr>
+          <w:lang w:val="sr-Latn-RS"/>
+        </w:rPr>
+        <w:t>iskusioni</w:t>
+      </w:r>
+      <w:r>
+        <w:rPr>
+          <w:lang w:val="sr-Latn-RS"/>
+        </w:rPr>
+        <w:t>h</w:t>
+      </w:r>
+      <w:r>
+        <w:rPr>
+          <w:lang w:val="sr-Latn-RS"/>
+        </w:rPr>
+        <w:t xml:space="preserve"> forum</w:t>
+      </w:r>
+      <w:r>
+        <w:rPr>
+          <w:lang w:val="sr-Latn-RS"/>
+        </w:rPr>
+        <w:t>a</w:t>
+      </w:r>
+      <w:r>
+        <w:rPr>
+          <w:lang w:val="sr-Latn-RS"/>
+        </w:rPr>
+        <w:t xml:space="preserve"> za </w:t>
+      </w:r>
+      <w:r>
+        <w:rPr>
+          <w:i/>
+          <w:lang w:val="sr-Latn-RS"/>
+        </w:rPr>
+        <w:t>Elasticsearch</w:t>
+      </w:r>
+      <w:r>
+        <w:rPr>
+          <w:lang w:val="sr-Latn-RS"/>
+        </w:rPr>
+        <w:t xml:space="preserve">, </w:t>
+      </w:r>
+      <w:r>
+        <w:rPr>
+          <w:i/>
+          <w:lang w:val="sr-Latn-RS"/>
+        </w:rPr>
+        <w:t>Beats</w:t>
+      </w:r>
+      <w:r>
+        <w:rPr>
+          <w:lang w:val="sr-Latn-RS"/>
+        </w:rPr>
+        <w:t xml:space="preserve">, </w:t>
+      </w:r>
+      <w:r>
+        <w:rPr>
+          <w:i/>
+          <w:lang w:val="sr-Latn-RS"/>
+        </w:rPr>
+        <w:t>Logstash</w:t>
+      </w:r>
+      <w:r>
+        <w:rPr>
+          <w:lang w:val="sr-Latn-RS"/>
+        </w:rPr>
+        <w:t xml:space="preserve">, </w:t>
+      </w:r>
+      <w:r>
+        <w:rPr>
+          <w:i/>
+          <w:lang w:val="sr-Latn-RS"/>
+        </w:rPr>
+        <w:t>Kibana</w:t>
+      </w:r>
+      <w:r>
+        <w:rPr>
+          <w:lang w:val="sr-Latn-RS"/>
+        </w:rPr>
+        <w:t xml:space="preserve">, </w:t>
+      </w:r>
+      <w:r>
+        <w:rPr>
+          <w:i/>
+          <w:lang w:val="sr-Latn-RS"/>
+        </w:rPr>
+        <w:t>Elastic Cloud</w:t>
+      </w:r>
+      <w:r>
+        <w:rPr>
+          <w:lang w:val="sr-Latn-RS"/>
+        </w:rPr>
+        <w:t xml:space="preserve"> i ostale proi</w:t>
+      </w:r>
+      <w:r>
+        <w:rPr>
+          <w:lang w:val="sr-Latn-RS"/>
+        </w:rPr>
+        <w:t>z</w:t>
+      </w:r>
+      <w:r>
+        <w:rPr>
+          <w:lang w:val="sr-Latn-RS"/>
+        </w:rPr>
+        <w:t xml:space="preserve">vode u okviru </w:t>
+      </w:r>
+      <w:r>
+        <w:rPr>
+          <w:i/>
+          <w:lang w:val="sr-Latn-RS"/>
+        </w:rPr>
+        <w:t>Elastic</w:t>
+      </w:r>
+      <w:r>
+        <w:rPr>
+          <w:lang w:val="sr-Latn-RS"/>
+        </w:rPr>
+        <w:t xml:space="preserve"> ekosistema</w:t>
+      </w:r>
+      <w:r>
+        <w:rPr>
+          <w:lang w:val="sr-Latn-RS"/>
+        </w:rPr>
+        <w:t>“</w:t>
+      </w:r>
+      <w:r>
+        <w:rPr>
+          <w:lang w:val="sr-Latn-RS"/>
+        </w:rPr>
+        <w:t xml:space="preserve"> </w:t>
+      </w:r>
+      <w:r>
+        <w:t>[12]</w:t>
+      </w:r>
+      <w:r>
+        <w:rPr>
+          <w:lang w:val="sr-Latn-RS"/>
+        </w:rPr>
+        <w:t>.</w:t>
+      </w:r>
+    </w:p>
+    <w:p>
+      <w:pPr>
+        <w:jc w:val="both"/>
+        <w:rPr>
+          <w:lang w:val="sr-Latn-RS"/>
+        </w:rPr>
+      </w:pPr>
+      <w:r>
+        <w:rPr>
+          <w:lang w:val="sr-Latn-RS"/>
+        </w:rPr>
+        <w:t xml:space="preserve">Slično kao i </w:t>
+      </w:r>
+      <w:r>
+        <w:rPr>
+          <w:i/>
+          <w:lang w:val="sr-Latn-RS"/>
+        </w:rPr>
+        <w:t>Stack Overflow</w:t>
+      </w:r>
+      <w:r>
+        <w:rPr>
+          <w:lang w:val="sr-Latn-RS"/>
+        </w:rPr>
+        <w:t xml:space="preserve">, ovaj sajt je namenjen za rešavanje problema nastalih prilikom implementacije rešenja, </w:t>
+      </w:r>
+      <w:r>
+        <w:rPr>
+          <w:lang w:val="sr-Latn-RS"/>
+        </w:rPr>
+        <w:t>koja su usko vezana</w:t>
+      </w:r>
+      <w:r>
+        <w:rPr>
+          <w:lang w:val="sr-Latn-RS"/>
+        </w:rPr>
+        <w:t xml:space="preserve"> za </w:t>
+      </w:r>
+      <w:r>
+        <w:rPr>
+          <w:i/>
+          <w:lang w:val="sr-Latn-RS"/>
+        </w:rPr>
+        <w:t>Elastic</w:t>
+      </w:r>
+      <w:r>
+        <w:rPr>
+          <w:lang w:val="sr-Latn-RS"/>
+        </w:rPr>
+        <w:t xml:space="preserve"> domen.</w:t>
+      </w:r>
+    </w:p>
+    <w:p>
+      <w:pPr>
+        <w:rPr>
+          <w:lang w:val="sr-Latn-RS"/>
+        </w:rPr>
+      </w:pPr>
+    </w:p>
+    <w:p>
+      <w:pPr>
+        <w:pStyle w:val="Heading3"/>
+        <w:rPr>
+          <w:i/>
+          <w:lang w:val="sr-Latn-RS"/>
+        </w:rPr>
+      </w:pPr>
+      <w:bookmarkStart w:id="7" w:name="_Toc175661749"/>
+      <w:r>
+        <w:rPr>
+          <w:i/>
+          <w:lang w:val="sr-Latn-RS"/>
+        </w:rPr>
+        <w:t>Git</w:t>
+      </w:r>
+      <w:r>
+        <w:rPr>
+          <w:i/>
+          <w:lang w:val="sr-Latn-RS"/>
+        </w:rPr>
+        <w:t>H</w:t>
+      </w:r>
+      <w:r>
+        <w:rPr>
+          <w:i/>
+          <w:lang w:val="sr-Latn-RS"/>
+        </w:rPr>
+        <w:t>ub community</w:t>
+      </w:r>
+      <w:bookmarkEnd w:id="7"/>
+    </w:p>
+    <w:p>
+      <w:pPr>
+        <w:rPr>
+          <w:lang w:val="sr-Latn-RS"/>
+        </w:rPr>
+      </w:pPr>
+    </w:p>
+    <w:p>
+      <w:pPr>
+        <w:jc w:val="both"/>
+        <w:rPr>
+          <w:lang w:val="sr-Latn-RS"/>
+        </w:rPr>
+      </w:pPr>
+      <w:r>
+        <w:rPr>
+          <w:i/>
+          <w:lang w:val="sr-Latn-RS"/>
+        </w:rPr>
+        <w:t>Git</w:t>
+      </w:r>
+      <w:r>
+        <w:rPr>
+          <w:i/>
+          <w:lang w:val="sr-Latn-RS"/>
+        </w:rPr>
+        <w:t>H</w:t>
+      </w:r>
+      <w:r>
+        <w:rPr>
+          <w:i/>
+          <w:lang w:val="sr-Latn-RS"/>
+        </w:rPr>
+        <w:t>ub</w:t>
+      </w:r>
+      <w:r>
+        <w:rPr>
+          <w:i/>
+          <w:lang w:val="sr-Latn-RS"/>
+        </w:rPr>
+        <w:t xml:space="preserve"> community</w:t>
+      </w:r>
+      <w:r>
+        <w:rPr>
+          <w:lang w:val="sr-Latn-RS"/>
+        </w:rPr>
+        <w:t xml:space="preserve"> </w:t>
+      </w:r>
+      <w:r>
+        <w:rPr>
+          <w:lang w:val="sr-Latn-RS"/>
+        </w:rPr>
+        <w:t>je</w:t>
+      </w:r>
+      <w:r>
+        <w:rPr>
+          <w:lang w:val="sr-Latn-RS"/>
+        </w:rPr>
+        <w:t xml:space="preserve"> </w:t>
+      </w:r>
+      <w:r>
+        <w:rPr>
+          <w:lang w:val="sr-Latn-RS"/>
+        </w:rPr>
+        <w:t>sajt</w:t>
+      </w:r>
+      <w:r>
+        <w:rPr>
+          <w:lang w:val="sr-Latn-RS"/>
+        </w:rPr>
+        <w:t xml:space="preserve"> </w:t>
+      </w:r>
+      <w:r>
+        <w:rPr>
+          <w:lang w:val="sr-Latn-RS"/>
+        </w:rPr>
+        <w:t xml:space="preserve">namenjen </w:t>
+      </w:r>
+      <w:r>
+        <w:rPr>
+          <w:i/>
+          <w:lang w:val="sr-Latn-RS"/>
+        </w:rPr>
+        <w:t>GitHub</w:t>
+      </w:r>
+      <w:r>
+        <w:rPr>
+          <w:lang w:val="sr-Latn-RS"/>
+        </w:rPr>
+        <w:t xml:space="preserve"> korisnima, kao mesto na kome mogu da </w:t>
+      </w:r>
+      <w:r>
+        <w:rPr>
+          <w:lang w:val="sr-Latn-RS"/>
+        </w:rPr>
+        <w:t xml:space="preserve">dobiju odgovor na postavljeno pitanje i da pritom nauče nešto novo ili čak </w:t>
+      </w:r>
+      <w:bookmarkStart w:id="8" w:name="_GoBack"/>
+      <w:bookmarkEnd w:id="8"/>
+      <w:r>
+        <w:rPr>
+          <w:lang w:val="sr-Latn-RS"/>
+        </w:rPr>
+        <w:t>dobiju inspiraciju za neki novi projekat</w:t>
+      </w:r>
+      <w:r>
+        <w:rPr>
+          <w:lang w:val="sr-Latn-RS"/>
+        </w:rPr>
+        <w:t xml:space="preserve"> </w:t>
+      </w:r>
+      <w:r>
+        <w:t>[13]</w:t>
+      </w:r>
+      <w:r>
+        <w:rPr>
+          <w:lang w:val="sr-Latn-RS"/>
+        </w:rPr>
+        <w:t>.</w:t>
+      </w:r>
+    </w:p>
+    <w:p>
+      <w:pPr>
+        <w:jc w:val="both"/>
+        <w:rPr>
+          <w:lang w:val="sr-Latn-RS"/>
+        </w:rPr>
+      </w:pPr>
+    </w:p>
+    <w:p>
+      <w:pPr>
+        <w:pStyle w:val="Heading3"/>
+        <w:rPr>
+          <w:lang w:val="sr-Latn-RS"/>
+        </w:rPr>
+      </w:pPr>
+      <w:bookmarkStart w:id="9" w:name="_Toc175661750"/>
+      <w:r>
+        <w:rPr>
+          <w:lang w:val="sr-Latn-RS"/>
+        </w:rPr>
+        <w:t>Ostalo</w:t>
+      </w:r>
+      <w:bookmarkEnd w:id="9"/>
+    </w:p>
+    <w:p>
+      <w:pPr>
+        <w:rPr>
+          <w:lang w:val="sr-Latn-RS"/>
+        </w:rPr>
+      </w:pPr>
+    </w:p>
+    <w:p>
+      <w:pPr>
+        <w:rPr>
+          <w:lang w:val="sr-Latn-RS"/>
+        </w:rPr>
+      </w:pPr>
+      <w:r>
+        <w:rPr>
+          <w:lang w:val="sr-Latn-RS"/>
+        </w:rPr>
+        <w:t>Osim navedenih sajtova, koriste se i Dev.to, Experts Exchange, Code Project i slični.</w:t>
+      </w:r>
+    </w:p>
+    <w:p>
+      <w:pPr>
+        <w:rPr>
+          <w:lang w:val="sr-Latn-RS"/>
+        </w:rPr>
+      </w:pPr>
+    </w:p>
+    <w:p>
+      <w:pPr>
+        <w:rPr>
+          <w:lang w:val="sr-Latn-RS"/>
+        </w:rPr>
+      </w:pPr>
+    </w:p>
+    <w:p>
+      <w:pPr>
+        <w:rPr>
+          <w:lang w:val="sr-Latn-RS"/>
+        </w:rPr>
+      </w:pPr>
+    </w:p>
+    <w:p>
+      <w:pPr>
         <w:pStyle w:val="Heading1"/>
         <w:rPr>
           <w:lang w:val="sr-Latn-RS"/>
         </w:rPr>
       </w:pPr>
-      <w:bookmarkStart w:id="4" w:name="_Toc175579960"/>
+      <w:bookmarkStart w:id="10" w:name="_Toc175661751"/>
       <w:r>
         <w:rPr>
           <w:lang w:val="sr-Latn-RS"/>
@@ -10165,7 +11046,7 @@
         <w:lastRenderedPageBreak/>
         <w:t>Poglavlje</w:t>
       </w:r>
-      <w:bookmarkEnd w:id="4"/>
+      <w:bookmarkEnd w:id="10"/>
       <w:r>
         <w:rPr>
           <w:lang w:val="sr-Latn-RS"/>
@@ -10238,7 +11119,7 @@
           <w:lang w:val="sr-Latn-RS"/>
         </w:rPr>
       </w:pPr>
-      <w:bookmarkStart w:id="5" w:name="_Toc175579961"/>
+      <w:bookmarkStart w:id="11" w:name="_Toc175661752"/>
       <w:r>
         <w:rPr>
           <w:lang w:val="sr-Latn-RS"/>
@@ -10258,7 +11139,7 @@
         </w:rPr>
         <w:t>ak</w:t>
       </w:r>
-      <w:bookmarkEnd w:id="5"/>
+      <w:bookmarkEnd w:id="11"/>
     </w:p>
     <w:p>
       <w:pPr>
@@ -10278,7 +11159,7 @@
           <w:lang w:val="sr-Latn-RS"/>
         </w:rPr>
       </w:pPr>
-      <w:bookmarkStart w:id="6" w:name="_Toc175579962"/>
+      <w:bookmarkStart w:id="12" w:name="_Toc175661753"/>
       <w:r>
         <w:rPr>
           <w:lang w:val="sr-Latn-RS"/>
@@ -10286,7 +11167,7 @@
         <w:lastRenderedPageBreak/>
         <w:t>Literatura</w:t>
       </w:r>
-      <w:bookmarkEnd w:id="6"/>
+      <w:bookmarkEnd w:id="12"/>
     </w:p>
     <w:p>
       <w:pPr>
@@ -10869,6 +11750,234 @@
     </w:p>
     <w:p>
       <w:pPr>
+        <w:numPr>
+          <w:ilvl w:val="0"/>
+          <w:numId w:val="4"/>
+        </w:numPr>
+        <w:spacing w:after="0" w:line="276" w:lineRule="auto"/>
+        <w:rPr>
+          <w:lang w:val="sr-Latn-RS"/>
+        </w:rPr>
+      </w:pPr>
+      <w:r>
+        <w:rPr>
+          <w:lang w:val="sr-Latn-RS"/>
+        </w:rPr>
+        <w:t xml:space="preserve"> </w:t>
+      </w:r>
+      <w:r>
+        <w:rPr>
+          <w:lang w:val="sr-Latn-RS"/>
+        </w:rPr>
+        <w:t xml:space="preserve">Stack Overflow, </w:t>
+      </w:r>
+      <w:r>
+        <w:rPr>
+          <w:lang w:val="sr-Latn-RS"/>
+        </w:rPr>
+        <w:t>„</w:t>
+      </w:r>
+      <w:r>
+        <w:rPr>
+          <w:lang w:val="sr-Latn-RS"/>
+        </w:rPr>
+        <w:t>Welcome to Stack Overflow</w:t>
+      </w:r>
+      <w:r>
+        <w:rPr>
+          <w:lang w:val="sr-Latn-RS"/>
+        </w:rPr>
+        <w:t>“</w:t>
+      </w:r>
+      <w:r>
+        <w:rPr>
+          <w:lang w:val="sr-Latn-RS"/>
+        </w:rPr>
+        <w:t xml:space="preserve">, </w:t>
+      </w:r>
+      <w:r>
+        <w:rPr>
+          <w:lang w:val="sr-Latn-RS"/>
+        </w:rPr>
+        <w:t>https://stackoverflow.com</w:t>
+      </w:r>
+      <w:r>
+        <w:rPr>
+          <w:lang w:val="sr-Latn-RS"/>
+        </w:rPr>
+        <w:t>, Upoznavanje sa Stack Overflow sajtom</w:t>
+      </w:r>
+    </w:p>
+    <w:p>
+      <w:pPr>
+        <w:numPr>
+          <w:ilvl w:val="0"/>
+          <w:numId w:val="4"/>
+        </w:numPr>
+        <w:spacing w:after="0" w:line="276" w:lineRule="auto"/>
+        <w:rPr>
+          <w:lang w:val="sr-Latn-RS"/>
+        </w:rPr>
+      </w:pPr>
+      <w:r>
+        <w:rPr>
+          <w:lang w:val="sr-Latn-RS"/>
+        </w:rPr>
+        <w:t xml:space="preserve"> </w:t>
+      </w:r>
+      <w:r>
+        <w:rPr>
+          <w:lang w:val="sr-Latn-RS"/>
+        </w:rPr>
+        <w:t xml:space="preserve">Stack Exchange, </w:t>
+      </w:r>
+      <w:r>
+        <w:rPr>
+          <w:lang w:val="sr-Latn-RS"/>
+        </w:rPr>
+        <w:t>„</w:t>
+      </w:r>
+      <w:r>
+        <w:rPr>
+          <w:lang w:val="sr-Latn-RS"/>
+        </w:rPr>
+        <w:t>The world's largest programming community is growing</w:t>
+      </w:r>
+      <w:r>
+        <w:rPr>
+          <w:lang w:val="sr-Latn-RS"/>
+        </w:rPr>
+        <w:t>“</w:t>
+      </w:r>
+      <w:r>
+        <w:rPr>
+          <w:lang w:val="sr-Latn-RS"/>
+        </w:rPr>
+        <w:t xml:space="preserve">, </w:t>
+      </w:r>
+      <w:r>
+        <w:rPr>
+          <w:lang w:val="sr-Latn-RS"/>
+        </w:rPr>
+        <w:t>https://stackexchange.com</w:t>
+      </w:r>
+      <w:r>
+        <w:rPr>
+          <w:lang w:val="sr-Latn-RS"/>
+        </w:rPr>
+        <w:t xml:space="preserve">, O </w:t>
+      </w:r>
+      <w:r>
+        <w:rPr>
+          <w:lang w:val="sr-Latn-RS"/>
+        </w:rPr>
+        <w:t>Stack Exchange</w:t>
+      </w:r>
+      <w:r>
+        <w:rPr>
+          <w:lang w:val="sr-Latn-RS"/>
+        </w:rPr>
+        <w:t xml:space="preserve"> mreži</w:t>
+      </w:r>
+    </w:p>
+    <w:p>
+      <w:pPr>
+        <w:numPr>
+          <w:ilvl w:val="0"/>
+          <w:numId w:val="4"/>
+        </w:numPr>
+        <w:spacing w:after="0" w:line="276" w:lineRule="auto"/>
+        <w:rPr>
+          <w:lang w:val="sr-Latn-RS"/>
+        </w:rPr>
+      </w:pPr>
+      <w:r>
+        <w:rPr>
+          <w:lang w:val="sr-Latn-RS"/>
+        </w:rPr>
+        <w:t xml:space="preserve"> Elastic, </w:t>
+      </w:r>
+      <w:r>
+        <w:rPr>
+          <w:lang w:val="sr-Latn-RS"/>
+        </w:rPr>
+        <w:t>„</w:t>
+      </w:r>
+      <w:r>
+        <w:rPr>
+          <w:lang w:val="sr-Latn-RS"/>
+        </w:rPr>
+        <w:t>About Discuss the Elastic Stack</w:t>
+      </w:r>
+      <w:r>
+        <w:rPr>
+          <w:lang w:val="sr-Latn-RS"/>
+        </w:rPr>
+        <w:t>“</w:t>
+      </w:r>
+      <w:r>
+        <w:rPr>
+          <w:lang w:val="sr-Latn-RS"/>
+        </w:rPr>
+        <w:t>, https://discuss.elastic.co, O Discuss the Elastic Stack sajtu</w:t>
+      </w:r>
+    </w:p>
+    <w:p>
+      <w:pPr>
+        <w:numPr>
+          <w:ilvl w:val="0"/>
+          <w:numId w:val="4"/>
+        </w:numPr>
+        <w:spacing w:after="0" w:line="276" w:lineRule="auto"/>
+        <w:rPr>
+          <w:lang w:val="sr-Latn-RS"/>
+        </w:rPr>
+      </w:pPr>
+      <w:r>
+        <w:rPr>
+          <w:lang w:val="sr-Latn-RS"/>
+        </w:rPr>
+        <w:t xml:space="preserve"> GitHub Communitz, </w:t>
+      </w:r>
+      <w:r>
+        <w:rPr>
+          <w:lang w:val="sr-Latn-RS"/>
+        </w:rPr>
+        <w:t>„</w:t>
+      </w:r>
+      <w:r>
+        <w:rPr>
+          <w:lang w:val="sr-Latn-RS"/>
+        </w:rPr>
+        <w:t>Overview</w:t>
+      </w:r>
+      <w:r>
+        <w:rPr>
+          <w:lang w:val="sr-Latn-RS"/>
+        </w:rPr>
+        <w:t>“</w:t>
+      </w:r>
+      <w:r>
+        <w:rPr>
+          <w:lang w:val="sr-Latn-RS"/>
+        </w:rPr>
+        <w:t xml:space="preserve">, </w:t>
+      </w:r>
+      <w:r>
+        <w:rPr>
+          <w:lang w:val="sr-Latn-RS"/>
+        </w:rPr>
+        <w:t>https://github.com/community</w:t>
+      </w:r>
+      <w:r>
+        <w:rPr>
+          <w:lang w:val="sr-Latn-RS"/>
+        </w:rPr>
+        <w:t>, Opis čemu je namenjen GitHub Community</w:t>
+      </w:r>
+    </w:p>
+    <w:p>
+      <w:pPr>
         <w:pStyle w:val="Heading1"/>
         <w:numPr>
           <w:ilvl w:val="0"/>
@@ -10878,7 +11987,7 @@
           <w:lang w:val="sr-Latn-RS"/>
         </w:rPr>
       </w:pPr>
-      <w:bookmarkStart w:id="7" w:name="_Toc175579963"/>
+      <w:bookmarkStart w:id="13" w:name="_Toc175661754"/>
       <w:r>
         <w:rPr>
           <w:lang w:val="sr-Latn-RS"/>
@@ -10886,7 +11995,7 @@
         <w:lastRenderedPageBreak/>
         <w:t>Dodatak A</w:t>
       </w:r>
-      <w:bookmarkEnd w:id="7"/>
+      <w:bookmarkEnd w:id="13"/>
     </w:p>
     <w:p>
       <w:pPr>
@@ -10949,7 +12058,7 @@
           <w:lang w:val="sr-Latn-RS"/>
         </w:rPr>
       </w:pPr>
-      <w:bookmarkStart w:id="8" w:name="_Toc175579964"/>
+      <w:bookmarkStart w:id="14" w:name="_Toc175661755"/>
       <w:r>
         <w:rPr>
           <w:lang w:val="sr-Latn-RS"/>
@@ -10957,7 +12066,7 @@
         <w:lastRenderedPageBreak/>
         <w:t>Dodatak B</w:t>
       </w:r>
-      <w:bookmarkEnd w:id="8"/>
+      <w:bookmarkEnd w:id="14"/>
     </w:p>
     <w:p>
       <w:pPr>
@@ -10977,7 +12086,7 @@
           <w:lang w:val="sr-Latn-RS"/>
         </w:rPr>
       </w:pPr>
-      <w:bookmarkStart w:id="9" w:name="_Toc175579965"/>
+      <w:bookmarkStart w:id="15" w:name="_Toc175661756"/>
       <w:r>
         <w:rPr>
           <w:lang w:val="sr-Latn-RS"/>
@@ -10985,7 +12094,7 @@
         <w:lastRenderedPageBreak/>
         <w:t>Podaci o kandidatu</w:t>
       </w:r>
-      <w:bookmarkEnd w:id="9"/>
+      <w:bookmarkEnd w:id="15"/>
     </w:p>
     <w:p>
       <w:pPr>
@@ -11151,7 +12260,7 @@
         <w:noProof/>
         <w:lang w:val="sr-Latn-RS"/>
       </w:rPr>
-      <w:t>12</w:t>
+      <w:t>18</w:t>
     </w:r>
     <w:r>
       <w:rPr>
@@ -13145,7 +14254,7 @@
 </file>
 
 <file path=customXml/itemProps1.xml><?xml version="1.0" encoding="utf-8"?>
-<ds:datastoreItem xmlns:ds="http://schemas.openxmlformats.org/officeDocument/2006/customXml" ds:itemID="{4A04EF46-D0C9-4F03-A4CF-B01F10428DCF}">
+<ds:datastoreItem xmlns:ds="http://schemas.openxmlformats.org/officeDocument/2006/customXml" ds:itemID="{1F28F57D-F039-427C-83F8-D308CCCCCBAA}">
   <ds:schemaRefs>
     <ds:schemaRef ds:uri="http://schemas.openxmlformats.org/officeDocument/2006/bibliography"/>
   </ds:schemaRefs>

</xml_diff>

<commit_message>
feat: struktura i nacin rada Elasticsearch mehanizma pretrage, indeksi
</commit_message>
<xml_diff>
--- a/Nevena Gligorov diplomski v1.docx
+++ b/Nevena Gligorov diplomski v1.docx
@@ -64,7 +64,7 @@
                 <v:shape id="_x0000_i1025" type="#_x0000_t75" style="width:63.85pt;height:63.85pt" o:ole="" fillcolor="window">
                   <v:imagedata r:id="rId8" o:title=""/>
                 </v:shape>
-                <o:OLEObject Type="Embed" ProgID="CorelDraw.Graphic.7" ShapeID="_x0000_i1025" DrawAspect="Content" ObjectID="_1786274690" r:id="rId9"/>
+                <o:OLEObject Type="Embed" ProgID="CorelDraw.Graphic.7" ShapeID="_x0000_i1025" DrawAspect="Content" ObjectID="_1786306541" r:id="rId9"/>
               </w:object>
             </w:r>
           </w:p>
@@ -291,7 +291,6 @@
           <w:b/>
           <w:sz w:val="40"/>
           <w:szCs w:val="40"/>
-          <w:lang w:val="sr-Latn-RS"/>
         </w:rPr>
       </w:pPr>
       <w:r>
@@ -302,7 +301,66 @@
           <w:szCs w:val="40"/>
           <w:lang w:val="sr-Latn-RS"/>
         </w:rPr>
-        <w:t>(НАСЛОВ РАДА)</w:t>
+        <w:t>DebugIt -</w:t>
+      </w:r>
+      <w:r>
+        <w:rPr>
+          <w:rFonts w:ascii="Arial" w:hAnsi="Arial"/>
+          <w:b/>
+          <w:sz w:val="50"/>
+          <w:szCs w:val="40"/>
+          <w:lang w:val="sr-Latn-RS"/>
+        </w:rPr>
+        <w:t xml:space="preserve"> </w:t>
+      </w:r>
+      <w:r>
+        <w:rPr>
+          <w:rFonts w:ascii="Arial" w:hAnsi="Arial"/>
+          <w:b/>
+          <w:sz w:val="50"/>
+          <w:szCs w:val="40"/>
+          <w:lang w:val="sr-Cyrl-RS"/>
+        </w:rPr>
+        <w:t xml:space="preserve">студентска </w:t>
+      </w:r>
+      <w:r>
+        <w:rPr>
+          <w:rFonts w:ascii="Arial" w:hAnsi="Arial"/>
+          <w:b/>
+          <w:sz w:val="50"/>
+          <w:szCs w:val="40"/>
+        </w:rPr>
+        <w:t xml:space="preserve">QA </w:t>
+      </w:r>
+      <w:r>
+        <w:rPr>
+          <w:rFonts w:ascii="Arial" w:hAnsi="Arial"/>
+          <w:b/>
+          <w:sz w:val="50"/>
+          <w:szCs w:val="40"/>
+          <w:lang w:val="sr-Cyrl-RS"/>
+        </w:rPr>
+        <w:t xml:space="preserve">платформа која интегрише </w:t>
+      </w:r>
+      <w:r>
+        <w:rPr>
+          <w:rFonts w:ascii="Arial" w:hAnsi="Arial"/>
+          <w:b/>
+          <w:i/>
+          <w:sz w:val="50"/>
+          <w:szCs w:val="40"/>
+        </w:rPr>
+        <w:t>Elasticsearch</w:t>
+      </w:r>
+      <w:r>
+        <w:rPr>
+          <w:rFonts w:ascii="Arial" w:hAnsi="Arial"/>
+          <w:b/>
+          <w:sz w:val="50"/>
+          <w:szCs w:val="40"/>
+          <w:lang w:val="sr-Cyrl-RS"/>
+        </w:rPr>
+        <w:t xml:space="preserve"> механизам претраге</w:t>
       </w:r>
     </w:p>
     <w:p>
@@ -433,77 +491,9 @@
     </w:p>
     <w:p>
       <w:pPr>
-        <w:spacing w:before="60"/>
-        <w:rPr>
-          <w:rFonts w:ascii="Arial" w:hAnsi="Arial"/>
-          <w:sz w:val="12"/>
-          <w:lang w:val="sr-Latn-RS"/>
-        </w:rPr>
-      </w:pPr>
-    </w:p>
-    <w:p>
-      <w:pPr>
         <w:pStyle w:val="tab"/>
         <w:spacing w:before="0" w:after="0"/>
         <w:jc w:val="right"/>
-        <w:rPr>
-          <w:rFonts w:ascii="Arial" w:hAnsi="Arial"/>
-          <w:sz w:val="18"/>
-          <w:lang w:val="sr-Latn-RS"/>
-        </w:rPr>
-      </w:pPr>
-      <w:r>
-        <w:rPr>
-          <w:rFonts w:ascii="Arial" w:hAnsi="Arial"/>
-          <w:sz w:val="18"/>
-          <w:lang w:val="sr-Latn-RS"/>
-        </w:rPr>
-        <w:t xml:space="preserve">Образац </w:t>
-      </w:r>
-      <w:r>
-        <w:rPr>
-          <w:rFonts w:ascii="Arial" w:hAnsi="Arial"/>
-          <w:b/>
-          <w:sz w:val="18"/>
-          <w:lang w:val="sr-Latn-RS"/>
-        </w:rPr>
-        <w:t>Q2.НА.15</w:t>
-      </w:r>
-      <w:r>
-        <w:rPr>
-          <w:rFonts w:ascii="Arial" w:hAnsi="Arial"/>
-          <w:sz w:val="18"/>
-          <w:lang w:val="sr-Latn-RS"/>
-        </w:rPr>
-        <w:t>-</w:t>
-      </w:r>
-      <w:r>
-        <w:rPr>
-          <w:rFonts w:ascii="Arial" w:hAnsi="Arial"/>
-          <w:b/>
-          <w:sz w:val="18"/>
-          <w:lang w:val="sr-Latn-RS"/>
-        </w:rPr>
-        <w:t>04</w:t>
-      </w:r>
-      <w:r>
-        <w:rPr>
-          <w:rFonts w:ascii="Arial" w:hAnsi="Arial"/>
-          <w:sz w:val="18"/>
-          <w:lang w:val="sr-Latn-RS"/>
-        </w:rPr>
-        <w:t xml:space="preserve"> - Издање 1</w:t>
-      </w:r>
-    </w:p>
-    <w:p>
-      <w:pPr>
-        <w:rPr>
-          <w:lang w:val="sr-Latn-RS"/>
-        </w:rPr>
-      </w:pPr>
-    </w:p>
-    <w:p>
-      <w:pPr>
         <w:rPr>
           <w:lang w:val="sr-Latn-RS"/>
         </w:rPr>
@@ -518,9 +508,45 @@
       </w:pPr>
       <w:r>
         <w:rPr>
-          <w:lang w:val="sr-Latn-RS"/>
-        </w:rPr>
-        <w:br w:type="page"/>
+          <w:rFonts w:ascii="Arial" w:hAnsi="Arial"/>
+          <w:sz w:val="18"/>
+          <w:lang w:val="sr-Latn-RS"/>
+        </w:rPr>
+        <w:t xml:space="preserve">Образац </w:t>
+      </w:r>
+      <w:r>
+        <w:rPr>
+          <w:rFonts w:ascii="Arial" w:hAnsi="Arial"/>
+          <w:b/>
+          <w:sz w:val="18"/>
+          <w:lang w:val="sr-Latn-RS"/>
+        </w:rPr>
+        <w:t>Q2.НА.15</w:t>
+      </w:r>
+      <w:r>
+        <w:rPr>
+          <w:rFonts w:ascii="Arial" w:hAnsi="Arial"/>
+          <w:sz w:val="18"/>
+          <w:lang w:val="sr-Latn-RS"/>
+        </w:rPr>
+        <w:t>-</w:t>
+      </w:r>
+      <w:r>
+        <w:rPr>
+          <w:rFonts w:ascii="Arial" w:hAnsi="Arial"/>
+          <w:b/>
+          <w:sz w:val="18"/>
+          <w:lang w:val="sr-Latn-RS"/>
+        </w:rPr>
+        <w:t>04</w:t>
+      </w:r>
+      <w:r>
+        <w:rPr>
+          <w:rFonts w:ascii="Arial" w:hAnsi="Arial"/>
+          <w:sz w:val="18"/>
+          <w:lang w:val="sr-Latn-RS"/>
+        </w:rPr>
+        <w:t xml:space="preserve"> - Издање 1</w:t>
       </w:r>
     </w:p>
     <w:p>
@@ -5740,6 +5766,11 @@
       </w:pPr>
     </w:p>
     <w:p>
+      <w:pPr>
+        <w:rPr>
+          <w:i/>
+        </w:rPr>
+      </w:pPr>
       <w:r>
         <w:rPr>
           <w:lang w:val="sr-Latn-RS"/>
@@ -5754,6 +5785,22 @@
           <w:i/>
         </w:rPr>
         <w:t>File transfer protocol</w:t>
+      </w:r>
+    </w:p>
+    <w:p>
+      <w:pPr>
+        <w:rPr>
+          <w:i/>
+        </w:rPr>
+      </w:pPr>
+      <w:r>
+        <w:t xml:space="preserve">QA - </w:t>
+      </w:r>
+      <w:r>
+        <w:rPr>
+          <w:i/>
+        </w:rPr>
+        <w:t>questions and answers</w:t>
       </w:r>
     </w:p>
     <w:p>
@@ -5842,7 +5889,7 @@
             </w:rPr>
             <w:fldChar w:fldCharType="separate"/>
           </w:r>
-          <w:hyperlink w:anchor="_Toc175661742" w:history="1">
+          <w:hyperlink w:anchor="_Toc175693236" w:history="1">
             <w:r>
               <w:rPr>
                 <w:rStyle w:val="Hyperlink"/>
@@ -5885,7 +5932,7 @@
                 <w:noProof/>
                 <w:webHidden/>
               </w:rPr>
-              <w:instrText xml:space="preserve"> PAGEREF _Toc175661742 \h </w:instrText>
+              <w:instrText xml:space="preserve"> PAGEREF _Toc175693236 \h </w:instrText>
             </w:r>
             <w:r>
               <w:rPr>
@@ -5928,7 +5975,7 @@
               <w:noProof/>
             </w:rPr>
           </w:pPr>
-          <w:hyperlink w:anchor="_Toc175661743" w:history="1">
+          <w:hyperlink w:anchor="_Toc175693237" w:history="1">
             <w:r>
               <w:rPr>
                 <w:rStyle w:val="Hyperlink"/>
@@ -5971,7 +6018,7 @@
                 <w:noProof/>
                 <w:webHidden/>
               </w:rPr>
-              <w:instrText xml:space="preserve"> PAGEREF _Toc175661743 \h </w:instrText>
+              <w:instrText xml:space="preserve"> PAGEREF _Toc175693237 \h </w:instrText>
             </w:r>
             <w:r>
               <w:rPr>
@@ -6014,7 +6061,7 @@
               <w:noProof/>
             </w:rPr>
           </w:pPr>
-          <w:hyperlink w:anchor="_Toc175661744" w:history="1">
+          <w:hyperlink w:anchor="_Toc175693238" w:history="1">
             <w:r>
               <w:rPr>
                 <w:rStyle w:val="Hyperlink"/>
@@ -6057,7 +6104,7 @@
                 <w:noProof/>
                 <w:webHidden/>
               </w:rPr>
-              <w:instrText xml:space="preserve"> PAGEREF _Toc175661744 \h </w:instrText>
+              <w:instrText xml:space="preserve"> PAGEREF _Toc175693238 \h </w:instrText>
             </w:r>
             <w:r>
               <w:rPr>
@@ -6100,7 +6147,7 @@
               <w:noProof/>
             </w:rPr>
           </w:pPr>
-          <w:hyperlink w:anchor="_Toc175661745" w:history="1">
+          <w:hyperlink w:anchor="_Toc175693239" w:history="1">
             <w:r>
               <w:rPr>
                 <w:rStyle w:val="Hyperlink"/>
@@ -6143,7 +6190,7 @@
                 <w:noProof/>
                 <w:webHidden/>
               </w:rPr>
-              <w:instrText xml:space="preserve"> PAGEREF _Toc175661745 \h </w:instrText>
+              <w:instrText xml:space="preserve"> PAGEREF _Toc175693239 \h </w:instrText>
             </w:r>
             <w:r>
               <w:rPr>
@@ -6186,7 +6233,7 @@
               <w:noProof/>
             </w:rPr>
           </w:pPr>
-          <w:hyperlink w:anchor="_Toc175661746" w:history="1">
+          <w:hyperlink w:anchor="_Toc175693240" w:history="1">
             <w:r>
               <w:rPr>
                 <w:rStyle w:val="Hyperlink"/>
@@ -6229,7 +6276,7 @@
                 <w:noProof/>
                 <w:webHidden/>
               </w:rPr>
-              <w:instrText xml:space="preserve"> PAGEREF _Toc175661746 \h </w:instrText>
+              <w:instrText xml:space="preserve"> PAGEREF _Toc175693240 \h </w:instrText>
             </w:r>
             <w:r>
               <w:rPr>
@@ -6271,7 +6318,7 @@
               <w:noProof/>
             </w:rPr>
           </w:pPr>
-          <w:hyperlink w:anchor="_Toc175661747" w:history="1">
+          <w:hyperlink w:anchor="_Toc175693241" w:history="1">
             <w:r>
               <w:rPr>
                 <w:rStyle w:val="Hyperlink"/>
@@ -6317,7 +6364,7 @@
                 <w:noProof/>
                 <w:webHidden/>
               </w:rPr>
-              <w:instrText xml:space="preserve"> PAGEREF _Toc175661747 \h </w:instrText>
+              <w:instrText xml:space="preserve"> PAGEREF _Toc175693241 \h </w:instrText>
             </w:r>
             <w:r>
               <w:rPr>
@@ -6359,7 +6406,7 @@
               <w:noProof/>
             </w:rPr>
           </w:pPr>
-          <w:hyperlink w:anchor="_Toc175661748" w:history="1">
+          <w:hyperlink w:anchor="_Toc175693242" w:history="1">
             <w:r>
               <w:rPr>
                 <w:rStyle w:val="Hyperlink"/>
@@ -6388,7 +6435,7 @@
                 <w:noProof/>
                 <w:webHidden/>
               </w:rPr>
-              <w:instrText xml:space="preserve"> PAGEREF _Toc175661748 \h </w:instrText>
+              <w:instrText xml:space="preserve"> PAGEREF _Toc175693242 \h </w:instrText>
             </w:r>
             <w:r>
               <w:rPr>
@@ -6430,7 +6477,7 @@
               <w:noProof/>
             </w:rPr>
           </w:pPr>
-          <w:hyperlink w:anchor="_Toc175661749" w:history="1">
+          <w:hyperlink w:anchor="_Toc175693243" w:history="1">
             <w:r>
               <w:rPr>
                 <w:rStyle w:val="Hyperlink"/>
@@ -6459,7 +6506,7 @@
                 <w:noProof/>
                 <w:webHidden/>
               </w:rPr>
-              <w:instrText xml:space="preserve"> PAGEREF _Toc175661749 \h </w:instrText>
+              <w:instrText xml:space="preserve"> PAGEREF _Toc175693243 \h </w:instrText>
             </w:r>
             <w:r>
               <w:rPr>
@@ -6501,7 +6548,7 @@
               <w:noProof/>
             </w:rPr>
           </w:pPr>
-          <w:hyperlink w:anchor="_Toc175661750" w:history="1">
+          <w:hyperlink w:anchor="_Toc175693244" w:history="1">
             <w:r>
               <w:rPr>
                 <w:rStyle w:val="Hyperlink"/>
@@ -6529,7 +6576,7 @@
                 <w:noProof/>
                 <w:webHidden/>
               </w:rPr>
-              <w:instrText xml:space="preserve"> PAGEREF _Toc175661750 \h </w:instrText>
+              <w:instrText xml:space="preserve"> PAGEREF _Toc175693244 \h </w:instrText>
             </w:r>
             <w:r>
               <w:rPr>
@@ -6572,7 +6619,7 @@
               <w:noProof/>
             </w:rPr>
           </w:pPr>
-          <w:hyperlink w:anchor="_Toc175661751" w:history="1">
+          <w:hyperlink w:anchor="_Toc175693245" w:history="1">
             <w:r>
               <w:rPr>
                 <w:rStyle w:val="Hyperlink"/>
@@ -6591,10 +6638,19 @@
             <w:r>
               <w:rPr>
                 <w:rStyle w:val="Hyperlink"/>
-                <w:noProof/>
-                <w:lang w:val="sr-Latn-RS"/>
-              </w:rPr>
-              <w:t>Poglavlje</w:t>
+                <w:i/>
+                <w:noProof/>
+                <w:lang w:val="sr-Latn-RS"/>
+              </w:rPr>
+              <w:t>Elasticsearch</w:t>
+            </w:r>
+            <w:r>
+              <w:rPr>
+                <w:rStyle w:val="Hyperlink"/>
+                <w:noProof/>
+                <w:lang w:val="sr-Latn-RS"/>
+              </w:rPr>
+              <w:t xml:space="preserve"> mehanizam</w:t>
             </w:r>
             <w:r>
               <w:rPr>
@@ -6615,7 +6671,213 @@
                 <w:noProof/>
                 <w:webHidden/>
               </w:rPr>
-              <w:instrText xml:space="preserve"> PAGEREF _Toc175661751 \h </w:instrText>
+              <w:instrText xml:space="preserve"> PAGEREF _Toc175693245 \h </w:instrText>
+            </w:r>
+            <w:r>
+              <w:rPr>
+                <w:noProof/>
+                <w:webHidden/>
+              </w:rPr>
+            </w:r>
+            <w:r>
+              <w:rPr>
+                <w:noProof/>
+                <w:webHidden/>
+              </w:rPr>
+              <w:fldChar w:fldCharType="separate"/>
+            </w:r>
+            <w:r>
+              <w:rPr>
+                <w:noProof/>
+                <w:webHidden/>
+              </w:rPr>
+              <w:t>13</w:t>
+            </w:r>
+            <w:r>
+              <w:rPr>
+                <w:noProof/>
+                <w:webHidden/>
+              </w:rPr>
+              <w:fldChar w:fldCharType="end"/>
+            </w:r>
+          </w:hyperlink>
+        </w:p>
+        <w:p>
+          <w:pPr>
+            <w:pStyle w:val="TOC2"/>
+            <w:tabs>
+              <w:tab w:val="left" w:pos="880"/>
+              <w:tab w:val="right" w:leader="dot" w:pos="9350"/>
+            </w:tabs>
+            <w:rPr>
+              <w:rFonts w:eastAsiaTheme="minorEastAsia"/>
+              <w:noProof/>
+            </w:rPr>
+          </w:pPr>
+          <w:hyperlink w:anchor="_Toc175693246" w:history="1">
+            <w:r>
+              <w:rPr>
+                <w:rStyle w:val="Hyperlink"/>
+                <w:noProof/>
+                <w:lang w:val="sr-Latn-RS"/>
+              </w:rPr>
+              <w:t>4.1</w:t>
+            </w:r>
+            <w:r>
+              <w:rPr>
+                <w:rFonts w:eastAsiaTheme="minorEastAsia"/>
+                <w:noProof/>
+              </w:rPr>
+              <w:tab/>
+            </w:r>
+            <w:r>
+              <w:rPr>
+                <w:rStyle w:val="Hyperlink"/>
+                <w:noProof/>
+                <w:lang w:val="sr-Latn-RS"/>
+              </w:rPr>
+              <w:t xml:space="preserve">Šta je </w:t>
+            </w:r>
+            <w:r>
+              <w:rPr>
+                <w:rStyle w:val="Hyperlink"/>
+                <w:i/>
+                <w:noProof/>
+                <w:lang w:val="sr-Latn-RS"/>
+              </w:rPr>
+              <w:t>Elasticsearch</w:t>
+            </w:r>
+            <w:r>
+              <w:rPr>
+                <w:rStyle w:val="Hyperlink"/>
+                <w:noProof/>
+                <w:lang w:val="sr-Latn-RS"/>
+              </w:rPr>
+              <w:t xml:space="preserve"> mehanizam i kako je nastao?</w:t>
+            </w:r>
+            <w:r>
+              <w:rPr>
+                <w:noProof/>
+                <w:webHidden/>
+              </w:rPr>
+              <w:tab/>
+            </w:r>
+            <w:r>
+              <w:rPr>
+                <w:noProof/>
+                <w:webHidden/>
+              </w:rPr>
+              <w:fldChar w:fldCharType="begin"/>
+            </w:r>
+            <w:r>
+              <w:rPr>
+                <w:noProof/>
+                <w:webHidden/>
+              </w:rPr>
+              <w:instrText xml:space="preserve"> PAGEREF _Toc175693246 \h </w:instrText>
+            </w:r>
+            <w:r>
+              <w:rPr>
+                <w:noProof/>
+                <w:webHidden/>
+              </w:rPr>
+            </w:r>
+            <w:r>
+              <w:rPr>
+                <w:noProof/>
+                <w:webHidden/>
+              </w:rPr>
+              <w:fldChar w:fldCharType="separate"/>
+            </w:r>
+            <w:r>
+              <w:rPr>
+                <w:noProof/>
+                <w:webHidden/>
+              </w:rPr>
+              <w:t>13</w:t>
+            </w:r>
+            <w:r>
+              <w:rPr>
+                <w:noProof/>
+                <w:webHidden/>
+              </w:rPr>
+              <w:fldChar w:fldCharType="end"/>
+            </w:r>
+          </w:hyperlink>
+        </w:p>
+        <w:p>
+          <w:pPr>
+            <w:pStyle w:val="TOC2"/>
+            <w:tabs>
+              <w:tab w:val="left" w:pos="880"/>
+              <w:tab w:val="right" w:leader="dot" w:pos="9350"/>
+            </w:tabs>
+            <w:rPr>
+              <w:rFonts w:eastAsiaTheme="minorEastAsia"/>
+              <w:noProof/>
+            </w:rPr>
+          </w:pPr>
+          <w:hyperlink w:anchor="_Toc175693247" w:history="1">
+            <w:r>
+              <w:rPr>
+                <w:rStyle w:val="Hyperlink"/>
+                <w:noProof/>
+                <w:lang w:val="sr-Latn-RS"/>
+              </w:rPr>
+              <w:t>4.2</w:t>
+            </w:r>
+            <w:r>
+              <w:rPr>
+                <w:rFonts w:eastAsiaTheme="minorEastAsia"/>
+                <w:noProof/>
+              </w:rPr>
+              <w:tab/>
+            </w:r>
+            <w:r>
+              <w:rPr>
+                <w:rStyle w:val="Hyperlink"/>
+                <w:noProof/>
+                <w:lang w:val="sr-Latn-RS"/>
+              </w:rPr>
+              <w:t xml:space="preserve">Struktura i način rada </w:t>
+            </w:r>
+            <w:r>
+              <w:rPr>
+                <w:rStyle w:val="Hyperlink"/>
+                <w:i/>
+                <w:noProof/>
+                <w:lang w:val="sr-Latn-RS"/>
+              </w:rPr>
+              <w:t>Elasticsearch</w:t>
+            </w:r>
+            <w:r>
+              <w:rPr>
+                <w:rStyle w:val="Hyperlink"/>
+                <w:noProof/>
+                <w:lang w:val="sr-Latn-RS"/>
+              </w:rPr>
+              <w:t xml:space="preserve"> mehanizma</w:t>
+            </w:r>
+            <w:r>
+              <w:rPr>
+                <w:noProof/>
+                <w:webHidden/>
+              </w:rPr>
+              <w:tab/>
+            </w:r>
+            <w:r>
+              <w:rPr>
+                <w:noProof/>
+                <w:webHidden/>
+              </w:rPr>
+              <w:fldChar w:fldCharType="begin"/>
+            </w:r>
+            <w:r>
+              <w:rPr>
+                <w:noProof/>
+                <w:webHidden/>
+              </w:rPr>
+              <w:instrText xml:space="preserve"> PAGEREF _Toc175693247 \h </w:instrText>
             </w:r>
             <w:r>
               <w:rPr>
@@ -6658,7 +6920,7 @@
               <w:noProof/>
             </w:rPr>
           </w:pPr>
-          <w:hyperlink w:anchor="_Toc175661752" w:history="1">
+          <w:hyperlink w:anchor="_Toc175693248" w:history="1">
             <w:r>
               <w:rPr>
                 <w:rStyle w:val="Hyperlink"/>
@@ -6701,7 +6963,7 @@
                 <w:noProof/>
                 <w:webHidden/>
               </w:rPr>
-              <w:instrText xml:space="preserve"> PAGEREF _Toc175661752 \h </w:instrText>
+              <w:instrText xml:space="preserve"> PAGEREF _Toc175693248 \h </w:instrText>
             </w:r>
             <w:r>
               <w:rPr>
@@ -6721,7 +6983,7 @@
                 <w:noProof/>
                 <w:webHidden/>
               </w:rPr>
-              <w:t>14</w:t>
+              <w:t>15</w:t>
             </w:r>
             <w:r>
               <w:rPr>
@@ -6743,7 +7005,7 @@
               <w:noProof/>
             </w:rPr>
           </w:pPr>
-          <w:hyperlink w:anchor="_Toc175661753" w:history="1">
+          <w:hyperlink w:anchor="_Toc175693249" w:history="1">
             <w:r>
               <w:rPr>
                 <w:rStyle w:val="Hyperlink"/>
@@ -6771,7 +7033,7 @@
                 <w:noProof/>
                 <w:webHidden/>
               </w:rPr>
-              <w:instrText xml:space="preserve"> PAGEREF _Toc175661753 \h </w:instrText>
+              <w:instrText xml:space="preserve"> PAGEREF _Toc175693249 \h </w:instrText>
             </w:r>
             <w:r>
               <w:rPr>
@@ -6791,7 +7053,7 @@
                 <w:noProof/>
                 <w:webHidden/>
               </w:rPr>
-              <w:t>15</w:t>
+              <w:t>16</w:t>
             </w:r>
             <w:r>
               <w:rPr>
@@ -6813,7 +7075,7 @@
               <w:noProof/>
             </w:rPr>
           </w:pPr>
-          <w:hyperlink w:anchor="_Toc175661754" w:history="1">
+          <w:hyperlink w:anchor="_Toc175693250" w:history="1">
             <w:r>
               <w:rPr>
                 <w:rStyle w:val="Hyperlink"/>
@@ -6841,7 +7103,7 @@
                 <w:noProof/>
                 <w:webHidden/>
               </w:rPr>
-              <w:instrText xml:space="preserve"> PAGEREF _Toc175661754 \h </w:instrText>
+              <w:instrText xml:space="preserve"> PAGEREF _Toc175693250 \h </w:instrText>
             </w:r>
             <w:r>
               <w:rPr>
@@ -6861,7 +7123,7 @@
                 <w:noProof/>
                 <w:webHidden/>
               </w:rPr>
-              <w:t>16</w:t>
+              <w:t>17</w:t>
             </w:r>
             <w:r>
               <w:rPr>
@@ -6883,7 +7145,7 @@
               <w:noProof/>
             </w:rPr>
           </w:pPr>
-          <w:hyperlink w:anchor="_Toc175661755" w:history="1">
+          <w:hyperlink w:anchor="_Toc175693251" w:history="1">
             <w:r>
               <w:rPr>
                 <w:rStyle w:val="Hyperlink"/>
@@ -6911,7 +7173,7 @@
                 <w:noProof/>
                 <w:webHidden/>
               </w:rPr>
-              <w:instrText xml:space="preserve"> PAGEREF _Toc175661755 \h </w:instrText>
+              <w:instrText xml:space="preserve"> PAGEREF _Toc175693251 \h </w:instrText>
             </w:r>
             <w:r>
               <w:rPr>
@@ -6931,7 +7193,7 @@
                 <w:noProof/>
                 <w:webHidden/>
               </w:rPr>
-              <w:t>17</w:t>
+              <w:t>18</w:t>
             </w:r>
             <w:r>
               <w:rPr>
@@ -6953,7 +7215,7 @@
               <w:noProof/>
             </w:rPr>
           </w:pPr>
-          <w:hyperlink w:anchor="_Toc175661756" w:history="1">
+          <w:hyperlink w:anchor="_Toc175693252" w:history="1">
             <w:r>
               <w:rPr>
                 <w:rStyle w:val="Hyperlink"/>
@@ -6981,7 +7243,7 @@
                 <w:noProof/>
                 <w:webHidden/>
               </w:rPr>
-              <w:instrText xml:space="preserve"> PAGEREF _Toc175661756 \h </w:instrText>
+              <w:instrText xml:space="preserve"> PAGEREF _Toc175693252 \h </w:instrText>
             </w:r>
             <w:r>
               <w:rPr>
@@ -7001,7 +7263,7 @@
                 <w:noProof/>
                 <w:webHidden/>
               </w:rPr>
-              <w:t>18</w:t>
+              <w:t>19</w:t>
             </w:r>
             <w:r>
               <w:rPr>
@@ -7063,7 +7325,7 @@
           <w:lang w:val="sr-Latn-RS"/>
         </w:rPr>
       </w:pPr>
-      <w:bookmarkStart w:id="0" w:name="_Toc175661742"/>
+      <w:bookmarkStart w:id="0" w:name="_Toc175693236"/>
       <w:r>
         <w:rPr>
           <w:lang w:val="sr-Latn-RS"/>
@@ -7196,7 +7458,7 @@
           <w:lang w:val="sr-Latn-RS"/>
         </w:rPr>
       </w:pPr>
-      <w:bookmarkStart w:id="1" w:name="_Toc175661743"/>
+      <w:bookmarkStart w:id="1" w:name="_Toc175693237"/>
       <w:r>
         <w:rPr>
           <w:lang w:val="sr-Latn-RS"/>
@@ -7301,7 +7563,7 @@
           <w:lang w:val="sr-Latn-RS"/>
         </w:rPr>
       </w:pPr>
-      <w:bookmarkStart w:id="2" w:name="_Toc175661744"/>
+      <w:bookmarkStart w:id="2" w:name="_Toc175693238"/>
       <w:r>
         <w:rPr>
           <w:lang w:val="sr-Latn-RS"/>
@@ -9621,7 +9883,7 @@
           <w:lang w:val="sr-Latn-RS"/>
         </w:rPr>
       </w:pPr>
-      <w:bookmarkStart w:id="3" w:name="_Toc175661745"/>
+      <w:bookmarkStart w:id="3" w:name="_Toc175693239"/>
       <w:r>
         <w:rPr>
           <w:lang w:val="sr-Latn-RS"/>
@@ -10178,7 +10440,7 @@
           <w:lang w:val="sr-Latn-RS"/>
         </w:rPr>
       </w:pPr>
-      <w:bookmarkStart w:id="4" w:name="_Toc175661746"/>
+      <w:bookmarkStart w:id="4" w:name="_Toc175693240"/>
       <w:r>
         <w:rPr>
           <w:lang w:val="sr-Latn-RS"/>
@@ -10202,7 +10464,7 @@
           <w:lang w:val="sr-Latn-RS"/>
         </w:rPr>
       </w:pPr>
-      <w:bookmarkStart w:id="5" w:name="_Toc175661747"/>
+      <w:bookmarkStart w:id="5" w:name="_Toc175693241"/>
       <w:r>
         <w:rPr>
           <w:i/>
@@ -10549,7 +10811,7 @@
           <w:lang w:val="sr-Latn-RS"/>
         </w:rPr>
       </w:pPr>
-      <w:bookmarkStart w:id="6" w:name="_Toc175661748"/>
+      <w:bookmarkStart w:id="6" w:name="_Toc175693242"/>
       <w:r>
         <w:rPr>
           <w:i/>
@@ -10821,7 +11083,7 @@
           <w:lang w:val="sr-Latn-RS"/>
         </w:rPr>
       </w:pPr>
-      <w:bookmarkStart w:id="7" w:name="_Toc175661749"/>
+      <w:bookmarkStart w:id="7" w:name="_Toc175693243"/>
       <w:r>
         <w:rPr>
           <w:i/>
@@ -10940,15 +11202,7 @@
         <w:rPr>
           <w:lang w:val="sr-Latn-RS"/>
         </w:rPr>
-        <w:t xml:space="preserve">dobiju odgovor na postavljeno pitanje i da pritom nauče nešto novo ili čak </w:t>
-      </w:r>
-      <w:bookmarkStart w:id="8" w:name="_GoBack"/>
-      <w:bookmarkEnd w:id="8"/>
-      <w:r>
-        <w:rPr>
-          <w:lang w:val="sr-Latn-RS"/>
-        </w:rPr>
-        <w:t>dobiju inspiraciju za neki novi projekat</w:t>
+        <w:t>dobiju odgovor na postavljeno pitanje i da pritom nauče nešto novo ili čak dobiju inspiraciju za neki novi projekat</w:t>
       </w:r>
       <w:r>
         <w:rPr>
@@ -10981,145 +11235,684 @@
           <w:lang w:val="sr-Latn-RS"/>
         </w:rPr>
       </w:pPr>
-      <w:bookmarkStart w:id="9" w:name="_Toc175661750"/>
+      <w:bookmarkStart w:id="8" w:name="_Toc175693244"/>
       <w:r>
         <w:rPr>
           <w:lang w:val="sr-Latn-RS"/>
         </w:rPr>
         <w:t>Ostalo</w:t>
+      </w:r>
+      <w:bookmarkEnd w:id="8"/>
+    </w:p>
+    <w:p>
+      <w:pPr>
+        <w:rPr>
+          <w:lang w:val="sr-Latn-RS"/>
+        </w:rPr>
+      </w:pPr>
+    </w:p>
+    <w:p>
+      <w:pPr>
+        <w:rPr>
+          <w:lang w:val="sr-Latn-RS"/>
+        </w:rPr>
+      </w:pPr>
+      <w:r>
+        <w:rPr>
+          <w:lang w:val="sr-Latn-RS"/>
+        </w:rPr>
+        <w:t>Osim navedenih sajtova, koriste se i Dev.to, Experts Exchange, Code Project i slični.</w:t>
+      </w:r>
+    </w:p>
+    <w:p>
+      <w:pPr>
+        <w:rPr>
+          <w:lang w:val="sr-Latn-RS"/>
+        </w:rPr>
+      </w:pPr>
+    </w:p>
+    <w:p>
+      <w:pPr>
+        <w:rPr>
+          <w:lang w:val="sr-Latn-RS"/>
+        </w:rPr>
+      </w:pPr>
+    </w:p>
+    <w:p>
+      <w:pPr>
+        <w:rPr>
+          <w:lang w:val="sr-Latn-RS"/>
+        </w:rPr>
+      </w:pPr>
+    </w:p>
+    <w:p>
+      <w:pPr>
+        <w:pStyle w:val="Heading1"/>
+        <w:rPr>
+          <w:lang w:val="sr-Latn-RS"/>
+        </w:rPr>
+      </w:pPr>
+      <w:bookmarkStart w:id="9" w:name="_Toc175693245"/>
+      <w:r>
+        <w:rPr>
+          <w:i/>
+          <w:lang w:val="sr-Latn-RS"/>
+        </w:rPr>
+        <w:lastRenderedPageBreak/>
+        <w:t>Elasticsearch</w:t>
+      </w:r>
+      <w:r>
+        <w:rPr>
+          <w:lang w:val="sr-Latn-RS"/>
+        </w:rPr>
+        <w:t xml:space="preserve"> mehanizam</w:t>
       </w:r>
       <w:bookmarkEnd w:id="9"/>
     </w:p>
     <w:p>
       <w:pPr>
-        <w:rPr>
-          <w:lang w:val="sr-Latn-RS"/>
-        </w:rPr>
-      </w:pPr>
+        <w:pStyle w:val="Heading2"/>
+        <w:rPr>
+          <w:lang w:val="sr-Latn-RS"/>
+        </w:rPr>
+      </w:pPr>
+      <w:bookmarkStart w:id="10" w:name="_Toc175693246"/>
+      <w:r>
+        <w:rPr>
+          <w:lang w:val="sr-Latn-RS"/>
+        </w:rPr>
+        <w:t xml:space="preserve">Šta je </w:t>
+      </w:r>
+      <w:r>
+        <w:rPr>
+          <w:i/>
+          <w:lang w:val="sr-Latn-RS"/>
+        </w:rPr>
+        <w:t>Elasticsearch</w:t>
+      </w:r>
+      <w:r>
+        <w:rPr>
+          <w:lang w:val="sr-Latn-RS"/>
+        </w:rPr>
+        <w:t xml:space="preserve"> mehanizam</w:t>
+      </w:r>
+      <w:r>
+        <w:rPr>
+          <w:lang w:val="sr-Latn-RS"/>
+        </w:rPr>
+        <w:t xml:space="preserve"> i kako je nastao</w:t>
+      </w:r>
+      <w:r>
+        <w:rPr>
+          <w:lang w:val="sr-Latn-RS"/>
+        </w:rPr>
+        <w:t>?</w:t>
+      </w:r>
+      <w:bookmarkEnd w:id="10"/>
     </w:p>
     <w:p>
       <w:pPr>
-        <w:rPr>
-          <w:lang w:val="sr-Latn-RS"/>
-        </w:rPr>
-      </w:pPr>
-      <w:r>
-        <w:rPr>
-          <w:lang w:val="sr-Latn-RS"/>
-        </w:rPr>
-        <w:t>Osim navedenih sajtova, koriste se i Dev.to, Experts Exchange, Code Project i slični.</w:t>
+        <w:jc w:val="both"/>
+        <w:rPr>
+          <w:lang w:val="sr-Latn-RS"/>
+        </w:rPr>
+      </w:pPr>
+      <w:r>
+        <w:rPr>
+          <w:i/>
+          <w:lang w:val="sr-Latn-RS"/>
+        </w:rPr>
+        <w:t>Elasticsearch</w:t>
+      </w:r>
+      <w:r>
+        <w:rPr>
+          <w:lang w:val="sr-Latn-RS"/>
+        </w:rPr>
+        <w:t xml:space="preserve"> je distribuirani, </w:t>
+      </w:r>
+      <w:r>
+        <w:rPr>
+          <w:i/>
+          <w:lang w:val="sr-Latn-RS"/>
+        </w:rPr>
+        <w:t>open source</w:t>
+      </w:r>
+      <w:r>
+        <w:rPr>
+          <w:lang w:val="sr-Latn-RS"/>
+        </w:rPr>
+        <w:t xml:space="preserve"> me</w:t>
+      </w:r>
+      <w:r>
+        <w:rPr>
+          <w:lang w:val="sr-Latn-RS"/>
+        </w:rPr>
+        <w:t>hanizam za pretragu i analitiku</w:t>
+      </w:r>
+      <w:r>
+        <w:rPr>
+          <w:lang w:val="sr-Latn-RS"/>
+        </w:rPr>
+        <w:t xml:space="preserve">, </w:t>
+      </w:r>
+      <w:r>
+        <w:rPr>
+          <w:lang w:val="sr-Latn-RS"/>
+        </w:rPr>
+        <w:t>čiji temelj predstavlja</w:t>
+      </w:r>
+      <w:r>
+        <w:rPr>
+          <w:lang w:val="sr-Latn-RS"/>
+        </w:rPr>
+        <w:t xml:space="preserve"> </w:t>
+      </w:r>
+      <w:r>
+        <w:rPr>
+          <w:i/>
+          <w:lang w:val="sr-Latn-RS"/>
+        </w:rPr>
+        <w:t>Apache Lucene</w:t>
+      </w:r>
+      <w:r>
+        <w:rPr>
+          <w:lang w:val="sr-Latn-RS"/>
+        </w:rPr>
+        <w:t xml:space="preserve"> bibilioteke.</w:t>
+      </w:r>
+      <w:r>
+        <w:rPr>
+          <w:lang w:val="sr-Latn-RS"/>
+        </w:rPr>
+        <w:t xml:space="preserve"> Omogućava skladištenje, pretragu i analiziranje velike količine podataka </w:t>
+      </w:r>
+      <w:r>
+        <w:rPr>
+          <w:lang w:val="sr-Latn-RS"/>
+        </w:rPr>
+        <w:t>u realnom vremenu</w:t>
+      </w:r>
+      <w:r>
+        <w:rPr>
+          <w:lang w:val="sr-Latn-RS"/>
+        </w:rPr>
+        <w:t>.</w:t>
       </w:r>
     </w:p>
     <w:p>
       <w:pPr>
-        <w:rPr>
-          <w:lang w:val="sr-Latn-RS"/>
-        </w:rPr>
-      </w:pPr>
+        <w:jc w:val="both"/>
+        <w:rPr>
+          <w:lang w:val="sr-Latn-RS"/>
+        </w:rPr>
+      </w:pPr>
+      <w:r>
+        <w:rPr>
+          <w:i/>
+          <w:lang w:val="sr-Latn-RS"/>
+        </w:rPr>
+        <w:t>Elasticsearch</w:t>
+      </w:r>
+      <w:r>
+        <w:rPr>
+          <w:lang w:val="sr-Latn-RS"/>
+        </w:rPr>
+        <w:t>, danas jedan od najpopularnijih mehanizama pretrage, nastao</w:t>
+      </w:r>
+      <w:r>
+        <w:rPr>
+          <w:lang w:val="sr-Latn-RS"/>
+        </w:rPr>
+        <w:t xml:space="preserve"> je</w:t>
+      </w:r>
+      <w:r>
+        <w:rPr>
+          <w:lang w:val="sr-Latn-RS"/>
+        </w:rPr>
+        <w:t xml:space="preserve"> kada je Shay Banon, suosnivač</w:t>
+      </w:r>
+      <w:r>
+        <w:rPr>
+          <w:lang w:val="sr-Latn-RS"/>
+        </w:rPr>
+        <w:t xml:space="preserve"> </w:t>
+      </w:r>
+      <w:r>
+        <w:rPr>
+          <w:i/>
+          <w:lang w:val="sr-Latn-RS"/>
+        </w:rPr>
+        <w:t>Elastic</w:t>
+      </w:r>
+      <w:r>
+        <w:rPr>
+          <w:lang w:val="sr-Latn-RS"/>
+        </w:rPr>
+        <w:t xml:space="preserve"> kompanije</w:t>
+      </w:r>
+      <w:r>
+        <w:rPr>
+          <w:lang w:val="sr-Latn-RS"/>
+        </w:rPr>
+        <w:t>, želeo da kreira mehanizam pretrage koji bi njegova žena mogla da koristi za svoje recepte za kuvanje</w:t>
+      </w:r>
+      <w:r>
+        <w:rPr>
+          <w:lang w:val="sr-Latn-RS"/>
+        </w:rPr>
+        <w:t xml:space="preserve"> </w:t>
+      </w:r>
+      <w:r>
+        <w:t>[16]</w:t>
+      </w:r>
+      <w:r>
+        <w:rPr>
+          <w:lang w:val="sr-Latn-RS"/>
+        </w:rPr>
+        <w:t xml:space="preserve">. </w:t>
+      </w:r>
     </w:p>
     <w:p>
       <w:pPr>
-        <w:rPr>
-          <w:lang w:val="sr-Latn-RS"/>
-        </w:rPr>
-      </w:pPr>
+        <w:pStyle w:val="Heading2"/>
+        <w:rPr>
+          <w:lang w:val="sr-Latn-RS"/>
+        </w:rPr>
+      </w:pPr>
+      <w:r>
+        <w:rPr>
+          <w:lang w:val="sr-Latn-RS"/>
+        </w:rPr>
+        <w:t xml:space="preserve"> </w:t>
+      </w:r>
+      <w:bookmarkStart w:id="11" w:name="_Toc175693247"/>
+      <w:r>
+        <w:rPr>
+          <w:lang w:val="sr-Latn-RS"/>
+        </w:rPr>
+        <w:t xml:space="preserve">Struktura i način rada </w:t>
+      </w:r>
+      <w:r>
+        <w:rPr>
+          <w:i/>
+          <w:lang w:val="sr-Latn-RS"/>
+        </w:rPr>
+        <w:t>Elasticsearch</w:t>
+      </w:r>
+      <w:r>
+        <w:rPr>
+          <w:lang w:val="sr-Latn-RS"/>
+        </w:rPr>
+        <w:t xml:space="preserve"> mehanizma</w:t>
+      </w:r>
+      <w:bookmarkEnd w:id="11"/>
     </w:p>
     <w:p>
       <w:pPr>
-        <w:rPr>
-          <w:lang w:val="sr-Latn-RS"/>
-        </w:rPr>
-      </w:pPr>
+        <w:pStyle w:val="Heading3"/>
+        <w:rPr>
+          <w:lang w:val="sr-Latn-RS"/>
+        </w:rPr>
+      </w:pPr>
+      <w:r>
+        <w:rPr>
+          <w:lang w:val="sr-Latn-RS"/>
+        </w:rPr>
+        <w:t>Indeksi</w:t>
+      </w:r>
     </w:p>
     <w:p>
       <w:pPr>
-        <w:pStyle w:val="Heading1"/>
-        <w:rPr>
-          <w:lang w:val="sr-Latn-RS"/>
-        </w:rPr>
-      </w:pPr>
-      <w:bookmarkStart w:id="10" w:name="_Toc175661751"/>
-      <w:r>
-        <w:rPr>
-          <w:lang w:val="sr-Latn-RS"/>
-        </w:rPr>
-        <w:lastRenderedPageBreak/>
-        <w:t>Poglavlje</w:t>
-      </w:r>
-      <w:bookmarkEnd w:id="10"/>
-      <w:r>
-        <w:rPr>
-          <w:lang w:val="sr-Latn-RS"/>
-        </w:rPr>
-        <w:t xml:space="preserve"> </w:t>
-      </w:r>
+        <w:rPr>
+          <w:lang w:val="sr-Latn-RS"/>
+        </w:rPr>
+      </w:pPr>
     </w:p>
     <w:p>
       <w:pPr>
-        <w:rPr>
-          <w:lang w:val="sr-Latn-RS"/>
-        </w:rPr>
-      </w:pPr>
-      <w:r>
-        <w:rPr>
-          <w:lang w:val="sr-Latn-RS"/>
-        </w:rPr>
-        <w:t>Obratiti pažnju na literaturu i citiranje.</w:t>
+        <w:jc w:val="both"/>
+        <w:rPr>
+          <w:lang w:val="sr-Latn-RS"/>
+        </w:rPr>
+      </w:pPr>
+      <w:r>
+        <w:rPr>
+          <w:i/>
+          <w:lang w:val="sr-Latn-RS"/>
+        </w:rPr>
+        <w:t>Elasticsearch</w:t>
+      </w:r>
+      <w:r>
+        <w:rPr>
+          <w:lang w:val="sr-Latn-RS"/>
+        </w:rPr>
+        <w:t xml:space="preserve"> koristi svoju ugrađenu NoSQL bazu koja podatke čuva kao JSON dokumente. Dokumenti predstavljaju osnovnu jedinicu podatak koju je moguće grupisati u indeks, koncept sličan tabeli kod relacionih baza podataka. Da bi se dokumenti grupisali u indeks, moraju imati slične karakteristike [14].</w:t>
       </w:r>
     </w:p>
     <w:p>
       <w:pPr>
-        <w:rPr>
-          <w:lang w:val="sr-Latn-RS"/>
-        </w:rPr>
-      </w:pPr>
-      <w:r>
-        <w:rPr>
-          <w:lang w:val="sr-Latn-RS"/>
-        </w:rPr>
-        <w:t>Na kraju, u delu Literatura je dat primer kako se ona navodi.</w:t>
+        <w:jc w:val="both"/>
+        <w:rPr>
+          <w:lang w:val="sr-Latn-RS"/>
+        </w:rPr>
+      </w:pPr>
+      <w:r>
+        <w:rPr>
+          <w:lang w:val="sr-Latn-RS"/>
+        </w:rPr>
+        <w:t>Postoje 2 tipa strukture podataka koje se koriste kod mehanizama pretrage u cilju čuvanja i organizovanja podataka:</w:t>
       </w:r>
     </w:p>
     <w:p>
       <w:pPr>
-        <w:rPr>
-          <w:lang w:val="sr-Latn-RS"/>
-        </w:rPr>
-      </w:pPr>
-      <w:r>
-        <w:rPr>
-          <w:lang w:val="sr-Latn-RS"/>
-        </w:rPr>
-        <w:t>Svaka stavka iz spiska se mora naći u radu tako što se doda oznaka [n] posle tvrdnje na koju se referenca odnosi</w:t>
-      </w:r>
-      <w:r>
-        <w:rPr>
-          <w:lang w:val="sr-Latn-RS"/>
-        </w:rPr>
-        <w:t>, a broj n predstavlja redni broj u listi.</w:t>
-      </w:r>
-      <w:r>
-        <w:rPr>
-          <w:lang w:val="sr-Latn-RS"/>
-        </w:rPr>
-        <w:t xml:space="preserve"> </w:t>
+        <w:pStyle w:val="ListParagraph"/>
+        <w:numPr>
+          <w:ilvl w:val="0"/>
+          <w:numId w:val="8"/>
+        </w:numPr>
+        <w:jc w:val="both"/>
+        <w:rPr>
+          <w:lang w:val="sr-Latn-RS"/>
+        </w:rPr>
+      </w:pPr>
+      <w:r>
+        <w:rPr>
+          <w:i/>
+          <w:lang w:val="sr-Latn-RS"/>
+        </w:rPr>
+        <w:t>forward index</w:t>
+      </w:r>
+      <w:r>
+        <w:rPr>
+          <w:lang w:val="sr-Latn-RS"/>
+        </w:rPr>
+        <w:t xml:space="preserve"> - dokumenti se mapiraju na termine koje sadrže. To znači da se čuva lista svih reči koje se nalaze u svakom dokumentu. Ova struktura je dobra kada je u pitanju indeksiranje, pošto se svaka reč nadovezuje na prethodnu, ali s druge strane, ni</w:t>
+      </w:r>
+      <w:r>
+        <w:rPr>
+          <w:lang w:val="sr-Latn-RS"/>
+        </w:rPr>
+        <w:t>je</w:t>
+      </w:r>
+      <w:r>
+        <w:rPr>
+          <w:lang w:val="sr-Latn-RS"/>
+        </w:rPr>
+        <w:t xml:space="preserve"> previše efikasn</w:t>
+      </w:r>
+      <w:r>
+        <w:rPr>
+          <w:lang w:val="sr-Latn-RS"/>
+        </w:rPr>
+        <w:t>a</w:t>
+      </w:r>
+      <w:r>
+        <w:rPr>
+          <w:lang w:val="sr-Latn-RS"/>
+        </w:rPr>
+        <w:t xml:space="preserve"> kada je reč o pretrazi na osnovu termina.</w:t>
+      </w:r>
+      <w:r>
+        <w:rPr>
+          <w:lang w:val="sr-Latn-RS"/>
+        </w:rPr>
+        <w:t xml:space="preserve"> Na slici 5 se nalazi primer koji prikazuje kako se korišćenjem </w:t>
+      </w:r>
+      <w:r>
+        <w:rPr>
+          <w:i/>
+          <w:lang w:val="sr-Latn-RS"/>
+        </w:rPr>
+        <w:t>forward index</w:t>
+      </w:r>
+      <w:r>
+        <w:rPr>
+          <w:lang w:val="sr-Latn-RS"/>
+        </w:rPr>
+        <w:t xml:space="preserve"> strukture podataka smešta 5 dokumenata i njihov sadržaj. Ukoliko korisnik želi da pronađe sve dokumente u kojima se pominje reč „</w:t>
+      </w:r>
+      <w:r>
+        <w:rPr>
+          <w:i/>
+          <w:lang w:val="sr-Latn-RS"/>
+        </w:rPr>
+        <w:t>Elasticsearch</w:t>
+      </w:r>
+      <w:r>
+        <w:rPr>
+          <w:lang w:val="sr-Latn-RS"/>
+        </w:rPr>
+        <w:t>“, mehanizam bi morao da prođe kroz sve dokumente kako bi korisniku vratio rezultat „dokument1, dokument4“.</w:t>
       </w:r>
     </w:p>
     <w:p>
       <w:pPr>
-        <w:rPr>
-          <w:lang w:val="sr-Latn-RS"/>
-        </w:rPr>
-      </w:pPr>
+        <w:pStyle w:val="Caption"/>
+        <w:keepNext/>
+      </w:pPr>
+      <w:r>
+        <w:rPr>
+          <w:noProof/>
+        </w:rPr>
+        <w:lastRenderedPageBreak/>
+        <w:drawing>
+          <wp:inline distT="0" distB="0" distL="0" distR="0" wp14:anchorId="1AEBE159" wp14:editId="6630C71B">
+            <wp:extent cx="4105045" cy="2307772"/>
+            <wp:effectExtent l="0" t="0" r="0" b="0"/>
+            <wp:docPr id="9" name="Picture 9"/>
+            <wp:cNvGraphicFramePr>
+              <a:graphicFrameLocks xmlns:a="http://schemas.openxmlformats.org/drawingml/2006/main" noChangeAspect="1"/>
+            </wp:cNvGraphicFramePr>
+            <a:graphic xmlns:a="http://schemas.openxmlformats.org/drawingml/2006/main">
+              <a:graphicData uri="http://schemas.openxmlformats.org/drawingml/2006/picture">
+                <pic:pic xmlns:pic="http://schemas.openxmlformats.org/drawingml/2006/picture">
+                  <pic:nvPicPr>
+                    <pic:cNvPr id="9" name="Forward index example.png"/>
+                    <pic:cNvPicPr/>
+                  </pic:nvPicPr>
+                  <pic:blipFill>
+                    <a:blip r:embed="rId16" cstate="print">
+                      <a:extLst>
+                        <a:ext uri="{28A0092B-C50C-407E-A947-70E740481C1C}">
+                          <a14:useLocalDpi xmlns:a14="http://schemas.microsoft.com/office/drawing/2010/main" val="0"/>
+                        </a:ext>
+                      </a:extLst>
+                    </a:blip>
+                    <a:stretch>
+                      <a:fillRect/>
+                    </a:stretch>
+                  </pic:blipFill>
+                  <pic:spPr>
+                    <a:xfrm>
+                      <a:off x="0" y="0"/>
+                      <a:ext cx="4149421" cy="2332719"/>
+                    </a:xfrm>
+                    <a:prstGeom prst="rect">
+                      <a:avLst/>
+                    </a:prstGeom>
+                  </pic:spPr>
+                </pic:pic>
+              </a:graphicData>
+            </a:graphic>
+          </wp:inline>
+        </w:drawing>
+      </w:r>
     </w:p>
     <w:p>
       <w:pPr>
+        <w:pStyle w:val="Caption"/>
+      </w:pPr>
+      <w:r>
+        <w:t>Slika 5. Forward index</w:t>
+      </w:r>
+    </w:p>
+    <w:p>
+      <w:pPr>
+        <w:pStyle w:val="ListParagraph"/>
+        <w:numPr>
+          <w:ilvl w:val="0"/>
+          <w:numId w:val="8"/>
+        </w:numPr>
+        <w:jc w:val="both"/>
+        <w:rPr>
+          <w:lang w:val="sr-Latn-RS"/>
+        </w:rPr>
+      </w:pPr>
+      <w:r>
+        <w:rPr>
+          <w:i/>
+          <w:lang w:val="sr-Latn-RS"/>
+        </w:rPr>
+        <w:t>inverted index</w:t>
+      </w:r>
+      <w:r>
+        <w:rPr>
+          <w:lang w:val="sr-Latn-RS"/>
+        </w:rPr>
+        <w:t xml:space="preserve"> - termini se mapiraju na dokumente u kojima se nalaze. To znači da za svaku reč postoji lista dokumenata u kojima se nalazi. Kod ovakve strukture je indeksiranje sporije, pošto je za svaku reč potrebno proveriti da li već postoji u indeksu, ali je pretraga veoma brza, iz razloga što se podaci već unapred čuvaju kao upiti (</w:t>
+      </w:r>
+      <w:r>
+        <w:rPr>
+          <w:i/>
+          <w:lang w:val="sr-Latn-RS"/>
+        </w:rPr>
+        <w:t>eng. quer</w:t>
+      </w:r>
+      <w:r>
+        <w:rPr>
+          <w:i/>
+          <w:lang w:val="sr-Latn-RS"/>
+        </w:rPr>
+        <w:t>ies</w:t>
+      </w:r>
+      <w:r>
+        <w:rPr>
+          <w:lang w:val="sr-Latn-RS"/>
+        </w:rPr>
+        <w:t xml:space="preserve">). To omogućava da pretrage budu jako brze, čak i kada postoji veoma velika količina podataka. </w:t>
+      </w:r>
+      <w:r>
+        <w:rPr>
+          <w:i/>
+          <w:lang w:val="sr-Latn-RS"/>
+        </w:rPr>
+        <w:t>Elasticsearch</w:t>
+      </w:r>
+      <w:r>
+        <w:rPr>
+          <w:lang w:val="sr-Latn-RS"/>
+        </w:rPr>
+        <w:t xml:space="preserve"> mehanizam pretrage koristi upravo ovu strukturu za smeštanje svojih podataka. Na slici 6 se nalazi primer koji prikazuje kako se korišćenjem </w:t>
+      </w:r>
+      <w:r>
+        <w:rPr>
+          <w:i/>
+          <w:lang w:val="sr-Latn-RS"/>
+        </w:rPr>
+        <w:t>inverted index</w:t>
+      </w:r>
+      <w:r>
+        <w:rPr>
+          <w:lang w:val="sr-Latn-RS"/>
+        </w:rPr>
+        <w:t xml:space="preserve"> strukture podataka smešta 5 dokumenata i njihov sadržaj. Ukoliko korisnik želi da pronađe sve dokumente u kojima se pominje reč „Elasticsearch“, mehanizam odmah može da vrati rezultat „dokument1, dokument4“, upravo iz razloga što se podaci čuvaju kao upiti </w:t>
+      </w:r>
+      <w:r>
+        <w:t>[15]</w:t>
+      </w:r>
+      <w:r>
+        <w:rPr>
+          <w:lang w:val="sr-Latn-RS"/>
+        </w:rPr>
+        <w:t>.</w:t>
+      </w:r>
+    </w:p>
+    <w:p>
+      <w:pPr>
+        <w:pStyle w:val="ListParagraph"/>
+        <w:keepNext/>
+        <w:tabs>
+          <w:tab w:val="left" w:pos="630"/>
+        </w:tabs>
+        <w:ind w:left="0"/>
+        <w:jc w:val="center"/>
+      </w:pPr>
+      <w:r>
+        <w:rPr>
+          <w:noProof/>
+        </w:rPr>
+        <w:drawing>
+          <wp:inline distT="0" distB="0" distL="0" distR="0" wp14:anchorId="7853445A" wp14:editId="2D721FF7">
+            <wp:extent cx="3530600" cy="1984452"/>
+            <wp:effectExtent l="0" t="0" r="0" b="0"/>
+            <wp:docPr id="10" name="Picture 10"/>
+            <wp:cNvGraphicFramePr>
+              <a:graphicFrameLocks xmlns:a="http://schemas.openxmlformats.org/drawingml/2006/main" noChangeAspect="1"/>
+            </wp:cNvGraphicFramePr>
+            <a:graphic xmlns:a="http://schemas.openxmlformats.org/drawingml/2006/main">
+              <a:graphicData uri="http://schemas.openxmlformats.org/drawingml/2006/picture">
+                <pic:pic xmlns:pic="http://schemas.openxmlformats.org/drawingml/2006/picture">
+                  <pic:nvPicPr>
+                    <pic:cNvPr id="10" name="Inverted index example.png"/>
+                    <pic:cNvPicPr/>
+                  </pic:nvPicPr>
+                  <pic:blipFill>
+                    <a:blip r:embed="rId17" cstate="print">
+                      <a:extLst>
+                        <a:ext uri="{28A0092B-C50C-407E-A947-70E740481C1C}">
+                          <a14:useLocalDpi xmlns:a14="http://schemas.microsoft.com/office/drawing/2010/main" val="0"/>
+                        </a:ext>
+                      </a:extLst>
+                    </a:blip>
+                    <a:stretch>
+                      <a:fillRect/>
+                    </a:stretch>
+                  </pic:blipFill>
+                  <pic:spPr>
+                    <a:xfrm>
+                      <a:off x="0" y="0"/>
+                      <a:ext cx="3609225" cy="2028645"/>
+                    </a:xfrm>
+                    <a:prstGeom prst="rect">
+                      <a:avLst/>
+                    </a:prstGeom>
+                  </pic:spPr>
+                </pic:pic>
+              </a:graphicData>
+            </a:graphic>
+          </wp:inline>
+        </w:drawing>
+      </w:r>
+    </w:p>
+    <w:p>
+      <w:pPr>
+        <w:jc w:val="center"/>
+      </w:pPr>
+      <w:r>
+        <w:t>Slika 6. Inverted index</w:t>
+      </w:r>
+    </w:p>
+    <w:p>
+      <w:pPr>
+        <w:pStyle w:val="Heading3"/>
+      </w:pPr>
+      <w:r>
+        <w:t>Cluster i node</w:t>
+      </w:r>
+    </w:p>
+    <w:p/>
+    <w:p>
+      <w:bookmarkStart w:id="12" w:name="_GoBack"/>
+      <w:bookmarkEnd w:id="12"/>
+    </w:p>
+    <w:p>
+      <w:pPr>
         <w:pStyle w:val="Heading1"/>
         <w:rPr>
           <w:lang w:val="sr-Latn-RS"/>
         </w:rPr>
       </w:pPr>
-      <w:bookmarkStart w:id="11" w:name="_Toc175661752"/>
+      <w:bookmarkStart w:id="13" w:name="_Toc175693248"/>
       <w:r>
         <w:rPr>
           <w:lang w:val="sr-Latn-RS"/>
@@ -11139,7 +11932,7 @@
         </w:rPr>
         <w:t>ak</w:t>
       </w:r>
-      <w:bookmarkEnd w:id="11"/>
+      <w:bookmarkEnd w:id="13"/>
     </w:p>
     <w:p>
       <w:pPr>
@@ -11159,7 +11952,7 @@
           <w:lang w:val="sr-Latn-RS"/>
         </w:rPr>
       </w:pPr>
-      <w:bookmarkStart w:id="12" w:name="_Toc175661753"/>
+      <w:bookmarkStart w:id="14" w:name="_Toc175693249"/>
       <w:r>
         <w:rPr>
           <w:lang w:val="sr-Latn-RS"/>
@@ -11167,7 +11960,7 @@
         <w:lastRenderedPageBreak/>
         <w:t>Literatura</w:t>
       </w:r>
-      <w:bookmarkEnd w:id="12"/>
+      <w:bookmarkEnd w:id="14"/>
     </w:p>
     <w:p>
       <w:pPr>
@@ -11769,31 +12562,7 @@
         <w:rPr>
           <w:lang w:val="sr-Latn-RS"/>
         </w:rPr>
-        <w:t xml:space="preserve">Stack Overflow, </w:t>
-      </w:r>
-      <w:r>
-        <w:rPr>
-          <w:lang w:val="sr-Latn-RS"/>
-        </w:rPr>
-        <w:t>„</w:t>
-      </w:r>
-      <w:r>
-        <w:rPr>
-          <w:lang w:val="sr-Latn-RS"/>
-        </w:rPr>
-        <w:t>Welcome to Stack Overflow</w:t>
-      </w:r>
-      <w:r>
-        <w:rPr>
-          <w:lang w:val="sr-Latn-RS"/>
-        </w:rPr>
-        <w:t>“</w:t>
-      </w:r>
-      <w:r>
-        <w:rPr>
-          <w:lang w:val="sr-Latn-RS"/>
-        </w:rPr>
-        <w:t xml:space="preserve">, </w:t>
+        <w:t xml:space="preserve">Stack Overflow, „Welcome to Stack Overflow“, </w:t>
       </w:r>
       <w:r>
         <w:rPr>
@@ -11937,7 +12706,77 @@
         <w:rPr>
           <w:lang w:val="sr-Latn-RS"/>
         </w:rPr>
-        <w:t xml:space="preserve"> GitHub Communitz, </w:t>
+        <w:t xml:space="preserve"> GitHub Communitz, „Overview“, </w:t>
+      </w:r>
+      <w:r>
+        <w:rPr>
+          <w:lang w:val="sr-Latn-RS"/>
+        </w:rPr>
+        <w:t>https://github.com/community</w:t>
+      </w:r>
+      <w:r>
+        <w:rPr>
+          <w:lang w:val="sr-Latn-RS"/>
+        </w:rPr>
+        <w:t>, Opis čemu je namenjen GitHub Community</w:t>
+      </w:r>
+    </w:p>
+    <w:p>
+      <w:pPr>
+        <w:numPr>
+          <w:ilvl w:val="0"/>
+          <w:numId w:val="4"/>
+        </w:numPr>
+        <w:spacing w:after="0" w:line="276" w:lineRule="auto"/>
+        <w:rPr>
+          <w:lang w:val="sr-Latn-RS"/>
+        </w:rPr>
+      </w:pPr>
+      <w:r>
+        <w:rPr>
+          <w:lang w:val="sr-Latn-RS"/>
+        </w:rPr>
+        <w:t xml:space="preserve"> Jay Gopalakrishnan, „Elasticsearch: What It Is, How It Works, And What It</w:t>
+      </w:r>
+      <w:r>
+        <w:t>'s Used For</w:t>
+      </w:r>
+      <w:r>
+        <w:rPr>
+          <w:lang w:val="sr-Latn-RS"/>
+        </w:rPr>
+        <w:t xml:space="preserve">“, </w:t>
+      </w:r>
+      <w:r>
+        <w:rPr>
+          <w:i/>
+          <w:lang w:val="sr-Latn-RS"/>
+        </w:rPr>
+        <w:t>https://www.knowi.com/blog</w:t>
+      </w:r>
+      <w:r>
+        <w:rPr>
+          <w:lang w:val="sr-Latn-RS"/>
+        </w:rPr>
+        <w:t>, Informacije o tome šta je i kako radi Elasticsearch</w:t>
+      </w:r>
+    </w:p>
+    <w:p>
+      <w:pPr>
+        <w:numPr>
+          <w:ilvl w:val="0"/>
+          <w:numId w:val="4"/>
+        </w:numPr>
+        <w:spacing w:after="0" w:line="276" w:lineRule="auto"/>
+        <w:rPr>
+          <w:lang w:val="sr-Latn-RS"/>
+        </w:rPr>
+      </w:pPr>
+      <w:r>
+        <w:rPr>
+          <w:lang w:val="sr-Latn-RS"/>
+        </w:rPr>
+        <w:t xml:space="preserve"> GeeksForGeeks, </w:t>
       </w:r>
       <w:r>
         <w:rPr>
@@ -11949,7 +12788,7 @@
         <w:rPr>
           <w:lang w:val="sr-Latn-RS"/>
         </w:rPr>
-        <w:t>Overview</w:t>
+        <w:t>Difference between Inverted Index and Forward Index</w:t>
       </w:r>
       <w:r>
         <w:rPr>
@@ -11967,13 +12806,68 @@
         <w:rPr>
           <w:lang w:val="sr-Latn-RS"/>
         </w:rPr>
-        <w:t>https://github.com/community</w:t>
-      </w:r>
-      <w:r>
-        <w:rPr>
-          <w:lang w:val="sr-Latn-RS"/>
-        </w:rPr>
-        <w:t>, Opis čemu je namenjen GitHub Community</w:t>
+        <w:t>https://www.geeksforgeeks.org</w:t>
+      </w:r>
+      <w:r>
+        <w:rPr>
+          <w:lang w:val="sr-Latn-RS"/>
+        </w:rPr>
+        <w:t>, Opis razlike između inverted i forward index strukture podataka sa primerima</w:t>
+      </w:r>
+    </w:p>
+    <w:p>
+      <w:pPr>
+        <w:numPr>
+          <w:ilvl w:val="0"/>
+          <w:numId w:val="4"/>
+        </w:numPr>
+        <w:spacing w:after="0" w:line="276" w:lineRule="auto"/>
+        <w:rPr>
+          <w:lang w:val="sr-Latn-RS"/>
+        </w:rPr>
+      </w:pPr>
+      <w:r>
+        <w:rPr>
+          <w:lang w:val="sr-Latn-RS"/>
+        </w:rPr>
+        <w:t xml:space="preserve"> Elastic, </w:t>
+      </w:r>
+      <w:r>
+        <w:rPr>
+          <w:lang w:val="sr-Latn-RS"/>
+        </w:rPr>
+        <w:t>„</w:t>
+      </w:r>
+      <w:r>
+        <w:rPr>
+          <w:lang w:val="sr-Latn-RS"/>
+        </w:rPr>
+        <w:t>Recipes, Elasticsearch. More recipes, morphood + Elasticsearch</w:t>
+      </w:r>
+      <w:r>
+        <w:rPr>
+          <w:lang w:val="sr-Latn-RS"/>
+        </w:rPr>
+        <w:t>“</w:t>
+      </w:r>
+      <w:r>
+        <w:rPr>
+          <w:lang w:val="sr-Latn-RS"/>
+        </w:rPr>
+        <w:t xml:space="preserve">, </w:t>
+      </w:r>
+      <w:r>
+        <w:rPr>
+          <w:i/>
+          <w:lang w:val="sr-Latn-RS"/>
+        </w:rPr>
+        <w:t>https://www.elastic.co/elasticon</w:t>
+      </w:r>
+      <w:r>
+        <w:rPr>
+          <w:lang w:val="sr-Latn-RS"/>
+        </w:rPr>
+        <w:t xml:space="preserve">, Kratak pregled za Webinar </w:t>
       </w:r>
     </w:p>
     <w:p>
@@ -11987,7 +12881,7 @@
           <w:lang w:val="sr-Latn-RS"/>
         </w:rPr>
       </w:pPr>
-      <w:bookmarkStart w:id="13" w:name="_Toc175661754"/>
+      <w:bookmarkStart w:id="15" w:name="_Toc175693250"/>
       <w:r>
         <w:rPr>
           <w:lang w:val="sr-Latn-RS"/>
@@ -11995,7 +12889,7 @@
         <w:lastRenderedPageBreak/>
         <w:t>Dodatak A</w:t>
       </w:r>
-      <w:bookmarkEnd w:id="13"/>
+      <w:bookmarkEnd w:id="15"/>
     </w:p>
     <w:p>
       <w:pPr>
@@ -12058,7 +12952,7 @@
           <w:lang w:val="sr-Latn-RS"/>
         </w:rPr>
       </w:pPr>
-      <w:bookmarkStart w:id="14" w:name="_Toc175661755"/>
+      <w:bookmarkStart w:id="16" w:name="_Toc175693251"/>
       <w:r>
         <w:rPr>
           <w:lang w:val="sr-Latn-RS"/>
@@ -12066,7 +12960,7 @@
         <w:lastRenderedPageBreak/>
         <w:t>Dodatak B</w:t>
       </w:r>
-      <w:bookmarkEnd w:id="14"/>
+      <w:bookmarkEnd w:id="16"/>
     </w:p>
     <w:p>
       <w:pPr>
@@ -12086,7 +12980,7 @@
           <w:lang w:val="sr-Latn-RS"/>
         </w:rPr>
       </w:pPr>
-      <w:bookmarkStart w:id="15" w:name="_Toc175661756"/>
+      <w:bookmarkStart w:id="17" w:name="_Toc175693252"/>
       <w:r>
         <w:rPr>
           <w:lang w:val="sr-Latn-RS"/>
@@ -12094,7 +12988,7 @@
         <w:lastRenderedPageBreak/>
         <w:t>Podaci o kandidatu</w:t>
       </w:r>
-      <w:bookmarkEnd w:id="15"/>
+      <w:bookmarkEnd w:id="17"/>
     </w:p>
     <w:p>
       <w:pPr>
@@ -12223,7 +13117,29 @@
       <w:rPr>
         <w:lang w:val="sr-Latn-RS"/>
       </w:rPr>
-      <w:t>, Naslov</w:t>
+      <w:t xml:space="preserve">, </w:t>
+    </w:r>
+    <w:r>
+      <w:t>DebugIt - studentska QA platforma koja integri</w:t>
+    </w:r>
+    <w:r>
+      <w:rPr>
+        <w:lang w:val="sr-Latn-RS"/>
+      </w:rPr>
+      <w:t xml:space="preserve">še </w:t>
+    </w:r>
+    <w:r>
+      <w:rPr>
+        <w:i/>
+        <w:lang w:val="sr-Latn-RS"/>
+      </w:rPr>
+      <w:t>Elasticsearch</w:t>
+    </w:r>
+    <w:r>
+      <w:rPr>
+        <w:lang w:val="sr-Latn-RS"/>
+      </w:rPr>
+      <w:t xml:space="preserve"> mehanizam pretrage</w:t>
     </w:r>
     <w:r>
       <w:rPr>
@@ -12260,7 +13176,7 @@
         <w:noProof/>
         <w:lang w:val="sr-Latn-RS"/>
       </w:rPr>
-      <w:t>18</w:t>
+      <w:t>14</w:t>
     </w:r>
     <w:r>
       <w:rPr>
@@ -12700,9 +13616,9 @@
     </w:lvl>
   </w:abstractNum>
   <w:abstractNum w:abstractNumId="4" w15:restartNumberingAfterBreak="0">
-    <w:nsid w:val="673F25BA"/>
+    <w:nsid w:val="5F2F5B49"/>
     <w:multiLevelType w:val="hybridMultilevel"/>
-    <w:tmpl w:val="F676BAEA"/>
+    <w:tmpl w:val="A45AA52C"/>
     <w:lvl w:ilvl="0" w:tplc="7C08B664">
       <w:start w:val="3"/>
       <w:numFmt w:val="bullet"/>
@@ -12813,6 +13729,119 @@
     </w:lvl>
   </w:abstractNum>
   <w:abstractNum w:abstractNumId="5" w15:restartNumberingAfterBreak="0">
+    <w:nsid w:val="673F25BA"/>
+    <w:multiLevelType w:val="hybridMultilevel"/>
+    <w:tmpl w:val="F676BAEA"/>
+    <w:lvl w:ilvl="0" w:tplc="7C08B664">
+      <w:start w:val="3"/>
+      <w:numFmt w:val="bullet"/>
+      <w:lvlText w:val="-"/>
+      <w:lvlJc w:val="left"/>
+      <w:pPr>
+        <w:ind w:left="720" w:hanging="360"/>
+      </w:pPr>
+      <w:rPr>
+        <w:rFonts w:ascii="Calibri" w:eastAsiaTheme="minorHAnsi" w:hAnsi="Calibri" w:cs="Calibri" w:hint="default"/>
+      </w:rPr>
+    </w:lvl>
+    <w:lvl w:ilvl="1" w:tplc="04090003" w:tentative="1">
+      <w:start w:val="1"/>
+      <w:numFmt w:val="bullet"/>
+      <w:lvlText w:val="o"/>
+      <w:lvlJc w:val="left"/>
+      <w:pPr>
+        <w:ind w:left="1440" w:hanging="360"/>
+      </w:pPr>
+      <w:rPr>
+        <w:rFonts w:ascii="Courier New" w:hAnsi="Courier New" w:cs="Courier New" w:hint="default"/>
+      </w:rPr>
+    </w:lvl>
+    <w:lvl w:ilvl="2" w:tplc="04090005" w:tentative="1">
+      <w:start w:val="1"/>
+      <w:numFmt w:val="bullet"/>
+      <w:lvlText w:val=""/>
+      <w:lvlJc w:val="left"/>
+      <w:pPr>
+        <w:ind w:left="2160" w:hanging="360"/>
+      </w:pPr>
+      <w:rPr>
+        <w:rFonts w:ascii="Wingdings" w:hAnsi="Wingdings" w:hint="default"/>
+      </w:rPr>
+    </w:lvl>
+    <w:lvl w:ilvl="3" w:tplc="04090001" w:tentative="1">
+      <w:start w:val="1"/>
+      <w:numFmt w:val="bullet"/>
+      <w:lvlText w:val=""/>
+      <w:lvlJc w:val="left"/>
+      <w:pPr>
+        <w:ind w:left="2880" w:hanging="360"/>
+      </w:pPr>
+      <w:rPr>
+        <w:rFonts w:ascii="Symbol" w:hAnsi="Symbol" w:hint="default"/>
+      </w:rPr>
+    </w:lvl>
+    <w:lvl w:ilvl="4" w:tplc="04090003" w:tentative="1">
+      <w:start w:val="1"/>
+      <w:numFmt w:val="bullet"/>
+      <w:lvlText w:val="o"/>
+      <w:lvlJc w:val="left"/>
+      <w:pPr>
+        <w:ind w:left="3600" w:hanging="360"/>
+      </w:pPr>
+      <w:rPr>
+        <w:rFonts w:ascii="Courier New" w:hAnsi="Courier New" w:cs="Courier New" w:hint="default"/>
+      </w:rPr>
+    </w:lvl>
+    <w:lvl w:ilvl="5" w:tplc="04090005" w:tentative="1">
+      <w:start w:val="1"/>
+      <w:numFmt w:val="bullet"/>
+      <w:lvlText w:val=""/>
+      <w:lvlJc w:val="left"/>
+      <w:pPr>
+        <w:ind w:left="4320" w:hanging="360"/>
+      </w:pPr>
+      <w:rPr>
+        <w:rFonts w:ascii="Wingdings" w:hAnsi="Wingdings" w:hint="default"/>
+      </w:rPr>
+    </w:lvl>
+    <w:lvl w:ilvl="6" w:tplc="04090001" w:tentative="1">
+      <w:start w:val="1"/>
+      <w:numFmt w:val="bullet"/>
+      <w:lvlText w:val=""/>
+      <w:lvlJc w:val="left"/>
+      <w:pPr>
+        <w:ind w:left="5040" w:hanging="360"/>
+      </w:pPr>
+      <w:rPr>
+        <w:rFonts w:ascii="Symbol" w:hAnsi="Symbol" w:hint="default"/>
+      </w:rPr>
+    </w:lvl>
+    <w:lvl w:ilvl="7" w:tplc="04090003" w:tentative="1">
+      <w:start w:val="1"/>
+      <w:numFmt w:val="bullet"/>
+      <w:lvlText w:val="o"/>
+      <w:lvlJc w:val="left"/>
+      <w:pPr>
+        <w:ind w:left="5760" w:hanging="360"/>
+      </w:pPr>
+      <w:rPr>
+        <w:rFonts w:ascii="Courier New" w:hAnsi="Courier New" w:cs="Courier New" w:hint="default"/>
+      </w:rPr>
+    </w:lvl>
+    <w:lvl w:ilvl="8" w:tplc="04090005" w:tentative="1">
+      <w:start w:val="1"/>
+      <w:numFmt w:val="bullet"/>
+      <w:lvlText w:val=""/>
+      <w:lvlJc w:val="left"/>
+      <w:pPr>
+        <w:ind w:left="6480" w:hanging="360"/>
+      </w:pPr>
+      <w:rPr>
+        <w:rFonts w:ascii="Wingdings" w:hAnsi="Wingdings" w:hint="default"/>
+      </w:rPr>
+    </w:lvl>
+  </w:abstractNum>
+  <w:abstractNum w:abstractNumId="6" w15:restartNumberingAfterBreak="0">
     <w:nsid w:val="71DF59C2"/>
     <w:multiLevelType w:val="multilevel"/>
     <w:tmpl w:val="0409001F"/>
@@ -12899,7 +13928,7 @@
     </w:lvl>
   </w:abstractNum>
   <w:num w:numId="1">
-    <w:abstractNumId w:val="5"/>
+    <w:abstractNumId w:val="6"/>
   </w:num>
   <w:num w:numId="2">
     <w:abstractNumId w:val="2"/>
@@ -12944,6 +13973,9 @@
     <w:abstractNumId w:val="1"/>
   </w:num>
   <w:num w:numId="7">
+    <w:abstractNumId w:val="5"/>
+  </w:num>
+  <w:num w:numId="8">
     <w:abstractNumId w:val="4"/>
   </w:num>
 </w:numbering>
@@ -14254,7 +15286,7 @@
 </file>
 
 <file path=customXml/itemProps1.xml><?xml version="1.0" encoding="utf-8"?>
-<ds:datastoreItem xmlns:ds="http://schemas.openxmlformats.org/officeDocument/2006/customXml" ds:itemID="{1F28F57D-F039-427C-83F8-D308CCCCCBAA}">
+<ds:datastoreItem xmlns:ds="http://schemas.openxmlformats.org/officeDocument/2006/customXml" ds:itemID="{730EA5FB-C90F-4D65-B9C8-DED4A6C1EB20}">
   <ds:schemaRefs>
     <ds:schemaRef ds:uri="http://schemas.openxmlformats.org/officeDocument/2006/bibliography"/>
   </ds:schemaRefs>

</xml_diff>

<commit_message>
feat: celina o shard-ovima
</commit_message>
<xml_diff>
--- a/Nevena Gligorov diplomski v1.docx
+++ b/Nevena Gligorov diplomski v1.docx
@@ -64,7 +64,7 @@
                 <v:shape id="_x0000_i1025" type="#_x0000_t75" style="width:63.85pt;height:63.85pt" o:ole="" fillcolor="window">
                   <v:imagedata r:id="rId8" o:title=""/>
                 </v:shape>
-                <o:OLEObject Type="Embed" ProgID="CorelDraw.Graphic.7" ShapeID="_x0000_i1025" DrawAspect="Content" ObjectID="_1786306541" r:id="rId9"/>
+                <o:OLEObject Type="Embed" ProgID="CorelDraw.Graphic.7" ShapeID="_x0000_i1025" DrawAspect="Content" ObjectID="_1786365349" r:id="rId9"/>
               </w:object>
             </w:r>
           </w:p>
@@ -5788,19 +5788,40 @@
       </w:r>
     </w:p>
     <w:p>
-      <w:pPr>
+      <w:r>
+        <w:t xml:space="preserve">QA - </w:t>
+      </w:r>
+      <w:r>
+        <w:t>pitanja i odgovori (</w:t>
+      </w:r>
+      <w:r>
         <w:rPr>
           <w:i/>
         </w:rPr>
-      </w:pPr>
-      <w:r>
-        <w:t xml:space="preserve">QA - </w:t>
+        <w:t xml:space="preserve">eng. </w:t>
       </w:r>
       <w:r>
         <w:rPr>
           <w:i/>
         </w:rPr>
         <w:t>questions and answers</w:t>
+      </w:r>
+      <w:r>
+        <w:t>)</w:t>
+      </w:r>
+    </w:p>
+    <w:p>
+      <w:r>
+        <w:t>GB - gigabajti (</w:t>
+      </w:r>
+      <w:r>
+        <w:rPr>
+          <w:i/>
+        </w:rPr>
+        <w:t>eng. gigabytes</w:t>
+      </w:r>
+      <w:r>
+        <w:t>)</w:t>
       </w:r>
     </w:p>
     <w:p>
@@ -5889,7 +5910,7 @@
             </w:rPr>
             <w:fldChar w:fldCharType="separate"/>
           </w:r>
-          <w:hyperlink w:anchor="_Toc175693236" w:history="1">
+          <w:hyperlink w:anchor="_Toc175745847" w:history="1">
             <w:r>
               <w:rPr>
                 <w:rStyle w:val="Hyperlink"/>
@@ -5932,7 +5953,7 @@
                 <w:noProof/>
                 <w:webHidden/>
               </w:rPr>
-              <w:instrText xml:space="preserve"> PAGEREF _Toc175693236 \h </w:instrText>
+              <w:instrText xml:space="preserve"> PAGEREF _Toc175745847 \h </w:instrText>
             </w:r>
             <w:r>
               <w:rPr>
@@ -5975,7 +5996,7 @@
               <w:noProof/>
             </w:rPr>
           </w:pPr>
-          <w:hyperlink w:anchor="_Toc175693237" w:history="1">
+          <w:hyperlink w:anchor="_Toc175745848" w:history="1">
             <w:r>
               <w:rPr>
                 <w:rStyle w:val="Hyperlink"/>
@@ -6018,7 +6039,7 @@
                 <w:noProof/>
                 <w:webHidden/>
               </w:rPr>
-              <w:instrText xml:space="preserve"> PAGEREF _Toc175693237 \h </w:instrText>
+              <w:instrText xml:space="preserve"> PAGEREF _Toc175745848 \h </w:instrText>
             </w:r>
             <w:r>
               <w:rPr>
@@ -6061,7 +6082,7 @@
               <w:noProof/>
             </w:rPr>
           </w:pPr>
-          <w:hyperlink w:anchor="_Toc175693238" w:history="1">
+          <w:hyperlink w:anchor="_Toc175745849" w:history="1">
             <w:r>
               <w:rPr>
                 <w:rStyle w:val="Hyperlink"/>
@@ -6104,7 +6125,7 @@
                 <w:noProof/>
                 <w:webHidden/>
               </w:rPr>
-              <w:instrText xml:space="preserve"> PAGEREF _Toc175693238 \h </w:instrText>
+              <w:instrText xml:space="preserve"> PAGEREF _Toc175745849 \h </w:instrText>
             </w:r>
             <w:r>
               <w:rPr>
@@ -6147,7 +6168,7 @@
               <w:noProof/>
             </w:rPr>
           </w:pPr>
-          <w:hyperlink w:anchor="_Toc175693239" w:history="1">
+          <w:hyperlink w:anchor="_Toc175745850" w:history="1">
             <w:r>
               <w:rPr>
                 <w:rStyle w:val="Hyperlink"/>
@@ -6190,7 +6211,7 @@
                 <w:noProof/>
                 <w:webHidden/>
               </w:rPr>
-              <w:instrText xml:space="preserve"> PAGEREF _Toc175693239 \h </w:instrText>
+              <w:instrText xml:space="preserve"> PAGEREF _Toc175745850 \h </w:instrText>
             </w:r>
             <w:r>
               <w:rPr>
@@ -6233,7 +6254,7 @@
               <w:noProof/>
             </w:rPr>
           </w:pPr>
-          <w:hyperlink w:anchor="_Toc175693240" w:history="1">
+          <w:hyperlink w:anchor="_Toc175745851" w:history="1">
             <w:r>
               <w:rPr>
                 <w:rStyle w:val="Hyperlink"/>
@@ -6276,7 +6297,7 @@
                 <w:noProof/>
                 <w:webHidden/>
               </w:rPr>
-              <w:instrText xml:space="preserve"> PAGEREF _Toc175693240 \h </w:instrText>
+              <w:instrText xml:space="preserve"> PAGEREF _Toc175745851 \h </w:instrText>
             </w:r>
             <w:r>
               <w:rPr>
@@ -6318,7 +6339,7 @@
               <w:noProof/>
             </w:rPr>
           </w:pPr>
-          <w:hyperlink w:anchor="_Toc175693241" w:history="1">
+          <w:hyperlink w:anchor="_Toc175745852" w:history="1">
             <w:r>
               <w:rPr>
                 <w:rStyle w:val="Hyperlink"/>
@@ -6364,7 +6385,7 @@
                 <w:noProof/>
                 <w:webHidden/>
               </w:rPr>
-              <w:instrText xml:space="preserve"> PAGEREF _Toc175693241 \h </w:instrText>
+              <w:instrText xml:space="preserve"> PAGEREF _Toc175745852 \h </w:instrText>
             </w:r>
             <w:r>
               <w:rPr>
@@ -6406,7 +6427,7 @@
               <w:noProof/>
             </w:rPr>
           </w:pPr>
-          <w:hyperlink w:anchor="_Toc175693242" w:history="1">
+          <w:hyperlink w:anchor="_Toc175745853" w:history="1">
             <w:r>
               <w:rPr>
                 <w:rStyle w:val="Hyperlink"/>
@@ -6435,7 +6456,7 @@
                 <w:noProof/>
                 <w:webHidden/>
               </w:rPr>
-              <w:instrText xml:space="preserve"> PAGEREF _Toc175693242 \h </w:instrText>
+              <w:instrText xml:space="preserve"> PAGEREF _Toc175745853 \h </w:instrText>
             </w:r>
             <w:r>
               <w:rPr>
@@ -6477,7 +6498,7 @@
               <w:noProof/>
             </w:rPr>
           </w:pPr>
-          <w:hyperlink w:anchor="_Toc175693243" w:history="1">
+          <w:hyperlink w:anchor="_Toc175745854" w:history="1">
             <w:r>
               <w:rPr>
                 <w:rStyle w:val="Hyperlink"/>
@@ -6506,7 +6527,7 @@
                 <w:noProof/>
                 <w:webHidden/>
               </w:rPr>
-              <w:instrText xml:space="preserve"> PAGEREF _Toc175693243 \h </w:instrText>
+              <w:instrText xml:space="preserve"> PAGEREF _Toc175745854 \h </w:instrText>
             </w:r>
             <w:r>
               <w:rPr>
@@ -6548,7 +6569,7 @@
               <w:noProof/>
             </w:rPr>
           </w:pPr>
-          <w:hyperlink w:anchor="_Toc175693244" w:history="1">
+          <w:hyperlink w:anchor="_Toc175745855" w:history="1">
             <w:r>
               <w:rPr>
                 <w:rStyle w:val="Hyperlink"/>
@@ -6576,7 +6597,7 @@
                 <w:noProof/>
                 <w:webHidden/>
               </w:rPr>
-              <w:instrText xml:space="preserve"> PAGEREF _Toc175693244 \h </w:instrText>
+              <w:instrText xml:space="preserve"> PAGEREF _Toc175745855 \h </w:instrText>
             </w:r>
             <w:r>
               <w:rPr>
@@ -6619,7 +6640,7 @@
               <w:noProof/>
             </w:rPr>
           </w:pPr>
-          <w:hyperlink w:anchor="_Toc175693245" w:history="1">
+          <w:hyperlink w:anchor="_Toc175745856" w:history="1">
             <w:r>
               <w:rPr>
                 <w:rStyle w:val="Hyperlink"/>
@@ -6671,7 +6692,7 @@
                 <w:noProof/>
                 <w:webHidden/>
               </w:rPr>
-              <w:instrText xml:space="preserve"> PAGEREF _Toc175693245 \h </w:instrText>
+              <w:instrText xml:space="preserve"> PAGEREF _Toc175745856 \h </w:instrText>
             </w:r>
             <w:r>
               <w:rPr>
@@ -6714,7 +6735,7 @@
               <w:noProof/>
             </w:rPr>
           </w:pPr>
-          <w:hyperlink w:anchor="_Toc175693246" w:history="1">
+          <w:hyperlink w:anchor="_Toc175745857" w:history="1">
             <w:r>
               <w:rPr>
                 <w:rStyle w:val="Hyperlink"/>
@@ -6774,7 +6795,7 @@
                 <w:noProof/>
                 <w:webHidden/>
               </w:rPr>
-              <w:instrText xml:space="preserve"> PAGEREF _Toc175693246 \h </w:instrText>
+              <w:instrText xml:space="preserve"> PAGEREF _Toc175745857 \h </w:instrText>
             </w:r>
             <w:r>
               <w:rPr>
@@ -6817,7 +6838,7 @@
               <w:noProof/>
             </w:rPr>
           </w:pPr>
-          <w:hyperlink w:anchor="_Toc175693247" w:history="1">
+          <w:hyperlink w:anchor="_Toc175745858" w:history="1">
             <w:r>
               <w:rPr>
                 <w:rStyle w:val="Hyperlink"/>
@@ -6877,7 +6898,7 @@
                 <w:noProof/>
                 <w:webHidden/>
               </w:rPr>
-              <w:instrText xml:space="preserve"> PAGEREF _Toc175693247 \h </w:instrText>
+              <w:instrText xml:space="preserve"> PAGEREF _Toc175745858 \h </w:instrText>
             </w:r>
             <w:r>
               <w:rPr>
@@ -6898,6 +6919,231 @@
                 <w:webHidden/>
               </w:rPr>
               <w:t>13</w:t>
+            </w:r>
+            <w:r>
+              <w:rPr>
+                <w:noProof/>
+                <w:webHidden/>
+              </w:rPr>
+              <w:fldChar w:fldCharType="end"/>
+            </w:r>
+          </w:hyperlink>
+        </w:p>
+        <w:p>
+          <w:pPr>
+            <w:pStyle w:val="TOC3"/>
+            <w:tabs>
+              <w:tab w:val="right" w:leader="dot" w:pos="9350"/>
+            </w:tabs>
+            <w:rPr>
+              <w:rFonts w:eastAsiaTheme="minorEastAsia"/>
+              <w:noProof/>
+            </w:rPr>
+          </w:pPr>
+          <w:hyperlink w:anchor="_Toc175745859" w:history="1">
+            <w:r>
+              <w:rPr>
+                <w:rStyle w:val="Hyperlink"/>
+                <w:noProof/>
+                <w:lang w:val="sr-Latn-RS"/>
+              </w:rPr>
+              <w:t>Indeksi</w:t>
+            </w:r>
+            <w:r>
+              <w:rPr>
+                <w:noProof/>
+                <w:webHidden/>
+              </w:rPr>
+              <w:tab/>
+            </w:r>
+            <w:r>
+              <w:rPr>
+                <w:noProof/>
+                <w:webHidden/>
+              </w:rPr>
+              <w:fldChar w:fldCharType="begin"/>
+            </w:r>
+            <w:r>
+              <w:rPr>
+                <w:noProof/>
+                <w:webHidden/>
+              </w:rPr>
+              <w:instrText xml:space="preserve"> PAGEREF _Toc175745859 \h </w:instrText>
+            </w:r>
+            <w:r>
+              <w:rPr>
+                <w:noProof/>
+                <w:webHidden/>
+              </w:rPr>
+            </w:r>
+            <w:r>
+              <w:rPr>
+                <w:noProof/>
+                <w:webHidden/>
+              </w:rPr>
+              <w:fldChar w:fldCharType="separate"/>
+            </w:r>
+            <w:r>
+              <w:rPr>
+                <w:noProof/>
+                <w:webHidden/>
+              </w:rPr>
+              <w:t>13</w:t>
+            </w:r>
+            <w:r>
+              <w:rPr>
+                <w:noProof/>
+                <w:webHidden/>
+              </w:rPr>
+              <w:fldChar w:fldCharType="end"/>
+            </w:r>
+          </w:hyperlink>
+        </w:p>
+        <w:p>
+          <w:pPr>
+            <w:pStyle w:val="TOC3"/>
+            <w:tabs>
+              <w:tab w:val="right" w:leader="dot" w:pos="9350"/>
+            </w:tabs>
+            <w:rPr>
+              <w:rFonts w:eastAsiaTheme="minorEastAsia"/>
+              <w:noProof/>
+            </w:rPr>
+          </w:pPr>
+          <w:hyperlink w:anchor="_Toc175745860" w:history="1">
+            <w:r>
+              <w:rPr>
+                <w:rStyle w:val="Hyperlink"/>
+                <w:i/>
+                <w:noProof/>
+              </w:rPr>
+              <w:t>Shard</w:t>
+            </w:r>
+            <w:r>
+              <w:rPr>
+                <w:noProof/>
+                <w:webHidden/>
+              </w:rPr>
+              <w:tab/>
+            </w:r>
+            <w:r>
+              <w:rPr>
+                <w:noProof/>
+                <w:webHidden/>
+              </w:rPr>
+              <w:fldChar w:fldCharType="begin"/>
+            </w:r>
+            <w:r>
+              <w:rPr>
+                <w:noProof/>
+                <w:webHidden/>
+              </w:rPr>
+              <w:instrText xml:space="preserve"> PAGEREF _Toc175745860 \h </w:instrText>
+            </w:r>
+            <w:r>
+              <w:rPr>
+                <w:noProof/>
+                <w:webHidden/>
+              </w:rPr>
+            </w:r>
+            <w:r>
+              <w:rPr>
+                <w:noProof/>
+                <w:webHidden/>
+              </w:rPr>
+              <w:fldChar w:fldCharType="separate"/>
+            </w:r>
+            <w:r>
+              <w:rPr>
+                <w:noProof/>
+                <w:webHidden/>
+              </w:rPr>
+              <w:t>14</w:t>
+            </w:r>
+            <w:r>
+              <w:rPr>
+                <w:noProof/>
+                <w:webHidden/>
+              </w:rPr>
+              <w:fldChar w:fldCharType="end"/>
+            </w:r>
+          </w:hyperlink>
+        </w:p>
+        <w:p>
+          <w:pPr>
+            <w:pStyle w:val="TOC3"/>
+            <w:tabs>
+              <w:tab w:val="right" w:leader="dot" w:pos="9350"/>
+            </w:tabs>
+            <w:rPr>
+              <w:rFonts w:eastAsiaTheme="minorEastAsia"/>
+              <w:noProof/>
+            </w:rPr>
+          </w:pPr>
+          <w:hyperlink w:anchor="_Toc175745861" w:history="1">
+            <w:r>
+              <w:rPr>
+                <w:rStyle w:val="Hyperlink"/>
+                <w:i/>
+                <w:noProof/>
+              </w:rPr>
+              <w:t>Cluster</w:t>
+            </w:r>
+            <w:r>
+              <w:rPr>
+                <w:rStyle w:val="Hyperlink"/>
+                <w:noProof/>
+              </w:rPr>
+              <w:t xml:space="preserve"> i </w:t>
+            </w:r>
+            <w:r>
+              <w:rPr>
+                <w:rStyle w:val="Hyperlink"/>
+                <w:i/>
+                <w:noProof/>
+              </w:rPr>
+              <w:t>node</w:t>
+            </w:r>
+            <w:r>
+              <w:rPr>
+                <w:noProof/>
+                <w:webHidden/>
+              </w:rPr>
+              <w:tab/>
+            </w:r>
+            <w:r>
+              <w:rPr>
+                <w:noProof/>
+                <w:webHidden/>
+              </w:rPr>
+              <w:fldChar w:fldCharType="begin"/>
+            </w:r>
+            <w:r>
+              <w:rPr>
+                <w:noProof/>
+                <w:webHidden/>
+              </w:rPr>
+              <w:instrText xml:space="preserve"> PAGEREF _Toc175745861 \h </w:instrText>
+            </w:r>
+            <w:r>
+              <w:rPr>
+                <w:noProof/>
+                <w:webHidden/>
+              </w:rPr>
+            </w:r>
+            <w:r>
+              <w:rPr>
+                <w:noProof/>
+                <w:webHidden/>
+              </w:rPr>
+              <w:fldChar w:fldCharType="separate"/>
+            </w:r>
+            <w:r>
+              <w:rPr>
+                <w:noProof/>
+                <w:webHidden/>
+              </w:rPr>
+              <w:t>15</w:t>
             </w:r>
             <w:r>
               <w:rPr>
@@ -6920,7 +7166,7 @@
               <w:noProof/>
             </w:rPr>
           </w:pPr>
-          <w:hyperlink w:anchor="_Toc175693248" w:history="1">
+          <w:hyperlink w:anchor="_Toc175745862" w:history="1">
             <w:r>
               <w:rPr>
                 <w:rStyle w:val="Hyperlink"/>
@@ -6963,7 +7209,7 @@
                 <w:noProof/>
                 <w:webHidden/>
               </w:rPr>
-              <w:instrText xml:space="preserve"> PAGEREF _Toc175693248 \h </w:instrText>
+              <w:instrText xml:space="preserve"> PAGEREF _Toc175745862 \h </w:instrText>
             </w:r>
             <w:r>
               <w:rPr>
@@ -6983,7 +7229,7 @@
                 <w:noProof/>
                 <w:webHidden/>
               </w:rPr>
-              <w:t>15</w:t>
+              <w:t>16</w:t>
             </w:r>
             <w:r>
               <w:rPr>
@@ -7005,7 +7251,7 @@
               <w:noProof/>
             </w:rPr>
           </w:pPr>
-          <w:hyperlink w:anchor="_Toc175693249" w:history="1">
+          <w:hyperlink w:anchor="_Toc175745863" w:history="1">
             <w:r>
               <w:rPr>
                 <w:rStyle w:val="Hyperlink"/>
@@ -7033,7 +7279,7 @@
                 <w:noProof/>
                 <w:webHidden/>
               </w:rPr>
-              <w:instrText xml:space="preserve"> PAGEREF _Toc175693249 \h </w:instrText>
+              <w:instrText xml:space="preserve"> PAGEREF _Toc175745863 \h </w:instrText>
             </w:r>
             <w:r>
               <w:rPr>
@@ -7053,7 +7299,7 @@
                 <w:noProof/>
                 <w:webHidden/>
               </w:rPr>
-              <w:t>16</w:t>
+              <w:t>17</w:t>
             </w:r>
             <w:r>
               <w:rPr>
@@ -7075,7 +7321,7 @@
               <w:noProof/>
             </w:rPr>
           </w:pPr>
-          <w:hyperlink w:anchor="_Toc175693250" w:history="1">
+          <w:hyperlink w:anchor="_Toc175745864" w:history="1">
             <w:r>
               <w:rPr>
                 <w:rStyle w:val="Hyperlink"/>
@@ -7103,7 +7349,7 @@
                 <w:noProof/>
                 <w:webHidden/>
               </w:rPr>
-              <w:instrText xml:space="preserve"> PAGEREF _Toc175693250 \h </w:instrText>
+              <w:instrText xml:space="preserve"> PAGEREF _Toc175745864 \h </w:instrText>
             </w:r>
             <w:r>
               <w:rPr>
@@ -7123,7 +7369,7 @@
                 <w:noProof/>
                 <w:webHidden/>
               </w:rPr>
-              <w:t>17</w:t>
+              <w:t>18</w:t>
             </w:r>
             <w:r>
               <w:rPr>
@@ -7145,7 +7391,7 @@
               <w:noProof/>
             </w:rPr>
           </w:pPr>
-          <w:hyperlink w:anchor="_Toc175693251" w:history="1">
+          <w:hyperlink w:anchor="_Toc175745865" w:history="1">
             <w:r>
               <w:rPr>
                 <w:rStyle w:val="Hyperlink"/>
@@ -7173,7 +7419,7 @@
                 <w:noProof/>
                 <w:webHidden/>
               </w:rPr>
-              <w:instrText xml:space="preserve"> PAGEREF _Toc175693251 \h </w:instrText>
+              <w:instrText xml:space="preserve"> PAGEREF _Toc175745865 \h </w:instrText>
             </w:r>
             <w:r>
               <w:rPr>
@@ -7193,7 +7439,7 @@
                 <w:noProof/>
                 <w:webHidden/>
               </w:rPr>
-              <w:t>18</w:t>
+              <w:t>19</w:t>
             </w:r>
             <w:r>
               <w:rPr>
@@ -7215,7 +7461,7 @@
               <w:noProof/>
             </w:rPr>
           </w:pPr>
-          <w:hyperlink w:anchor="_Toc175693252" w:history="1">
+          <w:hyperlink w:anchor="_Toc175745866" w:history="1">
             <w:r>
               <w:rPr>
                 <w:rStyle w:val="Hyperlink"/>
@@ -7243,7 +7489,7 @@
                 <w:noProof/>
                 <w:webHidden/>
               </w:rPr>
-              <w:instrText xml:space="preserve"> PAGEREF _Toc175693252 \h </w:instrText>
+              <w:instrText xml:space="preserve"> PAGEREF _Toc175745866 \h </w:instrText>
             </w:r>
             <w:r>
               <w:rPr>
@@ -7263,7 +7509,7 @@
                 <w:noProof/>
                 <w:webHidden/>
               </w:rPr>
-              <w:t>19</w:t>
+              <w:t>20</w:t>
             </w:r>
             <w:r>
               <w:rPr>
@@ -7325,7 +7571,7 @@
           <w:lang w:val="sr-Latn-RS"/>
         </w:rPr>
       </w:pPr>
-      <w:bookmarkStart w:id="0" w:name="_Toc175693236"/>
+      <w:bookmarkStart w:id="0" w:name="_Toc175745847"/>
       <w:r>
         <w:rPr>
           <w:lang w:val="sr-Latn-RS"/>
@@ -7458,7 +7704,7 @@
           <w:lang w:val="sr-Latn-RS"/>
         </w:rPr>
       </w:pPr>
-      <w:bookmarkStart w:id="1" w:name="_Toc175693237"/>
+      <w:bookmarkStart w:id="1" w:name="_Toc175745848"/>
       <w:r>
         <w:rPr>
           <w:lang w:val="sr-Latn-RS"/>
@@ -7563,7 +7809,7 @@
           <w:lang w:val="sr-Latn-RS"/>
         </w:rPr>
       </w:pPr>
-      <w:bookmarkStart w:id="2" w:name="_Toc175693238"/>
+      <w:bookmarkStart w:id="2" w:name="_Toc175745849"/>
       <w:r>
         <w:rPr>
           <w:lang w:val="sr-Latn-RS"/>
@@ -9883,7 +10129,7 @@
           <w:lang w:val="sr-Latn-RS"/>
         </w:rPr>
       </w:pPr>
-      <w:bookmarkStart w:id="3" w:name="_Toc175693239"/>
+      <w:bookmarkStart w:id="3" w:name="_Toc175745850"/>
       <w:r>
         <w:rPr>
           <w:lang w:val="sr-Latn-RS"/>
@@ -10440,7 +10686,7 @@
           <w:lang w:val="sr-Latn-RS"/>
         </w:rPr>
       </w:pPr>
-      <w:bookmarkStart w:id="4" w:name="_Toc175693240"/>
+      <w:bookmarkStart w:id="4" w:name="_Toc175745851"/>
       <w:r>
         <w:rPr>
           <w:lang w:val="sr-Latn-RS"/>
@@ -10464,7 +10710,7 @@
           <w:lang w:val="sr-Latn-RS"/>
         </w:rPr>
       </w:pPr>
-      <w:bookmarkStart w:id="5" w:name="_Toc175693241"/>
+      <w:bookmarkStart w:id="5" w:name="_Toc175745852"/>
       <w:r>
         <w:rPr>
           <w:i/>
@@ -10811,7 +11057,7 @@
           <w:lang w:val="sr-Latn-RS"/>
         </w:rPr>
       </w:pPr>
-      <w:bookmarkStart w:id="6" w:name="_Toc175693242"/>
+      <w:bookmarkStart w:id="6" w:name="_Toc175745853"/>
       <w:r>
         <w:rPr>
           <w:i/>
@@ -11083,7 +11329,7 @@
           <w:lang w:val="sr-Latn-RS"/>
         </w:rPr>
       </w:pPr>
-      <w:bookmarkStart w:id="7" w:name="_Toc175693243"/>
+      <w:bookmarkStart w:id="7" w:name="_Toc175745854"/>
       <w:r>
         <w:rPr>
           <w:i/>
@@ -11235,7 +11481,7 @@
           <w:lang w:val="sr-Latn-RS"/>
         </w:rPr>
       </w:pPr>
-      <w:bookmarkStart w:id="8" w:name="_Toc175693244"/>
+      <w:bookmarkStart w:id="8" w:name="_Toc175745855"/>
       <w:r>
         <w:rPr>
           <w:lang w:val="sr-Latn-RS"/>
@@ -11292,7 +11538,7 @@
           <w:lang w:val="sr-Latn-RS"/>
         </w:rPr>
       </w:pPr>
-      <w:bookmarkStart w:id="9" w:name="_Toc175693245"/>
+      <w:bookmarkStart w:id="9" w:name="_Toc175745856"/>
       <w:r>
         <w:rPr>
           <w:i/>
@@ -11316,7 +11562,7 @@
           <w:lang w:val="sr-Latn-RS"/>
         </w:rPr>
       </w:pPr>
-      <w:bookmarkStart w:id="10" w:name="_Toc175693246"/>
+      <w:bookmarkStart w:id="10" w:name="_Toc175745857"/>
       <w:r>
         <w:rPr>
           <w:lang w:val="sr-Latn-RS"/>
@@ -11525,7 +11771,7 @@
         </w:rPr>
         <w:t xml:space="preserve"> </w:t>
       </w:r>
-      <w:bookmarkStart w:id="11" w:name="_Toc175693247"/>
+      <w:bookmarkStart w:id="11" w:name="_Toc175745858"/>
       <w:r>
         <w:rPr>
           <w:lang w:val="sr-Latn-RS"/>
@@ -11554,12 +11800,14 @@
           <w:lang w:val="sr-Latn-RS"/>
         </w:rPr>
       </w:pPr>
+      <w:bookmarkStart w:id="12" w:name="_Toc175745859"/>
       <w:r>
         <w:rPr>
           <w:lang w:val="sr-Latn-RS"/>
         </w:rPr>
         <w:t>Indeksi</w:t>
       </w:r>
+      <w:bookmarkEnd w:id="12"/>
     </w:p>
     <w:p>
       <w:pPr>
@@ -11895,16 +12143,1112 @@
     <w:p>
       <w:pPr>
         <w:pStyle w:val="Heading3"/>
-      </w:pPr>
-      <w:r>
-        <w:t>Cluster i node</w:t>
-      </w:r>
+        <w:rPr>
+          <w:i/>
+        </w:rPr>
+      </w:pPr>
+      <w:bookmarkStart w:id="13" w:name="_Toc175745860"/>
+      <w:r>
+        <w:rPr>
+          <w:i/>
+        </w:rPr>
+        <w:t>Shard</w:t>
+      </w:r>
+      <w:bookmarkEnd w:id="13"/>
     </w:p>
     <w:p/>
     <w:p>
-      <w:bookmarkStart w:id="12" w:name="_GoBack"/>
-      <w:bookmarkEnd w:id="12"/>
-    </w:p>
+      <w:pPr>
+        <w:jc w:val="both"/>
+        <w:rPr>
+          <w:lang w:val="sr-Latn-RS"/>
+        </w:rPr>
+      </w:pPr>
+      <w:r>
+        <w:rPr>
+          <w:lang w:val="sr-Latn-RS"/>
+        </w:rPr>
+        <w:t>„</w:t>
+      </w:r>
+      <w:r>
+        <w:rPr>
+          <w:i/>
+        </w:rPr>
+        <w:t>Shard</w:t>
+      </w:r>
+      <w:r>
+        <w:t xml:space="preserve"> predstavlja osnovnu gradivnu jedinicu </w:t>
+      </w:r>
+      <w:r>
+        <w:rPr>
+          <w:i/>
+        </w:rPr>
+        <w:t>Elasticsearch</w:t>
+      </w:r>
+      <w:r>
+        <w:t xml:space="preserve"> distribuirane arhitekture.</w:t>
+      </w:r>
+      <w:r>
+        <w:rPr>
+          <w:lang w:val="sr-Latn-RS"/>
+        </w:rPr>
+        <w:t>“</w:t>
+      </w:r>
+      <w:r>
+        <w:rPr>
+          <w:lang w:val="sr-Latn-RS"/>
+        </w:rPr>
+        <w:t xml:space="preserve"> </w:t>
+      </w:r>
+      <w:r>
+        <w:rPr>
+          <w:lang w:val="sr-Latn-RS"/>
+        </w:rPr>
+        <w:t>Indeks može da sadrži veoma veliku količinu podataka</w:t>
+      </w:r>
+      <w:r>
+        <w:rPr>
+          <w:lang w:val="sr-Latn-RS"/>
+        </w:rPr>
+        <w:t xml:space="preserve"> i da bi </w:t>
+      </w:r>
+      <w:r>
+        <w:rPr>
+          <w:lang w:val="sr-Latn-RS"/>
+        </w:rPr>
+        <w:t>upravljanje podacima bilo što efikasnije</w:t>
+      </w:r>
+      <w:r>
+        <w:rPr>
+          <w:lang w:val="sr-Latn-RS"/>
+        </w:rPr>
+        <w:t xml:space="preserve">, </w:t>
+      </w:r>
+      <w:r>
+        <w:rPr>
+          <w:lang w:val="sr-Latn-RS"/>
+        </w:rPr>
+        <w:t>ti podaci</w:t>
+      </w:r>
+      <w:r>
+        <w:rPr>
+          <w:lang w:val="sr-Latn-RS"/>
+        </w:rPr>
+        <w:t xml:space="preserve"> se </w:t>
+      </w:r>
+      <w:r>
+        <w:rPr>
+          <w:lang w:val="sr-Latn-RS"/>
+        </w:rPr>
+        <w:t xml:space="preserve">obično podele na nekoliko </w:t>
+      </w:r>
+      <w:r>
+        <w:rPr>
+          <w:i/>
+          <w:lang w:val="sr-Latn-RS"/>
+        </w:rPr>
+        <w:t>shard</w:t>
+      </w:r>
+      <w:r>
+        <w:rPr>
+          <w:lang w:val="sr-Latn-RS"/>
+        </w:rPr>
+        <w:t xml:space="preserve"> komponenti</w:t>
+      </w:r>
+      <w:r>
+        <w:rPr>
+          <w:lang w:val="sr-Latn-RS"/>
+        </w:rPr>
+        <w:t xml:space="preserve">, ali </w:t>
+      </w:r>
+      <w:r>
+        <w:rPr>
+          <w:lang w:val="sr-Latn-RS"/>
+        </w:rPr>
+        <w:t>indeks</w:t>
+      </w:r>
+      <w:r>
+        <w:rPr>
+          <w:lang w:val="sr-Latn-RS"/>
+        </w:rPr>
+        <w:t xml:space="preserve"> </w:t>
+      </w:r>
+      <w:r>
+        <w:rPr>
+          <w:lang w:val="sr-Latn-RS"/>
+        </w:rPr>
+        <w:t>može imati</w:t>
+      </w:r>
+      <w:r>
+        <w:rPr>
+          <w:lang w:val="sr-Latn-RS"/>
+        </w:rPr>
+        <w:t xml:space="preserve"> i</w:t>
+      </w:r>
+      <w:r>
+        <w:rPr>
+          <w:lang w:val="sr-Latn-RS"/>
+        </w:rPr>
+        <w:t xml:space="preserve"> samo jednu</w:t>
+      </w:r>
+      <w:r>
+        <w:rPr>
+          <w:lang w:val="sr-Latn-RS"/>
+        </w:rPr>
+        <w:t xml:space="preserve"> </w:t>
+      </w:r>
+      <w:r>
+        <w:t>[18]</w:t>
+      </w:r>
+      <w:r>
+        <w:rPr>
+          <w:lang w:val="sr-Latn-RS"/>
+        </w:rPr>
+        <w:t xml:space="preserve">. </w:t>
+      </w:r>
+      <w:r>
+        <w:rPr>
+          <w:lang w:val="sr-Latn-RS"/>
+        </w:rPr>
+        <w:t xml:space="preserve">Na slici 7 se nalazi primer indeksa podeljenog na </w:t>
+      </w:r>
+      <w:r>
+        <w:rPr>
+          <w:lang w:val="sr-Latn-RS"/>
+        </w:rPr>
+        <w:t>6</w:t>
+      </w:r>
+      <w:r>
+        <w:rPr>
+          <w:lang w:val="sr-Latn-RS"/>
+        </w:rPr>
+        <w:t xml:space="preserve"> </w:t>
+      </w:r>
+      <w:r>
+        <w:rPr>
+          <w:i/>
+          <w:lang w:val="sr-Latn-RS"/>
+        </w:rPr>
+        <w:t>shard</w:t>
+      </w:r>
+      <w:r>
+        <w:rPr>
+          <w:lang w:val="sr-Latn-RS"/>
+        </w:rPr>
+        <w:t xml:space="preserve"> komponent</w:t>
+      </w:r>
+      <w:r>
+        <w:rPr>
+          <w:lang w:val="sr-Latn-RS"/>
+        </w:rPr>
+        <w:t>i</w:t>
+      </w:r>
+      <w:r>
+        <w:rPr>
+          <w:lang w:val="sr-Latn-RS"/>
+        </w:rPr>
+        <w:t>.</w:t>
+      </w:r>
+    </w:p>
+    <w:p>
+      <w:pPr>
+        <w:keepNext/>
+        <w:jc w:val="center"/>
+      </w:pPr>
+      <w:r>
+        <w:rPr>
+          <w:noProof/>
+        </w:rPr>
+        <w:lastRenderedPageBreak/>
+        <w:drawing>
+          <wp:inline distT="0" distB="0" distL="0" distR="0">
+            <wp:extent cx="5943600" cy="879475"/>
+            <wp:effectExtent l="0" t="0" r="0" b="0"/>
+            <wp:docPr id="12" name="Picture 12"/>
+            <wp:cNvGraphicFramePr>
+              <a:graphicFrameLocks xmlns:a="http://schemas.openxmlformats.org/drawingml/2006/main" noChangeAspect="1"/>
+            </wp:cNvGraphicFramePr>
+            <a:graphic xmlns:a="http://schemas.openxmlformats.org/drawingml/2006/main">
+              <a:graphicData uri="http://schemas.openxmlformats.org/drawingml/2006/picture">
+                <pic:pic xmlns:pic="http://schemas.openxmlformats.org/drawingml/2006/picture">
+                  <pic:nvPicPr>
+                    <pic:cNvPr id="12" name="Shards in index.png"/>
+                    <pic:cNvPicPr/>
+                  </pic:nvPicPr>
+                  <pic:blipFill>
+                    <a:blip r:embed="rId18" cstate="print">
+                      <a:extLst>
+                        <a:ext uri="{28A0092B-C50C-407E-A947-70E740481C1C}">
+                          <a14:useLocalDpi xmlns:a14="http://schemas.microsoft.com/office/drawing/2010/main" val="0"/>
+                        </a:ext>
+                      </a:extLst>
+                    </a:blip>
+                    <a:stretch>
+                      <a:fillRect/>
+                    </a:stretch>
+                  </pic:blipFill>
+                  <pic:spPr>
+                    <a:xfrm>
+                      <a:off x="0" y="0"/>
+                      <a:ext cx="5943600" cy="879475"/>
+                    </a:xfrm>
+                    <a:prstGeom prst="rect">
+                      <a:avLst/>
+                    </a:prstGeom>
+                  </pic:spPr>
+                </pic:pic>
+              </a:graphicData>
+            </a:graphic>
+          </wp:inline>
+        </w:drawing>
+      </w:r>
+    </w:p>
+    <w:p>
+      <w:pPr>
+        <w:pStyle w:val="Caption"/>
+        <w:rPr>
+          <w:sz w:val="22"/>
+        </w:rPr>
+      </w:pPr>
+      <w:r>
+        <w:rPr>
+          <w:sz w:val="22"/>
+        </w:rPr>
+        <w:t>Slika 7. Shards in index</w:t>
+      </w:r>
+    </w:p>
+    <w:p>
+      <w:pPr>
+        <w:rPr>
+          <w:lang w:val="sr-Latn-RS"/>
+        </w:rPr>
+      </w:pPr>
+      <w:r>
+        <w:rPr>
+          <w:lang w:val="sr-Latn-RS"/>
+        </w:rPr>
+        <w:t>Postoje</w:t>
+      </w:r>
+      <w:r>
+        <w:rPr>
+          <w:lang w:val="sr-Latn-RS"/>
+        </w:rPr>
+        <w:t xml:space="preserve"> 2 tipa </w:t>
+      </w:r>
+      <w:r>
+        <w:rPr>
+          <w:i/>
+          <w:lang w:val="sr-Latn-RS"/>
+        </w:rPr>
+        <w:t>shard</w:t>
+      </w:r>
+      <w:r>
+        <w:rPr>
+          <w:lang w:val="sr-Latn-RS"/>
+        </w:rPr>
+        <w:t xml:space="preserve"> komponenti:</w:t>
+      </w:r>
+    </w:p>
+    <w:p>
+      <w:pPr>
+        <w:pStyle w:val="ListParagraph"/>
+        <w:numPr>
+          <w:ilvl w:val="0"/>
+          <w:numId w:val="8"/>
+        </w:numPr>
+        <w:jc w:val="both"/>
+        <w:rPr>
+          <w:lang w:val="sr-Latn-RS"/>
+        </w:rPr>
+      </w:pPr>
+      <w:r>
+        <w:rPr>
+          <w:lang w:val="sr-Latn-RS"/>
+        </w:rPr>
+        <w:t>primarni (</w:t>
+      </w:r>
+      <w:r>
+        <w:rPr>
+          <w:i/>
+          <w:lang w:val="sr-Latn-RS"/>
+        </w:rPr>
+        <w:t>eng. primary</w:t>
+      </w:r>
+      <w:r>
+        <w:rPr>
+          <w:lang w:val="sr-Latn-RS"/>
+        </w:rPr>
+        <w:t xml:space="preserve">) - </w:t>
+      </w:r>
+      <w:r>
+        <w:rPr>
+          <w:lang w:val="sr-Latn-RS"/>
+        </w:rPr>
+        <w:t xml:space="preserve">sadrže originalne podatke i obavljaju indeksiranje i pretragu. Broj primarnih </w:t>
+      </w:r>
+      <w:r>
+        <w:rPr>
+          <w:i/>
+          <w:lang w:val="sr-Latn-RS"/>
+        </w:rPr>
+        <w:t>shard</w:t>
+      </w:r>
+      <w:r>
+        <w:rPr>
+          <w:lang w:val="sr-Latn-RS"/>
+        </w:rPr>
+        <w:t xml:space="preserve"> komponenti se definiše prilikom kreiranja indeksa i ne može se naknadno menjati.</w:t>
+      </w:r>
+    </w:p>
+    <w:p>
+      <w:pPr>
+        <w:pStyle w:val="ListParagraph"/>
+        <w:numPr>
+          <w:ilvl w:val="0"/>
+          <w:numId w:val="8"/>
+        </w:numPr>
+        <w:jc w:val="both"/>
+        <w:rPr>
+          <w:lang w:val="sr-Latn-RS"/>
+        </w:rPr>
+      </w:pPr>
+      <w:r>
+        <w:rPr>
+          <w:lang w:val="sr-Latn-RS"/>
+        </w:rPr>
+        <w:t>kopije (</w:t>
+      </w:r>
+      <w:r>
+        <w:rPr>
+          <w:i/>
+          <w:lang w:val="sr-Latn-RS"/>
+        </w:rPr>
+        <w:t>eng. replica</w:t>
+      </w:r>
+      <w:r>
+        <w:rPr>
+          <w:lang w:val="sr-Latn-RS"/>
+        </w:rPr>
+        <w:t>)</w:t>
+      </w:r>
+      <w:r>
+        <w:rPr>
+          <w:lang w:val="sr-Latn-RS"/>
+        </w:rPr>
+        <w:t xml:space="preserve"> - predstavljaju kopiju primarnih </w:t>
+      </w:r>
+      <w:r>
+        <w:rPr>
+          <w:i/>
+          <w:lang w:val="sr-Latn-RS"/>
+        </w:rPr>
+        <w:t>shard</w:t>
+      </w:r>
+      <w:r>
+        <w:rPr>
+          <w:lang w:val="sr-Latn-RS"/>
+        </w:rPr>
+        <w:t xml:space="preserve"> komponenti</w:t>
+      </w:r>
+      <w:r>
+        <w:rPr>
+          <w:lang w:val="sr-Latn-RS"/>
+        </w:rPr>
+        <w:t xml:space="preserve">. </w:t>
+      </w:r>
+      <w:r>
+        <w:rPr>
+          <w:lang w:val="sr-Latn-RS"/>
+        </w:rPr>
+        <w:t>Uz pomoć njih se</w:t>
+      </w:r>
+      <w:r>
+        <w:rPr>
+          <w:lang w:val="sr-Latn-RS"/>
+        </w:rPr>
+        <w:t xml:space="preserve"> uvodi redudantnost  i poboljšavaju</w:t>
+      </w:r>
+      <w:r>
+        <w:rPr>
+          <w:lang w:val="sr-Latn-RS"/>
+        </w:rPr>
+        <w:t xml:space="preserve"> se</w:t>
+      </w:r>
+      <w:r>
+        <w:rPr>
+          <w:lang w:val="sr-Latn-RS"/>
+        </w:rPr>
+        <w:t xml:space="preserve"> performanse pretrage, jer omogućavaju izvršavanje paralelnih upita. Broj kopija se može dinamički menjati, prilikom čega Elasticsearch automatski balansira broj kopija izmedju node komponenti u cluster komponenti.</w:t>
+      </w:r>
+      <w:r>
+        <w:rPr>
+          <w:lang w:val="sr-Latn-RS"/>
+        </w:rPr>
+        <w:t xml:space="preserve"> Preporuka je da svaka primarna </w:t>
+      </w:r>
+      <w:r>
+        <w:rPr>
+          <w:i/>
+          <w:lang w:val="sr-Latn-RS"/>
+        </w:rPr>
+        <w:t>shard</w:t>
+      </w:r>
+      <w:r>
+        <w:rPr>
+          <w:lang w:val="sr-Latn-RS"/>
+        </w:rPr>
+        <w:t xml:space="preserve"> komponenat ima svoju kopiju</w:t>
+      </w:r>
+      <w:r>
+        <w:rPr>
+          <w:lang w:val="sr-Latn-RS"/>
+        </w:rPr>
+        <w:t xml:space="preserve"> </w:t>
+      </w:r>
+      <w:r>
+        <w:rPr>
+          <w:lang w:val="sr-Latn-RS"/>
+        </w:rPr>
+        <w:t>[17]</w:t>
+      </w:r>
+      <w:r>
+        <w:rPr>
+          <w:lang w:val="sr-Latn-RS"/>
+        </w:rPr>
+        <w:t>.</w:t>
+      </w:r>
+    </w:p>
+    <w:p>
+      <w:pPr>
+        <w:jc w:val="both"/>
+        <w:rPr>
+          <w:lang w:val="sr-Latn-RS"/>
+        </w:rPr>
+      </w:pPr>
+      <w:r>
+        <w:rPr>
+          <w:lang w:val="sr-Latn-RS"/>
+        </w:rPr>
+        <w:t>„</w:t>
+      </w:r>
+      <w:r>
+        <w:rPr>
+          <w:lang w:val="sr-Latn-RS"/>
+        </w:rPr>
+        <w:t xml:space="preserve">Broj </w:t>
+      </w:r>
+      <w:r>
+        <w:rPr>
+          <w:i/>
+          <w:lang w:val="sr-Latn-RS"/>
+        </w:rPr>
+        <w:t>shard</w:t>
+      </w:r>
+      <w:r>
+        <w:rPr>
+          <w:lang w:val="sr-Latn-RS"/>
+        </w:rPr>
+        <w:t xml:space="preserve"> komponenti jedne </w:t>
+      </w:r>
+      <w:r>
+        <w:rPr>
+          <w:i/>
+          <w:lang w:val="sr-Latn-RS"/>
+        </w:rPr>
+        <w:t>data node</w:t>
+      </w:r>
+      <w:r>
+        <w:rPr>
+          <w:lang w:val="sr-Latn-RS"/>
+        </w:rPr>
+        <w:t xml:space="preserve"> komponente je proporcijalan </w:t>
+      </w:r>
+      <w:r>
+        <w:rPr>
+          <w:i/>
+          <w:lang w:val="sr-Latn-RS"/>
+        </w:rPr>
+        <w:t>heap</w:t>
+      </w:r>
+      <w:r>
+        <w:rPr>
+          <w:lang w:val="sr-Latn-RS"/>
+        </w:rPr>
+        <w:t xml:space="preserve"> memoriji te </w:t>
+      </w:r>
+      <w:r>
+        <w:rPr>
+          <w:i/>
+          <w:lang w:val="sr-Latn-RS"/>
+        </w:rPr>
+        <w:t>node</w:t>
+      </w:r>
+      <w:r>
+        <w:rPr>
+          <w:lang w:val="sr-Latn-RS"/>
+        </w:rPr>
+        <w:t xml:space="preserve"> komponente.</w:t>
+      </w:r>
+      <w:r>
+        <w:rPr>
+          <w:lang w:val="sr-Latn-RS"/>
+        </w:rPr>
+        <w:t xml:space="preserve"> Node koji ima 30GB heap memorije treba da ima najviše 600 shard komponenti</w:t>
+      </w:r>
+      <w:r>
+        <w:rPr>
+          <w:lang w:val="sr-Latn-RS"/>
+        </w:rPr>
+        <w:t>“</w:t>
+      </w:r>
+      <w:r>
+        <w:rPr>
+          <w:lang w:val="sr-Latn-RS"/>
+        </w:rPr>
+        <w:t xml:space="preserve">, a što ih je manje, time bolje. </w:t>
+      </w:r>
+      <w:r>
+        <w:rPr>
+          <w:lang w:val="sr-Latn-RS"/>
+        </w:rPr>
+        <w:t>Korišćenjem previse</w:t>
+      </w:r>
+      <w:r>
+        <w:rPr>
+          <w:lang w:val="sr-Latn-RS"/>
+        </w:rPr>
+        <w:t xml:space="preserve"> shard komponent</w:t>
+      </w:r>
+      <w:r>
+        <w:rPr>
+          <w:lang w:val="sr-Latn-RS"/>
+        </w:rPr>
+        <w:t>i se bespotrebno</w:t>
+      </w:r>
+      <w:r>
+        <w:rPr>
+          <w:lang w:val="sr-Latn-RS"/>
+        </w:rPr>
+        <w:t xml:space="preserve"> zauzima memorij</w:t>
+      </w:r>
+      <w:r>
+        <w:rPr>
+          <w:lang w:val="sr-Latn-RS"/>
+        </w:rPr>
+        <w:t>a i time usporava pretraga, indeksiranje zahteva</w:t>
+      </w:r>
+      <w:r>
+        <w:rPr>
+          <w:lang w:val="sr-Latn-RS"/>
+        </w:rPr>
+        <w:t xml:space="preserve"> i druge operacije </w:t>
+      </w:r>
+      <w:r>
+        <w:t>[19]</w:t>
+      </w:r>
+      <w:r>
+        <w:rPr>
+          <w:lang w:val="sr-Latn-RS"/>
+        </w:rPr>
+        <w:t>.</w:t>
+      </w:r>
+    </w:p>
+    <w:p>
+      <w:pPr>
+        <w:jc w:val="both"/>
+        <w:rPr>
+          <w:lang w:val="sr-Latn-RS"/>
+        </w:rPr>
+      </w:pPr>
+      <w:r>
+        <w:rPr>
+          <w:lang w:val="sr-Latn-RS"/>
+        </w:rPr>
+        <w:t xml:space="preserve">Najveća efikasnost pretrage se postiže ukoliko se upiti izvršavaju na više raličitih </w:t>
+      </w:r>
+      <w:r>
+        <w:rPr>
+          <w:i/>
+          <w:lang w:val="sr-Latn-RS"/>
+        </w:rPr>
+        <w:t>shard</w:t>
+      </w:r>
+      <w:r>
+        <w:rPr>
+          <w:lang w:val="sr-Latn-RS"/>
+        </w:rPr>
+        <w:t xml:space="preserve"> komponenti paralelno, prilikom čega se sve </w:t>
+      </w:r>
+      <w:r>
+        <w:rPr>
+          <w:i/>
+          <w:lang w:val="sr-Latn-RS"/>
+        </w:rPr>
+        <w:t>shard</w:t>
+      </w:r>
+      <w:r>
+        <w:rPr>
+          <w:lang w:val="sr-Latn-RS"/>
+        </w:rPr>
+        <w:t xml:space="preserve"> komponente nalaze u okviru različitih </w:t>
+      </w:r>
+      <w:r>
+        <w:rPr>
+          <w:i/>
+          <w:lang w:val="sr-Latn-RS"/>
+        </w:rPr>
+        <w:t>node</w:t>
+      </w:r>
+      <w:r>
+        <w:rPr>
+          <w:lang w:val="sr-Latn-RS"/>
+        </w:rPr>
+        <w:t xml:space="preserve"> komponenti</w:t>
+      </w:r>
+      <w:r>
+        <w:rPr>
+          <w:lang w:val="sr-Latn-RS"/>
+        </w:rPr>
+        <w:t xml:space="preserve"> </w:t>
+      </w:r>
+      <w:r>
+        <w:t>[18]</w:t>
+      </w:r>
+      <w:r>
+        <w:rPr>
+          <w:lang w:val="sr-Latn-RS"/>
+        </w:rPr>
+        <w:t>.</w:t>
+      </w:r>
+    </w:p>
+    <w:p>
+      <w:pPr>
+        <w:jc w:val="both"/>
+        <w:rPr>
+          <w:lang w:val="sr-Latn-RS"/>
+        </w:rPr>
+      </w:pPr>
+      <w:r>
+        <w:t xml:space="preserve">Prednosti </w:t>
+      </w:r>
+      <w:r>
+        <w:rPr>
+          <w:lang w:val="sr-Latn-RS"/>
+        </w:rPr>
+        <w:t xml:space="preserve">korišćenja </w:t>
+      </w:r>
+      <w:r>
+        <w:rPr>
+          <w:i/>
+          <w:lang w:val="sr-Latn-RS"/>
+        </w:rPr>
+        <w:t>shard</w:t>
+      </w:r>
+      <w:r>
+        <w:rPr>
+          <w:lang w:val="sr-Latn-RS"/>
+        </w:rPr>
+        <w:t xml:space="preserve"> komponenti:</w:t>
+      </w:r>
+    </w:p>
+    <w:p>
+      <w:pPr>
+        <w:pStyle w:val="ListParagraph"/>
+        <w:numPr>
+          <w:ilvl w:val="0"/>
+          <w:numId w:val="9"/>
+        </w:numPr>
+        <w:jc w:val="both"/>
+        <w:rPr>
+          <w:lang w:val="sr-Latn-RS"/>
+        </w:rPr>
+      </w:pPr>
+      <w:r>
+        <w:rPr>
+          <w:lang w:val="sr-Latn-RS"/>
+        </w:rPr>
+        <w:t xml:space="preserve">horizontalno skaliranje - </w:t>
+      </w:r>
+      <w:r>
+        <w:rPr>
+          <w:lang w:val="sr-Latn-RS"/>
+        </w:rPr>
+        <w:t>„</w:t>
+      </w:r>
+      <w:r>
+        <w:rPr>
+          <w:i/>
+          <w:lang w:val="sr-Latn-RS"/>
+        </w:rPr>
+        <w:t>sharding</w:t>
+      </w:r>
+      <w:r>
+        <w:rPr>
+          <w:lang w:val="sr-Latn-RS"/>
+        </w:rPr>
+        <w:t>“</w:t>
+      </w:r>
+      <w:r>
+        <w:rPr>
+          <w:lang w:val="sr-Latn-RS"/>
+        </w:rPr>
+        <w:t xml:space="preserve"> je isto što i horizontalno particionisanje, a to je horizontalna podela podataka u više baza</w:t>
+      </w:r>
+      <w:r>
+        <w:rPr>
+          <w:lang w:val="sr-Latn-RS"/>
+        </w:rPr>
+        <w:t>. T</w:t>
+      </w:r>
+      <w:r>
+        <w:rPr>
+          <w:lang w:val="sr-Latn-RS"/>
+        </w:rPr>
+        <w:t>o znači da se jedan set podataka sa svim poljima prebaci u jednu bazu, a drugi set podataka sa svim njegovim poljima prebaci u drugu bazu, kao što je prikazano na slici 8</w:t>
+      </w:r>
+      <w:r>
+        <w:rPr>
+          <w:lang w:val="sr-Latn-RS"/>
+        </w:rPr>
+        <w:t>.</w:t>
+      </w:r>
+      <w:r>
+        <w:rPr>
+          <w:lang w:val="sr-Latn-RS"/>
+        </w:rPr>
+        <w:t xml:space="preserve"> Zahvaljujući tome, </w:t>
+      </w:r>
+      <w:r>
+        <w:rPr>
+          <w:i/>
+          <w:lang w:val="sr-Latn-RS"/>
+        </w:rPr>
+        <w:t>cluster</w:t>
+      </w:r>
+      <w:r>
+        <w:rPr>
+          <w:lang w:val="sr-Latn-RS"/>
+        </w:rPr>
+        <w:t xml:space="preserve"> može da se skalira horizontalno prilikom priliva novih podataka.</w:t>
+      </w:r>
+      <w:r>
+        <w:rPr>
+          <w:lang w:val="sr-Latn-RS"/>
+        </w:rPr>
+        <w:t xml:space="preserve"> </w:t>
+      </w:r>
+    </w:p>
+    <w:p>
+      <w:pPr>
+        <w:keepNext/>
+        <w:jc w:val="center"/>
+      </w:pPr>
+      <w:r>
+        <w:rPr>
+          <w:noProof/>
+        </w:rPr>
+        <w:drawing>
+          <wp:inline distT="0" distB="0" distL="0" distR="0">
+            <wp:extent cx="3646715" cy="2551141"/>
+            <wp:effectExtent l="0" t="0" r="0" b="1905"/>
+            <wp:docPr id="13" name="Picture 13"/>
+            <wp:cNvGraphicFramePr>
+              <a:graphicFrameLocks xmlns:a="http://schemas.openxmlformats.org/drawingml/2006/main" noChangeAspect="1"/>
+            </wp:cNvGraphicFramePr>
+            <a:graphic xmlns:a="http://schemas.openxmlformats.org/drawingml/2006/main">
+              <a:graphicData uri="http://schemas.openxmlformats.org/drawingml/2006/picture">
+                <pic:pic xmlns:pic="http://schemas.openxmlformats.org/drawingml/2006/picture">
+                  <pic:nvPicPr>
+                    <pic:cNvPr id="13" name="Sharding.png"/>
+                    <pic:cNvPicPr/>
+                  </pic:nvPicPr>
+                  <pic:blipFill>
+                    <a:blip r:embed="rId19">
+                      <a:extLst>
+                        <a:ext uri="{28A0092B-C50C-407E-A947-70E740481C1C}">
+                          <a14:useLocalDpi xmlns:a14="http://schemas.microsoft.com/office/drawing/2010/main" val="0"/>
+                        </a:ext>
+                      </a:extLst>
+                    </a:blip>
+                    <a:stretch>
+                      <a:fillRect/>
+                    </a:stretch>
+                  </pic:blipFill>
+                  <pic:spPr>
+                    <a:xfrm>
+                      <a:off x="0" y="0"/>
+                      <a:ext cx="3728680" cy="2608482"/>
+                    </a:xfrm>
+                    <a:prstGeom prst="rect">
+                      <a:avLst/>
+                    </a:prstGeom>
+                  </pic:spPr>
+                </pic:pic>
+              </a:graphicData>
+            </a:graphic>
+          </wp:inline>
+        </w:drawing>
+      </w:r>
+    </w:p>
+    <w:p>
+      <w:pPr>
+        <w:pStyle w:val="Caption"/>
+        <w:rPr>
+          <w:lang w:val="sr-Latn-RS"/>
+        </w:rPr>
+      </w:pPr>
+      <w:r>
+        <w:t xml:space="preserve">Slika 8. Sharding </w:t>
+      </w:r>
+      <w:r>
+        <w:t>[20]</w:t>
+      </w:r>
+    </w:p>
+    <w:p>
+      <w:pPr>
+        <w:pStyle w:val="ListParagraph"/>
+        <w:numPr>
+          <w:ilvl w:val="0"/>
+          <w:numId w:val="9"/>
+        </w:numPr>
+        <w:jc w:val="both"/>
+        <w:rPr>
+          <w:lang w:val="sr-Latn-RS"/>
+        </w:rPr>
+      </w:pPr>
+      <w:r>
+        <w:rPr>
+          <w:lang w:val="sr-Latn-RS"/>
+        </w:rPr>
+        <w:lastRenderedPageBreak/>
+        <w:t>bolje performanse pretrage</w:t>
+      </w:r>
+      <w:r>
+        <w:rPr>
+          <w:lang w:val="sr-Latn-RS"/>
+        </w:rPr>
+        <w:t xml:space="preserve"> - </w:t>
+      </w:r>
+      <w:r>
+        <w:rPr>
+          <w:lang w:val="sr-Latn-RS"/>
+        </w:rPr>
+        <w:t xml:space="preserve">upiti se mogu vršiti nad više </w:t>
+      </w:r>
+      <w:r>
+        <w:rPr>
+          <w:i/>
+          <w:lang w:val="sr-Latn-RS"/>
+        </w:rPr>
+        <w:t>shard</w:t>
+      </w:r>
+      <w:r>
+        <w:rPr>
+          <w:lang w:val="sr-Latn-RS"/>
+        </w:rPr>
+        <w:t xml:space="preserve"> komponenti u isto vreme, što je mnogo brže od izvršavanja upita nad indeksom koji sadrži samo jednu </w:t>
+      </w:r>
+      <w:r>
+        <w:rPr>
+          <w:i/>
+          <w:lang w:val="sr-Latn-RS"/>
+        </w:rPr>
+        <w:t>shard</w:t>
+      </w:r>
+      <w:r>
+        <w:rPr>
+          <w:lang w:val="sr-Latn-RS"/>
+        </w:rPr>
+        <w:t xml:space="preserve"> komponentu.</w:t>
+      </w:r>
+    </w:p>
+    <w:p>
+      <w:pPr>
+        <w:pStyle w:val="ListParagraph"/>
+        <w:numPr>
+          <w:ilvl w:val="0"/>
+          <w:numId w:val="9"/>
+        </w:numPr>
+        <w:jc w:val="both"/>
+        <w:rPr>
+          <w:lang w:val="sr-Latn-RS"/>
+        </w:rPr>
+      </w:pPr>
+      <w:r>
+        <w:rPr>
+          <w:lang w:val="sr-Latn-RS"/>
+        </w:rPr>
+        <w:t>veća dostupnost</w:t>
+      </w:r>
+      <w:r>
+        <w:rPr>
+          <w:lang w:val="sr-Latn-RS"/>
+        </w:rPr>
+        <w:t xml:space="preserve"> - </w:t>
+      </w:r>
+      <w:r>
+        <w:rPr>
+          <w:i/>
+          <w:lang w:val="sr-Latn-RS"/>
+        </w:rPr>
+        <w:t>node</w:t>
+      </w:r>
+      <w:r>
+        <w:rPr>
+          <w:lang w:val="sr-Latn-RS"/>
+        </w:rPr>
+        <w:t xml:space="preserve"> komponente mogu da prestanu da rade iz mnogo razloga, bilo zbog nedostatka resursa, problema sa konekcijom ili nekih konfiguracionih grešaka. </w:t>
+      </w:r>
+      <w:r>
+        <w:t xml:space="preserve">Praksa je da se prilikom raspodele </w:t>
+      </w:r>
+      <w:r>
+        <w:rPr>
+          <w:i/>
+        </w:rPr>
+        <w:t>shard</w:t>
+      </w:r>
+      <w:r>
+        <w:t xml:space="preserve"> komponent</w:t>
+      </w:r>
+      <w:r>
+        <w:t>i</w:t>
+      </w:r>
+      <w:r>
+        <w:t xml:space="preserve"> po </w:t>
+      </w:r>
+      <w:r>
+        <w:rPr>
+          <w:i/>
+        </w:rPr>
+        <w:t>node</w:t>
+      </w:r>
+      <w:r>
+        <w:t xml:space="preserve"> komponentama</w:t>
+      </w:r>
+      <w:r>
+        <w:t>,</w:t>
+      </w:r>
+      <w:r>
+        <w:t xml:space="preserve"> u istoj </w:t>
+      </w:r>
+      <w:r>
+        <w:rPr>
+          <w:i/>
+        </w:rPr>
+        <w:t>node</w:t>
+      </w:r>
+      <w:r>
+        <w:t xml:space="preserve"> komponenti ne nađe primarna </w:t>
+      </w:r>
+      <w:r>
+        <w:rPr>
+          <w:i/>
+        </w:rPr>
+        <w:t>shard</w:t>
+      </w:r>
+      <w:r>
+        <w:t xml:space="preserve"> komponenta i njena ko</w:t>
+      </w:r>
+      <w:bookmarkStart w:id="14" w:name="_GoBack"/>
+      <w:bookmarkEnd w:id="14"/>
+      <w:r>
+        <w:t>pija</w:t>
+      </w:r>
+      <w:r>
+        <w:t xml:space="preserve"> [20]</w:t>
+      </w:r>
+      <w:r>
+        <w:t>.</w:t>
+      </w:r>
+      <w:r>
+        <w:rPr>
+          <w:lang w:val="sr-Latn-RS"/>
+        </w:rPr>
+        <w:t xml:space="preserve"> </w:t>
+      </w:r>
+      <w:r>
+        <w:rPr>
+          <w:lang w:val="sr-Latn-RS"/>
+        </w:rPr>
+        <w:t xml:space="preserve">To znači da iako neki node otkaže, </w:t>
+      </w:r>
+      <w:r>
+        <w:rPr>
+          <w:lang w:val="sr-Latn-RS"/>
+        </w:rPr>
+        <w:t xml:space="preserve">podaci idalje ostaju dostupni krajnjem korisniku, </w:t>
+      </w:r>
+      <w:r>
+        <w:rPr>
+          <w:lang w:val="sr-Latn-RS"/>
+        </w:rPr>
+        <w:t>jer se</w:t>
+      </w:r>
+      <w:r>
+        <w:rPr>
+          <w:lang w:val="sr-Latn-RS"/>
+        </w:rPr>
+        <w:t xml:space="preserve"> sve operacije preusmeravaju na one </w:t>
+      </w:r>
+      <w:r>
+        <w:rPr>
+          <w:i/>
+          <w:lang w:val="sr-Latn-RS"/>
+        </w:rPr>
+        <w:t>shard</w:t>
+      </w:r>
+      <w:r>
+        <w:rPr>
+          <w:lang w:val="sr-Latn-RS"/>
+        </w:rPr>
+        <w:t xml:space="preserve"> komponente koje su dostupne</w:t>
+      </w:r>
+      <w:r>
+        <w:rPr>
+          <w:lang w:val="sr-Latn-RS"/>
+        </w:rPr>
+        <w:t xml:space="preserve"> </w:t>
+      </w:r>
+      <w:r>
+        <w:t>[17]</w:t>
+      </w:r>
+      <w:r>
+        <w:rPr>
+          <w:lang w:val="sr-Latn-RS"/>
+        </w:rPr>
+        <w:t>.</w:t>
+      </w:r>
+    </w:p>
+    <w:p>
+      <w:pPr>
+        <w:pStyle w:val="Heading3"/>
+        <w:rPr>
+          <w:i/>
+        </w:rPr>
+      </w:pPr>
+      <w:bookmarkStart w:id="15" w:name="_Toc175745861"/>
+      <w:r>
+        <w:rPr>
+          <w:i/>
+        </w:rPr>
+        <w:t>Cluster</w:t>
+      </w:r>
+      <w:r>
+        <w:t xml:space="preserve"> i </w:t>
+      </w:r>
+      <w:r>
+        <w:rPr>
+          <w:i/>
+        </w:rPr>
+        <w:t>node</w:t>
+      </w:r>
+      <w:bookmarkEnd w:id="15"/>
+    </w:p>
+    <w:p/>
+    <w:p/>
+    <w:p/>
+    <w:p/>
     <w:p>
       <w:pPr>
         <w:pStyle w:val="Heading1"/>
@@ -11912,7 +13256,7 @@
           <w:lang w:val="sr-Latn-RS"/>
         </w:rPr>
       </w:pPr>
-      <w:bookmarkStart w:id="13" w:name="_Toc175693248"/>
+      <w:bookmarkStart w:id="16" w:name="_Toc175745862"/>
       <w:r>
         <w:rPr>
           <w:lang w:val="sr-Latn-RS"/>
@@ -11932,7 +13276,7 @@
         </w:rPr>
         <w:t>ak</w:t>
       </w:r>
-      <w:bookmarkEnd w:id="13"/>
+      <w:bookmarkEnd w:id="16"/>
     </w:p>
     <w:p>
       <w:pPr>
@@ -11952,7 +13296,7 @@
           <w:lang w:val="sr-Latn-RS"/>
         </w:rPr>
       </w:pPr>
-      <w:bookmarkStart w:id="14" w:name="_Toc175693249"/>
+      <w:bookmarkStart w:id="17" w:name="_Toc175745863"/>
       <w:r>
         <w:rPr>
           <w:lang w:val="sr-Latn-RS"/>
@@ -11960,7 +13304,7 @@
         <w:lastRenderedPageBreak/>
         <w:t>Literatura</w:t>
       </w:r>
-      <w:bookmarkEnd w:id="14"/>
+      <w:bookmarkEnd w:id="17"/>
     </w:p>
     <w:p>
       <w:pPr>
@@ -12332,6 +13676,12 @@
         </w:rPr>
         <w:t>Nastanak i razvijanje Yahoo! mehanizma pretrage</w:t>
       </w:r>
+      <w:r>
+        <w:rPr>
+          <w:lang w:val="sr-Latn-RS"/>
+        </w:rPr>
+        <w:t>.</w:t>
+      </w:r>
     </w:p>
     <w:p>
       <w:pPr>
@@ -12390,6 +13740,12 @@
         </w:rPr>
         <w:t>, Artikal o tome kako je Google zamenio Yahoo!</w:t>
       </w:r>
+      <w:r>
+        <w:rPr>
+          <w:lang w:val="sr-Latn-RS"/>
+        </w:rPr>
+        <w:t>.</w:t>
+      </w:r>
     </w:p>
     <w:p>
       <w:pPr>
@@ -12445,6 +13801,12 @@
         </w:rPr>
         <w:t>, Nastanak Google kompanije</w:t>
       </w:r>
+      <w:r>
+        <w:rPr>
+          <w:lang w:val="sr-Latn-RS"/>
+        </w:rPr>
+        <w:t>.</w:t>
+      </w:r>
     </w:p>
     <w:p>
       <w:pPr>
@@ -12485,6 +13847,9 @@
       <w:r>
         <w:t>interfejs</w:t>
       </w:r>
+      <w:r>
+        <w:t>.</w:t>
+      </w:r>
     </w:p>
     <w:p>
       <w:pPr>
@@ -12566,6 +13931,7 @@
       </w:r>
       <w:r>
         <w:rPr>
+          <w:i/>
           <w:lang w:val="sr-Latn-RS"/>
         </w:rPr>
         <w:t>https://stackoverflow.com</w:t>
@@ -12575,6 +13941,12 @@
           <w:lang w:val="sr-Latn-RS"/>
         </w:rPr>
         <w:t>, Upoznavanje sa Stack Overflow sajtom</w:t>
+      </w:r>
+      <w:r>
+        <w:rPr>
+          <w:lang w:val="sr-Latn-RS"/>
+        </w:rPr>
+        <w:t>.</w:t>
       </w:r>
     </w:p>
     <w:p>
@@ -12626,6 +13998,7 @@
       </w:r>
       <w:r>
         <w:rPr>
+          <w:i/>
           <w:lang w:val="sr-Latn-RS"/>
         </w:rPr>
         <w:t>https://stackexchange.com</w:t>
@@ -12647,6 +14020,12 @@
           <w:lang w:val="sr-Latn-RS"/>
         </w:rPr>
         <w:t xml:space="preserve"> mreži</w:t>
+      </w:r>
+      <w:r>
+        <w:rPr>
+          <w:lang w:val="sr-Latn-RS"/>
+        </w:rPr>
+        <w:t>.</w:t>
       </w:r>
     </w:p>
     <w:p>
@@ -12688,7 +14067,26 @@
         <w:rPr>
           <w:lang w:val="sr-Latn-RS"/>
         </w:rPr>
-        <w:t>, https://discuss.elastic.co, O Discuss the Elastic Stack sajtu</w:t>
+        <w:t xml:space="preserve">, </w:t>
+      </w:r>
+      <w:r>
+        <w:rPr>
+          <w:i/>
+          <w:lang w:val="sr-Latn-RS"/>
+        </w:rPr>
+        <w:t>https://discuss.elastic.co</w:t>
+      </w:r>
+      <w:r>
+        <w:rPr>
+          <w:lang w:val="sr-Latn-RS"/>
+        </w:rPr>
+        <w:t>, O Discuss the Elastic Stack sajtu</w:t>
+      </w:r>
+      <w:r>
+        <w:rPr>
+          <w:lang w:val="sr-Latn-RS"/>
+        </w:rPr>
+        <w:t>.</w:t>
       </w:r>
     </w:p>
     <w:p>
@@ -12710,6 +14108,7 @@
       </w:r>
       <w:r>
         <w:rPr>
+          <w:i/>
           <w:lang w:val="sr-Latn-RS"/>
         </w:rPr>
         <w:t>https://github.com/community</w:t>
@@ -12719,6 +14118,12 @@
           <w:lang w:val="sr-Latn-RS"/>
         </w:rPr>
         <w:t>, Opis čemu je namenjen GitHub Community</w:t>
+      </w:r>
+      <w:r>
+        <w:rPr>
+          <w:lang w:val="sr-Latn-RS"/>
+        </w:rPr>
+        <w:t>.</w:t>
       </w:r>
     </w:p>
     <w:p>
@@ -12760,6 +14165,12 @@
         </w:rPr>
         <w:t>, Informacije o tome šta je i kako radi Elasticsearch</w:t>
       </w:r>
+      <w:r>
+        <w:rPr>
+          <w:lang w:val="sr-Latn-RS"/>
+        </w:rPr>
+        <w:t>.</w:t>
+      </w:r>
     </w:p>
     <w:p>
       <w:pPr>
@@ -12776,34 +14187,11 @@
         <w:rPr>
           <w:lang w:val="sr-Latn-RS"/>
         </w:rPr>
-        <w:t xml:space="preserve"> GeeksForGeeks, </w:t>
-      </w:r>
-      <w:r>
-        <w:rPr>
-          <w:lang w:val="sr-Latn-RS"/>
-        </w:rPr>
-        <w:t>„</w:t>
-      </w:r>
-      <w:r>
-        <w:rPr>
-          <w:lang w:val="sr-Latn-RS"/>
-        </w:rPr>
-        <w:t>Difference between Inverted Index and Forward Index</w:t>
-      </w:r>
-      <w:r>
-        <w:rPr>
-          <w:lang w:val="sr-Latn-RS"/>
-        </w:rPr>
-        <w:t>“</w:t>
-      </w:r>
-      <w:r>
-        <w:rPr>
-          <w:lang w:val="sr-Latn-RS"/>
-        </w:rPr>
-        <w:t xml:space="preserve">, </w:t>
-      </w:r>
-      <w:r>
-        <w:rPr>
+        <w:t xml:space="preserve"> GeeksForGeeks, „Difference between Inverted Index and Forward Index“, </w:t>
+      </w:r>
+      <w:r>
+        <w:rPr>
+          <w:i/>
           <w:lang w:val="sr-Latn-RS"/>
         </w:rPr>
         <w:t>https://www.geeksforgeeks.org</w:t>
@@ -12813,6 +14201,12 @@
           <w:lang w:val="sr-Latn-RS"/>
         </w:rPr>
         <w:t>, Opis razlike između inverted i forward index strukture podataka sa primerima</w:t>
+      </w:r>
+      <w:r>
+        <w:rPr>
+          <w:lang w:val="sr-Latn-RS"/>
+        </w:rPr>
+        <w:t>.</w:t>
       </w:r>
     </w:p>
     <w:p>
@@ -12830,6 +14224,135 @@
         <w:rPr>
           <w:lang w:val="sr-Latn-RS"/>
         </w:rPr>
+        <w:t xml:space="preserve"> Elastic, „Recipes, Elasticsearch. More recipes, morphood + Elasticsearch“, </w:t>
+      </w:r>
+      <w:r>
+        <w:rPr>
+          <w:i/>
+          <w:lang w:val="sr-Latn-RS"/>
+        </w:rPr>
+        <w:t>https://www.elastic.co/elasticon</w:t>
+      </w:r>
+      <w:r>
+        <w:rPr>
+          <w:lang w:val="sr-Latn-RS"/>
+        </w:rPr>
+        <w:t xml:space="preserve">, Kratak pregled za Webinar </w:t>
+      </w:r>
+      <w:r>
+        <w:rPr>
+          <w:lang w:val="sr-Latn-RS"/>
+        </w:rPr>
+        <w:t>.</w:t>
+      </w:r>
+    </w:p>
+    <w:p>
+      <w:pPr>
+        <w:numPr>
+          <w:ilvl w:val="0"/>
+          <w:numId w:val="4"/>
+        </w:numPr>
+        <w:spacing w:after="0" w:line="276" w:lineRule="auto"/>
+        <w:rPr>
+          <w:lang w:val="sr-Latn-RS"/>
+        </w:rPr>
+      </w:pPr>
+      <w:r>
+        <w:rPr>
+          <w:lang w:val="sr-Latn-RS"/>
+        </w:rPr>
+        <w:t xml:space="preserve"> Opster Team, „Understanding Shards in Elasticsearh“, </w:t>
+      </w:r>
+      <w:r>
+        <w:rPr>
+          <w:i/>
+          <w:lang w:val="sr-Latn-RS"/>
+        </w:rPr>
+        <w:t>https://opster.com/guides/elasticsearch</w:t>
+      </w:r>
+      <w:r>
+        <w:rPr>
+          <w:lang w:val="sr-Latn-RS"/>
+        </w:rPr>
+        <w:t>, Osnove shard komponenti u Elasticsearch mehanizmu pretrage</w:t>
+      </w:r>
+      <w:r>
+        <w:rPr>
+          <w:lang w:val="sr-Latn-RS"/>
+        </w:rPr>
+        <w:t>.</w:t>
+      </w:r>
+    </w:p>
+    <w:p>
+      <w:pPr>
+        <w:numPr>
+          <w:ilvl w:val="0"/>
+          <w:numId w:val="4"/>
+        </w:numPr>
+        <w:spacing w:after="0" w:line="276" w:lineRule="auto"/>
+        <w:rPr>
+          <w:lang w:val="sr-Latn-RS"/>
+        </w:rPr>
+      </w:pPr>
+      <w:r>
+        <w:rPr>
+          <w:lang w:val="sr-Latn-RS"/>
+        </w:rPr>
+        <w:t xml:space="preserve"> Opster Team, „</w:t>
+      </w:r>
+      <w:r>
+        <w:rPr>
+          <w:lang w:val="sr-Latn-RS"/>
+        </w:rPr>
+        <w:t>Elasticsearch Shards</w:t>
+      </w:r>
+      <w:r>
+        <w:rPr>
+          <w:lang w:val="sr-Latn-RS"/>
+        </w:rPr>
+        <w:t>“</w:t>
+      </w:r>
+      <w:r>
+        <w:rPr>
+          <w:lang w:val="sr-Latn-RS"/>
+        </w:rPr>
+        <w:t xml:space="preserve">, </w:t>
+      </w:r>
+      <w:r>
+        <w:rPr>
+          <w:i/>
+          <w:lang w:val="sr-Latn-RS"/>
+        </w:rPr>
+        <w:t>https://opster.com/guides/elasticsearch</w:t>
+      </w:r>
+      <w:r>
+        <w:rPr>
+          <w:lang w:val="sr-Latn-RS"/>
+        </w:rPr>
+        <w:t>, Primeri i dobre prakse korišćenja shard komponenti</w:t>
+      </w:r>
+      <w:r>
+        <w:rPr>
+          <w:lang w:val="sr-Latn-RS"/>
+        </w:rPr>
+        <w:t>.</w:t>
+      </w:r>
+    </w:p>
+    <w:p>
+      <w:pPr>
+        <w:numPr>
+          <w:ilvl w:val="0"/>
+          <w:numId w:val="4"/>
+        </w:numPr>
+        <w:spacing w:after="0" w:line="276" w:lineRule="auto"/>
+        <w:rPr>
+          <w:lang w:val="sr-Latn-RS"/>
+        </w:rPr>
+      </w:pPr>
+      <w:r>
+        <w:rPr>
+          <w:lang w:val="sr-Latn-RS"/>
+        </w:rPr>
         <w:t xml:space="preserve"> Elastic, </w:t>
       </w:r>
       <w:r>
@@ -12842,7 +14365,7 @@
         <w:rPr>
           <w:lang w:val="sr-Latn-RS"/>
         </w:rPr>
-        <w:t>Recipes, Elasticsearch. More recipes, morphood + Elasticsearch</w:t>
+        <w:t>Size your shards</w:t>
       </w:r>
       <w:r>
         <w:rPr>
@@ -12861,13 +14384,148 @@
           <w:i/>
           <w:lang w:val="sr-Latn-RS"/>
         </w:rPr>
-        <w:t>https://www.elastic.co/elasticon</w:t>
-      </w:r>
-      <w:r>
-        <w:rPr>
-          <w:lang w:val="sr-Latn-RS"/>
-        </w:rPr>
-        <w:t xml:space="preserve">, Kratak pregled za Webinar </w:t>
+        <w:t>https://www.elastic.co/guide/en/elasticsearch/reference/7.17</w:t>
+      </w:r>
+      <w:r>
+        <w:rPr>
+          <w:lang w:val="sr-Latn-RS"/>
+        </w:rPr>
+        <w:t xml:space="preserve">, </w:t>
+      </w:r>
+      <w:r>
+        <w:rPr>
+          <w:lang w:val="sr-Latn-RS"/>
+        </w:rPr>
+        <w:t>P</w:t>
+      </w:r>
+      <w:r>
+        <w:rPr>
+          <w:lang w:val="sr-Latn-RS"/>
+        </w:rPr>
+        <w:t>reporuke o odabiru broja shard komponenti</w:t>
+      </w:r>
+      <w:r>
+        <w:rPr>
+          <w:lang w:val="sr-Latn-RS"/>
+        </w:rPr>
+        <w:t>.</w:t>
+      </w:r>
+    </w:p>
+    <w:p>
+      <w:pPr>
+        <w:numPr>
+          <w:ilvl w:val="0"/>
+          <w:numId w:val="4"/>
+        </w:numPr>
+        <w:spacing w:after="0" w:line="276" w:lineRule="auto"/>
+        <w:rPr>
+          <w:lang w:val="sr-Latn-RS"/>
+        </w:rPr>
+      </w:pPr>
+      <w:r>
+        <w:rPr>
+          <w:lang w:val="sr-Latn-RS"/>
+        </w:rPr>
+        <w:t xml:space="preserve"> Nader Medhat, </w:t>
+      </w:r>
+      <w:r>
+        <w:rPr>
+          <w:lang w:val="sr-Latn-RS"/>
+        </w:rPr>
+        <w:t>„</w:t>
+      </w:r>
+      <w:r>
+        <w:rPr>
+          <w:lang w:val="sr-Latn-RS"/>
+        </w:rPr>
+        <w:t>Understand Database Sharding The Good and Ugly</w:t>
+      </w:r>
+      <w:r>
+        <w:rPr>
+          <w:lang w:val="sr-Latn-RS"/>
+        </w:rPr>
+        <w:t>“</w:t>
+      </w:r>
+      <w:r>
+        <w:rPr>
+          <w:lang w:val="sr-Latn-RS"/>
+        </w:rPr>
+        <w:t xml:space="preserve">, </w:t>
+      </w:r>
+      <w:r>
+        <w:rPr>
+          <w:i/>
+          <w:lang w:val="sr-Latn-RS"/>
+        </w:rPr>
+        <w:t>https://miro.medium.com</w:t>
+      </w:r>
+      <w:r>
+        <w:rPr>
+          <w:lang w:val="sr-Latn-RS"/>
+        </w:rPr>
+        <w:t>.</w:t>
+      </w:r>
+    </w:p>
+    <w:p>
+      <w:pPr>
+        <w:numPr>
+          <w:ilvl w:val="0"/>
+          <w:numId w:val="4"/>
+        </w:numPr>
+        <w:spacing w:after="0" w:line="276" w:lineRule="auto"/>
+        <w:rPr>
+          <w:lang w:val="sr-Latn-RS"/>
+        </w:rPr>
+      </w:pPr>
+      <w:r>
+        <w:rPr>
+          <w:lang w:val="sr-Latn-RS"/>
+        </w:rPr>
+        <w:lastRenderedPageBreak/>
+        <w:t xml:space="preserve"> Oskar Polak, </w:t>
+      </w:r>
+      <w:r>
+        <w:rPr>
+          <w:lang w:val="sr-Latn-RS"/>
+        </w:rPr>
+        <w:t>„</w:t>
+      </w:r>
+      <w:r>
+        <w:rPr>
+          <w:lang w:val="sr-Latn-RS"/>
+        </w:rPr>
+        <w:t>Do all shards (within index) have the same content?</w:t>
+      </w:r>
+      <w:r>
+        <w:rPr>
+          <w:lang w:val="sr-Latn-RS"/>
+        </w:rPr>
+        <w:t>“</w:t>
+      </w:r>
+      <w:r>
+        <w:rPr>
+          <w:lang w:val="sr-Latn-RS"/>
+        </w:rPr>
+        <w:t xml:space="preserve">, </w:t>
+      </w:r>
+      <w:r>
+        <w:rPr>
+          <w:i/>
+          <w:lang w:val="sr-Latn-RS"/>
+        </w:rPr>
+        <w:t>https://stackoverflow.com/questions</w:t>
+      </w:r>
+      <w:r>
+        <w:rPr>
+          <w:lang w:val="sr-Latn-RS"/>
+        </w:rPr>
+        <w:t xml:space="preserve">, </w:t>
+      </w:r>
+      <w:r>
+        <w:rPr>
+          <w:lang w:val="sr-Latn-RS"/>
+        </w:rPr>
+        <w:t>Pitanje vezano za sadržaj shard komponenti</w:t>
       </w:r>
     </w:p>
     <w:p>
@@ -12881,7 +14539,7 @@
           <w:lang w:val="sr-Latn-RS"/>
         </w:rPr>
       </w:pPr>
-      <w:bookmarkStart w:id="15" w:name="_Toc175693250"/>
+      <w:bookmarkStart w:id="18" w:name="_Toc175745864"/>
       <w:r>
         <w:rPr>
           <w:lang w:val="sr-Latn-RS"/>
@@ -12889,7 +14547,7 @@
         <w:lastRenderedPageBreak/>
         <w:t>Dodatak A</w:t>
       </w:r>
-      <w:bookmarkEnd w:id="15"/>
+      <w:bookmarkEnd w:id="18"/>
     </w:p>
     <w:p>
       <w:pPr>
@@ -12952,7 +14610,7 @@
           <w:lang w:val="sr-Latn-RS"/>
         </w:rPr>
       </w:pPr>
-      <w:bookmarkStart w:id="16" w:name="_Toc175693251"/>
+      <w:bookmarkStart w:id="19" w:name="_Toc175745865"/>
       <w:r>
         <w:rPr>
           <w:lang w:val="sr-Latn-RS"/>
@@ -12960,7 +14618,7 @@
         <w:lastRenderedPageBreak/>
         <w:t>Dodatak B</w:t>
       </w:r>
-      <w:bookmarkEnd w:id="16"/>
+      <w:bookmarkEnd w:id="19"/>
     </w:p>
     <w:p>
       <w:pPr>
@@ -12980,7 +14638,7 @@
           <w:lang w:val="sr-Latn-RS"/>
         </w:rPr>
       </w:pPr>
-      <w:bookmarkStart w:id="17" w:name="_Toc175693252"/>
+      <w:bookmarkStart w:id="20" w:name="_Toc175745866"/>
       <w:r>
         <w:rPr>
           <w:lang w:val="sr-Latn-RS"/>
@@ -12988,7 +14646,7 @@
         <w:lastRenderedPageBreak/>
         <w:t>Podaci o kandidatu</w:t>
       </w:r>
-      <w:bookmarkEnd w:id="17"/>
+      <w:bookmarkEnd w:id="20"/>
     </w:p>
     <w:p>
       <w:pPr>
@@ -13176,7 +14834,7 @@
         <w:noProof/>
         <w:lang w:val="sr-Latn-RS"/>
       </w:rPr>
-      <w:t>14</w:t>
+      <w:t>16</w:t>
     </w:r>
     <w:r>
       <w:rPr>
@@ -13616,9 +15274,9 @@
     </w:lvl>
   </w:abstractNum>
   <w:abstractNum w:abstractNumId="4" w15:restartNumberingAfterBreak="0">
-    <w:nsid w:val="5F2F5B49"/>
+    <w:nsid w:val="41FF0A1A"/>
     <w:multiLevelType w:val="hybridMultilevel"/>
-    <w:tmpl w:val="A45AA52C"/>
+    <w:tmpl w:val="87C2A61A"/>
     <w:lvl w:ilvl="0" w:tplc="7C08B664">
       <w:start w:val="3"/>
       <w:numFmt w:val="bullet"/>
@@ -13729,9 +15387,9 @@
     </w:lvl>
   </w:abstractNum>
   <w:abstractNum w:abstractNumId="5" w15:restartNumberingAfterBreak="0">
-    <w:nsid w:val="673F25BA"/>
+    <w:nsid w:val="5F2F5B49"/>
     <w:multiLevelType w:val="hybridMultilevel"/>
-    <w:tmpl w:val="F676BAEA"/>
+    <w:tmpl w:val="522A732C"/>
     <w:lvl w:ilvl="0" w:tplc="7C08B664">
       <w:start w:val="3"/>
       <w:numFmt w:val="bullet"/>
@@ -13842,6 +15500,119 @@
     </w:lvl>
   </w:abstractNum>
   <w:abstractNum w:abstractNumId="6" w15:restartNumberingAfterBreak="0">
+    <w:nsid w:val="673F25BA"/>
+    <w:multiLevelType w:val="hybridMultilevel"/>
+    <w:tmpl w:val="F676BAEA"/>
+    <w:lvl w:ilvl="0" w:tplc="7C08B664">
+      <w:start w:val="3"/>
+      <w:numFmt w:val="bullet"/>
+      <w:lvlText w:val="-"/>
+      <w:lvlJc w:val="left"/>
+      <w:pPr>
+        <w:ind w:left="720" w:hanging="360"/>
+      </w:pPr>
+      <w:rPr>
+        <w:rFonts w:ascii="Calibri" w:eastAsiaTheme="minorHAnsi" w:hAnsi="Calibri" w:cs="Calibri" w:hint="default"/>
+      </w:rPr>
+    </w:lvl>
+    <w:lvl w:ilvl="1" w:tplc="04090003" w:tentative="1">
+      <w:start w:val="1"/>
+      <w:numFmt w:val="bullet"/>
+      <w:lvlText w:val="o"/>
+      <w:lvlJc w:val="left"/>
+      <w:pPr>
+        <w:ind w:left="1440" w:hanging="360"/>
+      </w:pPr>
+      <w:rPr>
+        <w:rFonts w:ascii="Courier New" w:hAnsi="Courier New" w:cs="Courier New" w:hint="default"/>
+      </w:rPr>
+    </w:lvl>
+    <w:lvl w:ilvl="2" w:tplc="04090005" w:tentative="1">
+      <w:start w:val="1"/>
+      <w:numFmt w:val="bullet"/>
+      <w:lvlText w:val=""/>
+      <w:lvlJc w:val="left"/>
+      <w:pPr>
+        <w:ind w:left="2160" w:hanging="360"/>
+      </w:pPr>
+      <w:rPr>
+        <w:rFonts w:ascii="Wingdings" w:hAnsi="Wingdings" w:hint="default"/>
+      </w:rPr>
+    </w:lvl>
+    <w:lvl w:ilvl="3" w:tplc="04090001" w:tentative="1">
+      <w:start w:val="1"/>
+      <w:numFmt w:val="bullet"/>
+      <w:lvlText w:val=""/>
+      <w:lvlJc w:val="left"/>
+      <w:pPr>
+        <w:ind w:left="2880" w:hanging="360"/>
+      </w:pPr>
+      <w:rPr>
+        <w:rFonts w:ascii="Symbol" w:hAnsi="Symbol" w:hint="default"/>
+      </w:rPr>
+    </w:lvl>
+    <w:lvl w:ilvl="4" w:tplc="04090003" w:tentative="1">
+      <w:start w:val="1"/>
+      <w:numFmt w:val="bullet"/>
+      <w:lvlText w:val="o"/>
+      <w:lvlJc w:val="left"/>
+      <w:pPr>
+        <w:ind w:left="3600" w:hanging="360"/>
+      </w:pPr>
+      <w:rPr>
+        <w:rFonts w:ascii="Courier New" w:hAnsi="Courier New" w:cs="Courier New" w:hint="default"/>
+      </w:rPr>
+    </w:lvl>
+    <w:lvl w:ilvl="5" w:tplc="04090005" w:tentative="1">
+      <w:start w:val="1"/>
+      <w:numFmt w:val="bullet"/>
+      <w:lvlText w:val=""/>
+      <w:lvlJc w:val="left"/>
+      <w:pPr>
+        <w:ind w:left="4320" w:hanging="360"/>
+      </w:pPr>
+      <w:rPr>
+        <w:rFonts w:ascii="Wingdings" w:hAnsi="Wingdings" w:hint="default"/>
+      </w:rPr>
+    </w:lvl>
+    <w:lvl w:ilvl="6" w:tplc="04090001" w:tentative="1">
+      <w:start w:val="1"/>
+      <w:numFmt w:val="bullet"/>
+      <w:lvlText w:val=""/>
+      <w:lvlJc w:val="left"/>
+      <w:pPr>
+        <w:ind w:left="5040" w:hanging="360"/>
+      </w:pPr>
+      <w:rPr>
+        <w:rFonts w:ascii="Symbol" w:hAnsi="Symbol" w:hint="default"/>
+      </w:rPr>
+    </w:lvl>
+    <w:lvl w:ilvl="7" w:tplc="04090003" w:tentative="1">
+      <w:start w:val="1"/>
+      <w:numFmt w:val="bullet"/>
+      <w:lvlText w:val="o"/>
+      <w:lvlJc w:val="left"/>
+      <w:pPr>
+        <w:ind w:left="5760" w:hanging="360"/>
+      </w:pPr>
+      <w:rPr>
+        <w:rFonts w:ascii="Courier New" w:hAnsi="Courier New" w:cs="Courier New" w:hint="default"/>
+      </w:rPr>
+    </w:lvl>
+    <w:lvl w:ilvl="8" w:tplc="04090005" w:tentative="1">
+      <w:start w:val="1"/>
+      <w:numFmt w:val="bullet"/>
+      <w:lvlText w:val=""/>
+      <w:lvlJc w:val="left"/>
+      <w:pPr>
+        <w:ind w:left="6480" w:hanging="360"/>
+      </w:pPr>
+      <w:rPr>
+        <w:rFonts w:ascii="Wingdings" w:hAnsi="Wingdings" w:hint="default"/>
+      </w:rPr>
+    </w:lvl>
+  </w:abstractNum>
+  <w:abstractNum w:abstractNumId="7" w15:restartNumberingAfterBreak="0">
     <w:nsid w:val="71DF59C2"/>
     <w:multiLevelType w:val="multilevel"/>
     <w:tmpl w:val="0409001F"/>
@@ -13928,7 +15699,7 @@
     </w:lvl>
   </w:abstractNum>
   <w:num w:numId="1">
-    <w:abstractNumId w:val="6"/>
+    <w:abstractNumId w:val="7"/>
   </w:num>
   <w:num w:numId="2">
     <w:abstractNumId w:val="2"/>
@@ -13973,9 +15744,12 @@
     <w:abstractNumId w:val="1"/>
   </w:num>
   <w:num w:numId="7">
+    <w:abstractNumId w:val="6"/>
+  </w:num>
+  <w:num w:numId="8">
     <w:abstractNumId w:val="5"/>
   </w:num>
-  <w:num w:numId="8">
+  <w:num w:numId="9">
     <w:abstractNumId w:val="4"/>
   </w:num>
 </w:numbering>
@@ -15286,7 +17060,7 @@
 </file>
 
 <file path=customXml/itemProps1.xml><?xml version="1.0" encoding="utf-8"?>
-<ds:datastoreItem xmlns:ds="http://schemas.openxmlformats.org/officeDocument/2006/customXml" ds:itemID="{730EA5FB-C90F-4D65-B9C8-DED4A6C1EB20}">
+<ds:datastoreItem xmlns:ds="http://schemas.openxmlformats.org/officeDocument/2006/customXml" ds:itemID="{F1C1F984-3E66-48DF-AE82-968B75A3EB32}">
   <ds:schemaRefs>
     <ds:schemaRef ds:uri="http://schemas.openxmlformats.org/officeDocument/2006/bibliography"/>
   </ds:schemaRefs>

</xml_diff>

<commit_message>
feat: cluster i node sekcija
</commit_message>
<xml_diff>
--- a/Nevena Gligorov diplomski v1.docx
+++ b/Nevena Gligorov diplomski v1.docx
@@ -64,7 +64,7 @@
                 <v:shape id="_x0000_i1025" type="#_x0000_t75" style="width:63.85pt;height:63.85pt" o:ole="" fillcolor="window">
                   <v:imagedata r:id="rId8" o:title=""/>
                 </v:shape>
-                <o:OLEObject Type="Embed" ProgID="CorelDraw.Graphic.7" ShapeID="_x0000_i1025" DrawAspect="Content" ObjectID="_1786365349" r:id="rId9"/>
+                <o:OLEObject Type="Embed" ProgID="CorelDraw.Graphic.7" ShapeID="_x0000_i1025" DrawAspect="Content" ObjectID="_1786387453" r:id="rId9"/>
               </w:object>
             </w:r>
           </w:p>
@@ -5792,38 +5792,45 @@
         <w:t xml:space="preserve">QA - </w:t>
       </w:r>
       <w:r>
-        <w:t>pitanja i odgovori (</w:t>
-      </w:r>
-      <w:r>
-        <w:rPr>
-          <w:i/>
-        </w:rPr>
-        <w:t xml:space="preserve">eng. </w:t>
-      </w:r>
-      <w:r>
         <w:rPr>
           <w:i/>
         </w:rPr>
         <w:t>questions and answers</w:t>
       </w:r>
-      <w:r>
-        <w:t>)</w:t>
-      </w:r>
-    </w:p>
-    <w:p>
-      <w:r>
-        <w:t>GB - gigabajti (</w:t>
-      </w:r>
-      <w:r>
-        <w:rPr>
-          <w:i/>
-        </w:rPr>
-        <w:t>eng. gigabytes</w:t>
-      </w:r>
-      <w:r>
-        <w:t>)</w:t>
-      </w:r>
-    </w:p>
+    </w:p>
+    <w:p>
+      <w:pPr>
+        <w:rPr>
+          <w:i/>
+        </w:rPr>
+      </w:pPr>
+      <w:r>
+        <w:t xml:space="preserve">GB - </w:t>
+      </w:r>
+      <w:r>
+        <w:rPr>
+          <w:i/>
+        </w:rPr>
+        <w:t>gigabytes</w:t>
+      </w:r>
+    </w:p>
+    <w:p>
+      <w:pPr>
+        <w:rPr>
+          <w:i/>
+        </w:rPr>
+      </w:pPr>
+      <w:r>
+        <w:t xml:space="preserve">CRUD - </w:t>
+      </w:r>
+      <w:r>
+        <w:rPr>
+          <w:i/>
+        </w:rPr>
+        <w:t>create, read, update, delete</w:t>
+      </w:r>
+    </w:p>
+    <w:p/>
     <w:p>
       <w:pPr>
         <w:rPr>
@@ -11865,6 +11872,7 @@
       </w:pPr>
       <w:r>
         <w:rPr>
+          <w:b/>
           <w:i/>
           <w:lang w:val="sr-Latn-RS"/>
         </w:rPr>
@@ -12008,6 +12016,7 @@
       </w:pPr>
       <w:r>
         <w:rPr>
+          <w:b/>
           <w:i/>
           <w:lang w:val="sr-Latn-RS"/>
         </w:rPr>
@@ -12210,7 +12219,13 @@
         <w:rPr>
           <w:lang w:val="sr-Latn-RS"/>
         </w:rPr>
-        <w:t xml:space="preserve"> i da bi </w:t>
+        <w:t>.</w:t>
+      </w:r>
+      <w:r>
+        <w:rPr>
+          <w:lang w:val="sr-Latn-RS"/>
+        </w:rPr>
+        <w:t xml:space="preserve"> a bi </w:t>
       </w:r>
       <w:r>
         <w:rPr>
@@ -12240,7 +12255,19 @@
         <w:rPr>
           <w:lang w:val="sr-Latn-RS"/>
         </w:rPr>
-        <w:t xml:space="preserve">obično podele na nekoliko </w:t>
+        <w:t xml:space="preserve">obično podele </w:t>
+      </w:r>
+      <w:r>
+        <w:rPr>
+          <w:lang w:val="sr-Latn-RS"/>
+        </w:rPr>
+        <w:t>u</w:t>
+      </w:r>
+      <w:r>
+        <w:rPr>
+          <w:lang w:val="sr-Latn-RS"/>
+        </w:rPr>
+        <w:t xml:space="preserve"> nekoliko </w:t>
       </w:r>
       <w:r>
         <w:rPr>
@@ -12254,42 +12281,6 @@
           <w:lang w:val="sr-Latn-RS"/>
         </w:rPr>
         <w:t xml:space="preserve"> komponenti</w:t>
-      </w:r>
-      <w:r>
-        <w:rPr>
-          <w:lang w:val="sr-Latn-RS"/>
-        </w:rPr>
-        <w:t xml:space="preserve">, ali </w:t>
-      </w:r>
-      <w:r>
-        <w:rPr>
-          <w:lang w:val="sr-Latn-RS"/>
-        </w:rPr>
-        <w:t>indeks</w:t>
-      </w:r>
-      <w:r>
-        <w:rPr>
-          <w:lang w:val="sr-Latn-RS"/>
-        </w:rPr>
-        <w:t xml:space="preserve"> </w:t>
-      </w:r>
-      <w:r>
-        <w:rPr>
-          <w:lang w:val="sr-Latn-RS"/>
-        </w:rPr>
-        <w:t>može imati</w:t>
-      </w:r>
-      <w:r>
-        <w:rPr>
-          <w:lang w:val="sr-Latn-RS"/>
-        </w:rPr>
-        <w:t xml:space="preserve"> i</w:t>
-      </w:r>
-      <w:r>
-        <w:rPr>
-          <w:lang w:val="sr-Latn-RS"/>
-        </w:rPr>
-        <w:t xml:space="preserve"> samo jednu</w:t>
       </w:r>
       <w:r>
         <w:rPr>
@@ -12463,9 +12454,16 @@
       </w:pPr>
       <w:r>
         <w:rPr>
-          <w:lang w:val="sr-Latn-RS"/>
-        </w:rPr>
-        <w:t>primarni (</w:t>
+          <w:b/>
+          <w:lang w:val="sr-Latn-RS"/>
+        </w:rPr>
+        <w:t>primarni</w:t>
+      </w:r>
+      <w:r>
+        <w:rPr>
+          <w:lang w:val="sr-Latn-RS"/>
+        </w:rPr>
+        <w:t xml:space="preserve"> (</w:t>
       </w:r>
       <w:r>
         <w:rPr>
@@ -12478,7 +12476,13 @@
         <w:rPr>
           <w:lang w:val="sr-Latn-RS"/>
         </w:rPr>
-        <w:t xml:space="preserve">) - </w:t>
+        <w:t>)</w:t>
+      </w:r>
+      <w:r>
+        <w:rPr>
+          <w:lang w:val="sr-Latn-RS"/>
+        </w:rPr>
+        <w:t xml:space="preserve"> - </w:t>
       </w:r>
       <w:r>
         <w:rPr>
@@ -12514,9 +12518,16 @@
       </w:pPr>
       <w:r>
         <w:rPr>
-          <w:lang w:val="sr-Latn-RS"/>
-        </w:rPr>
-        <w:t>kopije (</w:t>
+          <w:b/>
+          <w:lang w:val="sr-Latn-RS"/>
+        </w:rPr>
+        <w:t>kopije</w:t>
+      </w:r>
+      <w:r>
+        <w:rPr>
+          <w:lang w:val="sr-Latn-RS"/>
+        </w:rPr>
+        <w:t xml:space="preserve"> (</w:t>
       </w:r>
       <w:r>
         <w:rPr>
@@ -12578,7 +12589,43 @@
         <w:rPr>
           <w:lang w:val="sr-Latn-RS"/>
         </w:rPr>
-        <w:t xml:space="preserve"> performanse pretrage, jer omogućavaju izvršavanje paralelnih upita. Broj kopija se može dinamički menjati, prilikom čega Elasticsearch automatski balansira broj kopija izmedju node komponenti u cluster komponenti.</w:t>
+        <w:t xml:space="preserve"> performanse pretrage, jer omogućavaju izvršavanje paralelnih upita. Broj kopija se može dinamički menjati, prilikom čega </w:t>
+      </w:r>
+      <w:r>
+        <w:rPr>
+          <w:lang w:val="sr-Latn-RS"/>
+        </w:rPr>
+        <w:t>se</w:t>
+      </w:r>
+      <w:r>
+        <w:rPr>
+          <w:lang w:val="sr-Latn-RS"/>
+        </w:rPr>
+        <w:t xml:space="preserve"> automatski balansira broj kopija </w:t>
+      </w:r>
+      <w:r>
+        <w:rPr>
+          <w:lang w:val="sr-Latn-RS"/>
+        </w:rPr>
+        <w:t>među</w:t>
+      </w:r>
+      <w:r>
+        <w:rPr>
+          <w:lang w:val="sr-Latn-RS"/>
+        </w:rPr>
+        <w:t xml:space="preserve"> node komponent</w:t>
+      </w:r>
+      <w:r>
+        <w:rPr>
+          <w:lang w:val="sr-Latn-RS"/>
+        </w:rPr>
+        <w:t>ama</w:t>
+      </w:r>
+      <w:r>
+        <w:rPr>
+          <w:lang w:val="sr-Latn-RS"/>
+        </w:rPr>
+        <w:t xml:space="preserve"> u cluster komponenti.</w:t>
       </w:r>
       <w:r>
         <w:rPr>
@@ -12597,7 +12644,19 @@
         <w:rPr>
           <w:lang w:val="sr-Latn-RS"/>
         </w:rPr>
-        <w:t xml:space="preserve"> komponenat ima svoju kopiju</w:t>
+        <w:t xml:space="preserve"> komponen</w:t>
+      </w:r>
+      <w:r>
+        <w:rPr>
+          <w:lang w:val="sr-Latn-RS"/>
+        </w:rPr>
+        <w:t>ta</w:t>
+      </w:r>
+      <w:r>
+        <w:rPr>
+          <w:lang w:val="sr-Latn-RS"/>
+        </w:rPr>
+        <w:t xml:space="preserve"> ima svoju kopiju</w:t>
       </w:r>
       <w:r>
         <w:rPr>
@@ -12693,7 +12752,20 @@
         <w:rPr>
           <w:lang w:val="sr-Latn-RS"/>
         </w:rPr>
-        <w:t xml:space="preserve"> Node koji ima 30GB heap memorije treba da ima najviše 600 shard komponenti</w:t>
+        <w:t xml:space="preserve"> Node koji ima 30GB </w:t>
+      </w:r>
+      <w:r>
+        <w:rPr>
+          <w:i/>
+          <w:lang w:val="sr-Latn-RS"/>
+        </w:rPr>
+        <w:t>heap</w:t>
+      </w:r>
+      <w:r>
+        <w:rPr>
+          <w:lang w:val="sr-Latn-RS"/>
+        </w:rPr>
+        <w:t xml:space="preserve"> memorije treba da ima najviše 600 shard komponenti</w:t>
       </w:r>
       <w:r>
         <w:rPr>
@@ -12865,9 +12937,16 @@
       </w:pPr>
       <w:r>
         <w:rPr>
-          <w:lang w:val="sr-Latn-RS"/>
-        </w:rPr>
-        <w:t xml:space="preserve">horizontalno skaliranje - </w:t>
+          <w:b/>
+          <w:lang w:val="sr-Latn-RS"/>
+        </w:rPr>
+        <w:t>horizontalno skaliranje</w:t>
+      </w:r>
+      <w:r>
+        <w:rPr>
+          <w:lang w:val="sr-Latn-RS"/>
+        </w:rPr>
+        <w:t xml:space="preserve"> - </w:t>
       </w:r>
       <w:r>
         <w:rPr>
@@ -13018,6 +13097,7 @@
       </w:pPr>
       <w:r>
         <w:rPr>
+          <w:b/>
           <w:lang w:val="sr-Latn-RS"/>
         </w:rPr>
         <w:lastRenderedPageBreak/>
@@ -13046,7 +13126,31 @@
         <w:rPr>
           <w:lang w:val="sr-Latn-RS"/>
         </w:rPr>
-        <w:t xml:space="preserve"> komponenti u isto vreme, što je mnogo brže od izvršavanja upita nad indeksom koji sadrži samo jednu </w:t>
+        <w:t xml:space="preserve"> komponen</w:t>
+      </w:r>
+      <w:r>
+        <w:rPr>
+          <w:lang w:val="sr-Latn-RS"/>
+        </w:rPr>
+        <w:t>a</w:t>
+      </w:r>
+      <w:r>
+        <w:rPr>
+          <w:lang w:val="sr-Latn-RS"/>
+        </w:rPr>
+        <w:t>t</w:t>
+      </w:r>
+      <w:r>
+        <w:rPr>
+          <w:lang w:val="sr-Latn-RS"/>
+        </w:rPr>
+        <w:t>a</w:t>
+      </w:r>
+      <w:r>
+        <w:rPr>
+          <w:lang w:val="sr-Latn-RS"/>
+        </w:rPr>
+        <w:t xml:space="preserve"> u isto vreme, što je mnogo brže od izvršavanja upita nad indeksom koji sadrži samo jednu </w:t>
       </w:r>
       <w:r>
         <w:rPr>
@@ -13076,6 +13180,7 @@
       </w:pPr>
       <w:r>
         <w:rPr>
+          <w:b/>
           <w:lang w:val="sr-Latn-RS"/>
         </w:rPr>
         <w:t>veća dostupnost</w:t>
@@ -13148,94 +13253,497 @@
         <w:t>shard</w:t>
       </w:r>
       <w:r>
-        <w:t xml:space="preserve"> komponenta i njena ko</w:t>
-      </w:r>
-      <w:bookmarkStart w:id="14" w:name="_GoBack"/>
+        <w:t xml:space="preserve"> komponenta i njena kopija</w:t>
+      </w:r>
+      <w:r>
+        <w:t xml:space="preserve"> [20]</w:t>
+      </w:r>
+      <w:r>
+        <w:t>.</w:t>
+      </w:r>
+      <w:r>
+        <w:rPr>
+          <w:lang w:val="sr-Latn-RS"/>
+        </w:rPr>
+        <w:t xml:space="preserve"> </w:t>
+      </w:r>
+      <w:r>
+        <w:rPr>
+          <w:lang w:val="sr-Latn-RS"/>
+        </w:rPr>
+        <w:t xml:space="preserve">To znači da iako neki node otkaže, </w:t>
+      </w:r>
+      <w:r>
+        <w:rPr>
+          <w:lang w:val="sr-Latn-RS"/>
+        </w:rPr>
+        <w:t xml:space="preserve">podaci idalje ostaju dostupni krajnjem korisniku, </w:t>
+      </w:r>
+      <w:r>
+        <w:rPr>
+          <w:lang w:val="sr-Latn-RS"/>
+        </w:rPr>
+        <w:t>jer se</w:t>
+      </w:r>
+      <w:r>
+        <w:rPr>
+          <w:lang w:val="sr-Latn-RS"/>
+        </w:rPr>
+        <w:t xml:space="preserve"> sve operacije preusmeravaju na one </w:t>
+      </w:r>
+      <w:r>
+        <w:rPr>
+          <w:i/>
+          <w:lang w:val="sr-Latn-RS"/>
+        </w:rPr>
+        <w:t>shard</w:t>
+      </w:r>
+      <w:r>
+        <w:rPr>
+          <w:lang w:val="sr-Latn-RS"/>
+        </w:rPr>
+        <w:t xml:space="preserve"> komponente koje su dostupne</w:t>
+      </w:r>
+      <w:r>
+        <w:rPr>
+          <w:lang w:val="sr-Latn-RS"/>
+        </w:rPr>
+        <w:t xml:space="preserve"> </w:t>
+      </w:r>
+      <w:r>
+        <w:t>[17]</w:t>
+      </w:r>
+      <w:r>
+        <w:rPr>
+          <w:lang w:val="sr-Latn-RS"/>
+        </w:rPr>
+        <w:t>.</w:t>
+      </w:r>
+    </w:p>
+    <w:p>
+      <w:pPr>
+        <w:pStyle w:val="Heading3"/>
+        <w:rPr>
+          <w:i/>
+        </w:rPr>
+      </w:pPr>
+      <w:bookmarkStart w:id="14" w:name="_Toc175745861"/>
+      <w:r>
+        <w:rPr>
+          <w:i/>
+        </w:rPr>
+        <w:t>Cluster</w:t>
+      </w:r>
+      <w:r>
+        <w:t xml:space="preserve"> i </w:t>
+      </w:r>
+      <w:r>
+        <w:rPr>
+          <w:i/>
+        </w:rPr>
+        <w:t>node</w:t>
+      </w:r>
       <w:bookmarkEnd w:id="14"/>
-      <w:r>
-        <w:t>pija</w:t>
-      </w:r>
-      <w:r>
-        <w:t xml:space="preserve"> [20]</w:t>
+    </w:p>
+    <w:p/>
+    <w:p>
+      <w:pPr>
+        <w:jc w:val="both"/>
+      </w:pPr>
+      <w:r>
+        <w:rPr>
+          <w:i/>
+        </w:rPr>
+        <w:t>Node</w:t>
+      </w:r>
+      <w:r>
+        <w:t xml:space="preserve"> predstavlja server na kome se izvršava jedna </w:t>
+      </w:r>
+      <w:r>
+        <w:rPr>
+          <w:i/>
+        </w:rPr>
+        <w:t>Elasticsearch</w:t>
+      </w:r>
+      <w:r>
+        <w:t xml:space="preserve"> instanca. </w:t>
+      </w:r>
+      <w:r>
+        <w:t>Jedna</w:t>
+      </w:r>
+      <w:r>
+        <w:t xml:space="preserve"> ili v</w:t>
+      </w:r>
+      <w:r>
+        <w:t xml:space="preserve">iše </w:t>
+      </w:r>
+      <w:r>
+        <w:rPr>
+          <w:i/>
+        </w:rPr>
+        <w:t>node</w:t>
+      </w:r>
+      <w:r>
+        <w:t xml:space="preserve"> komponenti povezanih zajedno čine </w:t>
+      </w:r>
+      <w:r>
+        <w:rPr>
+          <w:i/>
+        </w:rPr>
+        <w:t>cluster</w:t>
       </w:r>
       <w:r>
         <w:t>.</w:t>
       </w:r>
       <w:r>
-        <w:rPr>
-          <w:lang w:val="sr-Latn-RS"/>
-        </w:rPr>
+        <w:t xml:space="preserve"> Svaki </w:t>
+      </w:r>
+      <w:r>
+        <w:rPr>
+          <w:i/>
+        </w:rPr>
+        <w:t>node</w:t>
+      </w:r>
+      <w:r>
         <w:t xml:space="preserve"> </w:t>
       </w:r>
       <w:r>
-        <w:rPr>
-          <w:lang w:val="sr-Latn-RS"/>
-        </w:rPr>
-        <w:t xml:space="preserve">To znači da iako neki node otkaže, </w:t>
-      </w:r>
-      <w:r>
-        <w:rPr>
-          <w:lang w:val="sr-Latn-RS"/>
-        </w:rPr>
-        <w:t xml:space="preserve">podaci idalje ostaju dostupni krajnjem korisniku, </w:t>
-      </w:r>
-      <w:r>
-        <w:rPr>
-          <w:lang w:val="sr-Latn-RS"/>
-        </w:rPr>
-        <w:t>jer se</w:t>
-      </w:r>
-      <w:r>
-        <w:rPr>
-          <w:lang w:val="sr-Latn-RS"/>
-        </w:rPr>
-        <w:t xml:space="preserve"> sve operacije preusmeravaju na one </w:t>
-      </w:r>
-      <w:r>
-        <w:rPr>
-          <w:i/>
-          <w:lang w:val="sr-Latn-RS"/>
+        <w:t xml:space="preserve">u okviru </w:t>
+      </w:r>
+      <w:r>
+        <w:t xml:space="preserve">jedne </w:t>
+      </w:r>
+      <w:r>
+        <w:rPr>
+          <w:i/>
+        </w:rPr>
+        <w:t>cluster</w:t>
+      </w:r>
+      <w:r>
+        <w:t xml:space="preserve"> komponente zna za ostale </w:t>
+      </w:r>
+      <w:r>
+        <w:rPr>
+          <w:i/>
+        </w:rPr>
+        <w:t>node</w:t>
+      </w:r>
+      <w:r>
+        <w:t xml:space="preserve"> komponente, što omogućava preusmeravanje zahteva ka odgovarajućoj </w:t>
+      </w:r>
+      <w:r>
+        <w:rPr>
+          <w:i/>
+        </w:rPr>
+        <w:t>node</w:t>
+      </w:r>
+      <w:r>
+        <w:t xml:space="preserve"> komponenti.</w:t>
+      </w:r>
+    </w:p>
+    <w:p>
+      <w:pPr>
+        <w:jc w:val="both"/>
+      </w:pPr>
+      <w:r>
+        <w:rPr>
+          <w:i/>
+        </w:rPr>
+        <w:t>Node</w:t>
+      </w:r>
+      <w:r>
+        <w:t xml:space="preserve"> komponente imaju svoje uloge (</w:t>
+      </w:r>
+      <w:r>
+        <w:rPr>
+          <w:i/>
+        </w:rPr>
+        <w:t>eng. roles</w:t>
+      </w:r>
+      <w:r>
+        <w:t>)</w:t>
+      </w:r>
+      <w:r>
+        <w:t xml:space="preserve"> i na osnovu toga se razlikuje više </w:t>
+      </w:r>
+      <w:r>
+        <w:t xml:space="preserve">node </w:t>
+      </w:r>
+      <w:r>
+        <w:t>tipova:</w:t>
+      </w:r>
+    </w:p>
+    <w:p>
+      <w:pPr>
+        <w:pStyle w:val="ListParagraph"/>
+        <w:numPr>
+          <w:ilvl w:val="0"/>
+          <w:numId w:val="10"/>
+        </w:numPr>
+        <w:jc w:val="both"/>
+      </w:pPr>
+      <w:r>
+        <w:rPr>
+          <w:b/>
+          <w:i/>
+        </w:rPr>
+        <w:t>master-eligible node</w:t>
+      </w:r>
+      <w:r>
+        <w:t xml:space="preserve"> - ova uloga omogućuje da </w:t>
+      </w:r>
+      <w:r>
+        <w:rPr>
+          <w:i/>
+        </w:rPr>
+        <w:t>node</w:t>
+      </w:r>
+      <w:r>
+        <w:t xml:space="preserve"> ima mogućnost da bude izabran za </w:t>
+      </w:r>
+      <w:r>
+        <w:rPr>
+          <w:i/>
+        </w:rPr>
+        <w:t>master node</w:t>
+      </w:r>
+      <w:r>
+        <w:t xml:space="preserve">, čije je zaduženje da upravlja celokupnom </w:t>
+      </w:r>
+      <w:r>
+        <w:rPr>
+          <w:i/>
+        </w:rPr>
+        <w:t>cluster</w:t>
+      </w:r>
+      <w:r>
+        <w:t xml:space="preserve"> komponentom.</w:t>
+      </w:r>
+      <w:r>
+        <w:t xml:space="preserve"> </w:t>
+      </w:r>
+      <w:r>
+        <w:rPr>
+          <w:b/>
+          <w:i/>
+        </w:rPr>
+        <w:t>Master node</w:t>
+      </w:r>
+      <w:r>
+        <w:t xml:space="preserve"> je zadužen za kreiranje/brisanje indeksa, praćenje koje </w:t>
+      </w:r>
+      <w:r>
+        <w:rPr>
+          <w:i/>
+        </w:rPr>
+        <w:t>node</w:t>
+      </w:r>
+      <w:r>
+        <w:t xml:space="preserve"> komponente su u okviru</w:t>
+      </w:r>
+      <w:r>
+        <w:t xml:space="preserve"> njegove</w:t>
+      </w:r>
+      <w:r>
+        <w:t xml:space="preserve"> </w:t>
+      </w:r>
+      <w:r>
+        <w:rPr>
+          <w:i/>
+        </w:rPr>
+        <w:t>cluster</w:t>
+      </w:r>
+      <w:r>
+        <w:t xml:space="preserve"> komponente i odlučuje koje </w:t>
+      </w:r>
+      <w:r>
+        <w:rPr>
+          <w:i/>
         </w:rPr>
         <w:t>shard</w:t>
       </w:r>
       <w:r>
-        <w:rPr>
-          <w:lang w:val="sr-Latn-RS"/>
-        </w:rPr>
-        <w:t xml:space="preserve"> komponente koje su dostupne</w:t>
-      </w:r>
-      <w:r>
-        <w:rPr>
-          <w:lang w:val="sr-Latn-RS"/>
-        </w:rPr>
+        <w:t xml:space="preserve"> komponente će biti dodeljene koj</w:t>
+      </w:r>
+      <w:r>
+        <w:t>im</w:t>
+      </w:r>
+      <w:r>
         <w:t xml:space="preserve"> </w:t>
       </w:r>
       <w:r>
-        <w:t>[17]</w:t>
-      </w:r>
-      <w:r>
-        <w:rPr>
-          <w:lang w:val="sr-Latn-RS"/>
-        </w:rPr>
+        <w:rPr>
+          <w:i/>
+        </w:rPr>
+        <w:t>node</w:t>
+      </w:r>
+      <w:r>
+        <w:t xml:space="preserve"> komponent</w:t>
+      </w:r>
+      <w:r>
+        <w:t>ama</w:t>
+      </w:r>
+      <w:r>
         <w:t>.</w:t>
       </w:r>
     </w:p>
     <w:p>
       <w:pPr>
-        <w:pStyle w:val="Heading3"/>
-        <w:rPr>
-          <w:i/>
-        </w:rPr>
-      </w:pPr>
-      <w:bookmarkStart w:id="15" w:name="_Toc175745861"/>
-      <w:r>
-        <w:rPr>
-          <w:i/>
-        </w:rPr>
-        <w:t>Cluster</w:t>
-      </w:r>
-      <w:r>
-        <w:t xml:space="preserve"> i </w:t>
+        <w:pStyle w:val="ListParagraph"/>
+        <w:numPr>
+          <w:ilvl w:val="0"/>
+          <w:numId w:val="10"/>
+        </w:numPr>
+        <w:jc w:val="both"/>
+      </w:pPr>
+      <w:r>
+        <w:rPr>
+          <w:b/>
+          <w:i/>
+        </w:rPr>
+        <w:t>data node</w:t>
+      </w:r>
+      <w:r>
+        <w:t xml:space="preserve"> - </w:t>
+      </w:r>
+      <w:r>
+        <w:t>sadrž</w:t>
+      </w:r>
+      <w:r>
+        <w:t>i</w:t>
+      </w:r>
+      <w:r>
+        <w:t xml:space="preserve"> podatke i izvršava CRUD operacije, pretragu i agregaciju.</w:t>
+      </w:r>
+    </w:p>
+    <w:p>
+      <w:pPr>
+        <w:pStyle w:val="ListParagraph"/>
+        <w:numPr>
+          <w:ilvl w:val="0"/>
+          <w:numId w:val="10"/>
+        </w:numPr>
+        <w:jc w:val="both"/>
+        <w:rPr>
+          <w:b/>
+          <w:i/>
+        </w:rPr>
+      </w:pPr>
+      <w:r>
+        <w:rPr>
+          <w:b/>
+          <w:i/>
+        </w:rPr>
+        <w:t>ingest node</w:t>
+      </w:r>
+      <w:r>
+        <w:t xml:space="preserve"> - </w:t>
+      </w:r>
+      <w:r>
+        <w:t>ima mogu</w:t>
+      </w:r>
+      <w:r>
+        <w:rPr>
+          <w:lang w:val="sr-Latn-RS"/>
+        </w:rPr>
+        <w:t xml:space="preserve">ćnost korišćenja </w:t>
+      </w:r>
+      <w:r>
+        <w:rPr>
+          <w:i/>
+          <w:lang w:val="sr-Latn-RS"/>
+        </w:rPr>
+        <w:t>ingest pipeline</w:t>
+      </w:r>
+      <w:r>
+        <w:rPr>
+          <w:lang w:val="sr-Latn-RS"/>
+        </w:rPr>
+        <w:t xml:space="preserve"> </w:t>
+      </w:r>
+      <w:r>
+        <w:rPr>
+          <w:lang w:val="sr-Latn-RS"/>
+        </w:rPr>
+        <w:t>procesora</w:t>
+      </w:r>
+      <w:r>
+        <w:rPr>
+          <w:lang w:val="sr-Latn-RS"/>
+        </w:rPr>
+        <w:t>,</w:t>
+      </w:r>
+      <w:r>
+        <w:rPr>
+          <w:lang w:val="sr-Latn-RS"/>
+        </w:rPr>
+        <w:t xml:space="preserve"> uz pomoć kojih se sekvencijalno vrše transformacij</w:t>
+      </w:r>
+      <w:r>
+        <w:rPr>
+          <w:lang w:val="sr-Latn-RS"/>
+        </w:rPr>
+        <w:t>e</w:t>
+      </w:r>
+      <w:r>
+        <w:rPr>
+          <w:lang w:val="sr-Latn-RS"/>
+        </w:rPr>
+        <w:t xml:space="preserve"> nad podacima pre njihovog indeksiranja </w:t>
+      </w:r>
+      <w:r>
+        <w:t>[23]</w:t>
+      </w:r>
+      <w:r>
+        <w:t>.</w:t>
+      </w:r>
+    </w:p>
+    <w:p>
+      <w:pPr>
+        <w:pStyle w:val="ListParagraph"/>
+        <w:numPr>
+          <w:ilvl w:val="0"/>
+          <w:numId w:val="10"/>
+        </w:numPr>
+        <w:jc w:val="both"/>
+        <w:rPr>
+          <w:b/>
+          <w:i/>
+        </w:rPr>
+      </w:pPr>
+      <w:r>
+        <w:rPr>
+          <w:b/>
+          <w:i/>
+        </w:rPr>
+        <w:t>remote-eligible node</w:t>
+      </w:r>
+      <w:r>
+        <w:t xml:space="preserve"> - može se ponašati kao krajnji korisnik</w:t>
+      </w:r>
+    </w:p>
+    <w:p>
+      <w:pPr>
+        <w:pStyle w:val="ListParagraph"/>
+        <w:numPr>
+          <w:ilvl w:val="0"/>
+          <w:numId w:val="10"/>
+        </w:numPr>
+        <w:jc w:val="both"/>
+        <w:rPr>
+          <w:b/>
+          <w:i/>
+        </w:rPr>
+      </w:pPr>
+      <w:r>
+        <w:rPr>
+          <w:b/>
+          <w:i/>
+        </w:rPr>
+        <w:t>machine-learning node</w:t>
+      </w:r>
+      <w:r>
+        <w:t xml:space="preserve"> - </w:t>
       </w:r>
       <w:r>
         <w:rPr>
@@ -13243,11 +13751,319 @@
         </w:rPr>
         <w:t>node</w:t>
       </w:r>
+      <w:r>
+        <w:t xml:space="preserve"> koji se mora dodati kako bi moglo da se koristi mašinsko učenje, a može ih biti i više.</w:t>
+      </w:r>
+    </w:p>
+    <w:p>
+      <w:pPr>
+        <w:pStyle w:val="ListParagraph"/>
+        <w:numPr>
+          <w:ilvl w:val="0"/>
+          <w:numId w:val="10"/>
+        </w:numPr>
+        <w:jc w:val="both"/>
+        <w:rPr>
+          <w:b/>
+          <w:i/>
+        </w:rPr>
+      </w:pPr>
+      <w:r>
+        <w:rPr>
+          <w:b/>
+          <w:i/>
+        </w:rPr>
+        <w:t>transform</w:t>
+      </w:r>
+      <w:r>
+        <w:rPr>
+          <w:b/>
+          <w:i/>
+        </w:rPr>
+        <w:t xml:space="preserve"> </w:t>
+      </w:r>
+      <w:r>
+        <w:rPr>
+          <w:b/>
+          <w:i/>
+        </w:rPr>
+        <w:t>node</w:t>
+      </w:r>
+      <w:r>
+        <w:t xml:space="preserve"> - </w:t>
+      </w:r>
+      <w:r>
+        <w:rPr>
+          <w:i/>
+        </w:rPr>
+        <w:t>node</w:t>
+      </w:r>
+      <w:r>
+        <w:t xml:space="preserve"> koji se mora dodati kako bi mogle da se koriste transformacije </w:t>
+      </w:r>
+      <w:r>
+        <w:t>nad podacima. Transformacije omogućavaju kreiranje sumarizovanih indeksa od postojećih [24].</w:t>
+      </w:r>
+    </w:p>
+    <w:p>
+      <w:pPr>
+        <w:pStyle w:val="ListParagraph"/>
+        <w:numPr>
+          <w:ilvl w:val="0"/>
+          <w:numId w:val="10"/>
+        </w:numPr>
+        <w:jc w:val="both"/>
+        <w:rPr>
+          <w:b/>
+          <w:i/>
+        </w:rPr>
+      </w:pPr>
+      <w:r>
+        <w:rPr>
+          <w:b/>
+          <w:i/>
+        </w:rPr>
+        <w:t>coordinating node</w:t>
+      </w:r>
+      <w:r>
+        <w:t xml:space="preserve"> - vrši koordinaciju između dve faze pretrage. Prva faza je </w:t>
+      </w:r>
+      <w:r>
+        <w:rPr>
+          <w:i/>
+        </w:rPr>
+        <w:t>scatter</w:t>
+      </w:r>
+      <w:r>
+        <w:t xml:space="preserve"> faza i u njoj kooridnatorski node prosleđuje zahtev onim </w:t>
+      </w:r>
+      <w:r>
+        <w:rPr>
+          <w:i/>
+        </w:rPr>
+        <w:t>node</w:t>
+      </w:r>
+      <w:r>
+        <w:t xml:space="preserve"> komponentama koji imaju tražene podatke. Nakon što </w:t>
+      </w:r>
+      <w:r>
+        <w:rPr>
+          <w:i/>
+        </w:rPr>
+        <w:t>data node</w:t>
+      </w:r>
+      <w:r>
+        <w:t xml:space="preserve"> komponente izvrše zahtev, rezultat vraćaju koordinatoru. </w:t>
+      </w:r>
+      <w:r>
+        <w:t>S</w:t>
+      </w:r>
+      <w:r>
+        <w:t xml:space="preserve">ledi </w:t>
+      </w:r>
+      <w:r>
+        <w:rPr>
+          <w:i/>
+        </w:rPr>
+        <w:t>gather</w:t>
+      </w:r>
+      <w:r>
+        <w:t xml:space="preserve"> faza u kojoj koordinator uzima sve rezultate koje je dobio i stapa ih u jedan.</w:t>
+      </w:r>
+      <w:r>
+        <w:t xml:space="preserve"> Svaki node je implicitno kooridnatorski, međutim ukoliko postoji neki node kome nije eksplicitno navedena nijedna uloga, taj node će onda jedini biti koordinatorski</w:t>
+      </w:r>
+      <w:r>
+        <w:t xml:space="preserve"> [22]</w:t>
+      </w:r>
+      <w:r>
+        <w:t>.</w:t>
+      </w:r>
+    </w:p>
+    <w:p>
+      <w:pPr>
+        <w:jc w:val="both"/>
+        <w:rPr>
+          <w:lang w:val="sr-Latn-RS"/>
+        </w:rPr>
+      </w:pPr>
+      <w:r>
+        <w:t xml:space="preserve">Na slici 9 se nalazi primer </w:t>
+      </w:r>
+      <w:r>
+        <w:t xml:space="preserve">jednog distriburanog sistema, koji se sastoji od </w:t>
+      </w:r>
+      <w:r>
+        <w:t>tri</w:t>
+      </w:r>
+      <w:r>
+        <w:t xml:space="preserve"> server</w:t>
+      </w:r>
+      <w:r>
+        <w:t>a, odnosno,</w:t>
+      </w:r>
+      <w:r>
+        <w:t xml:space="preserve"> </w:t>
+      </w:r>
+      <w:r>
+        <w:rPr>
+          <w:i/>
+        </w:rPr>
+        <w:t>node</w:t>
+      </w:r>
+      <w:r>
+        <w:t xml:space="preserve"> komponente.</w:t>
+      </w:r>
+      <w:r>
+        <w:t xml:space="preserve"> </w:t>
+      </w:r>
+      <w:r>
+        <w:rPr>
+          <w:i/>
+          <w:lang w:val="sr-Latn-RS"/>
+        </w:rPr>
+        <w:t>Shard</w:t>
+      </w:r>
+      <w:r>
+        <w:rPr>
+          <w:lang w:val="sr-Latn-RS"/>
+        </w:rPr>
+        <w:t xml:space="preserve"> komponent</w:t>
+      </w:r>
+      <w:bookmarkStart w:id="15" w:name="_GoBack"/>
       <w:bookmarkEnd w:id="15"/>
-    </w:p>
-    <w:p/>
-    <w:p/>
-    <w:p/>
+      <w:r>
+        <w:rPr>
+          <w:lang w:val="sr-Latn-RS"/>
+        </w:rPr>
+        <w:t>e su raspoređene</w:t>
+      </w:r>
+      <w:r>
+        <w:rPr>
+          <w:lang w:val="sr-Latn-RS"/>
+        </w:rPr>
+        <w:t xml:space="preserve"> tako da ne postoje primarna i kopija </w:t>
+      </w:r>
+      <w:r>
+        <w:rPr>
+          <w:i/>
+          <w:lang w:val="sr-Latn-RS"/>
+        </w:rPr>
+        <w:t>shard</w:t>
+      </w:r>
+      <w:r>
+        <w:rPr>
+          <w:lang w:val="sr-Latn-RS"/>
+        </w:rPr>
+        <w:t xml:space="preserve"> komponente u istoj </w:t>
+      </w:r>
+      <w:r>
+        <w:rPr>
+          <w:i/>
+          <w:lang w:val="sr-Latn-RS"/>
+        </w:rPr>
+        <w:t>node</w:t>
+      </w:r>
+      <w:r>
+        <w:rPr>
+          <w:lang w:val="sr-Latn-RS"/>
+        </w:rPr>
+        <w:t xml:space="preserve"> komponenti</w:t>
+      </w:r>
+      <w:r>
+        <w:rPr>
+          <w:lang w:val="sr-Latn-RS"/>
+        </w:rPr>
+        <w:t xml:space="preserve">. </w:t>
+      </w:r>
+      <w:r>
+        <w:rPr>
+          <w:i/>
+          <w:lang w:val="sr-Latn-RS"/>
+        </w:rPr>
+        <w:t>Shard</w:t>
+      </w:r>
+      <w:r>
+        <w:rPr>
+          <w:lang w:val="sr-Latn-RS"/>
+        </w:rPr>
+        <w:t xml:space="preserve"> komponente sa slovo P na početku označavaju primarne, a sa slovom R kopije </w:t>
+      </w:r>
+      <w:r>
+        <w:rPr>
+          <w:i/>
+          <w:lang w:val="sr-Latn-RS"/>
+        </w:rPr>
+        <w:t>shard</w:t>
+      </w:r>
+      <w:r>
+        <w:rPr>
+          <w:lang w:val="sr-Latn-RS"/>
+        </w:rPr>
+        <w:t xml:space="preserve"> komponenti.</w:t>
+      </w:r>
+    </w:p>
+    <w:p>
+      <w:pPr>
+        <w:keepNext/>
+        <w:jc w:val="center"/>
+      </w:pPr>
+      <w:r>
+        <w:rPr>
+          <w:noProof/>
+        </w:rPr>
+        <w:lastRenderedPageBreak/>
+        <w:drawing>
+          <wp:inline distT="0" distB="0" distL="0" distR="0">
+            <wp:extent cx="5943600" cy="1634490"/>
+            <wp:effectExtent l="0" t="0" r="0" b="3810"/>
+            <wp:docPr id="14" name="Picture 14"/>
+            <wp:cNvGraphicFramePr>
+              <a:graphicFrameLocks xmlns:a="http://schemas.openxmlformats.org/drawingml/2006/main" noChangeAspect="1"/>
+            </wp:cNvGraphicFramePr>
+            <a:graphic xmlns:a="http://schemas.openxmlformats.org/drawingml/2006/main">
+              <a:graphicData uri="http://schemas.openxmlformats.org/drawingml/2006/picture">
+                <pic:pic xmlns:pic="http://schemas.openxmlformats.org/drawingml/2006/picture">
+                  <pic:nvPicPr>
+                    <pic:cNvPr id="14" name="Cluster nodes with shards.jpg"/>
+                    <pic:cNvPicPr/>
+                  </pic:nvPicPr>
+                  <pic:blipFill>
+                    <a:blip r:embed="rId20" cstate="print">
+                      <a:extLst>
+                        <a:ext uri="{28A0092B-C50C-407E-A947-70E740481C1C}">
+                          <a14:useLocalDpi xmlns:a14="http://schemas.microsoft.com/office/drawing/2010/main" val="0"/>
+                        </a:ext>
+                      </a:extLst>
+                    </a:blip>
+                    <a:stretch>
+                      <a:fillRect/>
+                    </a:stretch>
+                  </pic:blipFill>
+                  <pic:spPr>
+                    <a:xfrm>
+                      <a:off x="0" y="0"/>
+                      <a:ext cx="5943600" cy="1634490"/>
+                    </a:xfrm>
+                    <a:prstGeom prst="rect">
+                      <a:avLst/>
+                    </a:prstGeom>
+                  </pic:spPr>
+                </pic:pic>
+              </a:graphicData>
+            </a:graphic>
+          </wp:inline>
+        </w:drawing>
+      </w:r>
+    </w:p>
+    <w:p>
+      <w:pPr>
+        <w:pStyle w:val="Caption"/>
+      </w:pPr>
+      <w:r>
+        <w:t>Slika 9. Cluster nodes with shards [25]</w:t>
+      </w:r>
+    </w:p>
     <w:p/>
     <w:p>
       <w:pPr>
@@ -14526,6 +15342,238 @@
           <w:lang w:val="sr-Latn-RS"/>
         </w:rPr>
         <w:t>Pitanje vezano za sadržaj shard komponenti</w:t>
+      </w:r>
+      <w:r>
+        <w:rPr>
+          <w:lang w:val="sr-Latn-RS"/>
+        </w:rPr>
+        <w:t>.</w:t>
+      </w:r>
+    </w:p>
+    <w:p>
+      <w:pPr>
+        <w:numPr>
+          <w:ilvl w:val="0"/>
+          <w:numId w:val="4"/>
+        </w:numPr>
+        <w:spacing w:after="0" w:line="276" w:lineRule="auto"/>
+        <w:rPr>
+          <w:lang w:val="sr-Latn-RS"/>
+        </w:rPr>
+      </w:pPr>
+      <w:r>
+        <w:rPr>
+          <w:lang w:val="sr-Latn-RS"/>
+        </w:rPr>
+        <w:t xml:space="preserve"> Elastic, </w:t>
+      </w:r>
+      <w:r>
+        <w:rPr>
+          <w:lang w:val="sr-Latn-RS"/>
+        </w:rPr>
+        <w:t>„</w:t>
+      </w:r>
+      <w:r>
+        <w:rPr>
+          <w:lang w:val="sr-Latn-RS"/>
+        </w:rPr>
+        <w:t>Nodes</w:t>
+      </w:r>
+      <w:r>
+        <w:rPr>
+          <w:lang w:val="sr-Latn-RS"/>
+        </w:rPr>
+        <w:t>“</w:t>
+      </w:r>
+      <w:r>
+        <w:rPr>
+          <w:lang w:val="sr-Latn-RS"/>
+        </w:rPr>
+        <w:t xml:space="preserve">, </w:t>
+      </w:r>
+      <w:r>
+        <w:rPr>
+          <w:i/>
+          <w:lang w:val="sr-Latn-RS"/>
+        </w:rPr>
+        <w:t>https://www.elastic.co/guide/en/elasticsearch</w:t>
+      </w:r>
+      <w:r>
+        <w:rPr>
+          <w:lang w:val="sr-Latn-RS"/>
+        </w:rPr>
+        <w:t>, Objasnjenje node komponenti u Elasticsearch mehanizmu pretrage.</w:t>
+      </w:r>
+    </w:p>
+    <w:p>
+      <w:pPr>
+        <w:numPr>
+          <w:ilvl w:val="0"/>
+          <w:numId w:val="4"/>
+        </w:numPr>
+        <w:spacing w:after="0" w:line="276" w:lineRule="auto"/>
+        <w:rPr>
+          <w:lang w:val="sr-Latn-RS"/>
+        </w:rPr>
+      </w:pPr>
+      <w:r>
+        <w:rPr>
+          <w:lang w:val="sr-Latn-RS"/>
+        </w:rPr>
+        <w:t xml:space="preserve"> Elastic, </w:t>
+      </w:r>
+      <w:r>
+        <w:rPr>
+          <w:lang w:val="sr-Latn-RS"/>
+        </w:rPr>
+        <w:t>„</w:t>
+      </w:r>
+      <w:r>
+        <w:rPr>
+          <w:lang w:val="sr-Latn-RS"/>
+        </w:rPr>
+        <w:t>Ingest pipelines</w:t>
+      </w:r>
+      <w:r>
+        <w:rPr>
+          <w:lang w:val="sr-Latn-RS"/>
+        </w:rPr>
+        <w:t>“</w:t>
+      </w:r>
+      <w:r>
+        <w:rPr>
+          <w:lang w:val="sr-Latn-RS"/>
+        </w:rPr>
+        <w:t xml:space="preserve">, </w:t>
+      </w:r>
+      <w:r>
+        <w:rPr>
+          <w:i/>
+          <w:lang w:val="sr-Latn-RS"/>
+        </w:rPr>
+        <w:t>https://www.elastic.co/guide/en/elasticsearch</w:t>
+      </w:r>
+      <w:r>
+        <w:rPr>
+          <w:lang w:val="sr-Latn-RS"/>
+        </w:rPr>
+        <w:t xml:space="preserve">, </w:t>
+      </w:r>
+      <w:r>
+        <w:rPr>
+          <w:lang w:val="sr-Latn-RS"/>
+        </w:rPr>
+        <w:t>Teorija i primeri.</w:t>
+      </w:r>
+    </w:p>
+    <w:p>
+      <w:pPr>
+        <w:numPr>
+          <w:ilvl w:val="0"/>
+          <w:numId w:val="4"/>
+        </w:numPr>
+        <w:spacing w:after="0" w:line="276" w:lineRule="auto"/>
+        <w:rPr>
+          <w:lang w:val="sr-Latn-RS"/>
+        </w:rPr>
+      </w:pPr>
+      <w:r>
+        <w:rPr>
+          <w:lang w:val="sr-Latn-RS"/>
+        </w:rPr>
+        <w:t xml:space="preserve"> Elastic, </w:t>
+      </w:r>
+      <w:r>
+        <w:rPr>
+          <w:lang w:val="sr-Latn-RS"/>
+        </w:rPr>
+        <w:t>„</w:t>
+      </w:r>
+      <w:r>
+        <w:rPr>
+          <w:lang w:val="sr-Latn-RS"/>
+        </w:rPr>
+        <w:t>Transforming data</w:t>
+      </w:r>
+      <w:r>
+        <w:rPr>
+          <w:lang w:val="sr-Latn-RS"/>
+        </w:rPr>
+        <w:t>“</w:t>
+      </w:r>
+      <w:r>
+        <w:rPr>
+          <w:lang w:val="sr-Latn-RS"/>
+        </w:rPr>
+        <w:t xml:space="preserve">, </w:t>
+      </w:r>
+      <w:r>
+        <w:rPr>
+          <w:i/>
+          <w:lang w:val="sr-Latn-RS"/>
+        </w:rPr>
+        <w:t>https://www.elastic.co/guide/en/elasticsearch</w:t>
+      </w:r>
+      <w:r>
+        <w:rPr>
+          <w:lang w:val="sr-Latn-RS"/>
+        </w:rPr>
+        <w:t>, Teorija.</w:t>
+      </w:r>
+    </w:p>
+    <w:p>
+      <w:pPr>
+        <w:numPr>
+          <w:ilvl w:val="0"/>
+          <w:numId w:val="4"/>
+        </w:numPr>
+        <w:spacing w:after="0" w:line="276" w:lineRule="auto"/>
+        <w:rPr>
+          <w:lang w:val="sr-Latn-RS"/>
+        </w:rPr>
+      </w:pPr>
+      <w:r>
+        <w:rPr>
+          <w:lang w:val="sr-Latn-RS"/>
+        </w:rPr>
+        <w:t xml:space="preserve"> Sematext, </w:t>
+      </w:r>
+      <w:r>
+        <w:rPr>
+          <w:lang w:val="sr-Latn-RS"/>
+        </w:rPr>
+        <w:t>„</w:t>
+      </w:r>
+      <w:r>
+        <w:rPr>
+          <w:lang w:val="sr-Latn-RS"/>
+        </w:rPr>
+        <w:t>How to Find and Fix Elasticsearch Unassigned Shards</w:t>
+      </w:r>
+      <w:r>
+        <w:rPr>
+          <w:lang w:val="sr-Latn-RS"/>
+        </w:rPr>
+        <w:t>“</w:t>
+      </w:r>
+      <w:r>
+        <w:rPr>
+          <w:lang w:val="sr-Latn-RS"/>
+        </w:rPr>
+        <w:t xml:space="preserve">, </w:t>
+      </w:r>
+      <w:r>
+        <w:rPr>
+          <w:i/>
+          <w:lang w:val="sr-Latn-RS"/>
+        </w:rPr>
+        <w:t>https://sematext.com</w:t>
+      </w:r>
+      <w:r>
+        <w:rPr>
+          <w:lang w:val="sr-Latn-RS"/>
+        </w:rPr>
+        <w:t>.</w:t>
       </w:r>
     </w:p>
     <w:p>
@@ -14834,7 +15882,7 @@
         <w:noProof/>
         <w:lang w:val="sr-Latn-RS"/>
       </w:rPr>
-      <w:t>16</w:t>
+      <w:t>21</w:t>
     </w:r>
     <w:r>
       <w:rPr>
@@ -15387,9 +16435,9 @@
     </w:lvl>
   </w:abstractNum>
   <w:abstractNum w:abstractNumId="5" w15:restartNumberingAfterBreak="0">
-    <w:nsid w:val="5F2F5B49"/>
+    <w:nsid w:val="43030184"/>
     <w:multiLevelType w:val="hybridMultilevel"/>
-    <w:tmpl w:val="522A732C"/>
+    <w:tmpl w:val="8124B808"/>
     <w:lvl w:ilvl="0" w:tplc="7C08B664">
       <w:start w:val="3"/>
       <w:numFmt w:val="bullet"/>
@@ -15500,9 +16548,9 @@
     </w:lvl>
   </w:abstractNum>
   <w:abstractNum w:abstractNumId="6" w15:restartNumberingAfterBreak="0">
-    <w:nsid w:val="673F25BA"/>
+    <w:nsid w:val="5F2F5B49"/>
     <w:multiLevelType w:val="hybridMultilevel"/>
-    <w:tmpl w:val="F676BAEA"/>
+    <w:tmpl w:val="522A732C"/>
     <w:lvl w:ilvl="0" w:tplc="7C08B664">
       <w:start w:val="3"/>
       <w:numFmt w:val="bullet"/>
@@ -15613,6 +16661,119 @@
     </w:lvl>
   </w:abstractNum>
   <w:abstractNum w:abstractNumId="7" w15:restartNumberingAfterBreak="0">
+    <w:nsid w:val="673F25BA"/>
+    <w:multiLevelType w:val="hybridMultilevel"/>
+    <w:tmpl w:val="F676BAEA"/>
+    <w:lvl w:ilvl="0" w:tplc="7C08B664">
+      <w:start w:val="3"/>
+      <w:numFmt w:val="bullet"/>
+      <w:lvlText w:val="-"/>
+      <w:lvlJc w:val="left"/>
+      <w:pPr>
+        <w:ind w:left="720" w:hanging="360"/>
+      </w:pPr>
+      <w:rPr>
+        <w:rFonts w:ascii="Calibri" w:eastAsiaTheme="minorHAnsi" w:hAnsi="Calibri" w:cs="Calibri" w:hint="default"/>
+      </w:rPr>
+    </w:lvl>
+    <w:lvl w:ilvl="1" w:tplc="04090003" w:tentative="1">
+      <w:start w:val="1"/>
+      <w:numFmt w:val="bullet"/>
+      <w:lvlText w:val="o"/>
+      <w:lvlJc w:val="left"/>
+      <w:pPr>
+        <w:ind w:left="1440" w:hanging="360"/>
+      </w:pPr>
+      <w:rPr>
+        <w:rFonts w:ascii="Courier New" w:hAnsi="Courier New" w:cs="Courier New" w:hint="default"/>
+      </w:rPr>
+    </w:lvl>
+    <w:lvl w:ilvl="2" w:tplc="04090005" w:tentative="1">
+      <w:start w:val="1"/>
+      <w:numFmt w:val="bullet"/>
+      <w:lvlText w:val=""/>
+      <w:lvlJc w:val="left"/>
+      <w:pPr>
+        <w:ind w:left="2160" w:hanging="360"/>
+      </w:pPr>
+      <w:rPr>
+        <w:rFonts w:ascii="Wingdings" w:hAnsi="Wingdings" w:hint="default"/>
+      </w:rPr>
+    </w:lvl>
+    <w:lvl w:ilvl="3" w:tplc="04090001" w:tentative="1">
+      <w:start w:val="1"/>
+      <w:numFmt w:val="bullet"/>
+      <w:lvlText w:val=""/>
+      <w:lvlJc w:val="left"/>
+      <w:pPr>
+        <w:ind w:left="2880" w:hanging="360"/>
+      </w:pPr>
+      <w:rPr>
+        <w:rFonts w:ascii="Symbol" w:hAnsi="Symbol" w:hint="default"/>
+      </w:rPr>
+    </w:lvl>
+    <w:lvl w:ilvl="4" w:tplc="04090003" w:tentative="1">
+      <w:start w:val="1"/>
+      <w:numFmt w:val="bullet"/>
+      <w:lvlText w:val="o"/>
+      <w:lvlJc w:val="left"/>
+      <w:pPr>
+        <w:ind w:left="3600" w:hanging="360"/>
+      </w:pPr>
+      <w:rPr>
+        <w:rFonts w:ascii="Courier New" w:hAnsi="Courier New" w:cs="Courier New" w:hint="default"/>
+      </w:rPr>
+    </w:lvl>
+    <w:lvl w:ilvl="5" w:tplc="04090005" w:tentative="1">
+      <w:start w:val="1"/>
+      <w:numFmt w:val="bullet"/>
+      <w:lvlText w:val=""/>
+      <w:lvlJc w:val="left"/>
+      <w:pPr>
+        <w:ind w:left="4320" w:hanging="360"/>
+      </w:pPr>
+      <w:rPr>
+        <w:rFonts w:ascii="Wingdings" w:hAnsi="Wingdings" w:hint="default"/>
+      </w:rPr>
+    </w:lvl>
+    <w:lvl w:ilvl="6" w:tplc="04090001" w:tentative="1">
+      <w:start w:val="1"/>
+      <w:numFmt w:val="bullet"/>
+      <w:lvlText w:val=""/>
+      <w:lvlJc w:val="left"/>
+      <w:pPr>
+        <w:ind w:left="5040" w:hanging="360"/>
+      </w:pPr>
+      <w:rPr>
+        <w:rFonts w:ascii="Symbol" w:hAnsi="Symbol" w:hint="default"/>
+      </w:rPr>
+    </w:lvl>
+    <w:lvl w:ilvl="7" w:tplc="04090003" w:tentative="1">
+      <w:start w:val="1"/>
+      <w:numFmt w:val="bullet"/>
+      <w:lvlText w:val="o"/>
+      <w:lvlJc w:val="left"/>
+      <w:pPr>
+        <w:ind w:left="5760" w:hanging="360"/>
+      </w:pPr>
+      <w:rPr>
+        <w:rFonts w:ascii="Courier New" w:hAnsi="Courier New" w:cs="Courier New" w:hint="default"/>
+      </w:rPr>
+    </w:lvl>
+    <w:lvl w:ilvl="8" w:tplc="04090005" w:tentative="1">
+      <w:start w:val="1"/>
+      <w:numFmt w:val="bullet"/>
+      <w:lvlText w:val=""/>
+      <w:lvlJc w:val="left"/>
+      <w:pPr>
+        <w:ind w:left="6480" w:hanging="360"/>
+      </w:pPr>
+      <w:rPr>
+        <w:rFonts w:ascii="Wingdings" w:hAnsi="Wingdings" w:hint="default"/>
+      </w:rPr>
+    </w:lvl>
+  </w:abstractNum>
+  <w:abstractNum w:abstractNumId="8" w15:restartNumberingAfterBreak="0">
     <w:nsid w:val="71DF59C2"/>
     <w:multiLevelType w:val="multilevel"/>
     <w:tmpl w:val="0409001F"/>
@@ -15699,7 +16860,7 @@
     </w:lvl>
   </w:abstractNum>
   <w:num w:numId="1">
-    <w:abstractNumId w:val="7"/>
+    <w:abstractNumId w:val="8"/>
   </w:num>
   <w:num w:numId="2">
     <w:abstractNumId w:val="2"/>
@@ -15744,13 +16905,16 @@
     <w:abstractNumId w:val="1"/>
   </w:num>
   <w:num w:numId="7">
-    <w:abstractNumId w:val="6"/>
+    <w:abstractNumId w:val="7"/>
   </w:num>
   <w:num w:numId="8">
-    <w:abstractNumId w:val="5"/>
+    <w:abstractNumId w:val="6"/>
   </w:num>
   <w:num w:numId="9">
     <w:abstractNumId w:val="4"/>
+  </w:num>
+  <w:num w:numId="10">
+    <w:abstractNumId w:val="5"/>
   </w:num>
 </w:numbering>
 </file>
@@ -17060,7 +18224,7 @@
 </file>
 
 <file path=customXml/itemProps1.xml><?xml version="1.0" encoding="utf-8"?>
-<ds:datastoreItem xmlns:ds="http://schemas.openxmlformats.org/officeDocument/2006/customXml" ds:itemID="{F1C1F984-3E66-48DF-AE82-968B75A3EB32}">
+<ds:datastoreItem xmlns:ds="http://schemas.openxmlformats.org/officeDocument/2006/customXml" ds:itemID="{1ECC3CE6-0332-42EF-8E39-BD47037D03DD}">
   <ds:schemaRefs>
     <ds:schemaRef ds:uri="http://schemas.openxmlformats.org/officeDocument/2006/bibliography"/>
   </ds:schemaRefs>

</xml_diff>

<commit_message>
feat: index template i data mapping celina
</commit_message>
<xml_diff>
--- a/Nevena Gligorov diplomski v1.docx
+++ b/Nevena Gligorov diplomski v1.docx
@@ -64,7 +64,7 @@
                 <v:shape id="_x0000_i1025" type="#_x0000_t75" style="width:63.85pt;height:63.85pt" o:ole="" fillcolor="window">
                   <v:imagedata r:id="rId8" o:title=""/>
                 </v:shape>
-                <o:OLEObject Type="Embed" ProgID="CorelDraw.Graphic.7" ShapeID="_x0000_i1025" DrawAspect="Content" ObjectID="_1786387453" r:id="rId9"/>
+                <o:OLEObject Type="Embed" ProgID="CorelDraw.Graphic.7" ShapeID="_x0000_i1025" DrawAspect="Content" ObjectID="_1786391898" r:id="rId9"/>
               </w:object>
             </w:r>
           </w:p>
@@ -5828,20 +5828,6 @@
           <w:i/>
         </w:rPr>
         <w:t>create, read, update, delete</w:t>
-      </w:r>
-    </w:p>
-    <w:p/>
-    <w:p>
-      <w:pPr>
-        <w:rPr>
-          <w:lang w:val="sr-Latn-RS"/>
-        </w:rPr>
-      </w:pPr>
-      <w:r>
-        <w:rPr>
-          <w:lang w:val="sr-Latn-RS"/>
-        </w:rPr>
-        <w:br w:type="page"/>
       </w:r>
     </w:p>
     <w:sdt>
@@ -5917,7 +5903,7 @@
             </w:rPr>
             <w:fldChar w:fldCharType="separate"/>
           </w:r>
-          <w:hyperlink w:anchor="_Toc175745847" w:history="1">
+          <w:hyperlink w:anchor="_Toc175775143" w:history="1">
             <w:r>
               <w:rPr>
                 <w:rStyle w:val="Hyperlink"/>
@@ -5960,7 +5946,7 @@
                 <w:noProof/>
                 <w:webHidden/>
               </w:rPr>
-              <w:instrText xml:space="preserve"> PAGEREF _Toc175745847 \h </w:instrText>
+              <w:instrText xml:space="preserve"> PAGEREF _Toc175775143 \h </w:instrText>
             </w:r>
             <w:r>
               <w:rPr>
@@ -6003,7 +5989,7 @@
               <w:noProof/>
             </w:rPr>
           </w:pPr>
-          <w:hyperlink w:anchor="_Toc175745848" w:history="1">
+          <w:hyperlink w:anchor="_Toc175775144" w:history="1">
             <w:r>
               <w:rPr>
                 <w:rStyle w:val="Hyperlink"/>
@@ -6046,7 +6032,7 @@
                 <w:noProof/>
                 <w:webHidden/>
               </w:rPr>
-              <w:instrText xml:space="preserve"> PAGEREF _Toc175745848 \h </w:instrText>
+              <w:instrText xml:space="preserve"> PAGEREF _Toc175775144 \h </w:instrText>
             </w:r>
             <w:r>
               <w:rPr>
@@ -6089,7 +6075,7 @@
               <w:noProof/>
             </w:rPr>
           </w:pPr>
-          <w:hyperlink w:anchor="_Toc175745849" w:history="1">
+          <w:hyperlink w:anchor="_Toc175775145" w:history="1">
             <w:r>
               <w:rPr>
                 <w:rStyle w:val="Hyperlink"/>
@@ -6132,7 +6118,7 @@
                 <w:noProof/>
                 <w:webHidden/>
               </w:rPr>
-              <w:instrText xml:space="preserve"> PAGEREF _Toc175745849 \h </w:instrText>
+              <w:instrText xml:space="preserve"> PAGEREF _Toc175775145 \h </w:instrText>
             </w:r>
             <w:r>
               <w:rPr>
@@ -6175,7 +6161,7 @@
               <w:noProof/>
             </w:rPr>
           </w:pPr>
-          <w:hyperlink w:anchor="_Toc175745850" w:history="1">
+          <w:hyperlink w:anchor="_Toc175775146" w:history="1">
             <w:r>
               <w:rPr>
                 <w:rStyle w:val="Hyperlink"/>
@@ -6218,7 +6204,7 @@
                 <w:noProof/>
                 <w:webHidden/>
               </w:rPr>
-              <w:instrText xml:space="preserve"> PAGEREF _Toc175745850 \h </w:instrText>
+              <w:instrText xml:space="preserve"> PAGEREF _Toc175775146 \h </w:instrText>
             </w:r>
             <w:r>
               <w:rPr>
@@ -6261,7 +6247,7 @@
               <w:noProof/>
             </w:rPr>
           </w:pPr>
-          <w:hyperlink w:anchor="_Toc175745851" w:history="1">
+          <w:hyperlink w:anchor="_Toc175775147" w:history="1">
             <w:r>
               <w:rPr>
                 <w:rStyle w:val="Hyperlink"/>
@@ -6304,7 +6290,7 @@
                 <w:noProof/>
                 <w:webHidden/>
               </w:rPr>
-              <w:instrText xml:space="preserve"> PAGEREF _Toc175745851 \h </w:instrText>
+              <w:instrText xml:space="preserve"> PAGEREF _Toc175775147 \h </w:instrText>
             </w:r>
             <w:r>
               <w:rPr>
@@ -6346,7 +6332,7 @@
               <w:noProof/>
             </w:rPr>
           </w:pPr>
-          <w:hyperlink w:anchor="_Toc175745852" w:history="1">
+          <w:hyperlink w:anchor="_Toc175775148" w:history="1">
             <w:r>
               <w:rPr>
                 <w:rStyle w:val="Hyperlink"/>
@@ -6392,7 +6378,7 @@
                 <w:noProof/>
                 <w:webHidden/>
               </w:rPr>
-              <w:instrText xml:space="preserve"> PAGEREF _Toc175745852 \h </w:instrText>
+              <w:instrText xml:space="preserve"> PAGEREF _Toc175775148 \h </w:instrText>
             </w:r>
             <w:r>
               <w:rPr>
@@ -6434,7 +6420,7 @@
               <w:noProof/>
             </w:rPr>
           </w:pPr>
-          <w:hyperlink w:anchor="_Toc175745853" w:history="1">
+          <w:hyperlink w:anchor="_Toc175775149" w:history="1">
             <w:r>
               <w:rPr>
                 <w:rStyle w:val="Hyperlink"/>
@@ -6463,7 +6449,7 @@
                 <w:noProof/>
                 <w:webHidden/>
               </w:rPr>
-              <w:instrText xml:space="preserve"> PAGEREF _Toc175745853 \h </w:instrText>
+              <w:instrText xml:space="preserve"> PAGEREF _Toc175775149 \h </w:instrText>
             </w:r>
             <w:r>
               <w:rPr>
@@ -6505,7 +6491,7 @@
               <w:noProof/>
             </w:rPr>
           </w:pPr>
-          <w:hyperlink w:anchor="_Toc175745854" w:history="1">
+          <w:hyperlink w:anchor="_Toc175775150" w:history="1">
             <w:r>
               <w:rPr>
                 <w:rStyle w:val="Hyperlink"/>
@@ -6534,7 +6520,7 @@
                 <w:noProof/>
                 <w:webHidden/>
               </w:rPr>
-              <w:instrText xml:space="preserve"> PAGEREF _Toc175745854 \h </w:instrText>
+              <w:instrText xml:space="preserve"> PAGEREF _Toc175775150 \h </w:instrText>
             </w:r>
             <w:r>
               <w:rPr>
@@ -6576,7 +6562,7 @@
               <w:noProof/>
             </w:rPr>
           </w:pPr>
-          <w:hyperlink w:anchor="_Toc175745855" w:history="1">
+          <w:hyperlink w:anchor="_Toc175775151" w:history="1">
             <w:r>
               <w:rPr>
                 <w:rStyle w:val="Hyperlink"/>
@@ -6604,7 +6590,7 @@
                 <w:noProof/>
                 <w:webHidden/>
               </w:rPr>
-              <w:instrText xml:space="preserve"> PAGEREF _Toc175745855 \h </w:instrText>
+              <w:instrText xml:space="preserve"> PAGEREF _Toc175775151 \h </w:instrText>
             </w:r>
             <w:r>
               <w:rPr>
@@ -6647,7 +6633,7 @@
               <w:noProof/>
             </w:rPr>
           </w:pPr>
-          <w:hyperlink w:anchor="_Toc175745856" w:history="1">
+          <w:hyperlink w:anchor="_Toc175775152" w:history="1">
             <w:r>
               <w:rPr>
                 <w:rStyle w:val="Hyperlink"/>
@@ -6678,7 +6664,7 @@
                 <w:noProof/>
                 <w:lang w:val="sr-Latn-RS"/>
               </w:rPr>
-              <w:t xml:space="preserve"> mehanizam</w:t>
+              <w:t xml:space="preserve"> mehanizam pretrage</w:t>
             </w:r>
             <w:r>
               <w:rPr>
@@ -6699,7 +6685,7 @@
                 <w:noProof/>
                 <w:webHidden/>
               </w:rPr>
-              <w:instrText xml:space="preserve"> PAGEREF _Toc175745856 \h </w:instrText>
+              <w:instrText xml:space="preserve"> PAGEREF _Toc175775152 \h </w:instrText>
             </w:r>
             <w:r>
               <w:rPr>
@@ -6742,7 +6728,7 @@
               <w:noProof/>
             </w:rPr>
           </w:pPr>
-          <w:hyperlink w:anchor="_Toc175745857" w:history="1">
+          <w:hyperlink w:anchor="_Toc175775153" w:history="1">
             <w:r>
               <w:rPr>
                 <w:rStyle w:val="Hyperlink"/>
@@ -6781,7 +6767,7 @@
                 <w:noProof/>
                 <w:lang w:val="sr-Latn-RS"/>
               </w:rPr>
-              <w:t xml:space="preserve"> mehanizam i kako je nastao?</w:t>
+              <w:t xml:space="preserve"> mehanizam pretrage i kako je nastao?</w:t>
             </w:r>
             <w:r>
               <w:rPr>
@@ -6802,7 +6788,7 @@
                 <w:noProof/>
                 <w:webHidden/>
               </w:rPr>
-              <w:instrText xml:space="preserve"> PAGEREF _Toc175745857 \h </w:instrText>
+              <w:instrText xml:space="preserve"> PAGEREF _Toc175775153 \h </w:instrText>
             </w:r>
             <w:r>
               <w:rPr>
@@ -6845,7 +6831,7 @@
               <w:noProof/>
             </w:rPr>
           </w:pPr>
-          <w:hyperlink w:anchor="_Toc175745858" w:history="1">
+          <w:hyperlink w:anchor="_Toc175775154" w:history="1">
             <w:r>
               <w:rPr>
                 <w:rStyle w:val="Hyperlink"/>
@@ -6867,7 +6853,7 @@
                 <w:noProof/>
                 <w:lang w:val="sr-Latn-RS"/>
               </w:rPr>
-              <w:t xml:space="preserve">Struktura i način rada </w:t>
+              <w:t xml:space="preserve">Struktura </w:t>
             </w:r>
             <w:r>
               <w:rPr>
@@ -6884,7 +6870,7 @@
                 <w:noProof/>
                 <w:lang w:val="sr-Latn-RS"/>
               </w:rPr>
-              <w:t xml:space="preserve"> mehanizma</w:t>
+              <w:t xml:space="preserve"> mehanizma pretrage</w:t>
             </w:r>
             <w:r>
               <w:rPr>
@@ -6905,7 +6891,7 @@
                 <w:noProof/>
                 <w:webHidden/>
               </w:rPr>
-              <w:instrText xml:space="preserve"> PAGEREF _Toc175745858 \h </w:instrText>
+              <w:instrText xml:space="preserve"> PAGEREF _Toc175775154 \h </w:instrText>
             </w:r>
             <w:r>
               <w:rPr>
@@ -6947,14 +6933,15 @@
               <w:noProof/>
             </w:rPr>
           </w:pPr>
-          <w:hyperlink w:anchor="_Toc175745859" w:history="1">
+          <w:hyperlink w:anchor="_Toc175775155" w:history="1">
             <w:r>
               <w:rPr>
                 <w:rStyle w:val="Hyperlink"/>
-                <w:noProof/>
-                <w:lang w:val="sr-Latn-RS"/>
-              </w:rPr>
-              <w:t>Indeksi</w:t>
+                <w:i/>
+                <w:noProof/>
+                <w:lang w:val="sr-Latn-RS"/>
+              </w:rPr>
+              <w:t>Index</w:t>
             </w:r>
             <w:r>
               <w:rPr>
@@ -6975,7 +6962,7 @@
                 <w:noProof/>
                 <w:webHidden/>
               </w:rPr>
-              <w:instrText xml:space="preserve"> PAGEREF _Toc175745859 \h </w:instrText>
+              <w:instrText xml:space="preserve"> PAGEREF _Toc175775155 \h </w:instrText>
             </w:r>
             <w:r>
               <w:rPr>
@@ -7017,7 +7004,7 @@
               <w:noProof/>
             </w:rPr>
           </w:pPr>
-          <w:hyperlink w:anchor="_Toc175745860" w:history="1">
+          <w:hyperlink w:anchor="_Toc175775156" w:history="1">
             <w:r>
               <w:rPr>
                 <w:rStyle w:val="Hyperlink"/>
@@ -7045,7 +7032,7 @@
                 <w:noProof/>
                 <w:webHidden/>
               </w:rPr>
-              <w:instrText xml:space="preserve"> PAGEREF _Toc175745860 \h </w:instrText>
+              <w:instrText xml:space="preserve"> PAGEREF _Toc175775156 \h </w:instrText>
             </w:r>
             <w:r>
               <w:rPr>
@@ -7087,7 +7074,7 @@
               <w:noProof/>
             </w:rPr>
           </w:pPr>
-          <w:hyperlink w:anchor="_Toc175745861" w:history="1">
+          <w:hyperlink w:anchor="_Toc175775157" w:history="1">
             <w:r>
               <w:rPr>
                 <w:rStyle w:val="Hyperlink"/>
@@ -7130,7 +7117,7 @@
                 <w:noProof/>
                 <w:webHidden/>
               </w:rPr>
-              <w:instrText xml:space="preserve"> PAGEREF _Toc175745861 \h </w:instrText>
+              <w:instrText xml:space="preserve"> PAGEREF _Toc175775157 \h </w:instrText>
             </w:r>
             <w:r>
               <w:rPr>
@@ -7150,7 +7137,92 @@
                 <w:noProof/>
                 <w:webHidden/>
               </w:rPr>
-              <w:t>15</w:t>
+              <w:t>16</w:t>
+            </w:r>
+            <w:r>
+              <w:rPr>
+                <w:noProof/>
+                <w:webHidden/>
+              </w:rPr>
+              <w:fldChar w:fldCharType="end"/>
+            </w:r>
+          </w:hyperlink>
+        </w:p>
+        <w:p>
+          <w:pPr>
+            <w:pStyle w:val="TOC3"/>
+            <w:tabs>
+              <w:tab w:val="right" w:leader="dot" w:pos="9350"/>
+            </w:tabs>
+            <w:rPr>
+              <w:rFonts w:eastAsiaTheme="minorEastAsia"/>
+              <w:noProof/>
+            </w:rPr>
+          </w:pPr>
+          <w:hyperlink w:anchor="_Toc175775158" w:history="1">
+            <w:r>
+              <w:rPr>
+                <w:rStyle w:val="Hyperlink"/>
+                <w:i/>
+                <w:noProof/>
+              </w:rPr>
+              <w:t>Index template</w:t>
+            </w:r>
+            <w:r>
+              <w:rPr>
+                <w:rStyle w:val="Hyperlink"/>
+                <w:noProof/>
+              </w:rPr>
+              <w:t xml:space="preserve"> i </w:t>
+            </w:r>
+            <w:r>
+              <w:rPr>
+                <w:rStyle w:val="Hyperlink"/>
+                <w:i/>
+                <w:noProof/>
+              </w:rPr>
+              <w:t>index data mapping</w:t>
+            </w:r>
+            <w:r>
+              <w:rPr>
+                <w:noProof/>
+                <w:webHidden/>
+              </w:rPr>
+              <w:tab/>
+            </w:r>
+            <w:r>
+              <w:rPr>
+                <w:noProof/>
+                <w:webHidden/>
+              </w:rPr>
+              <w:fldChar w:fldCharType="begin"/>
+            </w:r>
+            <w:r>
+              <w:rPr>
+                <w:noProof/>
+                <w:webHidden/>
+              </w:rPr>
+              <w:instrText xml:space="preserve"> PAGEREF _Toc175775158 \h </w:instrText>
+            </w:r>
+            <w:r>
+              <w:rPr>
+                <w:noProof/>
+                <w:webHidden/>
+              </w:rPr>
+            </w:r>
+            <w:r>
+              <w:rPr>
+                <w:noProof/>
+                <w:webHidden/>
+              </w:rPr>
+              <w:fldChar w:fldCharType="separate"/>
+            </w:r>
+            <w:r>
+              <w:rPr>
+                <w:noProof/>
+                <w:webHidden/>
+              </w:rPr>
+              <w:t>17</w:t>
             </w:r>
             <w:r>
               <w:rPr>
@@ -7173,7 +7245,7 @@
               <w:noProof/>
             </w:rPr>
           </w:pPr>
-          <w:hyperlink w:anchor="_Toc175745862" w:history="1">
+          <w:hyperlink w:anchor="_Toc175775159" w:history="1">
             <w:r>
               <w:rPr>
                 <w:rStyle w:val="Hyperlink"/>
@@ -7216,7 +7288,7 @@
                 <w:noProof/>
                 <w:webHidden/>
               </w:rPr>
-              <w:instrText xml:space="preserve"> PAGEREF _Toc175745862 \h </w:instrText>
+              <w:instrText xml:space="preserve"> PAGEREF _Toc175775159 \h </w:instrText>
             </w:r>
             <w:r>
               <w:rPr>
@@ -7236,7 +7308,7 @@
                 <w:noProof/>
                 <w:webHidden/>
               </w:rPr>
-              <w:t>16</w:t>
+              <w:t>18</w:t>
             </w:r>
             <w:r>
               <w:rPr>
@@ -7258,7 +7330,7 @@
               <w:noProof/>
             </w:rPr>
           </w:pPr>
-          <w:hyperlink w:anchor="_Toc175745863" w:history="1">
+          <w:hyperlink w:anchor="_Toc175775160" w:history="1">
             <w:r>
               <w:rPr>
                 <w:rStyle w:val="Hyperlink"/>
@@ -7286,7 +7358,7 @@
                 <w:noProof/>
                 <w:webHidden/>
               </w:rPr>
-              <w:instrText xml:space="preserve"> PAGEREF _Toc175745863 \h </w:instrText>
+              <w:instrText xml:space="preserve"> PAGEREF _Toc175775160 \h </w:instrText>
             </w:r>
             <w:r>
               <w:rPr>
@@ -7306,7 +7378,7 @@
                 <w:noProof/>
                 <w:webHidden/>
               </w:rPr>
-              <w:t>17</w:t>
+              <w:t>19</w:t>
             </w:r>
             <w:r>
               <w:rPr>
@@ -7328,7 +7400,7 @@
               <w:noProof/>
             </w:rPr>
           </w:pPr>
-          <w:hyperlink w:anchor="_Toc175745864" w:history="1">
+          <w:hyperlink w:anchor="_Toc175775161" w:history="1">
             <w:r>
               <w:rPr>
                 <w:rStyle w:val="Hyperlink"/>
@@ -7356,7 +7428,7 @@
                 <w:noProof/>
                 <w:webHidden/>
               </w:rPr>
-              <w:instrText xml:space="preserve"> PAGEREF _Toc175745864 \h </w:instrText>
+              <w:instrText xml:space="preserve"> PAGEREF _Toc175775161 \h </w:instrText>
             </w:r>
             <w:r>
               <w:rPr>
@@ -7376,7 +7448,7 @@
                 <w:noProof/>
                 <w:webHidden/>
               </w:rPr>
-              <w:t>18</w:t>
+              <w:t>21</w:t>
             </w:r>
             <w:r>
               <w:rPr>
@@ -7398,7 +7470,7 @@
               <w:noProof/>
             </w:rPr>
           </w:pPr>
-          <w:hyperlink w:anchor="_Toc175745865" w:history="1">
+          <w:hyperlink w:anchor="_Toc175775162" w:history="1">
             <w:r>
               <w:rPr>
                 <w:rStyle w:val="Hyperlink"/>
@@ -7426,7 +7498,7 @@
                 <w:noProof/>
                 <w:webHidden/>
               </w:rPr>
-              <w:instrText xml:space="preserve"> PAGEREF _Toc175745865 \h </w:instrText>
+              <w:instrText xml:space="preserve"> PAGEREF _Toc175775162 \h </w:instrText>
             </w:r>
             <w:r>
               <w:rPr>
@@ -7446,7 +7518,7 @@
                 <w:noProof/>
                 <w:webHidden/>
               </w:rPr>
-              <w:t>19</w:t>
+              <w:t>22</w:t>
             </w:r>
             <w:r>
               <w:rPr>
@@ -7468,7 +7540,7 @@
               <w:noProof/>
             </w:rPr>
           </w:pPr>
-          <w:hyperlink w:anchor="_Toc175745866" w:history="1">
+          <w:hyperlink w:anchor="_Toc175775163" w:history="1">
             <w:r>
               <w:rPr>
                 <w:rStyle w:val="Hyperlink"/>
@@ -7496,7 +7568,7 @@
                 <w:noProof/>
                 <w:webHidden/>
               </w:rPr>
-              <w:instrText xml:space="preserve"> PAGEREF _Toc175745866 \h </w:instrText>
+              <w:instrText xml:space="preserve"> PAGEREF _Toc175775163 \h </w:instrText>
             </w:r>
             <w:r>
               <w:rPr>
@@ -7516,7 +7588,7 @@
                 <w:noProof/>
                 <w:webHidden/>
               </w:rPr>
-              <w:t>20</w:t>
+              <w:t>23</w:t>
             </w:r>
             <w:r>
               <w:rPr>
@@ -7578,7 +7650,7 @@
           <w:lang w:val="sr-Latn-RS"/>
         </w:rPr>
       </w:pPr>
-      <w:bookmarkStart w:id="0" w:name="_Toc175745847"/>
+      <w:bookmarkStart w:id="0" w:name="_Toc175775143"/>
       <w:r>
         <w:rPr>
           <w:lang w:val="sr-Latn-RS"/>
@@ -7711,7 +7783,7 @@
           <w:lang w:val="sr-Latn-RS"/>
         </w:rPr>
       </w:pPr>
-      <w:bookmarkStart w:id="1" w:name="_Toc175745848"/>
+      <w:bookmarkStart w:id="1" w:name="_Toc175775144"/>
       <w:r>
         <w:rPr>
           <w:lang w:val="sr-Latn-RS"/>
@@ -7816,7 +7888,7 @@
           <w:lang w:val="sr-Latn-RS"/>
         </w:rPr>
       </w:pPr>
-      <w:bookmarkStart w:id="2" w:name="_Toc175745849"/>
+      <w:bookmarkStart w:id="2" w:name="_Toc175775145"/>
       <w:r>
         <w:rPr>
           <w:lang w:val="sr-Latn-RS"/>
@@ -10136,7 +10208,7 @@
           <w:lang w:val="sr-Latn-RS"/>
         </w:rPr>
       </w:pPr>
-      <w:bookmarkStart w:id="3" w:name="_Toc175745850"/>
+      <w:bookmarkStart w:id="3" w:name="_Toc175775146"/>
       <w:r>
         <w:rPr>
           <w:lang w:val="sr-Latn-RS"/>
@@ -10693,7 +10765,7 @@
           <w:lang w:val="sr-Latn-RS"/>
         </w:rPr>
       </w:pPr>
-      <w:bookmarkStart w:id="4" w:name="_Toc175745851"/>
+      <w:bookmarkStart w:id="4" w:name="_Toc175775147"/>
       <w:r>
         <w:rPr>
           <w:lang w:val="sr-Latn-RS"/>
@@ -10717,7 +10789,7 @@
           <w:lang w:val="sr-Latn-RS"/>
         </w:rPr>
       </w:pPr>
-      <w:bookmarkStart w:id="5" w:name="_Toc175745852"/>
+      <w:bookmarkStart w:id="5" w:name="_Toc175775148"/>
       <w:r>
         <w:rPr>
           <w:i/>
@@ -11064,7 +11136,7 @@
           <w:lang w:val="sr-Latn-RS"/>
         </w:rPr>
       </w:pPr>
-      <w:bookmarkStart w:id="6" w:name="_Toc175745853"/>
+      <w:bookmarkStart w:id="6" w:name="_Toc175775149"/>
       <w:r>
         <w:rPr>
           <w:i/>
@@ -11336,7 +11408,7 @@
           <w:lang w:val="sr-Latn-RS"/>
         </w:rPr>
       </w:pPr>
-      <w:bookmarkStart w:id="7" w:name="_Toc175745854"/>
+      <w:bookmarkStart w:id="7" w:name="_Toc175775150"/>
       <w:r>
         <w:rPr>
           <w:i/>
@@ -11488,7 +11560,7 @@
           <w:lang w:val="sr-Latn-RS"/>
         </w:rPr>
       </w:pPr>
-      <w:bookmarkStart w:id="8" w:name="_Toc175745855"/>
+      <w:bookmarkStart w:id="8" w:name="_Toc175775151"/>
       <w:r>
         <w:rPr>
           <w:lang w:val="sr-Latn-RS"/>
@@ -11545,7 +11617,7 @@
           <w:lang w:val="sr-Latn-RS"/>
         </w:rPr>
       </w:pPr>
-      <w:bookmarkStart w:id="9" w:name="_Toc175745856"/>
+      <w:bookmarkStart w:id="9" w:name="_Toc175775152"/>
       <w:r>
         <w:rPr>
           <w:i/>
@@ -11560,6 +11632,12 @@
         </w:rPr>
         <w:t xml:space="preserve"> mehanizam</w:t>
       </w:r>
+      <w:r>
+        <w:rPr>
+          <w:lang w:val="sr-Latn-RS"/>
+        </w:rPr>
+        <w:t xml:space="preserve"> pretrage</w:t>
+      </w:r>
       <w:bookmarkEnd w:id="9"/>
     </w:p>
     <w:p>
@@ -11569,7 +11647,7 @@
           <w:lang w:val="sr-Latn-RS"/>
         </w:rPr>
       </w:pPr>
-      <w:bookmarkStart w:id="10" w:name="_Toc175745857"/>
+      <w:bookmarkStart w:id="10" w:name="_Toc175775153"/>
       <w:r>
         <w:rPr>
           <w:lang w:val="sr-Latn-RS"/>
@@ -11593,6 +11671,12 @@
         <w:rPr>
           <w:lang w:val="sr-Latn-RS"/>
         </w:rPr>
+        <w:t xml:space="preserve"> pretrage</w:t>
+      </w:r>
+      <w:r>
+        <w:rPr>
+          <w:lang w:val="sr-Latn-RS"/>
+        </w:rPr>
         <w:t xml:space="preserve"> i kako je nastao</w:t>
       </w:r>
       <w:r>
@@ -11778,12 +11862,12 @@
         </w:rPr>
         <w:t xml:space="preserve"> </w:t>
       </w:r>
-      <w:bookmarkStart w:id="11" w:name="_Toc175745858"/>
-      <w:r>
-        <w:rPr>
-          <w:lang w:val="sr-Latn-RS"/>
-        </w:rPr>
-        <w:t xml:space="preserve">Struktura i način rada </w:t>
+      <w:bookmarkStart w:id="11" w:name="_Toc175775154"/>
+      <w:r>
+        <w:rPr>
+          <w:lang w:val="sr-Latn-RS"/>
+        </w:rPr>
+        <w:t xml:space="preserve">Struktura </w:t>
       </w:r>
       <w:r>
         <w:rPr>
@@ -11798,21 +11882,29 @@
         </w:rPr>
         <w:t xml:space="preserve"> mehanizma</w:t>
       </w:r>
+      <w:r>
+        <w:rPr>
+          <w:lang w:val="sr-Latn-RS"/>
+        </w:rPr>
+        <w:t xml:space="preserve"> pretrage</w:t>
+      </w:r>
       <w:bookmarkEnd w:id="11"/>
     </w:p>
     <w:p>
       <w:pPr>
         <w:pStyle w:val="Heading3"/>
         <w:rPr>
-          <w:lang w:val="sr-Latn-RS"/>
-        </w:rPr>
-      </w:pPr>
-      <w:bookmarkStart w:id="12" w:name="_Toc175745859"/>
-      <w:r>
-        <w:rPr>
-          <w:lang w:val="sr-Latn-RS"/>
-        </w:rPr>
-        <w:t>Indeksi</w:t>
+          <w:i/>
+          <w:lang w:val="sr-Latn-RS"/>
+        </w:rPr>
+      </w:pPr>
+      <w:bookmarkStart w:id="12" w:name="_Toc175775155"/>
+      <w:r>
+        <w:rPr>
+          <w:i/>
+          <w:lang w:val="sr-Latn-RS"/>
+        </w:rPr>
+        <w:t>Index</w:t>
       </w:r>
       <w:bookmarkEnd w:id="12"/>
     </w:p>
@@ -11841,7 +11933,32 @@
         <w:rPr>
           <w:lang w:val="sr-Latn-RS"/>
         </w:rPr>
-        <w:t xml:space="preserve"> koristi svoju ugrađenu NoSQL bazu koja podatke čuva kao JSON dokumente. Dokumenti predstavljaju osnovnu jedinicu podatak koju je moguće grupisati u indeks, koncept sličan tabeli kod relacionih baza podataka. Da bi se dokumenti grupisali u indeks, moraju imati slične karakteristike [14].</w:t>
+        <w:t xml:space="preserve"> koristi svoju ugrađenu NoSQL bazu koja podatke čuva kao JSON dokumente. Dokumenti predstavljaju osnovnu jedinicu podatak koju je moguće grupisati u indeks</w:t>
+      </w:r>
+      <w:r>
+        <w:rPr>
+          <w:lang w:val="sr-Latn-RS"/>
+        </w:rPr>
+        <w:t xml:space="preserve"> (</w:t>
+      </w:r>
+      <w:r>
+        <w:rPr>
+          <w:i/>
+          <w:lang w:val="sr-Latn-RS"/>
+        </w:rPr>
+        <w:t>eng. index</w:t>
+      </w:r>
+      <w:r>
+        <w:rPr>
+          <w:lang w:val="sr-Latn-RS"/>
+        </w:rPr>
+        <w:t>)</w:t>
+      </w:r>
+      <w:r>
+        <w:rPr>
+          <w:lang w:val="sr-Latn-RS"/>
+        </w:rPr>
+        <w:t>, koncept sličan tabeli kod relacionih baza podataka. Da bi se dokumenti grupisali u indeks, moraju imati slične karakteristike [14].</w:t>
       </w:r>
     </w:p>
     <w:p>
@@ -12156,7 +12273,7 @@
           <w:i/>
         </w:rPr>
       </w:pPr>
-      <w:bookmarkStart w:id="13" w:name="_Toc175745860"/>
+      <w:bookmarkStart w:id="13" w:name="_Toc175775156"/>
       <w:r>
         <w:rPr>
           <w:i/>
@@ -12662,13 +12779,7 @@
         <w:rPr>
           <w:lang w:val="sr-Latn-RS"/>
         </w:rPr>
-        <w:t xml:space="preserve"> </w:t>
-      </w:r>
-      <w:r>
-        <w:rPr>
-          <w:lang w:val="sr-Latn-RS"/>
-        </w:rPr>
-        <w:t>[17]</w:t>
+        <w:t xml:space="preserve"> [17]</w:t>
       </w:r>
       <w:r>
         <w:rPr>
@@ -12946,13 +13057,7 @@
         <w:rPr>
           <w:lang w:val="sr-Latn-RS"/>
         </w:rPr>
-        <w:t xml:space="preserve"> - </w:t>
-      </w:r>
-      <w:r>
-        <w:rPr>
-          <w:lang w:val="sr-Latn-RS"/>
-        </w:rPr>
-        <w:t>„</w:t>
+        <w:t xml:space="preserve"> - „</w:t>
       </w:r>
       <w:r>
         <w:rPr>
@@ -12965,13 +13070,7 @@
         <w:rPr>
           <w:lang w:val="sr-Latn-RS"/>
         </w:rPr>
-        <w:t>“</w:t>
-      </w:r>
-      <w:r>
-        <w:rPr>
-          <w:lang w:val="sr-Latn-RS"/>
-        </w:rPr>
-        <w:t xml:space="preserve"> je isto što i horizontalno particionisanje, a to je horizontalna podela podataka u više baza</w:t>
+        <w:t>“ je isto što i horizontalno particionisanje, a to je horizontalna podela podataka u više baza</w:t>
       </w:r>
       <w:r>
         <w:rPr>
@@ -13214,13 +13313,7 @@
         <w:t>shard</w:t>
       </w:r>
       <w:r>
-        <w:t xml:space="preserve"> komponent</w:t>
-      </w:r>
-      <w:r>
-        <w:t>i</w:t>
-      </w:r>
-      <w:r>
-        <w:t xml:space="preserve"> po </w:t>
+        <w:t xml:space="preserve"> komponenti po </w:t>
       </w:r>
       <w:r>
         <w:rPr>
@@ -13229,13 +13322,7 @@
         <w:t>node</w:t>
       </w:r>
       <w:r>
-        <w:t xml:space="preserve"> komponentama</w:t>
-      </w:r>
-      <w:r>
-        <w:t>,</w:t>
-      </w:r>
-      <w:r>
-        <w:t xml:space="preserve"> u istoj </w:t>
+        <w:t xml:space="preserve"> komponentama, u istoj </w:t>
       </w:r>
       <w:r>
         <w:rPr>
@@ -13253,72 +13340,66 @@
         <w:t>shard</w:t>
       </w:r>
       <w:r>
-        <w:t xml:space="preserve"> komponenta i njena kopija</w:t>
-      </w:r>
-      <w:r>
-        <w:t xml:space="preserve"> [20]</w:t>
-      </w:r>
-      <w:r>
+        <w:t xml:space="preserve"> komponenta i njena kopija [20].</w:t>
+      </w:r>
+      <w:r>
+        <w:rPr>
+          <w:lang w:val="sr-Latn-RS"/>
+        </w:rPr>
+        <w:t xml:space="preserve"> </w:t>
+      </w:r>
+      <w:r>
+        <w:rPr>
+          <w:lang w:val="sr-Latn-RS"/>
+        </w:rPr>
+        <w:t xml:space="preserve">To znači da iako neki node otkaže, </w:t>
+      </w:r>
+      <w:r>
+        <w:rPr>
+          <w:lang w:val="sr-Latn-RS"/>
+        </w:rPr>
+        <w:t xml:space="preserve">podaci idalje ostaju dostupni krajnjem korisniku, </w:t>
+      </w:r>
+      <w:r>
+        <w:rPr>
+          <w:lang w:val="sr-Latn-RS"/>
+        </w:rPr>
+        <w:t>jer se</w:t>
+      </w:r>
+      <w:r>
+        <w:rPr>
+          <w:lang w:val="sr-Latn-RS"/>
+        </w:rPr>
+        <w:t xml:space="preserve"> sve operacije preusmeravaju na one </w:t>
+      </w:r>
+      <w:r>
+        <w:rPr>
+          <w:i/>
+          <w:lang w:val="sr-Latn-RS"/>
+        </w:rPr>
+        <w:t>shard</w:t>
+      </w:r>
+      <w:r>
+        <w:rPr>
+          <w:lang w:val="sr-Latn-RS"/>
+        </w:rPr>
+        <w:t xml:space="preserve"> komponente koje su dostupne</w:t>
+      </w:r>
+      <w:r>
+        <w:rPr>
+          <w:lang w:val="sr-Latn-RS"/>
+        </w:rPr>
+        <w:t xml:space="preserve"> </w:t>
+      </w:r>
+      <w:r>
+        <w:t>[17]</w:t>
+      </w:r>
+      <w:r>
+        <w:rPr>
+          <w:lang w:val="sr-Latn-RS"/>
+        </w:rPr>
         <w:t>.</w:t>
       </w:r>
-      <w:r>
-        <w:rPr>
-          <w:lang w:val="sr-Latn-RS"/>
-        </w:rPr>
-        <w:t xml:space="preserve"> </w:t>
-      </w:r>
-      <w:r>
-        <w:rPr>
-          <w:lang w:val="sr-Latn-RS"/>
-        </w:rPr>
-        <w:t xml:space="preserve">To znači da iako neki node otkaže, </w:t>
-      </w:r>
-      <w:r>
-        <w:rPr>
-          <w:lang w:val="sr-Latn-RS"/>
-        </w:rPr>
-        <w:t xml:space="preserve">podaci idalje ostaju dostupni krajnjem korisniku, </w:t>
-      </w:r>
-      <w:r>
-        <w:rPr>
-          <w:lang w:val="sr-Latn-RS"/>
-        </w:rPr>
-        <w:t>jer se</w:t>
-      </w:r>
-      <w:r>
-        <w:rPr>
-          <w:lang w:val="sr-Latn-RS"/>
-        </w:rPr>
-        <w:t xml:space="preserve"> sve operacije preusmeravaju na one </w:t>
-      </w:r>
-      <w:r>
-        <w:rPr>
-          <w:i/>
-          <w:lang w:val="sr-Latn-RS"/>
-        </w:rPr>
-        <w:t>shard</w:t>
-      </w:r>
-      <w:r>
-        <w:rPr>
-          <w:lang w:val="sr-Latn-RS"/>
-        </w:rPr>
-        <w:t xml:space="preserve"> komponente koje su dostupne</w:t>
-      </w:r>
-      <w:r>
-        <w:rPr>
-          <w:lang w:val="sr-Latn-RS"/>
-        </w:rPr>
-        <w:t xml:space="preserve"> </w:t>
-      </w:r>
-      <w:r>
-        <w:t>[17]</w:t>
-      </w:r>
-      <w:r>
-        <w:rPr>
-          <w:lang w:val="sr-Latn-RS"/>
-        </w:rPr>
-        <w:t>.</w:t>
-      </w:r>
     </w:p>
     <w:p>
       <w:pPr>
@@ -13327,7 +13408,7 @@
           <w:i/>
         </w:rPr>
       </w:pPr>
-      <w:bookmarkStart w:id="14" w:name="_Toc175745861"/>
+      <w:bookmarkStart w:id="14" w:name="_Toc175775157"/>
       <w:r>
         <w:rPr>
           <w:i/>
@@ -13928,15 +14009,7 @@
         <w:rPr>
           <w:lang w:val="sr-Latn-RS"/>
         </w:rPr>
-        <w:t xml:space="preserve"> komponent</w:t>
-      </w:r>
-      <w:bookmarkStart w:id="15" w:name="_GoBack"/>
-      <w:bookmarkEnd w:id="15"/>
-      <w:r>
-        <w:rPr>
-          <w:lang w:val="sr-Latn-RS"/>
-        </w:rPr>
-        <w:t>e su raspoređene</w:t>
+        <w:t xml:space="preserve"> komponente su raspoređene</w:t>
       </w:r>
       <w:r>
         <w:rPr>
@@ -14064,15 +14137,732 @@
         <w:t>Slika 9. Cluster nodes with shards [25]</w:t>
       </w:r>
     </w:p>
+    <w:p>
+      <w:pPr>
+        <w:pStyle w:val="Heading3"/>
+        <w:rPr>
+          <w:i/>
+        </w:rPr>
+      </w:pPr>
+      <w:bookmarkStart w:id="15" w:name="_Toc175775158"/>
+      <w:r>
+        <w:rPr>
+          <w:i/>
+        </w:rPr>
+        <w:t>Index template</w:t>
+      </w:r>
+      <w:r>
+        <w:t xml:space="preserve"> i </w:t>
+      </w:r>
+      <w:r>
+        <w:rPr>
+          <w:i/>
+        </w:rPr>
+        <w:t>data mapping</w:t>
+      </w:r>
+      <w:bookmarkEnd w:id="15"/>
+    </w:p>
     <w:p/>
     <w:p>
       <w:pPr>
+        <w:jc w:val="both"/>
+        <w:rPr>
+          <w:lang w:val="sr-Latn-RS"/>
+        </w:rPr>
+      </w:pPr>
+      <w:r>
+        <w:rPr>
+          <w:i/>
+        </w:rPr>
+        <w:t>Index template</w:t>
+      </w:r>
+      <w:r>
+        <w:t xml:space="preserve"> je skup pode</w:t>
+      </w:r>
+      <w:r>
+        <w:rPr>
+          <w:lang w:val="sr-Latn-RS"/>
+        </w:rPr>
+        <w:t xml:space="preserve">šavanja koja se primenjuju nad indeksom prilikom njegovog kreiranja. U okviru njega se definišu brojevi primarnih </w:t>
+      </w:r>
+      <w:r>
+        <w:rPr>
+          <w:i/>
+          <w:lang w:val="sr-Latn-RS"/>
+        </w:rPr>
+        <w:t>shard</w:t>
+      </w:r>
+      <w:r>
+        <w:rPr>
+          <w:lang w:val="sr-Latn-RS"/>
+        </w:rPr>
+        <w:t xml:space="preserve"> komponenti i njihovih kopija, </w:t>
+      </w:r>
+      <w:r>
+        <w:rPr>
+          <w:i/>
+          <w:lang w:val="sr-Latn-RS"/>
+        </w:rPr>
+        <w:t>data mapping</w:t>
+      </w:r>
+      <w:r>
+        <w:rPr>
+          <w:lang w:val="sr-Latn-RS"/>
+        </w:rPr>
+        <w:t>, prioritet i ostalo</w:t>
+      </w:r>
+      <w:r>
+        <w:rPr>
+          <w:lang w:val="sr-Latn-RS"/>
+        </w:rPr>
+        <w:t xml:space="preserve"> </w:t>
+      </w:r>
+      <w:r>
+        <w:t>[26]</w:t>
+      </w:r>
+      <w:r>
+        <w:rPr>
+          <w:lang w:val="sr-Latn-RS"/>
+        </w:rPr>
+        <w:t>.</w:t>
+      </w:r>
+    </w:p>
+    <w:p>
+      <w:pPr>
+        <w:jc w:val="both"/>
+        <w:rPr>
+          <w:lang w:val="sr-Latn-RS"/>
+        </w:rPr>
+      </w:pPr>
+      <w:r>
+        <w:rPr>
+          <w:i/>
+          <w:lang w:val="sr-Latn-RS"/>
+        </w:rPr>
+        <w:t>Data mapping</w:t>
+      </w:r>
+      <w:r>
+        <w:rPr>
+          <w:lang w:val="sr-Latn-RS"/>
+        </w:rPr>
+        <w:t xml:space="preserve"> </w:t>
+      </w:r>
+      <w:r>
+        <w:rPr>
+          <w:lang w:val="sr-Latn-RS"/>
+        </w:rPr>
+        <w:t xml:space="preserve">je šema indeksa, odnosno, sadrži informacije o svim poljima i njihovima tipovima koje </w:t>
+      </w:r>
+      <w:r>
+        <w:rPr>
+          <w:lang w:val="sr-Latn-RS"/>
+        </w:rPr>
+        <w:t>dokumenti u okviru tog indeksa imaju</w:t>
+      </w:r>
+      <w:r>
+        <w:rPr>
+          <w:lang w:val="sr-Latn-RS"/>
+        </w:rPr>
+        <w:t>.</w:t>
+      </w:r>
+      <w:r>
+        <w:rPr>
+          <w:lang w:val="sr-Latn-RS"/>
+        </w:rPr>
+        <w:t xml:space="preserve"> </w:t>
+      </w:r>
+      <w:r>
+        <w:rPr>
+          <w:lang w:val="sr-Latn-RS"/>
+        </w:rPr>
+        <w:t xml:space="preserve">Postoje dva tipa za </w:t>
+      </w:r>
+      <w:r>
+        <w:rPr>
+          <w:i/>
+          <w:lang w:val="sr-Latn-RS"/>
+        </w:rPr>
+        <w:t>data</w:t>
+      </w:r>
+      <w:r>
+        <w:rPr>
+          <w:lang w:val="sr-Latn-RS"/>
+        </w:rPr>
+        <w:t xml:space="preserve"> mapping:</w:t>
+      </w:r>
+      <w:r>
+        <w:rPr>
+          <w:lang w:val="sr-Latn-RS"/>
+        </w:rPr>
+        <w:t xml:space="preserve"> </w:t>
+      </w:r>
+    </w:p>
+    <w:p>
+      <w:pPr>
+        <w:pStyle w:val="ListParagraph"/>
+        <w:numPr>
+          <w:ilvl w:val="0"/>
+          <w:numId w:val="12"/>
+        </w:numPr>
+        <w:jc w:val="both"/>
+        <w:rPr>
+          <w:lang w:val="sr-Latn-RS"/>
+        </w:rPr>
+      </w:pPr>
+      <w:r>
+        <w:rPr>
+          <w:b/>
+          <w:lang w:val="sr-Latn-RS"/>
+        </w:rPr>
+        <w:t>statički</w:t>
+      </w:r>
+      <w:r>
+        <w:rPr>
+          <w:lang w:val="sr-Latn-RS"/>
+        </w:rPr>
+        <w:t xml:space="preserve"> -</w:t>
+      </w:r>
+      <w:r>
+        <w:rPr>
+          <w:lang w:val="sr-Latn-RS"/>
+        </w:rPr>
+        <w:t xml:space="preserve"> unapred su definisana polja i tipovi,  </w:t>
+      </w:r>
+    </w:p>
+    <w:p>
+      <w:pPr>
+        <w:pStyle w:val="ListParagraph"/>
+        <w:numPr>
+          <w:ilvl w:val="0"/>
+          <w:numId w:val="12"/>
+        </w:numPr>
+        <w:jc w:val="both"/>
+        <w:rPr>
+          <w:lang w:val="sr-Latn-RS"/>
+        </w:rPr>
+      </w:pPr>
+      <w:r>
+        <w:rPr>
+          <w:b/>
+          <w:lang w:val="sr-Latn-RS"/>
+        </w:rPr>
+        <w:t>dinamički</w:t>
+      </w:r>
+      <w:r>
+        <w:rPr>
+          <w:lang w:val="sr-Latn-RS"/>
+        </w:rPr>
+        <w:t xml:space="preserve"> - </w:t>
+      </w:r>
+      <w:r>
+        <w:rPr>
+          <w:lang w:val="sr-Latn-RS"/>
+        </w:rPr>
+        <w:t>prilikom indeksiranja</w:t>
+      </w:r>
+      <w:r>
+        <w:rPr>
+          <w:lang w:val="sr-Latn-RS"/>
+        </w:rPr>
+        <w:t xml:space="preserve"> dokumenata</w:t>
+      </w:r>
+      <w:r>
+        <w:rPr>
+          <w:lang w:val="sr-Latn-RS"/>
+        </w:rPr>
+        <w:t xml:space="preserve">, </w:t>
+      </w:r>
+      <w:r>
+        <w:rPr>
+          <w:i/>
+          <w:lang w:val="sr-Latn-RS"/>
+        </w:rPr>
+        <w:t>Elasticsearch</w:t>
+      </w:r>
+      <w:r>
+        <w:rPr>
+          <w:lang w:val="sr-Latn-RS"/>
+        </w:rPr>
+        <w:t xml:space="preserve"> automatski osvežava (</w:t>
+      </w:r>
+      <w:r>
+        <w:rPr>
+          <w:i/>
+          <w:lang w:val="sr-Latn-RS"/>
+        </w:rPr>
+        <w:t>eng. update</w:t>
+      </w:r>
+      <w:r>
+        <w:rPr>
+          <w:lang w:val="sr-Latn-RS"/>
+        </w:rPr>
+        <w:t>)</w:t>
+      </w:r>
+      <w:r>
+        <w:rPr>
+          <w:lang w:val="sr-Latn-RS"/>
+        </w:rPr>
+        <w:t xml:space="preserve"> šemu</w:t>
+      </w:r>
+      <w:r>
+        <w:rPr>
+          <w:lang w:val="sr-Latn-RS"/>
+        </w:rPr>
+        <w:t>, kofigurišići imena polja i njihove tipove.</w:t>
+      </w:r>
+    </w:p>
+    <w:p>
+      <w:pPr>
+        <w:jc w:val="both"/>
+        <w:rPr>
+          <w:lang w:val="sr-Latn-RS"/>
+        </w:rPr>
+      </w:pPr>
+      <w:r>
+        <w:rPr>
+          <w:lang w:val="sr-Latn-RS"/>
+        </w:rPr>
+        <w:t xml:space="preserve">Korišćenjem statičkog </w:t>
+      </w:r>
+      <w:r>
+        <w:rPr>
+          <w:i/>
+          <w:lang w:val="sr-Latn-RS"/>
+        </w:rPr>
+        <w:t>data mapping</w:t>
+      </w:r>
+      <w:r>
+        <w:rPr>
+          <w:lang w:val="sr-Latn-RS"/>
+        </w:rPr>
+        <w:t xml:space="preserve"> tipa, može se definisati indeks koji bi imao polja i tipove redom: ime: </w:t>
+      </w:r>
+      <w:r>
+        <w:rPr>
+          <w:i/>
+          <w:lang w:val="sr-Latn-RS"/>
+        </w:rPr>
+        <w:t>string</w:t>
+      </w:r>
+      <w:r>
+        <w:rPr>
+          <w:lang w:val="sr-Latn-RS"/>
+        </w:rPr>
+        <w:t xml:space="preserve">, prezime: </w:t>
+      </w:r>
+      <w:r>
+        <w:rPr>
+          <w:i/>
+          <w:lang w:val="sr-Latn-RS"/>
+        </w:rPr>
+        <w:t>string</w:t>
+      </w:r>
+      <w:r>
+        <w:rPr>
+          <w:lang w:val="sr-Latn-RS"/>
+        </w:rPr>
+        <w:t xml:space="preserve"> i brojGodina: </w:t>
+      </w:r>
+      <w:r>
+        <w:rPr>
+          <w:i/>
+          <w:lang w:val="sr-Latn-RS"/>
+        </w:rPr>
+        <w:t>int</w:t>
+      </w:r>
+      <w:r>
+        <w:rPr>
+          <w:lang w:val="sr-Latn-RS"/>
+        </w:rPr>
+        <w:t xml:space="preserve">, kao što je prikazano na Listingu </w:t>
+      </w:r>
+      <w:r>
+        <w:rPr>
+          <w:lang w:val="sr-Latn-RS"/>
+        </w:rPr>
+        <w:t>1</w:t>
+      </w:r>
+      <w:r>
+        <w:rPr>
+          <w:lang w:val="sr-Latn-RS"/>
+        </w:rPr>
+        <w:t xml:space="preserve"> sa leve strane.</w:t>
+      </w:r>
+      <w:r>
+        <w:rPr>
+          <w:lang w:val="sr-Latn-RS"/>
+        </w:rPr>
+        <w:t xml:space="preserve"> Kada bi </w:t>
+      </w:r>
+      <w:r>
+        <w:rPr>
+          <w:lang w:val="sr-Latn-RS"/>
+        </w:rPr>
+        <w:t>stigao</w:t>
+      </w:r>
+      <w:r>
+        <w:rPr>
+          <w:lang w:val="sr-Latn-RS"/>
+        </w:rPr>
+        <w:t xml:space="preserve"> dokument koji se nalazi sa desne strane na</w:t>
+      </w:r>
+      <w:r>
+        <w:rPr>
+          <w:lang w:val="sr-Latn-RS"/>
+        </w:rPr>
+        <w:t xml:space="preserve"> istom</w:t>
+      </w:r>
+      <w:bookmarkStart w:id="16" w:name="_GoBack"/>
+      <w:bookmarkEnd w:id="16"/>
+      <w:r>
+        <w:rPr>
+          <w:lang w:val="sr-Latn-RS"/>
+        </w:rPr>
+        <w:t xml:space="preserve"> listingu, bio bi odbijen, zato što se tip vrednosti za polje </w:t>
+      </w:r>
+      <w:r>
+        <w:rPr>
+          <w:lang w:val="sr-Latn-RS"/>
+        </w:rPr>
+        <w:t>„</w:t>
+      </w:r>
+      <w:r>
+        <w:rPr>
+          <w:lang w:val="sr-Latn-RS"/>
+        </w:rPr>
+        <w:t>brojGodina</w:t>
+      </w:r>
+      <w:r>
+        <w:rPr>
+          <w:lang w:val="sr-Latn-RS"/>
+        </w:rPr>
+        <w:t>“</w:t>
+      </w:r>
+      <w:r>
+        <w:rPr>
+          <w:lang w:val="sr-Latn-RS"/>
+        </w:rPr>
+        <w:t xml:space="preserve"> ne poklapa sa definisanim u</w:t>
+      </w:r>
+      <w:r>
+        <w:rPr>
+          <w:lang w:val="sr-Latn-RS"/>
+        </w:rPr>
+        <w:t xml:space="preserve"> šemi indeksa</w:t>
+      </w:r>
+      <w:r>
+        <w:rPr>
+          <w:lang w:val="sr-Latn-RS"/>
+        </w:rPr>
+        <w:t>.</w:t>
+      </w:r>
+    </w:p>
+    <w:p>
+      <w:pPr>
+        <w:jc w:val="both"/>
+        <w:rPr>
+          <w:lang w:val="sr-Latn-RS"/>
+        </w:rPr>
+      </w:pPr>
+      <w:r>
+        <w:rPr>
+          <w:lang w:val="sr-Latn-RS"/>
+        </w:rPr>
+        <w:t xml:space="preserve">Ukoliko bi se umesto statičkog </w:t>
+      </w:r>
+      <w:r>
+        <w:rPr>
+          <w:i/>
+          <w:lang w:val="sr-Latn-RS"/>
+        </w:rPr>
+        <w:t>data mapping</w:t>
+      </w:r>
+      <w:r>
+        <w:rPr>
+          <w:lang w:val="sr-Latn-RS"/>
+        </w:rPr>
+        <w:t xml:space="preserve"> tipa koristio dinamički, onda bi dokument sa desne strane bio prihvaćen, pri čemu bi se napravila izmena u šemi indeksa, gde bi </w:t>
+      </w:r>
+      <w:r>
+        <w:rPr>
+          <w:lang w:val="sr-Latn-RS"/>
+        </w:rPr>
+        <w:t xml:space="preserve">se za </w:t>
+      </w:r>
+      <w:r>
+        <w:rPr>
+          <w:lang w:val="sr-Latn-RS"/>
+        </w:rPr>
+        <w:t xml:space="preserve">tip vrednosti za polje </w:t>
+      </w:r>
+      <w:r>
+        <w:rPr>
+          <w:lang w:val="sr-Latn-RS"/>
+        </w:rPr>
+        <w:t>„</w:t>
+      </w:r>
+      <w:r>
+        <w:rPr>
+          <w:lang w:val="sr-Latn-RS"/>
+        </w:rPr>
+        <w:t>brojGodina</w:t>
+      </w:r>
+      <w:r>
+        <w:rPr>
+          <w:lang w:val="sr-Latn-RS"/>
+        </w:rPr>
+        <w:t>“</w:t>
+      </w:r>
+      <w:r>
+        <w:rPr>
+          <w:lang w:val="sr-Latn-RS"/>
+        </w:rPr>
+        <w:t xml:space="preserve"> </w:t>
+      </w:r>
+      <w:r>
+        <w:rPr>
+          <w:lang w:val="sr-Latn-RS"/>
+        </w:rPr>
+        <w:t xml:space="preserve">prihvatao i </w:t>
+      </w:r>
+      <w:r>
+        <w:rPr>
+          <w:i/>
+          <w:lang w:val="sr-Latn-RS"/>
+        </w:rPr>
+        <w:t>int</w:t>
+      </w:r>
+      <w:r>
+        <w:rPr>
+          <w:lang w:val="sr-Latn-RS"/>
+        </w:rPr>
+        <w:t xml:space="preserve"> i </w:t>
+      </w:r>
+      <w:r>
+        <w:rPr>
+          <w:i/>
+          <w:lang w:val="sr-Latn-RS"/>
+        </w:rPr>
+        <w:t>string</w:t>
+      </w:r>
+      <w:r>
+        <w:rPr>
+          <w:lang w:val="sr-Latn-RS"/>
+        </w:rPr>
+        <w:t xml:space="preserve"> [27]</w:t>
+      </w:r>
+      <w:r>
+        <w:rPr>
+          <w:lang w:val="sr-Latn-RS"/>
+        </w:rPr>
+        <w:t>.</w:t>
+      </w:r>
+    </w:p>
+    <w:p>
+      <w:pPr>
+        <w:pStyle w:val="Kod"/>
+      </w:pPr>
+      <w:r>
+        <w:t>{</w:t>
+      </w:r>
+      <w:r>
+        <w:tab/>
+      </w:r>
+      <w:r>
+        <w:tab/>
+      </w:r>
+      <w:r>
+        <w:tab/>
+      </w:r>
+      <w:r>
+        <w:tab/>
+      </w:r>
+      <w:r>
+        <w:tab/>
+      </w:r>
+      <w:r>
+        <w:tab/>
+      </w:r>
+      <w:r>
+        <w:tab/>
+        <w:t>{</w:t>
+      </w:r>
+    </w:p>
+    <w:p>
+      <w:pPr>
+        <w:pStyle w:val="Kod"/>
+      </w:pPr>
+      <w:r>
+        <w:tab/>
+        <w:t>"ime":"Marko",</w:t>
+      </w:r>
+      <w:r>
+        <w:tab/>
+      </w:r>
+      <w:r>
+        <w:tab/>
+      </w:r>
+      <w:r>
+        <w:tab/>
+      </w:r>
+      <w:r>
+        <w:tab/>
+      </w:r>
+      <w:r>
+        <w:tab/>
+        <w:t>"ime":"Marko",</w:t>
+      </w:r>
+    </w:p>
+    <w:p>
+      <w:pPr>
+        <w:pStyle w:val="Kod"/>
+      </w:pPr>
+      <w:r>
+        <w:tab/>
+        <w:t>"prezime":"Markovic",</w:t>
+      </w:r>
+      <w:r>
+        <w:tab/>
+      </w:r>
+      <w:r>
+        <w:tab/>
+      </w:r>
+      <w:r>
+        <w:tab/>
+      </w:r>
+      <w:r>
+        <w:tab/>
+        <w:t>"prezime":"Marko",</w:t>
+      </w:r>
+    </w:p>
+    <w:p>
+      <w:pPr>
+        <w:pStyle w:val="Kod"/>
+      </w:pPr>
+      <w:r>
+        <w:tab/>
+        <w:t>"brojGodina":35</w:t>
+      </w:r>
+      <w:r>
+        <w:tab/>
+      </w:r>
+      <w:r>
+        <w:tab/>
+      </w:r>
+      <w:r>
+        <w:tab/>
+      </w:r>
+      <w:r>
+        <w:tab/>
+      </w:r>
+      <w:r>
+        <w:tab/>
+        <w:t>"brojGodina": "35"</w:t>
+      </w:r>
+    </w:p>
+    <w:p>
+      <w:pPr>
+        <w:pStyle w:val="Kod"/>
+      </w:pPr>
+      <w:r>
+        <w:t>}</w:t>
+      </w:r>
+      <w:r>
+        <w:tab/>
+      </w:r>
+      <w:r>
+        <w:tab/>
+      </w:r>
+      <w:r>
+        <w:tab/>
+      </w:r>
+      <w:r>
+        <w:tab/>
+      </w:r>
+      <w:r>
+        <w:tab/>
+      </w:r>
+      <w:r>
+        <w:tab/>
+      </w:r>
+      <w:r>
+        <w:tab/>
+        <w:t>}</w:t>
+      </w:r>
+    </w:p>
+    <w:p>
+      <w:pPr>
+        <w:jc w:val="center"/>
+        <w:rPr>
+          <w:i/>
+        </w:rPr>
+      </w:pPr>
+      <w:r>
+        <w:rPr>
+          <w:i/>
+        </w:rPr>
+        <w:t xml:space="preserve">Listing 1: </w:t>
+      </w:r>
+      <w:r>
+        <w:rPr>
+          <w:i/>
+        </w:rPr>
+        <w:t>Dva dokumenta</w:t>
+      </w:r>
+      <w:r>
+        <w:rPr>
+          <w:i/>
+        </w:rPr>
+        <w:t xml:space="preserve"> sa </w:t>
+      </w:r>
+      <w:r>
+        <w:rPr>
+          <w:i/>
+        </w:rPr>
+        <w:t>razli</w:t>
+      </w:r>
+      <w:r>
+        <w:rPr>
+          <w:i/>
+          <w:lang w:val="sr-Latn-RS"/>
+        </w:rPr>
+        <w:t>čitim tipovima za polje</w:t>
+      </w:r>
+      <w:r>
+        <w:rPr>
+          <w:i/>
+        </w:rPr>
+        <w:t xml:space="preserve"> </w:t>
+      </w:r>
+      <w:r>
+        <w:rPr>
+          <w:i/>
+          <w:lang w:val="sr-Latn-RS"/>
+        </w:rPr>
+        <w:t>„</w:t>
+      </w:r>
+      <w:r>
+        <w:rPr>
+          <w:i/>
+        </w:rPr>
+        <w:t>brojGodina</w:t>
+      </w:r>
+      <w:r>
+        <w:rPr>
+          <w:i/>
+          <w:lang w:val="sr-Latn-RS"/>
+        </w:rPr>
+        <w:t>“</w:t>
+      </w:r>
+    </w:p>
+    <w:p>
+      <w:pPr>
         <w:pStyle w:val="Heading1"/>
         <w:rPr>
           <w:lang w:val="sr-Latn-RS"/>
         </w:rPr>
       </w:pPr>
-      <w:bookmarkStart w:id="16" w:name="_Toc175745862"/>
+      <w:bookmarkStart w:id="17" w:name="_Toc175775159"/>
       <w:r>
         <w:rPr>
           <w:lang w:val="sr-Latn-RS"/>
@@ -14092,7 +14882,7 @@
         </w:rPr>
         <w:t>ak</w:t>
       </w:r>
-      <w:bookmarkEnd w:id="16"/>
+      <w:bookmarkEnd w:id="17"/>
     </w:p>
     <w:p>
       <w:pPr>
@@ -14112,7 +14902,7 @@
           <w:lang w:val="sr-Latn-RS"/>
         </w:rPr>
       </w:pPr>
-      <w:bookmarkStart w:id="17" w:name="_Toc175745863"/>
+      <w:bookmarkStart w:id="18" w:name="_Toc175775160"/>
       <w:r>
         <w:rPr>
           <w:lang w:val="sr-Latn-RS"/>
@@ -14120,7 +14910,7 @@
         <w:lastRenderedPageBreak/>
         <w:t>Literatura</w:t>
       </w:r>
-      <w:bookmarkEnd w:id="17"/>
+      <w:bookmarkEnd w:id="18"/>
     </w:p>
     <w:p>
       <w:pPr>
@@ -15169,31 +15959,7 @@
         <w:rPr>
           <w:lang w:val="sr-Latn-RS"/>
         </w:rPr>
-        <w:t xml:space="preserve"> Elastic, </w:t>
-      </w:r>
-      <w:r>
-        <w:rPr>
-          <w:lang w:val="sr-Latn-RS"/>
-        </w:rPr>
-        <w:t>„</w:t>
-      </w:r>
-      <w:r>
-        <w:rPr>
-          <w:lang w:val="sr-Latn-RS"/>
-        </w:rPr>
-        <w:t>Size your shards</w:t>
-      </w:r>
-      <w:r>
-        <w:rPr>
-          <w:lang w:val="sr-Latn-RS"/>
-        </w:rPr>
-        <w:t>“</w:t>
-      </w:r>
-      <w:r>
-        <w:rPr>
-          <w:lang w:val="sr-Latn-RS"/>
-        </w:rPr>
-        <w:t xml:space="preserve">, </w:t>
+        <w:t xml:space="preserve"> Elastic, „Size your shards“, </w:t>
       </w:r>
       <w:r>
         <w:rPr>
@@ -15248,19 +16014,7 @@
         <w:rPr>
           <w:lang w:val="sr-Latn-RS"/>
         </w:rPr>
-        <w:t>„</w:t>
-      </w:r>
-      <w:r>
-        <w:rPr>
-          <w:lang w:val="sr-Latn-RS"/>
-        </w:rPr>
-        <w:t>Understand Database Sharding The Good and Ugly</w:t>
-      </w:r>
-      <w:r>
-        <w:rPr>
-          <w:lang w:val="sr-Latn-RS"/>
-        </w:rPr>
-        <w:t>“</w:t>
+        <w:t>„Understand Database Sharding The Good and Ugly“</w:t>
       </w:r>
       <w:r>
         <w:rPr>
@@ -15298,31 +16052,7 @@
           <w:lang w:val="sr-Latn-RS"/>
         </w:rPr>
         <w:lastRenderedPageBreak/>
-        <w:t xml:space="preserve"> Oskar Polak, </w:t>
-      </w:r>
-      <w:r>
-        <w:rPr>
-          <w:lang w:val="sr-Latn-RS"/>
-        </w:rPr>
-        <w:t>„</w:t>
-      </w:r>
-      <w:r>
-        <w:rPr>
-          <w:lang w:val="sr-Latn-RS"/>
-        </w:rPr>
-        <w:t>Do all shards (within index) have the same content?</w:t>
-      </w:r>
-      <w:r>
-        <w:rPr>
-          <w:lang w:val="sr-Latn-RS"/>
-        </w:rPr>
-        <w:t>“</w:t>
-      </w:r>
-      <w:r>
-        <w:rPr>
-          <w:lang w:val="sr-Latn-RS"/>
-        </w:rPr>
-        <w:t xml:space="preserve">, </w:t>
+        <w:t xml:space="preserve"> Oskar Polak, „Do all shards (within index) have the same content?“, </w:t>
       </w:r>
       <w:r>
         <w:rPr>
@@ -15365,31 +16095,7 @@
         <w:rPr>
           <w:lang w:val="sr-Latn-RS"/>
         </w:rPr>
-        <w:t xml:space="preserve"> Elastic, </w:t>
-      </w:r>
-      <w:r>
-        <w:rPr>
-          <w:lang w:val="sr-Latn-RS"/>
-        </w:rPr>
-        <w:t>„</w:t>
-      </w:r>
-      <w:r>
-        <w:rPr>
-          <w:lang w:val="sr-Latn-RS"/>
-        </w:rPr>
-        <w:t>Nodes</w:t>
-      </w:r>
-      <w:r>
-        <w:rPr>
-          <w:lang w:val="sr-Latn-RS"/>
-        </w:rPr>
-        <w:t>“</w:t>
-      </w:r>
-      <w:r>
-        <w:rPr>
-          <w:lang w:val="sr-Latn-RS"/>
-        </w:rPr>
-        <w:t xml:space="preserve">, </w:t>
+        <w:t xml:space="preserve"> Elastic, „Nodes“, </w:t>
       </w:r>
       <w:r>
         <w:rPr>
@@ -15420,31 +16126,7 @@
         <w:rPr>
           <w:lang w:val="sr-Latn-RS"/>
         </w:rPr>
-        <w:t xml:space="preserve"> Elastic, </w:t>
-      </w:r>
-      <w:r>
-        <w:rPr>
-          <w:lang w:val="sr-Latn-RS"/>
-        </w:rPr>
-        <w:t>„</w:t>
-      </w:r>
-      <w:r>
-        <w:rPr>
-          <w:lang w:val="sr-Latn-RS"/>
-        </w:rPr>
-        <w:t>Ingest pipelines</w:t>
-      </w:r>
-      <w:r>
-        <w:rPr>
-          <w:lang w:val="sr-Latn-RS"/>
-        </w:rPr>
-        <w:t>“</w:t>
-      </w:r>
-      <w:r>
-        <w:rPr>
-          <w:lang w:val="sr-Latn-RS"/>
-        </w:rPr>
-        <w:t xml:space="preserve">, </w:t>
+        <w:t xml:space="preserve"> Elastic, „Ingest pipelines“, </w:t>
       </w:r>
       <w:r>
         <w:rPr>
@@ -15481,31 +16163,7 @@
         <w:rPr>
           <w:lang w:val="sr-Latn-RS"/>
         </w:rPr>
-        <w:t xml:space="preserve"> Elastic, </w:t>
-      </w:r>
-      <w:r>
-        <w:rPr>
-          <w:lang w:val="sr-Latn-RS"/>
-        </w:rPr>
-        <w:t>„</w:t>
-      </w:r>
-      <w:r>
-        <w:rPr>
-          <w:lang w:val="sr-Latn-RS"/>
-        </w:rPr>
-        <w:t>Transforming data</w:t>
-      </w:r>
-      <w:r>
-        <w:rPr>
-          <w:lang w:val="sr-Latn-RS"/>
-        </w:rPr>
-        <w:t>“</w:t>
-      </w:r>
-      <w:r>
-        <w:rPr>
-          <w:lang w:val="sr-Latn-RS"/>
-        </w:rPr>
-        <w:t xml:space="preserve">, </w:t>
+        <w:t xml:space="preserve"> Elastic, „Transforming data“, </w:t>
       </w:r>
       <w:r>
         <w:rPr>
@@ -15536,7 +16194,69 @@
         <w:rPr>
           <w:lang w:val="sr-Latn-RS"/>
         </w:rPr>
-        <w:t xml:space="preserve"> Sematext, </w:t>
+        <w:t xml:space="preserve"> Sematext, „How to Find and Fix Elasticsearch Unassigned Shards“, </w:t>
+      </w:r>
+      <w:r>
+        <w:rPr>
+          <w:i/>
+          <w:lang w:val="sr-Latn-RS"/>
+        </w:rPr>
+        <w:t>https://sematext.com</w:t>
+      </w:r>
+      <w:r>
+        <w:rPr>
+          <w:lang w:val="sr-Latn-RS"/>
+        </w:rPr>
+        <w:t>.</w:t>
+      </w:r>
+    </w:p>
+    <w:p>
+      <w:pPr>
+        <w:numPr>
+          <w:ilvl w:val="0"/>
+          <w:numId w:val="4"/>
+        </w:numPr>
+        <w:spacing w:after="0" w:line="276" w:lineRule="auto"/>
+        <w:rPr>
+          <w:lang w:val="sr-Latn-RS"/>
+        </w:rPr>
+      </w:pPr>
+      <w:r>
+        <w:rPr>
+          <w:lang w:val="sr-Latn-RS"/>
+        </w:rPr>
+        <w:t xml:space="preserve"> Elastic, „Index templates“, </w:t>
+      </w:r>
+      <w:r>
+        <w:rPr>
+          <w:i/>
+          <w:lang w:val="sr-Latn-RS"/>
+        </w:rPr>
+        <w:t>https://www.elastic.co/guide/en/elasticsearch</w:t>
+      </w:r>
+      <w:r>
+        <w:rPr>
+          <w:lang w:val="sr-Latn-RS"/>
+        </w:rPr>
+        <w:t>, Teorija i primeri.</w:t>
+      </w:r>
+    </w:p>
+    <w:p>
+      <w:pPr>
+        <w:numPr>
+          <w:ilvl w:val="0"/>
+          <w:numId w:val="4"/>
+        </w:numPr>
+        <w:spacing w:after="0" w:line="276" w:lineRule="auto"/>
+        <w:rPr>
+          <w:lang w:val="sr-Latn-RS"/>
+        </w:rPr>
+      </w:pPr>
+      <w:r>
+        <w:rPr>
+          <w:lang w:val="sr-Latn-RS"/>
+        </w:rPr>
+        <w:t xml:space="preserve"> logz.io, </w:t>
       </w:r>
       <w:r>
         <w:rPr>
@@ -15548,7 +16268,22 @@
         <w:rPr>
           <w:lang w:val="sr-Latn-RS"/>
         </w:rPr>
-        <w:t>How to Find and Fix Elasticsearch Unassigned Shards</w:t>
+        <w:t xml:space="preserve">Elasticsearch Mapping: The Basics, Updates </w:t>
+      </w:r>
+      <w:r>
+        <w:t>&amp;</w:t>
+      </w:r>
+      <w:r>
+        <w:rPr>
+          <w:lang w:val="sr-Cyrl-RS"/>
+        </w:rPr>
+        <w:t xml:space="preserve"> Е</w:t>
+      </w:r>
+      <w:r>
+        <w:rPr>
+          <w:lang w:val="sr-Latn-RS"/>
+        </w:rPr>
+        <w:t>xamples</w:t>
       </w:r>
       <w:r>
         <w:rPr>
@@ -15567,13 +16302,13 @@
           <w:i/>
           <w:lang w:val="sr-Latn-RS"/>
         </w:rPr>
-        <w:t>https://sematext.com</w:t>
-      </w:r>
-      <w:r>
-        <w:rPr>
-          <w:lang w:val="sr-Latn-RS"/>
-        </w:rPr>
-        <w:t>.</w:t>
+        <w:t>https://logz.io/blog/elasticsearch-mapping</w:t>
+      </w:r>
+      <w:r>
+        <w:rPr>
+          <w:lang w:val="sr-Latn-RS"/>
+        </w:rPr>
+        <w:t>, Objašnjenja za data mapping sa primerima.</w:t>
       </w:r>
     </w:p>
     <w:p>
@@ -15587,7 +16322,7 @@
           <w:lang w:val="sr-Latn-RS"/>
         </w:rPr>
       </w:pPr>
-      <w:bookmarkStart w:id="18" w:name="_Toc175745864"/>
+      <w:bookmarkStart w:id="19" w:name="_Toc175775161"/>
       <w:r>
         <w:rPr>
           <w:lang w:val="sr-Latn-RS"/>
@@ -15595,7 +16330,7 @@
         <w:lastRenderedPageBreak/>
         <w:t>Dodatak A</w:t>
       </w:r>
-      <w:bookmarkEnd w:id="18"/>
+      <w:bookmarkEnd w:id="19"/>
     </w:p>
     <w:p>
       <w:pPr>
@@ -15658,7 +16393,7 @@
           <w:lang w:val="sr-Latn-RS"/>
         </w:rPr>
       </w:pPr>
-      <w:bookmarkStart w:id="19" w:name="_Toc175745865"/>
+      <w:bookmarkStart w:id="20" w:name="_Toc175775162"/>
       <w:r>
         <w:rPr>
           <w:lang w:val="sr-Latn-RS"/>
@@ -15666,7 +16401,7 @@
         <w:lastRenderedPageBreak/>
         <w:t>Dodatak B</w:t>
       </w:r>
-      <w:bookmarkEnd w:id="19"/>
+      <w:bookmarkEnd w:id="20"/>
     </w:p>
     <w:p>
       <w:pPr>
@@ -15686,7 +16421,7 @@
           <w:lang w:val="sr-Latn-RS"/>
         </w:rPr>
       </w:pPr>
-      <w:bookmarkStart w:id="20" w:name="_Toc175745866"/>
+      <w:bookmarkStart w:id="21" w:name="_Toc175775163"/>
       <w:r>
         <w:rPr>
           <w:lang w:val="sr-Latn-RS"/>
@@ -15694,7 +16429,7 @@
         <w:lastRenderedPageBreak/>
         <w:t>Podaci o kandidatu</w:t>
       </w:r>
-      <w:bookmarkEnd w:id="20"/>
+      <w:bookmarkEnd w:id="21"/>
     </w:p>
     <w:p>
       <w:pPr>
@@ -15882,7 +16617,7 @@
         <w:noProof/>
         <w:lang w:val="sr-Latn-RS"/>
       </w:rPr>
-      <w:t>21</w:t>
+      <w:t>17</w:t>
     </w:r>
     <w:r>
       <w:rPr>
@@ -15922,9 +16657,9 @@
 <file path=word/numbering.xml><?xml version="1.0" encoding="utf-8"?>
 <w:numbering xmlns:wpc="http://schemas.microsoft.com/office/word/2010/wordprocessingCanvas" xmlns:mc="http://schemas.openxmlformats.org/markup-compatibility/2006" xmlns:o="urn:schemas-microsoft-com:office:office" xmlns:r="http://schemas.openxmlformats.org/officeDocument/2006/relationships" xmlns:m="http://schemas.openxmlformats.org/officeDocument/2006/math" xmlns:v="urn:schemas-microsoft-com:vml" xmlns:wp14="http://schemas.microsoft.com/office/word/2010/wordprocessingDrawing" xmlns:wp="http://schemas.openxmlformats.org/drawingml/2006/wordprocessingDrawing" xmlns:w10="urn:schemas-microsoft-com:office:word" xmlns:w="http://schemas.openxmlformats.org/wordprocessingml/2006/main" xmlns:w14="http://schemas.microsoft.com/office/word/2010/wordml" xmlns:w15="http://schemas.microsoft.com/office/word/2012/wordml" xmlns:wpg="http://schemas.microsoft.com/office/word/2010/wordprocessingGroup" xmlns:wpi="http://schemas.microsoft.com/office/word/2010/wordprocessingInk" xmlns:wne="http://schemas.microsoft.com/office/word/2006/wordml" xmlns:wps="http://schemas.microsoft.com/office/word/2010/wordprocessingShape" mc:Ignorable="w14 w15 wp14">
   <w:abstractNum w:abstractNumId="0" w15:restartNumberingAfterBreak="0">
-    <w:nsid w:val="03285461"/>
+    <w:nsid w:val="02232B44"/>
     <w:multiLevelType w:val="hybridMultilevel"/>
-    <w:tmpl w:val="CF26A3A4"/>
+    <w:tmpl w:val="07220266"/>
     <w:lvl w:ilvl="0" w:tplc="7C08B664">
       <w:start w:val="3"/>
       <w:numFmt w:val="bullet"/>
@@ -16035,6 +16770,119 @@
     </w:lvl>
   </w:abstractNum>
   <w:abstractNum w:abstractNumId="1" w15:restartNumberingAfterBreak="0">
+    <w:nsid w:val="03285461"/>
+    <w:multiLevelType w:val="hybridMultilevel"/>
+    <w:tmpl w:val="CF26A3A4"/>
+    <w:lvl w:ilvl="0" w:tplc="7C08B664">
+      <w:start w:val="3"/>
+      <w:numFmt w:val="bullet"/>
+      <w:lvlText w:val="-"/>
+      <w:lvlJc w:val="left"/>
+      <w:pPr>
+        <w:ind w:left="720" w:hanging="360"/>
+      </w:pPr>
+      <w:rPr>
+        <w:rFonts w:ascii="Calibri" w:eastAsiaTheme="minorHAnsi" w:hAnsi="Calibri" w:cs="Calibri" w:hint="default"/>
+      </w:rPr>
+    </w:lvl>
+    <w:lvl w:ilvl="1" w:tplc="04090003" w:tentative="1">
+      <w:start w:val="1"/>
+      <w:numFmt w:val="bullet"/>
+      <w:lvlText w:val="o"/>
+      <w:lvlJc w:val="left"/>
+      <w:pPr>
+        <w:ind w:left="1440" w:hanging="360"/>
+      </w:pPr>
+      <w:rPr>
+        <w:rFonts w:ascii="Courier New" w:hAnsi="Courier New" w:cs="Courier New" w:hint="default"/>
+      </w:rPr>
+    </w:lvl>
+    <w:lvl w:ilvl="2" w:tplc="04090005" w:tentative="1">
+      <w:start w:val="1"/>
+      <w:numFmt w:val="bullet"/>
+      <w:lvlText w:val=""/>
+      <w:lvlJc w:val="left"/>
+      <w:pPr>
+        <w:ind w:left="2160" w:hanging="360"/>
+      </w:pPr>
+      <w:rPr>
+        <w:rFonts w:ascii="Wingdings" w:hAnsi="Wingdings" w:hint="default"/>
+      </w:rPr>
+    </w:lvl>
+    <w:lvl w:ilvl="3" w:tplc="04090001" w:tentative="1">
+      <w:start w:val="1"/>
+      <w:numFmt w:val="bullet"/>
+      <w:lvlText w:val=""/>
+      <w:lvlJc w:val="left"/>
+      <w:pPr>
+        <w:ind w:left="2880" w:hanging="360"/>
+      </w:pPr>
+      <w:rPr>
+        <w:rFonts w:ascii="Symbol" w:hAnsi="Symbol" w:hint="default"/>
+      </w:rPr>
+    </w:lvl>
+    <w:lvl w:ilvl="4" w:tplc="04090003" w:tentative="1">
+      <w:start w:val="1"/>
+      <w:numFmt w:val="bullet"/>
+      <w:lvlText w:val="o"/>
+      <w:lvlJc w:val="left"/>
+      <w:pPr>
+        <w:ind w:left="3600" w:hanging="360"/>
+      </w:pPr>
+      <w:rPr>
+        <w:rFonts w:ascii="Courier New" w:hAnsi="Courier New" w:cs="Courier New" w:hint="default"/>
+      </w:rPr>
+    </w:lvl>
+    <w:lvl w:ilvl="5" w:tplc="04090005" w:tentative="1">
+      <w:start w:val="1"/>
+      <w:numFmt w:val="bullet"/>
+      <w:lvlText w:val=""/>
+      <w:lvlJc w:val="left"/>
+      <w:pPr>
+        <w:ind w:left="4320" w:hanging="360"/>
+      </w:pPr>
+      <w:rPr>
+        <w:rFonts w:ascii="Wingdings" w:hAnsi="Wingdings" w:hint="default"/>
+      </w:rPr>
+    </w:lvl>
+    <w:lvl w:ilvl="6" w:tplc="04090001" w:tentative="1">
+      <w:start w:val="1"/>
+      <w:numFmt w:val="bullet"/>
+      <w:lvlText w:val=""/>
+      <w:lvlJc w:val="left"/>
+      <w:pPr>
+        <w:ind w:left="5040" w:hanging="360"/>
+      </w:pPr>
+      <w:rPr>
+        <w:rFonts w:ascii="Symbol" w:hAnsi="Symbol" w:hint="default"/>
+      </w:rPr>
+    </w:lvl>
+    <w:lvl w:ilvl="7" w:tplc="04090003" w:tentative="1">
+      <w:start w:val="1"/>
+      <w:numFmt w:val="bullet"/>
+      <w:lvlText w:val="o"/>
+      <w:lvlJc w:val="left"/>
+      <w:pPr>
+        <w:ind w:left="5760" w:hanging="360"/>
+      </w:pPr>
+      <w:rPr>
+        <w:rFonts w:ascii="Courier New" w:hAnsi="Courier New" w:cs="Courier New" w:hint="default"/>
+      </w:rPr>
+    </w:lvl>
+    <w:lvl w:ilvl="8" w:tplc="04090005" w:tentative="1">
+      <w:start w:val="1"/>
+      <w:numFmt w:val="bullet"/>
+      <w:lvlText w:val=""/>
+      <w:lvlJc w:val="left"/>
+      <w:pPr>
+        <w:ind w:left="6480" w:hanging="360"/>
+      </w:pPr>
+      <w:rPr>
+        <w:rFonts w:ascii="Wingdings" w:hAnsi="Wingdings" w:hint="default"/>
+      </w:rPr>
+    </w:lvl>
+  </w:abstractNum>
+  <w:abstractNum w:abstractNumId="2" w15:restartNumberingAfterBreak="0">
     <w:nsid w:val="04723FCF"/>
     <w:multiLevelType w:val="hybridMultilevel"/>
     <w:tmpl w:val="E81E5F3E"/>
@@ -16147,7 +16995,7 @@
       </w:rPr>
     </w:lvl>
   </w:abstractNum>
-  <w:abstractNum w:abstractNumId="2" w15:restartNumberingAfterBreak="0">
+  <w:abstractNum w:abstractNumId="3" w15:restartNumberingAfterBreak="0">
     <w:nsid w:val="3CFB171A"/>
     <w:multiLevelType w:val="multilevel"/>
     <w:tmpl w:val="AD449122"/>
@@ -16232,7 +17080,7 @@
       <w:lvlJc w:val="left"/>
     </w:lvl>
   </w:abstractNum>
-  <w:abstractNum w:abstractNumId="3" w15:restartNumberingAfterBreak="0">
+  <w:abstractNum w:abstractNumId="4" w15:restartNumberingAfterBreak="0">
     <w:nsid w:val="3E643407"/>
     <w:multiLevelType w:val="hybridMultilevel"/>
     <w:tmpl w:val="6EF651C4"/>
@@ -16321,7 +17169,7 @@
       </w:pPr>
     </w:lvl>
   </w:abstractNum>
-  <w:abstractNum w:abstractNumId="4" w15:restartNumberingAfterBreak="0">
+  <w:abstractNum w:abstractNumId="5" w15:restartNumberingAfterBreak="0">
     <w:nsid w:val="41FF0A1A"/>
     <w:multiLevelType w:val="hybridMultilevel"/>
     <w:tmpl w:val="87C2A61A"/>
@@ -16434,7 +17282,7 @@
       </w:rPr>
     </w:lvl>
   </w:abstractNum>
-  <w:abstractNum w:abstractNumId="5" w15:restartNumberingAfterBreak="0">
+  <w:abstractNum w:abstractNumId="6" w15:restartNumberingAfterBreak="0">
     <w:nsid w:val="43030184"/>
     <w:multiLevelType w:val="hybridMultilevel"/>
     <w:tmpl w:val="8124B808"/>
@@ -16547,7 +17395,7 @@
       </w:rPr>
     </w:lvl>
   </w:abstractNum>
-  <w:abstractNum w:abstractNumId="6" w15:restartNumberingAfterBreak="0">
+  <w:abstractNum w:abstractNumId="7" w15:restartNumberingAfterBreak="0">
     <w:nsid w:val="5F2F5B49"/>
     <w:multiLevelType w:val="hybridMultilevel"/>
     <w:tmpl w:val="522A732C"/>
@@ -16660,10 +17508,10 @@
       </w:rPr>
     </w:lvl>
   </w:abstractNum>
-  <w:abstractNum w:abstractNumId="7" w15:restartNumberingAfterBreak="0">
-    <w:nsid w:val="673F25BA"/>
+  <w:abstractNum w:abstractNumId="8" w15:restartNumberingAfterBreak="0">
+    <w:nsid w:val="602649C6"/>
     <w:multiLevelType w:val="hybridMultilevel"/>
-    <w:tmpl w:val="F676BAEA"/>
+    <w:tmpl w:val="00F8A9A2"/>
     <w:lvl w:ilvl="0" w:tplc="7C08B664">
       <w:start w:val="3"/>
       <w:numFmt w:val="bullet"/>
@@ -16773,7 +17621,120 @@
       </w:rPr>
     </w:lvl>
   </w:abstractNum>
-  <w:abstractNum w:abstractNumId="8" w15:restartNumberingAfterBreak="0">
+  <w:abstractNum w:abstractNumId="9" w15:restartNumberingAfterBreak="0">
+    <w:nsid w:val="673F25BA"/>
+    <w:multiLevelType w:val="hybridMultilevel"/>
+    <w:tmpl w:val="F676BAEA"/>
+    <w:lvl w:ilvl="0" w:tplc="7C08B664">
+      <w:start w:val="3"/>
+      <w:numFmt w:val="bullet"/>
+      <w:lvlText w:val="-"/>
+      <w:lvlJc w:val="left"/>
+      <w:pPr>
+        <w:ind w:left="720" w:hanging="360"/>
+      </w:pPr>
+      <w:rPr>
+        <w:rFonts w:ascii="Calibri" w:eastAsiaTheme="minorHAnsi" w:hAnsi="Calibri" w:cs="Calibri" w:hint="default"/>
+      </w:rPr>
+    </w:lvl>
+    <w:lvl w:ilvl="1" w:tplc="04090003" w:tentative="1">
+      <w:start w:val="1"/>
+      <w:numFmt w:val="bullet"/>
+      <w:lvlText w:val="o"/>
+      <w:lvlJc w:val="left"/>
+      <w:pPr>
+        <w:ind w:left="1440" w:hanging="360"/>
+      </w:pPr>
+      <w:rPr>
+        <w:rFonts w:ascii="Courier New" w:hAnsi="Courier New" w:cs="Courier New" w:hint="default"/>
+      </w:rPr>
+    </w:lvl>
+    <w:lvl w:ilvl="2" w:tplc="04090005" w:tentative="1">
+      <w:start w:val="1"/>
+      <w:numFmt w:val="bullet"/>
+      <w:lvlText w:val=""/>
+      <w:lvlJc w:val="left"/>
+      <w:pPr>
+        <w:ind w:left="2160" w:hanging="360"/>
+      </w:pPr>
+      <w:rPr>
+        <w:rFonts w:ascii="Wingdings" w:hAnsi="Wingdings" w:hint="default"/>
+      </w:rPr>
+    </w:lvl>
+    <w:lvl w:ilvl="3" w:tplc="04090001" w:tentative="1">
+      <w:start w:val="1"/>
+      <w:numFmt w:val="bullet"/>
+      <w:lvlText w:val=""/>
+      <w:lvlJc w:val="left"/>
+      <w:pPr>
+        <w:ind w:left="2880" w:hanging="360"/>
+      </w:pPr>
+      <w:rPr>
+        <w:rFonts w:ascii="Symbol" w:hAnsi="Symbol" w:hint="default"/>
+      </w:rPr>
+    </w:lvl>
+    <w:lvl w:ilvl="4" w:tplc="04090003" w:tentative="1">
+      <w:start w:val="1"/>
+      <w:numFmt w:val="bullet"/>
+      <w:lvlText w:val="o"/>
+      <w:lvlJc w:val="left"/>
+      <w:pPr>
+        <w:ind w:left="3600" w:hanging="360"/>
+      </w:pPr>
+      <w:rPr>
+        <w:rFonts w:ascii="Courier New" w:hAnsi="Courier New" w:cs="Courier New" w:hint="default"/>
+      </w:rPr>
+    </w:lvl>
+    <w:lvl w:ilvl="5" w:tplc="04090005" w:tentative="1">
+      <w:start w:val="1"/>
+      <w:numFmt w:val="bullet"/>
+      <w:lvlText w:val=""/>
+      <w:lvlJc w:val="left"/>
+      <w:pPr>
+        <w:ind w:left="4320" w:hanging="360"/>
+      </w:pPr>
+      <w:rPr>
+        <w:rFonts w:ascii="Wingdings" w:hAnsi="Wingdings" w:hint="default"/>
+      </w:rPr>
+    </w:lvl>
+    <w:lvl w:ilvl="6" w:tplc="04090001" w:tentative="1">
+      <w:start w:val="1"/>
+      <w:numFmt w:val="bullet"/>
+      <w:lvlText w:val=""/>
+      <w:lvlJc w:val="left"/>
+      <w:pPr>
+        <w:ind w:left="5040" w:hanging="360"/>
+      </w:pPr>
+      <w:rPr>
+        <w:rFonts w:ascii="Symbol" w:hAnsi="Symbol" w:hint="default"/>
+      </w:rPr>
+    </w:lvl>
+    <w:lvl w:ilvl="7" w:tplc="04090003" w:tentative="1">
+      <w:start w:val="1"/>
+      <w:numFmt w:val="bullet"/>
+      <w:lvlText w:val="o"/>
+      <w:lvlJc w:val="left"/>
+      <w:pPr>
+        <w:ind w:left="5760" w:hanging="360"/>
+      </w:pPr>
+      <w:rPr>
+        <w:rFonts w:ascii="Courier New" w:hAnsi="Courier New" w:cs="Courier New" w:hint="default"/>
+      </w:rPr>
+    </w:lvl>
+    <w:lvl w:ilvl="8" w:tplc="04090005" w:tentative="1">
+      <w:start w:val="1"/>
+      <w:numFmt w:val="bullet"/>
+      <w:lvlText w:val=""/>
+      <w:lvlJc w:val="left"/>
+      <w:pPr>
+        <w:ind w:left="6480" w:hanging="360"/>
+      </w:pPr>
+      <w:rPr>
+        <w:rFonts w:ascii="Wingdings" w:hAnsi="Wingdings" w:hint="default"/>
+      </w:rPr>
+    </w:lvl>
+  </w:abstractNum>
+  <w:abstractNum w:abstractNumId="10" w15:restartNumberingAfterBreak="0">
     <w:nsid w:val="71DF59C2"/>
     <w:multiLevelType w:val="multilevel"/>
     <w:tmpl w:val="0409001F"/>
@@ -16860,19 +17821,19 @@
     </w:lvl>
   </w:abstractNum>
   <w:num w:numId="1">
-    <w:abstractNumId w:val="8"/>
+    <w:abstractNumId w:val="10"/>
   </w:num>
   <w:num w:numId="2">
-    <w:abstractNumId w:val="2"/>
+    <w:abstractNumId w:val="3"/>
   </w:num>
   <w:num w:numId="3">
-    <w:abstractNumId w:val="0"/>
+    <w:abstractNumId w:val="1"/>
   </w:num>
   <w:num w:numId="4">
-    <w:abstractNumId w:val="3"/>
+    <w:abstractNumId w:val="4"/>
   </w:num>
   <w:num w:numId="5">
-    <w:abstractNumId w:val="3"/>
+    <w:abstractNumId w:val="4"/>
     <w:lvlOverride w:ilvl="0">
       <w:startOverride w:val="1"/>
     </w:lvlOverride>
@@ -16902,19 +17863,25 @@
     </w:lvlOverride>
   </w:num>
   <w:num w:numId="6">
-    <w:abstractNumId w:val="1"/>
+    <w:abstractNumId w:val="2"/>
   </w:num>
   <w:num w:numId="7">
+    <w:abstractNumId w:val="9"/>
+  </w:num>
+  <w:num w:numId="8">
     <w:abstractNumId w:val="7"/>
   </w:num>
-  <w:num w:numId="8">
+  <w:num w:numId="9">
+    <w:abstractNumId w:val="5"/>
+  </w:num>
+  <w:num w:numId="10">
     <w:abstractNumId w:val="6"/>
   </w:num>
-  <w:num w:numId="9">
-    <w:abstractNumId w:val="4"/>
+  <w:num w:numId="11">
+    <w:abstractNumId w:val="0"/>
   </w:num>
-  <w:num w:numId="10">
-    <w:abstractNumId w:val="5"/>
+  <w:num w:numId="12">
+    <w:abstractNumId w:val="8"/>
   </w:num>
 </w:numbering>
 </file>
@@ -18224,7 +19191,7 @@
 </file>
 
 <file path=customXml/itemProps1.xml><?xml version="1.0" encoding="utf-8"?>
-<ds:datastoreItem xmlns:ds="http://schemas.openxmlformats.org/officeDocument/2006/customXml" ds:itemID="{1ECC3CE6-0332-42EF-8E39-BD47037D03DD}">
+<ds:datastoreItem xmlns:ds="http://schemas.openxmlformats.org/officeDocument/2006/customXml" ds:itemID="{262828A3-B67A-4D9F-8641-FC64E18F28AC}">
   <ds:schemaRefs>
     <ds:schemaRef ds:uri="http://schemas.openxmlformats.org/officeDocument/2006/bibliography"/>
   </ds:schemaRefs>

</xml_diff>

<commit_message>
feat: pretraga i tipovi pretrage
</commit_message>
<xml_diff>
--- a/Nevena Gligorov diplomski v1.docx
+++ b/Nevena Gligorov diplomski v1.docx
@@ -64,7 +64,7 @@
                 <v:shape id="_x0000_i1025" type="#_x0000_t75" style="width:63.85pt;height:63.85pt" o:ole="" fillcolor="window">
                   <v:imagedata r:id="rId8" o:title=""/>
                 </v:shape>
-                <o:OLEObject Type="Embed" ProgID="CorelDraw.Graphic.7" ShapeID="_x0000_i1025" DrawAspect="Content" ObjectID="_1786444236" r:id="rId9"/>
+                <o:OLEObject Type="Embed" ProgID="CorelDraw.Graphic.7" ShapeID="_x0000_i1025" DrawAspect="Content" ObjectID="_1786708389" r:id="rId9"/>
               </w:object>
             </w:r>
           </w:p>
@@ -5903,7 +5903,7 @@
             </w:rPr>
             <w:fldChar w:fldCharType="separate"/>
           </w:r>
-          <w:hyperlink w:anchor="_Toc175775143" w:history="1">
+          <w:hyperlink w:anchor="_Toc175831665" w:history="1">
             <w:r>
               <w:rPr>
                 <w:rStyle w:val="Hyperlink"/>
@@ -5946,7 +5946,7 @@
                 <w:noProof/>
                 <w:webHidden/>
               </w:rPr>
-              <w:instrText xml:space="preserve"> PAGEREF _Toc175775143 \h </w:instrText>
+              <w:instrText xml:space="preserve"> PAGEREF _Toc175831665 \h </w:instrText>
             </w:r>
             <w:r>
               <w:rPr>
@@ -5989,7 +5989,7 @@
               <w:noProof/>
             </w:rPr>
           </w:pPr>
-          <w:hyperlink w:anchor="_Toc175775144" w:history="1">
+          <w:hyperlink w:anchor="_Toc175831666" w:history="1">
             <w:r>
               <w:rPr>
                 <w:rStyle w:val="Hyperlink"/>
@@ -6032,7 +6032,7 @@
                 <w:noProof/>
                 <w:webHidden/>
               </w:rPr>
-              <w:instrText xml:space="preserve"> PAGEREF _Toc175775144 \h </w:instrText>
+              <w:instrText xml:space="preserve"> PAGEREF _Toc175831666 \h </w:instrText>
             </w:r>
             <w:r>
               <w:rPr>
@@ -6075,7 +6075,7 @@
               <w:noProof/>
             </w:rPr>
           </w:pPr>
-          <w:hyperlink w:anchor="_Toc175775145" w:history="1">
+          <w:hyperlink w:anchor="_Toc175831667" w:history="1">
             <w:r>
               <w:rPr>
                 <w:rStyle w:val="Hyperlink"/>
@@ -6118,7 +6118,7 @@
                 <w:noProof/>
                 <w:webHidden/>
               </w:rPr>
-              <w:instrText xml:space="preserve"> PAGEREF _Toc175775145 \h </w:instrText>
+              <w:instrText xml:space="preserve"> PAGEREF _Toc175831667 \h </w:instrText>
             </w:r>
             <w:r>
               <w:rPr>
@@ -6161,7 +6161,7 @@
               <w:noProof/>
             </w:rPr>
           </w:pPr>
-          <w:hyperlink w:anchor="_Toc175775146" w:history="1">
+          <w:hyperlink w:anchor="_Toc175831668" w:history="1">
             <w:r>
               <w:rPr>
                 <w:rStyle w:val="Hyperlink"/>
@@ -6204,7 +6204,7 @@
                 <w:noProof/>
                 <w:webHidden/>
               </w:rPr>
-              <w:instrText xml:space="preserve"> PAGEREF _Toc175775146 \h </w:instrText>
+              <w:instrText xml:space="preserve"> PAGEREF _Toc175831668 \h </w:instrText>
             </w:r>
             <w:r>
               <w:rPr>
@@ -6247,7 +6247,7 @@
               <w:noProof/>
             </w:rPr>
           </w:pPr>
-          <w:hyperlink w:anchor="_Toc175775147" w:history="1">
+          <w:hyperlink w:anchor="_Toc175831669" w:history="1">
             <w:r>
               <w:rPr>
                 <w:rStyle w:val="Hyperlink"/>
@@ -6290,7 +6290,7 @@
                 <w:noProof/>
                 <w:webHidden/>
               </w:rPr>
-              <w:instrText xml:space="preserve"> PAGEREF _Toc175775147 \h </w:instrText>
+              <w:instrText xml:space="preserve"> PAGEREF _Toc175831669 \h </w:instrText>
             </w:r>
             <w:r>
               <w:rPr>
@@ -6332,7 +6332,7 @@
               <w:noProof/>
             </w:rPr>
           </w:pPr>
-          <w:hyperlink w:anchor="_Toc175775148" w:history="1">
+          <w:hyperlink w:anchor="_Toc175831670" w:history="1">
             <w:r>
               <w:rPr>
                 <w:rStyle w:val="Hyperlink"/>
@@ -6378,7 +6378,7 @@
                 <w:noProof/>
                 <w:webHidden/>
               </w:rPr>
-              <w:instrText xml:space="preserve"> PAGEREF _Toc175775148 \h </w:instrText>
+              <w:instrText xml:space="preserve"> PAGEREF _Toc175831670 \h </w:instrText>
             </w:r>
             <w:r>
               <w:rPr>
@@ -6420,7 +6420,7 @@
               <w:noProof/>
             </w:rPr>
           </w:pPr>
-          <w:hyperlink w:anchor="_Toc175775149" w:history="1">
+          <w:hyperlink w:anchor="_Toc175831671" w:history="1">
             <w:r>
               <w:rPr>
                 <w:rStyle w:val="Hyperlink"/>
@@ -6449,7 +6449,7 @@
                 <w:noProof/>
                 <w:webHidden/>
               </w:rPr>
-              <w:instrText xml:space="preserve"> PAGEREF _Toc175775149 \h </w:instrText>
+              <w:instrText xml:space="preserve"> PAGEREF _Toc175831671 \h </w:instrText>
             </w:r>
             <w:r>
               <w:rPr>
@@ -6491,7 +6491,7 @@
               <w:noProof/>
             </w:rPr>
           </w:pPr>
-          <w:hyperlink w:anchor="_Toc175775150" w:history="1">
+          <w:hyperlink w:anchor="_Toc175831672" w:history="1">
             <w:r>
               <w:rPr>
                 <w:rStyle w:val="Hyperlink"/>
@@ -6520,7 +6520,7 @@
                 <w:noProof/>
                 <w:webHidden/>
               </w:rPr>
-              <w:instrText xml:space="preserve"> PAGEREF _Toc175775150 \h </w:instrText>
+              <w:instrText xml:space="preserve"> PAGEREF _Toc175831672 \h </w:instrText>
             </w:r>
             <w:r>
               <w:rPr>
@@ -6562,7 +6562,7 @@
               <w:noProof/>
             </w:rPr>
           </w:pPr>
-          <w:hyperlink w:anchor="_Toc175775151" w:history="1">
+          <w:hyperlink w:anchor="_Toc175831673" w:history="1">
             <w:r>
               <w:rPr>
                 <w:rStyle w:val="Hyperlink"/>
@@ -6590,7 +6590,7 @@
                 <w:noProof/>
                 <w:webHidden/>
               </w:rPr>
-              <w:instrText xml:space="preserve"> PAGEREF _Toc175775151 \h </w:instrText>
+              <w:instrText xml:space="preserve"> PAGEREF _Toc175831673 \h </w:instrText>
             </w:r>
             <w:r>
               <w:rPr>
@@ -6633,7 +6633,7 @@
               <w:noProof/>
             </w:rPr>
           </w:pPr>
-          <w:hyperlink w:anchor="_Toc175775152" w:history="1">
+          <w:hyperlink w:anchor="_Toc175831674" w:history="1">
             <w:r>
               <w:rPr>
                 <w:rStyle w:val="Hyperlink"/>
@@ -6685,7 +6685,7 @@
                 <w:noProof/>
                 <w:webHidden/>
               </w:rPr>
-              <w:instrText xml:space="preserve"> PAGEREF _Toc175775152 \h </w:instrText>
+              <w:instrText xml:space="preserve"> PAGEREF _Toc175831674 \h </w:instrText>
             </w:r>
             <w:r>
               <w:rPr>
@@ -6728,7 +6728,7 @@
               <w:noProof/>
             </w:rPr>
           </w:pPr>
-          <w:hyperlink w:anchor="_Toc175775153" w:history="1">
+          <w:hyperlink w:anchor="_Toc175831675" w:history="1">
             <w:r>
               <w:rPr>
                 <w:rStyle w:val="Hyperlink"/>
@@ -6788,7 +6788,7 @@
                 <w:noProof/>
                 <w:webHidden/>
               </w:rPr>
-              <w:instrText xml:space="preserve"> PAGEREF _Toc175775153 \h </w:instrText>
+              <w:instrText xml:space="preserve"> PAGEREF _Toc175831675 \h </w:instrText>
             </w:r>
             <w:r>
               <w:rPr>
@@ -6831,7 +6831,7 @@
               <w:noProof/>
             </w:rPr>
           </w:pPr>
-          <w:hyperlink w:anchor="_Toc175775154" w:history="1">
+          <w:hyperlink w:anchor="_Toc175831676" w:history="1">
             <w:r>
               <w:rPr>
                 <w:rStyle w:val="Hyperlink"/>
@@ -6891,7 +6891,7 @@
                 <w:noProof/>
                 <w:webHidden/>
               </w:rPr>
-              <w:instrText xml:space="preserve"> PAGEREF _Toc175775154 \h </w:instrText>
+              <w:instrText xml:space="preserve"> PAGEREF _Toc175831676 \h </w:instrText>
             </w:r>
             <w:r>
               <w:rPr>
@@ -6933,7 +6933,7 @@
               <w:noProof/>
             </w:rPr>
           </w:pPr>
-          <w:hyperlink w:anchor="_Toc175775155" w:history="1">
+          <w:hyperlink w:anchor="_Toc175831677" w:history="1">
             <w:r>
               <w:rPr>
                 <w:rStyle w:val="Hyperlink"/>
@@ -6962,7 +6962,7 @@
                 <w:noProof/>
                 <w:webHidden/>
               </w:rPr>
-              <w:instrText xml:space="preserve"> PAGEREF _Toc175775155 \h </w:instrText>
+              <w:instrText xml:space="preserve"> PAGEREF _Toc175831677 \h </w:instrText>
             </w:r>
             <w:r>
               <w:rPr>
@@ -7004,7 +7004,7 @@
               <w:noProof/>
             </w:rPr>
           </w:pPr>
-          <w:hyperlink w:anchor="_Toc175775156" w:history="1">
+          <w:hyperlink w:anchor="_Toc175831678" w:history="1">
             <w:r>
               <w:rPr>
                 <w:rStyle w:val="Hyperlink"/>
@@ -7032,7 +7032,7 @@
                 <w:noProof/>
                 <w:webHidden/>
               </w:rPr>
-              <w:instrText xml:space="preserve"> PAGEREF _Toc175775156 \h </w:instrText>
+              <w:instrText xml:space="preserve"> PAGEREF _Toc175831678 \h </w:instrText>
             </w:r>
             <w:r>
               <w:rPr>
@@ -7074,7 +7074,7 @@
               <w:noProof/>
             </w:rPr>
           </w:pPr>
-          <w:hyperlink w:anchor="_Toc175775157" w:history="1">
+          <w:hyperlink w:anchor="_Toc175831679" w:history="1">
             <w:r>
               <w:rPr>
                 <w:rStyle w:val="Hyperlink"/>
@@ -7117,7 +7117,7 @@
                 <w:noProof/>
                 <w:webHidden/>
               </w:rPr>
-              <w:instrText xml:space="preserve"> PAGEREF _Toc175775157 \h </w:instrText>
+              <w:instrText xml:space="preserve"> PAGEREF _Toc175831679 \h </w:instrText>
             </w:r>
             <w:r>
               <w:rPr>
@@ -7159,7 +7159,7 @@
               <w:noProof/>
             </w:rPr>
           </w:pPr>
-          <w:hyperlink w:anchor="_Toc175775158" w:history="1">
+          <w:hyperlink w:anchor="_Toc175831680" w:history="1">
             <w:r>
               <w:rPr>
                 <w:rStyle w:val="Hyperlink"/>
@@ -7181,7 +7181,7 @@
                 <w:i/>
                 <w:noProof/>
               </w:rPr>
-              <w:t>index data mapping</w:t>
+              <w:t>data mapping</w:t>
             </w:r>
             <w:r>
               <w:rPr>
@@ -7202,7 +7202,7 @@
                 <w:noProof/>
                 <w:webHidden/>
               </w:rPr>
-              <w:instrText xml:space="preserve"> PAGEREF _Toc175775158 \h </w:instrText>
+              <w:instrText xml:space="preserve"> PAGEREF _Toc175831680 \h </w:instrText>
             </w:r>
             <w:r>
               <w:rPr>
@@ -7223,6 +7223,179 @@
                 <w:webHidden/>
               </w:rPr>
               <w:t>17</w:t>
+            </w:r>
+            <w:r>
+              <w:rPr>
+                <w:noProof/>
+                <w:webHidden/>
+              </w:rPr>
+              <w:fldChar w:fldCharType="end"/>
+            </w:r>
+          </w:hyperlink>
+        </w:p>
+        <w:p>
+          <w:pPr>
+            <w:pStyle w:val="TOC3"/>
+            <w:tabs>
+              <w:tab w:val="right" w:leader="dot" w:pos="9350"/>
+            </w:tabs>
+            <w:rPr>
+              <w:rFonts w:eastAsiaTheme="minorEastAsia"/>
+              <w:noProof/>
+            </w:rPr>
+          </w:pPr>
+          <w:hyperlink w:anchor="_Toc175831681" w:history="1">
+            <w:r>
+              <w:rPr>
+                <w:rStyle w:val="Hyperlink"/>
+                <w:i/>
+                <w:noProof/>
+              </w:rPr>
+              <w:t>Alias</w:t>
+            </w:r>
+            <w:r>
+              <w:rPr>
+                <w:noProof/>
+                <w:webHidden/>
+              </w:rPr>
+              <w:tab/>
+            </w:r>
+            <w:r>
+              <w:rPr>
+                <w:noProof/>
+                <w:webHidden/>
+              </w:rPr>
+              <w:fldChar w:fldCharType="begin"/>
+            </w:r>
+            <w:r>
+              <w:rPr>
+                <w:noProof/>
+                <w:webHidden/>
+              </w:rPr>
+              <w:instrText xml:space="preserve"> PAGEREF _Toc175831681 \h </w:instrText>
+            </w:r>
+            <w:r>
+              <w:rPr>
+                <w:noProof/>
+                <w:webHidden/>
+              </w:rPr>
+            </w:r>
+            <w:r>
+              <w:rPr>
+                <w:noProof/>
+                <w:webHidden/>
+              </w:rPr>
+              <w:fldChar w:fldCharType="separate"/>
+            </w:r>
+            <w:r>
+              <w:rPr>
+                <w:noProof/>
+                <w:webHidden/>
+              </w:rPr>
+              <w:t>17</w:t>
+            </w:r>
+            <w:r>
+              <w:rPr>
+                <w:noProof/>
+                <w:webHidden/>
+              </w:rPr>
+              <w:fldChar w:fldCharType="end"/>
+            </w:r>
+          </w:hyperlink>
+        </w:p>
+        <w:p>
+          <w:pPr>
+            <w:pStyle w:val="TOC2"/>
+            <w:tabs>
+              <w:tab w:val="left" w:pos="880"/>
+              <w:tab w:val="right" w:leader="dot" w:pos="9350"/>
+            </w:tabs>
+            <w:rPr>
+              <w:rFonts w:eastAsiaTheme="minorEastAsia"/>
+              <w:noProof/>
+            </w:rPr>
+          </w:pPr>
+          <w:hyperlink w:anchor="_Toc175831682" w:history="1">
+            <w:r>
+              <w:rPr>
+                <w:rStyle w:val="Hyperlink"/>
+                <w:noProof/>
+                <w:lang w:val="sr-Latn-RS"/>
+              </w:rPr>
+              <w:t>4.3</w:t>
+            </w:r>
+            <w:r>
+              <w:rPr>
+                <w:rFonts w:eastAsiaTheme="minorEastAsia"/>
+                <w:noProof/>
+              </w:rPr>
+              <w:tab/>
+            </w:r>
+            <w:r>
+              <w:rPr>
+                <w:rStyle w:val="Hyperlink"/>
+                <w:noProof/>
+                <w:lang w:val="sr-Latn-RS"/>
+              </w:rPr>
+              <w:t xml:space="preserve">Način rada </w:t>
+            </w:r>
+            <w:r>
+              <w:rPr>
+                <w:rStyle w:val="Hyperlink"/>
+                <w:i/>
+                <w:noProof/>
+                <w:lang w:val="sr-Latn-RS"/>
+              </w:rPr>
+              <w:t>Elasticsearch</w:t>
+            </w:r>
+            <w:r>
+              <w:rPr>
+                <w:rStyle w:val="Hyperlink"/>
+                <w:noProof/>
+                <w:lang w:val="sr-Latn-RS"/>
+              </w:rPr>
+              <w:t xml:space="preserve"> mehanizma pretrage</w:t>
+            </w:r>
+            <w:r>
+              <w:rPr>
+                <w:noProof/>
+                <w:webHidden/>
+              </w:rPr>
+              <w:tab/>
+            </w:r>
+            <w:r>
+              <w:rPr>
+                <w:noProof/>
+                <w:webHidden/>
+              </w:rPr>
+              <w:fldChar w:fldCharType="begin"/>
+            </w:r>
+            <w:r>
+              <w:rPr>
+                <w:noProof/>
+                <w:webHidden/>
+              </w:rPr>
+              <w:instrText xml:space="preserve"> PAGEREF _Toc175831682 \h </w:instrText>
+            </w:r>
+            <w:r>
+              <w:rPr>
+                <w:noProof/>
+                <w:webHidden/>
+              </w:rPr>
+            </w:r>
+            <w:r>
+              <w:rPr>
+                <w:noProof/>
+                <w:webHidden/>
+              </w:rPr>
+              <w:fldChar w:fldCharType="separate"/>
+            </w:r>
+            <w:r>
+              <w:rPr>
+                <w:noProof/>
+                <w:webHidden/>
+              </w:rPr>
+              <w:t>18</w:t>
             </w:r>
             <w:r>
               <w:rPr>
@@ -7245,7 +7418,7 @@
               <w:noProof/>
             </w:rPr>
           </w:pPr>
-          <w:hyperlink w:anchor="_Toc175775159" w:history="1">
+          <w:hyperlink w:anchor="_Toc175831683" w:history="1">
             <w:r>
               <w:rPr>
                 <w:rStyle w:val="Hyperlink"/>
@@ -7288,7 +7461,7 @@
                 <w:noProof/>
                 <w:webHidden/>
               </w:rPr>
-              <w:instrText xml:space="preserve"> PAGEREF _Toc175775159 \h </w:instrText>
+              <w:instrText xml:space="preserve"> PAGEREF _Toc175831683 \h </w:instrText>
             </w:r>
             <w:r>
               <w:rPr>
@@ -7308,7 +7481,7 @@
                 <w:noProof/>
                 <w:webHidden/>
               </w:rPr>
-              <w:t>18</w:t>
+              <w:t>19</w:t>
             </w:r>
             <w:r>
               <w:rPr>
@@ -7330,7 +7503,7 @@
               <w:noProof/>
             </w:rPr>
           </w:pPr>
-          <w:hyperlink w:anchor="_Toc175775160" w:history="1">
+          <w:hyperlink w:anchor="_Toc175831684" w:history="1">
             <w:r>
               <w:rPr>
                 <w:rStyle w:val="Hyperlink"/>
@@ -7358,7 +7531,7 @@
                 <w:noProof/>
                 <w:webHidden/>
               </w:rPr>
-              <w:instrText xml:space="preserve"> PAGEREF _Toc175775160 \h </w:instrText>
+              <w:instrText xml:space="preserve"> PAGEREF _Toc175831684 \h </w:instrText>
             </w:r>
             <w:r>
               <w:rPr>
@@ -7378,7 +7551,7 @@
                 <w:noProof/>
                 <w:webHidden/>
               </w:rPr>
-              <w:t>19</w:t>
+              <w:t>20</w:t>
             </w:r>
             <w:r>
               <w:rPr>
@@ -7400,7 +7573,7 @@
               <w:noProof/>
             </w:rPr>
           </w:pPr>
-          <w:hyperlink w:anchor="_Toc175775161" w:history="1">
+          <w:hyperlink w:anchor="_Toc175831685" w:history="1">
             <w:r>
               <w:rPr>
                 <w:rStyle w:val="Hyperlink"/>
@@ -7428,7 +7601,7 @@
                 <w:noProof/>
                 <w:webHidden/>
               </w:rPr>
-              <w:instrText xml:space="preserve"> PAGEREF _Toc175775161 \h </w:instrText>
+              <w:instrText xml:space="preserve"> PAGEREF _Toc175831685 \h </w:instrText>
             </w:r>
             <w:r>
               <w:rPr>
@@ -7448,7 +7621,7 @@
                 <w:noProof/>
                 <w:webHidden/>
               </w:rPr>
-              <w:t>21</w:t>
+              <w:t>22</w:t>
             </w:r>
             <w:r>
               <w:rPr>
@@ -7470,7 +7643,7 @@
               <w:noProof/>
             </w:rPr>
           </w:pPr>
-          <w:hyperlink w:anchor="_Toc175775162" w:history="1">
+          <w:hyperlink w:anchor="_Toc175831686" w:history="1">
             <w:r>
               <w:rPr>
                 <w:rStyle w:val="Hyperlink"/>
@@ -7498,7 +7671,7 @@
                 <w:noProof/>
                 <w:webHidden/>
               </w:rPr>
-              <w:instrText xml:space="preserve"> PAGEREF _Toc175775162 \h </w:instrText>
+              <w:instrText xml:space="preserve"> PAGEREF _Toc175831686 \h </w:instrText>
             </w:r>
             <w:r>
               <w:rPr>
@@ -7518,7 +7691,7 @@
                 <w:noProof/>
                 <w:webHidden/>
               </w:rPr>
-              <w:t>22</w:t>
+              <w:t>23</w:t>
             </w:r>
             <w:r>
               <w:rPr>
@@ -7540,7 +7713,7 @@
               <w:noProof/>
             </w:rPr>
           </w:pPr>
-          <w:hyperlink w:anchor="_Toc175775163" w:history="1">
+          <w:hyperlink w:anchor="_Toc175831687" w:history="1">
             <w:r>
               <w:rPr>
                 <w:rStyle w:val="Hyperlink"/>
@@ -7568,7 +7741,7 @@
                 <w:noProof/>
                 <w:webHidden/>
               </w:rPr>
-              <w:instrText xml:space="preserve"> PAGEREF _Toc175775163 \h </w:instrText>
+              <w:instrText xml:space="preserve"> PAGEREF _Toc175831687 \h </w:instrText>
             </w:r>
             <w:r>
               <w:rPr>
@@ -7588,7 +7761,7 @@
                 <w:noProof/>
                 <w:webHidden/>
               </w:rPr>
-              <w:t>23</w:t>
+              <w:t>24</w:t>
             </w:r>
             <w:r>
               <w:rPr>
@@ -7650,7 +7823,7 @@
           <w:lang w:val="sr-Latn-RS"/>
         </w:rPr>
       </w:pPr>
-      <w:bookmarkStart w:id="0" w:name="_Toc175775143"/>
+      <w:bookmarkStart w:id="0" w:name="_Toc175831665"/>
       <w:r>
         <w:rPr>
           <w:lang w:val="sr-Latn-RS"/>
@@ -7783,7 +7956,7 @@
           <w:lang w:val="sr-Latn-RS"/>
         </w:rPr>
       </w:pPr>
-      <w:bookmarkStart w:id="1" w:name="_Toc175775144"/>
+      <w:bookmarkStart w:id="1" w:name="_Toc175831666"/>
       <w:r>
         <w:rPr>
           <w:lang w:val="sr-Latn-RS"/>
@@ -7888,7 +8061,7 @@
           <w:lang w:val="sr-Latn-RS"/>
         </w:rPr>
       </w:pPr>
-      <w:bookmarkStart w:id="2" w:name="_Toc175775145"/>
+      <w:bookmarkStart w:id="2" w:name="_Toc175831667"/>
       <w:r>
         <w:rPr>
           <w:lang w:val="sr-Latn-RS"/>
@@ -10208,7 +10381,7 @@
           <w:lang w:val="sr-Latn-RS"/>
         </w:rPr>
       </w:pPr>
-      <w:bookmarkStart w:id="3" w:name="_Toc175775146"/>
+      <w:bookmarkStart w:id="3" w:name="_Toc175831668"/>
       <w:r>
         <w:rPr>
           <w:lang w:val="sr-Latn-RS"/>
@@ -10765,7 +10938,7 @@
           <w:lang w:val="sr-Latn-RS"/>
         </w:rPr>
       </w:pPr>
-      <w:bookmarkStart w:id="4" w:name="_Toc175775147"/>
+      <w:bookmarkStart w:id="4" w:name="_Toc175831669"/>
       <w:r>
         <w:rPr>
           <w:lang w:val="sr-Latn-RS"/>
@@ -10789,7 +10962,7 @@
           <w:lang w:val="sr-Latn-RS"/>
         </w:rPr>
       </w:pPr>
-      <w:bookmarkStart w:id="5" w:name="_Toc175775148"/>
+      <w:bookmarkStart w:id="5" w:name="_Toc175831670"/>
       <w:r>
         <w:rPr>
           <w:i/>
@@ -11136,7 +11309,7 @@
           <w:lang w:val="sr-Latn-RS"/>
         </w:rPr>
       </w:pPr>
-      <w:bookmarkStart w:id="6" w:name="_Toc175775149"/>
+      <w:bookmarkStart w:id="6" w:name="_Toc175831671"/>
       <w:r>
         <w:rPr>
           <w:i/>
@@ -11408,7 +11581,7 @@
           <w:lang w:val="sr-Latn-RS"/>
         </w:rPr>
       </w:pPr>
-      <w:bookmarkStart w:id="7" w:name="_Toc175775150"/>
+      <w:bookmarkStart w:id="7" w:name="_Toc175831672"/>
       <w:r>
         <w:rPr>
           <w:i/>
@@ -11560,7 +11733,7 @@
           <w:lang w:val="sr-Latn-RS"/>
         </w:rPr>
       </w:pPr>
-      <w:bookmarkStart w:id="8" w:name="_Toc175775151"/>
+      <w:bookmarkStart w:id="8" w:name="_Toc175831673"/>
       <w:r>
         <w:rPr>
           <w:lang w:val="sr-Latn-RS"/>
@@ -11617,7 +11790,7 @@
           <w:lang w:val="sr-Latn-RS"/>
         </w:rPr>
       </w:pPr>
-      <w:bookmarkStart w:id="9" w:name="_Toc175775152"/>
+      <w:bookmarkStart w:id="9" w:name="_Toc175831674"/>
       <w:r>
         <w:rPr>
           <w:i/>
@@ -11647,7 +11820,7 @@
           <w:lang w:val="sr-Latn-RS"/>
         </w:rPr>
       </w:pPr>
-      <w:bookmarkStart w:id="10" w:name="_Toc175775153"/>
+      <w:bookmarkStart w:id="10" w:name="_Toc175831675"/>
       <w:r>
         <w:rPr>
           <w:lang w:val="sr-Latn-RS"/>
@@ -11862,7 +12035,7 @@
         </w:rPr>
         <w:t xml:space="preserve"> </w:t>
       </w:r>
-      <w:bookmarkStart w:id="11" w:name="_Toc175775154"/>
+      <w:bookmarkStart w:id="11" w:name="_Toc175831676"/>
       <w:r>
         <w:rPr>
           <w:lang w:val="sr-Latn-RS"/>
@@ -11898,7 +12071,7 @@
           <w:lang w:val="sr-Latn-RS"/>
         </w:rPr>
       </w:pPr>
-      <w:bookmarkStart w:id="12" w:name="_Toc175775155"/>
+      <w:bookmarkStart w:id="12" w:name="_Toc175831677"/>
       <w:r>
         <w:rPr>
           <w:i/>
@@ -12273,7 +12446,7 @@
           <w:i/>
         </w:rPr>
       </w:pPr>
-      <w:bookmarkStart w:id="13" w:name="_Toc175775156"/>
+      <w:bookmarkStart w:id="13" w:name="_Toc175831678"/>
       <w:r>
         <w:rPr>
           <w:i/>
@@ -13408,7 +13581,7 @@
           <w:i/>
         </w:rPr>
       </w:pPr>
-      <w:bookmarkStart w:id="14" w:name="_Toc175775157"/>
+      <w:bookmarkStart w:id="14" w:name="_Toc175831679"/>
       <w:r>
         <w:rPr>
           <w:i/>
@@ -14144,7 +14317,7 @@
           <w:i/>
         </w:rPr>
       </w:pPr>
-      <w:bookmarkStart w:id="15" w:name="_Toc175775158"/>
+      <w:bookmarkStart w:id="15" w:name="_Toc175831680"/>
       <w:r>
         <w:rPr>
           <w:i/>
@@ -14812,10 +14985,18 @@
     <w:p>
       <w:pPr>
         <w:pStyle w:val="Heading3"/>
-      </w:pPr>
-      <w:r>
+        <w:rPr>
+          <w:i/>
+        </w:rPr>
+      </w:pPr>
+      <w:bookmarkStart w:id="16" w:name="_Toc175831681"/>
+      <w:r>
+        <w:rPr>
+          <w:i/>
+        </w:rPr>
         <w:t>Alias</w:t>
       </w:r>
+      <w:bookmarkEnd w:id="16"/>
     </w:p>
     <w:p>
       <w:pPr>
@@ -14835,8 +15016,6 @@
       <w:r>
         <w:t>2</w:t>
       </w:r>
-      <w:bookmarkStart w:id="16" w:name="_GoBack"/>
-      <w:bookmarkEnd w:id="16"/>
       <w:r>
         <w:t xml:space="preserve"> se nalazi primer kreiranja aliasa, gde se </w:t>
       </w:r>
@@ -15000,12 +15179,1655 @@
     </w:p>
     <w:p>
       <w:pPr>
+        <w:pStyle w:val="Heading2"/>
+        <w:rPr>
+          <w:lang w:val="sr-Latn-RS"/>
+        </w:rPr>
+      </w:pPr>
+      <w:bookmarkStart w:id="17" w:name="_Toc175831682"/>
+      <w:r>
+        <w:rPr>
+          <w:lang w:val="sr-Latn-RS"/>
+        </w:rPr>
+        <w:t xml:space="preserve">Način rada </w:t>
+      </w:r>
+      <w:r>
+        <w:rPr>
+          <w:i/>
+          <w:lang w:val="sr-Latn-RS"/>
+        </w:rPr>
+        <w:t>Elasticsearch</w:t>
+      </w:r>
+      <w:r>
+        <w:rPr>
+          <w:lang w:val="sr-Latn-RS"/>
+        </w:rPr>
+        <w:t xml:space="preserve"> mehanizma pretrage</w:t>
+      </w:r>
+      <w:bookmarkEnd w:id="17"/>
+    </w:p>
+    <w:p>
+      <w:pPr>
+        <w:jc w:val="both"/>
+        <w:rPr>
+          <w:lang w:val="sr-Latn-RS"/>
+        </w:rPr>
+      </w:pPr>
+      <w:r>
+        <w:rPr>
+          <w:lang w:val="sr-Latn-RS"/>
+        </w:rPr>
+        <w:t xml:space="preserve">Osnovna namena bilo kog mehanizma pretrage, pa tako i </w:t>
+      </w:r>
+      <w:r>
+        <w:rPr>
+          <w:i/>
+          <w:lang w:val="sr-Latn-RS"/>
+        </w:rPr>
+        <w:t>Elasticsearch</w:t>
+      </w:r>
+      <w:r>
+        <w:rPr>
+          <w:lang w:val="sr-Latn-RS"/>
+        </w:rPr>
+        <w:t xml:space="preserve">,  jeste da korisniku ponudi </w:t>
+      </w:r>
+      <w:r>
+        <w:rPr>
+          <w:lang w:val="sr-Latn-RS"/>
+        </w:rPr>
+        <w:t>rezultat sa svim dokumentima</w:t>
+      </w:r>
+      <w:r>
+        <w:rPr>
+          <w:lang w:val="sr-Latn-RS"/>
+        </w:rPr>
+        <w:t xml:space="preserve"> koji </w:t>
+      </w:r>
+      <w:r>
+        <w:rPr>
+          <w:lang w:val="sr-Latn-RS"/>
+        </w:rPr>
+        <w:t>odgovaraju otkucanom upitu</w:t>
+      </w:r>
+      <w:r>
+        <w:rPr>
+          <w:lang w:val="sr-Latn-RS"/>
+        </w:rPr>
+        <w:t xml:space="preserve">. Postavlja se pitanje kako korisnci znaju od svih </w:t>
+      </w:r>
+      <w:r>
+        <w:rPr>
+          <w:lang w:val="sr-Latn-RS"/>
+        </w:rPr>
+        <w:t>ponuđenih</w:t>
+      </w:r>
+      <w:r>
+        <w:rPr>
+          <w:lang w:val="sr-Latn-RS"/>
+        </w:rPr>
+        <w:t xml:space="preserve"> dokumenata koji je najbolji, odnosno, koji</w:t>
+      </w:r>
+      <w:r>
+        <w:rPr>
+          <w:lang w:val="sr-Latn-RS"/>
+        </w:rPr>
+        <w:t xml:space="preserve"> najviše odgovara? </w:t>
+      </w:r>
+      <w:r>
+        <w:rPr>
+          <w:i/>
+          <w:lang w:val="sr-Latn-RS"/>
+        </w:rPr>
+        <w:t>Elasticsearch</w:t>
+      </w:r>
+      <w:r>
+        <w:rPr>
+          <w:lang w:val="sr-Latn-RS"/>
+        </w:rPr>
+        <w:t xml:space="preserve"> je rešenje n</w:t>
+      </w:r>
+      <w:r>
+        <w:rPr>
+          <w:lang w:val="sr-Latn-RS"/>
+        </w:rPr>
+        <w:t>ašao u tome da svakom dokumentu dodeli</w:t>
+      </w:r>
+      <w:r>
+        <w:rPr>
+          <w:lang w:val="sr-Latn-RS"/>
+        </w:rPr>
+        <w:t xml:space="preserve"> neku </w:t>
+      </w:r>
+      <w:r>
+        <w:rPr>
+          <w:lang w:val="sr-Latn-RS"/>
+        </w:rPr>
+        <w:t xml:space="preserve">brojčanu </w:t>
+      </w:r>
+      <w:r>
+        <w:rPr>
+          <w:lang w:val="sr-Latn-RS"/>
+        </w:rPr>
+        <w:t>vrednost (</w:t>
+      </w:r>
+      <w:r>
+        <w:rPr>
+          <w:i/>
+          <w:lang w:val="sr-Latn-RS"/>
+        </w:rPr>
+        <w:t>eng. score</w:t>
+      </w:r>
+      <w:r>
+        <w:rPr>
+          <w:lang w:val="sr-Latn-RS"/>
+        </w:rPr>
+        <w:t>). Što je ta vrednost veća, to taj dokument ima veću relevantnost za korisnika</w:t>
+      </w:r>
+      <w:r>
+        <w:rPr>
+          <w:lang w:val="sr-Latn-RS"/>
+        </w:rPr>
+        <w:t>. Dokumenti kojima je dodeljenja vrednost 0 nemaju nikakvu relevantnost za korisnika i oni se ne ubrajaju u krajnji rezultat</w:t>
+      </w:r>
+      <w:r>
+        <w:rPr>
+          <w:lang w:val="sr-Latn-RS"/>
+        </w:rPr>
+        <w:t xml:space="preserve">. </w:t>
+      </w:r>
+      <w:r>
+        <w:rPr>
+          <w:lang w:val="sr-Latn-RS"/>
+        </w:rPr>
+        <w:t>U zbirnom rezultatu se dokumenti ređaju u opadajućem redosledu na osnovu vrednosti.</w:t>
+      </w:r>
+    </w:p>
+    <w:p>
+      <w:pPr>
+        <w:jc w:val="both"/>
+        <w:rPr>
+          <w:lang w:val="sr-Latn-RS"/>
+        </w:rPr>
+      </w:pPr>
+      <w:r>
+        <w:rPr>
+          <w:lang w:val="sr-Latn-RS"/>
+        </w:rPr>
+        <w:t>Moguće je koristiti različite tipove</w:t>
+      </w:r>
+      <w:r>
+        <w:rPr>
+          <w:lang w:val="sr-Latn-RS"/>
+        </w:rPr>
+        <w:t xml:space="preserve"> upita, odno</w:t>
+      </w:r>
+      <w:r>
+        <w:rPr>
+          <w:lang w:val="sr-Latn-RS"/>
+        </w:rPr>
+        <w:t>s</w:t>
+      </w:r>
+      <w:r>
+        <w:rPr>
+          <w:lang w:val="sr-Latn-RS"/>
+        </w:rPr>
+        <w:t xml:space="preserve">no </w:t>
+      </w:r>
+      <w:r>
+        <w:rPr>
+          <w:lang w:val="sr-Latn-RS"/>
+        </w:rPr>
+        <w:t>prertrage, među</w:t>
+      </w:r>
+      <w:r>
+        <w:rPr>
+          <w:lang w:val="sr-Latn-RS"/>
+        </w:rPr>
+        <w:t xml:space="preserve"> kojima se</w:t>
+      </w:r>
+      <w:r>
+        <w:rPr>
+          <w:lang w:val="sr-Latn-RS"/>
+        </w:rPr>
+        <w:t xml:space="preserve"> najčešće koriste:</w:t>
+      </w:r>
+    </w:p>
+    <w:p>
+      <w:pPr>
+        <w:pStyle w:val="ListParagraph"/>
+        <w:numPr>
+          <w:ilvl w:val="0"/>
+          <w:numId w:val="13"/>
+        </w:numPr>
+        <w:jc w:val="both"/>
+        <w:rPr>
+          <w:lang w:val="sr-Latn-RS"/>
+        </w:rPr>
+      </w:pPr>
+      <w:r>
+        <w:rPr>
+          <w:b/>
+          <w:lang w:val="sr-Latn-RS"/>
+        </w:rPr>
+        <w:t>struktuirana pretraga</w:t>
+      </w:r>
+      <w:r>
+        <w:rPr>
+          <w:lang w:val="sr-Latn-RS"/>
+        </w:rPr>
+        <w:t xml:space="preserve"> (</w:t>
+      </w:r>
+      <w:r>
+        <w:rPr>
+          <w:i/>
+          <w:lang w:val="sr-Latn-RS"/>
+        </w:rPr>
+        <w:t>eng. structured search</w:t>
+      </w:r>
+      <w:r>
+        <w:rPr>
+          <w:lang w:val="sr-Latn-RS"/>
+        </w:rPr>
+        <w:t>)</w:t>
+      </w:r>
+      <w:r>
+        <w:rPr>
+          <w:lang w:val="sr-Latn-RS"/>
+        </w:rPr>
+        <w:t xml:space="preserve"> - koristi se za upite nad podacima koji su inherentni</w:t>
+      </w:r>
+      <w:r>
+        <w:rPr>
+          <w:lang w:val="sr-Latn-RS"/>
+        </w:rPr>
+        <w:t xml:space="preserve">, odnosno koji </w:t>
+      </w:r>
+      <w:r>
+        <w:rPr>
+          <w:lang w:val="sr-Latn-RS"/>
+        </w:rPr>
+        <w:t>predstavljaju</w:t>
+      </w:r>
+      <w:r>
+        <w:rPr>
+          <w:lang w:val="sr-Latn-RS"/>
+        </w:rPr>
+        <w:t xml:space="preserve"> celinu</w:t>
+      </w:r>
+      <w:r>
+        <w:rPr>
+          <w:lang w:val="sr-Latn-RS"/>
+        </w:rPr>
+        <w:t>, kao što su</w:t>
+      </w:r>
+      <w:r>
+        <w:rPr>
+          <w:lang w:val="sr-Latn-RS"/>
+        </w:rPr>
+        <w:t>:</w:t>
+      </w:r>
+      <w:r>
+        <w:rPr>
+          <w:lang w:val="sr-Latn-RS"/>
+        </w:rPr>
+        <w:t xml:space="preserve"> datum, vreme i</w:t>
+      </w:r>
+      <w:r>
+        <w:rPr>
+          <w:lang w:val="sr-Latn-RS"/>
+        </w:rPr>
+        <w:t xml:space="preserve"> brojevi. </w:t>
+      </w:r>
+      <w:r>
+        <w:rPr>
+          <w:lang w:val="sr-Latn-RS"/>
+        </w:rPr>
+        <w:t>Ovi</w:t>
+      </w:r>
+      <w:r>
+        <w:rPr>
+          <w:lang w:val="sr-Latn-RS"/>
+        </w:rPr>
+        <w:t xml:space="preserve"> upiti se koriste za traženje </w:t>
+      </w:r>
+      <w:r>
+        <w:rPr>
+          <w:lang w:val="sr-Latn-RS"/>
+        </w:rPr>
+        <w:t>dokumenata</w:t>
+      </w:r>
+      <w:r>
+        <w:rPr>
+          <w:lang w:val="sr-Latn-RS"/>
+        </w:rPr>
+        <w:t xml:space="preserve"> kod kojih odgovarajuća polja</w:t>
+      </w:r>
+      <w:r>
+        <w:rPr>
+          <w:lang w:val="sr-Latn-RS"/>
+        </w:rPr>
+        <w:t xml:space="preserve"> </w:t>
+      </w:r>
+      <w:r>
+        <w:rPr>
+          <w:lang w:val="sr-Latn-RS"/>
+        </w:rPr>
+        <w:t>imaju</w:t>
+      </w:r>
+      <w:r>
+        <w:rPr>
+          <w:lang w:val="sr-Latn-RS"/>
+        </w:rPr>
+        <w:t>:</w:t>
+      </w:r>
+      <w:r>
+        <w:rPr>
+          <w:lang w:val="sr-Latn-RS"/>
+        </w:rPr>
+        <w:t xml:space="preserve"> </w:t>
+      </w:r>
+      <w:r>
+        <w:rPr>
+          <w:lang w:val="sr-Latn-RS"/>
+        </w:rPr>
+        <w:t xml:space="preserve">stopostotno </w:t>
+      </w:r>
+      <w:r>
+        <w:rPr>
+          <w:lang w:val="sr-Latn-RS"/>
+        </w:rPr>
+        <w:t>poklapanje</w:t>
+      </w:r>
+      <w:r>
+        <w:rPr>
+          <w:lang w:val="sr-Latn-RS"/>
+        </w:rPr>
+        <w:t xml:space="preserve">, nalaze se u </w:t>
+      </w:r>
+      <w:r>
+        <w:rPr>
+          <w:lang w:val="sr-Latn-RS"/>
+        </w:rPr>
+        <w:t>granicama od do i slično</w:t>
+      </w:r>
+      <w:r>
+        <w:rPr>
+          <w:lang w:val="sr-Latn-RS"/>
+        </w:rPr>
+        <w:t>. Razlog tome je</w:t>
+      </w:r>
+      <w:r>
+        <w:rPr>
+          <w:lang w:val="sr-Latn-RS"/>
+        </w:rPr>
+        <w:t xml:space="preserve"> što </w:t>
+      </w:r>
+      <w:r>
+        <w:rPr>
+          <w:i/>
+          <w:lang w:val="sr-Latn-RS"/>
+        </w:rPr>
+        <w:t>term level queries</w:t>
+      </w:r>
+      <w:r>
+        <w:rPr>
+          <w:lang w:val="sr-Latn-RS"/>
+        </w:rPr>
+        <w:t xml:space="preserve"> koji se koriste za pretragu nemaju fazu analize (o tome više u narednim poglavljima)</w:t>
+      </w:r>
+      <w:r>
+        <w:rPr>
+          <w:lang w:val="sr-Latn-RS"/>
+        </w:rPr>
+        <w:t xml:space="preserve">. </w:t>
+      </w:r>
+      <w:r>
+        <w:rPr>
+          <w:lang w:val="sr-Latn-RS"/>
+        </w:rPr>
+        <w:t>Postoji mogućnost vršenja</w:t>
+      </w:r>
+      <w:r>
+        <w:rPr>
+          <w:lang w:val="sr-Latn-RS"/>
+        </w:rPr>
+        <w:t xml:space="preserve"> pretrage</w:t>
+      </w:r>
+      <w:r>
+        <w:rPr>
+          <w:lang w:val="sr-Latn-RS"/>
+        </w:rPr>
+        <w:t xml:space="preserve"> i</w:t>
+      </w:r>
+      <w:r>
+        <w:rPr>
+          <w:lang w:val="sr-Latn-RS"/>
+        </w:rPr>
+        <w:t xml:space="preserve"> nad tekstualnim podacima, </w:t>
+      </w:r>
+      <w:r>
+        <w:rPr>
+          <w:lang w:val="sr-Latn-RS"/>
+        </w:rPr>
+        <w:t>ali samo u slučaju podataka</w:t>
+      </w:r>
+      <w:r>
+        <w:rPr>
+          <w:lang w:val="sr-Latn-RS"/>
+        </w:rPr>
+        <w:t xml:space="preserve"> čije</w:t>
+      </w:r>
+      <w:r>
+        <w:rPr>
+          <w:lang w:val="sr-Latn-RS"/>
+        </w:rPr>
+        <w:t xml:space="preserve"> su vrednosti</w:t>
+      </w:r>
+      <w:r>
+        <w:rPr>
+          <w:lang w:val="sr-Latn-RS"/>
+        </w:rPr>
+        <w:t xml:space="preserve"> kratke i precizne, poput oznaka (</w:t>
+      </w:r>
+      <w:r>
+        <w:rPr>
+          <w:i/>
+          <w:lang w:val="sr-Latn-RS"/>
+        </w:rPr>
+        <w:t>eng. tags</w:t>
+      </w:r>
+      <w:r>
+        <w:rPr>
+          <w:lang w:val="sr-Latn-RS"/>
+        </w:rPr>
+        <w:t>) objava</w:t>
+      </w:r>
+      <w:r>
+        <w:rPr>
+          <w:lang w:val="sr-Latn-RS"/>
+        </w:rPr>
+        <w:t>.</w:t>
+      </w:r>
+      <w:r>
+        <w:rPr>
+          <w:lang w:val="sr-Latn-RS"/>
+        </w:rPr>
+        <w:t xml:space="preserve"> </w:t>
+      </w:r>
+      <w:r>
+        <w:rPr>
+          <w:lang w:val="sr-Latn-RS"/>
+        </w:rPr>
+        <w:t xml:space="preserve">Svakom dokumentu </w:t>
+      </w:r>
+      <w:r>
+        <w:rPr>
+          <w:i/>
+          <w:lang w:val="sr-Latn-RS"/>
+        </w:rPr>
+        <w:t>Elasticsearch</w:t>
+      </w:r>
+      <w:r>
+        <w:rPr>
+          <w:lang w:val="sr-Latn-RS"/>
+        </w:rPr>
+        <w:t xml:space="preserve"> </w:t>
+      </w:r>
+      <w:r>
+        <w:rPr>
+          <w:lang w:val="sr-Latn-RS"/>
+        </w:rPr>
+        <w:t>ne dodeljuj brojčanu</w:t>
+      </w:r>
+      <w:r>
+        <w:rPr>
+          <w:lang w:val="sr-Latn-RS"/>
+        </w:rPr>
+        <w:t xml:space="preserve"> vredno</w:t>
+      </w:r>
+      <w:r>
+        <w:rPr>
+          <w:lang w:val="sr-Latn-RS"/>
+        </w:rPr>
+        <w:t>st</w:t>
+      </w:r>
+      <w:r>
+        <w:rPr>
+          <w:lang w:val="sr-Latn-RS"/>
+        </w:rPr>
+        <w:t>, već</w:t>
+      </w:r>
+      <w:r>
+        <w:rPr>
+          <w:lang w:val="sr-Latn-RS"/>
+        </w:rPr>
+        <w:t xml:space="preserve"> </w:t>
+      </w:r>
+      <w:r>
+        <w:rPr>
+          <w:lang w:val="sr-Latn-RS"/>
+        </w:rPr>
+        <w:t>„</w:t>
+      </w:r>
+      <w:r>
+        <w:rPr>
+          <w:i/>
+          <w:lang w:val="sr-Latn-RS"/>
+        </w:rPr>
+        <w:t>da</w:t>
+      </w:r>
+      <w:r>
+        <w:rPr>
+          <w:lang w:val="sr-Latn-RS"/>
+        </w:rPr>
+        <w:t>“</w:t>
+      </w:r>
+      <w:r>
+        <w:rPr>
+          <w:lang w:val="sr-Latn-RS"/>
+        </w:rPr>
+        <w:t xml:space="preserve"> ili </w:t>
+      </w:r>
+      <w:r>
+        <w:rPr>
+          <w:lang w:val="sr-Latn-RS"/>
+        </w:rPr>
+        <w:t>„</w:t>
+      </w:r>
+      <w:r>
+        <w:rPr>
+          <w:i/>
+          <w:lang w:val="sr-Latn-RS"/>
+        </w:rPr>
+        <w:t>ne</w:t>
+      </w:r>
+      <w:r>
+        <w:rPr>
+          <w:lang w:val="sr-Latn-RS"/>
+        </w:rPr>
+        <w:t>“</w:t>
+      </w:r>
+      <w:r>
+        <w:rPr>
+          <w:lang w:val="sr-Latn-RS"/>
+        </w:rPr>
+        <w:t xml:space="preserve">, </w:t>
+      </w:r>
+      <w:r>
+        <w:rPr>
+          <w:lang w:val="sr-Latn-RS"/>
+        </w:rPr>
+        <w:t>što označava da</w:t>
+      </w:r>
+      <w:r>
+        <w:rPr>
+          <w:lang w:val="sr-Latn-RS"/>
+        </w:rPr>
+        <w:t xml:space="preserve"> dokument odgovara ili ne odgovara upitu.</w:t>
+      </w:r>
+      <w:r>
+        <w:rPr>
+          <w:lang w:val="sr-Latn-RS"/>
+        </w:rPr>
+        <w:t xml:space="preserve"> Na listingu 3 se nalazi primer </w:t>
+      </w:r>
+      <w:r>
+        <w:rPr>
+          <w:lang w:val="sr-Latn-RS"/>
+        </w:rPr>
+        <w:t xml:space="preserve">dobavljanja dokumenata </w:t>
+      </w:r>
+      <w:r>
+        <w:rPr>
+          <w:lang w:val="sr-Latn-RS"/>
+        </w:rPr>
+        <w:t xml:space="preserve">postavljenih pre najviše 7 dana </w:t>
+      </w:r>
+      <w:r>
+        <w:rPr>
+          <w:lang w:val="sr-Latn-RS"/>
+        </w:rPr>
+        <w:t xml:space="preserve">iz </w:t>
+      </w:r>
+      <w:r>
+        <w:rPr>
+          <w:i/>
+          <w:lang w:val="sr-Latn-RS"/>
+        </w:rPr>
+        <w:t>Question</w:t>
+      </w:r>
+      <w:r>
+        <w:rPr>
+          <w:lang w:val="sr-Latn-RS"/>
+        </w:rPr>
+        <w:t xml:space="preserve"> indeksa.</w:t>
+      </w:r>
+    </w:p>
+    <w:p>
+      <w:pPr>
+        <w:pStyle w:val="Kod"/>
+        <w:ind w:left="450"/>
+      </w:pPr>
+      <w:r>
+        <w:rPr>
+          <w:color w:val="0000FF"/>
+        </w:rPr>
+        <w:t>var</w:t>
+      </w:r>
+      <w:r>
+        <w:t xml:space="preserve"> response = _elasticClient.Search&lt;Question&gt;(s =&gt; s</w:t>
+      </w:r>
+    </w:p>
+    <w:p>
+      <w:pPr>
+        <w:pStyle w:val="Kod"/>
+        <w:ind w:left="450"/>
+      </w:pPr>
+      <w:r>
+        <w:t xml:space="preserve">            .Query(q =&gt; q</w:t>
+      </w:r>
+    </w:p>
+    <w:p>
+      <w:pPr>
+        <w:pStyle w:val="Kod"/>
+        <w:ind w:left="450"/>
+        <w:rPr>
+          <w:lang w:val="en-US"/>
+        </w:rPr>
+      </w:pPr>
+      <w:r>
+        <w:tab/>
+      </w:r>
+      <w:r>
+        <w:tab/>
+        <w:t xml:space="preserve">       </w:t>
+      </w:r>
+      <w:r>
+        <w:t xml:space="preserve">.Bool(b </w:t>
+      </w:r>
+      <w:r>
+        <w:rPr>
+          <w:lang w:val="en-US"/>
+        </w:rPr>
+        <w:t>=&gt; b</w:t>
+      </w:r>
+    </w:p>
+    <w:p>
+      <w:pPr>
+        <w:pStyle w:val="Kod"/>
+        <w:ind w:left="450"/>
+        <w:rPr>
+          <w:lang w:val="en-US"/>
+        </w:rPr>
+      </w:pPr>
+      <w:r>
+        <w:rPr>
+          <w:lang w:val="en-US"/>
+        </w:rPr>
+        <w:tab/>
+      </w:r>
+      <w:r>
+        <w:rPr>
+          <w:lang w:val="en-US"/>
+        </w:rPr>
+        <w:tab/>
+        <w:t xml:space="preserve">           .</w:t>
+      </w:r>
+      <w:r>
+        <w:rPr>
+          <w:lang w:val="en-US"/>
+        </w:rPr>
+        <w:t>Filter(f =&gt; f</w:t>
+      </w:r>
+    </w:p>
+    <w:p>
+      <w:pPr>
+        <w:pStyle w:val="Kod"/>
+        <w:ind w:left="450"/>
+      </w:pPr>
+      <w:r>
+        <w:t xml:space="preserve">                </w:t>
+      </w:r>
+      <w:r>
+        <w:t xml:space="preserve">    </w:t>
+      </w:r>
+      <w:r>
+        <w:t xml:space="preserve">    </w:t>
+      </w:r>
+      <w:r>
+        <w:t>.DateRange(r =&gt; r</w:t>
+      </w:r>
+    </w:p>
+    <w:p>
+      <w:pPr>
+        <w:pStyle w:val="Kod"/>
+        <w:ind w:left="450"/>
+      </w:pPr>
+      <w:r>
+        <w:t xml:space="preserve">                    </w:t>
+      </w:r>
+      <w:r>
+        <w:t xml:space="preserve">    </w:t>
+      </w:r>
+      <w:r>
+        <w:t xml:space="preserve">    </w:t>
+      </w:r>
+      <w:r>
+        <w:t>.Field(f</w:t>
+      </w:r>
+      <w:r>
+        <w:t>f</w:t>
+      </w:r>
+      <w:r>
+        <w:t xml:space="preserve"> =&gt; f</w:t>
+      </w:r>
+      <w:r>
+        <w:t>f</w:t>
+      </w:r>
+      <w:r>
+        <w:t>.PostedOn)</w:t>
+      </w:r>
+    </w:p>
+    <w:p>
+      <w:pPr>
+        <w:pStyle w:val="Kod"/>
+        <w:ind w:left="450"/>
+      </w:pPr>
+      <w:r>
+        <w:t xml:space="preserve">                    </w:t>
+      </w:r>
+      <w:r>
+        <w:t xml:space="preserve">        </w:t>
+      </w:r>
+      <w:r>
+        <w:t>.GreaterThanOrEquals(DateTime.UtcNow.AddDays(-7))</w:t>
+      </w:r>
+    </w:p>
+    <w:p>
+      <w:pPr>
+        <w:pStyle w:val="Kod"/>
+        <w:ind w:left="450"/>
+      </w:pPr>
+      <w:r>
+        <w:tab/>
+      </w:r>
+      <w:r>
+        <w:tab/>
+        <w:t xml:space="preserve">            </w:t>
+      </w:r>
+      <w:r>
+        <w:t xml:space="preserve">    </w:t>
+      </w:r>
+      <w:r>
+        <w:t>)</w:t>
+      </w:r>
+    </w:p>
+    <w:p>
+      <w:pPr>
+        <w:pStyle w:val="Kod"/>
+        <w:ind w:left="450"/>
+      </w:pPr>
+      <w:r>
+        <w:tab/>
+      </w:r>
+      <w:r>
+        <w:tab/>
+        <w:t xml:space="preserve">        </w:t>
+      </w:r>
+      <w:r>
+        <w:t xml:space="preserve">   </w:t>
+      </w:r>
+      <w:r>
+        <w:t>)</w:t>
+      </w:r>
+    </w:p>
+    <w:p>
+      <w:pPr>
+        <w:pStyle w:val="Kod"/>
+        <w:ind w:left="450"/>
+      </w:pPr>
+      <w:r>
+        <w:t xml:space="preserve">                )</w:t>
+      </w:r>
+    </w:p>
+    <w:p>
+      <w:pPr>
+        <w:pStyle w:val="Kod"/>
+        <w:ind w:left="450"/>
+      </w:pPr>
+      <w:r>
+        <w:t xml:space="preserve">            )</w:t>
+      </w:r>
+    </w:p>
+    <w:p>
+      <w:pPr>
+        <w:pStyle w:val="Kod"/>
+        <w:ind w:left="450"/>
+      </w:pPr>
+      <w:r>
+        <w:t>);</w:t>
+      </w:r>
+      <w:r>
+        <w:tab/>
+      </w:r>
+    </w:p>
+    <w:p>
+      <w:pPr>
+        <w:jc w:val="center"/>
+        <w:rPr>
+          <w:i/>
+        </w:rPr>
+      </w:pPr>
+      <w:r>
+        <w:rPr>
+          <w:i/>
+        </w:rPr>
+        <w:t xml:space="preserve">Listing 3: </w:t>
+      </w:r>
+      <w:r>
+        <w:rPr>
+          <w:i/>
+        </w:rPr>
+        <w:t>Struktuirana pretraga</w:t>
+      </w:r>
+    </w:p>
+    <w:p>
+      <w:pPr>
+        <w:pStyle w:val="ListParagraph"/>
+        <w:numPr>
+          <w:ilvl w:val="0"/>
+          <w:numId w:val="13"/>
+        </w:numPr>
+        <w:jc w:val="both"/>
+        <w:rPr>
+          <w:lang w:val="sr-Latn-RS"/>
+        </w:rPr>
+      </w:pPr>
+      <w:r>
+        <w:rPr>
+          <w:b/>
+          <w:lang w:val="sr-Latn-RS"/>
+        </w:rPr>
+        <w:t>nestruktuirana pretraga</w:t>
+      </w:r>
+      <w:r>
+        <w:rPr>
+          <w:lang w:val="sr-Latn-RS"/>
+        </w:rPr>
+        <w:t xml:space="preserve"> (</w:t>
+      </w:r>
+      <w:r>
+        <w:rPr>
+          <w:i/>
+          <w:lang w:val="sr-Latn-RS"/>
+        </w:rPr>
+        <w:t>eng. unstructured search</w:t>
+      </w:r>
+      <w:r>
+        <w:rPr>
+          <w:lang w:val="sr-Latn-RS"/>
+        </w:rPr>
+        <w:t>)</w:t>
+      </w:r>
+      <w:r>
+        <w:rPr>
+          <w:lang w:val="sr-Latn-RS"/>
+        </w:rPr>
+        <w:t xml:space="preserve"> - c</w:t>
+      </w:r>
+      <w:r>
+        <w:rPr>
+          <w:lang w:val="sr-Latn-RS"/>
+        </w:rPr>
+        <w:t>ilj</w:t>
+      </w:r>
+      <w:r>
+        <w:rPr>
+          <w:lang w:val="sr-Latn-RS"/>
+        </w:rPr>
+        <w:t xml:space="preserve"> ovog tipa pretrage</w:t>
+      </w:r>
+      <w:r>
+        <w:rPr>
+          <w:lang w:val="sr-Latn-RS"/>
+        </w:rPr>
+        <w:t xml:space="preserve"> je da na osnovu otkucanog upita pronađe dokumente u kojima postoji najviše poklapanja</w:t>
+      </w:r>
+      <w:r>
+        <w:rPr>
+          <w:lang w:val="sr-Latn-RS"/>
+        </w:rPr>
+        <w:t xml:space="preserve">, </w:t>
+      </w:r>
+      <w:r>
+        <w:rPr>
+          <w:lang w:val="sr-Latn-RS"/>
+        </w:rPr>
+        <w:t>tako što se</w:t>
+      </w:r>
+      <w:r>
+        <w:rPr>
+          <w:lang w:val="sr-Latn-RS"/>
+        </w:rPr>
+        <w:t xml:space="preserve"> dokumentima</w:t>
+      </w:r>
+      <w:r>
+        <w:rPr>
+          <w:lang w:val="sr-Latn-RS"/>
+        </w:rPr>
+        <w:t xml:space="preserve"> dodeljuje</w:t>
+      </w:r>
+      <w:r>
+        <w:rPr>
+          <w:lang w:val="sr-Latn-RS"/>
+        </w:rPr>
+        <w:t xml:space="preserve"> brojčana</w:t>
+      </w:r>
+      <w:r>
+        <w:rPr>
+          <w:lang w:val="sr-Latn-RS"/>
+        </w:rPr>
+        <w:t xml:space="preserve"> vrednost</w:t>
+      </w:r>
+      <w:r>
+        <w:rPr>
+          <w:lang w:val="sr-Latn-RS"/>
+        </w:rPr>
+        <w:t xml:space="preserve">. Koristi </w:t>
+      </w:r>
+      <w:r>
+        <w:rPr>
+          <w:i/>
+          <w:lang w:val="sr-Latn-RS"/>
+        </w:rPr>
+        <w:t>full text queries</w:t>
+      </w:r>
+      <w:r>
+        <w:rPr>
+          <w:lang w:val="sr-Latn-RS"/>
+        </w:rPr>
+        <w:t xml:space="preserve">, koji za razliku </w:t>
+      </w:r>
+      <w:r>
+        <w:rPr>
+          <w:i/>
+          <w:lang w:val="sr-Latn-RS"/>
+        </w:rPr>
+        <w:t>term</w:t>
+      </w:r>
+      <w:r>
+        <w:rPr>
+          <w:i/>
+          <w:lang w:val="sr-Latn-RS"/>
+        </w:rPr>
+        <w:t xml:space="preserve"> leve</w:t>
+      </w:r>
+      <w:r>
+        <w:rPr>
+          <w:i/>
+          <w:lang w:val="sr-Latn-RS"/>
+        </w:rPr>
+        <w:t>l</w:t>
+      </w:r>
+      <w:r>
+        <w:rPr>
+          <w:i/>
+          <w:lang w:val="sr-Latn-RS"/>
+        </w:rPr>
+        <w:t xml:space="preserve"> </w:t>
+      </w:r>
+      <w:r>
+        <w:rPr>
+          <w:i/>
+          <w:lang w:val="sr-Latn-RS"/>
+        </w:rPr>
+        <w:lastRenderedPageBreak/>
+        <w:t>queries</w:t>
+      </w:r>
+      <w:r>
+        <w:rPr>
+          <w:lang w:val="sr-Latn-RS"/>
+        </w:rPr>
+        <w:t xml:space="preserve"> ima fazu analize u kojoj se sve reči u upitu porede sa onim u inverted index.</w:t>
+      </w:r>
+      <w:r>
+        <w:rPr>
+          <w:lang w:val="sr-Latn-RS"/>
+        </w:rPr>
+        <w:t xml:space="preserve"> </w:t>
+      </w:r>
+      <w:r>
+        <w:rPr>
+          <w:lang w:val="sr-Latn-RS"/>
+        </w:rPr>
+        <w:t xml:space="preserve">Najčešće se koristi za upite nad tekstualnim poljima. </w:t>
+      </w:r>
+      <w:bookmarkStart w:id="18" w:name="_GoBack"/>
+      <w:bookmarkEnd w:id="18"/>
+      <w:r>
+        <w:rPr>
+          <w:lang w:val="sr-Latn-RS"/>
+        </w:rPr>
+        <w:t xml:space="preserve">Na listingu 4 se nalazi primer upita gde je potrebno pronaći sva dokumenta iz </w:t>
+      </w:r>
+      <w:r>
+        <w:rPr>
+          <w:i/>
+          <w:lang w:val="sr-Latn-RS"/>
+        </w:rPr>
+        <w:t>Q</w:t>
+      </w:r>
+      <w:r>
+        <w:rPr>
+          <w:i/>
+          <w:lang w:val="sr-Latn-RS"/>
+        </w:rPr>
+        <w:t xml:space="preserve">uestion </w:t>
+      </w:r>
+      <w:r>
+        <w:rPr>
+          <w:lang w:val="sr-Latn-RS"/>
+        </w:rPr>
+        <w:t>indeksa</w:t>
+      </w:r>
+      <w:r>
+        <w:rPr>
+          <w:lang w:val="sr-Latn-RS"/>
+        </w:rPr>
+        <w:t xml:space="preserve">, </w:t>
+      </w:r>
+      <w:r>
+        <w:rPr>
+          <w:lang w:val="sr-Latn-RS"/>
+        </w:rPr>
+        <w:t xml:space="preserve">kod kojih polje </w:t>
+      </w:r>
+      <w:r>
+        <w:rPr>
+          <w:i/>
+          <w:lang w:val="sr-Latn-RS"/>
+        </w:rPr>
+        <w:t>Title</w:t>
+      </w:r>
+      <w:r>
+        <w:rPr>
+          <w:lang w:val="sr-Latn-RS"/>
+        </w:rPr>
+        <w:t xml:space="preserve"> sadrži</w:t>
+      </w:r>
+      <w:r>
+        <w:rPr>
+          <w:lang w:val="sr-Latn-RS"/>
+        </w:rPr>
+        <w:t xml:space="preserve"> reč </w:t>
+      </w:r>
+      <w:r>
+        <w:rPr>
+          <w:lang w:val="sr-Latn-RS"/>
+        </w:rPr>
+        <w:t>„</w:t>
+      </w:r>
+      <w:r>
+        <w:rPr>
+          <w:i/>
+          <w:lang w:val="sr-Latn-RS"/>
+        </w:rPr>
+        <w:t>implementacija</w:t>
+      </w:r>
+      <w:r>
+        <w:rPr>
+          <w:lang w:val="sr-Latn-RS"/>
+        </w:rPr>
+        <w:t>“</w:t>
+      </w:r>
+      <w:r>
+        <w:rPr>
+          <w:lang w:val="sr-Latn-RS"/>
+        </w:rPr>
+        <w:t>.</w:t>
+      </w:r>
+    </w:p>
+    <w:p>
+      <w:pPr>
+        <w:pStyle w:val="Kod"/>
+        <w:ind w:left="450"/>
+      </w:pPr>
+      <w:r>
+        <w:rPr>
+          <w:color w:val="0000FF"/>
+        </w:rPr>
+        <w:t>var</w:t>
+      </w:r>
+      <w:r>
+        <w:t xml:space="preserve"> response = _elasticClient.Search&lt;Question&gt;(s =&gt; s</w:t>
+      </w:r>
+    </w:p>
+    <w:p>
+      <w:pPr>
+        <w:pStyle w:val="Kod"/>
+        <w:ind w:left="450"/>
+      </w:pPr>
+      <w:r>
+        <w:t xml:space="preserve">                .Query(q =&gt; q</w:t>
+      </w:r>
+    </w:p>
+    <w:p>
+      <w:pPr>
+        <w:pStyle w:val="Kod"/>
+        <w:ind w:left="450"/>
+      </w:pPr>
+      <w:r>
+        <w:t xml:space="preserve">                    .Match(m =&gt; m</w:t>
+      </w:r>
+    </w:p>
+    <w:p>
+      <w:pPr>
+        <w:pStyle w:val="Kod"/>
+        <w:ind w:left="450"/>
+      </w:pPr>
+      <w:r>
+        <w:t xml:space="preserve">                        .Field(f =&gt; f.Title)</w:t>
+      </w:r>
+    </w:p>
+    <w:p>
+      <w:pPr>
+        <w:pStyle w:val="Kod"/>
+        <w:ind w:left="450"/>
+      </w:pPr>
+      <w:r>
+        <w:t xml:space="preserve">                        .Query(</w:t>
+      </w:r>
+      <w:r>
+        <w:rPr>
+          <w:color w:val="A31515"/>
+        </w:rPr>
+        <w:t>"implementacija"</w:t>
+      </w:r>
+      <w:r>
+        <w:t>)</w:t>
+      </w:r>
+    </w:p>
+    <w:p>
+      <w:pPr>
+        <w:pStyle w:val="Kod"/>
+        <w:ind w:left="450"/>
+      </w:pPr>
+      <w:r>
+        <w:t xml:space="preserve">                    )</w:t>
+      </w:r>
+    </w:p>
+    <w:p>
+      <w:pPr>
+        <w:pStyle w:val="Kod"/>
+        <w:ind w:left="450"/>
+      </w:pPr>
+      <w:r>
+        <w:t xml:space="preserve">                )</w:t>
+      </w:r>
+    </w:p>
+    <w:p>
+      <w:pPr>
+        <w:pStyle w:val="Kod"/>
+        <w:ind w:left="450"/>
+      </w:pPr>
+      <w:r>
+        <w:t xml:space="preserve">            );</w:t>
+      </w:r>
+    </w:p>
+    <w:p>
+      <w:pPr>
+        <w:jc w:val="center"/>
+        <w:rPr>
+          <w:i/>
+        </w:rPr>
+      </w:pPr>
+      <w:r>
+        <w:rPr>
+          <w:i/>
+        </w:rPr>
+        <w:t xml:space="preserve">Listing 4: </w:t>
+      </w:r>
+      <w:r>
+        <w:rPr>
+          <w:i/>
+        </w:rPr>
+        <w:t>Nestruktuirana pretraga</w:t>
+      </w:r>
+    </w:p>
+    <w:p>
+      <w:pPr>
+        <w:pStyle w:val="ListParagraph"/>
+        <w:numPr>
+          <w:ilvl w:val="0"/>
+          <w:numId w:val="13"/>
+        </w:numPr>
+        <w:jc w:val="both"/>
+        <w:rPr>
+          <w:lang w:val="sr-Latn-RS"/>
+        </w:rPr>
+      </w:pPr>
+      <w:r>
+        <w:rPr>
+          <w:b/>
+          <w:lang w:val="sr-Latn-RS"/>
+        </w:rPr>
+        <w:t>kombinovni upiti</w:t>
+      </w:r>
+      <w:r>
+        <w:rPr>
+          <w:lang w:val="sr-Latn-RS"/>
+        </w:rPr>
+        <w:t xml:space="preserve"> (</w:t>
+      </w:r>
+      <w:r>
+        <w:rPr>
+          <w:i/>
+          <w:lang w:val="sr-Latn-RS"/>
+        </w:rPr>
+        <w:t>eng. combining queries</w:t>
+      </w:r>
+      <w:r>
+        <w:rPr>
+          <w:lang w:val="sr-Latn-RS"/>
+        </w:rPr>
+        <w:t>)</w:t>
+      </w:r>
+      <w:r>
+        <w:rPr>
+          <w:lang w:val="sr-Latn-RS"/>
+        </w:rPr>
+        <w:t xml:space="preserve"> </w:t>
+      </w:r>
+      <w:r>
+        <w:rPr>
+          <w:lang w:val="sr-Latn-RS"/>
+        </w:rPr>
+        <w:t xml:space="preserve">- kombinacija upita koja se naziva </w:t>
+      </w:r>
+      <w:r>
+        <w:rPr>
+          <w:i/>
+          <w:lang w:val="sr-Latn-RS"/>
+        </w:rPr>
+        <w:t>compound query</w:t>
+      </w:r>
+      <w:r>
+        <w:rPr>
+          <w:lang w:val="sr-Latn-RS"/>
+        </w:rPr>
+        <w:t>. Na listingu 5 se nalazi primer kombinovanog upita</w:t>
+      </w:r>
+      <w:r>
+        <w:rPr>
+          <w:lang w:val="sr-Latn-RS"/>
+        </w:rPr>
+        <w:t xml:space="preserve"> koji kombinuje upite</w:t>
+      </w:r>
+      <w:r>
+        <w:rPr>
+          <w:lang w:val="sr-Latn-RS"/>
+        </w:rPr>
+        <w:t xml:space="preserve"> sa listinga 3 i listiga 4.</w:t>
+      </w:r>
+      <w:r>
+        <w:rPr>
+          <w:lang w:val="sr-Latn-RS"/>
+        </w:rPr>
+        <w:t xml:space="preserve"> </w:t>
+      </w:r>
+      <w:r>
+        <w:rPr>
+          <w:lang w:val="sr-Latn-RS"/>
+        </w:rPr>
+        <w:t>Iz</w:t>
+      </w:r>
+      <w:r>
+        <w:rPr>
+          <w:lang w:val="sr-Latn-RS"/>
+        </w:rPr>
+        <w:t xml:space="preserve"> </w:t>
+      </w:r>
+      <w:r>
+        <w:rPr>
+          <w:i/>
+          <w:lang w:val="sr-Latn-RS"/>
+        </w:rPr>
+        <w:t>Q</w:t>
+      </w:r>
+      <w:r>
+        <w:rPr>
+          <w:i/>
+          <w:lang w:val="sr-Latn-RS"/>
+        </w:rPr>
+        <w:t>uestion</w:t>
+      </w:r>
+      <w:r>
+        <w:rPr>
+          <w:lang w:val="sr-Latn-RS"/>
+        </w:rPr>
+        <w:t xml:space="preserve"> </w:t>
+      </w:r>
+      <w:r>
+        <w:rPr>
+          <w:lang w:val="sr-Latn-RS"/>
+        </w:rPr>
+        <w:t>indeksa</w:t>
+      </w:r>
+      <w:r>
+        <w:rPr>
+          <w:lang w:val="sr-Latn-RS"/>
+        </w:rPr>
+        <w:t xml:space="preserve"> se</w:t>
+      </w:r>
+      <w:r>
+        <w:rPr>
+          <w:lang w:val="sr-Latn-RS"/>
+        </w:rPr>
+        <w:t xml:space="preserve"> dobavljaju svi dokument</w:t>
+      </w:r>
+      <w:r>
+        <w:rPr>
+          <w:lang w:val="sr-Latn-RS"/>
+        </w:rPr>
+        <w:t>i</w:t>
+      </w:r>
+      <w:r>
+        <w:rPr>
+          <w:lang w:val="sr-Latn-RS"/>
+        </w:rPr>
+        <w:t xml:space="preserve"> </w:t>
+      </w:r>
+      <w:r>
+        <w:rPr>
+          <w:lang w:val="sr-Latn-RS"/>
+        </w:rPr>
+        <w:t>kod kojih polje</w:t>
+      </w:r>
+      <w:r>
+        <w:rPr>
+          <w:lang w:val="sr-Latn-RS"/>
+        </w:rPr>
+        <w:t xml:space="preserve"> </w:t>
+      </w:r>
+      <w:r>
+        <w:rPr>
+          <w:i/>
+          <w:lang w:val="sr-Latn-RS"/>
+        </w:rPr>
+        <w:t>Title</w:t>
+      </w:r>
+      <w:r>
+        <w:rPr>
+          <w:lang w:val="sr-Latn-RS"/>
+        </w:rPr>
+        <w:t xml:space="preserve"> </w:t>
+      </w:r>
+      <w:r>
+        <w:rPr>
+          <w:lang w:val="sr-Latn-RS"/>
+        </w:rPr>
+        <w:t>sadrži</w:t>
+      </w:r>
+      <w:r>
+        <w:rPr>
+          <w:lang w:val="sr-Latn-RS"/>
+        </w:rPr>
+        <w:t xml:space="preserve"> reč </w:t>
+      </w:r>
+      <w:r>
+        <w:rPr>
+          <w:lang w:val="sr-Latn-RS"/>
+        </w:rPr>
+        <w:t>„</w:t>
+      </w:r>
+      <w:r>
+        <w:rPr>
+          <w:i/>
+          <w:lang w:val="sr-Latn-RS"/>
+        </w:rPr>
+        <w:t>implementacija</w:t>
+      </w:r>
+      <w:r>
+        <w:rPr>
+          <w:lang w:val="sr-Latn-RS"/>
+        </w:rPr>
+        <w:t>“</w:t>
+      </w:r>
+      <w:r>
+        <w:rPr>
+          <w:lang w:val="sr-Latn-RS"/>
+        </w:rPr>
+        <w:t xml:space="preserve">. Nakon toga se vrši filtracija dokumenata, tako da krajnji rezultat sadrži samo ona pitanja koja su postavljena u poslednjih 7 dana </w:t>
+      </w:r>
+      <w:r>
+        <w:t>[30].</w:t>
+      </w:r>
+    </w:p>
+    <w:p>
+      <w:pPr>
+        <w:pStyle w:val="Kod"/>
+        <w:ind w:left="450"/>
+      </w:pPr>
+      <w:r>
+        <w:rPr>
+          <w:color w:val="0000FF"/>
+        </w:rPr>
+        <w:t>var</w:t>
+      </w:r>
+      <w:r>
+        <w:t xml:space="preserve"> response = _elasticClient.Search&lt;Question&gt;(s =&gt; s</w:t>
+      </w:r>
+    </w:p>
+    <w:p>
+      <w:pPr>
+        <w:pStyle w:val="Kod"/>
+        <w:ind w:left="450"/>
+      </w:pPr>
+      <w:r>
+        <w:t xml:space="preserve">            .Query(q =&gt; q</w:t>
+      </w:r>
+    </w:p>
+    <w:p>
+      <w:pPr>
+        <w:pStyle w:val="Kod"/>
+        <w:ind w:left="450"/>
+      </w:pPr>
+      <w:r>
+        <w:t xml:space="preserve">                .Bool(b =&gt; b</w:t>
+      </w:r>
+    </w:p>
+    <w:p>
+      <w:pPr>
+        <w:pStyle w:val="Kod"/>
+        <w:ind w:left="450"/>
+      </w:pPr>
+      <w:r>
+        <w:t xml:space="preserve">                    .Must(m =&gt; m</w:t>
+      </w:r>
+    </w:p>
+    <w:p>
+      <w:pPr>
+        <w:pStyle w:val="Kod"/>
+        <w:ind w:left="450"/>
+      </w:pPr>
+      <w:r>
+        <w:t xml:space="preserve">                        .Match(mm =&gt; mm</w:t>
+      </w:r>
+    </w:p>
+    <w:p>
+      <w:pPr>
+        <w:pStyle w:val="Kod"/>
+        <w:ind w:left="450"/>
+      </w:pPr>
+      <w:r>
+        <w:t xml:space="preserve">                             .Field(f =&gt; f.Title)</w:t>
+      </w:r>
+    </w:p>
+    <w:p>
+      <w:pPr>
+        <w:pStyle w:val="Kod"/>
+        <w:ind w:left="450"/>
+      </w:pPr>
+      <w:r>
+        <w:t xml:space="preserve">                             .Query(</w:t>
+      </w:r>
+      <w:r>
+        <w:rPr>
+          <w:color w:val="A31515"/>
+        </w:rPr>
+        <w:t>"implementacija"</w:t>
+      </w:r>
+      <w:r>
+        <w:t>)</w:t>
+      </w:r>
+    </w:p>
+    <w:p>
+      <w:pPr>
+        <w:pStyle w:val="Kod"/>
+        <w:ind w:left="450"/>
+      </w:pPr>
+      <w:r>
+        <w:t xml:space="preserve">                        )</w:t>
+      </w:r>
+    </w:p>
+    <w:p>
+      <w:pPr>
+        <w:pStyle w:val="Kod"/>
+        <w:ind w:left="450"/>
+      </w:pPr>
+      <w:r>
+        <w:t xml:space="preserve">                    )</w:t>
+      </w:r>
+    </w:p>
+    <w:p>
+      <w:pPr>
+        <w:pStyle w:val="Kod"/>
+        <w:ind w:left="450"/>
+      </w:pPr>
+      <w:r>
+        <w:t xml:space="preserve">                    .Filter(f =&gt; f</w:t>
+      </w:r>
+    </w:p>
+    <w:p>
+      <w:pPr>
+        <w:pStyle w:val="Kod"/>
+        <w:ind w:left="450"/>
+      </w:pPr>
+      <w:r>
+        <w:t xml:space="preserve">                            .DateRange(r =&gt; r</w:t>
+      </w:r>
+    </w:p>
+    <w:p>
+      <w:pPr>
+        <w:pStyle w:val="Kod"/>
+        <w:ind w:left="450"/>
+      </w:pPr>
+      <w:r>
+        <w:t xml:space="preserve">                                .Field(ff =&gt; ff.PostedOn)</w:t>
+      </w:r>
+    </w:p>
+    <w:p>
+      <w:pPr>
+        <w:pStyle w:val="Kod"/>
+        <w:ind w:left="450"/>
+      </w:pPr>
+      <w:r>
+        <w:t xml:space="preserve">                                .GreaterThanOrEquals(DateTime.UtcNow.AddDays(-7))</w:t>
+      </w:r>
+    </w:p>
+    <w:p>
+      <w:pPr>
+        <w:pStyle w:val="Kod"/>
+        <w:ind w:left="450"/>
+      </w:pPr>
+      <w:r>
+        <w:t xml:space="preserve">                        )</w:t>
+      </w:r>
+    </w:p>
+    <w:p>
+      <w:pPr>
+        <w:pStyle w:val="Kod"/>
+        <w:ind w:left="450"/>
+      </w:pPr>
+      <w:r>
+        <w:t xml:space="preserve">                    )</w:t>
+      </w:r>
+    </w:p>
+    <w:p>
+      <w:pPr>
+        <w:pStyle w:val="Kod"/>
+        <w:ind w:left="450"/>
+      </w:pPr>
+      <w:r>
+        <w:t xml:space="preserve">                )</w:t>
+      </w:r>
+    </w:p>
+    <w:p>
+      <w:pPr>
+        <w:pStyle w:val="Kod"/>
+        <w:ind w:left="450"/>
+      </w:pPr>
+      <w:r>
+        <w:t xml:space="preserve">            )</w:t>
+      </w:r>
+    </w:p>
+    <w:p>
+      <w:pPr>
+        <w:pStyle w:val="Kod"/>
+        <w:ind w:left="450"/>
+      </w:pPr>
+      <w:r>
+        <w:t xml:space="preserve">        );</w:t>
+      </w:r>
+    </w:p>
+    <w:p>
+      <w:pPr>
+        <w:jc w:val="center"/>
+        <w:rPr>
+          <w:i/>
+        </w:rPr>
+      </w:pPr>
+      <w:r>
+        <w:rPr>
+          <w:i/>
+        </w:rPr>
+        <w:t xml:space="preserve">Listing 5: </w:t>
+      </w:r>
+      <w:r>
+        <w:rPr>
+          <w:i/>
+        </w:rPr>
+        <w:t>Kombinovani upi</w:t>
+      </w:r>
+      <w:r>
+        <w:rPr>
+          <w:i/>
+        </w:rPr>
+        <w:t>t</w:t>
+      </w:r>
+    </w:p>
+    <w:p>
+      <w:pPr>
+        <w:rPr>
+          <w:lang w:val="sr-Latn-RS"/>
+        </w:rPr>
+      </w:pPr>
+      <w:r>
+        <w:rPr>
+          <w:lang w:val="sr-Latn-RS"/>
+        </w:rPr>
+        <w:t>Featuers of serch engines</w:t>
+      </w:r>
+    </w:p>
+    <w:p>
+      <w:pPr>
         <w:pStyle w:val="Heading1"/>
         <w:rPr>
           <w:lang w:val="sr-Latn-RS"/>
         </w:rPr>
       </w:pPr>
-      <w:bookmarkStart w:id="17" w:name="_Toc175775159"/>
+      <w:bookmarkStart w:id="19" w:name="_Toc175831683"/>
       <w:r>
         <w:rPr>
           <w:lang w:val="sr-Latn-RS"/>
@@ -15025,7 +16847,7 @@
         </w:rPr>
         <w:t>ak</w:t>
       </w:r>
-      <w:bookmarkEnd w:id="17"/>
+      <w:bookmarkEnd w:id="19"/>
     </w:p>
     <w:p>
       <w:pPr>
@@ -15045,7 +16867,7 @@
           <w:lang w:val="sr-Latn-RS"/>
         </w:rPr>
       </w:pPr>
-      <w:bookmarkStart w:id="18" w:name="_Toc175775160"/>
+      <w:bookmarkStart w:id="20" w:name="_Toc175831684"/>
       <w:r>
         <w:rPr>
           <w:lang w:val="sr-Latn-RS"/>
@@ -15053,7 +16875,7 @@
         <w:lastRenderedPageBreak/>
         <w:t>Literatura</w:t>
       </w:r>
-      <w:bookmarkEnd w:id="18"/>
+      <w:bookmarkEnd w:id="20"/>
     </w:p>
     <w:p>
       <w:pPr>
@@ -16445,31 +18267,7 @@
         <w:rPr>
           <w:lang w:val="sr-Latn-RS"/>
         </w:rPr>
-        <w:t xml:space="preserve"> Elastic, </w:t>
-      </w:r>
-      <w:r>
-        <w:rPr>
-          <w:lang w:val="sr-Latn-RS"/>
-        </w:rPr>
-        <w:t>„</w:t>
-      </w:r>
-      <w:r>
-        <w:rPr>
-          <w:lang w:val="sr-Latn-RS"/>
-        </w:rPr>
-        <w:t>Aliases</w:t>
-      </w:r>
-      <w:r>
-        <w:rPr>
-          <w:lang w:val="sr-Latn-RS"/>
-        </w:rPr>
-        <w:t>“</w:t>
-      </w:r>
-      <w:r>
-        <w:rPr>
-          <w:lang w:val="sr-Latn-RS"/>
-        </w:rPr>
-        <w:t xml:space="preserve">, </w:t>
+        <w:t xml:space="preserve"> Elastic, „Aliases“, </w:t>
       </w:r>
       <w:r>
         <w:rPr>
@@ -16500,31 +18298,7 @@
         <w:rPr>
           <w:lang w:val="sr-Latn-RS"/>
         </w:rPr>
-        <w:t xml:space="preserve"> Stackoverflow, </w:t>
-      </w:r>
-      <w:r>
-        <w:rPr>
-          <w:lang w:val="sr-Latn-RS"/>
-        </w:rPr>
-        <w:t>„</w:t>
-      </w:r>
-      <w:r>
-        <w:rPr>
-          <w:lang w:val="sr-Latn-RS"/>
-        </w:rPr>
-        <w:t>What are aliases in elasticsearch for?</w:t>
-      </w:r>
-      <w:r>
-        <w:rPr>
-          <w:lang w:val="sr-Latn-RS"/>
-        </w:rPr>
-        <w:t>“</w:t>
-      </w:r>
-      <w:r>
-        <w:rPr>
-          <w:lang w:val="sr-Latn-RS"/>
-        </w:rPr>
-        <w:t xml:space="preserve">, </w:t>
+        <w:t xml:space="preserve"> Stackoverflow, „What are aliases in elasticsearch for?“, </w:t>
       </w:r>
       <w:r>
         <w:rPr>
@@ -16538,6 +18312,37 @@
           <w:lang w:val="sr-Latn-RS"/>
         </w:rPr>
         <w:t>, Objašnjenje o korišćenju aliasa.</w:t>
+      </w:r>
+    </w:p>
+    <w:p>
+      <w:pPr>
+        <w:numPr>
+          <w:ilvl w:val="0"/>
+          <w:numId w:val="4"/>
+        </w:numPr>
+        <w:spacing w:after="0" w:line="276" w:lineRule="auto"/>
+        <w:rPr>
+          <w:lang w:val="sr-Latn-RS"/>
+        </w:rPr>
+      </w:pPr>
+      <w:r>
+        <w:rPr>
+          <w:lang w:val="sr-Latn-RS"/>
+        </w:rPr>
+        <w:t xml:space="preserve"> Elastic, „Writing queries“, </w:t>
+      </w:r>
+      <w:r>
+        <w:rPr>
+          <w:i/>
+          <w:lang w:val="sr-Latn-RS"/>
+        </w:rPr>
+        <w:t>https://www.elastic.co/guide/en/elasticsearch/client/net-api/7.17</w:t>
+      </w:r>
+      <w:r>
+        <w:rPr>
+          <w:lang w:val="sr-Latn-RS"/>
+        </w:rPr>
+        <w:t>, Pisanje upita korišćenjem NEST biblioteke</w:t>
       </w:r>
     </w:p>
     <w:p>
@@ -16551,7 +18356,7 @@
           <w:lang w:val="sr-Latn-RS"/>
         </w:rPr>
       </w:pPr>
-      <w:bookmarkStart w:id="19" w:name="_Toc175775161"/>
+      <w:bookmarkStart w:id="21" w:name="_Toc175831685"/>
       <w:r>
         <w:rPr>
           <w:lang w:val="sr-Latn-RS"/>
@@ -16559,7 +18364,7 @@
         <w:lastRenderedPageBreak/>
         <w:t>Dodatak A</w:t>
       </w:r>
-      <w:bookmarkEnd w:id="19"/>
+      <w:bookmarkEnd w:id="21"/>
     </w:p>
     <w:p>
       <w:pPr>
@@ -16622,7 +18427,7 @@
           <w:lang w:val="sr-Latn-RS"/>
         </w:rPr>
       </w:pPr>
-      <w:bookmarkStart w:id="20" w:name="_Toc175775162"/>
+      <w:bookmarkStart w:id="22" w:name="_Toc175831686"/>
       <w:r>
         <w:rPr>
           <w:lang w:val="sr-Latn-RS"/>
@@ -16630,7 +18435,7 @@
         <w:lastRenderedPageBreak/>
         <w:t>Dodatak B</w:t>
       </w:r>
-      <w:bookmarkEnd w:id="20"/>
+      <w:bookmarkEnd w:id="22"/>
     </w:p>
     <w:p>
       <w:pPr>
@@ -16650,7 +18455,7 @@
           <w:lang w:val="sr-Latn-RS"/>
         </w:rPr>
       </w:pPr>
-      <w:bookmarkStart w:id="21" w:name="_Toc175775163"/>
+      <w:bookmarkStart w:id="23" w:name="_Toc175831687"/>
       <w:r>
         <w:rPr>
           <w:lang w:val="sr-Latn-RS"/>
@@ -16658,7 +18463,7 @@
         <w:lastRenderedPageBreak/>
         <w:t>Podaci o kandidatu</w:t>
       </w:r>
-      <w:bookmarkEnd w:id="21"/>
+      <w:bookmarkEnd w:id="23"/>
     </w:p>
     <w:p>
       <w:pPr>
@@ -16846,7 +18651,7 @@
         <w:noProof/>
         <w:lang w:val="sr-Latn-RS"/>
       </w:rPr>
-      <w:t>18</w:t>
+      <w:t>23</w:t>
     </w:r>
     <w:r>
       <w:rPr>
@@ -17225,6 +19030,119 @@
     </w:lvl>
   </w:abstractNum>
   <w:abstractNum w:abstractNumId="3" w15:restartNumberingAfterBreak="0">
+    <w:nsid w:val="354B3EDE"/>
+    <w:multiLevelType w:val="hybridMultilevel"/>
+    <w:tmpl w:val="2F4CBF52"/>
+    <w:lvl w:ilvl="0" w:tplc="7C08B664">
+      <w:start w:val="3"/>
+      <w:numFmt w:val="bullet"/>
+      <w:lvlText w:val="-"/>
+      <w:lvlJc w:val="left"/>
+      <w:pPr>
+        <w:ind w:left="771" w:hanging="360"/>
+      </w:pPr>
+      <w:rPr>
+        <w:rFonts w:ascii="Calibri" w:eastAsiaTheme="minorHAnsi" w:hAnsi="Calibri" w:cs="Calibri" w:hint="default"/>
+      </w:rPr>
+    </w:lvl>
+    <w:lvl w:ilvl="1" w:tplc="04090003" w:tentative="1">
+      <w:start w:val="1"/>
+      <w:numFmt w:val="bullet"/>
+      <w:lvlText w:val="o"/>
+      <w:lvlJc w:val="left"/>
+      <w:pPr>
+        <w:ind w:left="1491" w:hanging="360"/>
+      </w:pPr>
+      <w:rPr>
+        <w:rFonts w:ascii="Courier New" w:hAnsi="Courier New" w:cs="Courier New" w:hint="default"/>
+      </w:rPr>
+    </w:lvl>
+    <w:lvl w:ilvl="2" w:tplc="04090005" w:tentative="1">
+      <w:start w:val="1"/>
+      <w:numFmt w:val="bullet"/>
+      <w:lvlText w:val=""/>
+      <w:lvlJc w:val="left"/>
+      <w:pPr>
+        <w:ind w:left="2211" w:hanging="360"/>
+      </w:pPr>
+      <w:rPr>
+        <w:rFonts w:ascii="Wingdings" w:hAnsi="Wingdings" w:hint="default"/>
+      </w:rPr>
+    </w:lvl>
+    <w:lvl w:ilvl="3" w:tplc="04090001" w:tentative="1">
+      <w:start w:val="1"/>
+      <w:numFmt w:val="bullet"/>
+      <w:lvlText w:val=""/>
+      <w:lvlJc w:val="left"/>
+      <w:pPr>
+        <w:ind w:left="2931" w:hanging="360"/>
+      </w:pPr>
+      <w:rPr>
+        <w:rFonts w:ascii="Symbol" w:hAnsi="Symbol" w:hint="default"/>
+      </w:rPr>
+    </w:lvl>
+    <w:lvl w:ilvl="4" w:tplc="04090003" w:tentative="1">
+      <w:start w:val="1"/>
+      <w:numFmt w:val="bullet"/>
+      <w:lvlText w:val="o"/>
+      <w:lvlJc w:val="left"/>
+      <w:pPr>
+        <w:ind w:left="3651" w:hanging="360"/>
+      </w:pPr>
+      <w:rPr>
+        <w:rFonts w:ascii="Courier New" w:hAnsi="Courier New" w:cs="Courier New" w:hint="default"/>
+      </w:rPr>
+    </w:lvl>
+    <w:lvl w:ilvl="5" w:tplc="04090005" w:tentative="1">
+      <w:start w:val="1"/>
+      <w:numFmt w:val="bullet"/>
+      <w:lvlText w:val=""/>
+      <w:lvlJc w:val="left"/>
+      <w:pPr>
+        <w:ind w:left="4371" w:hanging="360"/>
+      </w:pPr>
+      <w:rPr>
+        <w:rFonts w:ascii="Wingdings" w:hAnsi="Wingdings" w:hint="default"/>
+      </w:rPr>
+    </w:lvl>
+    <w:lvl w:ilvl="6" w:tplc="04090001" w:tentative="1">
+      <w:start w:val="1"/>
+      <w:numFmt w:val="bullet"/>
+      <w:lvlText w:val=""/>
+      <w:lvlJc w:val="left"/>
+      <w:pPr>
+        <w:ind w:left="5091" w:hanging="360"/>
+      </w:pPr>
+      <w:rPr>
+        <w:rFonts w:ascii="Symbol" w:hAnsi="Symbol" w:hint="default"/>
+      </w:rPr>
+    </w:lvl>
+    <w:lvl w:ilvl="7" w:tplc="04090003" w:tentative="1">
+      <w:start w:val="1"/>
+      <w:numFmt w:val="bullet"/>
+      <w:lvlText w:val="o"/>
+      <w:lvlJc w:val="left"/>
+      <w:pPr>
+        <w:ind w:left="5811" w:hanging="360"/>
+      </w:pPr>
+      <w:rPr>
+        <w:rFonts w:ascii="Courier New" w:hAnsi="Courier New" w:cs="Courier New" w:hint="default"/>
+      </w:rPr>
+    </w:lvl>
+    <w:lvl w:ilvl="8" w:tplc="04090005" w:tentative="1">
+      <w:start w:val="1"/>
+      <w:numFmt w:val="bullet"/>
+      <w:lvlText w:val=""/>
+      <w:lvlJc w:val="left"/>
+      <w:pPr>
+        <w:ind w:left="6531" w:hanging="360"/>
+      </w:pPr>
+      <w:rPr>
+        <w:rFonts w:ascii="Wingdings" w:hAnsi="Wingdings" w:hint="default"/>
+      </w:rPr>
+    </w:lvl>
+  </w:abstractNum>
+  <w:abstractNum w:abstractNumId="4" w15:restartNumberingAfterBreak="0">
     <w:nsid w:val="3CFB171A"/>
     <w:multiLevelType w:val="multilevel"/>
     <w:tmpl w:val="AD449122"/>
@@ -17309,7 +19227,7 @@
       <w:lvlJc w:val="left"/>
     </w:lvl>
   </w:abstractNum>
-  <w:abstractNum w:abstractNumId="4" w15:restartNumberingAfterBreak="0">
+  <w:abstractNum w:abstractNumId="5" w15:restartNumberingAfterBreak="0">
     <w:nsid w:val="3E643407"/>
     <w:multiLevelType w:val="hybridMultilevel"/>
     <w:tmpl w:val="6EF651C4"/>
@@ -17398,7 +19316,7 @@
       </w:pPr>
     </w:lvl>
   </w:abstractNum>
-  <w:abstractNum w:abstractNumId="5" w15:restartNumberingAfterBreak="0">
+  <w:abstractNum w:abstractNumId="6" w15:restartNumberingAfterBreak="0">
     <w:nsid w:val="41FF0A1A"/>
     <w:multiLevelType w:val="hybridMultilevel"/>
     <w:tmpl w:val="87C2A61A"/>
@@ -17511,7 +19429,7 @@
       </w:rPr>
     </w:lvl>
   </w:abstractNum>
-  <w:abstractNum w:abstractNumId="6" w15:restartNumberingAfterBreak="0">
+  <w:abstractNum w:abstractNumId="7" w15:restartNumberingAfterBreak="0">
     <w:nsid w:val="43030184"/>
     <w:multiLevelType w:val="hybridMultilevel"/>
     <w:tmpl w:val="8124B808"/>
@@ -17624,7 +19542,7 @@
       </w:rPr>
     </w:lvl>
   </w:abstractNum>
-  <w:abstractNum w:abstractNumId="7" w15:restartNumberingAfterBreak="0">
+  <w:abstractNum w:abstractNumId="8" w15:restartNumberingAfterBreak="0">
     <w:nsid w:val="5F2F5B49"/>
     <w:multiLevelType w:val="hybridMultilevel"/>
     <w:tmpl w:val="522A732C"/>
@@ -17737,7 +19655,7 @@
       </w:rPr>
     </w:lvl>
   </w:abstractNum>
-  <w:abstractNum w:abstractNumId="8" w15:restartNumberingAfterBreak="0">
+  <w:abstractNum w:abstractNumId="9" w15:restartNumberingAfterBreak="0">
     <w:nsid w:val="602649C6"/>
     <w:multiLevelType w:val="hybridMultilevel"/>
     <w:tmpl w:val="00F8A9A2"/>
@@ -17850,7 +19768,7 @@
       </w:rPr>
     </w:lvl>
   </w:abstractNum>
-  <w:abstractNum w:abstractNumId="9" w15:restartNumberingAfterBreak="0">
+  <w:abstractNum w:abstractNumId="10" w15:restartNumberingAfterBreak="0">
     <w:nsid w:val="673F25BA"/>
     <w:multiLevelType w:val="hybridMultilevel"/>
     <w:tmpl w:val="F676BAEA"/>
@@ -17963,7 +19881,7 @@
       </w:rPr>
     </w:lvl>
   </w:abstractNum>
-  <w:abstractNum w:abstractNumId="10" w15:restartNumberingAfterBreak="0">
+  <w:abstractNum w:abstractNumId="11" w15:restartNumberingAfterBreak="0">
     <w:nsid w:val="71DF59C2"/>
     <w:multiLevelType w:val="multilevel"/>
     <w:tmpl w:val="0409001F"/>
@@ -18050,19 +19968,19 @@
     </w:lvl>
   </w:abstractNum>
   <w:num w:numId="1">
-    <w:abstractNumId w:val="10"/>
+    <w:abstractNumId w:val="11"/>
   </w:num>
   <w:num w:numId="2">
-    <w:abstractNumId w:val="3"/>
+    <w:abstractNumId w:val="4"/>
   </w:num>
   <w:num w:numId="3">
     <w:abstractNumId w:val="1"/>
   </w:num>
   <w:num w:numId="4">
-    <w:abstractNumId w:val="4"/>
+    <w:abstractNumId w:val="5"/>
   </w:num>
   <w:num w:numId="5">
-    <w:abstractNumId w:val="4"/>
+    <w:abstractNumId w:val="5"/>
     <w:lvlOverride w:ilvl="0">
       <w:startOverride w:val="1"/>
     </w:lvlOverride>
@@ -18095,22 +20013,25 @@
     <w:abstractNumId w:val="2"/>
   </w:num>
   <w:num w:numId="7">
-    <w:abstractNumId w:val="9"/>
+    <w:abstractNumId w:val="10"/>
   </w:num>
   <w:num w:numId="8">
-    <w:abstractNumId w:val="7"/>
+    <w:abstractNumId w:val="8"/>
   </w:num>
   <w:num w:numId="9">
-    <w:abstractNumId w:val="5"/>
+    <w:abstractNumId w:val="6"/>
   </w:num>
   <w:num w:numId="10">
-    <w:abstractNumId w:val="6"/>
+    <w:abstractNumId w:val="7"/>
   </w:num>
   <w:num w:numId="11">
     <w:abstractNumId w:val="0"/>
   </w:num>
   <w:num w:numId="12">
-    <w:abstractNumId w:val="8"/>
+    <w:abstractNumId w:val="9"/>
+  </w:num>
+  <w:num w:numId="13">
+    <w:abstractNumId w:val="3"/>
   </w:num>
 </w:numbering>
 </file>
@@ -18508,7 +20429,7 @@
   <w:style w:type="paragraph" w:default="1" w:styleId="Normal">
     <w:name w:val="Normal"/>
     <w:qFormat/>
-    <w:rsid w:val="0049205D"/>
+    <w:rsid w:val="0021554D"/>
   </w:style>
   <w:style w:type="paragraph" w:styleId="Heading1">
     <w:name w:val="heading 1"/>
@@ -19421,7 +21342,7 @@
 </file>
 
 <file path=customXml/itemProps1.xml><?xml version="1.0" encoding="utf-8"?>
-<ds:datastoreItem xmlns:ds="http://schemas.openxmlformats.org/officeDocument/2006/customXml" ds:itemID="{D9CF36E3-97B3-4011-AA2A-80CD6593AD94}">
+<ds:datastoreItem xmlns:ds="http://schemas.openxmlformats.org/officeDocument/2006/customXml" ds:itemID="{303D00F6-B9C3-4AAE-B513-612432019617}">
   <ds:schemaRefs>
     <ds:schemaRef ds:uri="http://schemas.openxmlformats.org/officeDocument/2006/bibliography"/>
   </ds:schemaRefs>

</xml_diff>

<commit_message>
feat: text analysis and stemming
</commit_message>
<xml_diff>
--- a/Nevena Gligorov diplomski v1.docx
+++ b/Nevena Gligorov diplomski v1.docx
@@ -64,7 +64,7 @@
                 <v:shape id="_x0000_i1025" type="#_x0000_t75" style="width:63.85pt;height:63.85pt" o:ole="" fillcolor="window">
                   <v:imagedata r:id="rId8" o:title=""/>
                 </v:shape>
-                <o:OLEObject Type="Embed" ProgID="CorelDraw.Graphic.7" ShapeID="_x0000_i1025" DrawAspect="Content" ObjectID="_1786708389" r:id="rId9"/>
+                <o:OLEObject Type="Embed" ProgID="CorelDraw.Graphic.7" ShapeID="_x0000_i1025" DrawAspect="Content" ObjectID="_1786730544" r:id="rId9"/>
               </w:object>
             </w:r>
           </w:p>
@@ -5903,7 +5903,7 @@
             </w:rPr>
             <w:fldChar w:fldCharType="separate"/>
           </w:r>
-          <w:hyperlink w:anchor="_Toc175831665" w:history="1">
+          <w:hyperlink w:anchor="_Toc176103403" w:history="1">
             <w:r>
               <w:rPr>
                 <w:rStyle w:val="Hyperlink"/>
@@ -5946,7 +5946,7 @@
                 <w:noProof/>
                 <w:webHidden/>
               </w:rPr>
-              <w:instrText xml:space="preserve"> PAGEREF _Toc175831665 \h </w:instrText>
+              <w:instrText xml:space="preserve"> PAGEREF _Toc176103403 \h </w:instrText>
             </w:r>
             <w:r>
               <w:rPr>
@@ -5989,7 +5989,7 @@
               <w:noProof/>
             </w:rPr>
           </w:pPr>
-          <w:hyperlink w:anchor="_Toc175831666" w:history="1">
+          <w:hyperlink w:anchor="_Toc176103404" w:history="1">
             <w:r>
               <w:rPr>
                 <w:rStyle w:val="Hyperlink"/>
@@ -6032,7 +6032,7 @@
                 <w:noProof/>
                 <w:webHidden/>
               </w:rPr>
-              <w:instrText xml:space="preserve"> PAGEREF _Toc175831666 \h </w:instrText>
+              <w:instrText xml:space="preserve"> PAGEREF _Toc176103404 \h </w:instrText>
             </w:r>
             <w:r>
               <w:rPr>
@@ -6075,7 +6075,7 @@
               <w:noProof/>
             </w:rPr>
           </w:pPr>
-          <w:hyperlink w:anchor="_Toc175831667" w:history="1">
+          <w:hyperlink w:anchor="_Toc176103405" w:history="1">
             <w:r>
               <w:rPr>
                 <w:rStyle w:val="Hyperlink"/>
@@ -6118,7 +6118,7 @@
                 <w:noProof/>
                 <w:webHidden/>
               </w:rPr>
-              <w:instrText xml:space="preserve"> PAGEREF _Toc175831667 \h </w:instrText>
+              <w:instrText xml:space="preserve"> PAGEREF _Toc176103405 \h </w:instrText>
             </w:r>
             <w:r>
               <w:rPr>
@@ -6161,7 +6161,7 @@
               <w:noProof/>
             </w:rPr>
           </w:pPr>
-          <w:hyperlink w:anchor="_Toc175831668" w:history="1">
+          <w:hyperlink w:anchor="_Toc176103406" w:history="1">
             <w:r>
               <w:rPr>
                 <w:rStyle w:val="Hyperlink"/>
@@ -6204,7 +6204,7 @@
                 <w:noProof/>
                 <w:webHidden/>
               </w:rPr>
-              <w:instrText xml:space="preserve"> PAGEREF _Toc175831668 \h </w:instrText>
+              <w:instrText xml:space="preserve"> PAGEREF _Toc176103406 \h </w:instrText>
             </w:r>
             <w:r>
               <w:rPr>
@@ -6247,7 +6247,7 @@
               <w:noProof/>
             </w:rPr>
           </w:pPr>
-          <w:hyperlink w:anchor="_Toc175831669" w:history="1">
+          <w:hyperlink w:anchor="_Toc176103407" w:history="1">
             <w:r>
               <w:rPr>
                 <w:rStyle w:val="Hyperlink"/>
@@ -6290,7 +6290,7 @@
                 <w:noProof/>
                 <w:webHidden/>
               </w:rPr>
-              <w:instrText xml:space="preserve"> PAGEREF _Toc175831669 \h </w:instrText>
+              <w:instrText xml:space="preserve"> PAGEREF _Toc176103407 \h </w:instrText>
             </w:r>
             <w:r>
               <w:rPr>
@@ -6332,7 +6332,7 @@
               <w:noProof/>
             </w:rPr>
           </w:pPr>
-          <w:hyperlink w:anchor="_Toc175831670" w:history="1">
+          <w:hyperlink w:anchor="_Toc176103408" w:history="1">
             <w:r>
               <w:rPr>
                 <w:rStyle w:val="Hyperlink"/>
@@ -6378,7 +6378,7 @@
                 <w:noProof/>
                 <w:webHidden/>
               </w:rPr>
-              <w:instrText xml:space="preserve"> PAGEREF _Toc175831670 \h </w:instrText>
+              <w:instrText xml:space="preserve"> PAGEREF _Toc176103408 \h </w:instrText>
             </w:r>
             <w:r>
               <w:rPr>
@@ -6420,7 +6420,7 @@
               <w:noProof/>
             </w:rPr>
           </w:pPr>
-          <w:hyperlink w:anchor="_Toc175831671" w:history="1">
+          <w:hyperlink w:anchor="_Toc176103409" w:history="1">
             <w:r>
               <w:rPr>
                 <w:rStyle w:val="Hyperlink"/>
@@ -6449,7 +6449,7 @@
                 <w:noProof/>
                 <w:webHidden/>
               </w:rPr>
-              <w:instrText xml:space="preserve"> PAGEREF _Toc175831671 \h </w:instrText>
+              <w:instrText xml:space="preserve"> PAGEREF _Toc176103409 \h </w:instrText>
             </w:r>
             <w:r>
               <w:rPr>
@@ -6491,7 +6491,7 @@
               <w:noProof/>
             </w:rPr>
           </w:pPr>
-          <w:hyperlink w:anchor="_Toc175831672" w:history="1">
+          <w:hyperlink w:anchor="_Toc176103410" w:history="1">
             <w:r>
               <w:rPr>
                 <w:rStyle w:val="Hyperlink"/>
@@ -6520,7 +6520,7 @@
                 <w:noProof/>
                 <w:webHidden/>
               </w:rPr>
-              <w:instrText xml:space="preserve"> PAGEREF _Toc175831672 \h </w:instrText>
+              <w:instrText xml:space="preserve"> PAGEREF _Toc176103410 \h </w:instrText>
             </w:r>
             <w:r>
               <w:rPr>
@@ -6562,7 +6562,7 @@
               <w:noProof/>
             </w:rPr>
           </w:pPr>
-          <w:hyperlink w:anchor="_Toc175831673" w:history="1">
+          <w:hyperlink w:anchor="_Toc176103411" w:history="1">
             <w:r>
               <w:rPr>
                 <w:rStyle w:val="Hyperlink"/>
@@ -6590,7 +6590,7 @@
                 <w:noProof/>
                 <w:webHidden/>
               </w:rPr>
-              <w:instrText xml:space="preserve"> PAGEREF _Toc175831673 \h </w:instrText>
+              <w:instrText xml:space="preserve"> PAGEREF _Toc176103411 \h </w:instrText>
             </w:r>
             <w:r>
               <w:rPr>
@@ -6633,7 +6633,7 @@
               <w:noProof/>
             </w:rPr>
           </w:pPr>
-          <w:hyperlink w:anchor="_Toc175831674" w:history="1">
+          <w:hyperlink w:anchor="_Toc176103412" w:history="1">
             <w:r>
               <w:rPr>
                 <w:rStyle w:val="Hyperlink"/>
@@ -6685,7 +6685,7 @@
                 <w:noProof/>
                 <w:webHidden/>
               </w:rPr>
-              <w:instrText xml:space="preserve"> PAGEREF _Toc175831674 \h </w:instrText>
+              <w:instrText xml:space="preserve"> PAGEREF _Toc176103412 \h </w:instrText>
             </w:r>
             <w:r>
               <w:rPr>
@@ -6728,7 +6728,7 @@
               <w:noProof/>
             </w:rPr>
           </w:pPr>
-          <w:hyperlink w:anchor="_Toc175831675" w:history="1">
+          <w:hyperlink w:anchor="_Toc176103413" w:history="1">
             <w:r>
               <w:rPr>
                 <w:rStyle w:val="Hyperlink"/>
@@ -6788,7 +6788,7 @@
                 <w:noProof/>
                 <w:webHidden/>
               </w:rPr>
-              <w:instrText xml:space="preserve"> PAGEREF _Toc175831675 \h </w:instrText>
+              <w:instrText xml:space="preserve"> PAGEREF _Toc176103413 \h </w:instrText>
             </w:r>
             <w:r>
               <w:rPr>
@@ -6831,7 +6831,7 @@
               <w:noProof/>
             </w:rPr>
           </w:pPr>
-          <w:hyperlink w:anchor="_Toc175831676" w:history="1">
+          <w:hyperlink w:anchor="_Toc176103414" w:history="1">
             <w:r>
               <w:rPr>
                 <w:rStyle w:val="Hyperlink"/>
@@ -6891,7 +6891,7 @@
                 <w:noProof/>
                 <w:webHidden/>
               </w:rPr>
-              <w:instrText xml:space="preserve"> PAGEREF _Toc175831676 \h </w:instrText>
+              <w:instrText xml:space="preserve"> PAGEREF _Toc176103414 \h </w:instrText>
             </w:r>
             <w:r>
               <w:rPr>
@@ -6933,7 +6933,7 @@
               <w:noProof/>
             </w:rPr>
           </w:pPr>
-          <w:hyperlink w:anchor="_Toc175831677" w:history="1">
+          <w:hyperlink w:anchor="_Toc176103415" w:history="1">
             <w:r>
               <w:rPr>
                 <w:rStyle w:val="Hyperlink"/>
@@ -6962,7 +6962,7 @@
                 <w:noProof/>
                 <w:webHidden/>
               </w:rPr>
-              <w:instrText xml:space="preserve"> PAGEREF _Toc175831677 \h </w:instrText>
+              <w:instrText xml:space="preserve"> PAGEREF _Toc176103415 \h </w:instrText>
             </w:r>
             <w:r>
               <w:rPr>
@@ -7004,7 +7004,7 @@
               <w:noProof/>
             </w:rPr>
           </w:pPr>
-          <w:hyperlink w:anchor="_Toc175831678" w:history="1">
+          <w:hyperlink w:anchor="_Toc176103416" w:history="1">
             <w:r>
               <w:rPr>
                 <w:rStyle w:val="Hyperlink"/>
@@ -7032,7 +7032,7 @@
                 <w:noProof/>
                 <w:webHidden/>
               </w:rPr>
-              <w:instrText xml:space="preserve"> PAGEREF _Toc175831678 \h </w:instrText>
+              <w:instrText xml:space="preserve"> PAGEREF _Toc176103416 \h </w:instrText>
             </w:r>
             <w:r>
               <w:rPr>
@@ -7074,7 +7074,7 @@
               <w:noProof/>
             </w:rPr>
           </w:pPr>
-          <w:hyperlink w:anchor="_Toc175831679" w:history="1">
+          <w:hyperlink w:anchor="_Toc176103417" w:history="1">
             <w:r>
               <w:rPr>
                 <w:rStyle w:val="Hyperlink"/>
@@ -7117,7 +7117,7 @@
                 <w:noProof/>
                 <w:webHidden/>
               </w:rPr>
-              <w:instrText xml:space="preserve"> PAGEREF _Toc175831679 \h </w:instrText>
+              <w:instrText xml:space="preserve"> PAGEREF _Toc176103417 \h </w:instrText>
             </w:r>
             <w:r>
               <w:rPr>
@@ -7137,7 +7137,7 @@
                 <w:noProof/>
                 <w:webHidden/>
               </w:rPr>
-              <w:t>16</w:t>
+              <w:t>15</w:t>
             </w:r>
             <w:r>
               <w:rPr>
@@ -7159,7 +7159,7 @@
               <w:noProof/>
             </w:rPr>
           </w:pPr>
-          <w:hyperlink w:anchor="_Toc175831680" w:history="1">
+          <w:hyperlink w:anchor="_Toc176103418" w:history="1">
             <w:r>
               <w:rPr>
                 <w:rStyle w:val="Hyperlink"/>
@@ -7202,7 +7202,7 @@
                 <w:noProof/>
                 <w:webHidden/>
               </w:rPr>
-              <w:instrText xml:space="preserve"> PAGEREF _Toc175831680 \h </w:instrText>
+              <w:instrText xml:space="preserve"> PAGEREF _Toc176103418 \h </w:instrText>
             </w:r>
             <w:r>
               <w:rPr>
@@ -7222,7 +7222,7 @@
                 <w:noProof/>
                 <w:webHidden/>
               </w:rPr>
-              <w:t>17</w:t>
+              <w:t>16</w:t>
             </w:r>
             <w:r>
               <w:rPr>
@@ -7244,7 +7244,7 @@
               <w:noProof/>
             </w:rPr>
           </w:pPr>
-          <w:hyperlink w:anchor="_Toc175831681" w:history="1">
+          <w:hyperlink w:anchor="_Toc176103419" w:history="1">
             <w:r>
               <w:rPr>
                 <w:rStyle w:val="Hyperlink"/>
@@ -7272,7 +7272,7 @@
                 <w:noProof/>
                 <w:webHidden/>
               </w:rPr>
-              <w:instrText xml:space="preserve"> PAGEREF _Toc175831681 \h </w:instrText>
+              <w:instrText xml:space="preserve"> PAGEREF _Toc176103419 \h </w:instrText>
             </w:r>
             <w:r>
               <w:rPr>
@@ -7315,7 +7315,7 @@
               <w:noProof/>
             </w:rPr>
           </w:pPr>
-          <w:hyperlink w:anchor="_Toc175831682" w:history="1">
+          <w:hyperlink w:anchor="_Toc176103420" w:history="1">
             <w:r>
               <w:rPr>
                 <w:rStyle w:val="Hyperlink"/>
@@ -7375,7 +7375,7 @@
                 <w:noProof/>
                 <w:webHidden/>
               </w:rPr>
-              <w:instrText xml:space="preserve"> PAGEREF _Toc175831682 \h </w:instrText>
+              <w:instrText xml:space="preserve"> PAGEREF _Toc176103420 \h </w:instrText>
             </w:r>
             <w:r>
               <w:rPr>
@@ -7395,7 +7395,147 @@
                 <w:noProof/>
                 <w:webHidden/>
               </w:rPr>
-              <w:t>18</w:t>
+              <w:t>17</w:t>
+            </w:r>
+            <w:r>
+              <w:rPr>
+                <w:noProof/>
+                <w:webHidden/>
+              </w:rPr>
+              <w:fldChar w:fldCharType="end"/>
+            </w:r>
+          </w:hyperlink>
+        </w:p>
+        <w:p>
+          <w:pPr>
+            <w:pStyle w:val="TOC3"/>
+            <w:tabs>
+              <w:tab w:val="right" w:leader="dot" w:pos="9350"/>
+            </w:tabs>
+            <w:rPr>
+              <w:rFonts w:eastAsiaTheme="minorEastAsia"/>
+              <w:noProof/>
+            </w:rPr>
+          </w:pPr>
+          <w:hyperlink w:anchor="_Toc176103421" w:history="1">
+            <w:r>
+              <w:rPr>
+                <w:rStyle w:val="Hyperlink"/>
+                <w:i/>
+                <w:noProof/>
+              </w:rPr>
+              <w:t>Text analysis</w:t>
+            </w:r>
+            <w:r>
+              <w:rPr>
+                <w:noProof/>
+                <w:webHidden/>
+              </w:rPr>
+              <w:tab/>
+            </w:r>
+            <w:r>
+              <w:rPr>
+                <w:noProof/>
+                <w:webHidden/>
+              </w:rPr>
+              <w:fldChar w:fldCharType="begin"/>
+            </w:r>
+            <w:r>
+              <w:rPr>
+                <w:noProof/>
+                <w:webHidden/>
+              </w:rPr>
+              <w:instrText xml:space="preserve"> PAGEREF _Toc176103421 \h </w:instrText>
+            </w:r>
+            <w:r>
+              <w:rPr>
+                <w:noProof/>
+                <w:webHidden/>
+              </w:rPr>
+            </w:r>
+            <w:r>
+              <w:rPr>
+                <w:noProof/>
+                <w:webHidden/>
+              </w:rPr>
+              <w:fldChar w:fldCharType="separate"/>
+            </w:r>
+            <w:r>
+              <w:rPr>
+                <w:noProof/>
+                <w:webHidden/>
+              </w:rPr>
+              <w:t>19</w:t>
+            </w:r>
+            <w:r>
+              <w:rPr>
+                <w:noProof/>
+                <w:webHidden/>
+              </w:rPr>
+              <w:fldChar w:fldCharType="end"/>
+            </w:r>
+          </w:hyperlink>
+        </w:p>
+        <w:p>
+          <w:pPr>
+            <w:pStyle w:val="TOC3"/>
+            <w:tabs>
+              <w:tab w:val="right" w:leader="dot" w:pos="9350"/>
+            </w:tabs>
+            <w:rPr>
+              <w:rFonts w:eastAsiaTheme="minorEastAsia"/>
+              <w:noProof/>
+            </w:rPr>
+          </w:pPr>
+          <w:hyperlink w:anchor="_Toc176103422" w:history="1">
+            <w:r>
+              <w:rPr>
+                <w:rStyle w:val="Hyperlink"/>
+                <w:i/>
+                <w:noProof/>
+              </w:rPr>
+              <w:t>Stemming</w:t>
+            </w:r>
+            <w:r>
+              <w:rPr>
+                <w:noProof/>
+                <w:webHidden/>
+              </w:rPr>
+              <w:tab/>
+            </w:r>
+            <w:r>
+              <w:rPr>
+                <w:noProof/>
+                <w:webHidden/>
+              </w:rPr>
+              <w:fldChar w:fldCharType="begin"/>
+            </w:r>
+            <w:r>
+              <w:rPr>
+                <w:noProof/>
+                <w:webHidden/>
+              </w:rPr>
+              <w:instrText xml:space="preserve"> PAGEREF _Toc176103422 \h </w:instrText>
+            </w:r>
+            <w:r>
+              <w:rPr>
+                <w:noProof/>
+                <w:webHidden/>
+              </w:rPr>
+            </w:r>
+            <w:r>
+              <w:rPr>
+                <w:noProof/>
+                <w:webHidden/>
+              </w:rPr>
+              <w:fldChar w:fldCharType="separate"/>
+            </w:r>
+            <w:r>
+              <w:rPr>
+                <w:noProof/>
+                <w:webHidden/>
+              </w:rPr>
+              <w:t>19</w:t>
             </w:r>
             <w:r>
               <w:rPr>
@@ -7418,7 +7558,7 @@
               <w:noProof/>
             </w:rPr>
           </w:pPr>
-          <w:hyperlink w:anchor="_Toc175831683" w:history="1">
+          <w:hyperlink w:anchor="_Toc176103423" w:history="1">
             <w:r>
               <w:rPr>
                 <w:rStyle w:val="Hyperlink"/>
@@ -7461,7 +7601,7 @@
                 <w:noProof/>
                 <w:webHidden/>
               </w:rPr>
-              <w:instrText xml:space="preserve"> PAGEREF _Toc175831683 \h </w:instrText>
+              <w:instrText xml:space="preserve"> PAGEREF _Toc176103423 \h </w:instrText>
             </w:r>
             <w:r>
               <w:rPr>
@@ -7481,7 +7621,7 @@
                 <w:noProof/>
                 <w:webHidden/>
               </w:rPr>
-              <w:t>19</w:t>
+              <w:t>20</w:t>
             </w:r>
             <w:r>
               <w:rPr>
@@ -7503,7 +7643,7 @@
               <w:noProof/>
             </w:rPr>
           </w:pPr>
-          <w:hyperlink w:anchor="_Toc175831684" w:history="1">
+          <w:hyperlink w:anchor="_Toc176103424" w:history="1">
             <w:r>
               <w:rPr>
                 <w:rStyle w:val="Hyperlink"/>
@@ -7531,7 +7671,7 @@
                 <w:noProof/>
                 <w:webHidden/>
               </w:rPr>
-              <w:instrText xml:space="preserve"> PAGEREF _Toc175831684 \h </w:instrText>
+              <w:instrText xml:space="preserve"> PAGEREF _Toc176103424 \h </w:instrText>
             </w:r>
             <w:r>
               <w:rPr>
@@ -7551,7 +7691,7 @@
                 <w:noProof/>
                 <w:webHidden/>
               </w:rPr>
-              <w:t>20</w:t>
+              <w:t>21</w:t>
             </w:r>
             <w:r>
               <w:rPr>
@@ -7573,7 +7713,7 @@
               <w:noProof/>
             </w:rPr>
           </w:pPr>
-          <w:hyperlink w:anchor="_Toc175831685" w:history="1">
+          <w:hyperlink w:anchor="_Toc176103425" w:history="1">
             <w:r>
               <w:rPr>
                 <w:rStyle w:val="Hyperlink"/>
@@ -7601,7 +7741,7 @@
                 <w:noProof/>
                 <w:webHidden/>
               </w:rPr>
-              <w:instrText xml:space="preserve"> PAGEREF _Toc175831685 \h </w:instrText>
+              <w:instrText xml:space="preserve"> PAGEREF _Toc176103425 \h </w:instrText>
             </w:r>
             <w:r>
               <w:rPr>
@@ -7621,7 +7761,7 @@
                 <w:noProof/>
                 <w:webHidden/>
               </w:rPr>
-              <w:t>22</w:t>
+              <w:t>23</w:t>
             </w:r>
             <w:r>
               <w:rPr>
@@ -7643,7 +7783,7 @@
               <w:noProof/>
             </w:rPr>
           </w:pPr>
-          <w:hyperlink w:anchor="_Toc175831686" w:history="1">
+          <w:hyperlink w:anchor="_Toc176103426" w:history="1">
             <w:r>
               <w:rPr>
                 <w:rStyle w:val="Hyperlink"/>
@@ -7671,7 +7811,7 @@
                 <w:noProof/>
                 <w:webHidden/>
               </w:rPr>
-              <w:instrText xml:space="preserve"> PAGEREF _Toc175831686 \h </w:instrText>
+              <w:instrText xml:space="preserve"> PAGEREF _Toc176103426 \h </w:instrText>
             </w:r>
             <w:r>
               <w:rPr>
@@ -7691,7 +7831,7 @@
                 <w:noProof/>
                 <w:webHidden/>
               </w:rPr>
-              <w:t>23</w:t>
+              <w:t>24</w:t>
             </w:r>
             <w:r>
               <w:rPr>
@@ -7713,7 +7853,7 @@
               <w:noProof/>
             </w:rPr>
           </w:pPr>
-          <w:hyperlink w:anchor="_Toc175831687" w:history="1">
+          <w:hyperlink w:anchor="_Toc176103427" w:history="1">
             <w:r>
               <w:rPr>
                 <w:rStyle w:val="Hyperlink"/>
@@ -7741,7 +7881,7 @@
                 <w:noProof/>
                 <w:webHidden/>
               </w:rPr>
-              <w:instrText xml:space="preserve"> PAGEREF _Toc175831687 \h </w:instrText>
+              <w:instrText xml:space="preserve"> PAGEREF _Toc176103427 \h </w:instrText>
             </w:r>
             <w:r>
               <w:rPr>
@@ -7761,7 +7901,7 @@
                 <w:noProof/>
                 <w:webHidden/>
               </w:rPr>
-              <w:t>24</w:t>
+              <w:t>25</w:t>
             </w:r>
             <w:r>
               <w:rPr>
@@ -7823,7 +7963,7 @@
           <w:lang w:val="sr-Latn-RS"/>
         </w:rPr>
       </w:pPr>
-      <w:bookmarkStart w:id="0" w:name="_Toc175831665"/>
+      <w:bookmarkStart w:id="0" w:name="_Toc176103403"/>
       <w:r>
         <w:rPr>
           <w:lang w:val="sr-Latn-RS"/>
@@ -7956,7 +8096,7 @@
           <w:lang w:val="sr-Latn-RS"/>
         </w:rPr>
       </w:pPr>
-      <w:bookmarkStart w:id="1" w:name="_Toc175831666"/>
+      <w:bookmarkStart w:id="1" w:name="_Toc176103404"/>
       <w:r>
         <w:rPr>
           <w:lang w:val="sr-Latn-RS"/>
@@ -8061,7 +8201,7 @@
           <w:lang w:val="sr-Latn-RS"/>
         </w:rPr>
       </w:pPr>
-      <w:bookmarkStart w:id="2" w:name="_Toc175831667"/>
+      <w:bookmarkStart w:id="2" w:name="_Toc176103405"/>
       <w:r>
         <w:rPr>
           <w:lang w:val="sr-Latn-RS"/>
@@ -10381,7 +10521,7 @@
           <w:lang w:val="sr-Latn-RS"/>
         </w:rPr>
       </w:pPr>
-      <w:bookmarkStart w:id="3" w:name="_Toc175831668"/>
+      <w:bookmarkStart w:id="3" w:name="_Toc176103406"/>
       <w:r>
         <w:rPr>
           <w:lang w:val="sr-Latn-RS"/>
@@ -10938,7 +11078,7 @@
           <w:lang w:val="sr-Latn-RS"/>
         </w:rPr>
       </w:pPr>
-      <w:bookmarkStart w:id="4" w:name="_Toc175831669"/>
+      <w:bookmarkStart w:id="4" w:name="_Toc176103407"/>
       <w:r>
         <w:rPr>
           <w:lang w:val="sr-Latn-RS"/>
@@ -10962,7 +11102,7 @@
           <w:lang w:val="sr-Latn-RS"/>
         </w:rPr>
       </w:pPr>
-      <w:bookmarkStart w:id="5" w:name="_Toc175831670"/>
+      <w:bookmarkStart w:id="5" w:name="_Toc176103408"/>
       <w:r>
         <w:rPr>
           <w:i/>
@@ -11309,7 +11449,7 @@
           <w:lang w:val="sr-Latn-RS"/>
         </w:rPr>
       </w:pPr>
-      <w:bookmarkStart w:id="6" w:name="_Toc175831671"/>
+      <w:bookmarkStart w:id="6" w:name="_Toc176103409"/>
       <w:r>
         <w:rPr>
           <w:i/>
@@ -11581,7 +11721,7 @@
           <w:lang w:val="sr-Latn-RS"/>
         </w:rPr>
       </w:pPr>
-      <w:bookmarkStart w:id="7" w:name="_Toc175831672"/>
+      <w:bookmarkStart w:id="7" w:name="_Toc176103410"/>
       <w:r>
         <w:rPr>
           <w:i/>
@@ -11733,7 +11873,7 @@
           <w:lang w:val="sr-Latn-RS"/>
         </w:rPr>
       </w:pPr>
-      <w:bookmarkStart w:id="8" w:name="_Toc175831673"/>
+      <w:bookmarkStart w:id="8" w:name="_Toc176103411"/>
       <w:r>
         <w:rPr>
           <w:lang w:val="sr-Latn-RS"/>
@@ -11790,7 +11930,7 @@
           <w:lang w:val="sr-Latn-RS"/>
         </w:rPr>
       </w:pPr>
-      <w:bookmarkStart w:id="9" w:name="_Toc175831674"/>
+      <w:bookmarkStart w:id="9" w:name="_Toc176103412"/>
       <w:r>
         <w:rPr>
           <w:i/>
@@ -11820,7 +11960,7 @@
           <w:lang w:val="sr-Latn-RS"/>
         </w:rPr>
       </w:pPr>
-      <w:bookmarkStart w:id="10" w:name="_Toc175831675"/>
+      <w:bookmarkStart w:id="10" w:name="_Toc176103413"/>
       <w:r>
         <w:rPr>
           <w:lang w:val="sr-Latn-RS"/>
@@ -12035,7 +12175,7 @@
         </w:rPr>
         <w:t xml:space="preserve"> </w:t>
       </w:r>
-      <w:bookmarkStart w:id="11" w:name="_Toc175831676"/>
+      <w:bookmarkStart w:id="11" w:name="_Toc176103414"/>
       <w:r>
         <w:rPr>
           <w:lang w:val="sr-Latn-RS"/>
@@ -12071,7 +12211,7 @@
           <w:lang w:val="sr-Latn-RS"/>
         </w:rPr>
       </w:pPr>
-      <w:bookmarkStart w:id="12" w:name="_Toc175831677"/>
+      <w:bookmarkStart w:id="12" w:name="_Toc176103415"/>
       <w:r>
         <w:rPr>
           <w:i/>
@@ -12240,11 +12380,10 @@
         <w:rPr>
           <w:noProof/>
         </w:rPr>
-        <w:lastRenderedPageBreak/>
         <w:drawing>
           <wp:inline distT="0" distB="0" distL="0" distR="0" wp14:anchorId="1AEBE159" wp14:editId="6630C71B">
-            <wp:extent cx="4105045" cy="2307772"/>
-            <wp:effectExtent l="0" t="0" r="0" b="0"/>
+            <wp:extent cx="3423557" cy="1924653"/>
+            <wp:effectExtent l="0" t="0" r="5715" b="0"/>
             <wp:docPr id="9" name="Picture 9"/>
             <wp:cNvGraphicFramePr>
               <a:graphicFrameLocks xmlns:a="http://schemas.openxmlformats.org/drawingml/2006/main" noChangeAspect="1"/>
@@ -12271,7 +12410,7 @@
                   <pic:spPr>
                     <a:xfrm>
                       <a:off x="0" y="0"/>
-                      <a:ext cx="4149421" cy="2332719"/>
+                      <a:ext cx="3486327" cy="1959941"/>
                     </a:xfrm>
                     <a:prstGeom prst="rect">
                       <a:avLst/>
@@ -12310,6 +12449,7 @@
           <w:i/>
           <w:lang w:val="sr-Latn-RS"/>
         </w:rPr>
+        <w:lastRenderedPageBreak/>
         <w:t>inverted index</w:t>
       </w:r>
       <w:r>
@@ -12390,8 +12530,8 @@
         </w:rPr>
         <w:drawing>
           <wp:inline distT="0" distB="0" distL="0" distR="0" wp14:anchorId="7853445A" wp14:editId="2D721FF7">
-            <wp:extent cx="3530600" cy="1984452"/>
-            <wp:effectExtent l="0" t="0" r="0" b="0"/>
+            <wp:extent cx="2937933" cy="1651331"/>
+            <wp:effectExtent l="0" t="0" r="0" b="6350"/>
             <wp:docPr id="10" name="Picture 10"/>
             <wp:cNvGraphicFramePr>
               <a:graphicFrameLocks xmlns:a="http://schemas.openxmlformats.org/drawingml/2006/main" noChangeAspect="1"/>
@@ -12418,7 +12558,7 @@
                   <pic:spPr>
                     <a:xfrm>
                       <a:off x="0" y="0"/>
-                      <a:ext cx="3609225" cy="2028645"/>
+                      <a:ext cx="3061816" cy="1720962"/>
                     </a:xfrm>
                     <a:prstGeom prst="rect">
                       <a:avLst/>
@@ -12446,7 +12586,7 @@
           <w:i/>
         </w:rPr>
       </w:pPr>
-      <w:bookmarkStart w:id="13" w:name="_Toc175831678"/>
+      <w:bookmarkStart w:id="13" w:name="_Toc176103416"/>
       <w:r>
         <w:rPr>
           <w:i/>
@@ -12640,7 +12780,6 @@
         <w:rPr>
           <w:noProof/>
         </w:rPr>
-        <w:lastRenderedPageBreak/>
         <w:drawing>
           <wp:inline distT="0" distB="0" distL="0" distR="0">
             <wp:extent cx="5943600" cy="879475"/>
@@ -12972,6 +13111,7 @@
         <w:rPr>
           <w:lang w:val="sr-Latn-RS"/>
         </w:rPr>
+        <w:lastRenderedPageBreak/>
         <w:t>„</w:t>
       </w:r>
       <w:r>
@@ -13372,7 +13512,6 @@
           <w:b/>
           <w:lang w:val="sr-Latn-RS"/>
         </w:rPr>
-        <w:lastRenderedPageBreak/>
         <w:t>bolje performanse pretrage</w:t>
       </w:r>
       <w:r>
@@ -13581,7 +13720,7 @@
           <w:i/>
         </w:rPr>
       </w:pPr>
-      <w:bookmarkStart w:id="14" w:name="_Toc175831679"/>
+      <w:bookmarkStart w:id="14" w:name="_Toc176103417"/>
       <w:r>
         <w:rPr>
           <w:i/>
@@ -13741,6 +13880,7 @@
           <w:b/>
           <w:i/>
         </w:rPr>
+        <w:lastRenderedPageBreak/>
         <w:t>master-eligible node</w:t>
       </w:r>
       <w:r>
@@ -14258,7 +14398,6 @@
         <w:rPr>
           <w:noProof/>
         </w:rPr>
-        <w:lastRenderedPageBreak/>
         <w:drawing>
           <wp:inline distT="0" distB="0" distL="0" distR="0">
             <wp:extent cx="5943600" cy="1634490"/>
@@ -14317,7 +14456,7 @@
           <w:i/>
         </w:rPr>
       </w:pPr>
-      <w:bookmarkStart w:id="15" w:name="_Toc175831680"/>
+      <w:bookmarkStart w:id="15" w:name="_Toc176103418"/>
       <w:r>
         <w:rPr>
           <w:i/>
@@ -14519,6 +14658,7 @@
           <w:b/>
           <w:lang w:val="sr-Latn-RS"/>
         </w:rPr>
+        <w:lastRenderedPageBreak/>
         <w:t>dinamički</w:t>
       </w:r>
       <w:r>
@@ -14989,7 +15129,7 @@
           <w:i/>
         </w:rPr>
       </w:pPr>
-      <w:bookmarkStart w:id="16" w:name="_Toc175831681"/>
+      <w:bookmarkStart w:id="16" w:name="_Toc176103419"/>
       <w:r>
         <w:rPr>
           <w:i/>
@@ -15047,313 +15187,313 @@
         <w:pStyle w:val="Kod"/>
       </w:pPr>
       <w:r>
+        <w:t>POST _aliases</w:t>
+      </w:r>
+    </w:p>
+    <w:p>
+      <w:pPr>
+        <w:pStyle w:val="Kod"/>
+      </w:pPr>
+      <w:r>
+        <w:t>{</w:t>
+      </w:r>
+    </w:p>
+    <w:p>
+      <w:pPr>
+        <w:pStyle w:val="Kod"/>
+      </w:pPr>
+      <w:r>
+        <w:t xml:space="preserve">  "actions": [</w:t>
+      </w:r>
+    </w:p>
+    <w:p>
+      <w:pPr>
+        <w:pStyle w:val="Kod"/>
+      </w:pPr>
+      <w:r>
+        <w:t xml:space="preserve">    {</w:t>
+      </w:r>
+    </w:p>
+    <w:p>
+      <w:pPr>
+        <w:pStyle w:val="Kod"/>
+      </w:pPr>
+      <w:r>
+        <w:t xml:space="preserve">      "add": {</w:t>
+      </w:r>
+    </w:p>
+    <w:p>
+      <w:pPr>
+        <w:pStyle w:val="Kod"/>
+      </w:pPr>
+      <w:r>
+        <w:t xml:space="preserve">        "</w:t>
+      </w:r>
+      <w:r>
+        <w:t>indices</w:t>
+      </w:r>
+      <w:r>
+        <w:t>": ["user-logs","question-logs", "comment-logs"],</w:t>
+      </w:r>
+    </w:p>
+    <w:p>
+      <w:pPr>
+        <w:pStyle w:val="Kod"/>
+      </w:pPr>
+      <w:r>
+        <w:t xml:space="preserve">        "alias": "logs"</w:t>
+      </w:r>
+    </w:p>
+    <w:p>
+      <w:pPr>
+        <w:pStyle w:val="Kod"/>
+      </w:pPr>
+      <w:r>
+        <w:t xml:space="preserve">      }</w:t>
+      </w:r>
+    </w:p>
+    <w:p>
+      <w:pPr>
+        <w:pStyle w:val="Kod"/>
+      </w:pPr>
+      <w:r>
+        <w:t xml:space="preserve">    }</w:t>
+      </w:r>
+    </w:p>
+    <w:p>
+      <w:pPr>
+        <w:pStyle w:val="Kod"/>
+      </w:pPr>
+      <w:r>
+        <w:t xml:space="preserve">  ]</w:t>
+      </w:r>
+    </w:p>
+    <w:p>
+      <w:pPr>
+        <w:pStyle w:val="Kod"/>
+      </w:pPr>
+      <w:r>
+        <w:t>}</w:t>
+      </w:r>
+    </w:p>
+    <w:p>
+      <w:pPr>
+        <w:jc w:val="center"/>
+        <w:rPr>
+          <w:i/>
+          <w:lang w:val="sr-Latn-RS"/>
+        </w:rPr>
+      </w:pPr>
+      <w:r>
+        <w:rPr>
+          <w:i/>
+        </w:rPr>
+        <w:t xml:space="preserve">Listing </w:t>
+      </w:r>
+      <w:r>
+        <w:rPr>
+          <w:i/>
+        </w:rPr>
+        <w:t>2</w:t>
+      </w:r>
+      <w:r>
+        <w:rPr>
+          <w:i/>
+        </w:rPr>
+        <w:t xml:space="preserve">: </w:t>
+      </w:r>
+      <w:r>
+        <w:rPr>
+          <w:i/>
+        </w:rPr>
+        <w:t>Alias, kao skup vi</w:t>
+      </w:r>
+      <w:r>
+        <w:rPr>
+          <w:i/>
+          <w:lang w:val="sr-Latn-RS"/>
+        </w:rPr>
+        <w:t>še indeksa</w:t>
+      </w:r>
+    </w:p>
+    <w:p>
+      <w:pPr>
+        <w:pStyle w:val="Heading2"/>
+        <w:rPr>
+          <w:lang w:val="sr-Latn-RS"/>
+        </w:rPr>
+      </w:pPr>
+      <w:bookmarkStart w:id="17" w:name="_Toc176103420"/>
+      <w:r>
+        <w:rPr>
+          <w:lang w:val="sr-Latn-RS"/>
+        </w:rPr>
+        <w:t xml:space="preserve">Način rada </w:t>
+      </w:r>
+      <w:r>
+        <w:rPr>
+          <w:i/>
+          <w:lang w:val="sr-Latn-RS"/>
+        </w:rPr>
+        <w:t>Elasticsearch</w:t>
+      </w:r>
+      <w:r>
+        <w:rPr>
+          <w:lang w:val="sr-Latn-RS"/>
+        </w:rPr>
+        <w:t xml:space="preserve"> mehanizma pretrage</w:t>
+      </w:r>
+      <w:bookmarkEnd w:id="17"/>
+    </w:p>
+    <w:p>
+      <w:pPr>
+        <w:jc w:val="both"/>
+        <w:rPr>
+          <w:lang w:val="sr-Latn-RS"/>
+        </w:rPr>
+      </w:pPr>
+      <w:r>
+        <w:rPr>
+          <w:lang w:val="sr-Latn-RS"/>
+        </w:rPr>
+        <w:t xml:space="preserve">Osnovna namena bilo kog mehanizma pretrage, pa tako i </w:t>
+      </w:r>
+      <w:r>
+        <w:rPr>
+          <w:i/>
+          <w:lang w:val="sr-Latn-RS"/>
+        </w:rPr>
+        <w:t>Elasticsearch</w:t>
+      </w:r>
+      <w:r>
+        <w:rPr>
+          <w:lang w:val="sr-Latn-RS"/>
+        </w:rPr>
+        <w:t xml:space="preserve">,  jeste da korisniku ponudi </w:t>
+      </w:r>
+      <w:r>
+        <w:rPr>
+          <w:lang w:val="sr-Latn-RS"/>
+        </w:rPr>
+        <w:t>rezultat sa svim dokumentima</w:t>
+      </w:r>
+      <w:r>
+        <w:rPr>
+          <w:lang w:val="sr-Latn-RS"/>
+        </w:rPr>
+        <w:t xml:space="preserve"> koji </w:t>
+      </w:r>
+      <w:r>
+        <w:rPr>
+          <w:lang w:val="sr-Latn-RS"/>
+        </w:rPr>
+        <w:t>odgovaraju otkucanom upitu</w:t>
+      </w:r>
+      <w:r>
+        <w:rPr>
+          <w:lang w:val="sr-Latn-RS"/>
+        </w:rPr>
+        <w:t xml:space="preserve">. Postavlja se pitanje kako korisnci znaju od svih </w:t>
+      </w:r>
+      <w:r>
+        <w:rPr>
+          <w:lang w:val="sr-Latn-RS"/>
+        </w:rPr>
+        <w:t>ponuđenih</w:t>
+      </w:r>
+      <w:r>
+        <w:rPr>
+          <w:lang w:val="sr-Latn-RS"/>
+        </w:rPr>
+        <w:t xml:space="preserve"> dokumenata koji je najbolji, odnosno, koji</w:t>
+      </w:r>
+      <w:r>
+        <w:rPr>
+          <w:lang w:val="sr-Latn-RS"/>
+        </w:rPr>
+        <w:t xml:space="preserve"> najviše odgovara? </w:t>
+      </w:r>
+      <w:r>
+        <w:rPr>
+          <w:i/>
+          <w:lang w:val="sr-Latn-RS"/>
+        </w:rPr>
+        <w:t>Elasticsearch</w:t>
+      </w:r>
+      <w:r>
+        <w:rPr>
+          <w:lang w:val="sr-Latn-RS"/>
+        </w:rPr>
+        <w:t xml:space="preserve"> je rešenje n</w:t>
+      </w:r>
+      <w:r>
+        <w:rPr>
+          <w:lang w:val="sr-Latn-RS"/>
+        </w:rPr>
+        <w:t>ašao u tome da svakom dokumentu dodeli</w:t>
+      </w:r>
+      <w:r>
+        <w:rPr>
+          <w:lang w:val="sr-Latn-RS"/>
+        </w:rPr>
+        <w:t xml:space="preserve"> neku </w:t>
+      </w:r>
+      <w:r>
+        <w:rPr>
+          <w:lang w:val="sr-Latn-RS"/>
+        </w:rPr>
+        <w:t xml:space="preserve">brojčanu </w:t>
+      </w:r>
+      <w:r>
+        <w:rPr>
+          <w:lang w:val="sr-Latn-RS"/>
+        </w:rPr>
+        <w:t>vrednost (</w:t>
+      </w:r>
+      <w:r>
+        <w:rPr>
+          <w:i/>
+          <w:lang w:val="sr-Latn-RS"/>
+        </w:rPr>
+        <w:t>eng. score</w:t>
+      </w:r>
+      <w:r>
+        <w:rPr>
+          <w:lang w:val="sr-Latn-RS"/>
+        </w:rPr>
+        <w:t>). Što je ta vrednost veća, to taj dokument ima veću relevantnost za korisnika</w:t>
+      </w:r>
+      <w:r>
+        <w:rPr>
+          <w:lang w:val="sr-Latn-RS"/>
+        </w:rPr>
+        <w:t>. Dokumenti kojima je dodeljenja vrednost 0 nemaju nikakvu relevantnost za korisnika i oni se ne ubrajaju u krajnji rezultat</w:t>
+      </w:r>
+      <w:r>
+        <w:rPr>
+          <w:lang w:val="sr-Latn-RS"/>
+        </w:rPr>
+        <w:t xml:space="preserve">. </w:t>
+      </w:r>
+      <w:r>
+        <w:rPr>
+          <w:lang w:val="sr-Latn-RS"/>
+        </w:rPr>
+        <w:t>U zbirnom rezultatu se dokumenti ređaju u opadajućem redosledu na osnovu vrednosti.</w:t>
+      </w:r>
+    </w:p>
+    <w:p>
+      <w:pPr>
+        <w:jc w:val="both"/>
+        <w:rPr>
+          <w:lang w:val="sr-Latn-RS"/>
+        </w:rPr>
+      </w:pPr>
+      <w:r>
+        <w:rPr>
+          <w:lang w:val="sr-Latn-RS"/>
+        </w:rPr>
         <w:lastRenderedPageBreak/>
-        <w:t>POST _aliases</w:t>
-      </w:r>
-    </w:p>
-    <w:p>
-      <w:pPr>
-        <w:pStyle w:val="Kod"/>
-      </w:pPr>
-      <w:r>
-        <w:t>{</w:t>
-      </w:r>
-    </w:p>
-    <w:p>
-      <w:pPr>
-        <w:pStyle w:val="Kod"/>
-      </w:pPr>
-      <w:r>
-        <w:t xml:space="preserve">  "actions": [</w:t>
-      </w:r>
-    </w:p>
-    <w:p>
-      <w:pPr>
-        <w:pStyle w:val="Kod"/>
-      </w:pPr>
-      <w:r>
-        <w:t xml:space="preserve">    {</w:t>
-      </w:r>
-    </w:p>
-    <w:p>
-      <w:pPr>
-        <w:pStyle w:val="Kod"/>
-      </w:pPr>
-      <w:r>
-        <w:t xml:space="preserve">      "add": {</w:t>
-      </w:r>
-    </w:p>
-    <w:p>
-      <w:pPr>
-        <w:pStyle w:val="Kod"/>
-      </w:pPr>
-      <w:r>
-        <w:t xml:space="preserve">        "</w:t>
-      </w:r>
-      <w:r>
-        <w:t>indices</w:t>
-      </w:r>
-      <w:r>
-        <w:t>": ["user-logs","question-logs", "comment-logs"],</w:t>
-      </w:r>
-    </w:p>
-    <w:p>
-      <w:pPr>
-        <w:pStyle w:val="Kod"/>
-      </w:pPr>
-      <w:r>
-        <w:t xml:space="preserve">        "alias": "logs"</w:t>
-      </w:r>
-    </w:p>
-    <w:p>
-      <w:pPr>
-        <w:pStyle w:val="Kod"/>
-      </w:pPr>
-      <w:r>
-        <w:t xml:space="preserve">      }</w:t>
-      </w:r>
-    </w:p>
-    <w:p>
-      <w:pPr>
-        <w:pStyle w:val="Kod"/>
-      </w:pPr>
-      <w:r>
-        <w:t xml:space="preserve">    }</w:t>
-      </w:r>
-    </w:p>
-    <w:p>
-      <w:pPr>
-        <w:pStyle w:val="Kod"/>
-      </w:pPr>
-      <w:r>
-        <w:t xml:space="preserve">  ]</w:t>
-      </w:r>
-    </w:p>
-    <w:p>
-      <w:pPr>
-        <w:pStyle w:val="Kod"/>
-      </w:pPr>
-      <w:r>
-        <w:t>}</w:t>
-      </w:r>
-    </w:p>
-    <w:p>
-      <w:pPr>
-        <w:jc w:val="center"/>
-        <w:rPr>
-          <w:i/>
-          <w:lang w:val="sr-Latn-RS"/>
-        </w:rPr>
-      </w:pPr>
-      <w:r>
-        <w:rPr>
-          <w:i/>
-        </w:rPr>
-        <w:t xml:space="preserve">Listing </w:t>
-      </w:r>
-      <w:r>
-        <w:rPr>
-          <w:i/>
-        </w:rPr>
-        <w:t>2</w:t>
-      </w:r>
-      <w:r>
-        <w:rPr>
-          <w:i/>
-        </w:rPr>
-        <w:t xml:space="preserve">: </w:t>
-      </w:r>
-      <w:r>
-        <w:rPr>
-          <w:i/>
-        </w:rPr>
-        <w:t>Alias, kao skup vi</w:t>
-      </w:r>
-      <w:r>
-        <w:rPr>
-          <w:i/>
-          <w:lang w:val="sr-Latn-RS"/>
-        </w:rPr>
-        <w:t>še indeksa</w:t>
-      </w:r>
-    </w:p>
-    <w:p>
-      <w:pPr>
-        <w:pStyle w:val="Heading2"/>
-        <w:rPr>
-          <w:lang w:val="sr-Latn-RS"/>
-        </w:rPr>
-      </w:pPr>
-      <w:bookmarkStart w:id="17" w:name="_Toc175831682"/>
-      <w:r>
-        <w:rPr>
-          <w:lang w:val="sr-Latn-RS"/>
-        </w:rPr>
-        <w:t xml:space="preserve">Način rada </w:t>
-      </w:r>
-      <w:r>
-        <w:rPr>
-          <w:i/>
-          <w:lang w:val="sr-Latn-RS"/>
-        </w:rPr>
-        <w:t>Elasticsearch</w:t>
-      </w:r>
-      <w:r>
-        <w:rPr>
-          <w:lang w:val="sr-Latn-RS"/>
-        </w:rPr>
-        <w:t xml:space="preserve"> mehanizma pretrage</w:t>
-      </w:r>
-      <w:bookmarkEnd w:id="17"/>
-    </w:p>
-    <w:p>
-      <w:pPr>
-        <w:jc w:val="both"/>
-        <w:rPr>
-          <w:lang w:val="sr-Latn-RS"/>
-        </w:rPr>
-      </w:pPr>
-      <w:r>
-        <w:rPr>
-          <w:lang w:val="sr-Latn-RS"/>
-        </w:rPr>
-        <w:t xml:space="preserve">Osnovna namena bilo kog mehanizma pretrage, pa tako i </w:t>
-      </w:r>
-      <w:r>
-        <w:rPr>
-          <w:i/>
-          <w:lang w:val="sr-Latn-RS"/>
-        </w:rPr>
-        <w:t>Elasticsearch</w:t>
-      </w:r>
-      <w:r>
-        <w:rPr>
-          <w:lang w:val="sr-Latn-RS"/>
-        </w:rPr>
-        <w:t xml:space="preserve">,  jeste da korisniku ponudi </w:t>
-      </w:r>
-      <w:r>
-        <w:rPr>
-          <w:lang w:val="sr-Latn-RS"/>
-        </w:rPr>
-        <w:t>rezultat sa svim dokumentima</w:t>
-      </w:r>
-      <w:r>
-        <w:rPr>
-          <w:lang w:val="sr-Latn-RS"/>
-        </w:rPr>
-        <w:t xml:space="preserve"> koji </w:t>
-      </w:r>
-      <w:r>
-        <w:rPr>
-          <w:lang w:val="sr-Latn-RS"/>
-        </w:rPr>
-        <w:t>odgovaraju otkucanom upitu</w:t>
-      </w:r>
-      <w:r>
-        <w:rPr>
-          <w:lang w:val="sr-Latn-RS"/>
-        </w:rPr>
-        <w:t xml:space="preserve">. Postavlja se pitanje kako korisnci znaju od svih </w:t>
-      </w:r>
-      <w:r>
-        <w:rPr>
-          <w:lang w:val="sr-Latn-RS"/>
-        </w:rPr>
-        <w:t>ponuđenih</w:t>
-      </w:r>
-      <w:r>
-        <w:rPr>
-          <w:lang w:val="sr-Latn-RS"/>
-        </w:rPr>
-        <w:t xml:space="preserve"> dokumenata koji je najbolji, odnosno, koji</w:t>
-      </w:r>
-      <w:r>
-        <w:rPr>
-          <w:lang w:val="sr-Latn-RS"/>
-        </w:rPr>
-        <w:t xml:space="preserve"> najviše odgovara? </w:t>
-      </w:r>
-      <w:r>
-        <w:rPr>
-          <w:i/>
-          <w:lang w:val="sr-Latn-RS"/>
-        </w:rPr>
-        <w:t>Elasticsearch</w:t>
-      </w:r>
-      <w:r>
-        <w:rPr>
-          <w:lang w:val="sr-Latn-RS"/>
-        </w:rPr>
-        <w:t xml:space="preserve"> je rešenje n</w:t>
-      </w:r>
-      <w:r>
-        <w:rPr>
-          <w:lang w:val="sr-Latn-RS"/>
-        </w:rPr>
-        <w:t>ašao u tome da svakom dokumentu dodeli</w:t>
-      </w:r>
-      <w:r>
-        <w:rPr>
-          <w:lang w:val="sr-Latn-RS"/>
-        </w:rPr>
-        <w:t xml:space="preserve"> neku </w:t>
-      </w:r>
-      <w:r>
-        <w:rPr>
-          <w:lang w:val="sr-Latn-RS"/>
-        </w:rPr>
-        <w:t xml:space="preserve">brojčanu </w:t>
-      </w:r>
-      <w:r>
-        <w:rPr>
-          <w:lang w:val="sr-Latn-RS"/>
-        </w:rPr>
-        <w:t>vrednost (</w:t>
-      </w:r>
-      <w:r>
-        <w:rPr>
-          <w:i/>
-          <w:lang w:val="sr-Latn-RS"/>
-        </w:rPr>
-        <w:t>eng. score</w:t>
-      </w:r>
-      <w:r>
-        <w:rPr>
-          <w:lang w:val="sr-Latn-RS"/>
-        </w:rPr>
-        <w:t>). Što je ta vrednost veća, to taj dokument ima veću relevantnost za korisnika</w:t>
-      </w:r>
-      <w:r>
-        <w:rPr>
-          <w:lang w:val="sr-Latn-RS"/>
-        </w:rPr>
-        <w:t>. Dokumenti kojima je dodeljenja vrednost 0 nemaju nikakvu relevantnost za korisnika i oni se ne ubrajaju u krajnji rezultat</w:t>
-      </w:r>
-      <w:r>
-        <w:rPr>
-          <w:lang w:val="sr-Latn-RS"/>
-        </w:rPr>
-        <w:t xml:space="preserve">. </w:t>
-      </w:r>
-      <w:r>
-        <w:rPr>
-          <w:lang w:val="sr-Latn-RS"/>
-        </w:rPr>
-        <w:t>U zbirnom rezultatu se dokumenti ređaju u opadajućem redosledu na osnovu vrednosti.</w:t>
-      </w:r>
-    </w:p>
-    <w:p>
-      <w:pPr>
-        <w:jc w:val="both"/>
-        <w:rPr>
-          <w:lang w:val="sr-Latn-RS"/>
-        </w:rPr>
-      </w:pPr>
-      <w:r>
-        <w:rPr>
-          <w:lang w:val="sr-Latn-RS"/>
-        </w:rPr>
         <w:t>Moguće je koristiti različite tipove</w:t>
       </w:r>
       <w:r>
@@ -16175,36 +16315,26 @@
           <w:i/>
           <w:lang w:val="sr-Latn-RS"/>
         </w:rPr>
+        <w:t xml:space="preserve"> queries</w:t>
+      </w:r>
+      <w:r>
+        <w:rPr>
+          <w:lang w:val="sr-Latn-RS"/>
+        </w:rPr>
+        <w:t xml:space="preserve"> ima fazu analize u kojoj se sve reči u upitu porede sa onim u inverted index.</w:t>
+      </w:r>
+      <w:r>
+        <w:rPr>
+          <w:lang w:val="sr-Latn-RS"/>
+        </w:rPr>
         <w:t xml:space="preserve"> </w:t>
       </w:r>
       <w:r>
         <w:rPr>
-          <w:i/>
-          <w:lang w:val="sr-Latn-RS"/>
-        </w:rPr>
-        <w:lastRenderedPageBreak/>
-        <w:t>queries</w:t>
-      </w:r>
-      <w:r>
-        <w:rPr>
-          <w:lang w:val="sr-Latn-RS"/>
-        </w:rPr>
-        <w:t xml:space="preserve"> ima fazu analize u kojoj se sve reči u upitu porede sa onim u inverted index.</w:t>
-      </w:r>
-      <w:r>
-        <w:rPr>
-          <w:lang w:val="sr-Latn-RS"/>
-        </w:rPr>
-        <w:t xml:space="preserve"> </w:t>
-      </w:r>
-      <w:r>
-        <w:rPr>
           <w:lang w:val="sr-Latn-RS"/>
         </w:rPr>
         <w:t xml:space="preserve">Najčešće se koristi za upite nad tekstualnim poljima. </w:t>
       </w:r>
-      <w:bookmarkStart w:id="18" w:name="_GoBack"/>
-      <w:bookmarkEnd w:id="18"/>
       <w:r>
         <w:rPr>
           <w:lang w:val="sr-Latn-RS"/>
@@ -16606,6 +16736,22 @@
     </w:p>
     <w:p>
       <w:pPr>
+        <w:jc w:val="both"/>
+        <w:rPr>
+          <w:lang w:val="sr-Latn-RS"/>
+        </w:rPr>
+      </w:pPr>
+    </w:p>
+    <w:p>
+      <w:pPr>
+        <w:jc w:val="both"/>
+        <w:rPr>
+          <w:lang w:val="sr-Latn-RS"/>
+        </w:rPr>
+      </w:pPr>
+    </w:p>
+    <w:p>
+      <w:pPr>
         <w:pStyle w:val="Kod"/>
         <w:ind w:left="450"/>
       </w:pPr>
@@ -16613,6 +16759,7 @@
         <w:rPr>
           <w:color w:val="0000FF"/>
         </w:rPr>
+        <w:lastRenderedPageBreak/>
         <w:t>var</w:t>
       </w:r>
       <w:r>
@@ -16809,6 +16956,1028 @@
     </w:p>
     <w:p>
       <w:pPr>
+        <w:pStyle w:val="Heading3"/>
+        <w:rPr>
+          <w:i/>
+        </w:rPr>
+      </w:pPr>
+      <w:bookmarkStart w:id="18" w:name="_Toc176103421"/>
+      <w:r>
+        <w:rPr>
+          <w:i/>
+        </w:rPr>
+        <w:t>Text analysis</w:t>
+      </w:r>
+      <w:bookmarkEnd w:id="18"/>
+    </w:p>
+    <w:p/>
+    <w:p>
+      <w:pPr>
+        <w:jc w:val="both"/>
+        <w:rPr>
+          <w:lang w:val="sr-Latn-RS"/>
+        </w:rPr>
+      </w:pPr>
+      <w:r>
+        <w:t xml:space="preserve">Prilikom </w:t>
+      </w:r>
+      <w:r>
+        <w:rPr>
+          <w:lang w:val="sr-Latn-RS"/>
+        </w:rPr>
+        <w:t>čuvanja i pretraživanja</w:t>
+      </w:r>
+      <w:r>
+        <w:rPr>
+          <w:lang w:val="sr-Latn-RS"/>
+        </w:rPr>
+        <w:t xml:space="preserve"> podataka</w:t>
+      </w:r>
+      <w:r>
+        <w:rPr>
+          <w:lang w:val="sr-Latn-RS"/>
+        </w:rPr>
+        <w:t xml:space="preserve">, </w:t>
+      </w:r>
+      <w:r>
+        <w:rPr>
+          <w:lang w:val="sr-Latn-RS"/>
+        </w:rPr>
+        <w:t xml:space="preserve">sva </w:t>
+      </w:r>
+      <w:r>
+        <w:rPr>
+          <w:lang w:val="sr-Latn-RS"/>
+        </w:rPr>
+        <w:t xml:space="preserve">tekstualna polja </w:t>
+      </w:r>
+      <w:r>
+        <w:rPr>
+          <w:lang w:val="sr-Latn-RS"/>
+        </w:rPr>
+        <w:t xml:space="preserve">prolaze kroz </w:t>
+      </w:r>
+      <w:r>
+        <w:rPr>
+          <w:i/>
+          <w:lang w:val="sr-Latn-RS"/>
+        </w:rPr>
+        <w:t>Text analysis</w:t>
+      </w:r>
+      <w:r>
+        <w:rPr>
+          <w:lang w:val="sr-Latn-RS"/>
+        </w:rPr>
+        <w:t xml:space="preserve"> proces</w:t>
+      </w:r>
+      <w:r>
+        <w:rPr>
+          <w:lang w:val="sr-Latn-RS"/>
+        </w:rPr>
+        <w:t>, koji ima dve osnovne funkcionalnost</w:t>
+      </w:r>
+      <w:r>
+        <w:rPr>
+          <w:lang w:val="sr-Latn-RS"/>
+        </w:rPr>
+        <w:t>i</w:t>
+      </w:r>
+      <w:r>
+        <w:rPr>
+          <w:lang w:val="sr-Latn-RS"/>
+        </w:rPr>
+        <w:t>:</w:t>
+      </w:r>
+    </w:p>
+    <w:p>
+      <w:pPr>
+        <w:pStyle w:val="ListParagraph"/>
+        <w:numPr>
+          <w:ilvl w:val="0"/>
+          <w:numId w:val="13"/>
+        </w:numPr>
+        <w:jc w:val="both"/>
+      </w:pPr>
+      <w:r>
+        <w:rPr>
+          <w:b/>
+        </w:rPr>
+        <w:t>tokenizacija</w:t>
+      </w:r>
+      <w:r>
+        <w:t xml:space="preserve"> (</w:t>
+      </w:r>
+      <w:r>
+        <w:rPr>
+          <w:i/>
+        </w:rPr>
+        <w:t>eng. tokenization</w:t>
+      </w:r>
+      <w:r>
+        <w:t xml:space="preserve">) </w:t>
+      </w:r>
+      <w:r>
+        <w:t>- proces</w:t>
+      </w:r>
+      <w:r>
+        <w:t xml:space="preserve"> u kome </w:t>
+      </w:r>
+      <w:r>
+        <w:rPr>
+          <w:i/>
+        </w:rPr>
+        <w:t>tokenizer</w:t>
+      </w:r>
+      <w:r>
+        <w:t xml:space="preserve"> komponenta vrši</w:t>
+      </w:r>
+      <w:r>
+        <w:t xml:space="preserve"> deljenja teksta na tokene, odnosno reči, na osnovu nekog definisanog pravila</w:t>
+      </w:r>
+      <w:r>
+        <w:t>. Drugim rečima, tekst se može podeliti na tokene posmatranjem: razmaka, određenog slova, šablona i slično.</w:t>
+      </w:r>
+      <w:r>
+        <w:t xml:space="preserve"> </w:t>
+      </w:r>
+    </w:p>
+    <w:p>
+      <w:pPr>
+        <w:pStyle w:val="ListParagraph"/>
+        <w:numPr>
+          <w:ilvl w:val="0"/>
+          <w:numId w:val="13"/>
+        </w:numPr>
+        <w:jc w:val="both"/>
+      </w:pPr>
+      <w:r>
+        <w:rPr>
+          <w:b/>
+        </w:rPr>
+        <w:t>normalizacija</w:t>
+      </w:r>
+      <w:r>
+        <w:t xml:space="preserve"> (</w:t>
+      </w:r>
+      <w:r>
+        <w:rPr>
+          <w:i/>
+        </w:rPr>
+        <w:t>eng. normalization</w:t>
+      </w:r>
+      <w:r>
+        <w:t xml:space="preserve">) </w:t>
+      </w:r>
+      <w:r>
+        <w:t>- proces u kome se vrše: transformacije, modifikcije i</w:t>
+      </w:r>
+      <w:r>
+        <w:t xml:space="preserve"> </w:t>
+      </w:r>
+      <w:r>
+        <w:t>obo</w:t>
+      </w:r>
+      <w:r>
+        <w:t>gaćivanje tokena</w:t>
+      </w:r>
+      <w:r>
+        <w:t xml:space="preserve"> (</w:t>
+      </w:r>
+      <w:r>
+        <w:rPr>
+          <w:i/>
+        </w:rPr>
+        <w:t>eng. enrich</w:t>
+      </w:r>
+      <w:r>
+        <w:t>).</w:t>
+      </w:r>
+      <w:r>
+        <w:t xml:space="preserve"> To znači da su</w:t>
+      </w:r>
+      <w:r>
+        <w:t xml:space="preserve"> </w:t>
+      </w:r>
+      <w:r>
+        <w:t xml:space="preserve">tokeni podvrgnuti </w:t>
+      </w:r>
+      <w:r>
+        <w:rPr>
+          <w:i/>
+        </w:rPr>
+        <w:t>stemming</w:t>
+      </w:r>
+      <w:r>
+        <w:t xml:space="preserve"> procesu, posmatanju sinonima i </w:t>
+      </w:r>
+      <w:r>
+        <w:rPr>
+          <w:i/>
+        </w:rPr>
+        <w:t>stop words</w:t>
+      </w:r>
+      <w:r>
+        <w:t xml:space="preserve"> i tako dalje</w:t>
+      </w:r>
+      <w:r>
+        <w:t xml:space="preserve"> [31]</w:t>
+      </w:r>
+      <w:r>
+        <w:t>.</w:t>
+      </w:r>
+    </w:p>
+    <w:p>
+      <w:pPr>
+        <w:jc w:val="both"/>
+      </w:pPr>
+      <w:r>
+        <w:rPr>
+          <w:i/>
+        </w:rPr>
+        <w:t>Analyzer</w:t>
+      </w:r>
+      <w:r>
+        <w:t xml:space="preserve"> modul izvršava </w:t>
+      </w:r>
+      <w:r>
+        <w:rPr>
+          <w:i/>
+        </w:rPr>
+        <w:t>text analysis</w:t>
+      </w:r>
+      <w:r>
+        <w:t xml:space="preserve"> proces. Elasticsearch ima nekoliko tipova ugrađenih analyzer modula </w:t>
+      </w:r>
+      <w:r>
+        <w:t>i oni</w:t>
+      </w:r>
+      <w:r>
+        <w:t xml:space="preserve"> imaju podršku za rad za različite jezike. Osim njih, moguće je kreirati i sopstveni modul, kombinujući </w:t>
+      </w:r>
+      <w:r>
+        <w:t>dostupne komponente</w:t>
+      </w:r>
+      <w:r>
+        <w:t>.</w:t>
+      </w:r>
+    </w:p>
+    <w:p>
+      <w:pPr>
+        <w:jc w:val="both"/>
+      </w:pPr>
+      <w:r>
+        <w:t>Analyzer modul je sastavljen od tri glavne komponente:</w:t>
+      </w:r>
+    </w:p>
+    <w:p>
+      <w:pPr>
+        <w:pStyle w:val="ListParagraph"/>
+        <w:numPr>
+          <w:ilvl w:val="0"/>
+          <w:numId w:val="15"/>
+        </w:numPr>
+        <w:jc w:val="both"/>
+      </w:pPr>
+      <w:r>
+        <w:rPr>
+          <w:b/>
+        </w:rPr>
+        <w:t>character filters</w:t>
+      </w:r>
+      <w:r>
+        <w:t xml:space="preserve"> - koriste se za dodavanje, menjanje i brisanje karaktera iz niza karaktera koji</w:t>
+      </w:r>
+      <w:r>
+        <w:t xml:space="preserve">m je predstavljen tekst na ulazu. Izvršavaju se redom, </w:t>
+      </w:r>
+      <w:r>
+        <w:t>jedan za drugim</w:t>
+      </w:r>
+      <w:r>
+        <w:t xml:space="preserve">. </w:t>
+      </w:r>
+      <w:r>
+        <w:rPr>
+          <w:i/>
+        </w:rPr>
+        <w:t>Analyzer</w:t>
+      </w:r>
+      <w:r>
+        <w:t xml:space="preserve"> modul može </w:t>
+      </w:r>
+      <w:r>
+        <w:t>imati</w:t>
+      </w:r>
+      <w:r>
+        <w:t xml:space="preserve"> nijedan ili više </w:t>
+      </w:r>
+      <w:r>
+        <w:rPr>
+          <w:i/>
+        </w:rPr>
+        <w:t>character filter</w:t>
+      </w:r>
+      <w:r>
+        <w:rPr>
+          <w:i/>
+        </w:rPr>
+        <w:t xml:space="preserve"> </w:t>
+      </w:r>
+      <w:r>
+        <w:t>komponenti</w:t>
+      </w:r>
+      <w:r>
+        <w:t>.</w:t>
+      </w:r>
+    </w:p>
+    <w:p>
+      <w:pPr>
+        <w:pStyle w:val="ListParagraph"/>
+        <w:numPr>
+          <w:ilvl w:val="0"/>
+          <w:numId w:val="15"/>
+        </w:numPr>
+        <w:jc w:val="both"/>
+      </w:pPr>
+      <w:r>
+        <w:rPr>
+          <w:b/>
+        </w:rPr>
+        <w:t>tokenizers</w:t>
+      </w:r>
+      <w:r>
+        <w:t xml:space="preserve"> - </w:t>
+      </w:r>
+      <w:r>
+        <w:t>na ulazu dobijaju tekst</w:t>
+      </w:r>
+      <w:r>
+        <w:t xml:space="preserve"> predstavljen</w:t>
+      </w:r>
+      <w:r>
+        <w:t xml:space="preserve"> kao niz karakter koji dele</w:t>
+      </w:r>
+      <w:r>
+        <w:t xml:space="preserve"> na tokene, odnosno reči, na osnovu definisanog pravila. </w:t>
+      </w:r>
+      <w:r>
+        <w:t>Tekst</w:t>
+      </w:r>
+      <w:r>
+        <w:t xml:space="preserve"> se može podeliti na tokene posmatranjem: razmaka, određenog slova, šablona i slično</w:t>
+      </w:r>
+      <w:r>
+        <w:t>.</w:t>
+      </w:r>
+      <w:r>
+        <w:t xml:space="preserve"> </w:t>
+      </w:r>
+      <w:r>
+        <w:rPr>
+          <w:i/>
+        </w:rPr>
+        <w:t>Analyzer</w:t>
+      </w:r>
+      <w:r>
+        <w:t xml:space="preserve"> modul ima tačno jedan </w:t>
+      </w:r>
+      <w:r>
+        <w:rPr>
+          <w:i/>
+        </w:rPr>
+        <w:t>tokenizer</w:t>
+      </w:r>
+      <w:r>
+        <w:t>.</w:t>
+      </w:r>
+    </w:p>
+    <w:p>
+      <w:pPr>
+        <w:pStyle w:val="ListParagraph"/>
+        <w:numPr>
+          <w:ilvl w:val="0"/>
+          <w:numId w:val="15"/>
+        </w:numPr>
+        <w:jc w:val="both"/>
+      </w:pPr>
+      <w:r>
+        <w:rPr>
+          <w:b/>
+        </w:rPr>
+        <w:t>token filters</w:t>
+      </w:r>
+      <w:r>
+        <w:t xml:space="preserve"> - </w:t>
+      </w:r>
+      <w:r>
+        <w:t>na ulazu dobijaju niz tokena. U taj niz je moguće dodati novi, izmeniti ili obrisati postojeći token.</w:t>
+      </w:r>
+      <w:r>
+        <w:t xml:space="preserve"> Izvršavaju se redom, jedan za drugim.</w:t>
+      </w:r>
+      <w:r>
+        <w:t xml:space="preserve"> </w:t>
+      </w:r>
+      <w:r>
+        <w:rPr>
+          <w:i/>
+        </w:rPr>
+        <w:t>Analyzer</w:t>
+      </w:r>
+      <w:r>
+        <w:t xml:space="preserve"> modul može imati nijedan ili više </w:t>
+      </w:r>
+      <w:r>
+        <w:rPr>
+          <w:i/>
+        </w:rPr>
+        <w:t>token filters</w:t>
+      </w:r>
+      <w:r>
+        <w:t xml:space="preserve"> komponenti</w:t>
+      </w:r>
+      <w:r>
+        <w:t xml:space="preserve"> [33]</w:t>
+      </w:r>
+      <w:bookmarkStart w:id="19" w:name="_GoBack"/>
+      <w:bookmarkEnd w:id="19"/>
+      <w:r>
+        <w:t>.</w:t>
+      </w:r>
+    </w:p>
+    <w:p>
+      <w:pPr>
+        <w:jc w:val="both"/>
+      </w:pPr>
+    </w:p>
+    <w:p>
+      <w:pPr>
+        <w:pStyle w:val="Heading3"/>
+        <w:rPr>
+          <w:i/>
+        </w:rPr>
+      </w:pPr>
+      <w:bookmarkStart w:id="20" w:name="_Toc176103422"/>
+      <w:r>
+        <w:rPr>
+          <w:i/>
+        </w:rPr>
+        <w:lastRenderedPageBreak/>
+        <w:t>Stemming</w:t>
+      </w:r>
+      <w:bookmarkEnd w:id="20"/>
+    </w:p>
+    <w:p/>
+    <w:p>
+      <w:pPr>
+        <w:jc w:val="both"/>
+      </w:pPr>
+      <w:r>
+        <w:t xml:space="preserve">Stemming je proces u kome se reč redukuje na svoj koren. </w:t>
+      </w:r>
+      <w:r>
+        <w:t xml:space="preserve">Koren na koji je reč redukovana ne mora biti prava reč, odnosno, ne mora ni zaista biti koren te reči. </w:t>
+      </w:r>
+      <w:r>
+        <w:t>Bitno</w:t>
+      </w:r>
+      <w:r>
+        <w:t xml:space="preserve"> je da </w:t>
+      </w:r>
+      <w:r>
+        <w:t xml:space="preserve">se postigne da </w:t>
+      </w:r>
+      <w:r>
+        <w:t>iste reči</w:t>
+      </w:r>
+      <w:r>
+        <w:t xml:space="preserve"> </w:t>
+      </w:r>
+      <w:r>
+        <w:t>napisane u različitom obliku</w:t>
+      </w:r>
+      <w:r>
+        <w:t xml:space="preserve"> budu</w:t>
+      </w:r>
+      <w:r>
+        <w:t xml:space="preserve"> prepoznate kao iste</w:t>
+      </w:r>
+      <w:r>
+        <w:t>.</w:t>
+      </w:r>
+    </w:p>
+    <w:p>
+      <w:pPr>
+        <w:jc w:val="both"/>
+      </w:pPr>
+      <w:r>
+        <w:t xml:space="preserve">Koliko dobre rezultate će </w:t>
+      </w:r>
+      <w:r>
+        <w:rPr>
+          <w:i/>
+        </w:rPr>
+        <w:t>stemming</w:t>
+      </w:r>
+      <w:r>
+        <w:t xml:space="preserve"> proces dati uveliko zavisi od jezika </w:t>
+      </w:r>
+      <w:r>
+        <w:t>nad kojim se primenju</w:t>
+      </w:r>
+      <w:r>
+        <w:t>je</w:t>
+      </w:r>
+      <w:r>
+        <w:t>, ali i</w:t>
+      </w:r>
+      <w:r>
+        <w:t xml:space="preserve"> od</w:t>
+      </w:r>
+      <w:r>
+        <w:t xml:space="preserve"> tipa </w:t>
+      </w:r>
+      <w:r>
+        <w:rPr>
+          <w:i/>
+        </w:rPr>
+        <w:t xml:space="preserve">stemmer </w:t>
+      </w:r>
+      <w:r>
+        <w:rPr>
+          <w:i/>
+        </w:rPr>
+        <w:t>token filter</w:t>
+      </w:r>
+      <w:r>
+        <w:t xml:space="preserve"> </w:t>
+      </w:r>
+      <w:r>
+        <w:t xml:space="preserve">komponente </w:t>
+      </w:r>
+      <w:r>
+        <w:t>koja se koristi</w:t>
+      </w:r>
+      <w:r>
+        <w:t>.</w:t>
+      </w:r>
+    </w:p>
+    <w:p>
+      <w:pPr>
+        <w:jc w:val="both"/>
+        <w:rPr>
+          <w:lang w:val="sr-Latn-RS"/>
+        </w:rPr>
+      </w:pPr>
+      <w:r>
+        <w:rPr>
+          <w:i/>
+        </w:rPr>
+        <w:t>Stemming token filters</w:t>
+      </w:r>
+      <w:r>
+        <w:t xml:space="preserve"> su zadu</w:t>
+      </w:r>
+      <w:r>
+        <w:rPr>
+          <w:lang w:val="sr-Latn-RS"/>
+        </w:rPr>
+        <w:t xml:space="preserve">ženi za </w:t>
+      </w:r>
+      <w:r>
+        <w:rPr>
+          <w:i/>
+          <w:lang w:val="sr-Latn-RS"/>
+        </w:rPr>
+        <w:t>stemming</w:t>
+      </w:r>
+      <w:r>
+        <w:rPr>
+          <w:lang w:val="sr-Latn-RS"/>
+        </w:rPr>
+        <w:t xml:space="preserve"> i postoje dve vrste:</w:t>
+      </w:r>
+    </w:p>
+    <w:p>
+      <w:pPr>
+        <w:pStyle w:val="ListParagraph"/>
+        <w:numPr>
+          <w:ilvl w:val="0"/>
+          <w:numId w:val="14"/>
+        </w:numPr>
+        <w:jc w:val="both"/>
+        <w:rPr>
+          <w:b/>
+          <w:lang w:val="sr-Latn-RS"/>
+        </w:rPr>
+      </w:pPr>
+      <w:r>
+        <w:rPr>
+          <w:b/>
+          <w:lang w:val="sr-Latn-RS"/>
+        </w:rPr>
+        <w:t>algorithmic stemmers</w:t>
+      </w:r>
+      <w:r>
+        <w:rPr>
+          <w:lang w:val="sr-Latn-RS"/>
+        </w:rPr>
+        <w:t xml:space="preserve"> - </w:t>
+      </w:r>
+      <w:r>
+        <w:rPr>
+          <w:lang w:val="sr-Latn-RS"/>
+        </w:rPr>
+        <w:t>koriste set pravila koja se primenjuju na tokene</w:t>
+      </w:r>
+      <w:r>
+        <w:rPr>
+          <w:lang w:val="sr-Latn-RS"/>
+        </w:rPr>
+        <w:t>.</w:t>
+      </w:r>
+      <w:r>
+        <w:rPr>
+          <w:lang w:val="sr-Latn-RS"/>
+        </w:rPr>
+        <w:t xml:space="preserve"> </w:t>
+      </w:r>
+      <w:r>
+        <w:rPr>
+          <w:lang w:val="sr-Latn-RS"/>
+        </w:rPr>
+        <w:t>P</w:t>
+      </w:r>
+      <w:r>
+        <w:rPr>
+          <w:lang w:val="sr-Latn-RS"/>
+        </w:rPr>
+        <w:t>rimer</w:t>
+      </w:r>
+      <w:r>
+        <w:rPr>
+          <w:lang w:val="sr-Latn-RS"/>
+        </w:rPr>
+        <w:t xml:space="preserve"> bi bio</w:t>
+      </w:r>
+      <w:r>
+        <w:rPr>
+          <w:lang w:val="sr-Latn-RS"/>
+        </w:rPr>
+        <w:t xml:space="preserve"> skidanje </w:t>
+      </w:r>
+      <w:r>
+        <w:rPr>
+          <w:lang w:val="sr-Latn-RS"/>
+        </w:rPr>
+        <w:t xml:space="preserve">prefiksa i </w:t>
+      </w:r>
+      <w:r>
+        <w:rPr>
+          <w:lang w:val="sr-Latn-RS"/>
+        </w:rPr>
+        <w:t>sufiksa sa reči</w:t>
+      </w:r>
+      <w:r>
+        <w:rPr>
+          <w:lang w:val="sr-Latn-RS"/>
+        </w:rPr>
+        <w:t>.</w:t>
+      </w:r>
+      <w:r>
+        <w:rPr>
+          <w:lang w:val="sr-Latn-RS"/>
+        </w:rPr>
+        <w:t xml:space="preserve"> </w:t>
+      </w:r>
+      <w:r>
+        <w:rPr>
+          <w:lang w:val="sr-Latn-RS"/>
+        </w:rPr>
+        <w:t>Lako se podešavaju i</w:t>
+      </w:r>
+      <w:r>
+        <w:rPr>
+          <w:lang w:val="sr-Latn-RS"/>
+        </w:rPr>
+        <w:t xml:space="preserve"> </w:t>
+      </w:r>
+      <w:r>
+        <w:rPr>
+          <w:lang w:val="sr-Latn-RS"/>
+        </w:rPr>
+        <w:t xml:space="preserve">koriste vrlo malo memorije, a pritom su brži od </w:t>
+      </w:r>
+      <w:r>
+        <w:rPr>
+          <w:i/>
+          <w:lang w:val="sr-Latn-RS"/>
+        </w:rPr>
+        <w:t>dictionary stemmers</w:t>
+      </w:r>
+      <w:r>
+        <w:rPr>
+          <w:lang w:val="sr-Latn-RS"/>
+        </w:rPr>
+        <w:t xml:space="preserve">. </w:t>
+      </w:r>
+      <w:r>
+        <w:rPr>
+          <w:lang w:val="sr-Latn-RS"/>
+        </w:rPr>
+        <w:t xml:space="preserve">Međutim, ovaj tip </w:t>
+      </w:r>
+      <w:r>
+        <w:rPr>
+          <w:i/>
+          <w:lang w:val="sr-Latn-RS"/>
+        </w:rPr>
+        <w:t>stemming token fil</w:t>
+      </w:r>
+      <w:r>
+        <w:rPr>
+          <w:i/>
+          <w:lang w:val="sr-Latn-RS"/>
+        </w:rPr>
+        <w:t>ters</w:t>
+      </w:r>
+      <w:r>
+        <w:rPr>
+          <w:lang w:val="sr-Latn-RS"/>
+        </w:rPr>
+        <w:t xml:space="preserve"> komponenti ne radi dobro sa rečima koje ne sadrže koren u svom obliku.</w:t>
+      </w:r>
+    </w:p>
+    <w:p>
+      <w:pPr>
+        <w:pStyle w:val="ListParagraph"/>
+        <w:numPr>
+          <w:ilvl w:val="0"/>
+          <w:numId w:val="14"/>
+        </w:numPr>
+        <w:jc w:val="both"/>
+        <w:rPr>
+          <w:b/>
+          <w:lang w:val="sr-Latn-RS"/>
+        </w:rPr>
+      </w:pPr>
+      <w:r>
+        <w:rPr>
+          <w:b/>
+          <w:lang w:val="sr-Latn-RS"/>
+        </w:rPr>
+        <w:t>dictionary stemmers</w:t>
+      </w:r>
+      <w:r>
+        <w:rPr>
+          <w:lang w:val="sr-Latn-RS"/>
+        </w:rPr>
+        <w:t xml:space="preserve"> - </w:t>
+      </w:r>
+      <w:r>
+        <w:rPr>
+          <w:lang w:val="sr-Latn-RS"/>
+        </w:rPr>
+        <w:t xml:space="preserve">koriste rečnik koji je potrebno navesti pri implementaciji. </w:t>
+      </w:r>
+      <w:r>
+        <w:rPr>
+          <w:lang w:val="sr-Latn-RS"/>
+        </w:rPr>
+        <w:t xml:space="preserve">Za svaku </w:t>
+      </w:r>
+      <w:r>
+        <w:rPr>
+          <w:lang w:val="sr-Latn-RS"/>
+        </w:rPr>
+        <w:t>reč</w:t>
+      </w:r>
+      <w:r>
+        <w:rPr>
+          <w:lang w:val="sr-Latn-RS"/>
+        </w:rPr>
+        <w:t>, odnosno token,</w:t>
+      </w:r>
+      <w:r>
+        <w:rPr>
+          <w:lang w:val="sr-Latn-RS"/>
+        </w:rPr>
+        <w:t xml:space="preserve"> traže koren u okviru datog rečnika.</w:t>
+      </w:r>
+      <w:r>
+        <w:rPr>
+          <w:lang w:val="sr-Latn-RS"/>
+        </w:rPr>
+        <w:t xml:space="preserve"> Ovim se rešava problem pronalaženja korena </w:t>
+      </w:r>
+      <w:r>
+        <w:rPr>
+          <w:lang w:val="sr-Latn-RS"/>
+        </w:rPr>
+        <w:t>za izuzetke</w:t>
+      </w:r>
+      <w:r>
+        <w:rPr>
+          <w:lang w:val="sr-Latn-RS"/>
+        </w:rPr>
+        <w:t>, ali i reči koje deluju kao da imaju zajedn</w:t>
+      </w:r>
+      <w:r>
+        <w:rPr>
+          <w:lang w:val="sr-Latn-RS"/>
+        </w:rPr>
+        <w:t>ički koren, a</w:t>
+      </w:r>
+      <w:r>
+        <w:rPr>
+          <w:lang w:val="sr-Latn-RS"/>
+        </w:rPr>
+        <w:t xml:space="preserve">li je smisao tih reči potpuno </w:t>
+      </w:r>
+      <w:r>
+        <w:rPr>
+          <w:lang w:val="sr-Latn-RS"/>
+        </w:rPr>
+        <w:t>međusobno različita</w:t>
+      </w:r>
+      <w:r>
+        <w:rPr>
+          <w:lang w:val="sr-Latn-RS"/>
+        </w:rPr>
+        <w:t>.</w:t>
+      </w:r>
+      <w:r>
+        <w:rPr>
+          <w:lang w:val="sr-Latn-RS"/>
+        </w:rPr>
+        <w:t xml:space="preserve"> Iako se ova opcija za </w:t>
+      </w:r>
+      <w:r>
+        <w:rPr>
+          <w:i/>
+          <w:lang w:val="sr-Latn-RS"/>
+        </w:rPr>
+        <w:t>stemming token filters</w:t>
+      </w:r>
+      <w:r>
+        <w:rPr>
+          <w:lang w:val="sr-Latn-RS"/>
+        </w:rPr>
+        <w:t xml:space="preserve"> čini kao bolja, izbegav</w:t>
+      </w:r>
+      <w:r>
+        <w:rPr>
+          <w:lang w:val="sr-Cyrl-RS"/>
+        </w:rPr>
+        <w:t>а</w:t>
+      </w:r>
+      <w:r>
+        <w:rPr>
+          <w:lang w:val="sr-Latn-RS"/>
+        </w:rPr>
+        <w:t xml:space="preserve"> se</w:t>
+      </w:r>
+      <w:r>
+        <w:rPr>
+          <w:lang w:val="sr-Cyrl-RS"/>
+        </w:rPr>
+        <w:t>, zato što j</w:t>
+      </w:r>
+      <w:r>
+        <w:rPr>
+          <w:lang w:val="sr-Latn-RS"/>
+        </w:rPr>
+        <w:t>e potrebno naći provereno dobar rečnik, koji ima što veći broj reči, a takvi su često retko dostupni</w:t>
+      </w:r>
+      <w:r>
+        <w:t xml:space="preserve">. Osim toga, da bi rečnik mogao da se koristi, potrebno je da bude celokupno učitan u RAM memoriju, što </w:t>
+      </w:r>
+      <w:r>
+        <w:t>znači da je potrebno učitati</w:t>
+      </w:r>
+      <w:r>
+        <w:t xml:space="preserve"> sve njegove</w:t>
+      </w:r>
+      <w:r>
+        <w:t xml:space="preserve"> reči, prefikse</w:t>
+      </w:r>
+      <w:r>
+        <w:t xml:space="preserve"> i sufiks</w:t>
+      </w:r>
+      <w:r>
+        <w:t>e</w:t>
+      </w:r>
+      <w:r>
+        <w:t xml:space="preserve">, što poprilično usporava </w:t>
+      </w:r>
+      <w:r>
+        <w:rPr>
+          <w:i/>
+        </w:rPr>
+        <w:t>stemming</w:t>
+      </w:r>
+      <w:r>
+        <w:t xml:space="preserve"> poces.</w:t>
+      </w:r>
+    </w:p>
+    <w:p>
+      <w:pPr>
+        <w:jc w:val="both"/>
+        <w:rPr>
+          <w:lang w:val="sr-Latn-RS"/>
+        </w:rPr>
+      </w:pPr>
+      <w:r>
+        <w:rPr>
+          <w:lang w:val="sr-Latn-RS"/>
+        </w:rPr>
+        <w:t xml:space="preserve">Bez obzira na to koji </w:t>
+      </w:r>
+      <w:r>
+        <w:rPr>
+          <w:i/>
+          <w:lang w:val="sr-Latn-RS"/>
+        </w:rPr>
+        <w:t>stemming token filters</w:t>
+      </w:r>
+      <w:r>
+        <w:rPr>
+          <w:lang w:val="sr-Latn-RS"/>
+        </w:rPr>
+        <w:t xml:space="preserve"> se koristi, potrebno je iste primeniti na tekst i prilikom upisivanja u indeks i prilikom pretrage</w:t>
+      </w:r>
+      <w:r>
+        <w:rPr>
+          <w:lang w:val="sr-Latn-RS"/>
+        </w:rPr>
+        <w:t xml:space="preserve">, s obzirom da </w:t>
+      </w:r>
+      <w:r>
+        <w:rPr>
+          <w:i/>
+          <w:lang w:val="sr-Latn-RS"/>
+        </w:rPr>
+        <w:t>stemming</w:t>
+      </w:r>
+      <w:r>
+        <w:rPr>
+          <w:lang w:val="sr-Latn-RS"/>
+        </w:rPr>
+        <w:t xml:space="preserve"> menja oblik reči</w:t>
+      </w:r>
+      <w:r>
+        <w:rPr>
+          <w:lang w:val="sr-Latn-RS"/>
+        </w:rPr>
+        <w:t xml:space="preserve"> </w:t>
+      </w:r>
+      <w:r>
+        <w:t>[32]</w:t>
+      </w:r>
+      <w:r>
+        <w:rPr>
+          <w:lang w:val="sr-Latn-RS"/>
+        </w:rPr>
+        <w:t>.</w:t>
+      </w:r>
+    </w:p>
+    <w:p>
+      <w:pPr>
+        <w:rPr>
+          <w:lang w:val="sr-Latn-RS"/>
+        </w:rPr>
+      </w:pPr>
+    </w:p>
+    <w:p>
+      <w:pPr>
+        <w:rPr>
+          <w:lang w:val="sr-Latn-RS"/>
+        </w:rPr>
+      </w:pPr>
+    </w:p>
+    <w:p>
+      <w:pPr>
+        <w:rPr>
+          <w:lang w:val="sr-Latn-RS"/>
+        </w:rPr>
+      </w:pPr>
+    </w:p>
+    <w:p>
+      <w:pPr>
+        <w:rPr>
+          <w:lang w:val="sr-Latn-RS"/>
+        </w:rPr>
+      </w:pPr>
+    </w:p>
+    <w:p>
+      <w:pPr>
+        <w:rPr>
+          <w:lang w:val="sr-Latn-RS"/>
+        </w:rPr>
+      </w:pPr>
+    </w:p>
+    <w:p>
+      <w:pPr>
         <w:rPr>
           <w:lang w:val="sr-Latn-RS"/>
         </w:rPr>
@@ -16822,12 +17991,38 @@
     </w:p>
     <w:p>
       <w:pPr>
+        <w:rPr>
+          <w:lang w:val="sr-Latn-RS"/>
+        </w:rPr>
+      </w:pPr>
+      <w:r>
+        <w:rPr>
+          <w:lang w:val="sr-Latn-RS"/>
+        </w:rPr>
+        <w:t>Pogledati o NEST biblioteci na strani 10 u StuffAboutSearchEngine.docx</w:t>
+      </w:r>
+    </w:p>
+    <w:p>
+      <w:pPr>
+        <w:rPr>
+          <w:lang w:val="sr-Latn-RS"/>
+        </w:rPr>
+      </w:pPr>
+      <w:r>
+        <w:rPr>
+          <w:lang w:val="sr-Latn-RS"/>
+        </w:rPr>
+        <w:t>Dodati aggregations u deo o strukturi Elasticsearch mehanizma pretrage mozda</w:t>
+      </w:r>
+    </w:p>
+    <w:p>
+      <w:pPr>
         <w:pStyle w:val="Heading1"/>
         <w:rPr>
           <w:lang w:val="sr-Latn-RS"/>
         </w:rPr>
       </w:pPr>
-      <w:bookmarkStart w:id="19" w:name="_Toc175831683"/>
+      <w:bookmarkStart w:id="21" w:name="_Toc176103423"/>
       <w:r>
         <w:rPr>
           <w:lang w:val="sr-Latn-RS"/>
@@ -16847,7 +18042,7 @@
         </w:rPr>
         <w:t>ak</w:t>
       </w:r>
-      <w:bookmarkEnd w:id="19"/>
+      <w:bookmarkEnd w:id="21"/>
     </w:p>
     <w:p>
       <w:pPr>
@@ -16867,7 +18062,7 @@
           <w:lang w:val="sr-Latn-RS"/>
         </w:rPr>
       </w:pPr>
-      <w:bookmarkStart w:id="20" w:name="_Toc175831684"/>
+      <w:bookmarkStart w:id="22" w:name="_Toc176103424"/>
       <w:r>
         <w:rPr>
           <w:lang w:val="sr-Latn-RS"/>
@@ -16875,7 +18070,7 @@
         <w:lastRenderedPageBreak/>
         <w:t>Literatura</w:t>
       </w:r>
-      <w:bookmarkEnd w:id="20"/>
+      <w:bookmarkEnd w:id="22"/>
     </w:p>
     <w:p>
       <w:pPr>
@@ -18344,6 +19539,177 @@
         </w:rPr>
         <w:t>, Pisanje upita korišćenjem NEST biblioteke</w:t>
       </w:r>
+      <w:r>
+        <w:rPr>
+          <w:lang w:val="sr-Latn-RS"/>
+        </w:rPr>
+        <w:t>.</w:t>
+      </w:r>
+    </w:p>
+    <w:p>
+      <w:pPr>
+        <w:numPr>
+          <w:ilvl w:val="0"/>
+          <w:numId w:val="4"/>
+        </w:numPr>
+        <w:spacing w:after="0" w:line="276" w:lineRule="auto"/>
+        <w:rPr>
+          <w:lang w:val="sr-Latn-RS"/>
+        </w:rPr>
+      </w:pPr>
+      <w:r>
+        <w:rPr>
+          <w:lang w:val="sr-Latn-RS"/>
+        </w:rPr>
+        <w:t xml:space="preserve"> Opster Expert Team - Madhusudhan, </w:t>
+      </w:r>
+      <w:r>
+        <w:rPr>
+          <w:lang w:val="sr-Latn-RS"/>
+        </w:rPr>
+        <w:t>„</w:t>
+      </w:r>
+      <w:r>
+        <w:rPr>
+          <w:lang w:val="sr-Latn-RS"/>
+        </w:rPr>
+        <w:t>Elasticsearch Text Analyzers - Tokenizers, Standard Analyzers, Stopwords and more</w:t>
+      </w:r>
+      <w:r>
+        <w:rPr>
+          <w:lang w:val="sr-Latn-RS"/>
+        </w:rPr>
+        <w:t>“</w:t>
+      </w:r>
+      <w:r>
+        <w:rPr>
+          <w:lang w:val="sr-Latn-RS"/>
+        </w:rPr>
+        <w:t xml:space="preserve">, </w:t>
+      </w:r>
+      <w:r>
+        <w:rPr>
+          <w:i/>
+          <w:lang w:val="sr-Latn-RS"/>
+        </w:rPr>
+        <w:t>https://opster.com/guides/elasticsearch</w:t>
+      </w:r>
+      <w:r>
+        <w:rPr>
+          <w:lang w:val="sr-Latn-RS"/>
+        </w:rPr>
+        <w:t>, Način rada Elasticsearch Analzyer mehanizma</w:t>
+      </w:r>
+    </w:p>
+    <w:p>
+      <w:pPr>
+        <w:numPr>
+          <w:ilvl w:val="0"/>
+          <w:numId w:val="4"/>
+        </w:numPr>
+        <w:spacing w:after="0" w:line="276" w:lineRule="auto"/>
+        <w:rPr>
+          <w:lang w:val="sr-Latn-RS"/>
+        </w:rPr>
+      </w:pPr>
+      <w:r>
+        <w:rPr>
+          <w:lang w:val="sr-Latn-RS"/>
+        </w:rPr>
+        <w:t xml:space="preserve"> Elastic, </w:t>
+      </w:r>
+      <w:r>
+        <w:rPr>
+          <w:lang w:val="sr-Latn-RS"/>
+        </w:rPr>
+        <w:t>„</w:t>
+      </w:r>
+      <w:r>
+        <w:rPr>
+          <w:lang w:val="sr-Latn-RS"/>
+        </w:rPr>
+        <w:t>Stemming</w:t>
+      </w:r>
+      <w:r>
+        <w:rPr>
+          <w:lang w:val="sr-Latn-RS"/>
+        </w:rPr>
+        <w:t>“</w:t>
+      </w:r>
+      <w:r>
+        <w:rPr>
+          <w:lang w:val="sr-Latn-RS"/>
+        </w:rPr>
+        <w:t xml:space="preserve">, </w:t>
+      </w:r>
+      <w:r>
+        <w:rPr>
+          <w:i/>
+          <w:lang w:val="sr-Latn-RS"/>
+        </w:rPr>
+        <w:t>https://www.elastic.co/guide/en/elasticsearch</w:t>
+      </w:r>
+      <w:r>
+        <w:rPr>
+          <w:lang w:val="sr-Latn-RS"/>
+        </w:rPr>
+        <w:t>, Objašnjen način rada stemming procesa.</w:t>
+      </w:r>
+    </w:p>
+    <w:p>
+      <w:pPr>
+        <w:numPr>
+          <w:ilvl w:val="0"/>
+          <w:numId w:val="4"/>
+        </w:numPr>
+        <w:spacing w:after="0" w:line="276" w:lineRule="auto"/>
+        <w:rPr>
+          <w:lang w:val="sr-Latn-RS"/>
+        </w:rPr>
+      </w:pPr>
+      <w:r>
+        <w:rPr>
+          <w:lang w:val="sr-Latn-RS"/>
+        </w:rPr>
+        <w:t xml:space="preserve"> Elastic, </w:t>
+      </w:r>
+      <w:r>
+        <w:rPr>
+          <w:lang w:val="sr-Latn-RS"/>
+        </w:rPr>
+        <w:t>„</w:t>
+      </w:r>
+      <w:r>
+        <w:rPr>
+          <w:lang w:val="sr-Latn-RS"/>
+        </w:rPr>
+        <w:t>Anatomy of an analyzer</w:t>
+      </w:r>
+      <w:r>
+        <w:rPr>
+          <w:lang w:val="sr-Latn-RS"/>
+        </w:rPr>
+        <w:t>“</w:t>
+      </w:r>
+      <w:r>
+        <w:rPr>
+          <w:lang w:val="sr-Latn-RS"/>
+        </w:rPr>
+        <w:t xml:space="preserve">, </w:t>
+      </w:r>
+      <w:r>
+        <w:rPr>
+          <w:i/>
+          <w:lang w:val="sr-Latn-RS"/>
+        </w:rPr>
+        <w:t>https://www.elastic.co/guide/en/elasticsearch</w:t>
+      </w:r>
+      <w:r>
+        <w:rPr>
+          <w:lang w:val="sr-Latn-RS"/>
+        </w:rPr>
+        <w:t>, Sturktura analyzer modula.</w:t>
+      </w:r>
     </w:p>
     <w:p>
       <w:pPr>
@@ -18356,7 +19722,7 @@
           <w:lang w:val="sr-Latn-RS"/>
         </w:rPr>
       </w:pPr>
-      <w:bookmarkStart w:id="21" w:name="_Toc175831685"/>
+      <w:bookmarkStart w:id="23" w:name="_Toc176103425"/>
       <w:r>
         <w:rPr>
           <w:lang w:val="sr-Latn-RS"/>
@@ -18364,7 +19730,7 @@
         <w:lastRenderedPageBreak/>
         <w:t>Dodatak A</w:t>
       </w:r>
-      <w:bookmarkEnd w:id="21"/>
+      <w:bookmarkEnd w:id="23"/>
     </w:p>
     <w:p>
       <w:pPr>
@@ -18427,7 +19793,7 @@
           <w:lang w:val="sr-Latn-RS"/>
         </w:rPr>
       </w:pPr>
-      <w:bookmarkStart w:id="22" w:name="_Toc175831686"/>
+      <w:bookmarkStart w:id="24" w:name="_Toc176103426"/>
       <w:r>
         <w:rPr>
           <w:lang w:val="sr-Latn-RS"/>
@@ -18435,7 +19801,7 @@
         <w:lastRenderedPageBreak/>
         <w:t>Dodatak B</w:t>
       </w:r>
-      <w:bookmarkEnd w:id="22"/>
+      <w:bookmarkEnd w:id="24"/>
     </w:p>
     <w:p>
       <w:pPr>
@@ -18455,7 +19821,7 @@
           <w:lang w:val="sr-Latn-RS"/>
         </w:rPr>
       </w:pPr>
-      <w:bookmarkStart w:id="23" w:name="_Toc175831687"/>
+      <w:bookmarkStart w:id="25" w:name="_Toc176103427"/>
       <w:r>
         <w:rPr>
           <w:lang w:val="sr-Latn-RS"/>
@@ -18463,7 +19829,7 @@
         <w:lastRenderedPageBreak/>
         <w:t>Podaci o kandidatu</w:t>
       </w:r>
-      <w:bookmarkEnd w:id="23"/>
+      <w:bookmarkEnd w:id="25"/>
     </w:p>
     <w:p>
       <w:pPr>
@@ -18529,13 +19895,7 @@
         <w:t>Ovo je generički tekst, može se menjati i može se postaviti fotografija.</w:t>
       </w:r>
     </w:p>
-    <w:p>
-      <w:pPr>
-        <w:rPr>
-          <w:lang w:val="sr-Latn-RS"/>
-        </w:rPr>
-      </w:pPr>
-    </w:p>
+    <w:p/>
     <w:sectPr>
       <w:type w:val="continuous"/>
       <w:pgSz w:w="12240" w:h="15840"/>
@@ -18651,7 +20011,7 @@
         <w:noProof/>
         <w:lang w:val="sr-Latn-RS"/>
       </w:rPr>
-      <w:t>23</w:t>
+      <w:t>24</w:t>
     </w:r>
     <w:r>
       <w:rPr>
@@ -19030,9 +20390,9 @@
     </w:lvl>
   </w:abstractNum>
   <w:abstractNum w:abstractNumId="3" w15:restartNumberingAfterBreak="0">
-    <w:nsid w:val="354B3EDE"/>
+    <w:nsid w:val="32D66718"/>
     <w:multiLevelType w:val="hybridMultilevel"/>
-    <w:tmpl w:val="2F4CBF52"/>
+    <w:tmpl w:val="93D25FAE"/>
     <w:lvl w:ilvl="0" w:tplc="7C08B664">
       <w:start w:val="3"/>
       <w:numFmt w:val="bullet"/>
@@ -19143,6 +20503,119 @@
     </w:lvl>
   </w:abstractNum>
   <w:abstractNum w:abstractNumId="4" w15:restartNumberingAfterBreak="0">
+    <w:nsid w:val="354B3EDE"/>
+    <w:multiLevelType w:val="hybridMultilevel"/>
+    <w:tmpl w:val="863C357E"/>
+    <w:lvl w:ilvl="0" w:tplc="7C08B664">
+      <w:start w:val="3"/>
+      <w:numFmt w:val="bullet"/>
+      <w:lvlText w:val="-"/>
+      <w:lvlJc w:val="left"/>
+      <w:pPr>
+        <w:ind w:left="771" w:hanging="360"/>
+      </w:pPr>
+      <w:rPr>
+        <w:rFonts w:ascii="Calibri" w:eastAsiaTheme="minorHAnsi" w:hAnsi="Calibri" w:cs="Calibri" w:hint="default"/>
+      </w:rPr>
+    </w:lvl>
+    <w:lvl w:ilvl="1" w:tplc="04090003" w:tentative="1">
+      <w:start w:val="1"/>
+      <w:numFmt w:val="bullet"/>
+      <w:lvlText w:val="o"/>
+      <w:lvlJc w:val="left"/>
+      <w:pPr>
+        <w:ind w:left="1491" w:hanging="360"/>
+      </w:pPr>
+      <w:rPr>
+        <w:rFonts w:ascii="Courier New" w:hAnsi="Courier New" w:cs="Courier New" w:hint="default"/>
+      </w:rPr>
+    </w:lvl>
+    <w:lvl w:ilvl="2" w:tplc="04090005" w:tentative="1">
+      <w:start w:val="1"/>
+      <w:numFmt w:val="bullet"/>
+      <w:lvlText w:val=""/>
+      <w:lvlJc w:val="left"/>
+      <w:pPr>
+        <w:ind w:left="2211" w:hanging="360"/>
+      </w:pPr>
+      <w:rPr>
+        <w:rFonts w:ascii="Wingdings" w:hAnsi="Wingdings" w:hint="default"/>
+      </w:rPr>
+    </w:lvl>
+    <w:lvl w:ilvl="3" w:tplc="04090001" w:tentative="1">
+      <w:start w:val="1"/>
+      <w:numFmt w:val="bullet"/>
+      <w:lvlText w:val=""/>
+      <w:lvlJc w:val="left"/>
+      <w:pPr>
+        <w:ind w:left="2931" w:hanging="360"/>
+      </w:pPr>
+      <w:rPr>
+        <w:rFonts w:ascii="Symbol" w:hAnsi="Symbol" w:hint="default"/>
+      </w:rPr>
+    </w:lvl>
+    <w:lvl w:ilvl="4" w:tplc="04090003" w:tentative="1">
+      <w:start w:val="1"/>
+      <w:numFmt w:val="bullet"/>
+      <w:lvlText w:val="o"/>
+      <w:lvlJc w:val="left"/>
+      <w:pPr>
+        <w:ind w:left="3651" w:hanging="360"/>
+      </w:pPr>
+      <w:rPr>
+        <w:rFonts w:ascii="Courier New" w:hAnsi="Courier New" w:cs="Courier New" w:hint="default"/>
+      </w:rPr>
+    </w:lvl>
+    <w:lvl w:ilvl="5" w:tplc="04090005" w:tentative="1">
+      <w:start w:val="1"/>
+      <w:numFmt w:val="bullet"/>
+      <w:lvlText w:val=""/>
+      <w:lvlJc w:val="left"/>
+      <w:pPr>
+        <w:ind w:left="4371" w:hanging="360"/>
+      </w:pPr>
+      <w:rPr>
+        <w:rFonts w:ascii="Wingdings" w:hAnsi="Wingdings" w:hint="default"/>
+      </w:rPr>
+    </w:lvl>
+    <w:lvl w:ilvl="6" w:tplc="04090001" w:tentative="1">
+      <w:start w:val="1"/>
+      <w:numFmt w:val="bullet"/>
+      <w:lvlText w:val=""/>
+      <w:lvlJc w:val="left"/>
+      <w:pPr>
+        <w:ind w:left="5091" w:hanging="360"/>
+      </w:pPr>
+      <w:rPr>
+        <w:rFonts w:ascii="Symbol" w:hAnsi="Symbol" w:hint="default"/>
+      </w:rPr>
+    </w:lvl>
+    <w:lvl w:ilvl="7" w:tplc="04090003" w:tentative="1">
+      <w:start w:val="1"/>
+      <w:numFmt w:val="bullet"/>
+      <w:lvlText w:val="o"/>
+      <w:lvlJc w:val="left"/>
+      <w:pPr>
+        <w:ind w:left="5811" w:hanging="360"/>
+      </w:pPr>
+      <w:rPr>
+        <w:rFonts w:ascii="Courier New" w:hAnsi="Courier New" w:cs="Courier New" w:hint="default"/>
+      </w:rPr>
+    </w:lvl>
+    <w:lvl w:ilvl="8" w:tplc="04090005" w:tentative="1">
+      <w:start w:val="1"/>
+      <w:numFmt w:val="bullet"/>
+      <w:lvlText w:val=""/>
+      <w:lvlJc w:val="left"/>
+      <w:pPr>
+        <w:ind w:left="6531" w:hanging="360"/>
+      </w:pPr>
+      <w:rPr>
+        <w:rFonts w:ascii="Wingdings" w:hAnsi="Wingdings" w:hint="default"/>
+      </w:rPr>
+    </w:lvl>
+  </w:abstractNum>
+  <w:abstractNum w:abstractNumId="5" w15:restartNumberingAfterBreak="0">
     <w:nsid w:val="3CFB171A"/>
     <w:multiLevelType w:val="multilevel"/>
     <w:tmpl w:val="AD449122"/>
@@ -19227,7 +20700,7 @@
       <w:lvlJc w:val="left"/>
     </w:lvl>
   </w:abstractNum>
-  <w:abstractNum w:abstractNumId="5" w15:restartNumberingAfterBreak="0">
+  <w:abstractNum w:abstractNumId="6" w15:restartNumberingAfterBreak="0">
     <w:nsid w:val="3E643407"/>
     <w:multiLevelType w:val="hybridMultilevel"/>
     <w:tmpl w:val="6EF651C4"/>
@@ -19316,7 +20789,7 @@
       </w:pPr>
     </w:lvl>
   </w:abstractNum>
-  <w:abstractNum w:abstractNumId="6" w15:restartNumberingAfterBreak="0">
+  <w:abstractNum w:abstractNumId="7" w15:restartNumberingAfterBreak="0">
     <w:nsid w:val="41FF0A1A"/>
     <w:multiLevelType w:val="hybridMultilevel"/>
     <w:tmpl w:val="87C2A61A"/>
@@ -19429,7 +20902,7 @@
       </w:rPr>
     </w:lvl>
   </w:abstractNum>
-  <w:abstractNum w:abstractNumId="7" w15:restartNumberingAfterBreak="0">
+  <w:abstractNum w:abstractNumId="8" w15:restartNumberingAfterBreak="0">
     <w:nsid w:val="43030184"/>
     <w:multiLevelType w:val="hybridMultilevel"/>
     <w:tmpl w:val="8124B808"/>
@@ -19542,10 +21015,10 @@
       </w:rPr>
     </w:lvl>
   </w:abstractNum>
-  <w:abstractNum w:abstractNumId="8" w15:restartNumberingAfterBreak="0">
-    <w:nsid w:val="5F2F5B49"/>
+  <w:abstractNum w:abstractNumId="9" w15:restartNumberingAfterBreak="0">
+    <w:nsid w:val="4C8306C3"/>
     <w:multiLevelType w:val="hybridMultilevel"/>
-    <w:tmpl w:val="522A732C"/>
+    <w:tmpl w:val="1FFEA82C"/>
     <w:lvl w:ilvl="0" w:tplc="7C08B664">
       <w:start w:val="3"/>
       <w:numFmt w:val="bullet"/>
@@ -19655,10 +21128,10 @@
       </w:rPr>
     </w:lvl>
   </w:abstractNum>
-  <w:abstractNum w:abstractNumId="9" w15:restartNumberingAfterBreak="0">
-    <w:nsid w:val="602649C6"/>
+  <w:abstractNum w:abstractNumId="10" w15:restartNumberingAfterBreak="0">
+    <w:nsid w:val="5F2F5B49"/>
     <w:multiLevelType w:val="hybridMultilevel"/>
-    <w:tmpl w:val="00F8A9A2"/>
+    <w:tmpl w:val="522A732C"/>
     <w:lvl w:ilvl="0" w:tplc="7C08B664">
       <w:start w:val="3"/>
       <w:numFmt w:val="bullet"/>
@@ -19768,10 +21241,10 @@
       </w:rPr>
     </w:lvl>
   </w:abstractNum>
-  <w:abstractNum w:abstractNumId="10" w15:restartNumberingAfterBreak="0">
-    <w:nsid w:val="673F25BA"/>
+  <w:abstractNum w:abstractNumId="11" w15:restartNumberingAfterBreak="0">
+    <w:nsid w:val="602649C6"/>
     <w:multiLevelType w:val="hybridMultilevel"/>
-    <w:tmpl w:val="F676BAEA"/>
+    <w:tmpl w:val="00F8A9A2"/>
     <w:lvl w:ilvl="0" w:tplc="7C08B664">
       <w:start w:val="3"/>
       <w:numFmt w:val="bullet"/>
@@ -19881,7 +21354,120 @@
       </w:rPr>
     </w:lvl>
   </w:abstractNum>
-  <w:abstractNum w:abstractNumId="11" w15:restartNumberingAfterBreak="0">
+  <w:abstractNum w:abstractNumId="12" w15:restartNumberingAfterBreak="0">
+    <w:nsid w:val="673F25BA"/>
+    <w:multiLevelType w:val="hybridMultilevel"/>
+    <w:tmpl w:val="F676BAEA"/>
+    <w:lvl w:ilvl="0" w:tplc="7C08B664">
+      <w:start w:val="3"/>
+      <w:numFmt w:val="bullet"/>
+      <w:lvlText w:val="-"/>
+      <w:lvlJc w:val="left"/>
+      <w:pPr>
+        <w:ind w:left="720" w:hanging="360"/>
+      </w:pPr>
+      <w:rPr>
+        <w:rFonts w:ascii="Calibri" w:eastAsiaTheme="minorHAnsi" w:hAnsi="Calibri" w:cs="Calibri" w:hint="default"/>
+      </w:rPr>
+    </w:lvl>
+    <w:lvl w:ilvl="1" w:tplc="04090003" w:tentative="1">
+      <w:start w:val="1"/>
+      <w:numFmt w:val="bullet"/>
+      <w:lvlText w:val="o"/>
+      <w:lvlJc w:val="left"/>
+      <w:pPr>
+        <w:ind w:left="1440" w:hanging="360"/>
+      </w:pPr>
+      <w:rPr>
+        <w:rFonts w:ascii="Courier New" w:hAnsi="Courier New" w:cs="Courier New" w:hint="default"/>
+      </w:rPr>
+    </w:lvl>
+    <w:lvl w:ilvl="2" w:tplc="04090005" w:tentative="1">
+      <w:start w:val="1"/>
+      <w:numFmt w:val="bullet"/>
+      <w:lvlText w:val=""/>
+      <w:lvlJc w:val="left"/>
+      <w:pPr>
+        <w:ind w:left="2160" w:hanging="360"/>
+      </w:pPr>
+      <w:rPr>
+        <w:rFonts w:ascii="Wingdings" w:hAnsi="Wingdings" w:hint="default"/>
+      </w:rPr>
+    </w:lvl>
+    <w:lvl w:ilvl="3" w:tplc="04090001" w:tentative="1">
+      <w:start w:val="1"/>
+      <w:numFmt w:val="bullet"/>
+      <w:lvlText w:val=""/>
+      <w:lvlJc w:val="left"/>
+      <w:pPr>
+        <w:ind w:left="2880" w:hanging="360"/>
+      </w:pPr>
+      <w:rPr>
+        <w:rFonts w:ascii="Symbol" w:hAnsi="Symbol" w:hint="default"/>
+      </w:rPr>
+    </w:lvl>
+    <w:lvl w:ilvl="4" w:tplc="04090003" w:tentative="1">
+      <w:start w:val="1"/>
+      <w:numFmt w:val="bullet"/>
+      <w:lvlText w:val="o"/>
+      <w:lvlJc w:val="left"/>
+      <w:pPr>
+        <w:ind w:left="3600" w:hanging="360"/>
+      </w:pPr>
+      <w:rPr>
+        <w:rFonts w:ascii="Courier New" w:hAnsi="Courier New" w:cs="Courier New" w:hint="default"/>
+      </w:rPr>
+    </w:lvl>
+    <w:lvl w:ilvl="5" w:tplc="04090005" w:tentative="1">
+      <w:start w:val="1"/>
+      <w:numFmt w:val="bullet"/>
+      <w:lvlText w:val=""/>
+      <w:lvlJc w:val="left"/>
+      <w:pPr>
+        <w:ind w:left="4320" w:hanging="360"/>
+      </w:pPr>
+      <w:rPr>
+        <w:rFonts w:ascii="Wingdings" w:hAnsi="Wingdings" w:hint="default"/>
+      </w:rPr>
+    </w:lvl>
+    <w:lvl w:ilvl="6" w:tplc="04090001" w:tentative="1">
+      <w:start w:val="1"/>
+      <w:numFmt w:val="bullet"/>
+      <w:lvlText w:val=""/>
+      <w:lvlJc w:val="left"/>
+      <w:pPr>
+        <w:ind w:left="5040" w:hanging="360"/>
+      </w:pPr>
+      <w:rPr>
+        <w:rFonts w:ascii="Symbol" w:hAnsi="Symbol" w:hint="default"/>
+      </w:rPr>
+    </w:lvl>
+    <w:lvl w:ilvl="7" w:tplc="04090003" w:tentative="1">
+      <w:start w:val="1"/>
+      <w:numFmt w:val="bullet"/>
+      <w:lvlText w:val="o"/>
+      <w:lvlJc w:val="left"/>
+      <w:pPr>
+        <w:ind w:left="5760" w:hanging="360"/>
+      </w:pPr>
+      <w:rPr>
+        <w:rFonts w:ascii="Courier New" w:hAnsi="Courier New" w:cs="Courier New" w:hint="default"/>
+      </w:rPr>
+    </w:lvl>
+    <w:lvl w:ilvl="8" w:tplc="04090005" w:tentative="1">
+      <w:start w:val="1"/>
+      <w:numFmt w:val="bullet"/>
+      <w:lvlText w:val=""/>
+      <w:lvlJc w:val="left"/>
+      <w:pPr>
+        <w:ind w:left="6480" w:hanging="360"/>
+      </w:pPr>
+      <w:rPr>
+        <w:rFonts w:ascii="Wingdings" w:hAnsi="Wingdings" w:hint="default"/>
+      </w:rPr>
+    </w:lvl>
+  </w:abstractNum>
+  <w:abstractNum w:abstractNumId="13" w15:restartNumberingAfterBreak="0">
     <w:nsid w:val="71DF59C2"/>
     <w:multiLevelType w:val="multilevel"/>
     <w:tmpl w:val="0409001F"/>
@@ -19968,19 +21554,19 @@
     </w:lvl>
   </w:abstractNum>
   <w:num w:numId="1">
-    <w:abstractNumId w:val="11"/>
+    <w:abstractNumId w:val="13"/>
   </w:num>
   <w:num w:numId="2">
-    <w:abstractNumId w:val="4"/>
+    <w:abstractNumId w:val="5"/>
   </w:num>
   <w:num w:numId="3">
     <w:abstractNumId w:val="1"/>
   </w:num>
   <w:num w:numId="4">
-    <w:abstractNumId w:val="5"/>
+    <w:abstractNumId w:val="6"/>
   </w:num>
   <w:num w:numId="5">
-    <w:abstractNumId w:val="5"/>
+    <w:abstractNumId w:val="6"/>
     <w:lvlOverride w:ilvl="0">
       <w:startOverride w:val="1"/>
     </w:lvlOverride>
@@ -20013,24 +21599,30 @@
     <w:abstractNumId w:val="2"/>
   </w:num>
   <w:num w:numId="7">
+    <w:abstractNumId w:val="12"/>
+  </w:num>
+  <w:num w:numId="8">
     <w:abstractNumId w:val="10"/>
   </w:num>
-  <w:num w:numId="8">
-    <w:abstractNumId w:val="8"/>
-  </w:num>
   <w:num w:numId="9">
-    <w:abstractNumId w:val="6"/>
+    <w:abstractNumId w:val="7"/>
   </w:num>
   <w:num w:numId="10">
-    <w:abstractNumId w:val="7"/>
+    <w:abstractNumId w:val="8"/>
   </w:num>
   <w:num w:numId="11">
     <w:abstractNumId w:val="0"/>
   </w:num>
   <w:num w:numId="12">
+    <w:abstractNumId w:val="11"/>
+  </w:num>
+  <w:num w:numId="13">
+    <w:abstractNumId w:val="4"/>
+  </w:num>
+  <w:num w:numId="14">
     <w:abstractNumId w:val="9"/>
   </w:num>
-  <w:num w:numId="13">
+  <w:num w:numId="15">
     <w:abstractNumId w:val="3"/>
   </w:num>
 </w:numbering>
@@ -20514,7 +22106,6 @@
     <w:next w:val="Normal"/>
     <w:link w:val="Heading4Char"/>
     <w:uiPriority w:val="9"/>
-    <w:semiHidden/>
     <w:unhideWhenUsed/>
     <w:qFormat/>
     <w:rsid w:val="008410E0"/>
@@ -20876,7 +22467,6 @@
     <w:basedOn w:val="DefaultParagraphFont"/>
     <w:link w:val="Heading4"/>
     <w:uiPriority w:val="9"/>
-    <w:semiHidden/>
     <w:rsid w:val="008410E0"/>
     <w:rPr>
       <w:rFonts w:asciiTheme="majorHAnsi" w:eastAsiaTheme="majorEastAsia" w:hAnsiTheme="majorHAnsi" w:cstheme="majorBidi"/>
@@ -21342,7 +22932,7 @@
 </file>
 
 <file path=customXml/itemProps1.xml><?xml version="1.0" encoding="utf-8"?>
-<ds:datastoreItem xmlns:ds="http://schemas.openxmlformats.org/officeDocument/2006/customXml" ds:itemID="{303D00F6-B9C3-4AAE-B513-612432019617}">
+<ds:datastoreItem xmlns:ds="http://schemas.openxmlformats.org/officeDocument/2006/customXml" ds:itemID="{EE1729CF-2D69-49EA-A913-9F363E2B249D}">
   <ds:schemaRefs>
     <ds:schemaRef ds:uri="http://schemas.openxmlformats.org/officeDocument/2006/bibliography"/>
   </ds:schemaRefs>

</xml_diff>

<commit_message>
feat: text analysis, analyzers and normalizers
</commit_message>
<xml_diff>
--- a/Nevena Gligorov diplomski v1.docx
+++ b/Nevena Gligorov diplomski v1.docx
@@ -64,7 +64,7 @@
                 <v:shape id="_x0000_i1025" type="#_x0000_t75" style="width:63.85pt;height:63.85pt" o:ole="" fillcolor="window">
                   <v:imagedata r:id="rId8" o:title=""/>
                 </v:shape>
-                <o:OLEObject Type="Embed" ProgID="CorelDraw.Graphic.7" ShapeID="_x0000_i1025" DrawAspect="Content" ObjectID="_1786730544" r:id="rId9"/>
+                <o:OLEObject Type="Embed" ProgID="CorelDraw.Graphic.7" ShapeID="_x0000_i1025" DrawAspect="Content" ObjectID="_1786792808" r:id="rId9"/>
               </w:object>
             </w:r>
           </w:p>
@@ -16390,13 +16390,7 @@
         <w:rPr>
           <w:lang w:val="sr-Latn-RS"/>
         </w:rPr>
-        <w:t xml:space="preserve"> reč </w:t>
-      </w:r>
-      <w:r>
-        <w:rPr>
-          <w:lang w:val="sr-Latn-RS"/>
-        </w:rPr>
-        <w:t>„</w:t>
+        <w:t xml:space="preserve"> reč „</w:t>
       </w:r>
       <w:r>
         <w:rPr>
@@ -17092,10 +17086,22 @@
         <w:t xml:space="preserve"> komponenta vrši</w:t>
       </w:r>
       <w:r>
-        <w:t xml:space="preserve"> deljenja teksta na tokene, odnosno reči, na osnovu nekog definisanog pravila</w:t>
-      </w:r>
-      <w:r>
-        <w:t>. Drugim rečima, tekst se može podeliti na tokene posmatranjem: razmaka, određenog slova, šablona i slično.</w:t>
+        <w:t xml:space="preserve"> deljenja teksta na tokene, </w:t>
+      </w:r>
+      <w:r>
+        <w:t>naj</w:t>
+      </w:r>
+      <w:r>
+        <w:rPr>
+          <w:lang w:val="sr-Latn-RS"/>
+        </w:rPr>
+        <w:t>češće</w:t>
+      </w:r>
+      <w:r>
+        <w:t xml:space="preserve"> reči, na osnovu nekog definisanog pravila</w:t>
+      </w:r>
+      <w:r>
+        <w:t>.</w:t>
       </w:r>
       <w:r>
         <w:t xml:space="preserve"> </w:t>
@@ -17129,37 +17135,28 @@
         <w:t xml:space="preserve">) </w:t>
       </w:r>
       <w:r>
-        <w:t>- proces u kome se vrše: transformacije, modifikcije i</w:t>
+        <w:t>- proces u kome se vrše</w:t>
       </w:r>
       <w:r>
         <w:t xml:space="preserve"> </w:t>
       </w:r>
       <w:r>
-        <w:t>obo</w:t>
-      </w:r>
-      <w:r>
-        <w:t>gaćivanje tokena</w:t>
-      </w:r>
-      <w:r>
-        <w:t xml:space="preserve"> (</w:t>
-      </w:r>
-      <w:r>
-        <w:rPr>
-          <w:i/>
-        </w:rPr>
-        <w:t>eng. enrich</w:t>
-      </w:r>
-      <w:r>
-        <w:t>).</w:t>
-      </w:r>
-      <w:r>
-        <w:t xml:space="preserve"> To znači da su</w:t>
+        <w:t>transformacije</w:t>
+      </w:r>
+      <w:r>
+        <w:t xml:space="preserve"> tokena</w:t>
+      </w:r>
+      <w:r>
+        <w:t>.</w:t>
       </w:r>
       <w:r>
         <w:t xml:space="preserve"> </w:t>
       </w:r>
       <w:r>
-        <w:t xml:space="preserve">tokeni podvrgnuti </w:t>
+        <w:t>Transformacije mogu biti različite, od</w:t>
+      </w:r>
+      <w:r>
+        <w:t xml:space="preserve"> </w:t>
       </w:r>
       <w:r>
         <w:rPr>
@@ -17168,7 +17165,19 @@
         <w:t>stemming</w:t>
       </w:r>
       <w:r>
-        <w:t xml:space="preserve"> procesu, posmatanju sinonima i </w:t>
+        <w:t xml:space="preserve"> proces</w:t>
+      </w:r>
+      <w:r>
+        <w:t>a do</w:t>
+      </w:r>
+      <w:r>
+        <w:t xml:space="preserve"> posmat</w:t>
+      </w:r>
+      <w:r>
+        <w:t>r</w:t>
+      </w:r>
+      <w:r>
+        <w:t xml:space="preserve">anju sinonima i </w:t>
       </w:r>
       <w:r>
         <w:rPr>
@@ -17206,16 +17215,46 @@
         <w:t>text analysis</w:t>
       </w:r>
       <w:r>
-        <w:t xml:space="preserve"> proces. Elasticsearch ima nekoliko tipova ugrađenih analyzer modula </w:t>
+        <w:t xml:space="preserve"> proces. Elasticsearch ima nekoliko ugrađenih</w:t>
+      </w:r>
+      <w:r>
+        <w:t xml:space="preserve"> </w:t>
+      </w:r>
+      <w:r>
+        <w:t>tipova</w:t>
+      </w:r>
+      <w:r>
+        <w:t xml:space="preserve"> </w:t>
+      </w:r>
+      <w:r>
+        <w:rPr>
+          <w:i/>
+        </w:rPr>
+        <w:t>analyzer</w:t>
+      </w:r>
+      <w:r>
+        <w:t xml:space="preserve"> modula </w:t>
       </w:r>
       <w:r>
         <w:t>i oni</w:t>
       </w:r>
       <w:r>
-        <w:t xml:space="preserve"> imaju podršku za rad za različite jezike. Osim njih, moguće je kreirati i sopstveni modul, kombinujući </w:t>
-      </w:r>
-      <w:r>
-        <w:t>dostupne komponente</w:t>
+        <w:t xml:space="preserve"> imaju podršku za rad za različite jezike. Osim njih, moguće je kreirati i sopstveni</w:t>
+      </w:r>
+      <w:r>
+        <w:t xml:space="preserve"> </w:t>
+      </w:r>
+      <w:r>
+        <w:rPr>
+          <w:i/>
+        </w:rPr>
+        <w:t>analyzer</w:t>
+      </w:r>
+      <w:r>
+        <w:t xml:space="preserve"> modul, kombinujući </w:t>
+      </w:r>
+      <w:r>
+        <w:t>komponente</w:t>
       </w:r>
       <w:r>
         <w:t>.</w:t>
@@ -17226,7 +17265,43 @@
         <w:jc w:val="both"/>
       </w:pPr>
       <w:r>
-        <w:t>Analyzer modul je sastavljen od tri glavne komponente:</w:t>
+        <w:rPr>
+          <w:i/>
+        </w:rPr>
+        <w:t>Analyzer</w:t>
+      </w:r>
+      <w:r>
+        <w:t xml:space="preserve"> modul je sastavljen od tri </w:t>
+      </w:r>
+      <w:r>
+        <w:t>tipa</w:t>
+      </w:r>
+      <w:r>
+        <w:t xml:space="preserve"> komponen</w:t>
+      </w:r>
+      <w:r>
+        <w:t xml:space="preserve">ti kroz koje tekst prolazi u toku </w:t>
+      </w:r>
+      <w:r>
+        <w:rPr>
+          <w:i/>
+        </w:rPr>
+        <w:t>text analysis</w:t>
+      </w:r>
+      <w:r>
+        <w:t xml:space="preserve"> procesa</w:t>
+      </w:r>
+      <w:r>
+        <w:t>, a primer njegove strukture je mogu</w:t>
+      </w:r>
+      <w:r>
+        <w:rPr>
+          <w:lang w:val="sr-Latn-RS"/>
+        </w:rPr>
+        <w:t>će videti na slici 10</w:t>
+      </w:r>
+      <w:r>
+        <w:t>:</w:t>
       </w:r>
     </w:p>
     <w:p>
@@ -17257,6 +17332,18 @@
         <w:t xml:space="preserve">. </w:t>
       </w:r>
       <w:r>
+        <w:t xml:space="preserve">Primer primene bi bio uklanjanje </w:t>
+      </w:r>
+      <w:r>
+        <w:rPr>
+          <w:i/>
+        </w:rPr>
+        <w:t>HTML</w:t>
+      </w:r>
+      <w:r>
+        <w:t xml:space="preserve"> tagova iz teksta. </w:t>
+      </w:r>
+      <w:r>
         <w:rPr>
           <w:i/>
         </w:rPr>
@@ -17303,31 +17390,40 @@
         <w:rPr>
           <w:b/>
         </w:rPr>
-        <w:t>tokenizers</w:t>
+        <w:t>tokenizer</w:t>
       </w:r>
       <w:r>
         <w:t xml:space="preserve"> - </w:t>
       </w:r>
       <w:r>
-        <w:t>na ulazu dobijaju tekst</w:t>
+        <w:t>na ulazu dobija</w:t>
+      </w:r>
+      <w:r>
+        <w:t xml:space="preserve"> tekst</w:t>
       </w:r>
       <w:r>
         <w:t xml:space="preserve"> predstavljen</w:t>
       </w:r>
       <w:r>
-        <w:t xml:space="preserve"> kao niz karakter koji dele</w:t>
-      </w:r>
-      <w:r>
-        <w:t xml:space="preserve"> na tokene, odnosno reči, na osnovu definisanog pravila. </w:t>
+        <w:t xml:space="preserve"> kao niz karakter koji del</w:t>
+      </w:r>
+      <w:r>
+        <w:t>i</w:t>
+      </w:r>
+      <w:r>
+        <w:t xml:space="preserve"> na tokene, </w:t>
+      </w:r>
+      <w:r>
+        <w:t>najčešće to budu</w:t>
+      </w:r>
+      <w:r>
+        <w:t xml:space="preserve"> reči, na osnovu definisanog pravila. </w:t>
       </w:r>
       <w:r>
         <w:t>Tekst</w:t>
       </w:r>
       <w:r>
-        <w:t xml:space="preserve"> se može podeliti na tokene posmatranjem: razmaka, određenog slova, šablona i slično</w:t>
-      </w:r>
-      <w:r>
-        <w:t>.</w:t>
+        <w:t xml:space="preserve"> se može podeliti na tokene posmatranjem: razmaka, određenog slova, šablona i slično.</w:t>
       </w:r>
       <w:r>
         <w:t xml:space="preserve"> </w:t>
@@ -17370,7 +17466,19 @@
         <w:t xml:space="preserve"> - </w:t>
       </w:r>
       <w:r>
-        <w:t>na ulazu dobijaju niz tokena. U taj niz je moguće dodati novi, izmeniti ili obrisati postojeći token.</w:t>
+        <w:t>na ulazu dobijaju niz tokena. U taj niz je moguće dodati novi, izmeniti ili obrisati postojeći token</w:t>
+      </w:r>
+      <w:r>
+        <w:t>, u cilju</w:t>
+      </w:r>
+      <w:r>
+        <w:t xml:space="preserve"> što bolje</w:t>
+      </w:r>
+      <w:r>
+        <w:t xml:space="preserve"> normalizacije teksta</w:t>
+      </w:r>
+      <w:r>
+        <w:t>.</w:t>
       </w:r>
       <w:r>
         <w:t xml:space="preserve"> Izvršavaju se redom, jedan za drugim.</w:t>
@@ -17398,17 +17506,279 @@
       </w:r>
       <w:r>
         <w:t xml:space="preserve"> [33]</w:t>
+      </w:r>
+      <w:r>
+        <w:t>.</w:t>
+      </w:r>
+    </w:p>
+    <w:p>
+      <w:pPr>
+        <w:keepNext/>
+        <w:jc w:val="center"/>
+      </w:pPr>
+      <w:r>
+        <w:rPr>
+          <w:noProof/>
+        </w:rPr>
+        <w:lastRenderedPageBreak/>
+        <w:drawing>
+          <wp:inline distT="0" distB="0" distL="0" distR="0">
+            <wp:extent cx="5218968" cy="2122715"/>
+            <wp:effectExtent l="0" t="0" r="1270" b="0"/>
+            <wp:docPr id="3" name="Picture 3"/>
+            <wp:cNvGraphicFramePr>
+              <a:graphicFrameLocks xmlns:a="http://schemas.openxmlformats.org/drawingml/2006/main" noChangeAspect="1"/>
+            </wp:cNvGraphicFramePr>
+            <a:graphic xmlns:a="http://schemas.openxmlformats.org/drawingml/2006/main">
+              <a:graphicData uri="http://schemas.openxmlformats.org/drawingml/2006/picture">
+                <pic:pic xmlns:pic="http://schemas.openxmlformats.org/drawingml/2006/picture">
+                  <pic:nvPicPr>
+                    <pic:cNvPr id="3" name="Analyzer structure.png"/>
+                    <pic:cNvPicPr/>
+                  </pic:nvPicPr>
+                  <pic:blipFill>
+                    <a:blip r:embed="rId21" cstate="print">
+                      <a:extLst>
+                        <a:ext uri="{28A0092B-C50C-407E-A947-70E740481C1C}">
+                          <a14:useLocalDpi xmlns:a14="http://schemas.microsoft.com/office/drawing/2010/main" val="0"/>
+                        </a:ext>
+                      </a:extLst>
+                    </a:blip>
+                    <a:stretch>
+                      <a:fillRect/>
+                    </a:stretch>
+                  </pic:blipFill>
+                  <pic:spPr>
+                    <a:xfrm>
+                      <a:off x="0" y="0"/>
+                      <a:ext cx="5238701" cy="2130741"/>
+                    </a:xfrm>
+                    <a:prstGeom prst="rect">
+                      <a:avLst/>
+                    </a:prstGeom>
+                  </pic:spPr>
+                </pic:pic>
+              </a:graphicData>
+            </a:graphic>
+          </wp:inline>
+        </w:drawing>
+      </w:r>
+    </w:p>
+    <w:p>
+      <w:pPr>
+        <w:pStyle w:val="Caption"/>
+        <w:rPr>
+          <w:sz w:val="22"/>
+        </w:rPr>
+      </w:pPr>
+      <w:r>
+        <w:rPr>
+          <w:sz w:val="22"/>
+        </w:rPr>
+        <w:t xml:space="preserve">Slika 10. </w:t>
+      </w:r>
+      <w:r>
+        <w:rPr>
+          <w:sz w:val="22"/>
+        </w:rPr>
+        <w:t>Struktura a</w:t>
+      </w:r>
+      <w:r>
+        <w:rPr>
+          <w:sz w:val="22"/>
+        </w:rPr>
+        <w:t xml:space="preserve">nalyzer </w:t>
+      </w:r>
+      <w:r>
+        <w:rPr>
+          <w:sz w:val="22"/>
+        </w:rPr>
+        <w:t>modula</w:t>
+      </w:r>
+      <w:r>
+        <w:rPr>
+          <w:sz w:val="22"/>
+        </w:rPr>
+        <w:t xml:space="preserve"> </w:t>
+      </w:r>
+      <w:r>
+        <w:rPr>
+          <w:sz w:val="22"/>
+        </w:rPr>
+        <w:t>[34]</w:t>
+      </w:r>
+    </w:p>
+    <w:p>
+      <w:pPr>
+        <w:rPr>
+          <w:lang w:val="sr-Latn-RS"/>
+        </w:rPr>
+      </w:pPr>
+      <w:r>
+        <w:t xml:space="preserve">U okviru </w:t>
+      </w:r>
+      <w:r>
+        <w:rPr>
+          <w:i/>
+        </w:rPr>
+        <w:t>text analysis</w:t>
+      </w:r>
+      <w:r>
+        <w:t xml:space="preserve"> procesa je mo</w:t>
+      </w:r>
+      <w:r>
+        <w:rPr>
+          <w:lang w:val="sr-Latn-RS"/>
+        </w:rPr>
+        <w:t xml:space="preserve">guće koristiti i </w:t>
+      </w:r>
+      <w:r>
+        <w:rPr>
+          <w:i/>
+          <w:lang w:val="sr-Latn-RS"/>
+        </w:rPr>
+        <w:t>normalizer</w:t>
+      </w:r>
+      <w:r>
+        <w:rPr>
+          <w:lang w:val="sr-Latn-RS"/>
+        </w:rPr>
+        <w:t xml:space="preserve"> modul koji za razliku od </w:t>
+      </w:r>
+      <w:r>
+        <w:rPr>
+          <w:i/>
+          <w:lang w:val="sr-Latn-RS"/>
+        </w:rPr>
+        <w:t>analyzer</w:t>
+      </w:r>
+      <w:r>
+        <w:rPr>
+          <w:lang w:val="sr-Latn-RS"/>
+        </w:rPr>
+        <w:t xml:space="preserve"> modula na izlazu daje samo jedan, a ne niz tokena, što znači da nema </w:t>
+      </w:r>
+      <w:r>
+        <w:rPr>
+          <w:i/>
+          <w:lang w:val="sr-Latn-RS"/>
+        </w:rPr>
+        <w:t>tokenizer</w:t>
+      </w:r>
+      <w:r>
+        <w:rPr>
+          <w:lang w:val="sr-Latn-RS"/>
+        </w:rPr>
+        <w:t xml:space="preserve"> komponentu</w:t>
+      </w:r>
+      <w:r>
+        <w:rPr>
+          <w:lang w:val="sr-Latn-RS"/>
+        </w:rPr>
+        <w:t>.</w:t>
+      </w:r>
+      <w:r>
+        <w:rPr>
+          <w:lang w:val="sr-Latn-RS"/>
+        </w:rPr>
+        <w:t xml:space="preserve"> </w:t>
+      </w:r>
+      <w:r>
+        <w:rPr>
+          <w:lang w:val="sr-Latn-RS"/>
+        </w:rPr>
+        <w:t xml:space="preserve">Još jedna razlika između ova dva modula je što </w:t>
+      </w:r>
+      <w:r>
+        <w:rPr>
+          <w:i/>
+          <w:lang w:val="sr-Latn-RS"/>
+        </w:rPr>
+        <w:t>normalizer</w:t>
+      </w:r>
+      <w:r>
+        <w:rPr>
+          <w:lang w:val="sr-Latn-RS"/>
+        </w:rPr>
+        <w:t xml:space="preserve"> modul i</w:t>
+      </w:r>
+      <w:r>
+        <w:rPr>
+          <w:lang w:val="sr-Latn-RS"/>
+        </w:rPr>
+        <w:t xml:space="preserve">ma manji skup </w:t>
+      </w:r>
+      <w:r>
+        <w:rPr>
+          <w:i/>
+          <w:lang w:val="sr-Latn-RS"/>
+        </w:rPr>
+        <w:t>character</w:t>
+      </w:r>
+      <w:r>
+        <w:rPr>
+          <w:lang w:val="sr-Latn-RS"/>
+        </w:rPr>
+        <w:t xml:space="preserve"> i </w:t>
+      </w:r>
+      <w:r>
+        <w:rPr>
+          <w:i/>
+          <w:lang w:val="sr-Latn-RS"/>
+        </w:rPr>
+        <w:t>token</w:t>
+      </w:r>
+      <w:r>
+        <w:rPr>
+          <w:lang w:val="sr-Latn-RS"/>
+        </w:rPr>
+        <w:t xml:space="preserve"> filtera.</w:t>
+      </w:r>
+      <w:r>
+        <w:rPr>
+          <w:lang w:val="sr-Latn-RS"/>
+        </w:rPr>
+        <w:t xml:space="preserve"> </w:t>
+      </w:r>
+      <w:r>
+        <w:rPr>
+          <w:lang w:val="sr-Latn-RS"/>
+        </w:rPr>
+        <w:t>K</w:t>
+      </w:r>
+      <w:r>
+        <w:rPr>
+          <w:lang w:val="sr-Latn-RS"/>
+        </w:rPr>
+        <w:t>ori</w:t>
+      </w:r>
+      <w:r>
+        <w:rPr>
+          <w:lang w:val="sr-Latn-RS"/>
+        </w:rPr>
+        <w:t>sti se za polja</w:t>
+      </w:r>
+      <w:r>
+        <w:rPr>
+          <w:lang w:val="sr-Latn-RS"/>
+        </w:rPr>
+        <w:t xml:space="preserve"> koja su tipa </w:t>
+      </w:r>
+      <w:r>
+        <w:rPr>
+          <w:i/>
+          <w:lang w:val="sr-Latn-RS"/>
+        </w:rPr>
+        <w:t>keywords</w:t>
+      </w:r>
+      <w:r>
+        <w:rPr>
+          <w:lang w:val="sr-Latn-RS"/>
+        </w:rPr>
+        <w:t>.</w:t>
       </w:r>
       <w:bookmarkStart w:id="19" w:name="_GoBack"/>
       <w:bookmarkEnd w:id="19"/>
-      <w:r>
-        <w:t>.</w:t>
-      </w:r>
-    </w:p>
-    <w:p>
-      <w:pPr>
-        <w:jc w:val="both"/>
-      </w:pPr>
     </w:p>
     <w:p>
       <w:pPr>
@@ -17422,7 +17792,6 @@
         <w:rPr>
           <w:i/>
         </w:rPr>
-        <w:lastRenderedPageBreak/>
         <w:t>Stemming</w:t>
       </w:r>
       <w:bookmarkEnd w:id="20"/>
@@ -18079,6 +18448,7 @@
           <w:numId w:val="4"/>
         </w:numPr>
         <w:spacing w:after="0" w:line="276" w:lineRule="auto"/>
+        <w:jc w:val="both"/>
         <w:rPr>
           <w:lang w:val="sr-Latn-RS"/>
         </w:rPr>
@@ -18166,6 +18536,7 @@
           <w:numId w:val="4"/>
         </w:numPr>
         <w:spacing w:after="0" w:line="276" w:lineRule="auto"/>
+        <w:jc w:val="both"/>
         <w:rPr>
           <w:lang w:val="sr-Latn-RS"/>
         </w:rPr>
@@ -18211,6 +18582,7 @@
           <w:numId w:val="4"/>
         </w:numPr>
         <w:spacing w:after="0" w:line="276" w:lineRule="auto"/>
+        <w:jc w:val="both"/>
         <w:rPr>
           <w:lang w:val="sr-Latn-RS"/>
         </w:rPr>
@@ -18316,6 +18688,7 @@
           <w:numId w:val="4"/>
         </w:numPr>
         <w:spacing w:after="0" w:line="276" w:lineRule="auto"/>
+        <w:jc w:val="both"/>
         <w:rPr>
           <w:lang w:val="sr-Latn-RS"/>
         </w:rPr>
@@ -18389,6 +18762,7 @@
           <w:numId w:val="4"/>
         </w:numPr>
         <w:spacing w:after="0" w:line="276" w:lineRule="auto"/>
+        <w:jc w:val="both"/>
         <w:rPr>
           <w:lang w:val="sr-Latn-RS"/>
         </w:rPr>
@@ -18456,6 +18830,7 @@
           <w:numId w:val="4"/>
         </w:numPr>
         <w:spacing w:after="0" w:line="276" w:lineRule="auto"/>
+        <w:jc w:val="both"/>
         <w:rPr>
           <w:lang w:val="sr-Latn-RS"/>
         </w:rPr>
@@ -18520,6 +18895,7 @@
           <w:numId w:val="4"/>
         </w:numPr>
         <w:spacing w:after="0" w:line="276" w:lineRule="auto"/>
+        <w:jc w:val="both"/>
         <w:rPr>
           <w:lang w:val="sr-Latn-RS"/>
         </w:rPr>
@@ -18581,6 +18957,7 @@
           <w:numId w:val="4"/>
         </w:numPr>
         <w:spacing w:after="0" w:line="276" w:lineRule="auto"/>
+        <w:jc w:val="both"/>
         <w:rPr>
           <w:lang w:val="sr-Latn-RS"/>
         </w:rPr>
@@ -18624,6 +19001,7 @@
           <w:numId w:val="4"/>
         </w:numPr>
         <w:spacing w:after="0" w:line="276" w:lineRule="auto"/>
+        <w:jc w:val="both"/>
         <w:rPr>
           <w:lang w:val="sr-Latn-RS"/>
         </w:rPr>
@@ -18679,6 +19057,7 @@
           <w:numId w:val="4"/>
         </w:numPr>
         <w:spacing w:after="0" w:line="276" w:lineRule="auto"/>
+        <w:jc w:val="both"/>
         <w:rPr>
           <w:lang w:val="sr-Latn-RS"/>
         </w:rPr>
@@ -18722,6 +19101,7 @@
           <w:numId w:val="4"/>
         </w:numPr>
         <w:spacing w:after="0" w:line="276" w:lineRule="auto"/>
+        <w:jc w:val="both"/>
         <w:rPr>
           <w:lang w:val="sr-Latn-RS"/>
         </w:rPr>
@@ -18801,6 +19181,7 @@
           <w:numId w:val="4"/>
         </w:numPr>
         <w:spacing w:after="0" w:line="276" w:lineRule="auto"/>
+        <w:jc w:val="both"/>
         <w:rPr>
           <w:lang w:val="sr-Latn-RS"/>
         </w:rPr>
@@ -18862,6 +19243,7 @@
           <w:numId w:val="4"/>
         </w:numPr>
         <w:spacing w:after="0" w:line="276" w:lineRule="auto"/>
+        <w:jc w:val="both"/>
         <w:rPr>
           <w:lang w:val="sr-Latn-RS"/>
         </w:rPr>
@@ -18899,6 +19281,7 @@
           <w:numId w:val="4"/>
         </w:numPr>
         <w:spacing w:after="0" w:line="276" w:lineRule="auto"/>
+        <w:jc w:val="both"/>
         <w:rPr>
           <w:lang w:val="sr-Latn-RS"/>
         </w:rPr>
@@ -18945,6 +19328,7 @@
           <w:numId w:val="4"/>
         </w:numPr>
         <w:spacing w:after="0" w:line="276" w:lineRule="auto"/>
+        <w:jc w:val="both"/>
         <w:rPr>
           <w:lang w:val="sr-Latn-RS"/>
         </w:rPr>
@@ -18982,6 +19366,7 @@
           <w:numId w:val="4"/>
         </w:numPr>
         <w:spacing w:after="0" w:line="276" w:lineRule="auto"/>
+        <w:jc w:val="both"/>
         <w:rPr>
           <w:lang w:val="sr-Latn-RS"/>
         </w:rPr>
@@ -19019,6 +19404,7 @@
           <w:numId w:val="4"/>
         </w:numPr>
         <w:spacing w:after="0" w:line="276" w:lineRule="auto"/>
+        <w:jc w:val="both"/>
         <w:rPr>
           <w:lang w:val="sr-Latn-RS"/>
         </w:rPr>
@@ -19056,6 +19442,7 @@
           <w:numId w:val="4"/>
         </w:numPr>
         <w:spacing w:after="0" w:line="276" w:lineRule="auto"/>
+        <w:jc w:val="both"/>
         <w:rPr>
           <w:lang w:val="sr-Latn-RS"/>
         </w:rPr>
@@ -19111,6 +19498,7 @@
           <w:numId w:val="4"/>
         </w:numPr>
         <w:spacing w:after="0" w:line="276" w:lineRule="auto"/>
+        <w:jc w:val="both"/>
         <w:rPr>
           <w:lang w:val="sr-Latn-RS"/>
         </w:rPr>
@@ -19160,6 +19548,7 @@
           <w:numId w:val="4"/>
         </w:numPr>
         <w:spacing w:after="0" w:line="276" w:lineRule="auto"/>
+        <w:jc w:val="both"/>
         <w:rPr>
           <w:lang w:val="sr-Latn-RS"/>
         </w:rPr>
@@ -19203,15 +19592,15 @@
           <w:numId w:val="4"/>
         </w:numPr>
         <w:spacing w:after="0" w:line="276" w:lineRule="auto"/>
-        <w:rPr>
-          <w:lang w:val="sr-Latn-RS"/>
-        </w:rPr>
-      </w:pPr>
-      <w:r>
-        <w:rPr>
-          <w:lang w:val="sr-Latn-RS"/>
-        </w:rPr>
-        <w:lastRenderedPageBreak/>
+        <w:jc w:val="both"/>
+        <w:rPr>
+          <w:lang w:val="sr-Latn-RS"/>
+        </w:rPr>
+      </w:pPr>
+      <w:r>
+        <w:rPr>
+          <w:lang w:val="sr-Latn-RS"/>
+        </w:rPr>
         <w:t xml:space="preserve"> Oskar Polak, „Do all shards (within index) have the same content?“, </w:t>
       </w:r>
       <w:r>
@@ -19247,14 +19636,16 @@
           <w:numId w:val="4"/>
         </w:numPr>
         <w:spacing w:after="0" w:line="276" w:lineRule="auto"/>
-        <w:rPr>
-          <w:lang w:val="sr-Latn-RS"/>
-        </w:rPr>
-      </w:pPr>
-      <w:r>
-        <w:rPr>
-          <w:lang w:val="sr-Latn-RS"/>
-        </w:rPr>
+        <w:jc w:val="both"/>
+        <w:rPr>
+          <w:lang w:val="sr-Latn-RS"/>
+        </w:rPr>
+      </w:pPr>
+      <w:r>
+        <w:rPr>
+          <w:lang w:val="sr-Latn-RS"/>
+        </w:rPr>
+        <w:lastRenderedPageBreak/>
         <w:t xml:space="preserve"> Elastic, „Nodes“, </w:t>
       </w:r>
       <w:r>
@@ -19278,6 +19669,7 @@
           <w:numId w:val="4"/>
         </w:numPr>
         <w:spacing w:after="0" w:line="276" w:lineRule="auto"/>
+        <w:jc w:val="both"/>
         <w:rPr>
           <w:lang w:val="sr-Latn-RS"/>
         </w:rPr>
@@ -19315,6 +19707,7 @@
           <w:numId w:val="4"/>
         </w:numPr>
         <w:spacing w:after="0" w:line="276" w:lineRule="auto"/>
+        <w:jc w:val="both"/>
         <w:rPr>
           <w:lang w:val="sr-Latn-RS"/>
         </w:rPr>
@@ -19346,6 +19739,7 @@
           <w:numId w:val="4"/>
         </w:numPr>
         <w:spacing w:after="0" w:line="276" w:lineRule="auto"/>
+        <w:jc w:val="both"/>
         <w:rPr>
           <w:lang w:val="sr-Latn-RS"/>
         </w:rPr>
@@ -19377,6 +19771,7 @@
           <w:numId w:val="4"/>
         </w:numPr>
         <w:spacing w:after="0" w:line="276" w:lineRule="auto"/>
+        <w:jc w:val="both"/>
         <w:rPr>
           <w:lang w:val="sr-Latn-RS"/>
         </w:rPr>
@@ -19408,6 +19803,7 @@
           <w:numId w:val="4"/>
         </w:numPr>
         <w:spacing w:after="0" w:line="276" w:lineRule="auto"/>
+        <w:jc w:val="both"/>
         <w:rPr>
           <w:lang w:val="sr-Latn-RS"/>
         </w:rPr>
@@ -19454,6 +19850,7 @@
           <w:numId w:val="4"/>
         </w:numPr>
         <w:spacing w:after="0" w:line="276" w:lineRule="auto"/>
+        <w:jc w:val="both"/>
         <w:rPr>
           <w:lang w:val="sr-Latn-RS"/>
         </w:rPr>
@@ -19485,6 +19882,7 @@
           <w:numId w:val="4"/>
         </w:numPr>
         <w:spacing w:after="0" w:line="276" w:lineRule="auto"/>
+        <w:jc w:val="both"/>
         <w:rPr>
           <w:lang w:val="sr-Latn-RS"/>
         </w:rPr>
@@ -19516,6 +19914,7 @@
           <w:numId w:val="4"/>
         </w:numPr>
         <w:spacing w:after="0" w:line="276" w:lineRule="auto"/>
+        <w:jc w:val="both"/>
         <w:rPr>
           <w:lang w:val="sr-Latn-RS"/>
         </w:rPr>
@@ -19553,39 +19952,16 @@
           <w:numId w:val="4"/>
         </w:numPr>
         <w:spacing w:after="0" w:line="276" w:lineRule="auto"/>
-        <w:rPr>
-          <w:lang w:val="sr-Latn-RS"/>
-        </w:rPr>
-      </w:pPr>
-      <w:r>
-        <w:rPr>
-          <w:lang w:val="sr-Latn-RS"/>
-        </w:rPr>
-        <w:t xml:space="preserve"> Opster Expert Team - Madhusudhan, </w:t>
-      </w:r>
-      <w:r>
-        <w:rPr>
-          <w:lang w:val="sr-Latn-RS"/>
-        </w:rPr>
-        <w:t>„</w:t>
-      </w:r>
-      <w:r>
-        <w:rPr>
-          <w:lang w:val="sr-Latn-RS"/>
-        </w:rPr>
-        <w:t>Elasticsearch Text Analyzers - Tokenizers, Standard Analyzers, Stopwords and more</w:t>
-      </w:r>
-      <w:r>
-        <w:rPr>
-          <w:lang w:val="sr-Latn-RS"/>
-        </w:rPr>
-        <w:t>“</w:t>
-      </w:r>
-      <w:r>
-        <w:rPr>
-          <w:lang w:val="sr-Latn-RS"/>
-        </w:rPr>
-        <w:t xml:space="preserve">, </w:t>
+        <w:jc w:val="both"/>
+        <w:rPr>
+          <w:lang w:val="sr-Latn-RS"/>
+        </w:rPr>
+      </w:pPr>
+      <w:r>
+        <w:rPr>
+          <w:lang w:val="sr-Latn-RS"/>
+        </w:rPr>
+        <w:t xml:space="preserve"> Opster Expert Team - Madhusudhan, „Elasticsearch Text Analyzers - Tokenizers, Standard Analyzers, Stopwords and more“, </w:t>
       </w:r>
       <w:r>
         <w:rPr>
@@ -19608,39 +19984,16 @@
           <w:numId w:val="4"/>
         </w:numPr>
         <w:spacing w:after="0" w:line="276" w:lineRule="auto"/>
-        <w:rPr>
-          <w:lang w:val="sr-Latn-RS"/>
-        </w:rPr>
-      </w:pPr>
-      <w:r>
-        <w:rPr>
-          <w:lang w:val="sr-Latn-RS"/>
-        </w:rPr>
-        <w:t xml:space="preserve"> Elastic, </w:t>
-      </w:r>
-      <w:r>
-        <w:rPr>
-          <w:lang w:val="sr-Latn-RS"/>
-        </w:rPr>
-        <w:t>„</w:t>
-      </w:r>
-      <w:r>
-        <w:rPr>
-          <w:lang w:val="sr-Latn-RS"/>
-        </w:rPr>
-        <w:t>Stemming</w:t>
-      </w:r>
-      <w:r>
-        <w:rPr>
-          <w:lang w:val="sr-Latn-RS"/>
-        </w:rPr>
-        <w:t>“</w:t>
-      </w:r>
-      <w:r>
-        <w:rPr>
-          <w:lang w:val="sr-Latn-RS"/>
-        </w:rPr>
-        <w:t xml:space="preserve">, </w:t>
+        <w:jc w:val="both"/>
+        <w:rPr>
+          <w:lang w:val="sr-Latn-RS"/>
+        </w:rPr>
+      </w:pPr>
+      <w:r>
+        <w:rPr>
+          <w:lang w:val="sr-Latn-RS"/>
+        </w:rPr>
+        <w:t xml:space="preserve"> Elastic, „Stemming“, </w:t>
       </w:r>
       <w:r>
         <w:rPr>
@@ -19663,6 +20016,39 @@
           <w:numId w:val="4"/>
         </w:numPr>
         <w:spacing w:after="0" w:line="276" w:lineRule="auto"/>
+        <w:jc w:val="both"/>
+        <w:rPr>
+          <w:lang w:val="sr-Latn-RS"/>
+        </w:rPr>
+      </w:pPr>
+      <w:r>
+        <w:rPr>
+          <w:lang w:val="sr-Latn-RS"/>
+        </w:rPr>
+        <w:t xml:space="preserve"> Elastic, „Anatomy of an analyzer“, </w:t>
+      </w:r>
+      <w:r>
+        <w:rPr>
+          <w:i/>
+          <w:lang w:val="sr-Latn-RS"/>
+        </w:rPr>
+        <w:t>https://www.elastic.co/guide/en/elasticsearch</w:t>
+      </w:r>
+      <w:r>
+        <w:rPr>
+          <w:lang w:val="sr-Latn-RS"/>
+        </w:rPr>
+        <w:t>, Sturktura analyzer modula.</w:t>
+      </w:r>
+    </w:p>
+    <w:p>
+      <w:pPr>
+        <w:numPr>
+          <w:ilvl w:val="0"/>
+          <w:numId w:val="4"/>
+        </w:numPr>
+        <w:spacing w:after="0" w:line="276" w:lineRule="auto"/>
+        <w:jc w:val="both"/>
         <w:rPr>
           <w:lang w:val="sr-Latn-RS"/>
         </w:rPr>
@@ -19683,7 +20069,7 @@
         <w:rPr>
           <w:lang w:val="sr-Latn-RS"/>
         </w:rPr>
-        <w:t>Anatomy of an analyzer</w:t>
+        <w:t>Writing analyzers</w:t>
       </w:r>
       <w:r>
         <w:rPr>
@@ -19708,7 +20094,31 @@
         <w:rPr>
           <w:lang w:val="sr-Latn-RS"/>
         </w:rPr>
-        <w:t>, Sturktura analyzer modula.</w:t>
+        <w:t xml:space="preserve">, Slika </w:t>
+      </w:r>
+      <w:r>
+        <w:rPr>
+          <w:lang w:val="sr-Latn-RS"/>
+        </w:rPr>
+        <w:t>koja prikazuje strukturu a</w:t>
+      </w:r>
+      <w:r>
+        <w:rPr>
+          <w:lang w:val="sr-Latn-RS"/>
+        </w:rPr>
+        <w:t xml:space="preserve">nalyzer </w:t>
+      </w:r>
+      <w:r>
+        <w:rPr>
+          <w:lang w:val="sr-Latn-RS"/>
+        </w:rPr>
+        <w:t>modula</w:t>
+      </w:r>
+      <w:r>
+        <w:rPr>
+          <w:lang w:val="sr-Latn-RS"/>
+        </w:rPr>
+        <w:t>.</w:t>
       </w:r>
     </w:p>
     <w:p>
@@ -20011,7 +20421,7 @@
         <w:noProof/>
         <w:lang w:val="sr-Latn-RS"/>
       </w:rPr>
-      <w:t>24</w:t>
+      <w:t>20</w:t>
     </w:r>
     <w:r>
       <w:rPr>
@@ -22932,7 +23342,7 @@
 </file>
 
 <file path=customXml/itemProps1.xml><?xml version="1.0" encoding="utf-8"?>
-<ds:datastoreItem xmlns:ds="http://schemas.openxmlformats.org/officeDocument/2006/customXml" ds:itemID="{EE1729CF-2D69-49EA-A913-9F363E2B249D}">
+<ds:datastoreItem xmlns:ds="http://schemas.openxmlformats.org/officeDocument/2006/customXml" ds:itemID="{7DA09E57-EC12-47F8-AE24-81B3BE39453E}">
   <ds:schemaRefs>
     <ds:schemaRef ds:uri="http://schemas.openxmlformats.org/officeDocument/2006/bibliography"/>
   </ds:schemaRefs>

</xml_diff>

<commit_message>
feat: added quote for scoring mechanism
</commit_message>
<xml_diff>
--- a/Nevena Gligorov diplomski v1.docx
+++ b/Nevena Gligorov diplomski v1.docx
@@ -64,7 +64,7 @@
                 <v:shape id="_x0000_i1025" type="#_x0000_t75" style="width:63.85pt;height:63.85pt" o:ole="" fillcolor="window">
                   <v:imagedata r:id="rId8" o:title=""/>
                 </v:shape>
-                <o:OLEObject Type="Embed" ProgID="CorelDraw.Graphic.7" ShapeID="_x0000_i1025" DrawAspect="Content" ObjectID="_1786819677" r:id="rId9"/>
+                <o:OLEObject Type="Embed" ProgID="CorelDraw.Graphic.7" ShapeID="_x0000_i1025" DrawAspect="Content" ObjectID="_1786821395" r:id="rId9"/>
               </w:object>
             </w:r>
           </w:p>
@@ -19891,8 +19891,6 @@
       <w:r>
         <w:t>ima</w:t>
       </w:r>
-      <w:bookmarkStart w:id="20" w:name="_GoBack"/>
-      <w:bookmarkEnd w:id="20"/>
       <w:r>
         <w:t xml:space="preserve">. Na </w:t>
       </w:r>
@@ -20074,31 +20072,418 @@
     <w:p>
       <w:pPr>
         <w:pStyle w:val="Caption"/>
-      </w:pPr>
-      <w:r>
         <w:rPr>
           <w:sz w:val="22"/>
         </w:rPr>
+      </w:pPr>
+      <w:r>
+        <w:rPr>
+          <w:sz w:val="22"/>
+        </w:rPr>
         <w:t>Slika 12. deo Explain API rezultata</w:t>
       </w:r>
     </w:p>
     <w:p>
-      <w:pPr>
-        <w:rPr>
-          <w:lang w:val="sr-Latn-RS"/>
-        </w:rPr>
-      </w:pPr>
-    </w:p>
-    <w:p>
-      <w:pPr>
-        <w:rPr>
-          <w:lang w:val="sr-Latn-RS"/>
-        </w:rPr>
-      </w:pPr>
-      <w:r>
-        <w:rPr>
-          <w:lang w:val="sr-Latn-RS"/>
-        </w:rPr>
+      <w:r>
+        <w:t>Ukoliko bi se postavila granica maksimalne vrednosti koju dokument može da ima, desilo bi se sledeće:</w:t>
+      </w:r>
+    </w:p>
+    <w:p>
+      <w:pPr>
+        <w:jc w:val="both"/>
+      </w:pPr>
+      <w:r>
+        <w:tab/>
+      </w:r>
+      <w:r>
+        <w:rPr>
+          <w:lang w:val="sr-Latn-RS"/>
+        </w:rPr>
+        <w:t>„</w:t>
+      </w:r>
+      <w:r>
+        <w:rPr>
+          <w:lang w:val="sr-Latn-RS"/>
+        </w:rPr>
+        <w:t xml:space="preserve">Mislim da bi dobio </w:t>
+      </w:r>
+      <w:r>
+        <w:rPr>
+          <w:i/>
+          <w:lang w:val="sr-Latn-RS"/>
+        </w:rPr>
+        <w:t>false</w:t>
+      </w:r>
+      <w:r>
+        <w:rPr>
+          <w:lang w:val="sr-Latn-RS"/>
+        </w:rPr>
+        <w:t xml:space="preserve"> relevantn</w:t>
+      </w:r>
+      <w:r>
+        <w:rPr>
+          <w:lang w:val="sr-Latn-RS"/>
+        </w:rPr>
+        <w:t>e</w:t>
+      </w:r>
+      <w:r>
+        <w:rPr>
+          <w:lang w:val="sr-Latn-RS"/>
+        </w:rPr>
+        <w:t xml:space="preserve"> vrednosti</w:t>
+      </w:r>
+      <w:r>
+        <w:rPr>
+          <w:lang w:val="sr-Latn-RS"/>
+        </w:rPr>
+        <w:t xml:space="preserve">. </w:t>
+      </w:r>
+      <w:r>
+        <w:rPr>
+          <w:lang w:val="sr-Latn-RS"/>
+        </w:rPr>
+        <w:t>Recimo da</w:t>
+      </w:r>
+      <w:r>
+        <w:rPr>
+          <w:lang w:val="sr-Latn-RS"/>
+        </w:rPr>
+        <w:t xml:space="preserve"> okviru istog indeksa </w:t>
+      </w:r>
+      <w:r>
+        <w:rPr>
+          <w:lang w:val="sr-Latn-RS"/>
+        </w:rPr>
+        <w:t>vršiš</w:t>
+      </w:r>
+      <w:r>
+        <w:rPr>
+          <w:lang w:val="sr-Latn-RS"/>
+        </w:rPr>
+        <w:t xml:space="preserve"> pretrag</w:t>
+      </w:r>
+      <w:r>
+        <w:rPr>
+          <w:lang w:val="sr-Latn-RS"/>
+        </w:rPr>
+        <w:t>u</w:t>
+      </w:r>
+      <w:r>
+        <w:rPr>
+          <w:lang w:val="sr-Latn-RS"/>
+        </w:rPr>
+        <w:t xml:space="preserve"> dva puta. Nakon prve pretrage, </w:t>
+      </w:r>
+      <w:r>
+        <w:rPr>
+          <w:i/>
+          <w:lang w:val="sr-Latn-RS"/>
+        </w:rPr>
+        <w:t>score</w:t>
+      </w:r>
+      <w:r>
+        <w:rPr>
+          <w:lang w:val="sr-Latn-RS"/>
+        </w:rPr>
+        <w:t xml:space="preserve"> vrednosti za relevantnost su</w:t>
+      </w:r>
+      <w:r>
+        <w:rPr>
+          <w:lang w:val="sr-Latn-RS"/>
+        </w:rPr>
+        <w:t xml:space="preserve"> u</w:t>
+      </w:r>
+      <w:r>
+        <w:rPr>
+          <w:lang w:val="sr-Latn-RS"/>
+        </w:rPr>
+        <w:t xml:space="preserve"> rasponu od .0001 do 1.5000</w:t>
+      </w:r>
+      <w:r>
+        <w:rPr>
+          <w:lang w:val="sr-Latn-RS"/>
+        </w:rPr>
+        <w:t xml:space="preserve"> i to</w:t>
+      </w:r>
+      <w:r>
+        <w:rPr>
+          <w:lang w:val="sr-Latn-RS"/>
+        </w:rPr>
+        <w:t xml:space="preserve"> skalira </w:t>
+      </w:r>
+      <w:r>
+        <w:rPr>
+          <w:lang w:val="sr-Latn-RS"/>
+        </w:rPr>
+        <w:t>da bi bilo u opsegu</w:t>
+      </w:r>
+      <w:r>
+        <w:rPr>
+          <w:lang w:val="sr-Latn-RS"/>
+        </w:rPr>
+        <w:t xml:space="preserve"> od 0 do 1. </w:t>
+      </w:r>
+      <w:r>
+        <w:rPr>
+          <w:lang w:val="sr-Latn-RS"/>
+        </w:rPr>
+        <w:t>Za drugu pretragu</w:t>
+      </w:r>
+      <w:r>
+        <w:rPr>
+          <w:lang w:val="sr-Latn-RS"/>
+        </w:rPr>
+        <w:t xml:space="preserve">, </w:t>
+      </w:r>
+      <w:r>
+        <w:rPr>
+          <w:i/>
+          <w:lang w:val="sr-Latn-RS"/>
+        </w:rPr>
+        <w:t>score</w:t>
+      </w:r>
+      <w:r>
+        <w:rPr>
+          <w:lang w:val="sr-Latn-RS"/>
+        </w:rPr>
+        <w:t xml:space="preserve"> vrednosti </w:t>
+      </w:r>
+      <w:r>
+        <w:rPr>
+          <w:lang w:val="sr-Latn-RS"/>
+        </w:rPr>
+        <w:t>za relevantnost su u rasponu od 0.0500 do 3.5000</w:t>
+      </w:r>
+      <w:r>
+        <w:rPr>
+          <w:lang w:val="sr-Latn-RS"/>
+        </w:rPr>
+        <w:t xml:space="preserve"> i to se skalira na opseg</w:t>
+      </w:r>
+      <w:r>
+        <w:rPr>
+          <w:lang w:val="sr-Latn-RS"/>
+        </w:rPr>
+        <w:t xml:space="preserve"> od 0 do 1. Sada</w:t>
+      </w:r>
+      <w:r>
+        <w:rPr>
+          <w:lang w:val="sr-Latn-RS"/>
+        </w:rPr>
+        <w:t xml:space="preserve"> si dobio</w:t>
+      </w:r>
+      <w:r>
+        <w:rPr>
+          <w:lang w:val="sr-Latn-RS"/>
+        </w:rPr>
+        <w:t xml:space="preserve"> dva seta rezultata </w:t>
+      </w:r>
+      <w:r>
+        <w:rPr>
+          <w:lang w:val="sr-Latn-RS"/>
+        </w:rPr>
+        <w:t>-</w:t>
+      </w:r>
+      <w:r>
+        <w:rPr>
+          <w:lang w:val="sr-Latn-RS"/>
+        </w:rPr>
+        <w:t xml:space="preserve"> može</w:t>
+      </w:r>
+      <w:r>
+        <w:rPr>
+          <w:lang w:val="sr-Latn-RS"/>
+        </w:rPr>
+        <w:t>š</w:t>
+      </w:r>
+      <w:r>
+        <w:rPr>
+          <w:lang w:val="sr-Latn-RS"/>
+        </w:rPr>
+        <w:t xml:space="preserve"> </w:t>
+      </w:r>
+      <w:r>
+        <w:rPr>
+          <w:lang w:val="sr-Latn-RS"/>
+        </w:rPr>
+        <w:t>pomisliti</w:t>
+      </w:r>
+      <w:r>
+        <w:rPr>
+          <w:lang w:val="sr-Latn-RS"/>
+        </w:rPr>
+        <w:t xml:space="preserve"> da dva </w:t>
+      </w:r>
+      <w:r>
+        <w:rPr>
+          <w:lang w:val="sr-Latn-RS"/>
+        </w:rPr>
+        <w:t>rezultata</w:t>
+      </w:r>
+      <w:r>
+        <w:rPr>
+          <w:lang w:val="sr-Latn-RS"/>
+        </w:rPr>
+        <w:t xml:space="preserve"> koja imaju najveću </w:t>
+      </w:r>
+      <w:r>
+        <w:rPr>
+          <w:i/>
+          <w:lang w:val="sr-Latn-RS"/>
+        </w:rPr>
+        <w:t>score</w:t>
+      </w:r>
+      <w:r>
+        <w:rPr>
+          <w:lang w:val="sr-Latn-RS"/>
+        </w:rPr>
+        <w:t xml:space="preserve"> vrednost </w:t>
+      </w:r>
+      <w:r>
+        <w:rPr>
+          <w:lang w:val="sr-Latn-RS"/>
+        </w:rPr>
+        <w:t xml:space="preserve">iz obe pretrage, pošto je sve skalirano na raspon od 0 do 1, imaju istu vrednost - ali nemaju. </w:t>
+      </w:r>
+      <w:r>
+        <w:rPr>
+          <w:lang w:val="sr-Latn-RS"/>
+        </w:rPr>
+        <w:t>Veštački si</w:t>
+      </w:r>
+      <w:r>
+        <w:rPr>
+          <w:lang w:val="sr-Latn-RS"/>
+        </w:rPr>
+        <w:t xml:space="preserve"> sk</w:t>
+      </w:r>
+      <w:r>
+        <w:rPr>
+          <w:lang w:val="sr-Latn-RS"/>
+        </w:rPr>
+        <w:t>alirao rezultate</w:t>
+      </w:r>
+      <w:r>
+        <w:rPr>
+          <w:lang w:val="sr-Latn-RS"/>
+        </w:rPr>
+        <w:t xml:space="preserve"> tako da se uklapaju u </w:t>
+      </w:r>
+      <w:r>
+        <w:rPr>
+          <w:lang w:val="sr-Latn-RS"/>
+        </w:rPr>
+        <w:t>opseg</w:t>
+      </w:r>
+      <w:r>
+        <w:rPr>
+          <w:lang w:val="sr-Latn-RS"/>
+        </w:rPr>
+        <w:t xml:space="preserve"> vrednosti od 0 do 1. Time s</w:t>
+      </w:r>
+      <w:r>
+        <w:rPr>
+          <w:lang w:val="sr-Latn-RS"/>
+        </w:rPr>
+        <w:t>i</w:t>
+      </w:r>
+      <w:r>
+        <w:rPr>
+          <w:lang w:val="sr-Latn-RS"/>
+        </w:rPr>
+        <w:t xml:space="preserve"> izgub</w:t>
+      </w:r>
+      <w:r>
+        <w:rPr>
+          <w:lang w:val="sr-Latn-RS"/>
+        </w:rPr>
+        <w:t>io</w:t>
+      </w:r>
+      <w:r>
+        <w:rPr>
+          <w:lang w:val="sr-Latn-RS"/>
+        </w:rPr>
+        <w:t xml:space="preserve"> originalne </w:t>
+      </w:r>
+      <w:r>
+        <w:rPr>
+          <w:i/>
+          <w:lang w:val="sr-Latn-RS"/>
+        </w:rPr>
+        <w:t>score</w:t>
+      </w:r>
+      <w:r>
+        <w:rPr>
+          <w:lang w:val="sr-Latn-RS"/>
+        </w:rPr>
+        <w:t xml:space="preserve"> vrednosti za relevantnost uz pomoć kojih bi moglo da se vrši poređenje najboljih rezultata dve pretrage, pošto skaliranj</w:t>
+      </w:r>
+      <w:r>
+        <w:rPr>
+          <w:lang w:val="sr-Latn-RS"/>
+        </w:rPr>
+        <w:t>e</w:t>
+      </w:r>
+      <w:r>
+        <w:rPr>
+          <w:lang w:val="sr-Latn-RS"/>
+        </w:rPr>
+        <w:t xml:space="preserve"> vrednosti na opseg od 0 do 1 </w:t>
+      </w:r>
+      <w:r>
+        <w:rPr>
+          <w:lang w:val="sr-Latn-RS"/>
+        </w:rPr>
+        <w:t>nije konstantno</w:t>
+      </w:r>
+      <w:bookmarkStart w:id="20" w:name="_GoBack"/>
+      <w:bookmarkEnd w:id="20"/>
+      <w:r>
+        <w:rPr>
+          <w:lang w:val="sr-Latn-RS"/>
+        </w:rPr>
+        <w:t xml:space="preserve"> za sve pretrage.</w:t>
+      </w:r>
+      <w:r>
+        <w:rPr>
+          <w:lang w:val="sr-Latn-RS"/>
+        </w:rPr>
+        <w:t>“</w:t>
+      </w:r>
+      <w:r>
+        <w:rPr>
+          <w:lang w:val="sr-Latn-RS"/>
+        </w:rPr>
+        <w:t xml:space="preserve"> - Bob Sandiford, Principal Engineer </w:t>
+      </w:r>
+      <w:r>
+        <w:t>[41]</w:t>
+      </w:r>
+      <w:r>
+        <w:rPr>
+          <w:lang w:val="sr-Latn-RS"/>
+        </w:rPr>
+        <w:t>.</w:t>
+      </w:r>
+    </w:p>
+    <w:p>
+      <w:pPr>
+        <w:rPr>
+          <w:lang w:val="sr-Latn-RS"/>
+        </w:rPr>
+      </w:pPr>
+    </w:p>
+    <w:p>
+      <w:pPr>
+        <w:rPr>
+          <w:lang w:val="sr-Latn-RS"/>
+        </w:rPr>
+      </w:pPr>
+      <w:r>
+        <w:rPr>
+          <w:lang w:val="sr-Latn-RS"/>
+        </w:rPr>
+        <w:lastRenderedPageBreak/>
         <w:t>Featuers of serch engines</w:t>
       </w:r>
     </w:p>
@@ -22085,6 +22470,74 @@
           <w:lang w:val="sr-Latn-RS"/>
         </w:rPr>
         <w:t>.</w:t>
+      </w:r>
+    </w:p>
+    <w:p>
+      <w:pPr>
+        <w:numPr>
+          <w:ilvl w:val="0"/>
+          <w:numId w:val="4"/>
+        </w:numPr>
+        <w:spacing w:after="0" w:line="276" w:lineRule="auto"/>
+        <w:jc w:val="both"/>
+        <w:rPr>
+          <w:lang w:val="sr-Latn-RS"/>
+        </w:rPr>
+      </w:pPr>
+      <w:r>
+        <w:rPr>
+          <w:lang w:val="sr-Latn-RS"/>
+        </w:rPr>
+        <w:t xml:space="preserve"> </w:t>
+      </w:r>
+      <w:r>
+        <w:rPr>
+          <w:lang w:val="sr-Latn-RS"/>
+        </w:rPr>
+        <w:t>Elastic</w:t>
+      </w:r>
+      <w:r>
+        <w:rPr>
+          <w:lang w:val="sr-Latn-RS"/>
+        </w:rPr>
+        <w:t xml:space="preserve">, </w:t>
+      </w:r>
+      <w:r>
+        <w:rPr>
+          <w:lang w:val="sr-Latn-RS"/>
+        </w:rPr>
+        <w:t>„</w:t>
+      </w:r>
+      <w:r>
+        <w:rPr>
+          <w:lang w:val="sr-Latn-RS"/>
+        </w:rPr>
+        <w:t>Limiting the relevancy score of all the searched documents</w:t>
+      </w:r>
+      <w:r>
+        <w:rPr>
+          <w:lang w:val="sr-Latn-RS"/>
+        </w:rPr>
+        <w:t>“</w:t>
+      </w:r>
+      <w:r>
+        <w:rPr>
+          <w:lang w:val="sr-Latn-RS"/>
+        </w:rPr>
+        <w:t xml:space="preserve">, </w:t>
+      </w:r>
+      <w:r>
+        <w:rPr>
+          <w:i/>
+          <w:lang w:val="sr-Latn-RS"/>
+        </w:rPr>
+        <w:t>https://discuss.elastic.co</w:t>
+      </w:r>
+      <w:r>
+        <w:rPr>
+          <w:lang w:val="sr-Latn-RS"/>
+        </w:rPr>
+        <w:t>, Primer koji objašnjava šta se desi kada se ograniči score vrednost.</w:t>
       </w:r>
     </w:p>
     <w:p>
@@ -22387,7 +22840,7 @@
         <w:noProof/>
         <w:lang w:val="sr-Latn-RS"/>
       </w:rPr>
-      <w:t>23</w:t>
+      <w:t>28</w:t>
     </w:r>
     <w:r>
       <w:rPr>
@@ -25888,7 +26341,7 @@
 </file>
 
 <file path=customXml/itemProps1.xml><?xml version="1.0" encoding="utf-8"?>
-<ds:datastoreItem xmlns:ds="http://schemas.openxmlformats.org/officeDocument/2006/customXml" ds:itemID="{D9B3CB2F-10BC-40B2-8D27-483B6BBC0DD1}">
+<ds:datastoreItem xmlns:ds="http://schemas.openxmlformats.org/officeDocument/2006/customXml" ds:itemID="{C79EDE4C-F252-42B9-A027-6794FFBB9C5A}">
   <ds:schemaRefs>
     <ds:schemaRef ds:uri="http://schemas.openxmlformats.org/officeDocument/2006/bibliography"/>
   </ds:schemaRefs>

</xml_diff>

<commit_message>
feat: fuzzy search celina
</commit_message>
<xml_diff>
--- a/Nevena Gligorov diplomski v1.docx
+++ b/Nevena Gligorov diplomski v1.docx
@@ -64,7 +64,7 @@
                 <v:shape id="_x0000_i1025" type="#_x0000_t75" style="width:63.85pt;height:63.85pt" o:ole="" fillcolor="window">
                   <v:imagedata r:id="rId8" o:title=""/>
                 </v:shape>
-                <o:OLEObject Type="Embed" ProgID="CorelDraw.Graphic.7" ShapeID="_x0000_i1025" DrawAspect="Content" ObjectID="_1786821395" r:id="rId9"/>
+                <o:OLEObject Type="Embed" ProgID="CorelDraw.Graphic.7" ShapeID="_x0000_i1025" DrawAspect="Content" ObjectID="_1786884096" r:id="rId9"/>
               </w:object>
             </w:r>
           </w:p>
@@ -5925,7 +5925,7 @@
             </w:rPr>
             <w:fldChar w:fldCharType="separate"/>
           </w:r>
-          <w:hyperlink w:anchor="_Toc176103403" w:history="1">
+          <w:hyperlink w:anchor="_Toc176210371" w:history="1">
             <w:r>
               <w:rPr>
                 <w:rStyle w:val="Hyperlink"/>
@@ -5968,7 +5968,7 @@
                 <w:noProof/>
                 <w:webHidden/>
               </w:rPr>
-              <w:instrText xml:space="preserve"> PAGEREF _Toc176103403 \h </w:instrText>
+              <w:instrText xml:space="preserve"> PAGEREF _Toc176210371 \h </w:instrText>
             </w:r>
             <w:r>
               <w:rPr>
@@ -5988,7 +5988,7 @@
                 <w:noProof/>
                 <w:webHidden/>
               </w:rPr>
-              <w:t>7</w:t>
+              <w:t>8</w:t>
             </w:r>
             <w:r>
               <w:rPr>
@@ -6011,7 +6011,7 @@
               <w:noProof/>
             </w:rPr>
           </w:pPr>
-          <w:hyperlink w:anchor="_Toc176103404" w:history="1">
+          <w:hyperlink w:anchor="_Toc176210372" w:history="1">
             <w:r>
               <w:rPr>
                 <w:rStyle w:val="Hyperlink"/>
@@ -6054,7 +6054,7 @@
                 <w:noProof/>
                 <w:webHidden/>
               </w:rPr>
-              <w:instrText xml:space="preserve"> PAGEREF _Toc176103404 \h </w:instrText>
+              <w:instrText xml:space="preserve"> PAGEREF _Toc176210372 \h </w:instrText>
             </w:r>
             <w:r>
               <w:rPr>
@@ -6074,7 +6074,7 @@
                 <w:noProof/>
                 <w:webHidden/>
               </w:rPr>
-              <w:t>7</w:t>
+              <w:t>8</w:t>
             </w:r>
             <w:r>
               <w:rPr>
@@ -6097,7 +6097,7 @@
               <w:noProof/>
             </w:rPr>
           </w:pPr>
-          <w:hyperlink w:anchor="_Toc176103405" w:history="1">
+          <w:hyperlink w:anchor="_Toc176210373" w:history="1">
             <w:r>
               <w:rPr>
                 <w:rStyle w:val="Hyperlink"/>
@@ -6140,7 +6140,7 @@
                 <w:noProof/>
                 <w:webHidden/>
               </w:rPr>
-              <w:instrText xml:space="preserve"> PAGEREF _Toc176103405 \h </w:instrText>
+              <w:instrText xml:space="preserve"> PAGEREF _Toc176210373 \h </w:instrText>
             </w:r>
             <w:r>
               <w:rPr>
@@ -6160,7 +6160,7 @@
                 <w:noProof/>
                 <w:webHidden/>
               </w:rPr>
-              <w:t>8</w:t>
+              <w:t>9</w:t>
             </w:r>
             <w:r>
               <w:rPr>
@@ -6183,7 +6183,7 @@
               <w:noProof/>
             </w:rPr>
           </w:pPr>
-          <w:hyperlink w:anchor="_Toc176103406" w:history="1">
+          <w:hyperlink w:anchor="_Toc176210374" w:history="1">
             <w:r>
               <w:rPr>
                 <w:rStyle w:val="Hyperlink"/>
@@ -6226,7 +6226,7 @@
                 <w:noProof/>
                 <w:webHidden/>
               </w:rPr>
-              <w:instrText xml:space="preserve"> PAGEREF _Toc176103406 \h </w:instrText>
+              <w:instrText xml:space="preserve"> PAGEREF _Toc176210374 \h </w:instrText>
             </w:r>
             <w:r>
               <w:rPr>
@@ -6246,7 +6246,7 @@
                 <w:noProof/>
                 <w:webHidden/>
               </w:rPr>
-              <w:t>11</w:t>
+              <w:t>12</w:t>
             </w:r>
             <w:r>
               <w:rPr>
@@ -6269,7 +6269,7 @@
               <w:noProof/>
             </w:rPr>
           </w:pPr>
-          <w:hyperlink w:anchor="_Toc176103407" w:history="1">
+          <w:hyperlink w:anchor="_Toc176210375" w:history="1">
             <w:r>
               <w:rPr>
                 <w:rStyle w:val="Hyperlink"/>
@@ -6312,7 +6312,7 @@
                 <w:noProof/>
                 <w:webHidden/>
               </w:rPr>
-              <w:instrText xml:space="preserve"> PAGEREF _Toc176103407 \h </w:instrText>
+              <w:instrText xml:space="preserve"> PAGEREF _Toc176210375 \h </w:instrText>
             </w:r>
             <w:r>
               <w:rPr>
@@ -6332,7 +6332,7 @@
                 <w:noProof/>
                 <w:webHidden/>
               </w:rPr>
-              <w:t>12</w:t>
+              <w:t>13</w:t>
             </w:r>
             <w:r>
               <w:rPr>
@@ -6354,7 +6354,7 @@
               <w:noProof/>
             </w:rPr>
           </w:pPr>
-          <w:hyperlink w:anchor="_Toc176103408" w:history="1">
+          <w:hyperlink w:anchor="_Toc176210376" w:history="1">
             <w:r>
               <w:rPr>
                 <w:rStyle w:val="Hyperlink"/>
@@ -6400,7 +6400,7 @@
                 <w:noProof/>
                 <w:webHidden/>
               </w:rPr>
-              <w:instrText xml:space="preserve"> PAGEREF _Toc176103408 \h </w:instrText>
+              <w:instrText xml:space="preserve"> PAGEREF _Toc176210376 \h </w:instrText>
             </w:r>
             <w:r>
               <w:rPr>
@@ -6420,7 +6420,7 @@
                 <w:noProof/>
                 <w:webHidden/>
               </w:rPr>
-              <w:t>12</w:t>
+              <w:t>13</w:t>
             </w:r>
             <w:r>
               <w:rPr>
@@ -6442,7 +6442,7 @@
               <w:noProof/>
             </w:rPr>
           </w:pPr>
-          <w:hyperlink w:anchor="_Toc176103409" w:history="1">
+          <w:hyperlink w:anchor="_Toc176210377" w:history="1">
             <w:r>
               <w:rPr>
                 <w:rStyle w:val="Hyperlink"/>
@@ -6471,7 +6471,7 @@
                 <w:noProof/>
                 <w:webHidden/>
               </w:rPr>
-              <w:instrText xml:space="preserve"> PAGEREF _Toc176103409 \h </w:instrText>
+              <w:instrText xml:space="preserve"> PAGEREF _Toc176210377 \h </w:instrText>
             </w:r>
             <w:r>
               <w:rPr>
@@ -6491,7 +6491,7 @@
                 <w:noProof/>
                 <w:webHidden/>
               </w:rPr>
-              <w:t>12</w:t>
+              <w:t>13</w:t>
             </w:r>
             <w:r>
               <w:rPr>
@@ -6513,7 +6513,7 @@
               <w:noProof/>
             </w:rPr>
           </w:pPr>
-          <w:hyperlink w:anchor="_Toc176103410" w:history="1">
+          <w:hyperlink w:anchor="_Toc176210378" w:history="1">
             <w:r>
               <w:rPr>
                 <w:rStyle w:val="Hyperlink"/>
@@ -6542,7 +6542,7 @@
                 <w:noProof/>
                 <w:webHidden/>
               </w:rPr>
-              <w:instrText xml:space="preserve"> PAGEREF _Toc176103410 \h </w:instrText>
+              <w:instrText xml:space="preserve"> PAGEREF _Toc176210378 \h </w:instrText>
             </w:r>
             <w:r>
               <w:rPr>
@@ -6562,7 +6562,7 @@
                 <w:noProof/>
                 <w:webHidden/>
               </w:rPr>
-              <w:t>12</w:t>
+              <w:t>13</w:t>
             </w:r>
             <w:r>
               <w:rPr>
@@ -6584,7 +6584,7 @@
               <w:noProof/>
             </w:rPr>
           </w:pPr>
-          <w:hyperlink w:anchor="_Toc176103411" w:history="1">
+          <w:hyperlink w:anchor="_Toc176210379" w:history="1">
             <w:r>
               <w:rPr>
                 <w:rStyle w:val="Hyperlink"/>
@@ -6612,7 +6612,7 @@
                 <w:noProof/>
                 <w:webHidden/>
               </w:rPr>
-              <w:instrText xml:space="preserve"> PAGEREF _Toc176103411 \h </w:instrText>
+              <w:instrText xml:space="preserve"> PAGEREF _Toc176210379 \h </w:instrText>
             </w:r>
             <w:r>
               <w:rPr>
@@ -6632,7 +6632,7 @@
                 <w:noProof/>
                 <w:webHidden/>
               </w:rPr>
-              <w:t>12</w:t>
+              <w:t>13</w:t>
             </w:r>
             <w:r>
               <w:rPr>
@@ -6655,7 +6655,7 @@
               <w:noProof/>
             </w:rPr>
           </w:pPr>
-          <w:hyperlink w:anchor="_Toc176103412" w:history="1">
+          <w:hyperlink w:anchor="_Toc176210380" w:history="1">
             <w:r>
               <w:rPr>
                 <w:rStyle w:val="Hyperlink"/>
@@ -6707,7 +6707,7 @@
                 <w:noProof/>
                 <w:webHidden/>
               </w:rPr>
-              <w:instrText xml:space="preserve"> PAGEREF _Toc176103412 \h </w:instrText>
+              <w:instrText xml:space="preserve"> PAGEREF _Toc176210380 \h </w:instrText>
             </w:r>
             <w:r>
               <w:rPr>
@@ -6727,7 +6727,7 @@
                 <w:noProof/>
                 <w:webHidden/>
               </w:rPr>
-              <w:t>13</w:t>
+              <w:t>14</w:t>
             </w:r>
             <w:r>
               <w:rPr>
@@ -6750,7 +6750,7 @@
               <w:noProof/>
             </w:rPr>
           </w:pPr>
-          <w:hyperlink w:anchor="_Toc176103413" w:history="1">
+          <w:hyperlink w:anchor="_Toc176210381" w:history="1">
             <w:r>
               <w:rPr>
                 <w:rStyle w:val="Hyperlink"/>
@@ -6810,7 +6810,7 @@
                 <w:noProof/>
                 <w:webHidden/>
               </w:rPr>
-              <w:instrText xml:space="preserve"> PAGEREF _Toc176103413 \h </w:instrText>
+              <w:instrText xml:space="preserve"> PAGEREF _Toc176210381 \h </w:instrText>
             </w:r>
             <w:r>
               <w:rPr>
@@ -6830,7 +6830,7 @@
                 <w:noProof/>
                 <w:webHidden/>
               </w:rPr>
-              <w:t>13</w:t>
+              <w:t>14</w:t>
             </w:r>
             <w:r>
               <w:rPr>
@@ -6853,7 +6853,7 @@
               <w:noProof/>
             </w:rPr>
           </w:pPr>
-          <w:hyperlink w:anchor="_Toc176103414" w:history="1">
+          <w:hyperlink w:anchor="_Toc176210382" w:history="1">
             <w:r>
               <w:rPr>
                 <w:rStyle w:val="Hyperlink"/>
@@ -6913,7 +6913,7 @@
                 <w:noProof/>
                 <w:webHidden/>
               </w:rPr>
-              <w:instrText xml:space="preserve"> PAGEREF _Toc176103414 \h </w:instrText>
+              <w:instrText xml:space="preserve"> PAGEREF _Toc176210382 \h </w:instrText>
             </w:r>
             <w:r>
               <w:rPr>
@@ -6933,7 +6933,7 @@
                 <w:noProof/>
                 <w:webHidden/>
               </w:rPr>
-              <w:t>13</w:t>
+              <w:t>14</w:t>
             </w:r>
             <w:r>
               <w:rPr>
@@ -6955,7 +6955,7 @@
               <w:noProof/>
             </w:rPr>
           </w:pPr>
-          <w:hyperlink w:anchor="_Toc176103415" w:history="1">
+          <w:hyperlink w:anchor="_Toc176210383" w:history="1">
             <w:r>
               <w:rPr>
                 <w:rStyle w:val="Hyperlink"/>
@@ -6984,7 +6984,7 @@
                 <w:noProof/>
                 <w:webHidden/>
               </w:rPr>
-              <w:instrText xml:space="preserve"> PAGEREF _Toc176103415 \h </w:instrText>
+              <w:instrText xml:space="preserve"> PAGEREF _Toc176210383 \h </w:instrText>
             </w:r>
             <w:r>
               <w:rPr>
@@ -7004,7 +7004,7 @@
                 <w:noProof/>
                 <w:webHidden/>
               </w:rPr>
-              <w:t>13</w:t>
+              <w:t>14</w:t>
             </w:r>
             <w:r>
               <w:rPr>
@@ -7026,7 +7026,7 @@
               <w:noProof/>
             </w:rPr>
           </w:pPr>
-          <w:hyperlink w:anchor="_Toc176103416" w:history="1">
+          <w:hyperlink w:anchor="_Toc176210384" w:history="1">
             <w:r>
               <w:rPr>
                 <w:rStyle w:val="Hyperlink"/>
@@ -7054,7 +7054,7 @@
                 <w:noProof/>
                 <w:webHidden/>
               </w:rPr>
-              <w:instrText xml:space="preserve"> PAGEREF _Toc176103416 \h </w:instrText>
+              <w:instrText xml:space="preserve"> PAGEREF _Toc176210384 \h </w:instrText>
             </w:r>
             <w:r>
               <w:rPr>
@@ -7074,7 +7074,7 @@
                 <w:noProof/>
                 <w:webHidden/>
               </w:rPr>
-              <w:t>14</w:t>
+              <w:t>15</w:t>
             </w:r>
             <w:r>
               <w:rPr>
@@ -7096,7 +7096,7 @@
               <w:noProof/>
             </w:rPr>
           </w:pPr>
-          <w:hyperlink w:anchor="_Toc176103417" w:history="1">
+          <w:hyperlink w:anchor="_Toc176210385" w:history="1">
             <w:r>
               <w:rPr>
                 <w:rStyle w:val="Hyperlink"/>
@@ -7139,7 +7139,7 @@
                 <w:noProof/>
                 <w:webHidden/>
               </w:rPr>
-              <w:instrText xml:space="preserve"> PAGEREF _Toc176103417 \h </w:instrText>
+              <w:instrText xml:space="preserve"> PAGEREF _Toc176210385 \h </w:instrText>
             </w:r>
             <w:r>
               <w:rPr>
@@ -7159,7 +7159,7 @@
                 <w:noProof/>
                 <w:webHidden/>
               </w:rPr>
-              <w:t>15</w:t>
+              <w:t>17</w:t>
             </w:r>
             <w:r>
               <w:rPr>
@@ -7181,7 +7181,7 @@
               <w:noProof/>
             </w:rPr>
           </w:pPr>
-          <w:hyperlink w:anchor="_Toc176103418" w:history="1">
+          <w:hyperlink w:anchor="_Toc176210386" w:history="1">
             <w:r>
               <w:rPr>
                 <w:rStyle w:val="Hyperlink"/>
@@ -7224,7 +7224,7 @@
                 <w:noProof/>
                 <w:webHidden/>
               </w:rPr>
-              <w:instrText xml:space="preserve"> PAGEREF _Toc176103418 \h </w:instrText>
+              <w:instrText xml:space="preserve"> PAGEREF _Toc176210386 \h </w:instrText>
             </w:r>
             <w:r>
               <w:rPr>
@@ -7244,7 +7244,7 @@
                 <w:noProof/>
                 <w:webHidden/>
               </w:rPr>
-              <w:t>16</w:t>
+              <w:t>18</w:t>
             </w:r>
             <w:r>
               <w:rPr>
@@ -7266,7 +7266,7 @@
               <w:noProof/>
             </w:rPr>
           </w:pPr>
-          <w:hyperlink w:anchor="_Toc176103419" w:history="1">
+          <w:hyperlink w:anchor="_Toc176210387" w:history="1">
             <w:r>
               <w:rPr>
                 <w:rStyle w:val="Hyperlink"/>
@@ -7294,7 +7294,7 @@
                 <w:noProof/>
                 <w:webHidden/>
               </w:rPr>
-              <w:instrText xml:space="preserve"> PAGEREF _Toc176103419 \h </w:instrText>
+              <w:instrText xml:space="preserve"> PAGEREF _Toc176210387 \h </w:instrText>
             </w:r>
             <w:r>
               <w:rPr>
@@ -7314,7 +7314,7 @@
                 <w:noProof/>
                 <w:webHidden/>
               </w:rPr>
-              <w:t>17</w:t>
+              <w:t>18</w:t>
             </w:r>
             <w:r>
               <w:rPr>
@@ -7337,7 +7337,7 @@
               <w:noProof/>
             </w:rPr>
           </w:pPr>
-          <w:hyperlink w:anchor="_Toc176103420" w:history="1">
+          <w:hyperlink w:anchor="_Toc176210388" w:history="1">
             <w:r>
               <w:rPr>
                 <w:rStyle w:val="Hyperlink"/>
@@ -7397,7 +7397,7 @@
                 <w:noProof/>
                 <w:webHidden/>
               </w:rPr>
-              <w:instrText xml:space="preserve"> PAGEREF _Toc176103420 \h </w:instrText>
+              <w:instrText xml:space="preserve"> PAGEREF _Toc176210388 \h </w:instrText>
             </w:r>
             <w:r>
               <w:rPr>
@@ -7417,7 +7417,7 @@
                 <w:noProof/>
                 <w:webHidden/>
               </w:rPr>
-              <w:t>17</w:t>
+              <w:t>19</w:t>
             </w:r>
             <w:r>
               <w:rPr>
@@ -7439,7 +7439,7 @@
               <w:noProof/>
             </w:rPr>
           </w:pPr>
-          <w:hyperlink w:anchor="_Toc176103421" w:history="1">
+          <w:hyperlink w:anchor="_Toc176210389" w:history="1">
             <w:r>
               <w:rPr>
                 <w:rStyle w:val="Hyperlink"/>
@@ -7467,7 +7467,7 @@
                 <w:noProof/>
                 <w:webHidden/>
               </w:rPr>
-              <w:instrText xml:space="preserve"> PAGEREF _Toc176103421 \h </w:instrText>
+              <w:instrText xml:space="preserve"> PAGEREF _Toc176210389 \h </w:instrText>
             </w:r>
             <w:r>
               <w:rPr>
@@ -7487,7 +7487,7 @@
                 <w:noProof/>
                 <w:webHidden/>
               </w:rPr>
-              <w:t>19</w:t>
+              <w:t>21</w:t>
             </w:r>
             <w:r>
               <w:rPr>
@@ -7509,7 +7509,7 @@
               <w:noProof/>
             </w:rPr>
           </w:pPr>
-          <w:hyperlink w:anchor="_Toc176103422" w:history="1">
+          <w:hyperlink w:anchor="_Toc176210390" w:history="1">
             <w:r>
               <w:rPr>
                 <w:rStyle w:val="Hyperlink"/>
@@ -7537,7 +7537,7 @@
                 <w:noProof/>
                 <w:webHidden/>
               </w:rPr>
-              <w:instrText xml:space="preserve"> PAGEREF _Toc176103422 \h </w:instrText>
+              <w:instrText xml:space="preserve"> PAGEREF _Toc176210390 \h </w:instrText>
             </w:r>
             <w:r>
               <w:rPr>
@@ -7557,7 +7557,288 @@
                 <w:noProof/>
                 <w:webHidden/>
               </w:rPr>
-              <w:t>19</w:t>
+              <w:t>22</w:t>
+            </w:r>
+            <w:r>
+              <w:rPr>
+                <w:noProof/>
+                <w:webHidden/>
+              </w:rPr>
+              <w:fldChar w:fldCharType="end"/>
+            </w:r>
+          </w:hyperlink>
+        </w:p>
+        <w:p>
+          <w:pPr>
+            <w:pStyle w:val="TOC3"/>
+            <w:tabs>
+              <w:tab w:val="right" w:leader="dot" w:pos="9350"/>
+            </w:tabs>
+            <w:rPr>
+              <w:rFonts w:eastAsiaTheme="minorEastAsia"/>
+              <w:noProof/>
+            </w:rPr>
+          </w:pPr>
+          <w:hyperlink w:anchor="_Toc176210391" w:history="1">
+            <w:r>
+              <w:rPr>
+                <w:rStyle w:val="Hyperlink"/>
+                <w:i/>
+                <w:noProof/>
+                <w:lang w:val="sr-Latn-RS"/>
+              </w:rPr>
+              <w:t>Stop words</w:t>
+            </w:r>
+            <w:r>
+              <w:rPr>
+                <w:noProof/>
+                <w:webHidden/>
+              </w:rPr>
+              <w:tab/>
+            </w:r>
+            <w:r>
+              <w:rPr>
+                <w:noProof/>
+                <w:webHidden/>
+              </w:rPr>
+              <w:fldChar w:fldCharType="begin"/>
+            </w:r>
+            <w:r>
+              <w:rPr>
+                <w:noProof/>
+                <w:webHidden/>
+              </w:rPr>
+              <w:instrText xml:space="preserve"> PAGEREF _Toc176210391 \h </w:instrText>
+            </w:r>
+            <w:r>
+              <w:rPr>
+                <w:noProof/>
+                <w:webHidden/>
+              </w:rPr>
+            </w:r>
+            <w:r>
+              <w:rPr>
+                <w:noProof/>
+                <w:webHidden/>
+              </w:rPr>
+              <w:fldChar w:fldCharType="separate"/>
+            </w:r>
+            <w:r>
+              <w:rPr>
+                <w:noProof/>
+                <w:webHidden/>
+              </w:rPr>
+              <w:t>22</w:t>
+            </w:r>
+            <w:r>
+              <w:rPr>
+                <w:noProof/>
+                <w:webHidden/>
+              </w:rPr>
+              <w:fldChar w:fldCharType="end"/>
+            </w:r>
+          </w:hyperlink>
+        </w:p>
+        <w:p>
+          <w:pPr>
+            <w:pStyle w:val="TOC3"/>
+            <w:tabs>
+              <w:tab w:val="right" w:leader="dot" w:pos="9350"/>
+            </w:tabs>
+            <w:rPr>
+              <w:rFonts w:eastAsiaTheme="minorEastAsia"/>
+              <w:noProof/>
+            </w:rPr>
+          </w:pPr>
+          <w:hyperlink w:anchor="_Toc176210392" w:history="1">
+            <w:r>
+              <w:rPr>
+                <w:rStyle w:val="Hyperlink"/>
+                <w:i/>
+                <w:noProof/>
+              </w:rPr>
+              <w:t>Synonyms</w:t>
+            </w:r>
+            <w:r>
+              <w:rPr>
+                <w:noProof/>
+                <w:webHidden/>
+              </w:rPr>
+              <w:tab/>
+            </w:r>
+            <w:r>
+              <w:rPr>
+                <w:noProof/>
+                <w:webHidden/>
+              </w:rPr>
+              <w:fldChar w:fldCharType="begin"/>
+            </w:r>
+            <w:r>
+              <w:rPr>
+                <w:noProof/>
+                <w:webHidden/>
+              </w:rPr>
+              <w:instrText xml:space="preserve"> PAGEREF _Toc176210392 \h </w:instrText>
+            </w:r>
+            <w:r>
+              <w:rPr>
+                <w:noProof/>
+                <w:webHidden/>
+              </w:rPr>
+            </w:r>
+            <w:r>
+              <w:rPr>
+                <w:noProof/>
+                <w:webHidden/>
+              </w:rPr>
+              <w:fldChar w:fldCharType="separate"/>
+            </w:r>
+            <w:r>
+              <w:rPr>
+                <w:noProof/>
+                <w:webHidden/>
+              </w:rPr>
+              <w:t>22</w:t>
+            </w:r>
+            <w:r>
+              <w:rPr>
+                <w:noProof/>
+                <w:webHidden/>
+              </w:rPr>
+              <w:fldChar w:fldCharType="end"/>
+            </w:r>
+          </w:hyperlink>
+        </w:p>
+        <w:p>
+          <w:pPr>
+            <w:pStyle w:val="TOC3"/>
+            <w:tabs>
+              <w:tab w:val="right" w:leader="dot" w:pos="9350"/>
+            </w:tabs>
+            <w:rPr>
+              <w:rFonts w:eastAsiaTheme="minorEastAsia"/>
+              <w:noProof/>
+            </w:rPr>
+          </w:pPr>
+          <w:hyperlink w:anchor="_Toc176210393" w:history="1">
+            <w:r>
+              <w:rPr>
+                <w:rStyle w:val="Hyperlink"/>
+                <w:i/>
+                <w:noProof/>
+              </w:rPr>
+              <w:t>Scoring mehanizam</w:t>
+            </w:r>
+            <w:r>
+              <w:rPr>
+                <w:noProof/>
+                <w:webHidden/>
+              </w:rPr>
+              <w:tab/>
+            </w:r>
+            <w:r>
+              <w:rPr>
+                <w:noProof/>
+                <w:webHidden/>
+              </w:rPr>
+              <w:fldChar w:fldCharType="begin"/>
+            </w:r>
+            <w:r>
+              <w:rPr>
+                <w:noProof/>
+                <w:webHidden/>
+              </w:rPr>
+              <w:instrText xml:space="preserve"> PAGEREF _Toc176210393 \h </w:instrText>
+            </w:r>
+            <w:r>
+              <w:rPr>
+                <w:noProof/>
+                <w:webHidden/>
+              </w:rPr>
+            </w:r>
+            <w:r>
+              <w:rPr>
+                <w:noProof/>
+                <w:webHidden/>
+              </w:rPr>
+              <w:fldChar w:fldCharType="separate"/>
+            </w:r>
+            <w:r>
+              <w:rPr>
+                <w:noProof/>
+                <w:webHidden/>
+              </w:rPr>
+              <w:t>23</w:t>
+            </w:r>
+            <w:r>
+              <w:rPr>
+                <w:noProof/>
+                <w:webHidden/>
+              </w:rPr>
+              <w:fldChar w:fldCharType="end"/>
+            </w:r>
+          </w:hyperlink>
+        </w:p>
+        <w:p>
+          <w:pPr>
+            <w:pStyle w:val="TOC3"/>
+            <w:tabs>
+              <w:tab w:val="right" w:leader="dot" w:pos="9350"/>
+            </w:tabs>
+            <w:rPr>
+              <w:rFonts w:eastAsiaTheme="minorEastAsia"/>
+              <w:noProof/>
+            </w:rPr>
+          </w:pPr>
+          <w:hyperlink w:anchor="_Toc176210394" w:history="1">
+            <w:r>
+              <w:rPr>
+                <w:rStyle w:val="Hyperlink"/>
+                <w:i/>
+                <w:noProof/>
+              </w:rPr>
+              <w:t>Fuzzy search</w:t>
+            </w:r>
+            <w:r>
+              <w:rPr>
+                <w:noProof/>
+                <w:webHidden/>
+              </w:rPr>
+              <w:tab/>
+            </w:r>
+            <w:r>
+              <w:rPr>
+                <w:noProof/>
+                <w:webHidden/>
+              </w:rPr>
+              <w:fldChar w:fldCharType="begin"/>
+            </w:r>
+            <w:r>
+              <w:rPr>
+                <w:noProof/>
+                <w:webHidden/>
+              </w:rPr>
+              <w:instrText xml:space="preserve"> PAGEREF _Toc176210394 \h </w:instrText>
+            </w:r>
+            <w:r>
+              <w:rPr>
+                <w:noProof/>
+                <w:webHidden/>
+              </w:rPr>
+            </w:r>
+            <w:r>
+              <w:rPr>
+                <w:noProof/>
+                <w:webHidden/>
+              </w:rPr>
+              <w:fldChar w:fldCharType="separate"/>
+            </w:r>
+            <w:r>
+              <w:rPr>
+                <w:noProof/>
+                <w:webHidden/>
+              </w:rPr>
+              <w:t>25</w:t>
             </w:r>
             <w:r>
               <w:rPr>
@@ -7580,7 +7861,7 @@
               <w:noProof/>
             </w:rPr>
           </w:pPr>
-          <w:hyperlink w:anchor="_Toc176103423" w:history="1">
+          <w:hyperlink w:anchor="_Toc176210395" w:history="1">
             <w:r>
               <w:rPr>
                 <w:rStyle w:val="Hyperlink"/>
@@ -7623,7 +7904,7 @@
                 <w:noProof/>
                 <w:webHidden/>
               </w:rPr>
-              <w:instrText xml:space="preserve"> PAGEREF _Toc176103423 \h </w:instrText>
+              <w:instrText xml:space="preserve"> PAGEREF _Toc176210395 \h </w:instrText>
             </w:r>
             <w:r>
               <w:rPr>
@@ -7643,7 +7924,7 @@
                 <w:noProof/>
                 <w:webHidden/>
               </w:rPr>
-              <w:t>20</w:t>
+              <w:t>26</w:t>
             </w:r>
             <w:r>
               <w:rPr>
@@ -7665,7 +7946,7 @@
               <w:noProof/>
             </w:rPr>
           </w:pPr>
-          <w:hyperlink w:anchor="_Toc176103424" w:history="1">
+          <w:hyperlink w:anchor="_Toc176210396" w:history="1">
             <w:r>
               <w:rPr>
                 <w:rStyle w:val="Hyperlink"/>
@@ -7693,7 +7974,7 @@
                 <w:noProof/>
                 <w:webHidden/>
               </w:rPr>
-              <w:instrText xml:space="preserve"> PAGEREF _Toc176103424 \h </w:instrText>
+              <w:instrText xml:space="preserve"> PAGEREF _Toc176210396 \h </w:instrText>
             </w:r>
             <w:r>
               <w:rPr>
@@ -7713,7 +7994,7 @@
                 <w:noProof/>
                 <w:webHidden/>
               </w:rPr>
-              <w:t>21</w:t>
+              <w:t>27</w:t>
             </w:r>
             <w:r>
               <w:rPr>
@@ -7735,7 +8016,7 @@
               <w:noProof/>
             </w:rPr>
           </w:pPr>
-          <w:hyperlink w:anchor="_Toc176103425" w:history="1">
+          <w:hyperlink w:anchor="_Toc176210397" w:history="1">
             <w:r>
               <w:rPr>
                 <w:rStyle w:val="Hyperlink"/>
@@ -7763,7 +8044,7 @@
                 <w:noProof/>
                 <w:webHidden/>
               </w:rPr>
-              <w:instrText xml:space="preserve"> PAGEREF _Toc176103425 \h </w:instrText>
+              <w:instrText xml:space="preserve"> PAGEREF _Toc176210397 \h </w:instrText>
             </w:r>
             <w:r>
               <w:rPr>
@@ -7783,7 +8064,7 @@
                 <w:noProof/>
                 <w:webHidden/>
               </w:rPr>
-              <w:t>23</w:t>
+              <w:t>29</w:t>
             </w:r>
             <w:r>
               <w:rPr>
@@ -7805,7 +8086,7 @@
               <w:noProof/>
             </w:rPr>
           </w:pPr>
-          <w:hyperlink w:anchor="_Toc176103426" w:history="1">
+          <w:hyperlink w:anchor="_Toc176210398" w:history="1">
             <w:r>
               <w:rPr>
                 <w:rStyle w:val="Hyperlink"/>
@@ -7833,7 +8114,7 @@
                 <w:noProof/>
                 <w:webHidden/>
               </w:rPr>
-              <w:instrText xml:space="preserve"> PAGEREF _Toc176103426 \h </w:instrText>
+              <w:instrText xml:space="preserve"> PAGEREF _Toc176210398 \h </w:instrText>
             </w:r>
             <w:r>
               <w:rPr>
@@ -7853,7 +8134,7 @@
                 <w:noProof/>
                 <w:webHidden/>
               </w:rPr>
-              <w:t>24</w:t>
+              <w:t>30</w:t>
             </w:r>
             <w:r>
               <w:rPr>
@@ -7875,7 +8156,7 @@
               <w:noProof/>
             </w:rPr>
           </w:pPr>
-          <w:hyperlink w:anchor="_Toc176103427" w:history="1">
+          <w:hyperlink w:anchor="_Toc176210399" w:history="1">
             <w:r>
               <w:rPr>
                 <w:rStyle w:val="Hyperlink"/>
@@ -7903,7 +8184,7 @@
                 <w:noProof/>
                 <w:webHidden/>
               </w:rPr>
-              <w:instrText xml:space="preserve"> PAGEREF _Toc176103427 \h </w:instrText>
+              <w:instrText xml:space="preserve"> PAGEREF _Toc176210399 \h </w:instrText>
             </w:r>
             <w:r>
               <w:rPr>
@@ -7923,7 +8204,7 @@
                 <w:noProof/>
                 <w:webHidden/>
               </w:rPr>
-              <w:t>25</w:t>
+              <w:t>31</w:t>
             </w:r>
             <w:r>
               <w:rPr>
@@ -7985,7 +8266,7 @@
           <w:lang w:val="sr-Latn-RS"/>
         </w:rPr>
       </w:pPr>
-      <w:bookmarkStart w:id="0" w:name="_Toc176103403"/>
+      <w:bookmarkStart w:id="0" w:name="_Toc176210371"/>
       <w:r>
         <w:rPr>
           <w:lang w:val="sr-Latn-RS"/>
@@ -8118,7 +8399,7 @@
           <w:lang w:val="sr-Latn-RS"/>
         </w:rPr>
       </w:pPr>
-      <w:bookmarkStart w:id="1" w:name="_Toc176103404"/>
+      <w:bookmarkStart w:id="1" w:name="_Toc176210372"/>
       <w:r>
         <w:rPr>
           <w:lang w:val="sr-Latn-RS"/>
@@ -8223,7 +8504,7 @@
           <w:lang w:val="sr-Latn-RS"/>
         </w:rPr>
       </w:pPr>
-      <w:bookmarkStart w:id="2" w:name="_Toc176103405"/>
+      <w:bookmarkStart w:id="2" w:name="_Toc176210373"/>
       <w:r>
         <w:rPr>
           <w:lang w:val="sr-Latn-RS"/>
@@ -10543,7 +10824,7 @@
           <w:lang w:val="sr-Latn-RS"/>
         </w:rPr>
       </w:pPr>
-      <w:bookmarkStart w:id="3" w:name="_Toc176103406"/>
+      <w:bookmarkStart w:id="3" w:name="_Toc176210374"/>
       <w:r>
         <w:rPr>
           <w:lang w:val="sr-Latn-RS"/>
@@ -11100,7 +11381,7 @@
           <w:lang w:val="sr-Latn-RS"/>
         </w:rPr>
       </w:pPr>
-      <w:bookmarkStart w:id="4" w:name="_Toc176103407"/>
+      <w:bookmarkStart w:id="4" w:name="_Toc176210375"/>
       <w:r>
         <w:rPr>
           <w:lang w:val="sr-Latn-RS"/>
@@ -11124,7 +11405,7 @@
           <w:lang w:val="sr-Latn-RS"/>
         </w:rPr>
       </w:pPr>
-      <w:bookmarkStart w:id="5" w:name="_Toc176103408"/>
+      <w:bookmarkStart w:id="5" w:name="_Toc176210376"/>
       <w:r>
         <w:rPr>
           <w:i/>
@@ -11471,7 +11752,7 @@
           <w:lang w:val="sr-Latn-RS"/>
         </w:rPr>
       </w:pPr>
-      <w:bookmarkStart w:id="6" w:name="_Toc176103409"/>
+      <w:bookmarkStart w:id="6" w:name="_Toc176210377"/>
       <w:r>
         <w:rPr>
           <w:i/>
@@ -11743,7 +12024,7 @@
           <w:lang w:val="sr-Latn-RS"/>
         </w:rPr>
       </w:pPr>
-      <w:bookmarkStart w:id="7" w:name="_Toc176103410"/>
+      <w:bookmarkStart w:id="7" w:name="_Toc176210378"/>
       <w:r>
         <w:rPr>
           <w:i/>
@@ -11895,7 +12176,7 @@
           <w:lang w:val="sr-Latn-RS"/>
         </w:rPr>
       </w:pPr>
-      <w:bookmarkStart w:id="8" w:name="_Toc176103411"/>
+      <w:bookmarkStart w:id="8" w:name="_Toc176210379"/>
       <w:r>
         <w:rPr>
           <w:lang w:val="sr-Latn-RS"/>
@@ -11952,7 +12233,7 @@
           <w:lang w:val="sr-Latn-RS"/>
         </w:rPr>
       </w:pPr>
-      <w:bookmarkStart w:id="9" w:name="_Toc176103412"/>
+      <w:bookmarkStart w:id="9" w:name="_Toc176210380"/>
       <w:r>
         <w:rPr>
           <w:i/>
@@ -11982,7 +12263,7 @@
           <w:lang w:val="sr-Latn-RS"/>
         </w:rPr>
       </w:pPr>
-      <w:bookmarkStart w:id="10" w:name="_Toc176103413"/>
+      <w:bookmarkStart w:id="10" w:name="_Toc176210381"/>
       <w:r>
         <w:rPr>
           <w:lang w:val="sr-Latn-RS"/>
@@ -12205,7 +12486,7 @@
         </w:rPr>
         <w:t xml:space="preserve"> </w:t>
       </w:r>
-      <w:bookmarkStart w:id="11" w:name="_Toc176103414"/>
+      <w:bookmarkStart w:id="11" w:name="_Toc176210382"/>
       <w:r>
         <w:rPr>
           <w:lang w:val="sr-Latn-RS"/>
@@ -12241,7 +12522,7 @@
           <w:lang w:val="sr-Latn-RS"/>
         </w:rPr>
       </w:pPr>
-      <w:bookmarkStart w:id="12" w:name="_Toc176103415"/>
+      <w:bookmarkStart w:id="12" w:name="_Toc176210383"/>
       <w:r>
         <w:rPr>
           <w:i/>
@@ -12621,7 +12902,7 @@
           <w:i/>
         </w:rPr>
       </w:pPr>
-      <w:bookmarkStart w:id="13" w:name="_Toc176103416"/>
+      <w:bookmarkStart w:id="13" w:name="_Toc176210384"/>
       <w:r>
         <w:rPr>
           <w:i/>
@@ -13764,7 +14045,7 @@
           <w:i/>
         </w:rPr>
       </w:pPr>
-      <w:bookmarkStart w:id="14" w:name="_Toc176103417"/>
+      <w:bookmarkStart w:id="14" w:name="_Toc176210385"/>
       <w:r>
         <w:rPr>
           <w:i/>
@@ -14501,7 +14782,7 @@
           <w:i/>
         </w:rPr>
       </w:pPr>
-      <w:bookmarkStart w:id="15" w:name="_Toc176103418"/>
+      <w:bookmarkStart w:id="15" w:name="_Toc176210386"/>
       <w:r>
         <w:rPr>
           <w:i/>
@@ -15182,7 +15463,7 @@
           <w:i/>
         </w:rPr>
       </w:pPr>
-      <w:bookmarkStart w:id="16" w:name="_Toc176103419"/>
+      <w:bookmarkStart w:id="16" w:name="_Toc176210387"/>
       <w:r>
         <w:rPr>
           <w:i/>
@@ -15385,7 +15666,7 @@
           <w:lang w:val="sr-Latn-RS"/>
         </w:rPr>
       </w:pPr>
-      <w:bookmarkStart w:id="17" w:name="_Toc176103420"/>
+      <w:bookmarkStart w:id="17" w:name="_Toc176210388"/>
       <w:r>
         <w:rPr>
           <w:lang w:val="sr-Latn-RS"/>
@@ -17099,7 +17380,7 @@
           <w:i/>
         </w:rPr>
       </w:pPr>
-      <w:bookmarkStart w:id="18" w:name="_Toc176103421"/>
+      <w:bookmarkStart w:id="18" w:name="_Toc176210389"/>
       <w:r>
         <w:rPr>
           <w:i/>
@@ -17930,7 +18211,7 @@
           <w:i/>
         </w:rPr>
       </w:pPr>
-      <w:bookmarkStart w:id="19" w:name="_Toc176103422"/>
+      <w:bookmarkStart w:id="19" w:name="_Toc176210390"/>
       <w:r>
         <w:rPr>
           <w:i/>
@@ -18472,6 +18753,7 @@
           <w:lang w:val="sr-Latn-RS"/>
         </w:rPr>
       </w:pPr>
+      <w:bookmarkStart w:id="20" w:name="_Toc176210391"/>
       <w:r>
         <w:rPr>
           <w:i/>
@@ -18479,6 +18761,7 @@
         </w:rPr>
         <w:t>Stop words</w:t>
       </w:r>
+      <w:bookmarkEnd w:id="20"/>
     </w:p>
     <w:p>
       <w:pPr>
@@ -18604,12 +18887,14 @@
           <w:i/>
         </w:rPr>
       </w:pPr>
+      <w:bookmarkStart w:id="21" w:name="_Toc176210392"/>
       <w:r>
         <w:rPr>
           <w:i/>
         </w:rPr>
         <w:t>Synonyms</w:t>
       </w:r>
+      <w:bookmarkEnd w:id="21"/>
     </w:p>
     <w:p/>
     <w:p>
@@ -19315,12 +19600,14 @@
           <w:i/>
         </w:rPr>
       </w:pPr>
+      <w:bookmarkStart w:id="22" w:name="_Toc176210393"/>
       <w:r>
         <w:rPr>
           <w:i/>
         </w:rPr>
         <w:t>Scoring mehanizam</w:t>
       </w:r>
+      <w:bookmarkEnd w:id="22"/>
     </w:p>
     <w:p>
       <w:pPr>
@@ -20091,6 +20378,9 @@
     <w:p>
       <w:pPr>
         <w:jc w:val="both"/>
+        <w:rPr>
+          <w:lang w:val="sr-Latn-RS"/>
+        </w:rPr>
       </w:pPr>
       <w:r>
         <w:tab/>
@@ -20436,8 +20726,6 @@
         </w:rPr>
         <w:t>nije konstantno</w:t>
       </w:r>
-      <w:bookmarkStart w:id="20" w:name="_GoBack"/>
-      <w:bookmarkEnd w:id="20"/>
       <w:r>
         <w:rPr>
           <w:lang w:val="sr-Latn-RS"/>
@@ -20468,23 +20756,1447 @@
     </w:p>
     <w:p>
       <w:pPr>
-        <w:rPr>
-          <w:lang w:val="sr-Latn-RS"/>
-        </w:rPr>
-      </w:pPr>
-    </w:p>
-    <w:p>
-      <w:pPr>
-        <w:rPr>
-          <w:lang w:val="sr-Latn-RS"/>
-        </w:rPr>
-      </w:pPr>
-      <w:r>
-        <w:rPr>
-          <w:lang w:val="sr-Latn-RS"/>
+        <w:jc w:val="both"/>
+        <w:rPr>
+          <w:lang w:val="sr-Latn-RS"/>
+        </w:rPr>
+      </w:pPr>
+    </w:p>
+    <w:p>
+      <w:pPr>
+        <w:pStyle w:val="Heading3"/>
+        <w:rPr>
+          <w:i/>
+        </w:rPr>
+      </w:pPr>
+      <w:bookmarkStart w:id="23" w:name="_Toc176210394"/>
+      <w:r>
+        <w:rPr>
+          <w:i/>
         </w:rPr>
         <w:lastRenderedPageBreak/>
-        <w:t>Featuers of serch engines</w:t>
+        <w:t>Fuzzy search</w:t>
+      </w:r>
+      <w:bookmarkEnd w:id="23"/>
+    </w:p>
+    <w:p>
+      <w:bookmarkStart w:id="24" w:name="_GoBack"/>
+      <w:bookmarkEnd w:id="24"/>
+    </w:p>
+    <w:p>
+      <w:pPr>
+        <w:jc w:val="both"/>
+      </w:pPr>
+      <w:r>
+        <w:t>Prilikom pretrage, često se desi da korisnici pogrešno otkucaju reč ili nekoliko reči u celom upitu. Ipak, idalje žele da dobiju</w:t>
+      </w:r>
+      <w:r>
+        <w:t xml:space="preserve"> iste rezultate kao </w:t>
+      </w:r>
+      <w:r>
+        <w:t>i u slučaju tačno otkucanih reči</w:t>
+      </w:r>
+      <w:r>
+        <w:t xml:space="preserve">. </w:t>
+      </w:r>
+      <w:r>
+        <w:rPr>
+          <w:i/>
+        </w:rPr>
+        <w:t>Elasticsearch</w:t>
+      </w:r>
+      <w:r>
+        <w:t xml:space="preserve"> je to </w:t>
+      </w:r>
+      <w:r>
+        <w:t>re</w:t>
+      </w:r>
+      <w:r>
+        <w:rPr>
+          <w:lang w:val="sr-Latn-RS"/>
+        </w:rPr>
+        <w:t>šio</w:t>
+      </w:r>
+      <w:r>
+        <w:t xml:space="preserve"> korišćenjem </w:t>
+      </w:r>
+      <w:r>
+        <w:rPr>
+          <w:i/>
+        </w:rPr>
+        <w:t>fuzzy query</w:t>
+      </w:r>
+      <w:r>
+        <w:t xml:space="preserve">, koji se može koristiti kao zaseban </w:t>
+      </w:r>
+      <w:r>
+        <w:rPr>
+          <w:i/>
+        </w:rPr>
+        <w:t>query</w:t>
+      </w:r>
+      <w:r>
+        <w:t xml:space="preserve"> ili kao parametar unutar </w:t>
+      </w:r>
+      <w:r>
+        <w:rPr>
+          <w:i/>
+        </w:rPr>
+        <w:t>match query</w:t>
+      </w:r>
+      <w:r>
+        <w:t>.</w:t>
+      </w:r>
+      <w:r>
+        <w:t xml:space="preserve"> </w:t>
+      </w:r>
+      <w:r>
+        <w:rPr>
+          <w:i/>
+        </w:rPr>
+        <w:t>Fuzzy query</w:t>
+      </w:r>
+      <w:r>
+        <w:t xml:space="preserve"> koristi Levenštajnov algoritam udaljenosti (</w:t>
+      </w:r>
+      <w:r>
+        <w:rPr>
+          <w:i/>
+        </w:rPr>
+        <w:t>eng. Levenshtein Distance Algorithm</w:t>
+      </w:r>
+      <w:r>
+        <w:t xml:space="preserve">) </w:t>
+      </w:r>
+      <w:r>
+        <w:t xml:space="preserve">da bi izračunao udaljenost reči iz upita </w:t>
+      </w:r>
+      <w:r>
+        <w:t>od onih</w:t>
+      </w:r>
+      <w:r>
+        <w:t xml:space="preserve"> koje se nalaze u indeksu</w:t>
+      </w:r>
+      <w:r>
+        <w:t xml:space="preserve"> i time proverio da li je nastala gre</w:t>
+      </w:r>
+      <w:r>
+        <w:rPr>
+          <w:lang w:val="sr-Latn-RS"/>
+        </w:rPr>
+        <w:t>ška u kucanju ili se radi o skroz različitim rečima</w:t>
+      </w:r>
+      <w:r>
+        <w:t>.</w:t>
+      </w:r>
+    </w:p>
+    <w:p>
+      <w:pPr>
+        <w:jc w:val="both"/>
+      </w:pPr>
+      <w:r>
+        <w:t>Levenštajnov algoritam udaljenosti</w:t>
+      </w:r>
+      <w:r>
+        <w:t xml:space="preserve"> računa distancu između reči tako što poredi karaktere reči redom. Za svaki karakter koji se razlikuje dodaje</w:t>
+      </w:r>
+      <w:r>
+        <w:t xml:space="preserve"> se</w:t>
+      </w:r>
+      <w:r>
+        <w:t xml:space="preserve"> </w:t>
+      </w:r>
+      <w:r>
+        <w:t xml:space="preserve">vrednost </w:t>
+      </w:r>
+      <w:r>
+        <w:t>1 na ukupnu vrednost distance.</w:t>
+      </w:r>
+      <w:r>
+        <w:t xml:space="preserve"> Na slici 13 se nalazi primer računanja Levenštajnove distance</w:t>
+      </w:r>
+      <w:r>
+        <w:t xml:space="preserve"> za reči </w:t>
+      </w:r>
+      <w:r>
+        <w:rPr>
+          <w:lang w:val="sr-Latn-RS"/>
+        </w:rPr>
+        <w:t>„</w:t>
+      </w:r>
+      <w:r>
+        <w:rPr>
+          <w:i/>
+          <w:lang w:val="sr-Latn-RS"/>
+        </w:rPr>
+        <w:t>elastikseerch</w:t>
+      </w:r>
+      <w:r>
+        <w:rPr>
+          <w:lang w:val="sr-Latn-RS"/>
+        </w:rPr>
+        <w:t>“ i „</w:t>
+      </w:r>
+      <w:r>
+        <w:rPr>
+          <w:i/>
+          <w:lang w:val="sr-Latn-RS"/>
+        </w:rPr>
+        <w:t>elasticsearch</w:t>
+      </w:r>
+      <w:r>
+        <w:rPr>
+          <w:lang w:val="sr-Latn-RS"/>
+        </w:rPr>
+        <w:t>“</w:t>
+      </w:r>
+      <w:r>
+        <w:t xml:space="preserve">. Distanca </w:t>
+      </w:r>
+      <w:r>
+        <w:t>se ne menja u</w:t>
+      </w:r>
+      <w:r>
+        <w:t xml:space="preserve"> svakoj koloni u kojoj su slova u toj koloni ista. Za svako različito slovo, na trenutnu vrednost distance se dodaje vrednost 1.</w:t>
+      </w:r>
+    </w:p>
+    <w:p>
+      <w:pPr>
+        <w:keepNext/>
+        <w:jc w:val="center"/>
+      </w:pPr>
+      <w:r>
+        <w:rPr>
+          <w:noProof/>
+        </w:rPr>
+        <w:drawing>
+          <wp:inline distT="0" distB="0" distL="0" distR="0">
+            <wp:extent cx="5943600" cy="683895"/>
+            <wp:effectExtent l="0" t="0" r="0" b="1905"/>
+            <wp:docPr id="8" name="Picture 8"/>
+            <wp:cNvGraphicFramePr>
+              <a:graphicFrameLocks xmlns:a="http://schemas.openxmlformats.org/drawingml/2006/main" noChangeAspect="1"/>
+            </wp:cNvGraphicFramePr>
+            <a:graphic xmlns:a="http://schemas.openxmlformats.org/drawingml/2006/main">
+              <a:graphicData uri="http://schemas.openxmlformats.org/drawingml/2006/picture">
+                <pic:pic xmlns:pic="http://schemas.openxmlformats.org/drawingml/2006/picture">
+                  <pic:nvPicPr>
+                    <pic:cNvPr id="8" name="Levenshtein distance algorithm.png"/>
+                    <pic:cNvPicPr/>
+                  </pic:nvPicPr>
+                  <pic:blipFill>
+                    <a:blip r:embed="rId24" cstate="print">
+                      <a:extLst>
+                        <a:ext uri="{28A0092B-C50C-407E-A947-70E740481C1C}">
+                          <a14:useLocalDpi xmlns:a14="http://schemas.microsoft.com/office/drawing/2010/main" val="0"/>
+                        </a:ext>
+                      </a:extLst>
+                    </a:blip>
+                    <a:stretch>
+                      <a:fillRect/>
+                    </a:stretch>
+                  </pic:blipFill>
+                  <pic:spPr>
+                    <a:xfrm>
+                      <a:off x="0" y="0"/>
+                      <a:ext cx="5943600" cy="683895"/>
+                    </a:xfrm>
+                    <a:prstGeom prst="rect">
+                      <a:avLst/>
+                    </a:prstGeom>
+                  </pic:spPr>
+                </pic:pic>
+              </a:graphicData>
+            </a:graphic>
+          </wp:inline>
+        </w:drawing>
+      </w:r>
+    </w:p>
+    <w:p>
+      <w:pPr>
+        <w:pStyle w:val="Caption"/>
+        <w:rPr>
+          <w:sz w:val="22"/>
+        </w:rPr>
+      </w:pPr>
+      <w:r>
+        <w:rPr>
+          <w:sz w:val="22"/>
+        </w:rPr>
+        <w:t>Slika 13. Levenštajnova distanca</w:t>
+      </w:r>
+    </w:p>
+    <w:p>
+      <w:pPr>
+        <w:jc w:val="both"/>
+      </w:pPr>
+      <w:r>
+        <w:rPr>
+          <w:lang w:val="sr-Latn-RS"/>
+        </w:rPr>
+        <w:t>Levenštajnova d</w:t>
+      </w:r>
+      <w:r>
+        <w:rPr>
+          <w:lang w:val="sr-Latn-RS"/>
+        </w:rPr>
+        <w:t>istanca se računa za svaku reč</w:t>
+      </w:r>
+      <w:r>
+        <w:rPr>
+          <w:lang w:val="sr-Latn-RS"/>
+        </w:rPr>
+        <w:t xml:space="preserve"> u upitu</w:t>
+      </w:r>
+      <w:r>
+        <w:rPr>
+          <w:lang w:val="sr-Latn-RS"/>
+        </w:rPr>
+        <w:t xml:space="preserve"> posebno</w:t>
+      </w:r>
+      <w:r>
+        <w:rPr>
+          <w:lang w:val="sr-Latn-RS"/>
+        </w:rPr>
+        <w:t xml:space="preserve">, ukoliko se pretraga vrši </w:t>
+      </w:r>
+      <w:r>
+        <w:rPr>
+          <w:lang w:val="sr-Latn-RS"/>
+        </w:rPr>
+        <w:t>za</w:t>
+      </w:r>
+      <w:r>
+        <w:rPr>
+          <w:lang w:val="sr-Latn-RS"/>
+        </w:rPr>
+        <w:t xml:space="preserve"> tekstualno polje</w:t>
+      </w:r>
+      <w:r>
+        <w:rPr>
+          <w:lang w:val="sr-Latn-RS"/>
+        </w:rPr>
+        <w:t>.</w:t>
+      </w:r>
+    </w:p>
+    <w:p>
+      <w:pPr>
+        <w:jc w:val="both"/>
+        <w:rPr>
+          <w:lang w:val="sr-Latn-RS"/>
+        </w:rPr>
+      </w:pPr>
+      <w:r>
+        <w:t xml:space="preserve">U </w:t>
+      </w:r>
+      <w:r>
+        <w:rPr>
+          <w:i/>
+        </w:rPr>
+        <w:t>Elasticsearch</w:t>
+      </w:r>
+      <w:r>
+        <w:t xml:space="preserve"> mehanizmu se </w:t>
+      </w:r>
+      <w:r>
+        <w:rPr>
+          <w:i/>
+        </w:rPr>
+        <w:t>fuzzy query</w:t>
+      </w:r>
+      <w:r>
+        <w:t xml:space="preserve"> </w:t>
+      </w:r>
+      <w:r>
+        <w:rPr>
+          <w:lang w:val="sr-Latn-RS"/>
+        </w:rPr>
+        <w:t xml:space="preserve">koristiti korišćenjem </w:t>
+      </w:r>
+      <w:r>
+        <w:rPr>
+          <w:i/>
+          <w:lang w:val="sr-Latn-RS"/>
+        </w:rPr>
+        <w:t>fuzziness</w:t>
+      </w:r>
+      <w:r>
+        <w:rPr>
+          <w:lang w:val="sr-Latn-RS"/>
+        </w:rPr>
+        <w:t xml:space="preserve"> parametra u okviru pretrage. Ovaj parametar određuje kolika je maksimalna dozvoljena distanca i prima dva tipa vrednosti: </w:t>
+      </w:r>
+      <w:r>
+        <w:rPr>
+          <w:i/>
+          <w:lang w:val="sr-Latn-RS"/>
+        </w:rPr>
+        <w:t>AUTO</w:t>
+      </w:r>
+      <w:r>
+        <w:rPr>
+          <w:lang w:val="sr-Latn-RS"/>
+        </w:rPr>
+        <w:t xml:space="preserve"> ili brojčanu vrednost.</w:t>
+      </w:r>
+      <w:r>
+        <w:rPr>
+          <w:lang w:val="sr-Latn-RS"/>
+        </w:rPr>
+        <w:t xml:space="preserve"> Na slici 14 se nalazi primer upita koji koristi </w:t>
+      </w:r>
+      <w:r>
+        <w:rPr>
+          <w:i/>
+          <w:lang w:val="sr-Latn-RS"/>
+        </w:rPr>
+        <w:t>fuzziness</w:t>
+      </w:r>
+      <w:r>
+        <w:rPr>
+          <w:lang w:val="sr-Latn-RS"/>
+        </w:rPr>
+        <w:t xml:space="preserve"> parametar.</w:t>
+      </w:r>
+      <w:r>
+        <w:rPr>
+          <w:lang w:val="sr-Latn-RS"/>
+        </w:rPr>
+        <w:t xml:space="preserve"> </w:t>
+      </w:r>
+      <w:r>
+        <w:rPr>
+          <w:lang w:val="sr-Latn-RS"/>
+        </w:rPr>
+        <w:t>Prva reč u upitu ima distancu 0, dok druga ima distancu 1.</w:t>
+      </w:r>
+    </w:p>
+    <w:p>
+      <w:pPr>
+        <w:keepNext/>
+        <w:jc w:val="center"/>
+      </w:pPr>
+      <w:r>
+        <w:rPr>
+          <w:noProof/>
+        </w:rPr>
+        <w:drawing>
+          <wp:inline distT="0" distB="0" distL="0" distR="0" wp14:anchorId="6C63FFA8" wp14:editId="44338E84">
+            <wp:extent cx="5943600" cy="2315210"/>
+            <wp:effectExtent l="0" t="0" r="0" b="8890"/>
+            <wp:docPr id="16" name="Picture 16"/>
+            <wp:cNvGraphicFramePr>
+              <a:graphicFrameLocks xmlns:a="http://schemas.openxmlformats.org/drawingml/2006/main" noChangeAspect="1"/>
+            </wp:cNvGraphicFramePr>
+            <a:graphic xmlns:a="http://schemas.openxmlformats.org/drawingml/2006/main">
+              <a:graphicData uri="http://schemas.openxmlformats.org/drawingml/2006/picture">
+                <pic:pic xmlns:pic="http://schemas.openxmlformats.org/drawingml/2006/picture">
+                  <pic:nvPicPr>
+                    <pic:cNvPr id="1" name=""/>
+                    <pic:cNvPicPr/>
+                  </pic:nvPicPr>
+                  <pic:blipFill>
+                    <a:blip r:embed="rId25"/>
+                    <a:stretch>
+                      <a:fillRect/>
+                    </a:stretch>
+                  </pic:blipFill>
+                  <pic:spPr>
+                    <a:xfrm>
+                      <a:off x="0" y="0"/>
+                      <a:ext cx="5943600" cy="2315210"/>
+                    </a:xfrm>
+                    <a:prstGeom prst="rect">
+                      <a:avLst/>
+                    </a:prstGeom>
+                  </pic:spPr>
+                </pic:pic>
+              </a:graphicData>
+            </a:graphic>
+          </wp:inline>
+        </w:drawing>
+      </w:r>
+    </w:p>
+    <w:p>
+      <w:pPr>
+        <w:pStyle w:val="Caption"/>
+        <w:rPr>
+          <w:sz w:val="22"/>
+        </w:rPr>
+      </w:pPr>
+      <w:r>
+        <w:rPr>
+          <w:sz w:val="22"/>
+        </w:rPr>
+        <w:t>Slika 14. Fuzzy query</w:t>
+      </w:r>
+    </w:p>
+    <w:p>
+      <w:pPr>
+        <w:jc w:val="both"/>
+        <w:rPr>
+          <w:lang w:val="sr-Latn-RS"/>
+        </w:rPr>
+      </w:pPr>
+      <w:r>
+        <w:rPr>
+          <w:lang w:val="sr-Latn-RS"/>
+        </w:rPr>
+        <w:t xml:space="preserve">Ukoliko se koristi vrednost </w:t>
+      </w:r>
+      <w:r>
+        <w:rPr>
+          <w:i/>
+          <w:lang w:val="sr-Latn-RS"/>
+        </w:rPr>
+        <w:t>AUTO</w:t>
+      </w:r>
+      <w:r>
+        <w:rPr>
+          <w:lang w:val="sr-Latn-RS"/>
+        </w:rPr>
+        <w:t>, onda se na osnovu dužine reči određuje maksimalna</w:t>
+      </w:r>
+      <w:r>
+        <w:rPr>
+          <w:lang w:val="sr-Latn-RS"/>
+        </w:rPr>
+        <w:t xml:space="preserve"> dozvoljena</w:t>
+      </w:r>
+      <w:r>
+        <w:rPr>
+          <w:lang w:val="sr-Latn-RS"/>
+        </w:rPr>
+        <w:t xml:space="preserve"> distanca i to:</w:t>
+      </w:r>
+    </w:p>
+    <w:p>
+      <w:pPr>
+        <w:pStyle w:val="ListParagraph"/>
+        <w:numPr>
+          <w:ilvl w:val="0"/>
+          <w:numId w:val="21"/>
+        </w:numPr>
+        <w:jc w:val="both"/>
+        <w:rPr>
+          <w:lang w:val="sr-Latn-RS"/>
+        </w:rPr>
+      </w:pPr>
+      <w:r>
+        <w:rPr>
+          <w:lang w:val="sr-Latn-RS"/>
+        </w:rPr>
+        <w:lastRenderedPageBreak/>
+        <w:t>distanca 0</w:t>
+      </w:r>
+      <w:r>
+        <w:rPr>
+          <w:lang w:val="sr-Latn-RS"/>
+        </w:rPr>
+        <w:t xml:space="preserve"> - za reči koje imaju 2</w:t>
+      </w:r>
+      <w:r>
+        <w:rPr>
+          <w:lang w:val="sr-Latn-RS"/>
+        </w:rPr>
+        <w:t xml:space="preserve"> ili manje</w:t>
+      </w:r>
+      <w:r>
+        <w:rPr>
+          <w:lang w:val="sr-Latn-RS"/>
+        </w:rPr>
+        <w:t xml:space="preserve"> karaktera</w:t>
+      </w:r>
+      <w:r>
+        <w:rPr>
+          <w:lang w:val="sr-Latn-RS"/>
+        </w:rPr>
+        <w:t>,</w:t>
+      </w:r>
+    </w:p>
+    <w:p>
+      <w:pPr>
+        <w:pStyle w:val="ListParagraph"/>
+        <w:numPr>
+          <w:ilvl w:val="0"/>
+          <w:numId w:val="21"/>
+        </w:numPr>
+        <w:jc w:val="both"/>
+        <w:rPr>
+          <w:lang w:val="sr-Latn-RS"/>
+        </w:rPr>
+      </w:pPr>
+      <w:r>
+        <w:rPr>
+          <w:lang w:val="sr-Latn-RS"/>
+        </w:rPr>
+        <w:t>distanca 1 - za reči koje imaju između 2 i 6 karaktera</w:t>
+      </w:r>
+      <w:r>
+        <w:rPr>
+          <w:lang w:val="sr-Latn-RS"/>
+        </w:rPr>
+        <w:t>,</w:t>
+      </w:r>
+    </w:p>
+    <w:p>
+      <w:pPr>
+        <w:pStyle w:val="ListParagraph"/>
+        <w:numPr>
+          <w:ilvl w:val="0"/>
+          <w:numId w:val="21"/>
+        </w:numPr>
+        <w:jc w:val="both"/>
+        <w:rPr>
+          <w:lang w:val="sr-Latn-RS"/>
+        </w:rPr>
+      </w:pPr>
+      <w:r>
+        <w:rPr>
+          <w:lang w:val="sr-Latn-RS"/>
+        </w:rPr>
+        <w:t>distanca 2 - za reči koje imaju 6 i više karaktera</w:t>
+      </w:r>
+      <w:r>
+        <w:rPr>
+          <w:lang w:val="sr-Latn-RS"/>
+        </w:rPr>
+        <w:t xml:space="preserve"> [43].</w:t>
+      </w:r>
+    </w:p>
+    <w:p>
+      <w:r>
+        <w:rPr>
+          <w:lang w:val="sr-Latn-RS"/>
+        </w:rPr>
+        <w:t xml:space="preserve">Vrednost </w:t>
+      </w:r>
+      <w:r>
+        <w:rPr>
+          <w:i/>
+          <w:lang w:val="sr-Latn-RS"/>
+        </w:rPr>
+        <w:t>AUTO</w:t>
+      </w:r>
+      <w:r>
+        <w:rPr>
+          <w:lang w:val="sr-Latn-RS"/>
+        </w:rPr>
+        <w:t xml:space="preserve"> pruža veću fleksibilnost, za razliku od korišćenja precizne brojčane vrednosti koja bi predstavljala maksimalnu distancu za sve reči, bez obzira na njihovu dužinu. </w:t>
+      </w:r>
+    </w:p>
+    <w:p>
+      <w:pPr>
+        <w:jc w:val="both"/>
+        <w:rPr>
+          <w:lang w:val="sr-Latn-RS"/>
+        </w:rPr>
+      </w:pPr>
+      <w:r>
+        <w:t xml:space="preserve">Jedna od </w:t>
+      </w:r>
+      <w:r>
+        <w:t xml:space="preserve">čestih </w:t>
+      </w:r>
+      <w:r>
+        <w:t>gre</w:t>
+      </w:r>
+      <w:r>
+        <w:rPr>
+          <w:lang w:val="sr-Latn-RS"/>
+        </w:rPr>
+        <w:t>š</w:t>
+      </w:r>
+      <w:r>
+        <w:rPr>
+          <w:lang w:val="sr-Latn-RS"/>
+        </w:rPr>
+        <w:t>aka pri kucanju je</w:t>
+      </w:r>
+      <w:r>
+        <w:rPr>
+          <w:lang w:val="sr-Latn-RS"/>
+        </w:rPr>
+        <w:t xml:space="preserve"> </w:t>
+      </w:r>
+      <w:r>
+        <w:rPr>
+          <w:lang w:val="sr-Latn-RS"/>
+        </w:rPr>
+        <w:t>transponovanje slova</w:t>
+      </w:r>
+      <w:r>
+        <w:rPr>
+          <w:lang w:val="sr-Latn-RS"/>
+        </w:rPr>
+        <w:t xml:space="preserve">. </w:t>
+      </w:r>
+      <w:r>
+        <w:rPr>
+          <w:lang w:val="sr-Latn-RS"/>
+        </w:rPr>
+        <w:t xml:space="preserve">Na primer, u reči </w:t>
+      </w:r>
+      <w:r>
+        <w:rPr>
+          <w:lang w:val="sr-Latn-RS"/>
+        </w:rPr>
+        <w:t>„</w:t>
+      </w:r>
+      <w:r>
+        <w:rPr>
+          <w:i/>
+          <w:lang w:val="sr-Latn-RS"/>
+        </w:rPr>
+        <w:t>elasticsear</w:t>
+      </w:r>
+      <w:r>
+        <w:rPr>
+          <w:i/>
+          <w:lang w:val="sr-Latn-RS"/>
+        </w:rPr>
+        <w:t>hc</w:t>
+      </w:r>
+      <w:r>
+        <w:rPr>
+          <w:lang w:val="sr-Latn-RS"/>
+        </w:rPr>
+        <w:t>“</w:t>
+      </w:r>
+      <w:r>
+        <w:rPr>
+          <w:lang w:val="sr-Latn-RS"/>
+        </w:rPr>
+        <w:t xml:space="preserve"> </w:t>
+      </w:r>
+      <w:r>
+        <w:rPr>
+          <w:lang w:val="sr-Latn-RS"/>
+        </w:rPr>
+        <w:t xml:space="preserve">koristeći Levenštajnov algoritam, </w:t>
+      </w:r>
+      <w:r>
+        <w:rPr>
+          <w:lang w:val="sr-Latn-RS"/>
+        </w:rPr>
+        <w:t>distanca bi bila 2. S obzirom da je očigledno kod ovakvog tipa grešaka koja reč je u pitanju, poželjno je da</w:t>
+      </w:r>
+      <w:r>
+        <w:rPr>
+          <w:lang w:val="sr-Latn-RS"/>
+        </w:rPr>
+        <w:t xml:space="preserve"> se</w:t>
+      </w:r>
+      <w:r>
+        <w:rPr>
+          <w:lang w:val="sr-Latn-RS"/>
+        </w:rPr>
+        <w:t xml:space="preserve"> </w:t>
+      </w:r>
+      <w:r>
+        <w:rPr>
+          <w:lang w:val="sr-Latn-RS"/>
+        </w:rPr>
+        <w:t xml:space="preserve">zbog </w:t>
+      </w:r>
+      <w:r>
+        <w:rPr>
+          <w:lang w:val="sr-Latn-RS"/>
+        </w:rPr>
+        <w:t>njih</w:t>
+      </w:r>
+      <w:r>
+        <w:rPr>
+          <w:lang w:val="sr-Latn-RS"/>
+        </w:rPr>
+        <w:t xml:space="preserve"> </w:t>
+      </w:r>
+      <w:r>
+        <w:rPr>
+          <w:lang w:val="sr-Latn-RS"/>
+        </w:rPr>
+        <w:t>ne dobija</w:t>
+      </w:r>
+      <w:r>
+        <w:rPr>
+          <w:lang w:val="sr-Latn-RS"/>
+        </w:rPr>
+        <w:t xml:space="preserve"> već</w:t>
+      </w:r>
+      <w:r>
+        <w:rPr>
+          <w:lang w:val="sr-Latn-RS"/>
+        </w:rPr>
+        <w:t>a</w:t>
+      </w:r>
+      <w:r>
+        <w:rPr>
+          <w:lang w:val="sr-Latn-RS"/>
+        </w:rPr>
+        <w:t xml:space="preserve"> distanc</w:t>
+      </w:r>
+      <w:r>
+        <w:rPr>
+          <w:lang w:val="sr-Latn-RS"/>
+        </w:rPr>
+        <w:t>a</w:t>
+      </w:r>
+      <w:r>
+        <w:rPr>
+          <w:lang w:val="sr-Latn-RS"/>
+        </w:rPr>
+        <w:t xml:space="preserve">, </w:t>
+      </w:r>
+      <w:r>
+        <w:rPr>
+          <w:lang w:val="sr-Latn-RS"/>
+        </w:rPr>
+        <w:t>a to</w:t>
+      </w:r>
+      <w:r>
+        <w:rPr>
+          <w:lang w:val="sr-Latn-RS"/>
+        </w:rPr>
+        <w:t xml:space="preserve"> se postiže korišćenjem </w:t>
+      </w:r>
+      <w:r>
+        <w:rPr>
+          <w:i/>
+          <w:lang w:val="sr-Latn-RS"/>
+        </w:rPr>
+        <w:t>transpositions</w:t>
+      </w:r>
+      <w:r>
+        <w:rPr>
+          <w:lang w:val="sr-Latn-RS"/>
+        </w:rPr>
+        <w:t xml:space="preserve"> parametra.</w:t>
+      </w:r>
+    </w:p>
+    <w:p>
+      <w:pPr>
+        <w:jc w:val="both"/>
+        <w:rPr>
+          <w:lang w:val="sr-Latn-RS"/>
+        </w:rPr>
+      </w:pPr>
+      <w:r>
+        <w:rPr>
+          <w:i/>
+          <w:lang w:val="sr-Latn-RS"/>
+        </w:rPr>
+        <w:t>Transpositions</w:t>
+      </w:r>
+      <w:r>
+        <w:rPr>
+          <w:lang w:val="sr-Latn-RS"/>
+        </w:rPr>
+        <w:t xml:space="preserve"> parametar omogućava da se</w:t>
+      </w:r>
+      <w:r>
+        <w:rPr>
+          <w:lang w:val="sr-Latn-RS"/>
+        </w:rPr>
+        <w:t xml:space="preserve"> kod transponovanih slova distanca računa kao +1 na trenutnu vrednost distance.</w:t>
+      </w:r>
+    </w:p>
+    <w:p>
+      <w:pPr>
+        <w:jc w:val="both"/>
+        <w:rPr>
+          <w:lang w:val="sr-Latn-RS"/>
+        </w:rPr>
+      </w:pPr>
+      <w:r>
+        <w:rPr>
+          <w:lang w:val="sr-Latn-RS"/>
+        </w:rPr>
+        <w:t xml:space="preserve">Na slici 15 se nalazi primer </w:t>
+      </w:r>
+      <w:r>
+        <w:rPr>
+          <w:lang w:val="sr-Latn-RS"/>
+        </w:rPr>
+        <w:t xml:space="preserve">korišćenja </w:t>
+      </w:r>
+      <w:r>
+        <w:rPr>
+          <w:i/>
+          <w:lang w:val="sr-Latn-RS"/>
+        </w:rPr>
+        <w:t>transpositions</w:t>
+      </w:r>
+      <w:r>
+        <w:rPr>
+          <w:lang w:val="sr-Latn-RS"/>
+        </w:rPr>
+        <w:t xml:space="preserve"> parametra uz </w:t>
+      </w:r>
+      <w:r>
+        <w:rPr>
+          <w:i/>
+          <w:lang w:val="sr-Latn-RS"/>
+        </w:rPr>
+        <w:t>fuzziness</w:t>
+      </w:r>
+      <w:r>
+        <w:rPr>
+          <w:lang w:val="sr-Latn-RS"/>
+        </w:rPr>
+        <w:t xml:space="preserve">. </w:t>
+      </w:r>
+      <w:r>
+        <w:rPr>
+          <w:i/>
+          <w:lang w:val="sr-Latn-RS"/>
+        </w:rPr>
+        <w:t>Tags</w:t>
+      </w:r>
+      <w:r>
+        <w:rPr>
+          <w:lang w:val="sr-Latn-RS"/>
+        </w:rPr>
+        <w:t xml:space="preserve"> polje je </w:t>
+      </w:r>
+      <w:r>
+        <w:rPr>
+          <w:i/>
+          <w:lang w:val="sr-Latn-RS"/>
+        </w:rPr>
+        <w:t>keyword</w:t>
+      </w:r>
+      <w:r>
+        <w:rPr>
+          <w:lang w:val="sr-Latn-RS"/>
+        </w:rPr>
+        <w:t xml:space="preserve"> polje, što znači da se vrednosti ovog polja </w:t>
+      </w:r>
+      <w:r>
+        <w:rPr>
+          <w:lang w:val="sr-Latn-RS"/>
+        </w:rPr>
+        <w:t>posmatraju</w:t>
+      </w:r>
+      <w:r>
+        <w:rPr>
+          <w:lang w:val="sr-Latn-RS"/>
+        </w:rPr>
+        <w:t xml:space="preserve"> u celini, takve kakve su, pa samim tim će se i otkucani upit nad ovim poljem posmatrati kao jedna celina. Imajući to u vidu, prvo što se primeti jeste da fali </w:t>
+      </w:r>
+      <w:r>
+        <w:rPr>
+          <w:lang w:val="sr-Latn-RS"/>
+        </w:rPr>
+        <w:t>„</w:t>
+      </w:r>
+      <w:r>
+        <w:rPr>
+          <w:i/>
+          <w:lang w:val="sr-Latn-RS"/>
+        </w:rPr>
+        <w:t>-</w:t>
+      </w:r>
+      <w:r>
+        <w:rPr>
+          <w:lang w:val="sr-Latn-RS"/>
+        </w:rPr>
+        <w:t>“</w:t>
+      </w:r>
+      <w:r>
+        <w:rPr>
+          <w:lang w:val="sr-Latn-RS"/>
+        </w:rPr>
+        <w:t xml:space="preserve"> između reči </w:t>
+      </w:r>
+      <w:r>
+        <w:rPr>
+          <w:lang w:val="sr-Latn-RS"/>
+        </w:rPr>
+        <w:t>„</w:t>
+      </w:r>
+      <w:r>
+        <w:rPr>
+          <w:i/>
+          <w:lang w:val="sr-Latn-RS"/>
+        </w:rPr>
+        <w:t>ed</w:t>
+      </w:r>
+      <w:r>
+        <w:rPr>
+          <w:i/>
+          <w:lang w:val="sr-Latn-RS"/>
+        </w:rPr>
+        <w:t>pendency</w:t>
+      </w:r>
+      <w:r>
+        <w:rPr>
+          <w:lang w:val="sr-Latn-RS"/>
+        </w:rPr>
+        <w:t>“</w:t>
+      </w:r>
+      <w:r>
+        <w:rPr>
+          <w:lang w:val="sr-Latn-RS"/>
+        </w:rPr>
+        <w:t xml:space="preserve"> i </w:t>
+      </w:r>
+      <w:r>
+        <w:rPr>
+          <w:lang w:val="sr-Latn-RS"/>
+        </w:rPr>
+        <w:t>„</w:t>
+      </w:r>
+      <w:r>
+        <w:rPr>
+          <w:i/>
+          <w:lang w:val="sr-Latn-RS"/>
+        </w:rPr>
+        <w:t>injection</w:t>
+      </w:r>
+      <w:r>
+        <w:rPr>
+          <w:lang w:val="sr-Latn-RS"/>
+        </w:rPr>
+        <w:t>“</w:t>
+      </w:r>
+      <w:r>
+        <w:rPr>
+          <w:lang w:val="sr-Latn-RS"/>
+        </w:rPr>
+        <w:t xml:space="preserve">, što daje vrednost 1 za distancu. Slova </w:t>
+      </w:r>
+      <w:r>
+        <w:rPr>
+          <w:lang w:val="sr-Latn-RS"/>
+        </w:rPr>
+        <w:t>„</w:t>
+      </w:r>
+      <w:r>
+        <w:rPr>
+          <w:i/>
+          <w:lang w:val="sr-Latn-RS"/>
+        </w:rPr>
+        <w:t>d</w:t>
+      </w:r>
+      <w:r>
+        <w:rPr>
+          <w:lang w:val="sr-Latn-RS"/>
+        </w:rPr>
+        <w:t>“</w:t>
+      </w:r>
+      <w:r>
+        <w:rPr>
+          <w:lang w:val="sr-Latn-RS"/>
+        </w:rPr>
+        <w:t xml:space="preserve"> i </w:t>
+      </w:r>
+      <w:r>
+        <w:rPr>
+          <w:lang w:val="sr-Latn-RS"/>
+        </w:rPr>
+        <w:t>„</w:t>
+      </w:r>
+      <w:r>
+        <w:rPr>
+          <w:i/>
+          <w:lang w:val="sr-Latn-RS"/>
+        </w:rPr>
+        <w:t>e</w:t>
+      </w:r>
+      <w:r>
+        <w:rPr>
+          <w:lang w:val="sr-Latn-RS"/>
+        </w:rPr>
+        <w:t>“</w:t>
+      </w:r>
+      <w:r>
+        <w:rPr>
+          <w:lang w:val="sr-Latn-RS"/>
+        </w:rPr>
+        <w:t xml:space="preserve"> su transponovana, pa zahvaljujući </w:t>
+      </w:r>
+      <w:r>
+        <w:rPr>
+          <w:i/>
+          <w:lang w:val="sr-Latn-RS"/>
+        </w:rPr>
+        <w:t>transpositions</w:t>
+      </w:r>
+      <w:r>
+        <w:rPr>
+          <w:lang w:val="sr-Latn-RS"/>
+        </w:rPr>
+        <w:t xml:space="preserve"> parametru, ova distanca će se računati kao +1</w:t>
+      </w:r>
+      <w:r>
+        <w:rPr>
+          <w:lang w:val="sr-Latn-RS"/>
+        </w:rPr>
+        <w:t xml:space="preserve"> na trenutnu</w:t>
+      </w:r>
+      <w:r>
+        <w:rPr>
+          <w:lang w:val="sr-Latn-RS"/>
+        </w:rPr>
+        <w:t xml:space="preserve">, što daje ukupnu Levenštajnovu distancu 2. Pošto je </w:t>
+      </w:r>
+      <w:r>
+        <w:rPr>
+          <w:i/>
+          <w:lang w:val="sr-Latn-RS"/>
+        </w:rPr>
+        <w:t>fuzziness</w:t>
+      </w:r>
+      <w:r>
+        <w:rPr>
+          <w:lang w:val="sr-Latn-RS"/>
+        </w:rPr>
+        <w:t xml:space="preserve"> podešen na </w:t>
+      </w:r>
+      <w:r>
+        <w:rPr>
+          <w:i/>
+          <w:lang w:val="sr-Latn-RS"/>
+        </w:rPr>
+        <w:t>AUTO</w:t>
+      </w:r>
+      <w:r>
+        <w:rPr>
+          <w:lang w:val="sr-Latn-RS"/>
+        </w:rPr>
+        <w:t xml:space="preserve"> i</w:t>
+      </w:r>
+      <w:r>
+        <w:rPr>
+          <w:lang w:val="sr-Latn-RS"/>
+        </w:rPr>
+        <w:t xml:space="preserve"> upit ima sigurno više od 6 slova, </w:t>
+      </w:r>
+      <w:r>
+        <w:rPr>
+          <w:lang w:val="sr-Latn-RS"/>
+        </w:rPr>
+        <w:t xml:space="preserve">ispoštovano je da je </w:t>
+      </w:r>
+      <w:r>
+        <w:rPr>
+          <w:lang w:val="sr-Latn-RS"/>
+        </w:rPr>
+        <w:t>maksimalna dozvoljena distanca  2</w:t>
+      </w:r>
+      <w:r>
+        <w:rPr>
+          <w:lang w:val="sr-Latn-RS"/>
+        </w:rPr>
+        <w:t>.</w:t>
+      </w:r>
+      <w:r>
+        <w:rPr>
+          <w:lang w:val="sr-Latn-RS"/>
+        </w:rPr>
+        <w:t xml:space="preserve"> </w:t>
+      </w:r>
+      <w:r>
+        <w:rPr>
+          <w:lang w:val="sr-Latn-RS"/>
+        </w:rPr>
+        <w:t xml:space="preserve">S obzirom da je pronađena sličnost između reči iz upita i u dokumentu, </w:t>
+      </w:r>
+      <w:r>
+        <w:rPr>
+          <w:lang w:val="sr-Latn-RS"/>
+        </w:rPr>
+        <w:t>dokument</w:t>
+      </w:r>
+      <w:r>
+        <w:rPr>
+          <w:lang w:val="sr-Latn-RS"/>
+        </w:rPr>
+        <w:t xml:space="preserve"> se</w:t>
+      </w:r>
+      <w:r>
+        <w:rPr>
+          <w:lang w:val="sr-Latn-RS"/>
+        </w:rPr>
+        <w:t xml:space="preserve"> smatra relevantnim i dodeljuje mu se određeni </w:t>
+      </w:r>
+      <w:r>
+        <w:rPr>
+          <w:i/>
+          <w:lang w:val="sr-Latn-RS"/>
+        </w:rPr>
+        <w:t>score</w:t>
+      </w:r>
+      <w:r>
+        <w:rPr>
+          <w:lang w:val="sr-Latn-RS"/>
+        </w:rPr>
+        <w:t xml:space="preserve">. </w:t>
+      </w:r>
+    </w:p>
+    <w:p>
+      <w:pPr>
+        <w:keepNext/>
+        <w:jc w:val="center"/>
+      </w:pPr>
+      <w:r>
+        <w:rPr>
+          <w:noProof/>
+        </w:rPr>
+        <w:drawing>
+          <wp:inline distT="0" distB="0" distL="0" distR="0" wp14:anchorId="06EA06A8" wp14:editId="2FA8CC16">
+            <wp:extent cx="5943600" cy="2295525"/>
+            <wp:effectExtent l="0" t="0" r="0" b="9525"/>
+            <wp:docPr id="18" name="Picture 18"/>
+            <wp:cNvGraphicFramePr>
+              <a:graphicFrameLocks xmlns:a="http://schemas.openxmlformats.org/drawingml/2006/main" noChangeAspect="1"/>
+            </wp:cNvGraphicFramePr>
+            <a:graphic xmlns:a="http://schemas.openxmlformats.org/drawingml/2006/main">
+              <a:graphicData uri="http://schemas.openxmlformats.org/drawingml/2006/picture">
+                <pic:pic xmlns:pic="http://schemas.openxmlformats.org/drawingml/2006/picture">
+                  <pic:nvPicPr>
+                    <pic:cNvPr id="1" name=""/>
+                    <pic:cNvPicPr/>
+                  </pic:nvPicPr>
+                  <pic:blipFill>
+                    <a:blip r:embed="rId26"/>
+                    <a:stretch>
+                      <a:fillRect/>
+                    </a:stretch>
+                  </pic:blipFill>
+                  <pic:spPr>
+                    <a:xfrm>
+                      <a:off x="0" y="0"/>
+                      <a:ext cx="5943600" cy="2295525"/>
+                    </a:xfrm>
+                    <a:prstGeom prst="rect">
+                      <a:avLst/>
+                    </a:prstGeom>
+                  </pic:spPr>
+                </pic:pic>
+              </a:graphicData>
+            </a:graphic>
+          </wp:inline>
+        </w:drawing>
+      </w:r>
+    </w:p>
+    <w:p>
+      <w:pPr>
+        <w:pStyle w:val="Caption"/>
+        <w:rPr>
+          <w:sz w:val="22"/>
+        </w:rPr>
+      </w:pPr>
+      <w:r>
+        <w:rPr>
+          <w:sz w:val="22"/>
+        </w:rPr>
+        <w:t>Slika 1</w:t>
+      </w:r>
+      <w:r>
+        <w:rPr>
+          <w:sz w:val="22"/>
+        </w:rPr>
+        <w:t>5. Fuzzy query - transpositions</w:t>
+      </w:r>
+    </w:p>
+    <w:p>
+      <w:pPr>
+        <w:jc w:val="both"/>
+      </w:pPr>
+      <w:r>
+        <w:t xml:space="preserve">Osim </w:t>
+      </w:r>
+      <w:r>
+        <w:rPr>
+          <w:i/>
+        </w:rPr>
+        <w:t>fuzziness</w:t>
+      </w:r>
+      <w:r>
+        <w:t xml:space="preserve"> i </w:t>
+      </w:r>
+      <w:r>
+        <w:rPr>
+          <w:i/>
+        </w:rPr>
+        <w:t>transpositions</w:t>
+      </w:r>
+      <w:r>
+        <w:t xml:space="preserve"> parametara, u okviru </w:t>
+      </w:r>
+      <w:r>
+        <w:rPr>
+          <w:i/>
+        </w:rPr>
+        <w:t>fuzzy query</w:t>
+      </w:r>
+      <w:r>
+        <w:t xml:space="preserve"> je moguće koristiti i parametre</w:t>
+      </w:r>
+      <w:r>
+        <w:t xml:space="preserve"> poput</w:t>
+      </w:r>
+      <w:r>
+        <w:t>:</w:t>
+      </w:r>
+    </w:p>
+    <w:p>
+      <w:pPr>
+        <w:pStyle w:val="ListParagraph"/>
+        <w:numPr>
+          <w:ilvl w:val="0"/>
+          <w:numId w:val="22"/>
+        </w:numPr>
+        <w:jc w:val="both"/>
+      </w:pPr>
+      <w:r>
+        <w:rPr>
+          <w:b/>
+          <w:i/>
+        </w:rPr>
+        <w:t>max expansions</w:t>
+      </w:r>
+      <w:r>
+        <w:t xml:space="preserve"> -</w:t>
+      </w:r>
+      <w:r>
+        <w:t xml:space="preserve"> maksimalan broj dokumenata koji mogu da se na</w:t>
+      </w:r>
+      <w:r>
+        <w:rPr>
+          <w:lang w:val="sr-Latn-RS"/>
+        </w:rPr>
+        <w:t>đu u rezultatu,</w:t>
+      </w:r>
+    </w:p>
+    <w:p>
+      <w:pPr>
+        <w:pStyle w:val="ListParagraph"/>
+        <w:numPr>
+          <w:ilvl w:val="0"/>
+          <w:numId w:val="22"/>
+        </w:numPr>
+        <w:jc w:val="both"/>
+      </w:pPr>
+      <w:r>
+        <w:rPr>
+          <w:b/>
+          <w:i/>
+        </w:rPr>
+        <w:t>prefix length</w:t>
+      </w:r>
+      <w:r>
+        <w:t xml:space="preserve"> -</w:t>
+      </w:r>
+      <w:r>
+        <w:t xml:space="preserve"> broj početnih karaktera koje će </w:t>
+      </w:r>
+      <w:r>
+        <w:rPr>
+          <w:i/>
+        </w:rPr>
+        <w:t>fuzzy query</w:t>
+      </w:r>
+      <w:r>
+        <w:t xml:space="preserve"> ignorisati,</w:t>
+      </w:r>
+    </w:p>
+    <w:p>
+      <w:pPr>
+        <w:pStyle w:val="ListParagraph"/>
+        <w:numPr>
+          <w:ilvl w:val="0"/>
+          <w:numId w:val="22"/>
+        </w:numPr>
+        <w:jc w:val="both"/>
+      </w:pPr>
+      <w:r>
+        <w:rPr>
+          <w:b/>
+          <w:i/>
+        </w:rPr>
+        <w:t>rewrite</w:t>
+      </w:r>
+      <w:r>
+        <w:t xml:space="preserve"> -</w:t>
+      </w:r>
+      <w:r>
+        <w:t xml:space="preserve"> za menjanje </w:t>
+      </w:r>
+      <w:r>
+        <w:rPr>
+          <w:i/>
+        </w:rPr>
+        <w:t>score</w:t>
+      </w:r>
+      <w:r>
+        <w:t xml:space="preserve"> vrednosti rezultata [42].</w:t>
+      </w:r>
+    </w:p>
+    <w:p>
+      <w:r>
+        <w:t xml:space="preserve"> </w:t>
+      </w:r>
+    </w:p>
+    <w:p>
+      <w:pPr>
+        <w:rPr>
+          <w:lang w:val="sr-Latn-RS"/>
+        </w:rPr>
+      </w:pPr>
+    </w:p>
+    <w:p>
+      <w:pPr>
+        <w:rPr>
+          <w:lang w:val="sr-Latn-RS"/>
+        </w:rPr>
+      </w:pPr>
+    </w:p>
+    <w:p>
+      <w:pPr>
+        <w:rPr>
+          <w:lang w:val="sr-Latn-RS"/>
+        </w:rPr>
+      </w:pPr>
+    </w:p>
+    <w:p>
+      <w:pPr>
+        <w:rPr>
+          <w:lang w:val="sr-Latn-RS"/>
+        </w:rPr>
+      </w:pPr>
+    </w:p>
+    <w:p>
+      <w:pPr>
+        <w:rPr>
+          <w:lang w:val="sr-Latn-RS"/>
+        </w:rPr>
+      </w:pPr>
+    </w:p>
+    <w:p>
+      <w:pPr>
+        <w:rPr>
+          <w:lang w:val="sr-Latn-RS"/>
+        </w:rPr>
+      </w:pPr>
+      <w:r>
+        <w:rPr>
+          <w:lang w:val="sr-Latn-RS"/>
+        </w:rPr>
+        <w:t>Featuers of se</w:t>
+      </w:r>
+      <w:r>
+        <w:rPr>
+          <w:lang w:val="sr-Latn-RS"/>
+        </w:rPr>
+        <w:t>a</w:t>
+      </w:r>
+      <w:r>
+        <w:rPr>
+          <w:lang w:val="sr-Latn-RS"/>
+        </w:rPr>
+        <w:t>rch engines</w:t>
       </w:r>
     </w:p>
     <w:p>
@@ -20520,7 +22232,7 @@
           <w:lang w:val="sr-Latn-RS"/>
         </w:rPr>
       </w:pPr>
-      <w:bookmarkStart w:id="21" w:name="_Toc176103423"/>
+      <w:bookmarkStart w:id="25" w:name="_Toc176210395"/>
       <w:r>
         <w:rPr>
           <w:lang w:val="sr-Latn-RS"/>
@@ -20540,7 +22252,7 @@
         </w:rPr>
         <w:t>ak</w:t>
       </w:r>
-      <w:bookmarkEnd w:id="21"/>
+      <w:bookmarkEnd w:id="25"/>
     </w:p>
     <w:p>
       <w:pPr>
@@ -20560,7 +22272,7 @@
           <w:lang w:val="sr-Latn-RS"/>
         </w:rPr>
       </w:pPr>
-      <w:bookmarkStart w:id="22" w:name="_Toc176103424"/>
+      <w:bookmarkStart w:id="26" w:name="_Toc176210396"/>
       <w:r>
         <w:rPr>
           <w:lang w:val="sr-Latn-RS"/>
@@ -20568,7 +22280,7 @@
         <w:lastRenderedPageBreak/>
         <w:t>Literatura</w:t>
       </w:r>
-      <w:bookmarkEnd w:id="22"/>
+      <w:bookmarkEnd w:id="26"/>
     </w:p>
     <w:p>
       <w:pPr>
@@ -22420,31 +24132,7 @@
         <w:rPr>
           <w:lang w:val="sr-Latn-RS"/>
         </w:rPr>
-        <w:t xml:space="preserve"> Elastic, </w:t>
-      </w:r>
-      <w:r>
-        <w:rPr>
-          <w:lang w:val="sr-Latn-RS"/>
-        </w:rPr>
-        <w:t>„</w:t>
-      </w:r>
-      <w:r>
-        <w:rPr>
-          <w:lang w:val="sr-Latn-RS"/>
-        </w:rPr>
-        <w:t>Practical BM25 - Part 2: The BM25 Algorithm and its Variables</w:t>
-      </w:r>
-      <w:r>
-        <w:rPr>
-          <w:lang w:val="sr-Latn-RS"/>
-        </w:rPr>
-        <w:t>“</w:t>
-      </w:r>
-      <w:r>
-        <w:rPr>
-          <w:lang w:val="sr-Latn-RS"/>
-        </w:rPr>
-        <w:t xml:space="preserve">, </w:t>
+        <w:t xml:space="preserve"> Elastic, „Practical BM25 - Part 2: The BM25 Algorithm and its Variables“, </w:t>
       </w:r>
       <w:r>
         <w:rPr>
@@ -22500,31 +24188,7 @@
         <w:rPr>
           <w:lang w:val="sr-Latn-RS"/>
         </w:rPr>
-        <w:t xml:space="preserve">, </w:t>
-      </w:r>
-      <w:r>
-        <w:rPr>
-          <w:lang w:val="sr-Latn-RS"/>
-        </w:rPr>
-        <w:t>„</w:t>
-      </w:r>
-      <w:r>
-        <w:rPr>
-          <w:lang w:val="sr-Latn-RS"/>
-        </w:rPr>
-        <w:t>Limiting the relevancy score of all the searched documents</w:t>
-      </w:r>
-      <w:r>
-        <w:rPr>
-          <w:lang w:val="sr-Latn-RS"/>
-        </w:rPr>
-        <w:t>“</w:t>
-      </w:r>
-      <w:r>
-        <w:rPr>
-          <w:lang w:val="sr-Latn-RS"/>
-        </w:rPr>
-        <w:t xml:space="preserve">, </w:t>
+        <w:t xml:space="preserve">, „Limiting the relevancy score of all the searched documents“, </w:t>
       </w:r>
       <w:r>
         <w:rPr>
@@ -22538,6 +24202,76 @@
           <w:lang w:val="sr-Latn-RS"/>
         </w:rPr>
         <w:t>, Primer koji objašnjava šta se desi kada se ograniči score vrednost.</w:t>
+      </w:r>
+    </w:p>
+    <w:p>
+      <w:pPr>
+        <w:numPr>
+          <w:ilvl w:val="0"/>
+          <w:numId w:val="4"/>
+        </w:numPr>
+        <w:spacing w:after="0" w:line="276" w:lineRule="auto"/>
+        <w:jc w:val="both"/>
+        <w:rPr>
+          <w:lang w:val="sr-Latn-RS"/>
+        </w:rPr>
+      </w:pPr>
+      <w:r>
+        <w:rPr>
+          <w:lang w:val="sr-Latn-RS"/>
+        </w:rPr>
+        <w:t xml:space="preserve"> CodeCurated, „How to Handle Typos in Elasticsaerch Using Fuzzy Query“, </w:t>
+      </w:r>
+      <w:r>
+        <w:rPr>
+          <w:i/>
+          <w:lang w:val="sr-Latn-RS"/>
+        </w:rPr>
+        <w:t>https://codecurated.com/blog</w:t>
+      </w:r>
+      <w:r>
+        <w:rPr>
+          <w:lang w:val="sr-Latn-RS"/>
+        </w:rPr>
+        <w:t>, Način korišćenja za fuzzy query.</w:t>
+      </w:r>
+    </w:p>
+    <w:p>
+      <w:pPr>
+        <w:numPr>
+          <w:ilvl w:val="0"/>
+          <w:numId w:val="4"/>
+        </w:numPr>
+        <w:spacing w:after="0" w:line="276" w:lineRule="auto"/>
+        <w:jc w:val="both"/>
+        <w:rPr>
+          <w:lang w:val="sr-Latn-RS"/>
+        </w:rPr>
+      </w:pPr>
+      <w:r>
+        <w:rPr>
+          <w:lang w:val="sr-Latn-RS"/>
+        </w:rPr>
+        <w:t xml:space="preserve"> Hernan Velasquez, „Understanding and tuning fuzzy queries in ElasticSearch by example“, </w:t>
+      </w:r>
+      <w:r>
+        <w:rPr>
+          <w:i/>
+          <w:lang w:val="sr-Latn-RS"/>
+        </w:rPr>
+        <w:t>https://dev.to</w:t>
+      </w:r>
+      <w:r>
+        <w:rPr>
+          <w:lang w:val="sr-Latn-RS"/>
+        </w:rPr>
+        <w:t>,</w:t>
+      </w:r>
+      <w:r>
+        <w:rPr>
+          <w:lang w:val="sr-Latn-RS"/>
+        </w:rPr>
+        <w:t xml:space="preserve"> Objašnjenje za fuzzy query.</w:t>
       </w:r>
     </w:p>
     <w:p>
@@ -22551,7 +24285,7 @@
           <w:lang w:val="sr-Latn-RS"/>
         </w:rPr>
       </w:pPr>
-      <w:bookmarkStart w:id="23" w:name="_Toc176103425"/>
+      <w:bookmarkStart w:id="27" w:name="_Toc176210397"/>
       <w:r>
         <w:rPr>
           <w:lang w:val="sr-Latn-RS"/>
@@ -22559,7 +24293,7 @@
         <w:lastRenderedPageBreak/>
         <w:t>Dodatak A</w:t>
       </w:r>
-      <w:bookmarkEnd w:id="23"/>
+      <w:bookmarkEnd w:id="27"/>
     </w:p>
     <w:p>
       <w:pPr>
@@ -22622,7 +24356,7 @@
           <w:lang w:val="sr-Latn-RS"/>
         </w:rPr>
       </w:pPr>
-      <w:bookmarkStart w:id="24" w:name="_Toc176103426"/>
+      <w:bookmarkStart w:id="28" w:name="_Toc176210398"/>
       <w:r>
         <w:rPr>
           <w:lang w:val="sr-Latn-RS"/>
@@ -22630,7 +24364,7 @@
         <w:lastRenderedPageBreak/>
         <w:t>Dodatak B</w:t>
       </w:r>
-      <w:bookmarkEnd w:id="24"/>
+      <w:bookmarkEnd w:id="28"/>
     </w:p>
     <w:p>
       <w:pPr>
@@ -22650,7 +24384,7 @@
           <w:lang w:val="sr-Latn-RS"/>
         </w:rPr>
       </w:pPr>
-      <w:bookmarkStart w:id="25" w:name="_Toc176103427"/>
+      <w:bookmarkStart w:id="29" w:name="_Toc176210399"/>
       <w:r>
         <w:rPr>
           <w:lang w:val="sr-Latn-RS"/>
@@ -22658,7 +24392,7 @@
         <w:lastRenderedPageBreak/>
         <w:t>Podaci o kandidatu</w:t>
       </w:r>
-      <w:bookmarkEnd w:id="25"/>
+      <w:bookmarkEnd w:id="29"/>
     </w:p>
     <w:p>
       <w:pPr>
@@ -22840,7 +24574,7 @@
         <w:noProof/>
         <w:lang w:val="sr-Latn-RS"/>
       </w:rPr>
-      <w:t>28</w:t>
+      <w:t>25</w:t>
     </w:r>
     <w:r>
       <w:rPr>
@@ -23332,9 +25066,9 @@
     </w:lvl>
   </w:abstractNum>
   <w:abstractNum w:abstractNumId="4" w15:restartNumberingAfterBreak="0">
-    <w:nsid w:val="31A54AF2"/>
+    <w:nsid w:val="0CB52334"/>
     <w:multiLevelType w:val="hybridMultilevel"/>
-    <w:tmpl w:val="B90C73EA"/>
+    <w:tmpl w:val="58820870"/>
     <w:lvl w:ilvl="0" w:tplc="7C08B664">
       <w:start w:val="3"/>
       <w:numFmt w:val="bullet"/>
@@ -23445,16 +25179,16 @@
     </w:lvl>
   </w:abstractNum>
   <w:abstractNum w:abstractNumId="5" w15:restartNumberingAfterBreak="0">
-    <w:nsid w:val="32D66718"/>
+    <w:nsid w:val="273F58DA"/>
     <w:multiLevelType w:val="hybridMultilevel"/>
-    <w:tmpl w:val="93D25FAE"/>
+    <w:tmpl w:val="DAFED042"/>
     <w:lvl w:ilvl="0" w:tplc="7C08B664">
       <w:start w:val="3"/>
       <w:numFmt w:val="bullet"/>
       <w:lvlText w:val="-"/>
       <w:lvlJc w:val="left"/>
       <w:pPr>
-        <w:ind w:left="771" w:hanging="360"/>
+        <w:ind w:left="720" w:hanging="360"/>
       </w:pPr>
       <w:rPr>
         <w:rFonts w:ascii="Calibri" w:eastAsiaTheme="minorHAnsi" w:hAnsi="Calibri" w:cs="Calibri" w:hint="default"/>
@@ -23466,7 +25200,7 @@
       <w:lvlText w:val="o"/>
       <w:lvlJc w:val="left"/>
       <w:pPr>
-        <w:ind w:left="1491" w:hanging="360"/>
+        <w:ind w:left="1440" w:hanging="360"/>
       </w:pPr>
       <w:rPr>
         <w:rFonts w:ascii="Courier New" w:hAnsi="Courier New" w:cs="Courier New" w:hint="default"/>
@@ -23478,7 +25212,7 @@
       <w:lvlText w:val=""/>
       <w:lvlJc w:val="left"/>
       <w:pPr>
-        <w:ind w:left="2211" w:hanging="360"/>
+        <w:ind w:left="2160" w:hanging="360"/>
       </w:pPr>
       <w:rPr>
         <w:rFonts w:ascii="Wingdings" w:hAnsi="Wingdings" w:hint="default"/>
@@ -23490,7 +25224,7 @@
       <w:lvlText w:val=""/>
       <w:lvlJc w:val="left"/>
       <w:pPr>
-        <w:ind w:left="2931" w:hanging="360"/>
+        <w:ind w:left="2880" w:hanging="360"/>
       </w:pPr>
       <w:rPr>
         <w:rFonts w:ascii="Symbol" w:hAnsi="Symbol" w:hint="default"/>
@@ -23502,7 +25236,7 @@
       <w:lvlText w:val="o"/>
       <w:lvlJc w:val="left"/>
       <w:pPr>
-        <w:ind w:left="3651" w:hanging="360"/>
+        <w:ind w:left="3600" w:hanging="360"/>
       </w:pPr>
       <w:rPr>
         <w:rFonts w:ascii="Courier New" w:hAnsi="Courier New" w:cs="Courier New" w:hint="default"/>
@@ -23514,7 +25248,7 @@
       <w:lvlText w:val=""/>
       <w:lvlJc w:val="left"/>
       <w:pPr>
-        <w:ind w:left="4371" w:hanging="360"/>
+        <w:ind w:left="4320" w:hanging="360"/>
       </w:pPr>
       <w:rPr>
         <w:rFonts w:ascii="Wingdings" w:hAnsi="Wingdings" w:hint="default"/>
@@ -23526,7 +25260,7 @@
       <w:lvlText w:val=""/>
       <w:lvlJc w:val="left"/>
       <w:pPr>
-        <w:ind w:left="5091" w:hanging="360"/>
+        <w:ind w:left="5040" w:hanging="360"/>
       </w:pPr>
       <w:rPr>
         <w:rFonts w:ascii="Symbol" w:hAnsi="Symbol" w:hint="default"/>
@@ -23538,7 +25272,7 @@
       <w:lvlText w:val="o"/>
       <w:lvlJc w:val="left"/>
       <w:pPr>
-        <w:ind w:left="5811" w:hanging="360"/>
+        <w:ind w:left="5760" w:hanging="360"/>
       </w:pPr>
       <w:rPr>
         <w:rFonts w:ascii="Courier New" w:hAnsi="Courier New" w:cs="Courier New" w:hint="default"/>
@@ -23550,7 +25284,7 @@
       <w:lvlText w:val=""/>
       <w:lvlJc w:val="left"/>
       <w:pPr>
-        <w:ind w:left="6531" w:hanging="360"/>
+        <w:ind w:left="6480" w:hanging="360"/>
       </w:pPr>
       <w:rPr>
         <w:rFonts w:ascii="Wingdings" w:hAnsi="Wingdings" w:hint="default"/>
@@ -23558,9 +25292,9 @@
     </w:lvl>
   </w:abstractNum>
   <w:abstractNum w:abstractNumId="6" w15:restartNumberingAfterBreak="0">
-    <w:nsid w:val="34B54D0E"/>
+    <w:nsid w:val="31A54AF2"/>
     <w:multiLevelType w:val="hybridMultilevel"/>
-    <w:tmpl w:val="91A8632A"/>
+    <w:tmpl w:val="B90C73EA"/>
     <w:lvl w:ilvl="0" w:tplc="7C08B664">
       <w:start w:val="3"/>
       <w:numFmt w:val="bullet"/>
@@ -23671,9 +25405,9 @@
     </w:lvl>
   </w:abstractNum>
   <w:abstractNum w:abstractNumId="7" w15:restartNumberingAfterBreak="0">
-    <w:nsid w:val="354B3EDE"/>
+    <w:nsid w:val="32D66718"/>
     <w:multiLevelType w:val="hybridMultilevel"/>
-    <w:tmpl w:val="863C357E"/>
+    <w:tmpl w:val="93D25FAE"/>
     <w:lvl w:ilvl="0" w:tplc="7C08B664">
       <w:start w:val="3"/>
       <w:numFmt w:val="bullet"/>
@@ -23784,6 +25518,232 @@
     </w:lvl>
   </w:abstractNum>
   <w:abstractNum w:abstractNumId="8" w15:restartNumberingAfterBreak="0">
+    <w:nsid w:val="34B54D0E"/>
+    <w:multiLevelType w:val="hybridMultilevel"/>
+    <w:tmpl w:val="91A8632A"/>
+    <w:lvl w:ilvl="0" w:tplc="7C08B664">
+      <w:start w:val="3"/>
+      <w:numFmt w:val="bullet"/>
+      <w:lvlText w:val="-"/>
+      <w:lvlJc w:val="left"/>
+      <w:pPr>
+        <w:ind w:left="720" w:hanging="360"/>
+      </w:pPr>
+      <w:rPr>
+        <w:rFonts w:ascii="Calibri" w:eastAsiaTheme="minorHAnsi" w:hAnsi="Calibri" w:cs="Calibri" w:hint="default"/>
+      </w:rPr>
+    </w:lvl>
+    <w:lvl w:ilvl="1" w:tplc="04090003" w:tentative="1">
+      <w:start w:val="1"/>
+      <w:numFmt w:val="bullet"/>
+      <w:lvlText w:val="o"/>
+      <w:lvlJc w:val="left"/>
+      <w:pPr>
+        <w:ind w:left="1440" w:hanging="360"/>
+      </w:pPr>
+      <w:rPr>
+        <w:rFonts w:ascii="Courier New" w:hAnsi="Courier New" w:cs="Courier New" w:hint="default"/>
+      </w:rPr>
+    </w:lvl>
+    <w:lvl w:ilvl="2" w:tplc="04090005" w:tentative="1">
+      <w:start w:val="1"/>
+      <w:numFmt w:val="bullet"/>
+      <w:lvlText w:val=""/>
+      <w:lvlJc w:val="left"/>
+      <w:pPr>
+        <w:ind w:left="2160" w:hanging="360"/>
+      </w:pPr>
+      <w:rPr>
+        <w:rFonts w:ascii="Wingdings" w:hAnsi="Wingdings" w:hint="default"/>
+      </w:rPr>
+    </w:lvl>
+    <w:lvl w:ilvl="3" w:tplc="04090001" w:tentative="1">
+      <w:start w:val="1"/>
+      <w:numFmt w:val="bullet"/>
+      <w:lvlText w:val=""/>
+      <w:lvlJc w:val="left"/>
+      <w:pPr>
+        <w:ind w:left="2880" w:hanging="360"/>
+      </w:pPr>
+      <w:rPr>
+        <w:rFonts w:ascii="Symbol" w:hAnsi="Symbol" w:hint="default"/>
+      </w:rPr>
+    </w:lvl>
+    <w:lvl w:ilvl="4" w:tplc="04090003" w:tentative="1">
+      <w:start w:val="1"/>
+      <w:numFmt w:val="bullet"/>
+      <w:lvlText w:val="o"/>
+      <w:lvlJc w:val="left"/>
+      <w:pPr>
+        <w:ind w:left="3600" w:hanging="360"/>
+      </w:pPr>
+      <w:rPr>
+        <w:rFonts w:ascii="Courier New" w:hAnsi="Courier New" w:cs="Courier New" w:hint="default"/>
+      </w:rPr>
+    </w:lvl>
+    <w:lvl w:ilvl="5" w:tplc="04090005" w:tentative="1">
+      <w:start w:val="1"/>
+      <w:numFmt w:val="bullet"/>
+      <w:lvlText w:val=""/>
+      <w:lvlJc w:val="left"/>
+      <w:pPr>
+        <w:ind w:left="4320" w:hanging="360"/>
+      </w:pPr>
+      <w:rPr>
+        <w:rFonts w:ascii="Wingdings" w:hAnsi="Wingdings" w:hint="default"/>
+      </w:rPr>
+    </w:lvl>
+    <w:lvl w:ilvl="6" w:tplc="04090001" w:tentative="1">
+      <w:start w:val="1"/>
+      <w:numFmt w:val="bullet"/>
+      <w:lvlText w:val=""/>
+      <w:lvlJc w:val="left"/>
+      <w:pPr>
+        <w:ind w:left="5040" w:hanging="360"/>
+      </w:pPr>
+      <w:rPr>
+        <w:rFonts w:ascii="Symbol" w:hAnsi="Symbol" w:hint="default"/>
+      </w:rPr>
+    </w:lvl>
+    <w:lvl w:ilvl="7" w:tplc="04090003" w:tentative="1">
+      <w:start w:val="1"/>
+      <w:numFmt w:val="bullet"/>
+      <w:lvlText w:val="o"/>
+      <w:lvlJc w:val="left"/>
+      <w:pPr>
+        <w:ind w:left="5760" w:hanging="360"/>
+      </w:pPr>
+      <w:rPr>
+        <w:rFonts w:ascii="Courier New" w:hAnsi="Courier New" w:cs="Courier New" w:hint="default"/>
+      </w:rPr>
+    </w:lvl>
+    <w:lvl w:ilvl="8" w:tplc="04090005" w:tentative="1">
+      <w:start w:val="1"/>
+      <w:numFmt w:val="bullet"/>
+      <w:lvlText w:val=""/>
+      <w:lvlJc w:val="left"/>
+      <w:pPr>
+        <w:ind w:left="6480" w:hanging="360"/>
+      </w:pPr>
+      <w:rPr>
+        <w:rFonts w:ascii="Wingdings" w:hAnsi="Wingdings" w:hint="default"/>
+      </w:rPr>
+    </w:lvl>
+  </w:abstractNum>
+  <w:abstractNum w:abstractNumId="9" w15:restartNumberingAfterBreak="0">
+    <w:nsid w:val="354B3EDE"/>
+    <w:multiLevelType w:val="hybridMultilevel"/>
+    <w:tmpl w:val="863C357E"/>
+    <w:lvl w:ilvl="0" w:tplc="7C08B664">
+      <w:start w:val="3"/>
+      <w:numFmt w:val="bullet"/>
+      <w:lvlText w:val="-"/>
+      <w:lvlJc w:val="left"/>
+      <w:pPr>
+        <w:ind w:left="771" w:hanging="360"/>
+      </w:pPr>
+      <w:rPr>
+        <w:rFonts w:ascii="Calibri" w:eastAsiaTheme="minorHAnsi" w:hAnsi="Calibri" w:cs="Calibri" w:hint="default"/>
+      </w:rPr>
+    </w:lvl>
+    <w:lvl w:ilvl="1" w:tplc="04090003" w:tentative="1">
+      <w:start w:val="1"/>
+      <w:numFmt w:val="bullet"/>
+      <w:lvlText w:val="o"/>
+      <w:lvlJc w:val="left"/>
+      <w:pPr>
+        <w:ind w:left="1491" w:hanging="360"/>
+      </w:pPr>
+      <w:rPr>
+        <w:rFonts w:ascii="Courier New" w:hAnsi="Courier New" w:cs="Courier New" w:hint="default"/>
+      </w:rPr>
+    </w:lvl>
+    <w:lvl w:ilvl="2" w:tplc="04090005" w:tentative="1">
+      <w:start w:val="1"/>
+      <w:numFmt w:val="bullet"/>
+      <w:lvlText w:val=""/>
+      <w:lvlJc w:val="left"/>
+      <w:pPr>
+        <w:ind w:left="2211" w:hanging="360"/>
+      </w:pPr>
+      <w:rPr>
+        <w:rFonts w:ascii="Wingdings" w:hAnsi="Wingdings" w:hint="default"/>
+      </w:rPr>
+    </w:lvl>
+    <w:lvl w:ilvl="3" w:tplc="04090001" w:tentative="1">
+      <w:start w:val="1"/>
+      <w:numFmt w:val="bullet"/>
+      <w:lvlText w:val=""/>
+      <w:lvlJc w:val="left"/>
+      <w:pPr>
+        <w:ind w:left="2931" w:hanging="360"/>
+      </w:pPr>
+      <w:rPr>
+        <w:rFonts w:ascii="Symbol" w:hAnsi="Symbol" w:hint="default"/>
+      </w:rPr>
+    </w:lvl>
+    <w:lvl w:ilvl="4" w:tplc="04090003" w:tentative="1">
+      <w:start w:val="1"/>
+      <w:numFmt w:val="bullet"/>
+      <w:lvlText w:val="o"/>
+      <w:lvlJc w:val="left"/>
+      <w:pPr>
+        <w:ind w:left="3651" w:hanging="360"/>
+      </w:pPr>
+      <w:rPr>
+        <w:rFonts w:ascii="Courier New" w:hAnsi="Courier New" w:cs="Courier New" w:hint="default"/>
+      </w:rPr>
+    </w:lvl>
+    <w:lvl w:ilvl="5" w:tplc="04090005" w:tentative="1">
+      <w:start w:val="1"/>
+      <w:numFmt w:val="bullet"/>
+      <w:lvlText w:val=""/>
+      <w:lvlJc w:val="left"/>
+      <w:pPr>
+        <w:ind w:left="4371" w:hanging="360"/>
+      </w:pPr>
+      <w:rPr>
+        <w:rFonts w:ascii="Wingdings" w:hAnsi="Wingdings" w:hint="default"/>
+      </w:rPr>
+    </w:lvl>
+    <w:lvl w:ilvl="6" w:tplc="04090001" w:tentative="1">
+      <w:start w:val="1"/>
+      <w:numFmt w:val="bullet"/>
+      <w:lvlText w:val=""/>
+      <w:lvlJc w:val="left"/>
+      <w:pPr>
+        <w:ind w:left="5091" w:hanging="360"/>
+      </w:pPr>
+      <w:rPr>
+        <w:rFonts w:ascii="Symbol" w:hAnsi="Symbol" w:hint="default"/>
+      </w:rPr>
+    </w:lvl>
+    <w:lvl w:ilvl="7" w:tplc="04090003" w:tentative="1">
+      <w:start w:val="1"/>
+      <w:numFmt w:val="bullet"/>
+      <w:lvlText w:val="o"/>
+      <w:lvlJc w:val="left"/>
+      <w:pPr>
+        <w:ind w:left="5811" w:hanging="360"/>
+      </w:pPr>
+      <w:rPr>
+        <w:rFonts w:ascii="Courier New" w:hAnsi="Courier New" w:cs="Courier New" w:hint="default"/>
+      </w:rPr>
+    </w:lvl>
+    <w:lvl w:ilvl="8" w:tplc="04090005" w:tentative="1">
+      <w:start w:val="1"/>
+      <w:numFmt w:val="bullet"/>
+      <w:lvlText w:val=""/>
+      <w:lvlJc w:val="left"/>
+      <w:pPr>
+        <w:ind w:left="6531" w:hanging="360"/>
+      </w:pPr>
+      <w:rPr>
+        <w:rFonts w:ascii="Wingdings" w:hAnsi="Wingdings" w:hint="default"/>
+      </w:rPr>
+    </w:lvl>
+  </w:abstractNum>
+  <w:abstractNum w:abstractNumId="10" w15:restartNumberingAfterBreak="0">
     <w:nsid w:val="3CFB171A"/>
     <w:multiLevelType w:val="multilevel"/>
     <w:tmpl w:val="AD449122"/>
@@ -23868,7 +25828,7 @@
       <w:lvlJc w:val="left"/>
     </w:lvl>
   </w:abstractNum>
-  <w:abstractNum w:abstractNumId="9" w15:restartNumberingAfterBreak="0">
+  <w:abstractNum w:abstractNumId="11" w15:restartNumberingAfterBreak="0">
     <w:nsid w:val="3E643407"/>
     <w:multiLevelType w:val="hybridMultilevel"/>
     <w:tmpl w:val="6EF651C4"/>
@@ -23957,7 +25917,7 @@
       </w:pPr>
     </w:lvl>
   </w:abstractNum>
-  <w:abstractNum w:abstractNumId="10" w15:restartNumberingAfterBreak="0">
+  <w:abstractNum w:abstractNumId="12" w15:restartNumberingAfterBreak="0">
     <w:nsid w:val="3FE02A8F"/>
     <w:multiLevelType w:val="hybridMultilevel"/>
     <w:tmpl w:val="BAA26732"/>
@@ -24070,7 +26030,7 @@
       </w:rPr>
     </w:lvl>
   </w:abstractNum>
-  <w:abstractNum w:abstractNumId="11" w15:restartNumberingAfterBreak="0">
+  <w:abstractNum w:abstractNumId="13" w15:restartNumberingAfterBreak="0">
     <w:nsid w:val="41FF0A1A"/>
     <w:multiLevelType w:val="hybridMultilevel"/>
     <w:tmpl w:val="87C2A61A"/>
@@ -24183,7 +26143,7 @@
       </w:rPr>
     </w:lvl>
   </w:abstractNum>
-  <w:abstractNum w:abstractNumId="12" w15:restartNumberingAfterBreak="0">
+  <w:abstractNum w:abstractNumId="14" w15:restartNumberingAfterBreak="0">
     <w:nsid w:val="43030184"/>
     <w:multiLevelType w:val="hybridMultilevel"/>
     <w:tmpl w:val="8124B808"/>
@@ -24296,7 +26256,7 @@
       </w:rPr>
     </w:lvl>
   </w:abstractNum>
-  <w:abstractNum w:abstractNumId="13" w15:restartNumberingAfterBreak="0">
+  <w:abstractNum w:abstractNumId="15" w15:restartNumberingAfterBreak="0">
     <w:nsid w:val="4C8306C3"/>
     <w:multiLevelType w:val="hybridMultilevel"/>
     <w:tmpl w:val="1FFEA82C"/>
@@ -24409,7 +26369,7 @@
       </w:rPr>
     </w:lvl>
   </w:abstractNum>
-  <w:abstractNum w:abstractNumId="14" w15:restartNumberingAfterBreak="0">
+  <w:abstractNum w:abstractNumId="16" w15:restartNumberingAfterBreak="0">
     <w:nsid w:val="5F2F5B49"/>
     <w:multiLevelType w:val="hybridMultilevel"/>
     <w:tmpl w:val="522A732C"/>
@@ -24522,7 +26482,7 @@
       </w:rPr>
     </w:lvl>
   </w:abstractNum>
-  <w:abstractNum w:abstractNumId="15" w15:restartNumberingAfterBreak="0">
+  <w:abstractNum w:abstractNumId="17" w15:restartNumberingAfterBreak="0">
     <w:nsid w:val="602649C6"/>
     <w:multiLevelType w:val="hybridMultilevel"/>
     <w:tmpl w:val="00F8A9A2"/>
@@ -24635,7 +26595,7 @@
       </w:rPr>
     </w:lvl>
   </w:abstractNum>
-  <w:abstractNum w:abstractNumId="16" w15:restartNumberingAfterBreak="0">
+  <w:abstractNum w:abstractNumId="18" w15:restartNumberingAfterBreak="0">
     <w:nsid w:val="673F25BA"/>
     <w:multiLevelType w:val="hybridMultilevel"/>
     <w:tmpl w:val="F676BAEA"/>
@@ -24748,7 +26708,7 @@
       </w:rPr>
     </w:lvl>
   </w:abstractNum>
-  <w:abstractNum w:abstractNumId="17" w15:restartNumberingAfterBreak="0">
+  <w:abstractNum w:abstractNumId="19" w15:restartNumberingAfterBreak="0">
     <w:nsid w:val="6D952AA2"/>
     <w:multiLevelType w:val="hybridMultilevel"/>
     <w:tmpl w:val="9FF4DE3C"/>
@@ -24861,7 +26821,7 @@
       </w:rPr>
     </w:lvl>
   </w:abstractNum>
-  <w:abstractNum w:abstractNumId="18" w15:restartNumberingAfterBreak="0">
+  <w:abstractNum w:abstractNumId="20" w15:restartNumberingAfterBreak="0">
     <w:nsid w:val="71DF59C2"/>
     <w:multiLevelType w:val="multilevel"/>
     <w:tmpl w:val="0409001F"/>
@@ -24948,19 +26908,19 @@
     </w:lvl>
   </w:abstractNum>
   <w:num w:numId="1">
-    <w:abstractNumId w:val="18"/>
+    <w:abstractNumId w:val="20"/>
   </w:num>
   <w:num w:numId="2">
-    <w:abstractNumId w:val="8"/>
+    <w:abstractNumId w:val="10"/>
   </w:num>
   <w:num w:numId="3">
     <w:abstractNumId w:val="1"/>
   </w:num>
   <w:num w:numId="4">
-    <w:abstractNumId w:val="9"/>
+    <w:abstractNumId w:val="11"/>
   </w:num>
   <w:num w:numId="5">
-    <w:abstractNumId w:val="9"/>
+    <w:abstractNumId w:val="11"/>
     <w:lvlOverride w:ilvl="0">
       <w:startOverride w:val="1"/>
     </w:lvlOverride>
@@ -24993,46 +26953,52 @@
     <w:abstractNumId w:val="2"/>
   </w:num>
   <w:num w:numId="7">
+    <w:abstractNumId w:val="18"/>
+  </w:num>
+  <w:num w:numId="8">
     <w:abstractNumId w:val="16"/>
   </w:num>
-  <w:num w:numId="8">
-    <w:abstractNumId w:val="14"/>
-  </w:num>
   <w:num w:numId="9">
-    <w:abstractNumId w:val="11"/>
+    <w:abstractNumId w:val="13"/>
   </w:num>
   <w:num w:numId="10">
-    <w:abstractNumId w:val="12"/>
+    <w:abstractNumId w:val="14"/>
   </w:num>
   <w:num w:numId="11">
     <w:abstractNumId w:val="0"/>
   </w:num>
   <w:num w:numId="12">
+    <w:abstractNumId w:val="17"/>
+  </w:num>
+  <w:num w:numId="13">
+    <w:abstractNumId w:val="9"/>
+  </w:num>
+  <w:num w:numId="14">
     <w:abstractNumId w:val="15"/>
   </w:num>
-  <w:num w:numId="13">
+  <w:num w:numId="15">
     <w:abstractNumId w:val="7"/>
   </w:num>
-  <w:num w:numId="14">
-    <w:abstractNumId w:val="13"/>
-  </w:num>
-  <w:num w:numId="15">
-    <w:abstractNumId w:val="5"/>
-  </w:num>
   <w:num w:numId="16">
-    <w:abstractNumId w:val="6"/>
+    <w:abstractNumId w:val="8"/>
   </w:num>
   <w:num w:numId="17">
-    <w:abstractNumId w:val="10"/>
+    <w:abstractNumId w:val="12"/>
   </w:num>
   <w:num w:numId="18">
-    <w:abstractNumId w:val="17"/>
+    <w:abstractNumId w:val="19"/>
   </w:num>
   <w:num w:numId="19">
     <w:abstractNumId w:val="3"/>
   </w:num>
   <w:num w:numId="20">
+    <w:abstractNumId w:val="6"/>
+  </w:num>
+  <w:num w:numId="21">
     <w:abstractNumId w:val="4"/>
+  </w:num>
+  <w:num w:numId="22">
+    <w:abstractNumId w:val="5"/>
   </w:num>
 </w:numbering>
 </file>
@@ -26341,7 +28307,7 @@
 </file>
 
 <file path=customXml/itemProps1.xml><?xml version="1.0" encoding="utf-8"?>
-<ds:datastoreItem xmlns:ds="http://schemas.openxmlformats.org/officeDocument/2006/customXml" ds:itemID="{C79EDE4C-F252-42B9-A027-6794FFBB9C5A}">
+<ds:datastoreItem xmlns:ds="http://schemas.openxmlformats.org/officeDocument/2006/customXml" ds:itemID="{61FA3F22-D66D-47BA-89B4-1F2292ADBC9E}">
   <ds:schemaRefs>
     <ds:schemaRef ds:uri="http://schemas.openxmlformats.org/officeDocument/2006/bibliography"/>
   </ds:schemaRefs>

</xml_diff>

<commit_message>
feat: koriscene tehnologije celina and beginning of detalji implementacije
</commit_message>
<xml_diff>
--- a/Nevena Gligorov diplomski v1.docx
+++ b/Nevena Gligorov diplomski v1.docx
@@ -64,7 +64,7 @@
                 <v:shape id="_x0000_i1025" type="#_x0000_t75" style="width:63.85pt;height:63.85pt" o:ole="" fillcolor="window">
                   <v:imagedata r:id="rId8" o:title=""/>
                 </v:shape>
-                <o:OLEObject Type="Embed" ProgID="CorelDraw.Graphic.7" ShapeID="_x0000_i1025" DrawAspect="Content" ObjectID="_1786884096" r:id="rId9"/>
+                <o:OLEObject Type="Embed" ProgID="CorelDraw.Graphic.7" ShapeID="_x0000_i1025" DrawAspect="Content" ObjectID="_1786901446" r:id="rId9"/>
               </w:object>
             </w:r>
           </w:p>
@@ -5925,7 +5925,7 @@
             </w:rPr>
             <w:fldChar w:fldCharType="separate"/>
           </w:r>
-          <w:hyperlink w:anchor="_Toc176210371" w:history="1">
+          <w:hyperlink w:anchor="_Toc176286053" w:history="1">
             <w:r>
               <w:rPr>
                 <w:rStyle w:val="Hyperlink"/>
@@ -5968,7 +5968,7 @@
                 <w:noProof/>
                 <w:webHidden/>
               </w:rPr>
-              <w:instrText xml:space="preserve"> PAGEREF _Toc176210371 \h </w:instrText>
+              <w:instrText xml:space="preserve"> PAGEREF _Toc176286053 \h </w:instrText>
             </w:r>
             <w:r>
               <w:rPr>
@@ -6011,7 +6011,7 @@
               <w:noProof/>
             </w:rPr>
           </w:pPr>
-          <w:hyperlink w:anchor="_Toc176210372" w:history="1">
+          <w:hyperlink w:anchor="_Toc176286054" w:history="1">
             <w:r>
               <w:rPr>
                 <w:rStyle w:val="Hyperlink"/>
@@ -6054,7 +6054,7 @@
                 <w:noProof/>
                 <w:webHidden/>
               </w:rPr>
-              <w:instrText xml:space="preserve"> PAGEREF _Toc176210372 \h </w:instrText>
+              <w:instrText xml:space="preserve"> PAGEREF _Toc176286054 \h </w:instrText>
             </w:r>
             <w:r>
               <w:rPr>
@@ -6097,7 +6097,7 @@
               <w:noProof/>
             </w:rPr>
           </w:pPr>
-          <w:hyperlink w:anchor="_Toc176210373" w:history="1">
+          <w:hyperlink w:anchor="_Toc176286055" w:history="1">
             <w:r>
               <w:rPr>
                 <w:rStyle w:val="Hyperlink"/>
@@ -6140,7 +6140,7 @@
                 <w:noProof/>
                 <w:webHidden/>
               </w:rPr>
-              <w:instrText xml:space="preserve"> PAGEREF _Toc176210373 \h </w:instrText>
+              <w:instrText xml:space="preserve"> PAGEREF _Toc176286055 \h </w:instrText>
             </w:r>
             <w:r>
               <w:rPr>
@@ -6183,7 +6183,7 @@
               <w:noProof/>
             </w:rPr>
           </w:pPr>
-          <w:hyperlink w:anchor="_Toc176210374" w:history="1">
+          <w:hyperlink w:anchor="_Toc176286056" w:history="1">
             <w:r>
               <w:rPr>
                 <w:rStyle w:val="Hyperlink"/>
@@ -6226,7 +6226,7 @@
                 <w:noProof/>
                 <w:webHidden/>
               </w:rPr>
-              <w:instrText xml:space="preserve"> PAGEREF _Toc176210374 \h </w:instrText>
+              <w:instrText xml:space="preserve"> PAGEREF _Toc176286056 \h </w:instrText>
             </w:r>
             <w:r>
               <w:rPr>
@@ -6269,7 +6269,7 @@
               <w:noProof/>
             </w:rPr>
           </w:pPr>
-          <w:hyperlink w:anchor="_Toc176210375" w:history="1">
+          <w:hyperlink w:anchor="_Toc176286057" w:history="1">
             <w:r>
               <w:rPr>
                 <w:rStyle w:val="Hyperlink"/>
@@ -6312,7 +6312,7 @@
                 <w:noProof/>
                 <w:webHidden/>
               </w:rPr>
-              <w:instrText xml:space="preserve"> PAGEREF _Toc176210375 \h </w:instrText>
+              <w:instrText xml:space="preserve"> PAGEREF _Toc176286057 \h </w:instrText>
             </w:r>
             <w:r>
               <w:rPr>
@@ -6354,7 +6354,7 @@
               <w:noProof/>
             </w:rPr>
           </w:pPr>
-          <w:hyperlink w:anchor="_Toc176210376" w:history="1">
+          <w:hyperlink w:anchor="_Toc176286058" w:history="1">
             <w:r>
               <w:rPr>
                 <w:rStyle w:val="Hyperlink"/>
@@ -6400,7 +6400,7 @@
                 <w:noProof/>
                 <w:webHidden/>
               </w:rPr>
-              <w:instrText xml:space="preserve"> PAGEREF _Toc176210376 \h </w:instrText>
+              <w:instrText xml:space="preserve"> PAGEREF _Toc176286058 \h </w:instrText>
             </w:r>
             <w:r>
               <w:rPr>
@@ -6442,7 +6442,7 @@
               <w:noProof/>
             </w:rPr>
           </w:pPr>
-          <w:hyperlink w:anchor="_Toc176210377" w:history="1">
+          <w:hyperlink w:anchor="_Toc176286059" w:history="1">
             <w:r>
               <w:rPr>
                 <w:rStyle w:val="Hyperlink"/>
@@ -6471,7 +6471,7 @@
                 <w:noProof/>
                 <w:webHidden/>
               </w:rPr>
-              <w:instrText xml:space="preserve"> PAGEREF _Toc176210377 \h </w:instrText>
+              <w:instrText xml:space="preserve"> PAGEREF _Toc176286059 \h </w:instrText>
             </w:r>
             <w:r>
               <w:rPr>
@@ -6513,7 +6513,7 @@
               <w:noProof/>
             </w:rPr>
           </w:pPr>
-          <w:hyperlink w:anchor="_Toc176210378" w:history="1">
+          <w:hyperlink w:anchor="_Toc176286060" w:history="1">
             <w:r>
               <w:rPr>
                 <w:rStyle w:val="Hyperlink"/>
@@ -6542,7 +6542,7 @@
                 <w:noProof/>
                 <w:webHidden/>
               </w:rPr>
-              <w:instrText xml:space="preserve"> PAGEREF _Toc176210378 \h </w:instrText>
+              <w:instrText xml:space="preserve"> PAGEREF _Toc176286060 \h </w:instrText>
             </w:r>
             <w:r>
               <w:rPr>
@@ -6584,7 +6584,7 @@
               <w:noProof/>
             </w:rPr>
           </w:pPr>
-          <w:hyperlink w:anchor="_Toc176210379" w:history="1">
+          <w:hyperlink w:anchor="_Toc176286061" w:history="1">
             <w:r>
               <w:rPr>
                 <w:rStyle w:val="Hyperlink"/>
@@ -6612,7 +6612,7 @@
                 <w:noProof/>
                 <w:webHidden/>
               </w:rPr>
-              <w:instrText xml:space="preserve"> PAGEREF _Toc176210379 \h </w:instrText>
+              <w:instrText xml:space="preserve"> PAGEREF _Toc176286061 \h </w:instrText>
             </w:r>
             <w:r>
               <w:rPr>
@@ -6655,7 +6655,7 @@
               <w:noProof/>
             </w:rPr>
           </w:pPr>
-          <w:hyperlink w:anchor="_Toc176210380" w:history="1">
+          <w:hyperlink w:anchor="_Toc176286062" w:history="1">
             <w:r>
               <w:rPr>
                 <w:rStyle w:val="Hyperlink"/>
@@ -6707,7 +6707,7 @@
                 <w:noProof/>
                 <w:webHidden/>
               </w:rPr>
-              <w:instrText xml:space="preserve"> PAGEREF _Toc176210380 \h </w:instrText>
+              <w:instrText xml:space="preserve"> PAGEREF _Toc176286062 \h </w:instrText>
             </w:r>
             <w:r>
               <w:rPr>
@@ -6750,7 +6750,7 @@
               <w:noProof/>
             </w:rPr>
           </w:pPr>
-          <w:hyperlink w:anchor="_Toc176210381" w:history="1">
+          <w:hyperlink w:anchor="_Toc176286063" w:history="1">
             <w:r>
               <w:rPr>
                 <w:rStyle w:val="Hyperlink"/>
@@ -6810,7 +6810,7 @@
                 <w:noProof/>
                 <w:webHidden/>
               </w:rPr>
-              <w:instrText xml:space="preserve"> PAGEREF _Toc176210381 \h </w:instrText>
+              <w:instrText xml:space="preserve"> PAGEREF _Toc176286063 \h </w:instrText>
             </w:r>
             <w:r>
               <w:rPr>
@@ -6853,7 +6853,7 @@
               <w:noProof/>
             </w:rPr>
           </w:pPr>
-          <w:hyperlink w:anchor="_Toc176210382" w:history="1">
+          <w:hyperlink w:anchor="_Toc176286064" w:history="1">
             <w:r>
               <w:rPr>
                 <w:rStyle w:val="Hyperlink"/>
@@ -6913,7 +6913,7 @@
                 <w:noProof/>
                 <w:webHidden/>
               </w:rPr>
-              <w:instrText xml:space="preserve"> PAGEREF _Toc176210382 \h </w:instrText>
+              <w:instrText xml:space="preserve"> PAGEREF _Toc176286064 \h </w:instrText>
             </w:r>
             <w:r>
               <w:rPr>
@@ -6955,7 +6955,7 @@
               <w:noProof/>
             </w:rPr>
           </w:pPr>
-          <w:hyperlink w:anchor="_Toc176210383" w:history="1">
+          <w:hyperlink w:anchor="_Toc176286065" w:history="1">
             <w:r>
               <w:rPr>
                 <w:rStyle w:val="Hyperlink"/>
@@ -6984,7 +6984,7 @@
                 <w:noProof/>
                 <w:webHidden/>
               </w:rPr>
-              <w:instrText xml:space="preserve"> PAGEREF _Toc176210383 \h </w:instrText>
+              <w:instrText xml:space="preserve"> PAGEREF _Toc176286065 \h </w:instrText>
             </w:r>
             <w:r>
               <w:rPr>
@@ -7026,7 +7026,7 @@
               <w:noProof/>
             </w:rPr>
           </w:pPr>
-          <w:hyperlink w:anchor="_Toc176210384" w:history="1">
+          <w:hyperlink w:anchor="_Toc176286066" w:history="1">
             <w:r>
               <w:rPr>
                 <w:rStyle w:val="Hyperlink"/>
@@ -7054,7 +7054,7 @@
                 <w:noProof/>
                 <w:webHidden/>
               </w:rPr>
-              <w:instrText xml:space="preserve"> PAGEREF _Toc176210384 \h </w:instrText>
+              <w:instrText xml:space="preserve"> PAGEREF _Toc176286066 \h </w:instrText>
             </w:r>
             <w:r>
               <w:rPr>
@@ -7096,7 +7096,7 @@
               <w:noProof/>
             </w:rPr>
           </w:pPr>
-          <w:hyperlink w:anchor="_Toc176210385" w:history="1">
+          <w:hyperlink w:anchor="_Toc176286067" w:history="1">
             <w:r>
               <w:rPr>
                 <w:rStyle w:val="Hyperlink"/>
@@ -7139,7 +7139,7 @@
                 <w:noProof/>
                 <w:webHidden/>
               </w:rPr>
-              <w:instrText xml:space="preserve"> PAGEREF _Toc176210385 \h </w:instrText>
+              <w:instrText xml:space="preserve"> PAGEREF _Toc176286067 \h </w:instrText>
             </w:r>
             <w:r>
               <w:rPr>
@@ -7181,7 +7181,7 @@
               <w:noProof/>
             </w:rPr>
           </w:pPr>
-          <w:hyperlink w:anchor="_Toc176210386" w:history="1">
+          <w:hyperlink w:anchor="_Toc176286068" w:history="1">
             <w:r>
               <w:rPr>
                 <w:rStyle w:val="Hyperlink"/>
@@ -7224,7 +7224,7 @@
                 <w:noProof/>
                 <w:webHidden/>
               </w:rPr>
-              <w:instrText xml:space="preserve"> PAGEREF _Toc176210386 \h </w:instrText>
+              <w:instrText xml:space="preserve"> PAGEREF _Toc176286068 \h </w:instrText>
             </w:r>
             <w:r>
               <w:rPr>
@@ -7266,7 +7266,7 @@
               <w:noProof/>
             </w:rPr>
           </w:pPr>
-          <w:hyperlink w:anchor="_Toc176210387" w:history="1">
+          <w:hyperlink w:anchor="_Toc176286069" w:history="1">
             <w:r>
               <w:rPr>
                 <w:rStyle w:val="Hyperlink"/>
@@ -7294,7 +7294,7 @@
                 <w:noProof/>
                 <w:webHidden/>
               </w:rPr>
-              <w:instrText xml:space="preserve"> PAGEREF _Toc176210387 \h </w:instrText>
+              <w:instrText xml:space="preserve"> PAGEREF _Toc176286069 \h </w:instrText>
             </w:r>
             <w:r>
               <w:rPr>
@@ -7337,7 +7337,7 @@
               <w:noProof/>
             </w:rPr>
           </w:pPr>
-          <w:hyperlink w:anchor="_Toc176210388" w:history="1">
+          <w:hyperlink w:anchor="_Toc176286070" w:history="1">
             <w:r>
               <w:rPr>
                 <w:rStyle w:val="Hyperlink"/>
@@ -7397,7 +7397,7 @@
                 <w:noProof/>
                 <w:webHidden/>
               </w:rPr>
-              <w:instrText xml:space="preserve"> PAGEREF _Toc176210388 \h </w:instrText>
+              <w:instrText xml:space="preserve"> PAGEREF _Toc176286070 \h </w:instrText>
             </w:r>
             <w:r>
               <w:rPr>
@@ -7439,7 +7439,7 @@
               <w:noProof/>
             </w:rPr>
           </w:pPr>
-          <w:hyperlink w:anchor="_Toc176210389" w:history="1">
+          <w:hyperlink w:anchor="_Toc176286071" w:history="1">
             <w:r>
               <w:rPr>
                 <w:rStyle w:val="Hyperlink"/>
@@ -7467,7 +7467,7 @@
                 <w:noProof/>
                 <w:webHidden/>
               </w:rPr>
-              <w:instrText xml:space="preserve"> PAGEREF _Toc176210389 \h </w:instrText>
+              <w:instrText xml:space="preserve"> PAGEREF _Toc176286071 \h </w:instrText>
             </w:r>
             <w:r>
               <w:rPr>
@@ -7509,7 +7509,7 @@
               <w:noProof/>
             </w:rPr>
           </w:pPr>
-          <w:hyperlink w:anchor="_Toc176210390" w:history="1">
+          <w:hyperlink w:anchor="_Toc176286072" w:history="1">
             <w:r>
               <w:rPr>
                 <w:rStyle w:val="Hyperlink"/>
@@ -7537,7 +7537,7 @@
                 <w:noProof/>
                 <w:webHidden/>
               </w:rPr>
-              <w:instrText xml:space="preserve"> PAGEREF _Toc176210390 \h </w:instrText>
+              <w:instrText xml:space="preserve"> PAGEREF _Toc176286072 \h </w:instrText>
             </w:r>
             <w:r>
               <w:rPr>
@@ -7579,7 +7579,7 @@
               <w:noProof/>
             </w:rPr>
           </w:pPr>
-          <w:hyperlink w:anchor="_Toc176210391" w:history="1">
+          <w:hyperlink w:anchor="_Toc176286073" w:history="1">
             <w:r>
               <w:rPr>
                 <w:rStyle w:val="Hyperlink"/>
@@ -7608,7 +7608,7 @@
                 <w:noProof/>
                 <w:webHidden/>
               </w:rPr>
-              <w:instrText xml:space="preserve"> PAGEREF _Toc176210391 \h </w:instrText>
+              <w:instrText xml:space="preserve"> PAGEREF _Toc176286073 \h </w:instrText>
             </w:r>
             <w:r>
               <w:rPr>
@@ -7650,7 +7650,7 @@
               <w:noProof/>
             </w:rPr>
           </w:pPr>
-          <w:hyperlink w:anchor="_Toc176210392" w:history="1">
+          <w:hyperlink w:anchor="_Toc176286074" w:history="1">
             <w:r>
               <w:rPr>
                 <w:rStyle w:val="Hyperlink"/>
@@ -7678,7 +7678,7 @@
                 <w:noProof/>
                 <w:webHidden/>
               </w:rPr>
-              <w:instrText xml:space="preserve"> PAGEREF _Toc176210392 \h </w:instrText>
+              <w:instrText xml:space="preserve"> PAGEREF _Toc176286074 \h </w:instrText>
             </w:r>
             <w:r>
               <w:rPr>
@@ -7720,7 +7720,7 @@
               <w:noProof/>
             </w:rPr>
           </w:pPr>
-          <w:hyperlink w:anchor="_Toc176210393" w:history="1">
+          <w:hyperlink w:anchor="_Toc176286075" w:history="1">
             <w:r>
               <w:rPr>
                 <w:rStyle w:val="Hyperlink"/>
@@ -7748,7 +7748,7 @@
                 <w:noProof/>
                 <w:webHidden/>
               </w:rPr>
-              <w:instrText xml:space="preserve"> PAGEREF _Toc176210393 \h </w:instrText>
+              <w:instrText xml:space="preserve"> PAGEREF _Toc176286075 \h </w:instrText>
             </w:r>
             <w:r>
               <w:rPr>
@@ -7790,7 +7790,7 @@
               <w:noProof/>
             </w:rPr>
           </w:pPr>
-          <w:hyperlink w:anchor="_Toc176210394" w:history="1">
+          <w:hyperlink w:anchor="_Toc176286076" w:history="1">
             <w:r>
               <w:rPr>
                 <w:rStyle w:val="Hyperlink"/>
@@ -7818,7 +7818,7 @@
                 <w:noProof/>
                 <w:webHidden/>
               </w:rPr>
-              <w:instrText xml:space="preserve"> PAGEREF _Toc176210394 \h </w:instrText>
+              <w:instrText xml:space="preserve"> PAGEREF _Toc176286076 \h </w:instrText>
             </w:r>
             <w:r>
               <w:rPr>
@@ -7861,14 +7861,102 @@
               <w:noProof/>
             </w:rPr>
           </w:pPr>
-          <w:hyperlink w:anchor="_Toc176210395" w:history="1">
+          <w:hyperlink w:anchor="_Toc176286077" w:history="1">
+            <w:r>
+              <w:rPr>
+                <w:rStyle w:val="Hyperlink"/>
+                <w:i/>
+                <w:noProof/>
+                <w:lang w:val="sr-Latn-RS"/>
+              </w:rPr>
+              <w:t>5.</w:t>
+            </w:r>
+            <w:r>
+              <w:rPr>
+                <w:rFonts w:eastAsiaTheme="minorEastAsia"/>
+                <w:noProof/>
+              </w:rPr>
+              <w:tab/>
+            </w:r>
+            <w:r>
+              <w:rPr>
+                <w:rStyle w:val="Hyperlink"/>
+                <w:i/>
+                <w:noProof/>
+                <w:lang w:val="sr-Latn-RS"/>
+              </w:rPr>
+              <w:t>DebugIt</w:t>
+            </w:r>
+            <w:r>
+              <w:rPr>
+                <w:noProof/>
+                <w:webHidden/>
+              </w:rPr>
+              <w:tab/>
+            </w:r>
+            <w:r>
+              <w:rPr>
+                <w:noProof/>
+                <w:webHidden/>
+              </w:rPr>
+              <w:fldChar w:fldCharType="begin"/>
+            </w:r>
+            <w:r>
+              <w:rPr>
+                <w:noProof/>
+                <w:webHidden/>
+              </w:rPr>
+              <w:instrText xml:space="preserve"> PAGEREF _Toc176286077 \h </w:instrText>
+            </w:r>
+            <w:r>
+              <w:rPr>
+                <w:noProof/>
+                <w:webHidden/>
+              </w:rPr>
+            </w:r>
+            <w:r>
+              <w:rPr>
+                <w:noProof/>
+                <w:webHidden/>
+              </w:rPr>
+              <w:fldChar w:fldCharType="separate"/>
+            </w:r>
+            <w:r>
+              <w:rPr>
+                <w:noProof/>
+                <w:webHidden/>
+              </w:rPr>
+              <w:t>27</w:t>
+            </w:r>
+            <w:r>
+              <w:rPr>
+                <w:noProof/>
+                <w:webHidden/>
+              </w:rPr>
+              <w:fldChar w:fldCharType="end"/>
+            </w:r>
+          </w:hyperlink>
+        </w:p>
+        <w:p>
+          <w:pPr>
+            <w:pStyle w:val="TOC2"/>
+            <w:tabs>
+              <w:tab w:val="left" w:pos="880"/>
+              <w:tab w:val="right" w:leader="dot" w:pos="9350"/>
+            </w:tabs>
+            <w:rPr>
+              <w:rFonts w:eastAsiaTheme="minorEastAsia"/>
+              <w:noProof/>
+            </w:rPr>
+          </w:pPr>
+          <w:hyperlink w:anchor="_Toc176286078" w:history="1">
             <w:r>
               <w:rPr>
                 <w:rStyle w:val="Hyperlink"/>
                 <w:noProof/>
                 <w:lang w:val="sr-Latn-RS"/>
               </w:rPr>
-              <w:t>5.</w:t>
+              <w:t>5.1</w:t>
             </w:r>
             <w:r>
               <w:rPr>
@@ -7883,7 +7971,7 @@
                 <w:noProof/>
                 <w:lang w:val="sr-Latn-RS"/>
               </w:rPr>
-              <w:t>Zaključak</w:t>
+              <w:t>Korišćene tehnologije</w:t>
             </w:r>
             <w:r>
               <w:rPr>
@@ -7904,7 +7992,7 @@
                 <w:noProof/>
                 <w:webHidden/>
               </w:rPr>
-              <w:instrText xml:space="preserve"> PAGEREF _Toc176210395 \h </w:instrText>
+              <w:instrText xml:space="preserve"> PAGEREF _Toc176286078 \h </w:instrText>
             </w:r>
             <w:r>
               <w:rPr>
@@ -7924,7 +8012,179 @@
                 <w:noProof/>
                 <w:webHidden/>
               </w:rPr>
-              <w:t>26</w:t>
+              <w:t>27</w:t>
+            </w:r>
+            <w:r>
+              <w:rPr>
+                <w:noProof/>
+                <w:webHidden/>
+              </w:rPr>
+              <w:fldChar w:fldCharType="end"/>
+            </w:r>
+          </w:hyperlink>
+        </w:p>
+        <w:p>
+          <w:pPr>
+            <w:pStyle w:val="TOC2"/>
+            <w:tabs>
+              <w:tab w:val="left" w:pos="880"/>
+              <w:tab w:val="right" w:leader="dot" w:pos="9350"/>
+            </w:tabs>
+            <w:rPr>
+              <w:rFonts w:eastAsiaTheme="minorEastAsia"/>
+              <w:noProof/>
+            </w:rPr>
+          </w:pPr>
+          <w:hyperlink w:anchor="_Toc176286079" w:history="1">
+            <w:r>
+              <w:rPr>
+                <w:rStyle w:val="Hyperlink"/>
+                <w:noProof/>
+                <w:lang w:val="sr-Latn-RS"/>
+              </w:rPr>
+              <w:t>5.2</w:t>
+            </w:r>
+            <w:r>
+              <w:rPr>
+                <w:rFonts w:eastAsiaTheme="minorEastAsia"/>
+                <w:noProof/>
+              </w:rPr>
+              <w:tab/>
+            </w:r>
+            <w:r>
+              <w:rPr>
+                <w:rStyle w:val="Hyperlink"/>
+                <w:noProof/>
+                <w:lang w:val="sr-Latn-RS"/>
+              </w:rPr>
+              <w:t>Detalji implementacije</w:t>
+            </w:r>
+            <w:r>
+              <w:rPr>
+                <w:noProof/>
+                <w:webHidden/>
+              </w:rPr>
+              <w:tab/>
+            </w:r>
+            <w:r>
+              <w:rPr>
+                <w:noProof/>
+                <w:webHidden/>
+              </w:rPr>
+              <w:fldChar w:fldCharType="begin"/>
+            </w:r>
+            <w:r>
+              <w:rPr>
+                <w:noProof/>
+                <w:webHidden/>
+              </w:rPr>
+              <w:instrText xml:space="preserve"> PAGEREF _Toc176286079 \h </w:instrText>
+            </w:r>
+            <w:r>
+              <w:rPr>
+                <w:noProof/>
+                <w:webHidden/>
+              </w:rPr>
+            </w:r>
+            <w:r>
+              <w:rPr>
+                <w:noProof/>
+                <w:webHidden/>
+              </w:rPr>
+              <w:fldChar w:fldCharType="separate"/>
+            </w:r>
+            <w:r>
+              <w:rPr>
+                <w:noProof/>
+                <w:webHidden/>
+              </w:rPr>
+              <w:t>27</w:t>
+            </w:r>
+            <w:r>
+              <w:rPr>
+                <w:noProof/>
+                <w:webHidden/>
+              </w:rPr>
+              <w:fldChar w:fldCharType="end"/>
+            </w:r>
+          </w:hyperlink>
+        </w:p>
+        <w:p>
+          <w:pPr>
+            <w:pStyle w:val="TOC1"/>
+            <w:tabs>
+              <w:tab w:val="left" w:pos="440"/>
+              <w:tab w:val="right" w:leader="dot" w:pos="9350"/>
+            </w:tabs>
+            <w:rPr>
+              <w:rFonts w:eastAsiaTheme="minorEastAsia"/>
+              <w:noProof/>
+            </w:rPr>
+          </w:pPr>
+          <w:hyperlink w:anchor="_Toc176286080" w:history="1">
+            <w:r>
+              <w:rPr>
+                <w:rStyle w:val="Hyperlink"/>
+                <w:noProof/>
+                <w:lang w:val="sr-Latn-RS"/>
+              </w:rPr>
+              <w:t>6.</w:t>
+            </w:r>
+            <w:r>
+              <w:rPr>
+                <w:rFonts w:eastAsiaTheme="minorEastAsia"/>
+                <w:noProof/>
+              </w:rPr>
+              <w:tab/>
+            </w:r>
+            <w:r>
+              <w:rPr>
+                <w:rStyle w:val="Hyperlink"/>
+                <w:noProof/>
+                <w:lang w:val="sr-Latn-RS"/>
+              </w:rPr>
+              <w:t>Zaključak</w:t>
+            </w:r>
+            <w:r>
+              <w:rPr>
+                <w:noProof/>
+                <w:webHidden/>
+              </w:rPr>
+              <w:tab/>
+            </w:r>
+            <w:r>
+              <w:rPr>
+                <w:noProof/>
+                <w:webHidden/>
+              </w:rPr>
+              <w:fldChar w:fldCharType="begin"/>
+            </w:r>
+            <w:r>
+              <w:rPr>
+                <w:noProof/>
+                <w:webHidden/>
+              </w:rPr>
+              <w:instrText xml:space="preserve"> PAGEREF _Toc176286080 \h </w:instrText>
+            </w:r>
+            <w:r>
+              <w:rPr>
+                <w:noProof/>
+                <w:webHidden/>
+              </w:rPr>
+            </w:r>
+            <w:r>
+              <w:rPr>
+                <w:noProof/>
+                <w:webHidden/>
+              </w:rPr>
+              <w:fldChar w:fldCharType="separate"/>
+            </w:r>
+            <w:r>
+              <w:rPr>
+                <w:noProof/>
+                <w:webHidden/>
+              </w:rPr>
+              <w:t>28</w:t>
             </w:r>
             <w:r>
               <w:rPr>
@@ -7946,7 +8206,7 @@
               <w:noProof/>
             </w:rPr>
           </w:pPr>
-          <w:hyperlink w:anchor="_Toc176210396" w:history="1">
+          <w:hyperlink w:anchor="_Toc176286081" w:history="1">
             <w:r>
               <w:rPr>
                 <w:rStyle w:val="Hyperlink"/>
@@ -7974,7 +8234,7 @@
                 <w:noProof/>
                 <w:webHidden/>
               </w:rPr>
-              <w:instrText xml:space="preserve"> PAGEREF _Toc176210396 \h </w:instrText>
+              <w:instrText xml:space="preserve"> PAGEREF _Toc176286081 \h </w:instrText>
             </w:r>
             <w:r>
               <w:rPr>
@@ -7994,7 +8254,7 @@
                 <w:noProof/>
                 <w:webHidden/>
               </w:rPr>
-              <w:t>27</w:t>
+              <w:t>29</w:t>
             </w:r>
             <w:r>
               <w:rPr>
@@ -8016,7 +8276,7 @@
               <w:noProof/>
             </w:rPr>
           </w:pPr>
-          <w:hyperlink w:anchor="_Toc176210397" w:history="1">
+          <w:hyperlink w:anchor="_Toc176286082" w:history="1">
             <w:r>
               <w:rPr>
                 <w:rStyle w:val="Hyperlink"/>
@@ -8044,7 +8304,7 @@
                 <w:noProof/>
                 <w:webHidden/>
               </w:rPr>
-              <w:instrText xml:space="preserve"> PAGEREF _Toc176210397 \h </w:instrText>
+              <w:instrText xml:space="preserve"> PAGEREF _Toc176286082 \h </w:instrText>
             </w:r>
             <w:r>
               <w:rPr>
@@ -8064,7 +8324,7 @@
                 <w:noProof/>
                 <w:webHidden/>
               </w:rPr>
-              <w:t>29</w:t>
+              <w:t>31</w:t>
             </w:r>
             <w:r>
               <w:rPr>
@@ -8086,7 +8346,7 @@
               <w:noProof/>
             </w:rPr>
           </w:pPr>
-          <w:hyperlink w:anchor="_Toc176210398" w:history="1">
+          <w:hyperlink w:anchor="_Toc176286083" w:history="1">
             <w:r>
               <w:rPr>
                 <w:rStyle w:val="Hyperlink"/>
@@ -8114,7 +8374,7 @@
                 <w:noProof/>
                 <w:webHidden/>
               </w:rPr>
-              <w:instrText xml:space="preserve"> PAGEREF _Toc176210398 \h </w:instrText>
+              <w:instrText xml:space="preserve"> PAGEREF _Toc176286083 \h </w:instrText>
             </w:r>
             <w:r>
               <w:rPr>
@@ -8134,7 +8394,7 @@
                 <w:noProof/>
                 <w:webHidden/>
               </w:rPr>
-              <w:t>30</w:t>
+              <w:t>32</w:t>
             </w:r>
             <w:r>
               <w:rPr>
@@ -8156,7 +8416,7 @@
               <w:noProof/>
             </w:rPr>
           </w:pPr>
-          <w:hyperlink w:anchor="_Toc176210399" w:history="1">
+          <w:hyperlink w:anchor="_Toc176286084" w:history="1">
             <w:r>
               <w:rPr>
                 <w:rStyle w:val="Hyperlink"/>
@@ -8184,7 +8444,7 @@
                 <w:noProof/>
                 <w:webHidden/>
               </w:rPr>
-              <w:instrText xml:space="preserve"> PAGEREF _Toc176210399 \h </w:instrText>
+              <w:instrText xml:space="preserve"> PAGEREF _Toc176286084 \h </w:instrText>
             </w:r>
             <w:r>
               <w:rPr>
@@ -8204,7 +8464,7 @@
                 <w:noProof/>
                 <w:webHidden/>
               </w:rPr>
-              <w:t>31</w:t>
+              <w:t>33</w:t>
             </w:r>
             <w:r>
               <w:rPr>
@@ -8218,6 +8478,7 @@
         <w:p>
           <w:pPr>
             <w:rPr>
+              <w:bCs/>
               <w:lang w:val="sr-Latn-RS"/>
             </w:rPr>
           </w:pPr>
@@ -8234,39 +8495,12 @@
     </w:sdt>
     <w:p>
       <w:pPr>
-        <w:rPr>
-          <w:lang w:val="sr-Latn-RS"/>
-        </w:rPr>
-      </w:pPr>
-    </w:p>
-    <w:p>
-      <w:pPr>
-        <w:rPr>
-          <w:lang w:val="sr-Latn-RS"/>
-        </w:rPr>
-      </w:pPr>
-    </w:p>
-    <w:p>
-      <w:pPr>
-        <w:rPr>
-          <w:lang w:val="sr-Latn-RS"/>
-        </w:rPr>
-      </w:pPr>
-      <w:r>
-        <w:rPr>
-          <w:lang w:val="sr-Latn-RS"/>
-        </w:rPr>
-        <w:br w:type="page"/>
-      </w:r>
-    </w:p>
-    <w:p>
-      <w:pPr>
         <w:pStyle w:val="Heading1"/>
         <w:rPr>
           <w:lang w:val="sr-Latn-RS"/>
         </w:rPr>
       </w:pPr>
-      <w:bookmarkStart w:id="0" w:name="_Toc176210371"/>
+      <w:bookmarkStart w:id="0" w:name="_Toc176286053"/>
       <w:r>
         <w:rPr>
           <w:lang w:val="sr-Latn-RS"/>
@@ -8399,7 +8633,7 @@
           <w:lang w:val="sr-Latn-RS"/>
         </w:rPr>
       </w:pPr>
-      <w:bookmarkStart w:id="1" w:name="_Toc176210372"/>
+      <w:bookmarkStart w:id="1" w:name="_Toc176286054"/>
       <w:r>
         <w:rPr>
           <w:lang w:val="sr-Latn-RS"/>
@@ -8504,7 +8738,7 @@
           <w:lang w:val="sr-Latn-RS"/>
         </w:rPr>
       </w:pPr>
-      <w:bookmarkStart w:id="2" w:name="_Toc176210373"/>
+      <w:bookmarkStart w:id="2" w:name="_Toc176286055"/>
       <w:r>
         <w:rPr>
           <w:lang w:val="sr-Latn-RS"/>
@@ -10824,7 +11058,7 @@
           <w:lang w:val="sr-Latn-RS"/>
         </w:rPr>
       </w:pPr>
-      <w:bookmarkStart w:id="3" w:name="_Toc176210374"/>
+      <w:bookmarkStart w:id="3" w:name="_Toc176286056"/>
       <w:r>
         <w:rPr>
           <w:lang w:val="sr-Latn-RS"/>
@@ -11381,7 +11615,7 @@
           <w:lang w:val="sr-Latn-RS"/>
         </w:rPr>
       </w:pPr>
-      <w:bookmarkStart w:id="4" w:name="_Toc176210375"/>
+      <w:bookmarkStart w:id="4" w:name="_Toc176286057"/>
       <w:r>
         <w:rPr>
           <w:lang w:val="sr-Latn-RS"/>
@@ -11405,7 +11639,7 @@
           <w:lang w:val="sr-Latn-RS"/>
         </w:rPr>
       </w:pPr>
-      <w:bookmarkStart w:id="5" w:name="_Toc176210376"/>
+      <w:bookmarkStart w:id="5" w:name="_Toc176286058"/>
       <w:r>
         <w:rPr>
           <w:i/>
@@ -11752,7 +11986,7 @@
           <w:lang w:val="sr-Latn-RS"/>
         </w:rPr>
       </w:pPr>
-      <w:bookmarkStart w:id="6" w:name="_Toc176210377"/>
+      <w:bookmarkStart w:id="6" w:name="_Toc176286059"/>
       <w:r>
         <w:rPr>
           <w:i/>
@@ -12024,7 +12258,7 @@
           <w:lang w:val="sr-Latn-RS"/>
         </w:rPr>
       </w:pPr>
-      <w:bookmarkStart w:id="7" w:name="_Toc176210378"/>
+      <w:bookmarkStart w:id="7" w:name="_Toc176286060"/>
       <w:r>
         <w:rPr>
           <w:i/>
@@ -12176,7 +12410,7 @@
           <w:lang w:val="sr-Latn-RS"/>
         </w:rPr>
       </w:pPr>
-      <w:bookmarkStart w:id="8" w:name="_Toc176210379"/>
+      <w:bookmarkStart w:id="8" w:name="_Toc176286061"/>
       <w:r>
         <w:rPr>
           <w:lang w:val="sr-Latn-RS"/>
@@ -12233,7 +12467,7 @@
           <w:lang w:val="sr-Latn-RS"/>
         </w:rPr>
       </w:pPr>
-      <w:bookmarkStart w:id="9" w:name="_Toc176210380"/>
+      <w:bookmarkStart w:id="9" w:name="_Toc176286062"/>
       <w:r>
         <w:rPr>
           <w:i/>
@@ -12263,7 +12497,7 @@
           <w:lang w:val="sr-Latn-RS"/>
         </w:rPr>
       </w:pPr>
-      <w:bookmarkStart w:id="10" w:name="_Toc176210381"/>
+      <w:bookmarkStart w:id="10" w:name="_Toc176286063"/>
       <w:r>
         <w:rPr>
           <w:lang w:val="sr-Latn-RS"/>
@@ -12486,7 +12720,7 @@
         </w:rPr>
         <w:t xml:space="preserve"> </w:t>
       </w:r>
-      <w:bookmarkStart w:id="11" w:name="_Toc176210382"/>
+      <w:bookmarkStart w:id="11" w:name="_Toc176286064"/>
       <w:r>
         <w:rPr>
           <w:lang w:val="sr-Latn-RS"/>
@@ -12522,7 +12756,7 @@
           <w:lang w:val="sr-Latn-RS"/>
         </w:rPr>
       </w:pPr>
-      <w:bookmarkStart w:id="12" w:name="_Toc176210383"/>
+      <w:bookmarkStart w:id="12" w:name="_Toc176286065"/>
       <w:r>
         <w:rPr>
           <w:i/>
@@ -12902,7 +13136,7 @@
           <w:i/>
         </w:rPr>
       </w:pPr>
-      <w:bookmarkStart w:id="13" w:name="_Toc176210384"/>
+      <w:bookmarkStart w:id="13" w:name="_Toc176286066"/>
       <w:r>
         <w:rPr>
           <w:i/>
@@ -14045,7 +14279,7 @@
           <w:i/>
         </w:rPr>
       </w:pPr>
-      <w:bookmarkStart w:id="14" w:name="_Toc176210385"/>
+      <w:bookmarkStart w:id="14" w:name="_Toc176286067"/>
       <w:r>
         <w:rPr>
           <w:i/>
@@ -14782,7 +15016,7 @@
           <w:i/>
         </w:rPr>
       </w:pPr>
-      <w:bookmarkStart w:id="15" w:name="_Toc176210386"/>
+      <w:bookmarkStart w:id="15" w:name="_Toc176286068"/>
       <w:r>
         <w:rPr>
           <w:i/>
@@ -15463,7 +15697,7 @@
           <w:i/>
         </w:rPr>
       </w:pPr>
-      <w:bookmarkStart w:id="16" w:name="_Toc176210387"/>
+      <w:bookmarkStart w:id="16" w:name="_Toc176286069"/>
       <w:r>
         <w:rPr>
           <w:i/>
@@ -15666,7 +15900,7 @@
           <w:lang w:val="sr-Latn-RS"/>
         </w:rPr>
       </w:pPr>
-      <w:bookmarkStart w:id="17" w:name="_Toc176210388"/>
+      <w:bookmarkStart w:id="17" w:name="_Toc176286070"/>
       <w:r>
         <w:rPr>
           <w:lang w:val="sr-Latn-RS"/>
@@ -17380,7 +17614,7 @@
           <w:i/>
         </w:rPr>
       </w:pPr>
-      <w:bookmarkStart w:id="18" w:name="_Toc176210389"/>
+      <w:bookmarkStart w:id="18" w:name="_Toc176286071"/>
       <w:r>
         <w:rPr>
           <w:i/>
@@ -18211,7 +18445,7 @@
           <w:i/>
         </w:rPr>
       </w:pPr>
-      <w:bookmarkStart w:id="19" w:name="_Toc176210390"/>
+      <w:bookmarkStart w:id="19" w:name="_Toc176286072"/>
       <w:r>
         <w:rPr>
           <w:i/>
@@ -18753,7 +18987,7 @@
           <w:lang w:val="sr-Latn-RS"/>
         </w:rPr>
       </w:pPr>
-      <w:bookmarkStart w:id="20" w:name="_Toc176210391"/>
+      <w:bookmarkStart w:id="20" w:name="_Toc176286073"/>
       <w:r>
         <w:rPr>
           <w:i/>
@@ -18887,7 +19121,7 @@
           <w:i/>
         </w:rPr>
       </w:pPr>
-      <w:bookmarkStart w:id="21" w:name="_Toc176210392"/>
+      <w:bookmarkStart w:id="21" w:name="_Toc176286074"/>
       <w:r>
         <w:rPr>
           <w:i/>
@@ -19600,7 +19834,7 @@
           <w:i/>
         </w:rPr>
       </w:pPr>
-      <w:bookmarkStart w:id="22" w:name="_Toc176210393"/>
+      <w:bookmarkStart w:id="22" w:name="_Toc176286075"/>
       <w:r>
         <w:rPr>
           <w:i/>
@@ -20148,7 +20382,6 @@
     </w:p>
     <w:p>
       <w:r>
-        <w:lastRenderedPageBreak/>
         <w:t xml:space="preserve">Korišćenjem </w:t>
       </w:r>
       <w:r>
@@ -20182,7 +20415,7 @@
         <w:t xml:space="preserve">. Na </w:t>
       </w:r>
       <w:r>
-        <w:t>listingu 6</w:t>
+        <w:t>slici 12</w:t>
       </w:r>
       <w:r>
         <w:t xml:space="preserve"> se nalazi primer za </w:t>
@@ -20200,115 +20433,23 @@
         <w:t xml:space="preserve"> endpoint</w:t>
       </w:r>
       <w:r>
-        <w:t xml:space="preserve">, čiji je deo </w:t>
+        <w:t xml:space="preserve"> i </w:t>
+      </w:r>
+      <w:r>
+        <w:t xml:space="preserve">deo </w:t>
       </w:r>
       <w:r>
         <w:t>rezultat</w:t>
       </w:r>
       <w:r>
-        <w:t>a prikazan na slici 12</w:t>
-      </w:r>
-      <w:r>
-        <w:t xml:space="preserve"> [39]</w:t>
+        <w:t xml:space="preserve">a </w:t>
+      </w:r>
+      <w:r>
+        <w:t>[39]</w:t>
       </w:r>
       <w:r>
         <w:t>.</w:t>
       </w:r>
-    </w:p>
-    <w:p>
-      <w:pPr>
-        <w:pStyle w:val="Kod"/>
-      </w:pPr>
-      <w:r>
-        <w:t>GET question-index/_explain/-7</w:t>
-      </w:r>
-    </w:p>
-    <w:p>
-      <w:pPr>
-        <w:pStyle w:val="Kod"/>
-      </w:pPr>
-      <w:r>
-        <w:t>{</w:t>
-      </w:r>
-    </w:p>
-    <w:p>
-      <w:pPr>
-        <w:pStyle w:val="Kod"/>
-      </w:pPr>
-      <w:r>
-        <w:t xml:space="preserve">  "query": {</w:t>
-      </w:r>
-    </w:p>
-    <w:p>
-      <w:pPr>
-        <w:pStyle w:val="Kod"/>
-      </w:pPr>
-      <w:r>
-        <w:t xml:space="preserve">      "match": {</w:t>
-      </w:r>
-    </w:p>
-    <w:p>
-      <w:pPr>
-        <w:pStyle w:val="Kod"/>
-      </w:pPr>
-      <w:r>
-        <w:t xml:space="preserve">        "tags": "dependency-injection"</w:t>
-      </w:r>
-    </w:p>
-    <w:p>
-      <w:pPr>
-        <w:pStyle w:val="Kod"/>
-      </w:pPr>
-      <w:r>
-        <w:t xml:space="preserve">      }</w:t>
-      </w:r>
-    </w:p>
-    <w:p>
-      <w:pPr>
-        <w:pStyle w:val="Kod"/>
-      </w:pPr>
-      <w:r>
-        <w:t xml:space="preserve">  }</w:t>
-      </w:r>
-    </w:p>
-    <w:p>
-      <w:pPr>
-        <w:pStyle w:val="Kod"/>
-      </w:pPr>
-      <w:r>
-        <w:t>}</w:t>
-      </w:r>
-    </w:p>
-    <w:p>
-      <w:pPr>
-        <w:jc w:val="center"/>
-        <w:rPr>
-          <w:i/>
-        </w:rPr>
-      </w:pPr>
-      <w:r>
-        <w:rPr>
-          <w:i/>
-        </w:rPr>
-        <w:t>Listing 6</w:t>
-      </w:r>
-      <w:r>
-        <w:rPr>
-          <w:i/>
-        </w:rPr>
-        <w:t>:</w:t>
-      </w:r>
-      <w:r>
-        <w:rPr>
-          <w:i/>
-        </w:rPr>
-        <w:t xml:space="preserve"> Explain API endpoint</w:t>
-      </w:r>
-    </w:p>
-    <w:p>
-      <w:pPr>
-        <w:jc w:val="both"/>
-      </w:pPr>
     </w:p>
     <w:p>
       <w:pPr>
@@ -20319,11 +20460,12 @@
         <w:rPr>
           <w:noProof/>
         </w:rPr>
+        <w:lastRenderedPageBreak/>
         <w:drawing>
-          <wp:inline distT="0" distB="0" distL="0" distR="0" wp14:anchorId="0D745AE7" wp14:editId="2239FB15">
-            <wp:extent cx="4621540" cy="3254829"/>
-            <wp:effectExtent l="0" t="0" r="7620" b="3175"/>
-            <wp:docPr id="15" name="Picture 15"/>
+          <wp:inline distT="0" distB="0" distL="0" distR="0" wp14:anchorId="7FA63F2D" wp14:editId="0049BF35">
+            <wp:extent cx="5943600" cy="2294255"/>
+            <wp:effectExtent l="0" t="0" r="0" b="0"/>
+            <wp:docPr id="11" name="Picture 11"/>
             <wp:cNvGraphicFramePr>
               <a:graphicFrameLocks xmlns:a="http://schemas.openxmlformats.org/drawingml/2006/main" noChangeAspect="1"/>
             </wp:cNvGraphicFramePr>
@@ -20343,7 +20485,7 @@
                   <pic:spPr>
                     <a:xfrm>
                       <a:off x="0" y="0"/>
-                      <a:ext cx="4638946" cy="3267088"/>
+                      <a:ext cx="5943600" cy="2294255"/>
                     </a:xfrm>
                     <a:prstGeom prst="rect">
                       <a:avLst/>
@@ -20367,7 +20509,7 @@
         <w:rPr>
           <w:sz w:val="22"/>
         </w:rPr>
-        <w:t>Slika 12. deo Explain API rezultata</w:t>
+        <w:t>Slika 12. Explain API</w:t>
       </w:r>
     </w:p>
     <w:p>
@@ -20769,20 +20911,16 @@
           <w:i/>
         </w:rPr>
       </w:pPr>
-      <w:bookmarkStart w:id="23" w:name="_Toc176210394"/>
-      <w:r>
-        <w:rPr>
-          <w:i/>
-        </w:rPr>
-        <w:lastRenderedPageBreak/>
+      <w:bookmarkStart w:id="23" w:name="_Toc176286076"/>
+      <w:r>
+        <w:rPr>
+          <w:i/>
+        </w:rPr>
         <w:t>Fuzzy search</w:t>
       </w:r>
       <w:bookmarkEnd w:id="23"/>
     </w:p>
-    <w:p>
-      <w:bookmarkStart w:id="24" w:name="_GoBack"/>
-      <w:bookmarkEnd w:id="24"/>
-    </w:p>
+    <w:p/>
     <w:p>
       <w:pPr>
         <w:jc w:val="both"/>
@@ -20969,6 +21107,7 @@
         <w:rPr>
           <w:noProof/>
         </w:rPr>
+        <w:lastRenderedPageBreak/>
         <w:drawing>
           <wp:inline distT="0" distB="0" distL="0" distR="0">
             <wp:extent cx="5943600" cy="683895"/>
@@ -21034,25 +21173,7 @@
         <w:rPr>
           <w:lang w:val="sr-Latn-RS"/>
         </w:rPr>
-        <w:t>Levenštajnova d</w:t>
-      </w:r>
-      <w:r>
-        <w:rPr>
-          <w:lang w:val="sr-Latn-RS"/>
-        </w:rPr>
-        <w:t>istanca se računa za svaku reč</w:t>
-      </w:r>
-      <w:r>
-        <w:rPr>
-          <w:lang w:val="sr-Latn-RS"/>
-        </w:rPr>
-        <w:t xml:space="preserve"> u upitu</w:t>
-      </w:r>
-      <w:r>
-        <w:rPr>
-          <w:lang w:val="sr-Latn-RS"/>
-        </w:rPr>
-        <w:t xml:space="preserve"> posebno</w:t>
+        <w:t>Levenštajnova distanca se računa za svaku reč u upitu posebno</w:t>
       </w:r>
       <w:r>
         <w:rPr>
@@ -21286,7 +21407,6 @@
         <w:rPr>
           <w:lang w:val="sr-Latn-RS"/>
         </w:rPr>
-        <w:lastRenderedPageBreak/>
         <w:t>distanca 0</w:t>
       </w:r>
       <w:r>
@@ -21435,13 +21555,7 @@
         <w:rPr>
           <w:lang w:val="sr-Latn-RS"/>
         </w:rPr>
-        <w:t xml:space="preserve">Na primer, u reči </w:t>
-      </w:r>
-      <w:r>
-        <w:rPr>
-          <w:lang w:val="sr-Latn-RS"/>
-        </w:rPr>
-        <w:t>„</w:t>
+        <w:t>Na primer, u reči „</w:t>
       </w:r>
       <w:r>
         <w:rPr>
@@ -21461,7 +21575,25 @@
         <w:rPr>
           <w:lang w:val="sr-Latn-RS"/>
         </w:rPr>
-        <w:t>“</w:t>
+        <w:t xml:space="preserve">“ </w:t>
+      </w:r>
+      <w:r>
+        <w:rPr>
+          <w:lang w:val="sr-Latn-RS"/>
+        </w:rPr>
+        <w:t xml:space="preserve">koristeći Levenštajnov algoritam, </w:t>
+      </w:r>
+      <w:r>
+        <w:rPr>
+          <w:lang w:val="sr-Latn-RS"/>
+        </w:rPr>
+        <w:t>distanca bi bila 2. S obzirom da je očigledno kod ovakvog tipa grešaka koja reč je u pitanju, poželjno je da</w:t>
+      </w:r>
+      <w:r>
+        <w:rPr>
+          <w:lang w:val="sr-Latn-RS"/>
+        </w:rPr>
+        <w:t xml:space="preserve"> se</w:t>
       </w:r>
       <w:r>
         <w:rPr>
@@ -21473,19 +21605,13 @@
         <w:rPr>
           <w:lang w:val="sr-Latn-RS"/>
         </w:rPr>
-        <w:t xml:space="preserve">koristeći Levenštajnov algoritam, </w:t>
-      </w:r>
-      <w:r>
-        <w:rPr>
-          <w:lang w:val="sr-Latn-RS"/>
-        </w:rPr>
-        <w:t>distanca bi bila 2. S obzirom da je očigledno kod ovakvog tipa grešaka koja reč je u pitanju, poželjno je da</w:t>
-      </w:r>
-      <w:r>
-        <w:rPr>
-          <w:lang w:val="sr-Latn-RS"/>
-        </w:rPr>
-        <w:t xml:space="preserve"> se</w:t>
+        <w:t xml:space="preserve">zbog </w:t>
+      </w:r>
+      <w:r>
+        <w:rPr>
+          <w:lang w:val="sr-Latn-RS"/>
+        </w:rPr>
+        <w:t>njih</w:t>
       </w:r>
       <w:r>
         <w:rPr>
@@ -21497,24 +21623,6 @@
         <w:rPr>
           <w:lang w:val="sr-Latn-RS"/>
         </w:rPr>
-        <w:t xml:space="preserve">zbog </w:t>
-      </w:r>
-      <w:r>
-        <w:rPr>
-          <w:lang w:val="sr-Latn-RS"/>
-        </w:rPr>
-        <w:t>njih</w:t>
-      </w:r>
-      <w:r>
-        <w:rPr>
-          <w:lang w:val="sr-Latn-RS"/>
-        </w:rPr>
-        <w:t xml:space="preserve"> </w:t>
-      </w:r>
-      <w:r>
-        <w:rPr>
-          <w:lang w:val="sr-Latn-RS"/>
-        </w:rPr>
         <w:t>ne dobija</w:t>
       </w:r>
       <w:r>
@@ -21681,13 +21789,14 @@
         <w:rPr>
           <w:lang w:val="sr-Latn-RS"/>
         </w:rPr>
-        <w:t xml:space="preserve"> u celini, takve kakve su, pa samim tim će se i otkucani upit nad ovim poljem posmatrati kao jedna celina. Imajući to u vidu, prvo što se primeti jeste da fali </w:t>
-      </w:r>
-      <w:r>
-        <w:rPr>
-          <w:lang w:val="sr-Latn-RS"/>
-        </w:rPr>
-        <w:t>„</w:t>
+        <w:t xml:space="preserve"> u celini, takve kakve su, pa samim tim će se i otkucani upit </w:t>
+      </w:r>
+      <w:r>
+        <w:rPr>
+          <w:lang w:val="sr-Latn-RS"/>
+        </w:rPr>
+        <w:lastRenderedPageBreak/>
+        <w:t>nad ovim poljem posmatrati kao jedna celina. Imajući to u vidu, prvo što se primeti jeste da fali „</w:t>
       </w:r>
       <w:r>
         <w:rPr>
@@ -21700,19 +21809,7 @@
         <w:rPr>
           <w:lang w:val="sr-Latn-RS"/>
         </w:rPr>
-        <w:t>“</w:t>
-      </w:r>
-      <w:r>
-        <w:rPr>
-          <w:lang w:val="sr-Latn-RS"/>
-        </w:rPr>
-        <w:t xml:space="preserve"> između reči </w:t>
-      </w:r>
-      <w:r>
-        <w:rPr>
-          <w:lang w:val="sr-Latn-RS"/>
-        </w:rPr>
-        <w:t>„</w:t>
+        <w:t>“ između reči „</w:t>
       </w:r>
       <w:r>
         <w:rPr>
@@ -21732,19 +21829,7 @@
         <w:rPr>
           <w:lang w:val="sr-Latn-RS"/>
         </w:rPr>
-        <w:t>“</w:t>
-      </w:r>
-      <w:r>
-        <w:rPr>
-          <w:lang w:val="sr-Latn-RS"/>
-        </w:rPr>
-        <w:t xml:space="preserve"> i </w:t>
-      </w:r>
-      <w:r>
-        <w:rPr>
-          <w:lang w:val="sr-Latn-RS"/>
-        </w:rPr>
-        <w:t>„</w:t>
+        <w:t>“ i „</w:t>
       </w:r>
       <w:r>
         <w:rPr>
@@ -21757,19 +21842,7 @@
         <w:rPr>
           <w:lang w:val="sr-Latn-RS"/>
         </w:rPr>
-        <w:t>“</w:t>
-      </w:r>
-      <w:r>
-        <w:rPr>
-          <w:lang w:val="sr-Latn-RS"/>
-        </w:rPr>
-        <w:t xml:space="preserve">, što daje vrednost 1 za distancu. Slova </w:t>
-      </w:r>
-      <w:r>
-        <w:rPr>
-          <w:lang w:val="sr-Latn-RS"/>
-        </w:rPr>
-        <w:t>„</w:t>
+        <w:t>“, što daje vrednost 1 za distancu. Slova „</w:t>
       </w:r>
       <w:r>
         <w:rPr>
@@ -21782,19 +21855,7 @@
         <w:rPr>
           <w:lang w:val="sr-Latn-RS"/>
         </w:rPr>
-        <w:t>“</w:t>
-      </w:r>
-      <w:r>
-        <w:rPr>
-          <w:lang w:val="sr-Latn-RS"/>
-        </w:rPr>
-        <w:t xml:space="preserve"> i </w:t>
-      </w:r>
-      <w:r>
-        <w:rPr>
-          <w:lang w:val="sr-Latn-RS"/>
-        </w:rPr>
-        <w:t>„</w:t>
+        <w:t>“ i „</w:t>
       </w:r>
       <w:r>
         <w:rPr>
@@ -21807,13 +21868,7 @@
         <w:rPr>
           <w:lang w:val="sr-Latn-RS"/>
         </w:rPr>
-        <w:t>“</w:t>
-      </w:r>
-      <w:r>
-        <w:rPr>
-          <w:lang w:val="sr-Latn-RS"/>
-        </w:rPr>
-        <w:t xml:space="preserve"> su transponovana, pa zahvaljujući </w:t>
+        <w:t xml:space="preserve">“ su transponovana, pa zahvaljujući </w:t>
       </w:r>
       <w:r>
         <w:rPr>
@@ -22155,36 +22210,481 @@
     </w:p>
     <w:p>
       <w:pPr>
-        <w:rPr>
-          <w:lang w:val="sr-Latn-RS"/>
-        </w:rPr>
-      </w:pPr>
-    </w:p>
-    <w:p>
-      <w:pPr>
-        <w:rPr>
-          <w:lang w:val="sr-Latn-RS"/>
-        </w:rPr>
-      </w:pPr>
-    </w:p>
-    <w:p>
-      <w:pPr>
-        <w:rPr>
-          <w:lang w:val="sr-Latn-RS"/>
-        </w:rPr>
-      </w:pPr>
-    </w:p>
-    <w:p>
-      <w:pPr>
-        <w:rPr>
-          <w:lang w:val="sr-Latn-RS"/>
-        </w:rPr>
-      </w:pPr>
-      <w:r>
-        <w:rPr>
-          <w:lang w:val="sr-Latn-RS"/>
-        </w:rPr>
-        <w:t>Featuers of se</w:t>
+        <w:pStyle w:val="Heading1"/>
+        <w:rPr>
+          <w:i/>
+          <w:lang w:val="sr-Latn-RS"/>
+        </w:rPr>
+      </w:pPr>
+      <w:bookmarkStart w:id="24" w:name="_Toc176286077"/>
+      <w:r>
+        <w:rPr>
+          <w:i/>
+          <w:lang w:val="sr-Latn-RS"/>
+        </w:rPr>
+        <w:lastRenderedPageBreak/>
+        <w:t>DebugIt</w:t>
+      </w:r>
+      <w:bookmarkEnd w:id="24"/>
+    </w:p>
+    <w:p>
+      <w:pPr>
+        <w:jc w:val="both"/>
+        <w:rPr>
+          <w:lang w:val="sr-Latn-RS"/>
+        </w:rPr>
+      </w:pPr>
+      <w:r>
+        <w:rPr>
+          <w:i/>
+          <w:lang w:val="sr-Latn-RS"/>
+        </w:rPr>
+        <w:t>DebugI</w:t>
+      </w:r>
+      <w:r>
+        <w:rPr>
+          <w:i/>
+          <w:lang w:val="sr-Latn-RS"/>
+        </w:rPr>
+        <w:t>t</w:t>
+      </w:r>
+      <w:r>
+        <w:rPr>
+          <w:lang w:val="sr-Latn-RS"/>
+        </w:rPr>
+        <w:t xml:space="preserve"> je studentska </w:t>
+      </w:r>
+      <w:r>
+        <w:rPr>
+          <w:i/>
+          <w:lang w:val="sr-Latn-RS"/>
+        </w:rPr>
+        <w:t>QA</w:t>
+      </w:r>
+      <w:r>
+        <w:rPr>
+          <w:lang w:val="sr-Latn-RS"/>
+        </w:rPr>
+        <w:t xml:space="preserve"> platforma sa integrisanim </w:t>
+      </w:r>
+      <w:r>
+        <w:rPr>
+          <w:i/>
+          <w:lang w:val="sr-Latn-RS"/>
+        </w:rPr>
+        <w:t>Elasticsearch</w:t>
+      </w:r>
+      <w:r>
+        <w:rPr>
+          <w:lang w:val="sr-Latn-RS"/>
+        </w:rPr>
+        <w:t xml:space="preserve"> mehanizmom pretrage. </w:t>
+      </w:r>
+      <w:r>
+        <w:rPr>
+          <w:lang w:val="sr-Latn-RS"/>
+        </w:rPr>
+        <w:t xml:space="preserve">Predstavlja riznicu </w:t>
+      </w:r>
+      <w:r>
+        <w:rPr>
+          <w:lang w:val="sr-Latn-RS"/>
+        </w:rPr>
+        <w:t>najraznovrsni</w:t>
+      </w:r>
+      <w:r>
+        <w:rPr>
+          <w:lang w:val="sr-Latn-RS"/>
+        </w:rPr>
+        <w:t>ji</w:t>
+      </w:r>
+      <w:r>
+        <w:rPr>
+          <w:lang w:val="sr-Latn-RS"/>
+        </w:rPr>
+        <w:t xml:space="preserve">h </w:t>
+      </w:r>
+      <w:r>
+        <w:rPr>
+          <w:lang w:val="sr-Latn-RS"/>
+        </w:rPr>
+        <w:t>studentskih pitanja,</w:t>
+      </w:r>
+      <w:r>
+        <w:rPr>
+          <w:lang w:val="sr-Latn-RS"/>
+        </w:rPr>
+        <w:t xml:space="preserve"> od diskusionih do impleme</w:t>
+      </w:r>
+      <w:r>
+        <w:rPr>
+          <w:lang w:val="sr-Latn-RS"/>
+        </w:rPr>
+        <w:t>ntacionih</w:t>
+      </w:r>
+      <w:r>
+        <w:rPr>
+          <w:lang w:val="sr-Latn-RS"/>
+        </w:rPr>
+        <w:t>, i njihovih rešenja</w:t>
+      </w:r>
+      <w:r>
+        <w:rPr>
+          <w:lang w:val="sr-Latn-RS"/>
+        </w:rPr>
+        <w:t>.</w:t>
+      </w:r>
+    </w:p>
+    <w:p>
+      <w:pPr>
+        <w:jc w:val="both"/>
+        <w:rPr>
+          <w:lang w:val="sr-Latn-RS"/>
+        </w:rPr>
+      </w:pPr>
+      <w:r>
+        <w:rPr>
+          <w:lang w:val="sr-Latn-RS"/>
+        </w:rPr>
+        <w:t>Zajednicu ove platforme čine studenti, asistenti i profesori</w:t>
+      </w:r>
+      <w:r>
+        <w:rPr>
+          <w:lang w:val="sr-Latn-RS"/>
+        </w:rPr>
+        <w:t xml:space="preserve">. Studenti bi uz pomoć </w:t>
+      </w:r>
+      <w:r>
+        <w:rPr>
+          <w:lang w:val="sr-Latn-RS"/>
+        </w:rPr>
+        <w:t>ove platfome</w:t>
+      </w:r>
+      <w:r>
+        <w:rPr>
+          <w:lang w:val="sr-Latn-RS"/>
+        </w:rPr>
+        <w:t xml:space="preserve"> mogli da pronađu odgovor na</w:t>
+      </w:r>
+      <w:r>
+        <w:rPr>
+          <w:lang w:val="sr-Latn-RS"/>
+        </w:rPr>
+        <w:t xml:space="preserve"> bilo koji</w:t>
+      </w:r>
+      <w:r>
+        <w:rPr>
+          <w:lang w:val="sr-Latn-RS"/>
+        </w:rPr>
+        <w:t xml:space="preserve"> problem ili nejasnoću</w:t>
+      </w:r>
+      <w:r>
+        <w:rPr>
+          <w:lang w:val="sr-Latn-RS"/>
+        </w:rPr>
+        <w:t xml:space="preserve"> </w:t>
+      </w:r>
+      <w:r>
+        <w:rPr>
+          <w:lang w:val="sr-Latn-RS"/>
+        </w:rPr>
+        <w:t>koristeći jedan od trenutno najpopularnijih</w:t>
+      </w:r>
+      <w:r>
+        <w:rPr>
+          <w:lang w:val="sr-Latn-RS"/>
+        </w:rPr>
+        <w:t xml:space="preserve"> i najbržih</w:t>
+      </w:r>
+      <w:r>
+        <w:rPr>
+          <w:lang w:val="sr-Latn-RS"/>
+        </w:rPr>
+        <w:t xml:space="preserve"> mehanizama pretrage, </w:t>
+      </w:r>
+      <w:r>
+        <w:rPr>
+          <w:i/>
+          <w:lang w:val="sr-Latn-RS"/>
+        </w:rPr>
+        <w:t>Elasticsearch</w:t>
+      </w:r>
+      <w:r>
+        <w:rPr>
+          <w:lang w:val="sr-Latn-RS"/>
+        </w:rPr>
+        <w:t xml:space="preserve">. </w:t>
+      </w:r>
+      <w:r>
+        <w:rPr>
+          <w:lang w:val="sr-Latn-RS"/>
+        </w:rPr>
+        <w:t>Ukoliko slično pitanje nije postavlje</w:t>
+      </w:r>
+      <w:r>
+        <w:rPr>
+          <w:lang w:val="sr-Latn-RS"/>
+        </w:rPr>
+        <w:t>n</w:t>
+      </w:r>
+      <w:r>
+        <w:rPr>
+          <w:lang w:val="sr-Latn-RS"/>
+        </w:rPr>
+        <w:t>o</w:t>
+      </w:r>
+      <w:r>
+        <w:rPr>
+          <w:lang w:val="sr-Latn-RS"/>
+        </w:rPr>
+        <w:t xml:space="preserve">, </w:t>
+      </w:r>
+      <w:r>
+        <w:rPr>
+          <w:lang w:val="sr-Latn-RS"/>
+        </w:rPr>
+        <w:t>studenti su u</w:t>
+      </w:r>
+      <w:r>
+        <w:rPr>
+          <w:lang w:val="sr-Latn-RS"/>
+        </w:rPr>
+        <w:t xml:space="preserve"> mogućnosti da </w:t>
+      </w:r>
+      <w:r>
+        <w:rPr>
+          <w:lang w:val="sr-Latn-RS"/>
+        </w:rPr>
+        <w:t xml:space="preserve">ga postave i vrlo brzo dobiju odgovor na njega. </w:t>
+      </w:r>
+      <w:r>
+        <w:rPr>
+          <w:lang w:val="sr-Latn-RS"/>
+        </w:rPr>
+        <w:t>Osim pretraživanja i postavljanja pitanja, studenti su u mogućnosti da na njih i odgovaraju, pružajući brzu pomoć nekom od svojih kolega, a asistenti i profesori su tu da im u tome pripomognu.</w:t>
+      </w:r>
+    </w:p>
+    <w:p>
+      <w:pPr>
+        <w:jc w:val="both"/>
+        <w:rPr>
+          <w:lang w:val="sr-Latn-RS"/>
+        </w:rPr>
+      </w:pPr>
+      <w:r>
+        <w:rPr>
+          <w:lang w:val="sr-Latn-RS"/>
+        </w:rPr>
+        <w:t xml:space="preserve">Sve platforme sličnog tipa se danas zasnivaju na kreiranju zajednica programera širom sveta koji bi pomagali jedni drugima i uz pomoć kojih bi se sakupila najrazličitija pitanja za određeni domen. </w:t>
+      </w:r>
+      <w:r>
+        <w:rPr>
+          <w:i/>
+          <w:lang w:val="sr-Latn-RS"/>
+        </w:rPr>
+        <w:t>DebugIt</w:t>
+      </w:r>
+      <w:r>
+        <w:rPr>
+          <w:lang w:val="sr-Latn-RS"/>
+        </w:rPr>
+        <w:t xml:space="preserve"> platforma predstavlja jedno od odličnih početnih mesta za mlade programer</w:t>
+      </w:r>
+      <w:r>
+        <w:rPr>
+          <w:lang w:val="sr-Latn-RS"/>
+        </w:rPr>
+        <w:t>e</w:t>
+      </w:r>
+      <w:r>
+        <w:rPr>
+          <w:lang w:val="sr-Latn-RS"/>
+        </w:rPr>
+        <w:t xml:space="preserve"> koji tek stupaju u taj svet.</w:t>
+      </w:r>
+      <w:r>
+        <w:rPr>
+          <w:lang w:val="sr-Latn-RS"/>
+        </w:rPr>
+        <w:t xml:space="preserve"> </w:t>
+      </w:r>
+    </w:p>
+    <w:p>
+      <w:pPr>
+        <w:pStyle w:val="Heading2"/>
+        <w:rPr>
+          <w:lang w:val="sr-Latn-RS"/>
+        </w:rPr>
+      </w:pPr>
+      <w:bookmarkStart w:id="25" w:name="_Toc176286078"/>
+      <w:r>
+        <w:rPr>
+          <w:lang w:val="sr-Latn-RS"/>
+        </w:rPr>
+        <w:t>Korišćene tehnologije</w:t>
+      </w:r>
+      <w:bookmarkEnd w:id="25"/>
+    </w:p>
+    <w:p>
+      <w:pPr>
+        <w:rPr>
+          <w:lang w:val="sr-Latn-RS"/>
+        </w:rPr>
+      </w:pPr>
+      <w:r>
+        <w:rPr>
+          <w:b/>
+          <w:i/>
+          <w:lang w:val="sr-Latn-RS"/>
+        </w:rPr>
+        <w:t>ASP.NET</w:t>
+      </w:r>
+      <w:r>
+        <w:rPr>
+          <w:lang w:val="sr-Latn-RS"/>
+        </w:rPr>
+        <w:t xml:space="preserve"> - </w:t>
+      </w:r>
+      <w:r>
+        <w:rPr>
+          <w:i/>
+          <w:lang w:val="sr-Latn-RS"/>
+        </w:rPr>
+        <w:t>backend</w:t>
+      </w:r>
+      <w:r>
+        <w:rPr>
+          <w:lang w:val="sr-Latn-RS"/>
+        </w:rPr>
+        <w:t xml:space="preserve"> deo aplikacije.</w:t>
+      </w:r>
+    </w:p>
+    <w:p>
+      <w:pPr>
+        <w:rPr>
+          <w:lang w:val="sr-Latn-RS"/>
+        </w:rPr>
+      </w:pPr>
+      <w:r>
+        <w:rPr>
+          <w:b/>
+          <w:i/>
+          <w:lang w:val="sr-Latn-RS"/>
+        </w:rPr>
+        <w:t>Elasticsearch</w:t>
+      </w:r>
+      <w:r>
+        <w:rPr>
+          <w:lang w:val="sr-Latn-RS"/>
+        </w:rPr>
+        <w:t xml:space="preserve"> - mehanizam za efikasnu pretragu</w:t>
+      </w:r>
+      <w:r>
+        <w:rPr>
+          <w:lang w:val="sr-Latn-RS"/>
+        </w:rPr>
+        <w:t>.</w:t>
+      </w:r>
+    </w:p>
+    <w:p>
+      <w:pPr>
+        <w:rPr>
+          <w:lang w:val="sr-Latn-RS"/>
+        </w:rPr>
+      </w:pPr>
+      <w:r>
+        <w:rPr>
+          <w:b/>
+          <w:i/>
+          <w:lang w:val="sr-Latn-RS"/>
+        </w:rPr>
+        <w:t>NEST</w:t>
+      </w:r>
+      <w:r>
+        <w:rPr>
+          <w:lang w:val="sr-Latn-RS"/>
+        </w:rPr>
+        <w:t xml:space="preserve"> - oficijalna </w:t>
+      </w:r>
+      <w:r>
+        <w:rPr>
+          <w:i/>
+          <w:lang w:val="sr-Latn-RS"/>
+        </w:rPr>
+        <w:t>.NET</w:t>
+      </w:r>
+      <w:r>
+        <w:rPr>
+          <w:lang w:val="sr-Latn-RS"/>
+        </w:rPr>
+        <w:t xml:space="preserve"> biblioteka uz pomoć koje se vrši integracija </w:t>
+      </w:r>
+      <w:r>
+        <w:rPr>
+          <w:i/>
+          <w:lang w:val="sr-Latn-RS"/>
+        </w:rPr>
+        <w:t>Elasticsearch</w:t>
+      </w:r>
+      <w:r>
+        <w:rPr>
+          <w:lang w:val="sr-Latn-RS"/>
+        </w:rPr>
+        <w:t xml:space="preserve"> mehanizma.</w:t>
+      </w:r>
+    </w:p>
+    <w:p>
+      <w:pPr>
+        <w:rPr>
+          <w:lang w:val="sr-Latn-RS"/>
+        </w:rPr>
+      </w:pPr>
+      <w:r>
+        <w:rPr>
+          <w:b/>
+          <w:i/>
+          <w:lang w:val="sr-Latn-RS"/>
+        </w:rPr>
+        <w:t>Elasticsearch DBMS</w:t>
+      </w:r>
+      <w:r>
+        <w:rPr>
+          <w:lang w:val="sr-Latn-RS"/>
+        </w:rPr>
+        <w:t xml:space="preserve"> - distribuirana, skalabilna baza u kojoj se čuvaju podaci, radi što brže i relevantnije pretrage.</w:t>
+      </w:r>
+    </w:p>
+    <w:p>
+      <w:pPr>
+        <w:rPr>
+          <w:lang w:val="sr-Latn-RS"/>
+        </w:rPr>
+      </w:pPr>
+      <w:r>
+        <w:rPr>
+          <w:b/>
+          <w:i/>
+          <w:lang w:val="sr-Latn-RS"/>
+        </w:rPr>
+        <w:t>Kibana</w:t>
+      </w:r>
+      <w:r>
+        <w:rPr>
+          <w:lang w:val="sr-Latn-RS"/>
+        </w:rPr>
+        <w:t xml:space="preserve"> - alat za vizualizaciju podataka, analitiku i monitoring aplikacij</w:t>
+      </w:r>
+      <w:r>
+        <w:rPr>
+          <w:lang w:val="sr-Latn-RS"/>
+        </w:rPr>
+        <w:t>e</w:t>
+      </w:r>
+      <w:r>
+        <w:rPr>
+          <w:lang w:val="sr-Latn-RS"/>
+        </w:rPr>
+        <w:t xml:space="preserve"> koj</w:t>
       </w:r>
       <w:r>
         <w:rPr>
@@ -22196,8 +22696,1072 @@
         <w:rPr>
           <w:lang w:val="sr-Latn-RS"/>
         </w:rPr>
-        <w:t>rch engines</w:t>
-      </w:r>
+        <w:t xml:space="preserve"> korsti </w:t>
+      </w:r>
+      <w:r>
+        <w:rPr>
+          <w:i/>
+          <w:lang w:val="sr-Latn-RS"/>
+        </w:rPr>
+        <w:t>Elasticsearch</w:t>
+      </w:r>
+      <w:r>
+        <w:rPr>
+          <w:lang w:val="sr-Latn-RS"/>
+        </w:rPr>
+        <w:t>.</w:t>
+      </w:r>
+    </w:p>
+    <w:p>
+      <w:pPr>
+        <w:rPr>
+          <w:lang w:val="sr-Latn-RS"/>
+        </w:rPr>
+      </w:pPr>
+      <w:r>
+        <w:rPr>
+          <w:b/>
+          <w:i/>
+          <w:lang w:val="sr-Latn-RS"/>
+        </w:rPr>
+        <w:t>Docker</w:t>
+      </w:r>
+      <w:r>
+        <w:rPr>
+          <w:lang w:val="sr-Latn-RS"/>
+        </w:rPr>
+        <w:t xml:space="preserve"> - za podizanje </w:t>
+      </w:r>
+      <w:r>
+        <w:rPr>
+          <w:i/>
+          <w:lang w:val="sr-Latn-RS"/>
+        </w:rPr>
+        <w:t>Elasticsearch</w:t>
+      </w:r>
+      <w:r>
+        <w:rPr>
+          <w:lang w:val="sr-Latn-RS"/>
+        </w:rPr>
+        <w:t xml:space="preserve"> i </w:t>
+      </w:r>
+      <w:r>
+        <w:rPr>
+          <w:i/>
+          <w:lang w:val="sr-Latn-RS"/>
+        </w:rPr>
+        <w:t>Kibana</w:t>
+      </w:r>
+      <w:r>
+        <w:rPr>
+          <w:lang w:val="sr-Latn-RS"/>
+        </w:rPr>
+        <w:t xml:space="preserve"> instanci i konfiguraciju broja </w:t>
+      </w:r>
+      <w:r>
+        <w:rPr>
+          <w:i/>
+          <w:lang w:val="sr-Latn-RS"/>
+        </w:rPr>
+        <w:t>node</w:t>
+      </w:r>
+      <w:r>
+        <w:rPr>
+          <w:lang w:val="sr-Latn-RS"/>
+        </w:rPr>
+        <w:t xml:space="preserve"> komponenti u </w:t>
+      </w:r>
+      <w:r>
+        <w:rPr>
+          <w:i/>
+          <w:lang w:val="sr-Latn-RS"/>
+        </w:rPr>
+        <w:t>cluster</w:t>
+      </w:r>
+      <w:r>
+        <w:rPr>
+          <w:lang w:val="sr-Latn-RS"/>
+        </w:rPr>
+        <w:t xml:space="preserve"> komponenti.</w:t>
+      </w:r>
+    </w:p>
+    <w:p>
+      <w:pPr>
+        <w:rPr>
+          <w:lang w:val="sr-Latn-RS"/>
+        </w:rPr>
+      </w:pPr>
+      <w:r>
+        <w:rPr>
+          <w:b/>
+          <w:i/>
+          <w:lang w:val="sr-Latn-RS"/>
+        </w:rPr>
+        <w:t>Angular</w:t>
+      </w:r>
+      <w:r>
+        <w:rPr>
+          <w:lang w:val="sr-Latn-RS"/>
+        </w:rPr>
+        <w:t xml:space="preserve"> - </w:t>
+      </w:r>
+      <w:r>
+        <w:rPr>
+          <w:i/>
+          <w:lang w:val="sr-Latn-RS"/>
+        </w:rPr>
+        <w:t>frontend</w:t>
+      </w:r>
+      <w:r>
+        <w:rPr>
+          <w:lang w:val="sr-Latn-RS"/>
+        </w:rPr>
+        <w:t xml:space="preserve"> deo aplikacija</w:t>
+      </w:r>
+      <w:r>
+        <w:rPr>
+          <w:lang w:val="sr-Latn-RS"/>
+        </w:rPr>
+        <w:t>.</w:t>
+      </w:r>
+    </w:p>
+    <w:p>
+      <w:pPr>
+        <w:pStyle w:val="Heading2"/>
+        <w:rPr>
+          <w:lang w:val="sr-Latn-RS"/>
+        </w:rPr>
+      </w:pPr>
+      <w:bookmarkStart w:id="26" w:name="_Toc176286079"/>
+      <w:r>
+        <w:rPr>
+          <w:lang w:val="sr-Latn-RS"/>
+        </w:rPr>
+        <w:t>Detalji implementacije</w:t>
+      </w:r>
+      <w:bookmarkEnd w:id="26"/>
+    </w:p>
+    <w:p>
+      <w:pPr>
+        <w:rPr>
+          <w:lang w:val="sr-Latn-RS"/>
+        </w:rPr>
+      </w:pPr>
+      <w:r>
+        <w:rPr>
+          <w:lang w:val="sr-Latn-RS"/>
+        </w:rPr>
+        <w:t>Konfiguraija</w:t>
+      </w:r>
+      <w:r>
+        <w:rPr>
+          <w:lang w:val="sr-Latn-RS"/>
+        </w:rPr>
+        <w:t xml:space="preserve"> </w:t>
+      </w:r>
+      <w:r>
+        <w:rPr>
+          <w:i/>
+          <w:lang w:val="sr-Latn-RS"/>
+        </w:rPr>
+        <w:t>Elasticsearch</w:t>
+      </w:r>
+      <w:r>
+        <w:rPr>
+          <w:lang w:val="sr-Latn-RS"/>
+        </w:rPr>
+        <w:t xml:space="preserve"> mehanizm</w:t>
+      </w:r>
+      <w:r>
+        <w:rPr>
+          <w:lang w:val="sr-Latn-RS"/>
+        </w:rPr>
+        <w:t>a</w:t>
+      </w:r>
+      <w:r>
+        <w:rPr>
+          <w:lang w:val="sr-Latn-RS"/>
+        </w:rPr>
+        <w:t xml:space="preserve"> </w:t>
+      </w:r>
+      <w:r>
+        <w:rPr>
+          <w:lang w:val="sr-Latn-RS"/>
+        </w:rPr>
+        <w:t>je prikazana</w:t>
+      </w:r>
+      <w:r>
+        <w:rPr>
+          <w:lang w:val="sr-Latn-RS"/>
+        </w:rPr>
+        <w:t xml:space="preserve"> na </w:t>
+      </w:r>
+      <w:r>
+        <w:rPr>
+          <w:lang w:val="sr-Latn-RS"/>
+        </w:rPr>
+        <w:t>listingu</w:t>
+      </w:r>
+      <w:r>
+        <w:rPr>
+          <w:lang w:val="sr-Latn-RS"/>
+        </w:rPr>
+        <w:t xml:space="preserve"> </w:t>
+      </w:r>
+      <w:r>
+        <w:rPr>
+          <w:lang w:val="sr-Latn-RS"/>
+        </w:rPr>
+        <w:t>6.</w:t>
+      </w:r>
+      <w:r>
+        <w:rPr>
+          <w:lang w:val="sr-Latn-RS"/>
+        </w:rPr>
+        <w:t xml:space="preserve"> Port </w:t>
+      </w:r>
+      <w:r>
+        <w:rPr>
+          <w:i/>
+          <w:lang w:val="sr-Latn-RS"/>
+        </w:rPr>
+        <w:t>9200</w:t>
+      </w:r>
+      <w:r>
+        <w:rPr>
+          <w:lang w:val="sr-Latn-RS"/>
+        </w:rPr>
+        <w:t xml:space="preserve"> je port za </w:t>
+      </w:r>
+      <w:r>
+        <w:rPr>
+          <w:i/>
+          <w:lang w:val="sr-Latn-RS"/>
+        </w:rPr>
+        <w:t>Elasticsearch</w:t>
+      </w:r>
+      <w:r>
+        <w:rPr>
+          <w:lang w:val="sr-Latn-RS"/>
+        </w:rPr>
+        <w:t xml:space="preserve">, definisan u okvir </w:t>
+      </w:r>
+      <w:r>
+        <w:rPr>
+          <w:i/>
+          <w:lang w:val="sr-Latn-RS"/>
+        </w:rPr>
+        <w:t>docker-compose.yml</w:t>
+      </w:r>
+      <w:r>
+        <w:rPr>
+          <w:lang w:val="sr-Latn-RS"/>
+        </w:rPr>
+        <w:t xml:space="preserve">.  Mora postojati podrazumevani indeks u koji će se smeštati podaci, ukoliko nijedan drugi nije kreiran ili navede, i u te svrhe se koristi </w:t>
+      </w:r>
+      <w:r>
+        <w:rPr>
+          <w:lang w:val="sr-Latn-RS"/>
+        </w:rPr>
+        <w:t>„</w:t>
+      </w:r>
+      <w:r>
+        <w:rPr>
+          <w:lang w:val="sr-Latn-RS"/>
+        </w:rPr>
+        <w:t>elasticsearch-demo</w:t>
+      </w:r>
+      <w:r>
+        <w:rPr>
+          <w:lang w:val="sr-Latn-RS"/>
+        </w:rPr>
+        <w:t>“</w:t>
+      </w:r>
+      <w:r>
+        <w:rPr>
+          <w:lang w:val="sr-Latn-RS"/>
+        </w:rPr>
+        <w:t>.</w:t>
+      </w:r>
+    </w:p>
+    <w:p>
+      <w:pPr>
+        <w:pStyle w:val="Kod"/>
+      </w:pPr>
+      <w:r>
+        <w:rPr>
+          <w:color w:val="0000FF"/>
+        </w:rPr>
+        <w:t>var</w:t>
+      </w:r>
+      <w:r>
+        <w:t xml:space="preserve"> settings = </w:t>
+      </w:r>
+      <w:r>
+        <w:rPr>
+          <w:color w:val="0000FF"/>
+        </w:rPr>
+        <w:t>new</w:t>
+      </w:r>
+      <w:r>
+        <w:t xml:space="preserve"> ConnectionSettings(</w:t>
+      </w:r>
+      <w:r>
+        <w:rPr>
+          <w:color w:val="0000FF"/>
+        </w:rPr>
+        <w:t>new</w:t>
+      </w:r>
+      <w:r>
+        <w:t xml:space="preserve"> </w:t>
+      </w:r>
+      <w:r>
+        <w:tab/>
+      </w:r>
+      <w:r>
+        <w:t>Uri(</w:t>
+      </w:r>
+      <w:r>
+        <w:rPr>
+          <w:color w:val="A31515"/>
+        </w:rPr>
+        <w:t>"http://localhost:9200"</w:t>
+      </w:r>
+      <w:r>
+        <w:t>)).DefaultIndex(</w:t>
+      </w:r>
+      <w:r>
+        <w:rPr>
+          <w:color w:val="A31515"/>
+        </w:rPr>
+        <w:t>"elasticsearch-demo"</w:t>
+      </w:r>
+      <w:r>
+        <w:t>);</w:t>
+      </w:r>
+    </w:p>
+    <w:p>
+      <w:pPr>
+        <w:pStyle w:val="Kod"/>
+      </w:pPr>
+      <w:r>
+        <w:rPr>
+          <w:color w:val="0000FF"/>
+        </w:rPr>
+        <w:t>var</w:t>
+      </w:r>
+      <w:r>
+        <w:t xml:space="preserve"> client = </w:t>
+      </w:r>
+      <w:r>
+        <w:rPr>
+          <w:color w:val="0000FF"/>
+        </w:rPr>
+        <w:t>new</w:t>
+      </w:r>
+      <w:r>
+        <w:t xml:space="preserve"> ElasticClient(settings);</w:t>
+      </w:r>
+    </w:p>
+    <w:p>
+      <w:pPr>
+        <w:jc w:val="center"/>
+        <w:rPr>
+          <w:i/>
+        </w:rPr>
+      </w:pPr>
+      <w:r>
+        <w:rPr>
+          <w:i/>
+        </w:rPr>
+        <w:t>Listing 6: Konfiguracija Elasticsearch mehanizma</w:t>
+      </w:r>
+    </w:p>
+    <w:p>
+      <w:pPr>
+        <w:jc w:val="both"/>
+        <w:rPr>
+          <w:lang w:val="sr-Latn-RS"/>
+        </w:rPr>
+      </w:pPr>
+      <w:r>
+        <w:rPr>
+          <w:lang w:val="sr-Latn-RS"/>
+        </w:rPr>
+        <w:t>Aplikacija sadrži tri glavne klase: User, Question i Comment. Za svaku od njih je potrebno kreirati poseban indeks u kome će se nalaziti podaci sa poljima navedenim u datim klasama.</w:t>
+      </w:r>
+    </w:p>
+    <w:p>
+      <w:pPr>
+        <w:jc w:val="both"/>
+        <w:rPr>
+          <w:lang w:val="sr-Latn-RS"/>
+        </w:rPr>
+      </w:pPr>
+    </w:p>
+    <w:p>
+      <w:pPr>
+        <w:pStyle w:val="Kod"/>
+      </w:pPr>
+      <w:r>
+        <w:rPr>
+          <w:color w:val="0000FF"/>
+        </w:rPr>
+        <w:lastRenderedPageBreak/>
+        <w:t>var</w:t>
+      </w:r>
+      <w:r>
+        <w:t xml:space="preserve"> response = client.Indices.Create(</w:t>
+      </w:r>
+      <w:r>
+        <w:rPr>
+          <w:color w:val="A31515"/>
+        </w:rPr>
+        <w:t>"question-index"</w:t>
+      </w:r>
+      <w:r>
+        <w:t>, q =&gt; q</w:t>
+      </w:r>
+    </w:p>
+    <w:p>
+      <w:pPr>
+        <w:pStyle w:val="Kod"/>
+      </w:pPr>
+      <w:r>
+        <w:t xml:space="preserve">    .Settings(s =&gt; s</w:t>
+      </w:r>
+    </w:p>
+    <w:p>
+      <w:pPr>
+        <w:pStyle w:val="Kod"/>
+      </w:pPr>
+      <w:r>
+        <w:t xml:space="preserve">        .NumberOfShards(2)</w:t>
+      </w:r>
+    </w:p>
+    <w:p>
+      <w:pPr>
+        <w:pStyle w:val="Kod"/>
+      </w:pPr>
+      <w:r>
+        <w:t xml:space="preserve">        .NumberOfReplicas(2)</w:t>
+      </w:r>
+    </w:p>
+    <w:p>
+      <w:pPr>
+        <w:pStyle w:val="Kod"/>
+      </w:pPr>
+      <w:r>
+        <w:t xml:space="preserve">        .Setting(</w:t>
+      </w:r>
+      <w:r>
+        <w:rPr>
+          <w:color w:val="A31515"/>
+        </w:rPr>
+        <w:t>"index.merge.policy.max_merged_segment"</w:t>
+      </w:r>
+      <w:r>
+        <w:t xml:space="preserve">, </w:t>
+      </w:r>
+      <w:r>
+        <w:rPr>
+          <w:color w:val="A31515"/>
+        </w:rPr>
+        <w:t>"10mb"</w:t>
+      </w:r>
+      <w:r>
+        <w:t>)</w:t>
+      </w:r>
+    </w:p>
+    <w:p>
+      <w:pPr>
+        <w:pStyle w:val="Kod"/>
+      </w:pPr>
+      <w:r>
+        <w:t xml:space="preserve">        .Setting(</w:t>
+      </w:r>
+      <w:r>
+        <w:rPr>
+          <w:color w:val="A31515"/>
+        </w:rPr>
+        <w:t>"index.search.slowlog.threshold.fetch.warn"</w:t>
+      </w:r>
+      <w:r>
+        <w:t xml:space="preserve">, </w:t>
+      </w:r>
+      <w:r>
+        <w:rPr>
+          <w:color w:val="A31515"/>
+        </w:rPr>
+        <w:t>"1s"</w:t>
+      </w:r>
+      <w:r>
+        <w:t>)</w:t>
+      </w:r>
+    </w:p>
+    <w:p>
+      <w:pPr>
+        <w:pStyle w:val="Kod"/>
+      </w:pPr>
+      <w:r>
+        <w:t xml:space="preserve">        .Analysis(a =&gt; a</w:t>
+      </w:r>
+    </w:p>
+    <w:p>
+      <w:pPr>
+        <w:jc w:val="center"/>
+        <w:rPr>
+          <w:i/>
+        </w:rPr>
+      </w:pPr>
+      <w:r>
+        <w:rPr>
+          <w:i/>
+        </w:rPr>
+        <w:t>Listing 7: Podešavanja indeksa</w:t>
+      </w:r>
+    </w:p>
+    <w:p/>
+    <w:p>
+      <w:pPr>
+        <w:pStyle w:val="Kod"/>
+      </w:pPr>
+      <w:r>
+        <w:t xml:space="preserve">            .Tokenizers(t =&gt; t</w:t>
+      </w:r>
+    </w:p>
+    <w:p>
+      <w:pPr>
+        <w:pStyle w:val="Kod"/>
+      </w:pPr>
+      <w:r>
+        <w:t xml:space="preserve">                .Standard(</w:t>
+      </w:r>
+      <w:r>
+        <w:rPr>
+          <w:color w:val="A31515"/>
+        </w:rPr>
+        <w:t>"serbian_latin_tokenizer"</w:t>
+      </w:r>
+      <w:r>
+        <w:t>)</w:t>
+      </w:r>
+    </w:p>
+    <w:p>
+      <w:pPr>
+        <w:pStyle w:val="Kod"/>
+      </w:pPr>
+      <w:r>
+        <w:t xml:space="preserve">            )</w:t>
+      </w:r>
+    </w:p>
+    <w:p>
+      <w:pPr>
+        <w:jc w:val="center"/>
+        <w:rPr>
+          <w:i/>
+        </w:rPr>
+      </w:pPr>
+      <w:r>
+        <w:rPr>
+          <w:i/>
+        </w:rPr>
+        <w:t>Listing 8: Tokenizer</w:t>
+      </w:r>
+    </w:p>
+    <w:p/>
+    <w:p>
+      <w:pPr>
+        <w:pStyle w:val="Kod"/>
+      </w:pPr>
+      <w:r>
+        <w:t xml:space="preserve">   </w:t>
+      </w:r>
+      <w:r>
+        <w:t xml:space="preserve">         .TokenFilters(tf =&gt; tf</w:t>
+      </w:r>
+    </w:p>
+    <w:p>
+      <w:pPr>
+        <w:pStyle w:val="Kod"/>
+      </w:pPr>
+      <w:r>
+        <w:t xml:space="preserve">                .Lowercase(</w:t>
+      </w:r>
+      <w:r>
+        <w:rPr>
+          <w:color w:val="A31515"/>
+        </w:rPr>
+        <w:t>"serbian_lowercase"</w:t>
+      </w:r>
+      <w:r>
+        <w:t>)</w:t>
+      </w:r>
+    </w:p>
+    <w:p>
+      <w:pPr>
+        <w:pStyle w:val="Kod"/>
+      </w:pPr>
+      <w:r>
+        <w:t xml:space="preserve">                .AsciiFolding(</w:t>
+      </w:r>
+      <w:r>
+        <w:rPr>
+          <w:color w:val="A31515"/>
+        </w:rPr>
+        <w:t>"serbian_ascii_folding"</w:t>
+      </w:r>
+      <w:r>
+        <w:t>, afd =&gt; afd)</w:t>
+      </w:r>
+    </w:p>
+    <w:p>
+      <w:pPr>
+        <w:pStyle w:val="Kod"/>
+      </w:pPr>
+      <w:r>
+        <w:t xml:space="preserve">                .Stop(</w:t>
+      </w:r>
+      <w:r>
+        <w:rPr>
+          <w:color w:val="A31515"/>
+        </w:rPr>
+        <w:t>"serbian_stop_words"</w:t>
+      </w:r>
+      <w:r>
+        <w:t>, st =&gt; st.StopWordsPath(</w:t>
+      </w:r>
+      <w:r>
+        <w:rPr>
+          <w:color w:val="A31515"/>
+        </w:rPr>
+        <w:t>"serbianStopwords.txt"</w:t>
+      </w:r>
+      <w:r>
+        <w:t>))</w:t>
+      </w:r>
+    </w:p>
+    <w:p>
+      <w:pPr>
+        <w:pStyle w:val="Kod"/>
+      </w:pPr>
+      <w:r>
+        <w:t xml:space="preserve">                .Stemmer(</w:t>
+      </w:r>
+      <w:r>
+        <w:rPr>
+          <w:color w:val="A31515"/>
+        </w:rPr>
+        <w:t>"serbian_stemmer"</w:t>
+      </w:r>
+      <w:r>
+        <w:t>, st =&gt; st.Language(</w:t>
+      </w:r>
+      <w:r>
+        <w:rPr>
+          <w:color w:val="A31515"/>
+        </w:rPr>
+        <w:t>"serbian"</w:t>
+      </w:r>
+      <w:r>
+        <w:t>))</w:t>
+      </w:r>
+    </w:p>
+    <w:p>
+      <w:pPr>
+        <w:pStyle w:val="Kod"/>
+      </w:pPr>
+      <w:r>
+        <w:t xml:space="preserve">                .SynonymGraph(</w:t>
+      </w:r>
+      <w:r>
+        <w:rPr>
+          <w:color w:val="A31515"/>
+        </w:rPr>
+        <w:t>"synonym"</w:t>
+      </w:r>
+      <w:r>
+        <w:t>, sy =&gt; sy.SynonymsPath(</w:t>
+      </w:r>
+      <w:r>
+        <w:rPr>
+          <w:color w:val="A31515"/>
+        </w:rPr>
+        <w:t>"serbianSynonyms.txt"</w:t>
+      </w:r>
+      <w:r>
+        <w:t xml:space="preserve">))                </w:t>
+      </w:r>
+    </w:p>
+    <w:p>
+      <w:pPr>
+        <w:pStyle w:val="Kod"/>
+      </w:pPr>
+      <w:r>
+        <w:t xml:space="preserve">            )</w:t>
+      </w:r>
+    </w:p>
+    <w:p>
+      <w:pPr>
+        <w:jc w:val="center"/>
+        <w:rPr>
+          <w:i/>
+        </w:rPr>
+      </w:pPr>
+      <w:r>
+        <w:rPr>
+          <w:i/>
+        </w:rPr>
+        <w:t>Listing 9: Token filters</w:t>
+      </w:r>
+    </w:p>
+    <w:p/>
+    <w:p>
+      <w:pPr>
+        <w:pStyle w:val="Kod"/>
+      </w:pPr>
+      <w:r>
+        <w:t xml:space="preserve">            .Analyzers(an =&gt; an</w:t>
+      </w:r>
+    </w:p>
+    <w:p>
+      <w:pPr>
+        <w:pStyle w:val="Kod"/>
+      </w:pPr>
+      <w:r>
+        <w:t xml:space="preserve">                .Custom(</w:t>
+      </w:r>
+      <w:r>
+        <w:rPr>
+          <w:color w:val="A31515"/>
+        </w:rPr>
+        <w:t>"serbian_latin_analyzer"</w:t>
+      </w:r>
+      <w:r>
+        <w:t>, ca =&gt; ca</w:t>
+      </w:r>
+    </w:p>
+    <w:p>
+      <w:pPr>
+        <w:pStyle w:val="Kod"/>
+      </w:pPr>
+      <w:r>
+        <w:t xml:space="preserve">                    .Tokenizer(</w:t>
+      </w:r>
+      <w:r>
+        <w:rPr>
+          <w:color w:val="A31515"/>
+        </w:rPr>
+        <w:t>"serbian_latin_tokenizer"</w:t>
+      </w:r>
+      <w:r>
+        <w:t>)</w:t>
+      </w:r>
+    </w:p>
+    <w:p>
+      <w:pPr>
+        <w:pStyle w:val="Kod"/>
+      </w:pPr>
+      <w:r>
+        <w:t xml:space="preserve">                    .Filters(</w:t>
+      </w:r>
+      <w:r>
+        <w:rPr>
+          <w:color w:val="A31515"/>
+        </w:rPr>
+        <w:t>"serbian_lowercase"</w:t>
+      </w:r>
+      <w:r>
+        <w:t xml:space="preserve">, </w:t>
+      </w:r>
+      <w:r>
+        <w:rPr>
+          <w:color w:val="A31515"/>
+        </w:rPr>
+        <w:t>"serbian_ascii_folding"</w:t>
+      </w:r>
+      <w:r>
+        <w:t xml:space="preserve">, </w:t>
+      </w:r>
+      <w:r>
+        <w:rPr>
+          <w:color w:val="A31515"/>
+        </w:rPr>
+        <w:t>"serbian_stop_words"</w:t>
+      </w:r>
+      <w:r>
+        <w:t xml:space="preserve">, </w:t>
+      </w:r>
+      <w:r>
+        <w:rPr>
+          <w:color w:val="A31515"/>
+        </w:rPr>
+        <w:t>"serbian_stemmer"</w:t>
+      </w:r>
+      <w:r>
+        <w:t>,</w:t>
+      </w:r>
+    </w:p>
+    <w:p>
+      <w:pPr>
+        <w:pStyle w:val="Kod"/>
+      </w:pPr>
+      <w:r>
+        <w:t xml:space="preserve">                        </w:t>
+      </w:r>
+      <w:r>
+        <w:rPr>
+          <w:color w:val="A31515"/>
+        </w:rPr>
+        <w:t>"synonym"</w:t>
+      </w:r>
+      <w:r>
+        <w:t>)</w:t>
+      </w:r>
+    </w:p>
+    <w:p>
+      <w:pPr>
+        <w:pStyle w:val="Kod"/>
+      </w:pPr>
+      <w:r>
+        <w:t xml:space="preserve">                )</w:t>
+      </w:r>
+    </w:p>
+    <w:p>
+      <w:pPr>
+        <w:pStyle w:val="Kod"/>
+      </w:pPr>
+      <w:r>
+        <w:t xml:space="preserve">            )</w:t>
+      </w:r>
+    </w:p>
+    <w:p>
+      <w:pPr>
+        <w:pStyle w:val="Kod"/>
+      </w:pPr>
+      <w:r>
+        <w:t xml:space="preserve">        )</w:t>
+      </w:r>
+    </w:p>
+    <w:p>
+      <w:pPr>
+        <w:pStyle w:val="Kod"/>
+      </w:pPr>
+      <w:r>
+        <w:t xml:space="preserve">    )</w:t>
+      </w:r>
+    </w:p>
+    <w:p>
+      <w:pPr>
+        <w:jc w:val="center"/>
+        <w:rPr>
+          <w:i/>
+        </w:rPr>
+      </w:pPr>
+      <w:r>
+        <w:rPr>
+          <w:i/>
+        </w:rPr>
+        <w:t>Listing 10: Analyzer</w:t>
+      </w:r>
+    </w:p>
+    <w:p/>
+    <w:p>
+      <w:pPr>
+        <w:pStyle w:val="Kod"/>
+      </w:pPr>
+      <w:r>
+        <w:t xml:space="preserve">    .Map&lt;Question&gt;(m =&gt; m</w:t>
+      </w:r>
+    </w:p>
+    <w:p>
+      <w:pPr>
+        <w:pStyle w:val="Kod"/>
+      </w:pPr>
+      <w:r>
+        <w:t xml:space="preserve">        .AutoMap()</w:t>
+      </w:r>
+    </w:p>
+    <w:p>
+      <w:pPr>
+        <w:pStyle w:val="Kod"/>
+      </w:pPr>
+      <w:r>
+        <w:t xml:space="preserve">        .Properties(p =&gt; p</w:t>
+      </w:r>
+    </w:p>
+    <w:p>
+      <w:pPr>
+        <w:pStyle w:val="Kod"/>
+      </w:pPr>
+      <w:r>
+        <w:t xml:space="preserve">            .Text(t =&gt; t</w:t>
+      </w:r>
+    </w:p>
+    <w:p>
+      <w:pPr>
+        <w:pStyle w:val="Kod"/>
+      </w:pPr>
+      <w:r>
+        <w:t xml:space="preserve">    </w:t>
+      </w:r>
+      <w:r>
+        <w:t xml:space="preserve">            .Name(n =&gt; n.Title)</w:t>
+      </w:r>
+    </w:p>
+    <w:p>
+      <w:pPr>
+        <w:pStyle w:val="Kod"/>
+      </w:pPr>
+      <w:r>
+        <w:t xml:space="preserve">                .Analyzer(</w:t>
+      </w:r>
+      <w:r>
+        <w:rPr>
+          <w:color w:val="A31515"/>
+        </w:rPr>
+        <w:t>"serbian_latin_analyzer"</w:t>
+      </w:r>
+      <w:r>
+        <w:t>)</w:t>
+      </w:r>
+    </w:p>
+    <w:p>
+      <w:pPr>
+        <w:pStyle w:val="Kod"/>
+      </w:pPr>
+      <w:r>
+        <w:t xml:space="preserve">            )</w:t>
+      </w:r>
+    </w:p>
+    <w:p>
+      <w:pPr>
+        <w:pStyle w:val="Kod"/>
+      </w:pPr>
+      <w:r>
+        <w:t xml:space="preserve">            .Text(t =&gt; t</w:t>
+      </w:r>
+    </w:p>
+    <w:p>
+      <w:pPr>
+        <w:pStyle w:val="Kod"/>
+      </w:pPr>
+      <w:r>
+        <w:t xml:space="preserve">          </w:t>
+      </w:r>
+      <w:r>
+        <w:t xml:space="preserve">      .Name(n =&gt; n.Description)</w:t>
+      </w:r>
+    </w:p>
+    <w:p>
+      <w:pPr>
+        <w:pStyle w:val="Kod"/>
+      </w:pPr>
+      <w:r>
+        <w:t xml:space="preserve">                .Analyzer(</w:t>
+      </w:r>
+      <w:r>
+        <w:rPr>
+          <w:color w:val="A31515"/>
+        </w:rPr>
+        <w:t>"serbian_latin_analyzer"</w:t>
+      </w:r>
+      <w:r>
+        <w:t>)</w:t>
+      </w:r>
+    </w:p>
+    <w:p>
+      <w:pPr>
+        <w:pStyle w:val="Kod"/>
+      </w:pPr>
+      <w:r>
+        <w:t xml:space="preserve">            )</w:t>
+      </w:r>
+    </w:p>
+    <w:p>
+      <w:pPr>
+        <w:pStyle w:val="Kod"/>
+      </w:pPr>
+      <w:r>
+        <w:t xml:space="preserve">            .Keyword(t =&gt; t</w:t>
+      </w:r>
+    </w:p>
+    <w:p>
+      <w:pPr>
+        <w:pStyle w:val="Kod"/>
+      </w:pPr>
+      <w:r>
+        <w:lastRenderedPageBreak/>
+        <w:t xml:space="preserve">                .Name(n =&gt; n.Tags)</w:t>
+      </w:r>
+    </w:p>
+    <w:p>
+      <w:pPr>
+        <w:pStyle w:val="Kod"/>
+      </w:pPr>
+      <w:r>
+        <w:t xml:space="preserve">            )</w:t>
+      </w:r>
+    </w:p>
+    <w:p>
+      <w:pPr>
+        <w:pStyle w:val="Kod"/>
+      </w:pPr>
+      <w:r>
+        <w:t xml:space="preserve">        )</w:t>
+      </w:r>
+    </w:p>
+    <w:p>
+      <w:pPr>
+        <w:pStyle w:val="Kod"/>
+      </w:pPr>
+      <w:r>
+        <w:t xml:space="preserve">    )</w:t>
+      </w:r>
+    </w:p>
+    <w:p>
+      <w:pPr>
+        <w:pStyle w:val="Kod"/>
+      </w:pPr>
+      <w:r>
+        <w:t>);</w:t>
+      </w:r>
+    </w:p>
+    <w:p>
+      <w:pPr>
+        <w:jc w:val="center"/>
+        <w:rPr>
+          <w:i/>
+        </w:rPr>
+      </w:pPr>
+      <w:r>
+        <w:rPr>
+          <w:i/>
+        </w:rPr>
+        <w:t xml:space="preserve">Listing 7: </w:t>
+      </w:r>
+      <w:r>
+        <w:rPr>
+          <w:i/>
+        </w:rPr>
+        <w:t>Mapiranje polja</w:t>
+      </w:r>
+      <w:bookmarkStart w:id="27" w:name="_GoBack"/>
+      <w:bookmarkEnd w:id="27"/>
+    </w:p>
+    <w:p>
+      <w:pPr>
+        <w:rPr>
+          <w:lang w:val="sr-Latn-RS"/>
+        </w:rPr>
+      </w:pPr>
+    </w:p>
+    <w:p>
+      <w:pPr>
+        <w:rPr>
+          <w:lang w:val="sr-Latn-RS"/>
+        </w:rPr>
+      </w:pPr>
     </w:p>
     <w:p>
       <w:pPr>
@@ -22232,7 +23796,7 @@
           <w:lang w:val="sr-Latn-RS"/>
         </w:rPr>
       </w:pPr>
-      <w:bookmarkStart w:id="25" w:name="_Toc176210395"/>
+      <w:bookmarkStart w:id="28" w:name="_Toc176286080"/>
       <w:r>
         <w:rPr>
           <w:lang w:val="sr-Latn-RS"/>
@@ -22252,7 +23816,7 @@
         </w:rPr>
         <w:t>ak</w:t>
       </w:r>
-      <w:bookmarkEnd w:id="25"/>
+      <w:bookmarkEnd w:id="28"/>
     </w:p>
     <w:p>
       <w:pPr>
@@ -22272,7 +23836,7 @@
           <w:lang w:val="sr-Latn-RS"/>
         </w:rPr>
       </w:pPr>
-      <w:bookmarkStart w:id="26" w:name="_Toc176210396"/>
+      <w:bookmarkStart w:id="29" w:name="_Toc176286081"/>
       <w:r>
         <w:rPr>
           <w:lang w:val="sr-Latn-RS"/>
@@ -22280,7 +23844,7 @@
         <w:lastRenderedPageBreak/>
         <w:t>Literatura</w:t>
       </w:r>
-      <w:bookmarkEnd w:id="26"/>
+      <w:bookmarkEnd w:id="29"/>
     </w:p>
     <w:p>
       <w:pPr>
@@ -24285,7 +25849,7 @@
           <w:lang w:val="sr-Latn-RS"/>
         </w:rPr>
       </w:pPr>
-      <w:bookmarkStart w:id="27" w:name="_Toc176210397"/>
+      <w:bookmarkStart w:id="30" w:name="_Toc176286082"/>
       <w:r>
         <w:rPr>
           <w:lang w:val="sr-Latn-RS"/>
@@ -24293,7 +25857,7 @@
         <w:lastRenderedPageBreak/>
         <w:t>Dodatak A</w:t>
       </w:r>
-      <w:bookmarkEnd w:id="27"/>
+      <w:bookmarkEnd w:id="30"/>
     </w:p>
     <w:p>
       <w:pPr>
@@ -24356,7 +25920,7 @@
           <w:lang w:val="sr-Latn-RS"/>
         </w:rPr>
       </w:pPr>
-      <w:bookmarkStart w:id="28" w:name="_Toc176210398"/>
+      <w:bookmarkStart w:id="31" w:name="_Toc176286083"/>
       <w:r>
         <w:rPr>
           <w:lang w:val="sr-Latn-RS"/>
@@ -24364,7 +25928,7 @@
         <w:lastRenderedPageBreak/>
         <w:t>Dodatak B</w:t>
       </w:r>
-      <w:bookmarkEnd w:id="28"/>
+      <w:bookmarkEnd w:id="31"/>
     </w:p>
     <w:p>
       <w:pPr>
@@ -24384,7 +25948,7 @@
           <w:lang w:val="sr-Latn-RS"/>
         </w:rPr>
       </w:pPr>
-      <w:bookmarkStart w:id="29" w:name="_Toc176210399"/>
+      <w:bookmarkStart w:id="32" w:name="_Toc176286084"/>
       <w:r>
         <w:rPr>
           <w:lang w:val="sr-Latn-RS"/>
@@ -24392,7 +25956,7 @@
         <w:lastRenderedPageBreak/>
         <w:t>Podaci o kandidatu</w:t>
       </w:r>
-      <w:bookmarkEnd w:id="29"/>
+      <w:bookmarkEnd w:id="32"/>
     </w:p>
     <w:p>
       <w:pPr>
@@ -24574,7 +26138,7 @@
         <w:noProof/>
         <w:lang w:val="sr-Latn-RS"/>
       </w:rPr>
-      <w:t>25</w:t>
+      <w:t>33</w:t>
     </w:r>
     <w:r>
       <w:rPr>
@@ -28307,7 +29871,7 @@
 </file>
 
 <file path=customXml/itemProps1.xml><?xml version="1.0" encoding="utf-8"?>
-<ds:datastoreItem xmlns:ds="http://schemas.openxmlformats.org/officeDocument/2006/customXml" ds:itemID="{61FA3F22-D66D-47BA-89B4-1F2292ADBC9E}">
+<ds:datastoreItem xmlns:ds="http://schemas.openxmlformats.org/officeDocument/2006/customXml" ds:itemID="{5305158F-8E08-4FAE-865B-0108CDF12E3E}">
   <ds:schemaRefs>
     <ds:schemaRef ds:uri="http://schemas.openxmlformats.org/officeDocument/2006/bibliography"/>
   </ds:schemaRefs>

</xml_diff>

<commit_message>
feat: implementacija mehanizma pretrage celina
</commit_message>
<xml_diff>
--- a/Nevena Gligorov diplomski v1.docx
+++ b/Nevena Gligorov diplomski v1.docx
@@ -64,7 +64,7 @@
                 <v:shape id="_x0000_i1025" type="#_x0000_t75" style="width:63.85pt;height:63.85pt" o:ole="" fillcolor="window">
                   <v:imagedata r:id="rId8" o:title=""/>
                 </v:shape>
-                <o:OLEObject Type="Embed" ProgID="CorelDraw.Graphic.7" ShapeID="_x0000_i1025" DrawAspect="Content" ObjectID="_1786959402" r:id="rId9"/>
+                <o:OLEObject Type="Embed" ProgID="CorelDraw.Graphic.7" ShapeID="_x0000_i1025" DrawAspect="Content" ObjectID="_1786978513" r:id="rId9"/>
               </w:object>
             </w:r>
           </w:p>
@@ -14653,13 +14653,7 @@
         <w:rPr>
           <w:lang w:val="sr-Latn-RS"/>
         </w:rPr>
-        <w:t xml:space="preserve"> komponenti, a umesto njega se  indeksira novi sa navedenim izmenama</w:t>
-      </w:r>
-      <w:r>
-        <w:rPr>
-          <w:lang w:val="sr-Latn-RS"/>
-        </w:rPr>
-        <w:t>.</w:t>
+        <w:t xml:space="preserve"> komponenti, a umesto njega se  indeksira novi sa navedenim izmenama.</w:t>
       </w:r>
     </w:p>
     <w:p>
@@ -25003,18 +24997,1750 @@
     </w:p>
     <w:p>
       <w:pPr>
-        <w:rPr>
-          <w:lang w:val="sr-Latn-RS"/>
-        </w:rPr>
-      </w:pPr>
+        <w:pStyle w:val="Heading3"/>
+        <w:rPr>
+          <w:lang w:val="sr-Latn-RS"/>
+        </w:rPr>
+      </w:pPr>
+      <w:r>
+        <w:rPr>
+          <w:lang w:val="sr-Latn-RS"/>
+        </w:rPr>
+        <w:t xml:space="preserve">Implementacija </w:t>
+      </w:r>
+      <w:r>
+        <w:rPr>
+          <w:i/>
+          <w:lang w:val="sr-Latn-RS"/>
+        </w:rPr>
+        <w:t>CRUD</w:t>
+      </w:r>
+      <w:r>
+        <w:rPr>
+          <w:lang w:val="sr-Latn-RS"/>
+        </w:rPr>
+        <w:t xml:space="preserve"> metoda</w:t>
+      </w:r>
       <w:r>
         <w:rPr>
           <w:lang w:val="sr-Latn-RS"/>
         </w:rPr>
         <w:tab/>
+      </w:r>
+    </w:p>
+    <w:p>
+      <w:pPr>
+        <w:rPr>
+          <w:lang w:val="sr-Latn-RS"/>
+        </w:rPr>
+      </w:pPr>
+    </w:p>
+    <w:p>
+      <w:pPr>
+        <w:jc w:val="both"/>
+      </w:pPr>
+      <w:r>
+        <w:rPr>
+          <w:lang w:val="sr-Latn-RS"/>
+        </w:rPr>
+        <w:t xml:space="preserve">Svaka klasa ima svoj </w:t>
+      </w:r>
+      <w:r>
+        <w:rPr>
+          <w:i/>
+          <w:lang w:val="sr-Latn-RS"/>
+        </w:rPr>
+        <w:t>service</w:t>
+      </w:r>
+      <w:r>
+        <w:rPr>
+          <w:lang w:val="sr-Latn-RS"/>
+        </w:rPr>
+        <w:t xml:space="preserve"> koji nasleđuje </w:t>
+      </w:r>
+      <w:r>
+        <w:rPr>
+          <w:i/>
+          <w:lang w:val="sr-Latn-RS"/>
+        </w:rPr>
+        <w:t>ElasticsearchService</w:t>
+      </w:r>
+      <w:r>
+        <w:rPr>
+          <w:i/>
+        </w:rPr>
+        <w:t>&lt;T&gt;</w:t>
+      </w:r>
+      <w:r>
+        <w:t>, generičku klasu koja</w:t>
+      </w:r>
+      <w:r>
+        <w:t xml:space="preserve"> sadrži </w:t>
+      </w:r>
+      <w:r>
+        <w:rPr>
+          <w:i/>
+        </w:rPr>
+        <w:t>CRUD</w:t>
+      </w:r>
+      <w:r>
+        <w:t xml:space="preserve"> metode</w:t>
+      </w:r>
+      <w:r>
+        <w:t>.</w:t>
+      </w:r>
+    </w:p>
+    <w:p>
+      <w:pPr>
+        <w:jc w:val="both"/>
+        <w:rPr>
+          <w:lang w:val="sr-Latn-RS"/>
+        </w:rPr>
+      </w:pPr>
+      <w:r>
+        <w:rPr>
+          <w:lang w:val="sr-Latn-RS"/>
+        </w:rPr>
+        <w:lastRenderedPageBreak/>
+        <w:t xml:space="preserve">Najpre je potrebno instancirati objekat klase </w:t>
+      </w:r>
+      <w:r>
+        <w:rPr>
+          <w:i/>
+          <w:lang w:val="sr-Latn-RS"/>
+        </w:rPr>
+        <w:t>ElasticClient</w:t>
+      </w:r>
+      <w:r>
+        <w:rPr>
+          <w:lang w:val="sr-Latn-RS"/>
+        </w:rPr>
+        <w:t>, kao što je prikazano na listingu 12, i potom injektovati tu vrednostu u samom konstruktoru.</w:t>
+      </w:r>
+    </w:p>
+    <w:p>
+      <w:pPr>
+        <w:pStyle w:val="Kod"/>
+        <w:rPr>
+          <w:rFonts w:ascii="Cascadia Mono" w:hAnsi="Cascadia Mono" w:cs="Cascadia Mono"/>
+          <w:color w:val="000000"/>
+          <w:sz w:val="19"/>
+          <w:szCs w:val="19"/>
+        </w:rPr>
+      </w:pPr>
+      <w:r>
+        <w:rPr>
+          <w:rFonts w:ascii="Cascadia Mono" w:hAnsi="Cascadia Mono" w:cs="Cascadia Mono"/>
+          <w:color w:val="0000FF"/>
+          <w:sz w:val="19"/>
+          <w:szCs w:val="19"/>
+        </w:rPr>
+        <w:t>private</w:t>
+      </w:r>
+      <w:r>
+        <w:rPr>
+          <w:rFonts w:ascii="Cascadia Mono" w:hAnsi="Cascadia Mono" w:cs="Cascadia Mono"/>
+          <w:color w:val="000000"/>
+          <w:sz w:val="19"/>
+          <w:szCs w:val="19"/>
+        </w:rPr>
+        <w:t xml:space="preserve"> </w:t>
+      </w:r>
+      <w:r>
+        <w:rPr>
+          <w:rFonts w:ascii="Cascadia Mono" w:hAnsi="Cascadia Mono" w:cs="Cascadia Mono"/>
+          <w:color w:val="0000FF"/>
+          <w:sz w:val="19"/>
+          <w:szCs w:val="19"/>
+        </w:rPr>
+        <w:t>readonly</w:t>
+      </w:r>
+      <w:r>
+        <w:rPr>
+          <w:rFonts w:ascii="Cascadia Mono" w:hAnsi="Cascadia Mono" w:cs="Cascadia Mono"/>
+          <w:color w:val="000000"/>
+          <w:sz w:val="19"/>
+          <w:szCs w:val="19"/>
+        </w:rPr>
+        <w:t xml:space="preserve"> ElasticClient _elasticClient;</w:t>
+      </w:r>
+    </w:p>
+    <w:p>
+      <w:pPr>
+        <w:jc w:val="center"/>
+      </w:pPr>
+      <w:r>
+        <w:t>Listing 12: ElasticClient</w:t>
+      </w:r>
+    </w:p>
+    <w:p>
+      <w:pPr>
+        <w:jc w:val="both"/>
+        <w:rPr>
+          <w:lang w:val="sr-Latn-RS"/>
+        </w:rPr>
+      </w:pPr>
+      <w:r>
+        <w:t xml:space="preserve">Na listinzima 13, 14, 15, 16 i 17 se nalaze primeri implementacije </w:t>
+      </w:r>
+      <w:r>
+        <w:rPr>
+          <w:i/>
+        </w:rPr>
+        <w:t>CRUD</w:t>
+      </w:r>
+      <w:r>
+        <w:t xml:space="preserve"> metoda. U svakoj od metoda se explicitno naglašava kojoj </w:t>
+      </w:r>
+      <w:r>
+        <w:rPr>
+          <w:i/>
+        </w:rPr>
+        <w:t>index</w:t>
+      </w:r>
+      <w:r>
+        <w:t xml:space="preserve"> komponenti je potrebno pristupiti, tako što se koristi naziv klase, prilikom čega su sva slova konvertovana u mala slova i dodat je sufix </w:t>
+      </w:r>
+      <w:r>
+        <w:rPr>
+          <w:lang w:val="sr-Latn-RS"/>
+        </w:rPr>
+        <w:t>„</w:t>
+      </w:r>
+      <w:r>
+        <w:rPr>
+          <w:i/>
+          <w:lang w:val="sr-Latn-RS"/>
+        </w:rPr>
+        <w:t>-index</w:t>
+      </w:r>
+      <w:r>
+        <w:rPr>
+          <w:lang w:val="sr-Latn-RS"/>
+        </w:rPr>
+        <w:t>“</w:t>
+      </w:r>
+      <w:r>
+        <w:rPr>
+          <w:lang w:val="sr-Latn-RS"/>
+        </w:rPr>
+        <w:t>.</w:t>
+      </w:r>
+    </w:p>
+    <w:p>
+      <w:pPr>
+        <w:pStyle w:val="Kod"/>
+      </w:pPr>
+      <w:r>
+        <w:rPr>
+          <w:color w:val="0000FF"/>
+        </w:rPr>
+        <w:t>public</w:t>
+      </w:r>
+      <w:r>
+        <w:t xml:space="preserve"> </w:t>
+      </w:r>
+      <w:r>
+        <w:rPr>
+          <w:color w:val="0000FF"/>
+        </w:rPr>
+        <w:t>async</w:t>
+      </w:r>
+      <w:r>
+        <w:t xml:space="preserve"> Task&lt;T&gt; GetDocumentAsync(</w:t>
+      </w:r>
+      <w:r>
+        <w:rPr>
+          <w:color w:val="0000FF"/>
+        </w:rPr>
+        <w:t>int</w:t>
+      </w:r>
+      <w:r>
+        <w:t xml:space="preserve"> id)</w:t>
+      </w:r>
+    </w:p>
+    <w:p>
+      <w:pPr>
+        <w:pStyle w:val="Kod"/>
+      </w:pPr>
+      <w:r>
+        <w:t>{</w:t>
+      </w:r>
+    </w:p>
+    <w:p>
+      <w:pPr>
+        <w:pStyle w:val="Kod"/>
+      </w:pPr>
+      <w:r>
+        <w:t xml:space="preserve">    </w:t>
+      </w:r>
+      <w:r>
+        <w:rPr>
+          <w:color w:val="0000FF"/>
+        </w:rPr>
+        <w:t>var</w:t>
+      </w:r>
+      <w:r>
+        <w:t xml:space="preserve"> res = </w:t>
+      </w:r>
+      <w:r>
+        <w:rPr>
+          <w:color w:val="0000FF"/>
+        </w:rPr>
+        <w:t>await</w:t>
+      </w:r>
+      <w:r>
+        <w:t xml:space="preserve"> _elasticClient.GetAsync&lt;T&gt;(id, d =&gt; </w:t>
+      </w:r>
+      <w:r>
+        <w:tab/>
+      </w:r>
+      <w:r>
+        <w:tab/>
+      </w:r>
+      <w:r>
+        <w:tab/>
+        <w:t xml:space="preserve"> </w:t>
+      </w:r>
+      <w:r>
+        <w:tab/>
+      </w:r>
+      <w:r>
+        <w:tab/>
+        <w:t xml:space="preserve">   </w:t>
+      </w:r>
+      <w:r>
+        <w:tab/>
+        <w:t>d.Index(</w:t>
+      </w:r>
+      <w:r>
+        <w:rPr>
+          <w:color w:val="0000FF"/>
+        </w:rPr>
+        <w:t>typeof</w:t>
+      </w:r>
+      <w:r>
+        <w:t xml:space="preserve">(T).Name.ToLower() + </w:t>
+      </w:r>
+      <w:r>
+        <w:rPr>
+          <w:color w:val="A31515"/>
+        </w:rPr>
+        <w:t>"-index"</w:t>
+      </w:r>
+      <w:r>
+        <w:t>));</w:t>
+      </w:r>
+    </w:p>
+    <w:p>
+      <w:pPr>
+        <w:pStyle w:val="Kod"/>
+      </w:pPr>
+      <w:r>
+        <w:t xml:space="preserve">    </w:t>
+      </w:r>
+      <w:r>
+        <w:rPr>
+          <w:color w:val="0000FF"/>
+        </w:rPr>
+        <w:t>return</w:t>
+      </w:r>
+      <w:r>
+        <w:t xml:space="preserve"> res.Source;</w:t>
+      </w:r>
+    </w:p>
+    <w:p>
+      <w:pPr>
+        <w:pStyle w:val="Kod"/>
+      </w:pPr>
+      <w:r>
+        <w:t>}</w:t>
+      </w:r>
+    </w:p>
+    <w:p>
+      <w:pPr>
+        <w:jc w:val="center"/>
+        <w:rPr>
+          <w:i/>
+        </w:rPr>
+      </w:pPr>
+      <w:r>
+        <w:rPr>
+          <w:i/>
+        </w:rPr>
+        <w:t xml:space="preserve">Listing 13: </w:t>
+      </w:r>
+      <w:r>
+        <w:rPr>
+          <w:i/>
+        </w:rPr>
+        <w:t>GetDocumentAsync</w:t>
+      </w:r>
+      <w:r>
+        <w:rPr>
+          <w:i/>
+        </w:rPr>
+        <w:t>(</w:t>
+      </w:r>
+      <w:r>
+        <w:rPr>
+          <w:i/>
+        </w:rPr>
+        <w:t>int id</w:t>
+      </w:r>
+      <w:r>
+        <w:rPr>
+          <w:i/>
+        </w:rPr>
+        <w:t>)</w:t>
+      </w:r>
+    </w:p>
+    <w:p>
+      <w:pPr>
+        <w:pStyle w:val="Kod"/>
+      </w:pPr>
+      <w:r>
+        <w:rPr>
+          <w:color w:val="0000FF"/>
+        </w:rPr>
+        <w:t>public</w:t>
+      </w:r>
+      <w:r>
+        <w:t xml:space="preserve"> </w:t>
+      </w:r>
+      <w:r>
+        <w:rPr>
+          <w:color w:val="0000FF"/>
+        </w:rPr>
+        <w:t>async</w:t>
+      </w:r>
+      <w:r>
+        <w:t xml:space="preserve"> Task&lt;IEnumerable&lt;T&gt;&gt; GetAllDocuments()</w:t>
+      </w:r>
+    </w:p>
+    <w:p>
+      <w:pPr>
+        <w:pStyle w:val="Kod"/>
+      </w:pPr>
+      <w:r>
+        <w:t>{</w:t>
+      </w:r>
+    </w:p>
+    <w:p>
+      <w:pPr>
+        <w:pStyle w:val="Kod"/>
+      </w:pPr>
+      <w:r>
+        <w:t xml:space="preserve">    </w:t>
+      </w:r>
+      <w:r>
+        <w:rPr>
+          <w:color w:val="0000FF"/>
+        </w:rPr>
+        <w:t>var</w:t>
+      </w:r>
+      <w:r>
+        <w:t xml:space="preserve"> res = </w:t>
+      </w:r>
+      <w:r>
+        <w:rPr>
+          <w:color w:val="0000FF"/>
+        </w:rPr>
+        <w:t>await</w:t>
+      </w:r>
+      <w:r>
+        <w:t xml:space="preserve"> _elasticClient.SearchAsync&lt;T&gt;(s =&gt; s</w:t>
+      </w:r>
+    </w:p>
+    <w:p>
+      <w:pPr>
+        <w:pStyle w:val="Kod"/>
+      </w:pPr>
+      <w:r>
+        <w:t xml:space="preserve">        .Index(</w:t>
+      </w:r>
+      <w:r>
+        <w:rPr>
+          <w:color w:val="0000FF"/>
+        </w:rPr>
+        <w:t>typeof</w:t>
+      </w:r>
+      <w:r>
+        <w:t xml:space="preserve">(T).Name.ToLower() + </w:t>
+      </w:r>
+      <w:r>
+        <w:rPr>
+          <w:color w:val="A31515"/>
+        </w:rPr>
+        <w:t>"-index"</w:t>
+      </w:r>
+      <w:r>
+        <w:t>)</w:t>
+      </w:r>
+    </w:p>
+    <w:p>
+      <w:pPr>
+        <w:pStyle w:val="Kod"/>
+      </w:pPr>
+      <w:r>
+        <w:t xml:space="preserve">        .MatchAll()</w:t>
+      </w:r>
+    </w:p>
+    <w:p>
+      <w:pPr>
+        <w:pStyle w:val="Kod"/>
+      </w:pPr>
+      <w:r>
+        <w:t xml:space="preserve">        .Size(10000));</w:t>
+      </w:r>
+    </w:p>
+    <w:p>
+      <w:pPr>
+        <w:pStyle w:val="Kod"/>
+      </w:pPr>
+      <w:r>
+        <w:t xml:space="preserve">    </w:t>
+      </w:r>
+      <w:r>
+        <w:rPr>
+          <w:color w:val="0000FF"/>
+        </w:rPr>
+        <w:t>return</w:t>
+      </w:r>
+      <w:r>
+        <w:t xml:space="preserve"> res.Documents;</w:t>
+      </w:r>
+    </w:p>
+    <w:p>
+      <w:pPr>
+        <w:pStyle w:val="Kod"/>
+      </w:pPr>
+      <w:r>
+        <w:t>}</w:t>
+      </w:r>
+    </w:p>
+    <w:p>
+      <w:pPr>
+        <w:jc w:val="center"/>
+        <w:rPr>
+          <w:i/>
+        </w:rPr>
+      </w:pPr>
+      <w:r>
+        <w:rPr>
+          <w:i/>
+        </w:rPr>
+        <w:t xml:space="preserve">Listing 14: </w:t>
+      </w:r>
+      <w:r>
+        <w:rPr>
+          <w:i/>
+        </w:rPr>
+        <w:t>GetAllDocuments</w:t>
+      </w:r>
+      <w:r>
+        <w:rPr>
+          <w:i/>
+        </w:rPr>
+        <w:t>()</w:t>
+      </w:r>
+    </w:p>
+    <w:p>
+      <w:pPr>
+        <w:pStyle w:val="Kod"/>
+      </w:pPr>
+      <w:r>
+        <w:rPr>
+          <w:color w:val="0000FF"/>
+        </w:rPr>
+        <w:t>public</w:t>
+      </w:r>
+      <w:r>
+        <w:t xml:space="preserve"> </w:t>
+      </w:r>
+      <w:r>
+        <w:rPr>
+          <w:color w:val="0000FF"/>
+        </w:rPr>
+        <w:t>async</w:t>
+      </w:r>
+      <w:r>
+        <w:t xml:space="preserve"> Task&lt;</w:t>
+      </w:r>
+      <w:r>
+        <w:rPr>
+          <w:color w:val="0000FF"/>
+        </w:rPr>
+        <w:t>string</w:t>
+      </w:r>
+      <w:r>
+        <w:t>&gt; CreateDocumentAsync(T document)</w:t>
+      </w:r>
+    </w:p>
+    <w:p>
+      <w:pPr>
+        <w:pStyle w:val="Kod"/>
+      </w:pPr>
+      <w:r>
+        <w:t>{</w:t>
+      </w:r>
+    </w:p>
+    <w:p>
+      <w:pPr>
+        <w:pStyle w:val="Kod"/>
+      </w:pPr>
+      <w:r>
+        <w:t xml:space="preserve">    </w:t>
+      </w:r>
+      <w:r>
+        <w:rPr>
+          <w:color w:val="0000FF"/>
+        </w:rPr>
+        <w:t>var</w:t>
+      </w:r>
+      <w:r>
+        <w:t xml:space="preserve"> res = </w:t>
+      </w:r>
+      <w:r>
+        <w:rPr>
+          <w:color w:val="0000FF"/>
+        </w:rPr>
+        <w:t>await</w:t>
+      </w:r>
+      <w:r>
+        <w:t xml:space="preserve"> _elasticClient.IndexAsync(document, d =&gt; </w:t>
+      </w:r>
+      <w:r>
+        <w:tab/>
+      </w:r>
+      <w:r>
+        <w:t>d.Index(</w:t>
+      </w:r>
+      <w:r>
+        <w:rPr>
+          <w:color w:val="0000FF"/>
+        </w:rPr>
+        <w:t>typeof</w:t>
+      </w:r>
+      <w:r>
+        <w:t xml:space="preserve">(T).Name.ToLower() + </w:t>
+      </w:r>
+      <w:r>
+        <w:rPr>
+          <w:color w:val="A31515"/>
+        </w:rPr>
+        <w:t>"-index"</w:t>
+      </w:r>
+      <w:r>
+        <w:t>));</w:t>
+      </w:r>
+    </w:p>
+    <w:p>
+      <w:pPr>
+        <w:pStyle w:val="Kod"/>
+      </w:pPr>
+      <w:r>
+        <w:t xml:space="preserve">    </w:t>
+      </w:r>
+      <w:r>
+        <w:rPr>
+          <w:color w:val="0000FF"/>
+        </w:rPr>
+        <w:t>return</w:t>
+      </w:r>
+      <w:r>
+        <w:t xml:space="preserve"> res.IsValid ? </w:t>
+      </w:r>
+      <w:r>
+        <w:rPr>
+          <w:color w:val="A31515"/>
+        </w:rPr>
+        <w:t>"Document created successfully"</w:t>
+      </w:r>
+      <w:r>
+        <w:t xml:space="preserve"> : </w:t>
+      </w:r>
+      <w:r>
+        <w:rPr>
+          <w:color w:val="A31515"/>
+        </w:rPr>
+        <w:t xml:space="preserve">"Failed to create </w:t>
+      </w:r>
+      <w:r>
+        <w:rPr>
+          <w:color w:val="A31515"/>
+        </w:rPr>
+        <w:tab/>
+      </w:r>
+      <w:r>
+        <w:rPr>
+          <w:color w:val="A31515"/>
+        </w:rPr>
+        <w:t>document"</w:t>
+      </w:r>
+      <w:r>
+        <w:t>;</w:t>
+      </w:r>
+    </w:p>
+    <w:p>
+      <w:pPr>
+        <w:pStyle w:val="Kod"/>
+      </w:pPr>
+      <w:r>
+        <w:t>}</w:t>
+      </w:r>
+    </w:p>
+    <w:p>
+      <w:pPr>
+        <w:jc w:val="center"/>
+        <w:rPr>
+          <w:i/>
+        </w:rPr>
+      </w:pPr>
+      <w:r>
+        <w:rPr>
+          <w:i/>
+        </w:rPr>
+        <w:t>Listing 15: CreateDocumentAsync(T document)</w:t>
+      </w:r>
+    </w:p>
+    <w:p>
+      <w:pPr>
+        <w:pStyle w:val="Kod"/>
+      </w:pPr>
+      <w:r>
+        <w:rPr>
+          <w:color w:val="0000FF"/>
+        </w:rPr>
+        <w:t>public</w:t>
+      </w:r>
+      <w:r>
+        <w:t xml:space="preserve"> </w:t>
+      </w:r>
+      <w:r>
+        <w:rPr>
+          <w:color w:val="0000FF"/>
+        </w:rPr>
+        <w:t>async</w:t>
+      </w:r>
+      <w:r>
+        <w:t xml:space="preserve"> Task&lt;</w:t>
+      </w:r>
+      <w:r>
+        <w:rPr>
+          <w:color w:val="0000FF"/>
+        </w:rPr>
+        <w:t>string</w:t>
+      </w:r>
+      <w:r>
+        <w:t>&gt; UpdateDocumentAsync(T document)</w:t>
+      </w:r>
+    </w:p>
+    <w:p>
+      <w:pPr>
+        <w:pStyle w:val="Kod"/>
+      </w:pPr>
+      <w:r>
+        <w:t>{</w:t>
+      </w:r>
+    </w:p>
+    <w:p>
+      <w:pPr>
+        <w:pStyle w:val="Kod"/>
+      </w:pPr>
+      <w:r>
+        <w:t xml:space="preserve">    </w:t>
+      </w:r>
+      <w:r>
+        <w:rPr>
+          <w:color w:val="0000FF"/>
+        </w:rPr>
+        <w:t>var</w:t>
+      </w:r>
+      <w:r>
+        <w:t xml:space="preserve"> res = </w:t>
+      </w:r>
+      <w:r>
+        <w:rPr>
+          <w:color w:val="0000FF"/>
+        </w:rPr>
+        <w:t>await</w:t>
+      </w:r>
+      <w:r>
+        <w:t xml:space="preserve"> _elasticClient.UpdateAsync(</w:t>
+      </w:r>
+      <w:r>
+        <w:rPr>
+          <w:color w:val="0000FF"/>
+        </w:rPr>
+        <w:t>new</w:t>
+      </w:r>
+      <w:r>
+        <w:t xml:space="preserve"> DocumentPath&lt;T&gt;(document), d =&gt; d</w:t>
+      </w:r>
+    </w:p>
+    <w:p>
+      <w:pPr>
+        <w:pStyle w:val="Kod"/>
+      </w:pPr>
+      <w:r>
+        <w:t xml:space="preserve">        </w:t>
+      </w:r>
+      <w:r>
+        <w:t>.Index(</w:t>
+      </w:r>
+      <w:r>
+        <w:rPr>
+          <w:color w:val="0000FF"/>
+        </w:rPr>
+        <w:t>typeof</w:t>
+      </w:r>
+      <w:r>
+        <w:t xml:space="preserve">(T).Name.ToLower() + </w:t>
+      </w:r>
+      <w:r>
+        <w:rPr>
+          <w:color w:val="A31515"/>
+        </w:rPr>
+        <w:t>"-index"</w:t>
+      </w:r>
+      <w:r>
+        <w:t>)</w:t>
+      </w:r>
+    </w:p>
+    <w:p>
+      <w:pPr>
+        <w:pStyle w:val="Kod"/>
+      </w:pPr>
+      <w:r>
+        <w:t xml:space="preserve">        </w:t>
+      </w:r>
+      <w:r>
+        <w:t>.Doc(document)</w:t>
+      </w:r>
+    </w:p>
+    <w:p>
+      <w:pPr>
+        <w:pStyle w:val="Kod"/>
+      </w:pPr>
+      <w:r>
+        <w:t xml:space="preserve">        </w:t>
+      </w:r>
+      <w:r>
+        <w:t>.RetryOnConflict(3));</w:t>
+      </w:r>
+    </w:p>
+    <w:p>
+      <w:pPr>
+        <w:pStyle w:val="Kod"/>
+      </w:pPr>
+    </w:p>
+    <w:p>
+      <w:pPr>
+        <w:pStyle w:val="Kod"/>
+      </w:pPr>
+      <w:r>
+        <w:t xml:space="preserve">    </w:t>
+      </w:r>
+      <w:r>
+        <w:rPr>
+          <w:color w:val="0000FF"/>
+        </w:rPr>
+        <w:t>return</w:t>
+      </w:r>
+      <w:r>
+        <w:t xml:space="preserve"> res.IsValid ? </w:t>
+      </w:r>
+      <w:r>
+        <w:rPr>
+          <w:color w:val="A31515"/>
+        </w:rPr>
+        <w:t>"Document updated successfully"</w:t>
+      </w:r>
+      <w:r>
+        <w:t xml:space="preserve"> : </w:t>
+      </w:r>
+      <w:r>
+        <w:rPr>
+          <w:color w:val="A31515"/>
+        </w:rPr>
+        <w:t xml:space="preserve">"Failed to update </w:t>
+      </w:r>
+      <w:r>
+        <w:rPr>
+          <w:color w:val="A31515"/>
+        </w:rPr>
+        <w:tab/>
+      </w:r>
+      <w:r>
+        <w:rPr>
+          <w:color w:val="A31515"/>
+        </w:rPr>
+        <w:t>document"</w:t>
+      </w:r>
+      <w:r>
+        <w:t>;</w:t>
+      </w:r>
+    </w:p>
+    <w:p>
+      <w:pPr>
+        <w:pStyle w:val="Kod"/>
+      </w:pPr>
+      <w:r>
+        <w:t>}</w:t>
+      </w:r>
+    </w:p>
+    <w:p>
+      <w:pPr>
+        <w:jc w:val="center"/>
+        <w:rPr>
+          <w:i/>
+        </w:rPr>
+      </w:pPr>
+      <w:r>
+        <w:rPr>
+          <w:i/>
+        </w:rPr>
+        <w:t>Listing 16: UpdateDocumentAsync(T document)</w:t>
+      </w:r>
+    </w:p>
+    <w:p>
+      <w:pPr>
+        <w:pStyle w:val="Kod"/>
+      </w:pPr>
+      <w:r>
+        <w:rPr>
+          <w:color w:val="0000FF"/>
+        </w:rPr>
+        <w:t>public</w:t>
+      </w:r>
+      <w:r>
+        <w:t xml:space="preserve"> </w:t>
+      </w:r>
+      <w:r>
+        <w:rPr>
+          <w:color w:val="0000FF"/>
+        </w:rPr>
+        <w:t>async</w:t>
+      </w:r>
+      <w:r>
+        <w:t xml:space="preserve"> Task&lt;</w:t>
+      </w:r>
+      <w:r>
+        <w:rPr>
+          <w:color w:val="0000FF"/>
+        </w:rPr>
+        <w:t>string</w:t>
+      </w:r>
+      <w:r>
+        <w:t>&gt; DeleteDocumentAsync(</w:t>
+      </w:r>
+      <w:r>
+        <w:rPr>
+          <w:color w:val="0000FF"/>
+        </w:rPr>
+        <w:t>int</w:t>
+      </w:r>
+      <w:r>
+        <w:t xml:space="preserve"> id)</w:t>
+      </w:r>
+    </w:p>
+    <w:p>
+      <w:pPr>
+        <w:pStyle w:val="Kod"/>
+      </w:pPr>
+      <w:r>
+        <w:t>{</w:t>
+      </w:r>
+    </w:p>
+    <w:p>
+      <w:pPr>
+        <w:pStyle w:val="Kod"/>
+      </w:pPr>
+      <w:r>
+        <w:t xml:space="preserve">    </w:t>
+      </w:r>
+      <w:r>
+        <w:rPr>
+          <w:color w:val="0000FF"/>
+        </w:rPr>
+        <w:t>var</w:t>
+      </w:r>
+      <w:r>
+        <w:t xml:space="preserve"> res = </w:t>
+      </w:r>
+      <w:r>
+        <w:rPr>
+          <w:color w:val="0000FF"/>
+        </w:rPr>
+        <w:t>await</w:t>
+      </w:r>
+      <w:r>
+        <w:t xml:space="preserve"> _elasticClient.DeleteAsync&lt;T&gt;(id, d =&gt; </w:t>
+      </w:r>
+      <w:r>
+        <w:tab/>
+      </w:r>
+      <w:r>
+        <w:t>d.Index(</w:t>
+      </w:r>
+      <w:r>
+        <w:rPr>
+          <w:color w:val="0000FF"/>
+        </w:rPr>
+        <w:t>typeof</w:t>
+      </w:r>
+      <w:r>
+        <w:t xml:space="preserve">(T).Name.ToLower() + </w:t>
+      </w:r>
+      <w:r>
+        <w:rPr>
+          <w:color w:val="A31515"/>
+        </w:rPr>
+        <w:t>"-index"</w:t>
+      </w:r>
+      <w:r>
+        <w:t>));</w:t>
+      </w:r>
+    </w:p>
+    <w:p>
+      <w:pPr>
+        <w:pStyle w:val="Kod"/>
+      </w:pPr>
+      <w:r>
+        <w:t xml:space="preserve">    </w:t>
+      </w:r>
+      <w:r>
+        <w:rPr>
+          <w:color w:val="0000FF"/>
+        </w:rPr>
+        <w:t>return</w:t>
+      </w:r>
+      <w:r>
+        <w:t xml:space="preserve"> res.IsValid ? </w:t>
+      </w:r>
+      <w:r>
+        <w:rPr>
+          <w:color w:val="A31515"/>
+        </w:rPr>
+        <w:t>"Document deleted successfully"</w:t>
+      </w:r>
+      <w:r>
+        <w:t xml:space="preserve"> : </w:t>
+      </w:r>
+      <w:r>
+        <w:rPr>
+          <w:color w:val="A31515"/>
+        </w:rPr>
+        <w:t xml:space="preserve">"Failed to delete </w:t>
+      </w:r>
+      <w:r>
+        <w:rPr>
+          <w:color w:val="A31515"/>
+        </w:rPr>
+        <w:tab/>
+      </w:r>
+      <w:r>
+        <w:rPr>
+          <w:color w:val="A31515"/>
+        </w:rPr>
+        <w:t>document"</w:t>
+      </w:r>
+      <w:r>
+        <w:t>;</w:t>
+      </w:r>
+    </w:p>
+    <w:p>
+      <w:pPr>
+        <w:pStyle w:val="Kod"/>
+      </w:pPr>
+      <w:r>
+        <w:t>}</w:t>
+      </w:r>
+    </w:p>
+    <w:p>
+      <w:pPr>
+        <w:jc w:val="center"/>
+        <w:rPr>
+          <w:i/>
+        </w:rPr>
+      </w:pPr>
+      <w:r>
+        <w:rPr>
+          <w:i/>
+        </w:rPr>
+        <w:t>Listing 17: DeleteDocumentAsync(int id)</w:t>
+      </w:r>
+    </w:p>
+    <w:p>
+      <w:pPr>
+        <w:pStyle w:val="Heading3"/>
+        <w:rPr>
+          <w:lang w:val="sr-Latn-RS"/>
+        </w:rPr>
+      </w:pPr>
+      <w:r>
+        <w:rPr>
+          <w:lang w:val="sr-Latn-RS"/>
+        </w:rPr>
+        <w:lastRenderedPageBreak/>
+        <w:t>Implementacija pretrage</w:t>
+      </w:r>
+    </w:p>
+    <w:p>
+      <w:pPr>
+        <w:rPr>
+          <w:lang w:val="sr-Latn-RS"/>
+        </w:rPr>
+      </w:pPr>
+    </w:p>
+    <w:p>
+      <w:pPr>
+        <w:jc w:val="both"/>
+      </w:pPr>
+      <w:r>
+        <w:rPr>
+          <w:lang w:val="sr-Latn-RS"/>
+        </w:rPr>
+        <w:t xml:space="preserve">U okviru </w:t>
+      </w:r>
+      <w:r>
+        <w:rPr>
+          <w:i/>
+          <w:lang w:val="sr-Latn-RS"/>
+        </w:rPr>
+        <w:t>QuestionService</w:t>
+      </w:r>
+      <w:r>
+        <w:rPr>
+          <w:lang w:val="sr-Latn-RS"/>
+        </w:rPr>
+        <w:t xml:space="preserve"> klase se pored opisanih nalazi </w:t>
+      </w:r>
+      <w:r>
+        <w:rPr>
+          <w:lang w:val="sr-Latn-RS"/>
+        </w:rPr>
+        <w:t>i metoda</w:t>
+      </w:r>
+      <w:r>
+        <w:rPr>
+          <w:lang w:val="sr-Latn-RS"/>
+        </w:rPr>
+        <w:t xml:space="preserve"> prikazana na listingu 18,</w:t>
+      </w:r>
+      <w:r>
+        <w:rPr>
+          <w:lang w:val="sr-Latn-RS"/>
+        </w:rPr>
+        <w:t xml:space="preserve"> koja se koristi za pretragu.</w:t>
+      </w:r>
+      <w:r>
+        <w:rPr>
+          <w:lang w:val="sr-Latn-RS"/>
+        </w:rPr>
+        <w:t xml:space="preserve"> Kao i u prethodnim metodama, prvo se navodi </w:t>
+      </w:r>
+      <w:r>
+        <w:rPr>
+          <w:i/>
+          <w:lang w:val="sr-Latn-RS"/>
+        </w:rPr>
+        <w:t>index</w:t>
+      </w:r>
+      <w:r>
+        <w:rPr>
+          <w:lang w:val="sr-Latn-RS"/>
+        </w:rPr>
+        <w:t xml:space="preserve"> u okviru kog se vrši pretraga.</w:t>
+      </w:r>
+      <w:r>
+        <w:rPr>
+          <w:lang w:val="sr-Latn-RS"/>
+        </w:rPr>
+        <w:t xml:space="preserve"> U okviru </w:t>
+      </w:r>
+      <w:r>
+        <w:rPr>
+          <w:i/>
+          <w:lang w:val="sr-Latn-RS"/>
+        </w:rPr>
+        <w:t>.</w:t>
+      </w:r>
+      <w:r>
+        <w:rPr>
+          <w:i/>
+          <w:lang w:val="sr-Latn-RS"/>
+        </w:rPr>
+        <w:t>Query</w:t>
+      </w:r>
+      <w:r>
+        <w:rPr>
+          <w:i/>
+          <w:lang w:val="sr-Latn-RS"/>
+        </w:rPr>
+        <w:t>()</w:t>
+      </w:r>
+      <w:r>
+        <w:rPr>
+          <w:lang w:val="sr-Latn-RS"/>
+        </w:rPr>
+        <w:t xml:space="preserve"> paramet</w:t>
+      </w:r>
+      <w:r>
+        <w:rPr>
+          <w:lang w:val="sr-Latn-RS"/>
+        </w:rPr>
+        <w:t>ra se koristi</w:t>
+      </w:r>
+      <w:r>
+        <w:rPr>
+          <w:lang w:val="sr-Latn-RS"/>
+        </w:rPr>
+        <w:t xml:space="preserve"> .</w:t>
+      </w:r>
+      <w:r>
+        <w:rPr>
+          <w:i/>
+          <w:lang w:val="sr-Latn-RS"/>
+        </w:rPr>
+        <w:t>MultiMatch</w:t>
+      </w:r>
+      <w:r>
+        <w:rPr>
+          <w:i/>
+          <w:lang w:val="sr-Latn-RS"/>
+        </w:rPr>
+        <w:t>()</w:t>
+      </w:r>
+      <w:r>
+        <w:rPr>
+          <w:lang w:val="sr-Latn-RS"/>
+        </w:rPr>
+        <w:t xml:space="preserve"> parametar </w:t>
+      </w:r>
+      <w:r>
+        <w:rPr>
+          <w:lang w:val="sr-Latn-RS"/>
+        </w:rPr>
+        <w:t>koji omogućuje da se pretraga izvršava nad više polja</w:t>
+      </w:r>
+      <w:r>
+        <w:rPr>
+          <w:lang w:val="sr-Latn-RS"/>
+        </w:rPr>
+        <w:t>. Drugim rečima, studenti ključne reči za pretragu mogu navesti samo u nekom od ovih polja, a mogu i u svim. Kako bi se poboljšao kvalitet pretrage, posmatraju se sva navedena polja.</w:t>
+      </w:r>
+      <w:r>
+        <w:rPr>
+          <w:lang w:val="sr-Latn-RS"/>
+        </w:rPr>
+        <w:t xml:space="preserve"> S obzirom da su sve tekstualne vrednosti u poljima napisane malim slovima, isto to je potrebno uraditi i sa samim upitom. Greške </w:t>
+      </w:r>
+      <w:r>
+        <w:rPr>
+          <w:lang w:val="sr-Latn-RS"/>
+        </w:rPr>
+        <w:t xml:space="preserve">u upitu </w:t>
+      </w:r>
+      <w:r>
+        <w:rPr>
+          <w:lang w:val="sr-Latn-RS"/>
+        </w:rPr>
+        <w:t xml:space="preserve">nastale pri kucanju se ignorišu korišćenjem </w:t>
+      </w:r>
+      <w:r>
+        <w:rPr>
+          <w:i/>
+          <w:lang w:val="sr-Latn-RS"/>
+        </w:rPr>
+        <w:t>.Fuzziness()</w:t>
+      </w:r>
+      <w:r>
+        <w:rPr>
+          <w:lang w:val="sr-Latn-RS"/>
+        </w:rPr>
+        <w:t xml:space="preserve"> i </w:t>
+      </w:r>
+      <w:r>
+        <w:rPr>
+          <w:i/>
+          <w:lang w:val="sr-Latn-RS"/>
+        </w:rPr>
+        <w:t>FuzzyTranspositions()</w:t>
+      </w:r>
+      <w:r>
+        <w:rPr>
+          <w:lang w:val="sr-Latn-RS"/>
+        </w:rPr>
+        <w:t xml:space="preserve"> parametara.</w:t>
+      </w:r>
+      <w:r>
+        <w:rPr>
+          <w:lang w:val="sr-Latn-RS"/>
+        </w:rPr>
+        <w:t xml:space="preserve"> U </w:t>
+      </w:r>
+      <w:r>
+        <w:rPr>
+          <w:i/>
+          <w:lang w:val="sr-Latn-RS"/>
+        </w:rPr>
+        <w:t>res</w:t>
+      </w:r>
+      <w:r>
+        <w:rPr>
+          <w:lang w:val="sr-Latn-RS"/>
+        </w:rPr>
+        <w:t xml:space="preserve"> promenljivoj će se nalaziti </w:t>
+      </w:r>
+      <w:r>
+        <w:rPr>
+          <w:i/>
+          <w:lang w:val="sr-Latn-RS"/>
+        </w:rPr>
+        <w:t>ISearchResponse&lt;Question&gt;</w:t>
+      </w:r>
+      <w:r>
+        <w:rPr>
+          <w:lang w:val="sr-Latn-RS"/>
+        </w:rPr>
+        <w:t xml:space="preserve"> koji u sebi sadrži prvih 1000 dokumenata</w:t>
+      </w:r>
+      <w:r>
+        <w:rPr>
+          <w:lang w:val="sr-Latn-RS"/>
+        </w:rPr>
+        <w:t xml:space="preserve">, a uz pomoć </w:t>
+      </w:r>
+      <w:r>
+        <w:rPr>
+          <w:i/>
+          <w:lang w:val="sr-Latn-RS"/>
+        </w:rPr>
+        <w:t>res.Documents</w:t>
+      </w:r>
+      <w:r>
+        <w:rPr>
+          <w:lang w:val="sr-Latn-RS"/>
+        </w:rPr>
+        <w:t xml:space="preserve"> se vrši deserijalizacija rezultata u objekte </w:t>
+      </w:r>
+      <w:r>
+        <w:rPr>
+          <w:i/>
+          <w:lang w:val="sr-Latn-RS"/>
+        </w:rPr>
+        <w:t>Question</w:t>
+      </w:r>
+      <w:r>
+        <w:rPr>
+          <w:lang w:val="sr-Latn-RS"/>
+        </w:rPr>
+        <w:t xml:space="preserve"> klase.</w:t>
+      </w:r>
+      <w:r>
+        <w:rPr>
+          <w:lang w:val="sr-Latn-RS"/>
+        </w:rPr>
+        <w:t xml:space="preserve"> </w:t>
+      </w:r>
+    </w:p>
+    <w:p>
+      <w:pPr>
+        <w:pStyle w:val="Kod"/>
+      </w:pPr>
+      <w:r>
+        <w:rPr>
+          <w:color w:val="0000FF"/>
+        </w:rPr>
+        <w:t>public</w:t>
+      </w:r>
+      <w:r>
+        <w:t xml:space="preserve"> </w:t>
+      </w:r>
+      <w:r>
+        <w:rPr>
+          <w:color w:val="0000FF"/>
+        </w:rPr>
+        <w:t>async</w:t>
+      </w:r>
+      <w:r>
+        <w:t xml:space="preserve"> Task&lt;IEnumerable&lt;Question&gt;&gt; SearchAsync(</w:t>
+      </w:r>
+      <w:r>
+        <w:rPr>
+          <w:color w:val="0000FF"/>
+        </w:rPr>
+        <w:t>string</w:t>
+      </w:r>
+      <w:r>
+        <w:t xml:space="preserve"> query)</w:t>
+      </w:r>
+    </w:p>
+    <w:p>
+      <w:pPr>
+        <w:pStyle w:val="Kod"/>
+      </w:pPr>
+      <w:r>
+        <w:t>{</w:t>
+      </w:r>
+    </w:p>
+    <w:p>
+      <w:pPr>
+        <w:pStyle w:val="Kod"/>
+      </w:pPr>
+      <w:r>
+        <w:t xml:space="preserve">    </w:t>
+      </w:r>
+      <w:r>
+        <w:rPr>
+          <w:color w:val="0000FF"/>
+        </w:rPr>
+        <w:t>var</w:t>
+      </w:r>
+      <w:r>
+        <w:t xml:space="preserve"> res = </w:t>
+      </w:r>
+      <w:r>
+        <w:rPr>
+          <w:color w:val="0000FF"/>
+        </w:rPr>
+        <w:t>await</w:t>
+      </w:r>
+      <w:r>
+        <w:t xml:space="preserve"> _elasticClient.SearchAsync&lt;Question&gt;(s =&gt; s</w:t>
+      </w:r>
+    </w:p>
+    <w:p>
+      <w:pPr>
+        <w:pStyle w:val="Kod"/>
+      </w:pPr>
+      <w:r>
+        <w:t xml:space="preserve">        </w:t>
+      </w:r>
+      <w:r>
+        <w:t>.Index(</w:t>
+      </w:r>
+      <w:r>
+        <w:rPr>
+          <w:color w:val="A31515"/>
+        </w:rPr>
+        <w:t>"question-index"</w:t>
+      </w:r>
+      <w:r>
+        <w:t>)</w:t>
+      </w:r>
+    </w:p>
+    <w:p>
+      <w:pPr>
+        <w:pStyle w:val="Kod"/>
+      </w:pPr>
+      <w:r>
+        <w:t xml:space="preserve">        .Query(q =&gt; q</w:t>
+      </w:r>
+    </w:p>
+    <w:p>
+      <w:pPr>
+        <w:pStyle w:val="Kod"/>
+      </w:pPr>
+      <w:r>
+        <w:t xml:space="preserve">            </w:t>
+      </w:r>
+      <w:r>
+        <w:t>.MultiMatch(m =&gt; m</w:t>
+      </w:r>
+    </w:p>
+    <w:p>
+      <w:pPr>
+        <w:pStyle w:val="Kod"/>
+      </w:pPr>
+      <w:r>
+        <w:t xml:space="preserve">                </w:t>
+      </w:r>
+      <w:r>
+        <w:t>.Query(query.ToLower())</w:t>
+      </w:r>
+    </w:p>
+    <w:p>
+      <w:pPr>
+        <w:pStyle w:val="Kod"/>
+      </w:pPr>
+      <w:r>
+        <w:t xml:space="preserve">                </w:t>
+      </w:r>
+      <w:r>
+        <w:t>.Fuzziness(Fuzziness.Auto)</w:t>
+      </w:r>
+    </w:p>
+    <w:p>
+      <w:pPr>
+        <w:pStyle w:val="Kod"/>
+      </w:pPr>
+      <w:r>
+        <w:t xml:space="preserve">                </w:t>
+      </w:r>
+      <w:r>
+        <w:t>.FuzzyTranspositions(</w:t>
+      </w:r>
+      <w:r>
+        <w:rPr>
+          <w:color w:val="0000FF"/>
+        </w:rPr>
+        <w:t>true</w:t>
+      </w:r>
+      <w:r>
+        <w:t>)</w:t>
+      </w:r>
+    </w:p>
+    <w:p>
+      <w:pPr>
+        <w:pStyle w:val="Kod"/>
+      </w:pPr>
+      <w:r>
+        <w:t xml:space="preserve">                </w:t>
+      </w:r>
+      <w:r>
+        <w:t>.Fields(f =&gt; f</w:t>
+      </w:r>
+    </w:p>
+    <w:p>
+      <w:pPr>
+        <w:pStyle w:val="Kod"/>
+      </w:pPr>
+      <w:r>
+        <w:t xml:space="preserve">                    </w:t>
+      </w:r>
+      <w:r>
+        <w:t>.Field(ff =&gt; ff.Title)</w:t>
+      </w:r>
+    </w:p>
+    <w:p>
+      <w:pPr>
+        <w:pStyle w:val="Kod"/>
+      </w:pPr>
+      <w:r>
+        <w:t xml:space="preserve">                    </w:t>
+      </w:r>
+      <w:r>
+        <w:t>.Field(ff =&gt; ff.Description)</w:t>
+      </w:r>
+    </w:p>
+    <w:p>
+      <w:pPr>
+        <w:pStyle w:val="Kod"/>
+      </w:pPr>
+      <w:r>
+        <w:t xml:space="preserve">                    </w:t>
+      </w:r>
+      <w:r>
+        <w:t>.Field(ff =&gt; ff.Tags)</w:t>
+      </w:r>
+    </w:p>
+    <w:p>
+      <w:pPr>
+        <w:pStyle w:val="Kod"/>
+      </w:pPr>
+      <w:r>
+        <w:t xml:space="preserve">                </w:t>
+      </w:r>
+      <w:r>
+        <w:t>)</w:t>
+      </w:r>
+    </w:p>
+    <w:p>
+      <w:pPr>
+        <w:pStyle w:val="Kod"/>
+      </w:pPr>
+      <w:r>
+        <w:t xml:space="preserve">            </w:t>
+      </w:r>
+      <w:r>
+        <w:t>)</w:t>
+      </w:r>
+    </w:p>
+    <w:p>
+      <w:pPr>
+        <w:pStyle w:val="Kod"/>
+      </w:pPr>
+      <w:r>
+        <w:t xml:space="preserve">        </w:t>
+      </w:r>
+      <w:r>
+        <w:t>)</w:t>
+      </w:r>
+    </w:p>
+    <w:p>
+      <w:pPr>
+        <w:pStyle w:val="Kod"/>
+      </w:pPr>
+      <w:r>
+        <w:t xml:space="preserve">        </w:t>
+      </w:r>
+      <w:r>
+        <w:t>.Size(1000));</w:t>
+      </w:r>
+    </w:p>
+    <w:p>
+      <w:pPr>
+        <w:pStyle w:val="Kod"/>
+      </w:pPr>
+      <w:r>
+        <w:t xml:space="preserve">    </w:t>
+      </w:r>
+      <w:r>
+        <w:rPr>
+          <w:color w:val="0000FF"/>
+        </w:rPr>
+        <w:t>return</w:t>
+      </w:r>
+      <w:r>
+        <w:t xml:space="preserve"> res.Documents;</w:t>
+      </w:r>
+    </w:p>
+    <w:p>
+      <w:pPr>
+        <w:pStyle w:val="Kod"/>
+      </w:pPr>
+      <w:r>
+        <w:t>}</w:t>
+      </w:r>
+    </w:p>
+    <w:p>
+      <w:pPr>
+        <w:jc w:val="center"/>
+        <w:rPr>
+          <w:i/>
+        </w:rPr>
+      </w:pPr>
+      <w:r>
+        <w:rPr>
+          <w:i/>
+        </w:rPr>
+        <w:t>Listing 18: SearchAsync(string query)</w:t>
+      </w:r>
+    </w:p>
+    <w:p>
+      <w:pPr>
+        <w:jc w:val="both"/>
+      </w:pPr>
+      <w:r>
+        <w:t xml:space="preserve">Ukoliko </w:t>
+      </w:r>
+      <w:r>
+        <w:rPr>
+          <w:i/>
+        </w:rPr>
+        <w:t>endpoint URL</w:t>
+      </w:r>
+      <w:r>
+        <w:t xml:space="preserve"> koji se koristi za pretragu izgleda ovako: </w:t>
+      </w:r>
+      <w:r>
+        <w:rPr>
+          <w:rFonts w:cstheme="minorHAnsi"/>
+          <w:i/>
+          <w:color w:val="000000"/>
+          <w:szCs w:val="19"/>
+        </w:rPr>
+        <w:t>[HttpGet(</w:t>
+      </w:r>
+      <w:r>
+        <w:rPr>
+          <w:rFonts w:cstheme="minorHAnsi"/>
+          <w:i/>
+          <w:color w:val="A31515"/>
+          <w:szCs w:val="19"/>
+        </w:rPr>
+        <w:t>"search/{query}"</w:t>
+      </w:r>
+      <w:r>
+        <w:rPr>
+          <w:rFonts w:cstheme="minorHAnsi"/>
+          <w:i/>
+          <w:color w:val="000000"/>
+          <w:szCs w:val="19"/>
+        </w:rPr>
+        <w:t>)]</w:t>
+      </w:r>
+      <w:r>
+        <w:t xml:space="preserve">, potrebno je voditi računa i o </w:t>
+      </w:r>
+      <w:r>
+        <w:rPr>
+          <w:i/>
+        </w:rPr>
+        <w:t>endpoint</w:t>
+      </w:r>
+      <w:r>
+        <w:t xml:space="preserve"> pozivu na </w:t>
+      </w:r>
+      <w:r>
+        <w:rPr>
+          <w:i/>
+        </w:rPr>
+        <w:t>frontend</w:t>
+      </w:r>
+      <w:r>
+        <w:t xml:space="preserve"> delu. Na primer, korisnik želi da pretraži sva pitanja vezana za </w:t>
+      </w:r>
+      <w:r>
+        <w:rPr>
+          <w:i/>
+        </w:rPr>
+        <w:t>C#</w:t>
+      </w:r>
+      <w:r>
+        <w:t xml:space="preserve">. Kako je </w:t>
+      </w:r>
+      <w:r>
+        <w:rPr>
+          <w:i/>
+        </w:rPr>
+        <w:t>#</w:t>
+      </w:r>
+      <w:r>
+        <w:t xml:space="preserve"> specijalni URI karakter, osim </w:t>
+      </w:r>
+      <w:r>
+        <w:rPr>
+          <w:i/>
+        </w:rPr>
+        <w:t>C#</w:t>
+      </w:r>
+      <w:r>
+        <w:t xml:space="preserve"> pitanja, dobiće i pitanja vezana za </w:t>
+      </w:r>
+      <w:r>
+        <w:rPr>
+          <w:i/>
+        </w:rPr>
+        <w:t>C</w:t>
+      </w:r>
+      <w:r>
+        <w:t xml:space="preserve">. Da bi se to izbeglo, specijalne karaktere je potrebno enkodovati uz pomoć </w:t>
+      </w:r>
+      <w:r>
+        <w:rPr>
+          <w:i/>
+        </w:rPr>
+        <w:t>encodeURIComponent()</w:t>
+      </w:r>
+      <w:r>
+        <w:t xml:space="preserve"> funkcije</w:t>
       </w:r>
       <w:bookmarkStart w:id="29" w:name="_GoBack"/>
       <w:bookmarkEnd w:id="29"/>
+      <w:r>
+        <w:t xml:space="preserve"> na frontu.</w:t>
+      </w:r>
+    </w:p>
+    <w:p>
+      <w:pPr>
+        <w:rPr>
+          <w:lang w:val="sr-Latn-RS"/>
+        </w:rPr>
+      </w:pPr>
     </w:p>
     <w:p>
       <w:pPr>
@@ -27424,7 +29150,7 @@
         <w:noProof/>
         <w:lang w:val="sr-Latn-RS"/>
       </w:rPr>
-      <w:t>30</w:t>
+      <w:t>32</w:t>
     </w:r>
     <w:r>
       <w:rPr>
@@ -30603,7 +32329,6 @@
   <w:style w:type="character" w:default="1" w:styleId="DefaultParagraphFont">
     <w:name w:val="Default Paragraph Font"/>
     <w:uiPriority w:val="1"/>
-    <w:semiHidden/>
     <w:unhideWhenUsed/>
   </w:style>
   <w:style w:type="table" w:default="1" w:styleId="TableNormal">
@@ -31273,7 +32998,7 @@
 </file>
 
 <file path=customXml/itemProps1.xml><?xml version="1.0" encoding="utf-8"?>
-<ds:datastoreItem xmlns:ds="http://schemas.openxmlformats.org/officeDocument/2006/customXml" ds:itemID="{B3568584-FD4A-44A7-A6FF-F4BBCFC45063}">
+<ds:datastoreItem xmlns:ds="http://schemas.openxmlformats.org/officeDocument/2006/customXml" ds:itemID="{B4AE6CA2-57C9-4446-907A-AB78231D732A}">
   <ds:schemaRefs>
     <ds:schemaRef ds:uri="http://schemas.openxmlformats.org/officeDocument/2006/bibliography"/>
   </ds:schemaRefs>

</xml_diff>

<commit_message>
feat: primeri korisnickog interfejsa celina
</commit_message>
<xml_diff>
--- a/Nevena Gligorov diplomski v1.docx
+++ b/Nevena Gligorov diplomski v1.docx
@@ -64,7 +64,7 @@
                 <v:shape id="_x0000_i1025" type="#_x0000_t75" style="width:63.85pt;height:63.85pt" o:ole="" fillcolor="window">
                   <v:imagedata r:id="rId8" o:title=""/>
                 </v:shape>
-                <o:OLEObject Type="Embed" ProgID="CorelDraw.Graphic.7" ShapeID="_x0000_i1025" DrawAspect="Content" ObjectID="_1786978513" r:id="rId9"/>
+                <o:OLEObject Type="Embed" ProgID="CorelDraw.Graphic.7" ShapeID="_x0000_i1025" DrawAspect="Content" ObjectID="_1786986299" r:id="rId9"/>
               </w:object>
             </w:r>
           </w:p>
@@ -22926,6 +22926,17 @@
     <w:p>
       <w:pPr>
         <w:jc w:val="both"/>
+      </w:pPr>
+      <w:r>
+        <w:rPr>
+          <w:lang w:val="sr-Latn-RS"/>
+        </w:rPr>
+        <w:t>Svako pitanje i odgovor je moguće lajkovati i dislajkovati. Time se daje do znanja koliko ljudi je pitanje, ili odgovor, smatralo korisnim.</w:t>
+      </w:r>
+    </w:p>
+    <w:p>
+      <w:pPr>
+        <w:jc w:val="both"/>
         <w:rPr>
           <w:lang w:val="sr-Latn-RS"/>
         </w:rPr>
@@ -23527,6 +23538,7 @@
         <w:rPr>
           <w:i/>
         </w:rPr>
+        <w:lastRenderedPageBreak/>
         <w:t>Listing 6: Konfiguracija Elasticsearch mehanizma</w:t>
       </w:r>
     </w:p>
@@ -23541,7 +23553,6 @@
         <w:rPr>
           <w:lang w:val="sr-Latn-RS"/>
         </w:rPr>
-        <w:lastRenderedPageBreak/>
         <w:t xml:space="preserve">Aplikacija sadrži tri glavne klase: </w:t>
       </w:r>
       <w:r>
@@ -23920,7 +23931,7 @@
         <w:t>tokenizer</w:t>
       </w:r>
       <w:r>
-        <w:t xml:space="preserve"> namenjen za srpski jezik pisan latinicom.</w:t>
+        <w:t>.</w:t>
       </w:r>
     </w:p>
     <w:p>
@@ -24997,6 +25008,54 @@
     </w:p>
     <w:p>
       <w:pPr>
+        <w:jc w:val="both"/>
+        <w:rPr>
+          <w:lang w:val="sr-Latn-RS"/>
+        </w:rPr>
+      </w:pPr>
+      <w:r>
+        <w:rPr>
+          <w:lang w:val="sr-Latn-RS"/>
+        </w:rPr>
+        <w:t xml:space="preserve">Prilikom pokretanja programa, </w:t>
+      </w:r>
+      <w:r>
+        <w:rPr>
+          <w:i/>
+          <w:lang w:val="sr-Latn-RS"/>
+        </w:rPr>
+        <w:t>Elasticsearch</w:t>
+      </w:r>
+      <w:r>
+        <w:rPr>
+          <w:lang w:val="sr-Latn-RS"/>
+        </w:rPr>
+        <w:t xml:space="preserve"> će prvo proveriti da li već postoje navedene </w:t>
+      </w:r>
+      <w:r>
+        <w:rPr>
+          <w:i/>
+          <w:lang w:val="sr-Latn-RS"/>
+        </w:rPr>
+        <w:t>index</w:t>
+      </w:r>
+      <w:r>
+        <w:rPr>
+          <w:lang w:val="sr-Latn-RS"/>
+        </w:rPr>
+        <w:t xml:space="preserve"> komponente. Ukoliko ne postoje, kreiraće ih.</w:t>
+      </w:r>
+    </w:p>
+    <w:p>
+      <w:pPr>
+        <w:jc w:val="both"/>
+        <w:rPr>
+          <w:lang w:val="sr-Latn-RS"/>
+        </w:rPr>
+      </w:pPr>
+    </w:p>
+    <w:p>
+      <w:pPr>
         <w:pStyle w:val="Heading3"/>
         <w:rPr>
           <w:lang w:val="sr-Latn-RS"/>
@@ -25006,6 +25065,7 @@
         <w:rPr>
           <w:lang w:val="sr-Latn-RS"/>
         </w:rPr>
+        <w:lastRenderedPageBreak/>
         <w:t xml:space="preserve">Implementacija </w:t>
       </w:r>
       <w:r>
@@ -25101,7 +25161,6 @@
         <w:rPr>
           <w:lang w:val="sr-Latn-RS"/>
         </w:rPr>
-        <w:lastRenderedPageBreak/>
         <w:t xml:space="preserve">Najpre je potrebno instancirati objekat klase </w:t>
       </w:r>
       <w:r>
@@ -25906,12 +25965,18 @@
     </w:p>
     <w:p>
       <w:pPr>
+        <w:jc w:val="both"/>
+      </w:pPr>
+    </w:p>
+    <w:p>
+      <w:pPr>
         <w:pStyle w:val="Kod"/>
       </w:pPr>
       <w:r>
         <w:rPr>
           <w:color w:val="0000FF"/>
         </w:rPr>
+        <w:lastRenderedPageBreak/>
         <w:t>public</w:t>
       </w:r>
       <w:r>
@@ -26083,7 +26148,6 @@
         <w:rPr>
           <w:lang w:val="sr-Latn-RS"/>
         </w:rPr>
-        <w:lastRenderedPageBreak/>
         <w:t>Implementacija pretrage</w:t>
       </w:r>
     </w:p>
@@ -26727,20 +26791,601 @@
         <w:t>encodeURIComponent()</w:t>
       </w:r>
       <w:r>
-        <w:t xml:space="preserve"> funkcije</w:t>
-      </w:r>
+        <w:t xml:space="preserve"> funkcije na frontu.</w:t>
+      </w:r>
+    </w:p>
+    <w:p>
+      <w:pPr>
+        <w:jc w:val="both"/>
+      </w:pPr>
+    </w:p>
+    <w:p>
+      <w:pPr>
+        <w:jc w:val="both"/>
+      </w:pPr>
+    </w:p>
+    <w:p>
+      <w:pPr>
+        <w:pStyle w:val="Heading3"/>
+      </w:pPr>
+      <w:r>
+        <w:lastRenderedPageBreak/>
+        <w:t>Primeri korisni</w:t>
+      </w:r>
+      <w:r>
+        <w:rPr>
+          <w:lang w:val="sr-Latn-RS"/>
+        </w:rPr>
+        <w:t xml:space="preserve">čkog </w:t>
+      </w:r>
+      <w:r>
+        <w:t>interfejsa</w:t>
+      </w:r>
+    </w:p>
+    <w:p/>
+    <w:p>
+      <w:pPr>
+        <w:jc w:val="both"/>
+      </w:pPr>
+      <w:r>
+        <w:t xml:space="preserve">Na slici 16 se nalazi </w:t>
+      </w:r>
+      <w:r>
+        <w:rPr>
+          <w:i/>
+        </w:rPr>
+        <w:t>landing page</w:t>
+      </w:r>
+      <w:r>
+        <w:t xml:space="preserve"> </w:t>
+      </w:r>
+      <w:r>
+        <w:t>koji sadrži pitanja</w:t>
+      </w:r>
+      <w:r>
+        <w:t xml:space="preserve"> sortirana po datumu, tako</w:t>
+      </w:r>
+      <w:r>
+        <w:t xml:space="preserve"> da</w:t>
+      </w:r>
+      <w:r>
+        <w:t xml:space="preserve"> se najnovija</w:t>
+      </w:r>
+      <w:r>
+        <w:t xml:space="preserve"> pitanja</w:t>
+      </w:r>
+      <w:r>
+        <w:t xml:space="preserve"> uvek pojavljuju prva i tako </w:t>
+      </w:r>
+      <w:r>
+        <w:t>postaju</w:t>
+      </w:r>
+      <w:r>
+        <w:t xml:space="preserve"> više uočljiva</w:t>
+      </w:r>
+      <w:r>
+        <w:t>, što je pogotovu korisno</w:t>
+      </w:r>
+      <w:r>
+        <w:t xml:space="preserve"> kada još uvek nemaju nijedan odgovor.</w:t>
+      </w:r>
+    </w:p>
+    <w:p>
+      <w:pPr>
+        <w:keepNext/>
+        <w:jc w:val="center"/>
+      </w:pPr>
+      <w:r>
+        <w:rPr>
+          <w:noProof/>
+        </w:rPr>
+        <w:drawing>
+          <wp:inline distT="0" distB="0" distL="0" distR="0" wp14:anchorId="0F7F1BF3" wp14:editId="650C5269">
+            <wp:extent cx="5943600" cy="2853690"/>
+            <wp:effectExtent l="0" t="0" r="0" b="3810"/>
+            <wp:docPr id="17" name="Picture 17"/>
+            <wp:cNvGraphicFramePr>
+              <a:graphicFrameLocks xmlns:a="http://schemas.openxmlformats.org/drawingml/2006/main" noChangeAspect="1"/>
+            </wp:cNvGraphicFramePr>
+            <a:graphic xmlns:a="http://schemas.openxmlformats.org/drawingml/2006/main">
+              <a:graphicData uri="http://schemas.openxmlformats.org/drawingml/2006/picture">
+                <pic:pic xmlns:pic="http://schemas.openxmlformats.org/drawingml/2006/picture">
+                  <pic:nvPicPr>
+                    <pic:cNvPr id="1" name=""/>
+                    <pic:cNvPicPr/>
+                  </pic:nvPicPr>
+                  <pic:blipFill>
+                    <a:blip r:embed="rId27"/>
+                    <a:stretch>
+                      <a:fillRect/>
+                    </a:stretch>
+                  </pic:blipFill>
+                  <pic:spPr>
+                    <a:xfrm>
+                      <a:off x="0" y="0"/>
+                      <a:ext cx="5943600" cy="2853690"/>
+                    </a:xfrm>
+                    <a:prstGeom prst="rect">
+                      <a:avLst/>
+                    </a:prstGeom>
+                  </pic:spPr>
+                </pic:pic>
+              </a:graphicData>
+            </a:graphic>
+          </wp:inline>
+        </w:drawing>
+      </w:r>
+    </w:p>
+    <w:p>
+      <w:pPr>
+        <w:pStyle w:val="Caption"/>
+        <w:rPr>
+          <w:sz w:val="22"/>
+        </w:rPr>
+      </w:pPr>
+      <w:r>
+        <w:rPr>
+          <w:sz w:val="22"/>
+        </w:rPr>
+        <w:t>Slika 16. Landing page</w:t>
+      </w:r>
+    </w:p>
+    <w:p>
+      <w:pPr>
+        <w:jc w:val="both"/>
+      </w:pPr>
+      <w:r>
+        <w:t>Na slikama 17 i 18 se nalazi prikaz detalja pitanja i svih odgovora. Sa leve stran</w:t>
+      </w:r>
+      <w:r>
+        <w:t>e se nalaze osnovne informacije</w:t>
+      </w:r>
+      <w:r>
+        <w:t xml:space="preserve">: </w:t>
+      </w:r>
+      <w:r>
+        <w:t>ime</w:t>
+      </w:r>
+      <w:r>
+        <w:t xml:space="preserve"> i </w:t>
+      </w:r>
+      <w:r>
+        <w:rPr>
+          <w:i/>
+        </w:rPr>
+        <w:t>email</w:t>
+      </w:r>
+      <w:r>
+        <w:t xml:space="preserve"> adres</w:t>
+      </w:r>
+      <w:r>
+        <w:t>a</w:t>
+      </w:r>
+      <w:r>
+        <w:t xml:space="preserve"> </w:t>
+      </w:r>
+      <w:r>
+        <w:t>a</w:t>
+      </w:r>
+      <w:r>
+        <w:t>utora, datum postavljanja,</w:t>
+      </w:r>
+      <w:r>
+        <w:t xml:space="preserve"> broj</w:t>
+      </w:r>
+      <w:r>
+        <w:t xml:space="preserve"> komentara</w:t>
+      </w:r>
+      <w:r>
+        <w:t xml:space="preserve"> i broj</w:t>
+      </w:r>
+      <w:r>
+        <w:t xml:space="preserve"> lajkova</w:t>
+      </w:r>
+      <w:r>
+        <w:t>. Svako pitanje je moguće lajkovati ili dislajkovatai. Time se daje do znanj</w:t>
+      </w:r>
+      <w:r>
+        <w:t>a</w:t>
+      </w:r>
+      <w:r>
+        <w:t xml:space="preserve"> ostalim korisnicima koliko se pitanje smatra korisnim. Moguće je lajkovati i komentare i tako staviti do znanja ostalim korisnicima koji komentar predstavlja potencijalno najbolji odgovor na postavljeno pitanje. Komentari mogu imati potkomentare.</w:t>
+      </w:r>
+    </w:p>
+    <w:p>
+      <w:pPr>
+        <w:keepNext/>
+        <w:jc w:val="center"/>
+      </w:pPr>
+      <w:r>
+        <w:rPr>
+          <w:noProof/>
+        </w:rPr>
+        <w:drawing>
+          <wp:inline distT="0" distB="0" distL="0" distR="0" wp14:anchorId="265F912C" wp14:editId="1A0D8093">
+            <wp:extent cx="5943600" cy="2862580"/>
+            <wp:effectExtent l="0" t="0" r="0" b="0"/>
+            <wp:docPr id="19" name="Picture 19"/>
+            <wp:cNvGraphicFramePr>
+              <a:graphicFrameLocks xmlns:a="http://schemas.openxmlformats.org/drawingml/2006/main" noChangeAspect="1"/>
+            </wp:cNvGraphicFramePr>
+            <a:graphic xmlns:a="http://schemas.openxmlformats.org/drawingml/2006/main">
+              <a:graphicData uri="http://schemas.openxmlformats.org/drawingml/2006/picture">
+                <pic:pic xmlns:pic="http://schemas.openxmlformats.org/drawingml/2006/picture">
+                  <pic:nvPicPr>
+                    <pic:cNvPr id="1" name=""/>
+                    <pic:cNvPicPr/>
+                  </pic:nvPicPr>
+                  <pic:blipFill>
+                    <a:blip r:embed="rId28"/>
+                    <a:stretch>
+                      <a:fillRect/>
+                    </a:stretch>
+                  </pic:blipFill>
+                  <pic:spPr>
+                    <a:xfrm>
+                      <a:off x="0" y="0"/>
+                      <a:ext cx="5943600" cy="2862580"/>
+                    </a:xfrm>
+                    <a:prstGeom prst="rect">
+                      <a:avLst/>
+                    </a:prstGeom>
+                  </pic:spPr>
+                </pic:pic>
+              </a:graphicData>
+            </a:graphic>
+          </wp:inline>
+        </w:drawing>
+      </w:r>
+    </w:p>
+    <w:p>
+      <w:pPr>
+        <w:pStyle w:val="Caption"/>
+      </w:pPr>
+      <w:r>
+        <w:rPr>
+          <w:sz w:val="22"/>
+        </w:rPr>
+        <w:t>Slika 17. Detalji pitanja</w:t>
+      </w:r>
+    </w:p>
+    <w:p>
+      <w:pPr>
+        <w:keepNext/>
+        <w:jc w:val="center"/>
+      </w:pPr>
+      <w:r>
+        <w:rPr>
+          <w:noProof/>
+        </w:rPr>
+        <w:lastRenderedPageBreak/>
+        <w:drawing>
+          <wp:inline distT="0" distB="0" distL="0" distR="0" wp14:anchorId="69AEF3BE" wp14:editId="483C19F8">
+            <wp:extent cx="5943600" cy="2852420"/>
+            <wp:effectExtent l="0" t="0" r="0" b="5080"/>
+            <wp:docPr id="20" name="Picture 20"/>
+            <wp:cNvGraphicFramePr>
+              <a:graphicFrameLocks xmlns:a="http://schemas.openxmlformats.org/drawingml/2006/main" noChangeAspect="1"/>
+            </wp:cNvGraphicFramePr>
+            <a:graphic xmlns:a="http://schemas.openxmlformats.org/drawingml/2006/main">
+              <a:graphicData uri="http://schemas.openxmlformats.org/drawingml/2006/picture">
+                <pic:pic xmlns:pic="http://schemas.openxmlformats.org/drawingml/2006/picture">
+                  <pic:nvPicPr>
+                    <pic:cNvPr id="1" name=""/>
+                    <pic:cNvPicPr/>
+                  </pic:nvPicPr>
+                  <pic:blipFill>
+                    <a:blip r:embed="rId29"/>
+                    <a:stretch>
+                      <a:fillRect/>
+                    </a:stretch>
+                  </pic:blipFill>
+                  <pic:spPr>
+                    <a:xfrm>
+                      <a:off x="0" y="0"/>
+                      <a:ext cx="5943600" cy="2852420"/>
+                    </a:xfrm>
+                    <a:prstGeom prst="rect">
+                      <a:avLst/>
+                    </a:prstGeom>
+                  </pic:spPr>
+                </pic:pic>
+              </a:graphicData>
+            </a:graphic>
+          </wp:inline>
+        </w:drawing>
+      </w:r>
+    </w:p>
+    <w:p>
+      <w:pPr>
+        <w:pStyle w:val="Caption"/>
+        <w:rPr>
+          <w:sz w:val="22"/>
+        </w:rPr>
+      </w:pPr>
+      <w:r>
+        <w:rPr>
+          <w:sz w:val="22"/>
+        </w:rPr>
+        <w:t>Slika 18. O</w:t>
+      </w:r>
+      <w:r>
+        <w:rPr>
+          <w:sz w:val="22"/>
+        </w:rPr>
+        <w:t>dgovori na pitanje</w:t>
+      </w:r>
+    </w:p>
+    <w:p>
+      <w:pPr>
+        <w:jc w:val="both"/>
+      </w:pPr>
+      <w:r>
+        <w:t xml:space="preserve">Na slikama 19 </w:t>
+      </w:r>
+      <w:r>
+        <w:t>i 20 se nalaze primeri pretrage sa rezultatima sortiranim tako da se na vrhu nalazi najrelevantniji.</w:t>
+      </w:r>
+    </w:p>
+    <w:p>
+      <w:pPr>
+        <w:keepNext/>
+        <w:jc w:val="center"/>
+      </w:pPr>
+      <w:r>
+        <w:rPr>
+          <w:noProof/>
+        </w:rPr>
+        <w:drawing>
+          <wp:inline distT="0" distB="0" distL="0" distR="0" wp14:anchorId="5E052235" wp14:editId="26C7DDAB">
+            <wp:extent cx="5943600" cy="2858135"/>
+            <wp:effectExtent l="0" t="0" r="0" b="0"/>
+            <wp:docPr id="21" name="Picture 21"/>
+            <wp:cNvGraphicFramePr>
+              <a:graphicFrameLocks xmlns:a="http://schemas.openxmlformats.org/drawingml/2006/main" noChangeAspect="1"/>
+            </wp:cNvGraphicFramePr>
+            <a:graphic xmlns:a="http://schemas.openxmlformats.org/drawingml/2006/main">
+              <a:graphicData uri="http://schemas.openxmlformats.org/drawingml/2006/picture">
+                <pic:pic xmlns:pic="http://schemas.openxmlformats.org/drawingml/2006/picture">
+                  <pic:nvPicPr>
+                    <pic:cNvPr id="1" name=""/>
+                    <pic:cNvPicPr/>
+                  </pic:nvPicPr>
+                  <pic:blipFill>
+                    <a:blip r:embed="rId30"/>
+                    <a:stretch>
+                      <a:fillRect/>
+                    </a:stretch>
+                  </pic:blipFill>
+                  <pic:spPr>
+                    <a:xfrm>
+                      <a:off x="0" y="0"/>
+                      <a:ext cx="5943600" cy="2858135"/>
+                    </a:xfrm>
+                    <a:prstGeom prst="rect">
+                      <a:avLst/>
+                    </a:prstGeom>
+                  </pic:spPr>
+                </pic:pic>
+              </a:graphicData>
+            </a:graphic>
+          </wp:inline>
+        </w:drawing>
+      </w:r>
+    </w:p>
+    <w:p>
+      <w:pPr>
+        <w:pStyle w:val="Caption"/>
+        <w:rPr>
+          <w:sz w:val="22"/>
+        </w:rPr>
+      </w:pPr>
+      <w:r>
+        <w:rPr>
+          <w:sz w:val="22"/>
+        </w:rPr>
+        <w:t>Slika 19. Primer pretrage 1</w:t>
+      </w:r>
+    </w:p>
+    <w:p>
+      <w:pPr>
+        <w:keepNext/>
+        <w:jc w:val="center"/>
+      </w:pPr>
+      <w:r>
+        <w:rPr>
+          <w:noProof/>
+        </w:rPr>
+        <w:lastRenderedPageBreak/>
+        <w:drawing>
+          <wp:inline distT="0" distB="0" distL="0" distR="0" wp14:anchorId="1709DC0E" wp14:editId="09FE7645">
+            <wp:extent cx="5943600" cy="2850515"/>
+            <wp:effectExtent l="0" t="0" r="0" b="6985"/>
+            <wp:docPr id="22" name="Picture 22"/>
+            <wp:cNvGraphicFramePr>
+              <a:graphicFrameLocks xmlns:a="http://schemas.openxmlformats.org/drawingml/2006/main" noChangeAspect="1"/>
+            </wp:cNvGraphicFramePr>
+            <a:graphic xmlns:a="http://schemas.openxmlformats.org/drawingml/2006/main">
+              <a:graphicData uri="http://schemas.openxmlformats.org/drawingml/2006/picture">
+                <pic:pic xmlns:pic="http://schemas.openxmlformats.org/drawingml/2006/picture">
+                  <pic:nvPicPr>
+                    <pic:cNvPr id="1" name=""/>
+                    <pic:cNvPicPr/>
+                  </pic:nvPicPr>
+                  <pic:blipFill>
+                    <a:blip r:embed="rId31"/>
+                    <a:stretch>
+                      <a:fillRect/>
+                    </a:stretch>
+                  </pic:blipFill>
+                  <pic:spPr>
+                    <a:xfrm>
+                      <a:off x="0" y="0"/>
+                      <a:ext cx="5943600" cy="2850515"/>
+                    </a:xfrm>
+                    <a:prstGeom prst="rect">
+                      <a:avLst/>
+                    </a:prstGeom>
+                  </pic:spPr>
+                </pic:pic>
+              </a:graphicData>
+            </a:graphic>
+          </wp:inline>
+        </w:drawing>
+      </w:r>
+    </w:p>
+    <w:p>
+      <w:pPr>
+        <w:pStyle w:val="Caption"/>
+        <w:rPr>
+          <w:sz w:val="22"/>
+        </w:rPr>
+      </w:pPr>
+      <w:r>
+        <w:rPr>
+          <w:sz w:val="22"/>
+        </w:rPr>
+        <w:t>Slika 20. Primer pretrage 2</w:t>
+      </w:r>
+    </w:p>
+    <w:p>
+      <w:r>
+        <w:t>Na slici 21 se nalazi primer pretrage u čijem upitu postoji greška pri kucanju.</w:t>
+      </w:r>
+    </w:p>
+    <w:p>
+      <w:pPr>
+        <w:keepNext/>
+        <w:jc w:val="center"/>
+      </w:pPr>
+      <w:r>
+        <w:rPr>
+          <w:noProof/>
+        </w:rPr>
+        <w:drawing>
+          <wp:inline distT="0" distB="0" distL="0" distR="0" wp14:anchorId="7702D707" wp14:editId="34847D2D">
+            <wp:extent cx="5943600" cy="2853690"/>
+            <wp:effectExtent l="0" t="0" r="0" b="3810"/>
+            <wp:docPr id="25" name="Picture 25"/>
+            <wp:cNvGraphicFramePr>
+              <a:graphicFrameLocks xmlns:a="http://schemas.openxmlformats.org/drawingml/2006/main" noChangeAspect="1"/>
+            </wp:cNvGraphicFramePr>
+            <a:graphic xmlns:a="http://schemas.openxmlformats.org/drawingml/2006/main">
+              <a:graphicData uri="http://schemas.openxmlformats.org/drawingml/2006/picture">
+                <pic:pic xmlns:pic="http://schemas.openxmlformats.org/drawingml/2006/picture">
+                  <pic:nvPicPr>
+                    <pic:cNvPr id="1" name=""/>
+                    <pic:cNvPicPr/>
+                  </pic:nvPicPr>
+                  <pic:blipFill>
+                    <a:blip r:embed="rId32"/>
+                    <a:stretch>
+                      <a:fillRect/>
+                    </a:stretch>
+                  </pic:blipFill>
+                  <pic:spPr>
+                    <a:xfrm>
+                      <a:off x="0" y="0"/>
+                      <a:ext cx="5943600" cy="2853690"/>
+                    </a:xfrm>
+                    <a:prstGeom prst="rect">
+                      <a:avLst/>
+                    </a:prstGeom>
+                  </pic:spPr>
+                </pic:pic>
+              </a:graphicData>
+            </a:graphic>
+          </wp:inline>
+        </w:drawing>
+      </w:r>
+    </w:p>
+    <w:p>
+      <w:pPr>
+        <w:pStyle w:val="Caption"/>
+        <w:rPr>
+          <w:sz w:val="22"/>
+        </w:rPr>
+      </w:pPr>
+      <w:r>
+        <w:rPr>
+          <w:sz w:val="22"/>
+        </w:rPr>
+        <w:t>Slika 21. Primer greške pri kucanju</w:t>
+      </w:r>
+    </w:p>
+    <w:p>
+      <w:pPr>
+        <w:jc w:val="both"/>
+      </w:pPr>
+      <w:r>
+        <w:t>Na slici 22 se nalazi primer kreiranja novog pitanja. Potrebno je navesti tagove koji predstavljaju kratke opise tehnologija ili tehnika za koje je pitanje vezano. Uz pomoć njih se poboljšava rezultat pretrage.</w:t>
+      </w:r>
+    </w:p>
+    <w:p>
+      <w:pPr>
+        <w:keepNext/>
+        <w:jc w:val="center"/>
+      </w:pPr>
+      <w:r>
+        <w:rPr>
+          <w:noProof/>
+        </w:rPr>
+        <w:lastRenderedPageBreak/>
+        <w:drawing>
+          <wp:inline distT="0" distB="0" distL="0" distR="0" wp14:anchorId="3F4540B7" wp14:editId="37AFF85F">
+            <wp:extent cx="5943600" cy="2820670"/>
+            <wp:effectExtent l="0" t="0" r="0" b="0"/>
+            <wp:docPr id="24" name="Picture 24"/>
+            <wp:cNvGraphicFramePr>
+              <a:graphicFrameLocks xmlns:a="http://schemas.openxmlformats.org/drawingml/2006/main" noChangeAspect="1"/>
+            </wp:cNvGraphicFramePr>
+            <a:graphic xmlns:a="http://schemas.openxmlformats.org/drawingml/2006/main">
+              <a:graphicData uri="http://schemas.openxmlformats.org/drawingml/2006/picture">
+                <pic:pic xmlns:pic="http://schemas.openxmlformats.org/drawingml/2006/picture">
+                  <pic:nvPicPr>
+                    <pic:cNvPr id="1" name=""/>
+                    <pic:cNvPicPr/>
+                  </pic:nvPicPr>
+                  <pic:blipFill>
+                    <a:blip r:embed="rId33"/>
+                    <a:stretch>
+                      <a:fillRect/>
+                    </a:stretch>
+                  </pic:blipFill>
+                  <pic:spPr>
+                    <a:xfrm>
+                      <a:off x="0" y="0"/>
+                      <a:ext cx="5943600" cy="2820670"/>
+                    </a:xfrm>
+                    <a:prstGeom prst="rect">
+                      <a:avLst/>
+                    </a:prstGeom>
+                  </pic:spPr>
+                </pic:pic>
+              </a:graphicData>
+            </a:graphic>
+          </wp:inline>
+        </w:drawing>
+      </w:r>
+    </w:p>
+    <w:p>
+      <w:pPr>
+        <w:pStyle w:val="Caption"/>
+        <w:rPr>
+          <w:sz w:val="22"/>
+        </w:rPr>
+      </w:pPr>
+      <w:r>
+        <w:rPr>
+          <w:sz w:val="22"/>
+        </w:rPr>
+        <w:t>Slika 22. Kreiranje novog pitanja</w:t>
+      </w:r>
+    </w:p>
+    <w:p/>
+    <w:p>
       <w:bookmarkStart w:id="29" w:name="_GoBack"/>
       <w:bookmarkEnd w:id="29"/>
-      <w:r>
-        <w:t xml:space="preserve"> na frontu.</w:t>
-      </w:r>
-    </w:p>
-    <w:p>
-      <w:pPr>
-        <w:rPr>
-          <w:lang w:val="sr-Latn-RS"/>
-        </w:rPr>
-      </w:pPr>
     </w:p>
     <w:p>
       <w:pPr>
@@ -29150,7 +29795,7 @@
         <w:noProof/>
         <w:lang w:val="sr-Latn-RS"/>
       </w:rPr>
-      <w:t>32</w:t>
+      <w:t>42</w:t>
     </w:r>
     <w:r>
       <w:rPr>
@@ -32998,7 +33643,7 @@
 </file>
 
 <file path=customXml/itemProps1.xml><?xml version="1.0" encoding="utf-8"?>
-<ds:datastoreItem xmlns:ds="http://schemas.openxmlformats.org/officeDocument/2006/customXml" ds:itemID="{B4AE6CA2-57C9-4446-907A-AB78231D732A}">
+<ds:datastoreItem xmlns:ds="http://schemas.openxmlformats.org/officeDocument/2006/customXml" ds:itemID="{469C82A2-768B-451A-A61A-281038739262}">
   <ds:schemaRefs>
     <ds:schemaRef ds:uri="http://schemas.openxmlformats.org/officeDocument/2006/bibliography"/>
   </ds:schemaRefs>

</xml_diff>

<commit_message>
feat: izazovi u realizaciji i potencijalna unapredjena celine
</commit_message>
<xml_diff>
--- a/Nevena Gligorov diplomski v1.docx
+++ b/Nevena Gligorov diplomski v1.docx
@@ -64,7 +64,7 @@
                 <v:shape id="_x0000_i1025" type="#_x0000_t75" style="width:63.85pt;height:63.85pt" o:ole="" fillcolor="window">
                   <v:imagedata r:id="rId8" o:title=""/>
                 </v:shape>
-                <o:OLEObject Type="Embed" ProgID="CorelDraw.Graphic.7" ShapeID="_x0000_i1025" DrawAspect="Content" ObjectID="_1786986299" r:id="rId9"/>
+                <o:OLEObject Type="Embed" ProgID="CorelDraw.Graphic.7" ShapeID="_x0000_i1025" DrawAspect="Content" ObjectID="_1786997378" r:id="rId9"/>
               </w:object>
             </w:r>
           </w:p>
@@ -5925,7 +5925,7 @@
             </w:rPr>
             <w:fldChar w:fldCharType="separate"/>
           </w:r>
-          <w:hyperlink w:anchor="_Toc176346019" w:history="1">
+          <w:hyperlink w:anchor="_Toc176382321" w:history="1">
             <w:r>
               <w:rPr>
                 <w:rStyle w:val="Hyperlink"/>
@@ -5968,7 +5968,7 @@
                 <w:noProof/>
                 <w:webHidden/>
               </w:rPr>
-              <w:instrText xml:space="preserve"> PAGEREF _Toc176346019 \h </w:instrText>
+              <w:instrText xml:space="preserve"> PAGEREF _Toc176382321 \h </w:instrText>
             </w:r>
             <w:r>
               <w:rPr>
@@ -6011,7 +6011,7 @@
               <w:noProof/>
             </w:rPr>
           </w:pPr>
-          <w:hyperlink w:anchor="_Toc176346020" w:history="1">
+          <w:hyperlink w:anchor="_Toc176382322" w:history="1">
             <w:r>
               <w:rPr>
                 <w:rStyle w:val="Hyperlink"/>
@@ -6054,7 +6054,7 @@
                 <w:noProof/>
                 <w:webHidden/>
               </w:rPr>
-              <w:instrText xml:space="preserve"> PAGEREF _Toc176346020 \h </w:instrText>
+              <w:instrText xml:space="preserve"> PAGEREF _Toc176382322 \h </w:instrText>
             </w:r>
             <w:r>
               <w:rPr>
@@ -6097,7 +6097,7 @@
               <w:noProof/>
             </w:rPr>
           </w:pPr>
-          <w:hyperlink w:anchor="_Toc176346021" w:history="1">
+          <w:hyperlink w:anchor="_Toc176382323" w:history="1">
             <w:r>
               <w:rPr>
                 <w:rStyle w:val="Hyperlink"/>
@@ -6140,7 +6140,7 @@
                 <w:noProof/>
                 <w:webHidden/>
               </w:rPr>
-              <w:instrText xml:space="preserve"> PAGEREF _Toc176346021 \h </w:instrText>
+              <w:instrText xml:space="preserve"> PAGEREF _Toc176382323 \h </w:instrText>
             </w:r>
             <w:r>
               <w:rPr>
@@ -6183,7 +6183,7 @@
               <w:noProof/>
             </w:rPr>
           </w:pPr>
-          <w:hyperlink w:anchor="_Toc176346022" w:history="1">
+          <w:hyperlink w:anchor="_Toc176382324" w:history="1">
             <w:r>
               <w:rPr>
                 <w:rStyle w:val="Hyperlink"/>
@@ -6226,7 +6226,7 @@
                 <w:noProof/>
                 <w:webHidden/>
               </w:rPr>
-              <w:instrText xml:space="preserve"> PAGEREF _Toc176346022 \h </w:instrText>
+              <w:instrText xml:space="preserve"> PAGEREF _Toc176382324 \h </w:instrText>
             </w:r>
             <w:r>
               <w:rPr>
@@ -6269,7 +6269,7 @@
               <w:noProof/>
             </w:rPr>
           </w:pPr>
-          <w:hyperlink w:anchor="_Toc176346023" w:history="1">
+          <w:hyperlink w:anchor="_Toc176382325" w:history="1">
             <w:r>
               <w:rPr>
                 <w:rStyle w:val="Hyperlink"/>
@@ -6312,7 +6312,7 @@
                 <w:noProof/>
                 <w:webHidden/>
               </w:rPr>
-              <w:instrText xml:space="preserve"> PAGEREF _Toc176346023 \h </w:instrText>
+              <w:instrText xml:space="preserve"> PAGEREF _Toc176382325 \h </w:instrText>
             </w:r>
             <w:r>
               <w:rPr>
@@ -6354,7 +6354,7 @@
               <w:noProof/>
             </w:rPr>
           </w:pPr>
-          <w:hyperlink w:anchor="_Toc176346024" w:history="1">
+          <w:hyperlink w:anchor="_Toc176382326" w:history="1">
             <w:r>
               <w:rPr>
                 <w:rStyle w:val="Hyperlink"/>
@@ -6400,7 +6400,7 @@
                 <w:noProof/>
                 <w:webHidden/>
               </w:rPr>
-              <w:instrText xml:space="preserve"> PAGEREF _Toc176346024 \h </w:instrText>
+              <w:instrText xml:space="preserve"> PAGEREF _Toc176382326 \h </w:instrText>
             </w:r>
             <w:r>
               <w:rPr>
@@ -6442,7 +6442,7 @@
               <w:noProof/>
             </w:rPr>
           </w:pPr>
-          <w:hyperlink w:anchor="_Toc176346025" w:history="1">
+          <w:hyperlink w:anchor="_Toc176382327" w:history="1">
             <w:r>
               <w:rPr>
                 <w:rStyle w:val="Hyperlink"/>
@@ -6471,7 +6471,7 @@
                 <w:noProof/>
                 <w:webHidden/>
               </w:rPr>
-              <w:instrText xml:space="preserve"> PAGEREF _Toc176346025 \h </w:instrText>
+              <w:instrText xml:space="preserve"> PAGEREF _Toc176382327 \h </w:instrText>
             </w:r>
             <w:r>
               <w:rPr>
@@ -6513,7 +6513,7 @@
               <w:noProof/>
             </w:rPr>
           </w:pPr>
-          <w:hyperlink w:anchor="_Toc176346026" w:history="1">
+          <w:hyperlink w:anchor="_Toc176382328" w:history="1">
             <w:r>
               <w:rPr>
                 <w:rStyle w:val="Hyperlink"/>
@@ -6542,7 +6542,7 @@
                 <w:noProof/>
                 <w:webHidden/>
               </w:rPr>
-              <w:instrText xml:space="preserve"> PAGEREF _Toc176346026 \h </w:instrText>
+              <w:instrText xml:space="preserve"> PAGEREF _Toc176382328 \h </w:instrText>
             </w:r>
             <w:r>
               <w:rPr>
@@ -6584,7 +6584,7 @@
               <w:noProof/>
             </w:rPr>
           </w:pPr>
-          <w:hyperlink w:anchor="_Toc176346027" w:history="1">
+          <w:hyperlink w:anchor="_Toc176382329" w:history="1">
             <w:r>
               <w:rPr>
                 <w:rStyle w:val="Hyperlink"/>
@@ -6612,7 +6612,7 @@
                 <w:noProof/>
                 <w:webHidden/>
               </w:rPr>
-              <w:instrText xml:space="preserve"> PAGEREF _Toc176346027 \h </w:instrText>
+              <w:instrText xml:space="preserve"> PAGEREF _Toc176382329 \h </w:instrText>
             </w:r>
             <w:r>
               <w:rPr>
@@ -6655,7 +6655,7 @@
               <w:noProof/>
             </w:rPr>
           </w:pPr>
-          <w:hyperlink w:anchor="_Toc176346028" w:history="1">
+          <w:hyperlink w:anchor="_Toc176382330" w:history="1">
             <w:r>
               <w:rPr>
                 <w:rStyle w:val="Hyperlink"/>
@@ -6707,7 +6707,7 @@
                 <w:noProof/>
                 <w:webHidden/>
               </w:rPr>
-              <w:instrText xml:space="preserve"> PAGEREF _Toc176346028 \h </w:instrText>
+              <w:instrText xml:space="preserve"> PAGEREF _Toc176382330 \h </w:instrText>
             </w:r>
             <w:r>
               <w:rPr>
@@ -6750,7 +6750,7 @@
               <w:noProof/>
             </w:rPr>
           </w:pPr>
-          <w:hyperlink w:anchor="_Toc176346029" w:history="1">
+          <w:hyperlink w:anchor="_Toc176382331" w:history="1">
             <w:r>
               <w:rPr>
                 <w:rStyle w:val="Hyperlink"/>
@@ -6810,7 +6810,7 @@
                 <w:noProof/>
                 <w:webHidden/>
               </w:rPr>
-              <w:instrText xml:space="preserve"> PAGEREF _Toc176346029 \h </w:instrText>
+              <w:instrText xml:space="preserve"> PAGEREF _Toc176382331 \h </w:instrText>
             </w:r>
             <w:r>
               <w:rPr>
@@ -6853,7 +6853,7 @@
               <w:noProof/>
             </w:rPr>
           </w:pPr>
-          <w:hyperlink w:anchor="_Toc176346030" w:history="1">
+          <w:hyperlink w:anchor="_Toc176382332" w:history="1">
             <w:r>
               <w:rPr>
                 <w:rStyle w:val="Hyperlink"/>
@@ -6913,7 +6913,7 @@
                 <w:noProof/>
                 <w:webHidden/>
               </w:rPr>
-              <w:instrText xml:space="preserve"> PAGEREF _Toc176346030 \h </w:instrText>
+              <w:instrText xml:space="preserve"> PAGEREF _Toc176382332 \h </w:instrText>
             </w:r>
             <w:r>
               <w:rPr>
@@ -6955,7 +6955,7 @@
               <w:noProof/>
             </w:rPr>
           </w:pPr>
-          <w:hyperlink w:anchor="_Toc176346031" w:history="1">
+          <w:hyperlink w:anchor="_Toc176382333" w:history="1">
             <w:r>
               <w:rPr>
                 <w:rStyle w:val="Hyperlink"/>
@@ -6984,7 +6984,7 @@
                 <w:noProof/>
                 <w:webHidden/>
               </w:rPr>
-              <w:instrText xml:space="preserve"> PAGEREF _Toc176346031 \h </w:instrText>
+              <w:instrText xml:space="preserve"> PAGEREF _Toc176382333 \h </w:instrText>
             </w:r>
             <w:r>
               <w:rPr>
@@ -7026,7 +7026,7 @@
               <w:noProof/>
             </w:rPr>
           </w:pPr>
-          <w:hyperlink w:anchor="_Toc176346032" w:history="1">
+          <w:hyperlink w:anchor="_Toc176382334" w:history="1">
             <w:r>
               <w:rPr>
                 <w:rStyle w:val="Hyperlink"/>
@@ -7054,7 +7054,7 @@
                 <w:noProof/>
                 <w:webHidden/>
               </w:rPr>
-              <w:instrText xml:space="preserve"> PAGEREF _Toc176346032 \h </w:instrText>
+              <w:instrText xml:space="preserve"> PAGEREF _Toc176382334 \h </w:instrText>
             </w:r>
             <w:r>
               <w:rPr>
@@ -7096,7 +7096,7 @@
               <w:noProof/>
             </w:rPr>
           </w:pPr>
-          <w:hyperlink w:anchor="_Toc176346033" w:history="1">
+          <w:hyperlink w:anchor="_Toc176382335" w:history="1">
             <w:r>
               <w:rPr>
                 <w:rStyle w:val="Hyperlink"/>
@@ -7125,7 +7125,7 @@
                 <w:noProof/>
                 <w:webHidden/>
               </w:rPr>
-              <w:instrText xml:space="preserve"> PAGEREF _Toc176346033 \h </w:instrText>
+              <w:instrText xml:space="preserve"> PAGEREF _Toc176382335 \h </w:instrText>
             </w:r>
             <w:r>
               <w:rPr>
@@ -7167,7 +7167,7 @@
               <w:noProof/>
             </w:rPr>
           </w:pPr>
-          <w:hyperlink w:anchor="_Toc176346034" w:history="1">
+          <w:hyperlink w:anchor="_Toc176382336" w:history="1">
             <w:r>
               <w:rPr>
                 <w:rStyle w:val="Hyperlink"/>
@@ -7210,7 +7210,7 @@
                 <w:noProof/>
                 <w:webHidden/>
               </w:rPr>
-              <w:instrText xml:space="preserve"> PAGEREF _Toc176346034 \h </w:instrText>
+              <w:instrText xml:space="preserve"> PAGEREF _Toc176382336 \h </w:instrText>
             </w:r>
             <w:r>
               <w:rPr>
@@ -7252,7 +7252,7 @@
               <w:noProof/>
             </w:rPr>
           </w:pPr>
-          <w:hyperlink w:anchor="_Toc176346035" w:history="1">
+          <w:hyperlink w:anchor="_Toc176382337" w:history="1">
             <w:r>
               <w:rPr>
                 <w:rStyle w:val="Hyperlink"/>
@@ -7295,7 +7295,7 @@
                 <w:noProof/>
                 <w:webHidden/>
               </w:rPr>
-              <w:instrText xml:space="preserve"> PAGEREF _Toc176346035 \h </w:instrText>
+              <w:instrText xml:space="preserve"> PAGEREF _Toc176382337 \h </w:instrText>
             </w:r>
             <w:r>
               <w:rPr>
@@ -7337,7 +7337,7 @@
               <w:noProof/>
             </w:rPr>
           </w:pPr>
-          <w:hyperlink w:anchor="_Toc176346036" w:history="1">
+          <w:hyperlink w:anchor="_Toc176382338" w:history="1">
             <w:r>
               <w:rPr>
                 <w:rStyle w:val="Hyperlink"/>
@@ -7365,7 +7365,7 @@
                 <w:noProof/>
                 <w:webHidden/>
               </w:rPr>
-              <w:instrText xml:space="preserve"> PAGEREF _Toc176346036 \h </w:instrText>
+              <w:instrText xml:space="preserve"> PAGEREF _Toc176382338 \h </w:instrText>
             </w:r>
             <w:r>
               <w:rPr>
@@ -7408,7 +7408,7 @@
               <w:noProof/>
             </w:rPr>
           </w:pPr>
-          <w:hyperlink w:anchor="_Toc176346037" w:history="1">
+          <w:hyperlink w:anchor="_Toc176382339" w:history="1">
             <w:r>
               <w:rPr>
                 <w:rStyle w:val="Hyperlink"/>
@@ -7468,7 +7468,7 @@
                 <w:noProof/>
                 <w:webHidden/>
               </w:rPr>
-              <w:instrText xml:space="preserve"> PAGEREF _Toc176346037 \h </w:instrText>
+              <w:instrText xml:space="preserve"> PAGEREF _Toc176382339 \h </w:instrText>
             </w:r>
             <w:r>
               <w:rPr>
@@ -7510,7 +7510,7 @@
               <w:noProof/>
             </w:rPr>
           </w:pPr>
-          <w:hyperlink w:anchor="_Toc176346038" w:history="1">
+          <w:hyperlink w:anchor="_Toc176382340" w:history="1">
             <w:r>
               <w:rPr>
                 <w:rStyle w:val="Hyperlink"/>
@@ -7538,7 +7538,7 @@
                 <w:noProof/>
                 <w:webHidden/>
               </w:rPr>
-              <w:instrText xml:space="preserve"> PAGEREF _Toc176346038 \h </w:instrText>
+              <w:instrText xml:space="preserve"> PAGEREF _Toc176382340 \h </w:instrText>
             </w:r>
             <w:r>
               <w:rPr>
@@ -7580,7 +7580,7 @@
               <w:noProof/>
             </w:rPr>
           </w:pPr>
-          <w:hyperlink w:anchor="_Toc176346039" w:history="1">
+          <w:hyperlink w:anchor="_Toc176382341" w:history="1">
             <w:r>
               <w:rPr>
                 <w:rStyle w:val="Hyperlink"/>
@@ -7608,7 +7608,7 @@
                 <w:noProof/>
                 <w:webHidden/>
               </w:rPr>
-              <w:instrText xml:space="preserve"> PAGEREF _Toc176346039 \h </w:instrText>
+              <w:instrText xml:space="preserve"> PAGEREF _Toc176382341 \h </w:instrText>
             </w:r>
             <w:r>
               <w:rPr>
@@ -7650,7 +7650,7 @@
               <w:noProof/>
             </w:rPr>
           </w:pPr>
-          <w:hyperlink w:anchor="_Toc176346040" w:history="1">
+          <w:hyperlink w:anchor="_Toc176382342" w:history="1">
             <w:r>
               <w:rPr>
                 <w:rStyle w:val="Hyperlink"/>
@@ -7679,7 +7679,7 @@
                 <w:noProof/>
                 <w:webHidden/>
               </w:rPr>
-              <w:instrText xml:space="preserve"> PAGEREF _Toc176346040 \h </w:instrText>
+              <w:instrText xml:space="preserve"> PAGEREF _Toc176382342 \h </w:instrText>
             </w:r>
             <w:r>
               <w:rPr>
@@ -7721,7 +7721,7 @@
               <w:noProof/>
             </w:rPr>
           </w:pPr>
-          <w:hyperlink w:anchor="_Toc176346041" w:history="1">
+          <w:hyperlink w:anchor="_Toc176382343" w:history="1">
             <w:r>
               <w:rPr>
                 <w:rStyle w:val="Hyperlink"/>
@@ -7749,7 +7749,7 @@
                 <w:noProof/>
                 <w:webHidden/>
               </w:rPr>
-              <w:instrText xml:space="preserve"> PAGEREF _Toc176346041 \h </w:instrText>
+              <w:instrText xml:space="preserve"> PAGEREF _Toc176382343 \h </w:instrText>
             </w:r>
             <w:r>
               <w:rPr>
@@ -7791,7 +7791,7 @@
               <w:noProof/>
             </w:rPr>
           </w:pPr>
-          <w:hyperlink w:anchor="_Toc176346042" w:history="1">
+          <w:hyperlink w:anchor="_Toc176382344" w:history="1">
             <w:r>
               <w:rPr>
                 <w:rStyle w:val="Hyperlink"/>
@@ -7819,7 +7819,7 @@
                 <w:noProof/>
                 <w:webHidden/>
               </w:rPr>
-              <w:instrText xml:space="preserve"> PAGEREF _Toc176346042 \h </w:instrText>
+              <w:instrText xml:space="preserve"> PAGEREF _Toc176382344 \h </w:instrText>
             </w:r>
             <w:r>
               <w:rPr>
@@ -7861,7 +7861,7 @@
               <w:noProof/>
             </w:rPr>
           </w:pPr>
-          <w:hyperlink w:anchor="_Toc176346043" w:history="1">
+          <w:hyperlink w:anchor="_Toc176382345" w:history="1">
             <w:r>
               <w:rPr>
                 <w:rStyle w:val="Hyperlink"/>
@@ -7889,7 +7889,7 @@
                 <w:noProof/>
                 <w:webHidden/>
               </w:rPr>
-              <w:instrText xml:space="preserve"> PAGEREF _Toc176346043 \h </w:instrText>
+              <w:instrText xml:space="preserve"> PAGEREF _Toc176382345 \h </w:instrText>
             </w:r>
             <w:r>
               <w:rPr>
@@ -7932,7 +7932,7 @@
               <w:noProof/>
             </w:rPr>
           </w:pPr>
-          <w:hyperlink w:anchor="_Toc176346044" w:history="1">
+          <w:hyperlink w:anchor="_Toc176382346" w:history="1">
             <w:r>
               <w:rPr>
                 <w:rStyle w:val="Hyperlink"/>
@@ -7977,7 +7977,7 @@
                 <w:noProof/>
                 <w:webHidden/>
               </w:rPr>
-              <w:instrText xml:space="preserve"> PAGEREF _Toc176346044 \h </w:instrText>
+              <w:instrText xml:space="preserve"> PAGEREF _Toc176382346 \h </w:instrText>
             </w:r>
             <w:r>
               <w:rPr>
@@ -8020,7 +8020,7 @@
               <w:noProof/>
             </w:rPr>
           </w:pPr>
-          <w:hyperlink w:anchor="_Toc176346045" w:history="1">
+          <w:hyperlink w:anchor="_Toc176382347" w:history="1">
             <w:r>
               <w:rPr>
                 <w:rStyle w:val="Hyperlink"/>
@@ -8063,7 +8063,7 @@
                 <w:noProof/>
                 <w:webHidden/>
               </w:rPr>
-              <w:instrText xml:space="preserve"> PAGEREF _Toc176346045 \h </w:instrText>
+              <w:instrText xml:space="preserve"> PAGEREF _Toc176382347 \h </w:instrText>
             </w:r>
             <w:r>
               <w:rPr>
@@ -8106,7 +8106,7 @@
               <w:noProof/>
             </w:rPr>
           </w:pPr>
-          <w:hyperlink w:anchor="_Toc176346046" w:history="1">
+          <w:hyperlink w:anchor="_Toc176382348" w:history="1">
             <w:r>
               <w:rPr>
                 <w:rStyle w:val="Hyperlink"/>
@@ -8149,7 +8149,7 @@
                 <w:noProof/>
                 <w:webHidden/>
               </w:rPr>
-              <w:instrText xml:space="preserve"> PAGEREF _Toc176346046 \h </w:instrText>
+              <w:instrText xml:space="preserve"> PAGEREF _Toc176382348 \h </w:instrText>
             </w:r>
             <w:r>
               <w:rPr>
@@ -8191,7 +8191,7 @@
               <w:noProof/>
             </w:rPr>
           </w:pPr>
-          <w:hyperlink w:anchor="_Toc176346047" w:history="1">
+          <w:hyperlink w:anchor="_Toc176382349" w:history="1">
             <w:r>
               <w:rPr>
                 <w:rStyle w:val="Hyperlink"/>
@@ -8253,7 +8253,7 @@
                 <w:noProof/>
                 <w:webHidden/>
               </w:rPr>
-              <w:instrText xml:space="preserve"> PAGEREF _Toc176346047 \h </w:instrText>
+              <w:instrText xml:space="preserve"> PAGEREF _Toc176382349 \h </w:instrText>
             </w:r>
             <w:r>
               <w:rPr>
@@ -8274,6 +8274,386 @@
                 <w:webHidden/>
               </w:rPr>
               <w:t>27</w:t>
+            </w:r>
+            <w:r>
+              <w:rPr>
+                <w:noProof/>
+                <w:webHidden/>
+              </w:rPr>
+              <w:fldChar w:fldCharType="end"/>
+            </w:r>
+          </w:hyperlink>
+        </w:p>
+        <w:p>
+          <w:pPr>
+            <w:pStyle w:val="TOC3"/>
+            <w:tabs>
+              <w:tab w:val="right" w:leader="dot" w:pos="9350"/>
+            </w:tabs>
+            <w:rPr>
+              <w:rFonts w:eastAsiaTheme="minorEastAsia"/>
+              <w:noProof/>
+            </w:rPr>
+          </w:pPr>
+          <w:hyperlink w:anchor="_Toc176382350" w:history="1">
+            <w:r>
+              <w:rPr>
+                <w:rStyle w:val="Hyperlink"/>
+                <w:noProof/>
+                <w:lang w:val="sr-Latn-RS"/>
+              </w:rPr>
+              <w:t xml:space="preserve">Implementacija </w:t>
+            </w:r>
+            <w:r>
+              <w:rPr>
+                <w:rStyle w:val="Hyperlink"/>
+                <w:i/>
+                <w:noProof/>
+                <w:lang w:val="sr-Latn-RS"/>
+              </w:rPr>
+              <w:t>CRUD</w:t>
+            </w:r>
+            <w:r>
+              <w:rPr>
+                <w:rStyle w:val="Hyperlink"/>
+                <w:noProof/>
+                <w:lang w:val="sr-Latn-RS"/>
+              </w:rPr>
+              <w:t xml:space="preserve"> metoda</w:t>
+            </w:r>
+            <w:r>
+              <w:rPr>
+                <w:noProof/>
+                <w:webHidden/>
+              </w:rPr>
+              <w:tab/>
+            </w:r>
+            <w:r>
+              <w:rPr>
+                <w:noProof/>
+                <w:webHidden/>
+              </w:rPr>
+              <w:fldChar w:fldCharType="begin"/>
+            </w:r>
+            <w:r>
+              <w:rPr>
+                <w:noProof/>
+                <w:webHidden/>
+              </w:rPr>
+              <w:instrText xml:space="preserve"> PAGEREF _Toc176382350 \h </w:instrText>
+            </w:r>
+            <w:r>
+              <w:rPr>
+                <w:noProof/>
+                <w:webHidden/>
+              </w:rPr>
+            </w:r>
+            <w:r>
+              <w:rPr>
+                <w:noProof/>
+                <w:webHidden/>
+              </w:rPr>
+              <w:fldChar w:fldCharType="separate"/>
+            </w:r>
+            <w:r>
+              <w:rPr>
+                <w:noProof/>
+                <w:webHidden/>
+              </w:rPr>
+              <w:t>30</w:t>
+            </w:r>
+            <w:r>
+              <w:rPr>
+                <w:noProof/>
+                <w:webHidden/>
+              </w:rPr>
+              <w:fldChar w:fldCharType="end"/>
+            </w:r>
+          </w:hyperlink>
+        </w:p>
+        <w:p>
+          <w:pPr>
+            <w:pStyle w:val="TOC3"/>
+            <w:tabs>
+              <w:tab w:val="right" w:leader="dot" w:pos="9350"/>
+            </w:tabs>
+            <w:rPr>
+              <w:rFonts w:eastAsiaTheme="minorEastAsia"/>
+              <w:noProof/>
+            </w:rPr>
+          </w:pPr>
+          <w:hyperlink w:anchor="_Toc176382351" w:history="1">
+            <w:r>
+              <w:rPr>
+                <w:rStyle w:val="Hyperlink"/>
+                <w:noProof/>
+                <w:lang w:val="sr-Latn-RS"/>
+              </w:rPr>
+              <w:t>Implementacija pretrage</w:t>
+            </w:r>
+            <w:r>
+              <w:rPr>
+                <w:noProof/>
+                <w:webHidden/>
+              </w:rPr>
+              <w:tab/>
+            </w:r>
+            <w:r>
+              <w:rPr>
+                <w:noProof/>
+                <w:webHidden/>
+              </w:rPr>
+              <w:fldChar w:fldCharType="begin"/>
+            </w:r>
+            <w:r>
+              <w:rPr>
+                <w:noProof/>
+                <w:webHidden/>
+              </w:rPr>
+              <w:instrText xml:space="preserve"> PAGEREF _Toc176382351 \h </w:instrText>
+            </w:r>
+            <w:r>
+              <w:rPr>
+                <w:noProof/>
+                <w:webHidden/>
+              </w:rPr>
+            </w:r>
+            <w:r>
+              <w:rPr>
+                <w:noProof/>
+                <w:webHidden/>
+              </w:rPr>
+              <w:fldChar w:fldCharType="separate"/>
+            </w:r>
+            <w:r>
+              <w:rPr>
+                <w:noProof/>
+                <w:webHidden/>
+              </w:rPr>
+              <w:t>31</w:t>
+            </w:r>
+            <w:r>
+              <w:rPr>
+                <w:noProof/>
+                <w:webHidden/>
+              </w:rPr>
+              <w:fldChar w:fldCharType="end"/>
+            </w:r>
+          </w:hyperlink>
+        </w:p>
+        <w:p>
+          <w:pPr>
+            <w:pStyle w:val="TOC3"/>
+            <w:tabs>
+              <w:tab w:val="right" w:leader="dot" w:pos="9350"/>
+            </w:tabs>
+            <w:rPr>
+              <w:rFonts w:eastAsiaTheme="minorEastAsia"/>
+              <w:noProof/>
+            </w:rPr>
+          </w:pPr>
+          <w:hyperlink w:anchor="_Toc176382352" w:history="1">
+            <w:r>
+              <w:rPr>
+                <w:rStyle w:val="Hyperlink"/>
+                <w:noProof/>
+              </w:rPr>
+              <w:t>Primeri korisni</w:t>
+            </w:r>
+            <w:r>
+              <w:rPr>
+                <w:rStyle w:val="Hyperlink"/>
+                <w:noProof/>
+                <w:lang w:val="sr-Latn-RS"/>
+              </w:rPr>
+              <w:t xml:space="preserve">čkog </w:t>
+            </w:r>
+            <w:r>
+              <w:rPr>
+                <w:rStyle w:val="Hyperlink"/>
+                <w:noProof/>
+              </w:rPr>
+              <w:t>interfejsa</w:t>
+            </w:r>
+            <w:r>
+              <w:rPr>
+                <w:noProof/>
+                <w:webHidden/>
+              </w:rPr>
+              <w:tab/>
+            </w:r>
+            <w:r>
+              <w:rPr>
+                <w:noProof/>
+                <w:webHidden/>
+              </w:rPr>
+              <w:fldChar w:fldCharType="begin"/>
+            </w:r>
+            <w:r>
+              <w:rPr>
+                <w:noProof/>
+                <w:webHidden/>
+              </w:rPr>
+              <w:instrText xml:space="preserve"> PAGEREF _Toc176382352 \h </w:instrText>
+            </w:r>
+            <w:r>
+              <w:rPr>
+                <w:noProof/>
+                <w:webHidden/>
+              </w:rPr>
+            </w:r>
+            <w:r>
+              <w:rPr>
+                <w:noProof/>
+                <w:webHidden/>
+              </w:rPr>
+              <w:fldChar w:fldCharType="separate"/>
+            </w:r>
+            <w:r>
+              <w:rPr>
+                <w:noProof/>
+                <w:webHidden/>
+              </w:rPr>
+              <w:t>32</w:t>
+            </w:r>
+            <w:r>
+              <w:rPr>
+                <w:noProof/>
+                <w:webHidden/>
+              </w:rPr>
+              <w:fldChar w:fldCharType="end"/>
+            </w:r>
+          </w:hyperlink>
+        </w:p>
+        <w:p>
+          <w:pPr>
+            <w:pStyle w:val="TOC3"/>
+            <w:tabs>
+              <w:tab w:val="right" w:leader="dot" w:pos="9350"/>
+            </w:tabs>
+            <w:rPr>
+              <w:rFonts w:eastAsiaTheme="minorEastAsia"/>
+              <w:noProof/>
+            </w:rPr>
+          </w:pPr>
+          <w:hyperlink w:anchor="_Toc176382353" w:history="1">
+            <w:r>
+              <w:rPr>
+                <w:rStyle w:val="Hyperlink"/>
+                <w:noProof/>
+              </w:rPr>
+              <w:t>Izazovi u realizaciji</w:t>
+            </w:r>
+            <w:r>
+              <w:rPr>
+                <w:noProof/>
+                <w:webHidden/>
+              </w:rPr>
+              <w:tab/>
+            </w:r>
+            <w:r>
+              <w:rPr>
+                <w:noProof/>
+                <w:webHidden/>
+              </w:rPr>
+              <w:fldChar w:fldCharType="begin"/>
+            </w:r>
+            <w:r>
+              <w:rPr>
+                <w:noProof/>
+                <w:webHidden/>
+              </w:rPr>
+              <w:instrText xml:space="preserve"> PAGEREF _Toc176382353 \h </w:instrText>
+            </w:r>
+            <w:r>
+              <w:rPr>
+                <w:noProof/>
+                <w:webHidden/>
+              </w:rPr>
+            </w:r>
+            <w:r>
+              <w:rPr>
+                <w:noProof/>
+                <w:webHidden/>
+              </w:rPr>
+              <w:fldChar w:fldCharType="separate"/>
+            </w:r>
+            <w:r>
+              <w:rPr>
+                <w:noProof/>
+                <w:webHidden/>
+              </w:rPr>
+              <w:t>35</w:t>
+            </w:r>
+            <w:r>
+              <w:rPr>
+                <w:noProof/>
+                <w:webHidden/>
+              </w:rPr>
+              <w:fldChar w:fldCharType="end"/>
+            </w:r>
+          </w:hyperlink>
+        </w:p>
+        <w:p>
+          <w:pPr>
+            <w:pStyle w:val="TOC3"/>
+            <w:tabs>
+              <w:tab w:val="right" w:leader="dot" w:pos="9350"/>
+            </w:tabs>
+            <w:rPr>
+              <w:rFonts w:eastAsiaTheme="minorEastAsia"/>
+              <w:noProof/>
+            </w:rPr>
+          </w:pPr>
+          <w:hyperlink w:anchor="_Toc176382354" w:history="1">
+            <w:r>
+              <w:rPr>
+                <w:rStyle w:val="Hyperlink"/>
+                <w:noProof/>
+                <w:lang w:val="sr-Latn-RS"/>
+              </w:rPr>
+              <w:t>Potencijalna unapređenja</w:t>
+            </w:r>
+            <w:r>
+              <w:rPr>
+                <w:noProof/>
+                <w:webHidden/>
+              </w:rPr>
+              <w:tab/>
+            </w:r>
+            <w:r>
+              <w:rPr>
+                <w:noProof/>
+                <w:webHidden/>
+              </w:rPr>
+              <w:fldChar w:fldCharType="begin"/>
+            </w:r>
+            <w:r>
+              <w:rPr>
+                <w:noProof/>
+                <w:webHidden/>
+              </w:rPr>
+              <w:instrText xml:space="preserve"> PAGEREF _Toc176382354 \h </w:instrText>
+            </w:r>
+            <w:r>
+              <w:rPr>
+                <w:noProof/>
+                <w:webHidden/>
+              </w:rPr>
+            </w:r>
+            <w:r>
+              <w:rPr>
+                <w:noProof/>
+                <w:webHidden/>
+              </w:rPr>
+              <w:fldChar w:fldCharType="separate"/>
+            </w:r>
+            <w:r>
+              <w:rPr>
+                <w:noProof/>
+                <w:webHidden/>
+              </w:rPr>
+              <w:t>35</w:t>
             </w:r>
             <w:r>
               <w:rPr>
@@ -8296,7 +8676,7 @@
               <w:noProof/>
             </w:rPr>
           </w:pPr>
-          <w:hyperlink w:anchor="_Toc176346048" w:history="1">
+          <w:hyperlink w:anchor="_Toc176382355" w:history="1">
             <w:r>
               <w:rPr>
                 <w:rStyle w:val="Hyperlink"/>
@@ -8339,7 +8719,7 @@
                 <w:noProof/>
                 <w:webHidden/>
               </w:rPr>
-              <w:instrText xml:space="preserve"> PAGEREF _Toc176346048 \h </w:instrText>
+              <w:instrText xml:space="preserve"> PAGEREF _Toc176382355 \h </w:instrText>
             </w:r>
             <w:r>
               <w:rPr>
@@ -8359,7 +8739,7 @@
                 <w:noProof/>
                 <w:webHidden/>
               </w:rPr>
-              <w:t>30</w:t>
+              <w:t>36</w:t>
             </w:r>
             <w:r>
               <w:rPr>
@@ -8381,7 +8761,7 @@
               <w:noProof/>
             </w:rPr>
           </w:pPr>
-          <w:hyperlink w:anchor="_Toc176346049" w:history="1">
+          <w:hyperlink w:anchor="_Toc176382356" w:history="1">
             <w:r>
               <w:rPr>
                 <w:rStyle w:val="Hyperlink"/>
@@ -8409,7 +8789,7 @@
                 <w:noProof/>
                 <w:webHidden/>
               </w:rPr>
-              <w:instrText xml:space="preserve"> PAGEREF _Toc176346049 \h </w:instrText>
+              <w:instrText xml:space="preserve"> PAGEREF _Toc176382356 \h </w:instrText>
             </w:r>
             <w:r>
               <w:rPr>
@@ -8429,7 +8809,7 @@
                 <w:noProof/>
                 <w:webHidden/>
               </w:rPr>
-              <w:t>31</w:t>
+              <w:t>37</w:t>
             </w:r>
             <w:r>
               <w:rPr>
@@ -8451,7 +8831,7 @@
               <w:noProof/>
             </w:rPr>
           </w:pPr>
-          <w:hyperlink w:anchor="_Toc176346050" w:history="1">
+          <w:hyperlink w:anchor="_Toc176382357" w:history="1">
             <w:r>
               <w:rPr>
                 <w:rStyle w:val="Hyperlink"/>
@@ -8479,7 +8859,7 @@
                 <w:noProof/>
                 <w:webHidden/>
               </w:rPr>
-              <w:instrText xml:space="preserve"> PAGEREF _Toc176346050 \h </w:instrText>
+              <w:instrText xml:space="preserve"> PAGEREF _Toc176382357 \h </w:instrText>
             </w:r>
             <w:r>
               <w:rPr>
@@ -8499,7 +8879,7 @@
                 <w:noProof/>
                 <w:webHidden/>
               </w:rPr>
-              <w:t>34</w:t>
+              <w:t>40</w:t>
             </w:r>
             <w:r>
               <w:rPr>
@@ -8521,7 +8901,7 @@
               <w:noProof/>
             </w:rPr>
           </w:pPr>
-          <w:hyperlink w:anchor="_Toc176346051" w:history="1">
+          <w:hyperlink w:anchor="_Toc176382358" w:history="1">
             <w:r>
               <w:rPr>
                 <w:rStyle w:val="Hyperlink"/>
@@ -8549,7 +8929,7 @@
                 <w:noProof/>
                 <w:webHidden/>
               </w:rPr>
-              <w:instrText xml:space="preserve"> PAGEREF _Toc176346051 \h </w:instrText>
+              <w:instrText xml:space="preserve"> PAGEREF _Toc176382358 \h </w:instrText>
             </w:r>
             <w:r>
               <w:rPr>
@@ -8569,7 +8949,7 @@
                 <w:noProof/>
                 <w:webHidden/>
               </w:rPr>
-              <w:t>35</w:t>
+              <w:t>41</w:t>
             </w:r>
             <w:r>
               <w:rPr>
@@ -8591,7 +8971,7 @@
               <w:noProof/>
             </w:rPr>
           </w:pPr>
-          <w:hyperlink w:anchor="_Toc176346052" w:history="1">
+          <w:hyperlink w:anchor="_Toc176382359" w:history="1">
             <w:r>
               <w:rPr>
                 <w:rStyle w:val="Hyperlink"/>
@@ -8619,7 +8999,7 @@
                 <w:noProof/>
                 <w:webHidden/>
               </w:rPr>
-              <w:instrText xml:space="preserve"> PAGEREF _Toc176346052 \h </w:instrText>
+              <w:instrText xml:space="preserve"> PAGEREF _Toc176382359 \h </w:instrText>
             </w:r>
             <w:r>
               <w:rPr>
@@ -8639,7 +9019,7 @@
                 <w:noProof/>
                 <w:webHidden/>
               </w:rPr>
-              <w:t>36</w:t>
+              <w:t>42</w:t>
             </w:r>
             <w:r>
               <w:rPr>
@@ -8675,7 +9055,7 @@
           <w:lang w:val="sr-Latn-RS"/>
         </w:rPr>
       </w:pPr>
-      <w:bookmarkStart w:id="0" w:name="_Toc176346019"/>
+      <w:bookmarkStart w:id="0" w:name="_Toc176382321"/>
       <w:r>
         <w:rPr>
           <w:lang w:val="sr-Latn-RS"/>
@@ -8808,7 +9188,7 @@
           <w:lang w:val="sr-Latn-RS"/>
         </w:rPr>
       </w:pPr>
-      <w:bookmarkStart w:id="1" w:name="_Toc176346020"/>
+      <w:bookmarkStart w:id="1" w:name="_Toc176382322"/>
       <w:r>
         <w:rPr>
           <w:lang w:val="sr-Latn-RS"/>
@@ -8913,7 +9293,7 @@
           <w:lang w:val="sr-Latn-RS"/>
         </w:rPr>
       </w:pPr>
-      <w:bookmarkStart w:id="2" w:name="_Toc176346021"/>
+      <w:bookmarkStart w:id="2" w:name="_Toc176382323"/>
       <w:r>
         <w:rPr>
           <w:lang w:val="sr-Latn-RS"/>
@@ -11233,7 +11613,7 @@
           <w:lang w:val="sr-Latn-RS"/>
         </w:rPr>
       </w:pPr>
-      <w:bookmarkStart w:id="3" w:name="_Toc176346022"/>
+      <w:bookmarkStart w:id="3" w:name="_Toc176382324"/>
       <w:r>
         <w:rPr>
           <w:lang w:val="sr-Latn-RS"/>
@@ -11790,7 +12170,7 @@
           <w:lang w:val="sr-Latn-RS"/>
         </w:rPr>
       </w:pPr>
-      <w:bookmarkStart w:id="4" w:name="_Toc176346023"/>
+      <w:bookmarkStart w:id="4" w:name="_Toc176382325"/>
       <w:r>
         <w:rPr>
           <w:lang w:val="sr-Latn-RS"/>
@@ -11814,7 +12194,7 @@
           <w:lang w:val="sr-Latn-RS"/>
         </w:rPr>
       </w:pPr>
-      <w:bookmarkStart w:id="5" w:name="_Toc176346024"/>
+      <w:bookmarkStart w:id="5" w:name="_Toc176382326"/>
       <w:r>
         <w:rPr>
           <w:i/>
@@ -12161,7 +12541,7 @@
           <w:lang w:val="sr-Latn-RS"/>
         </w:rPr>
       </w:pPr>
-      <w:bookmarkStart w:id="6" w:name="_Toc176346025"/>
+      <w:bookmarkStart w:id="6" w:name="_Toc176382327"/>
       <w:r>
         <w:rPr>
           <w:i/>
@@ -12433,7 +12813,7 @@
           <w:lang w:val="sr-Latn-RS"/>
         </w:rPr>
       </w:pPr>
-      <w:bookmarkStart w:id="7" w:name="_Toc176346026"/>
+      <w:bookmarkStart w:id="7" w:name="_Toc176382328"/>
       <w:r>
         <w:rPr>
           <w:i/>
@@ -12585,7 +12965,7 @@
           <w:lang w:val="sr-Latn-RS"/>
         </w:rPr>
       </w:pPr>
-      <w:bookmarkStart w:id="8" w:name="_Toc176346027"/>
+      <w:bookmarkStart w:id="8" w:name="_Toc176382329"/>
       <w:r>
         <w:rPr>
           <w:lang w:val="sr-Latn-RS"/>
@@ -12642,7 +13022,7 @@
           <w:lang w:val="sr-Latn-RS"/>
         </w:rPr>
       </w:pPr>
-      <w:bookmarkStart w:id="9" w:name="_Toc176346028"/>
+      <w:bookmarkStart w:id="9" w:name="_Toc176382330"/>
       <w:r>
         <w:rPr>
           <w:i/>
@@ -12672,7 +13052,7 @@
           <w:lang w:val="sr-Latn-RS"/>
         </w:rPr>
       </w:pPr>
-      <w:bookmarkStart w:id="10" w:name="_Toc176346029"/>
+      <w:bookmarkStart w:id="10" w:name="_Toc176382331"/>
       <w:r>
         <w:rPr>
           <w:lang w:val="sr-Latn-RS"/>
@@ -12895,7 +13275,7 @@
         </w:rPr>
         <w:t xml:space="preserve"> </w:t>
       </w:r>
-      <w:bookmarkStart w:id="11" w:name="_Toc176346030"/>
+      <w:bookmarkStart w:id="11" w:name="_Toc176382332"/>
       <w:r>
         <w:rPr>
           <w:lang w:val="sr-Latn-RS"/>
@@ -12931,7 +13311,7 @@
           <w:lang w:val="sr-Latn-RS"/>
         </w:rPr>
       </w:pPr>
-      <w:bookmarkStart w:id="12" w:name="_Toc176346031"/>
+      <w:bookmarkStart w:id="12" w:name="_Toc176382333"/>
       <w:r>
         <w:rPr>
           <w:i/>
@@ -13311,7 +13691,7 @@
           <w:i/>
         </w:rPr>
       </w:pPr>
-      <w:bookmarkStart w:id="13" w:name="_Toc176346032"/>
+      <w:bookmarkStart w:id="13" w:name="_Toc176382334"/>
       <w:r>
         <w:rPr>
           <w:i/>
@@ -14455,7 +14835,7 @@
           <w:lang w:val="sr-Latn-RS"/>
         </w:rPr>
       </w:pPr>
-      <w:bookmarkStart w:id="14" w:name="_Toc176346033"/>
+      <w:bookmarkStart w:id="14" w:name="_Toc176382335"/>
       <w:r>
         <w:rPr>
           <w:i/>
@@ -14738,7 +15118,7 @@
           <w:i/>
         </w:rPr>
       </w:pPr>
-      <w:bookmarkStart w:id="15" w:name="_Toc176346034"/>
+      <w:bookmarkStart w:id="15" w:name="_Toc176382336"/>
       <w:r>
         <w:rPr>
           <w:i/>
@@ -15475,7 +15855,7 @@
           <w:i/>
         </w:rPr>
       </w:pPr>
-      <w:bookmarkStart w:id="16" w:name="_Toc176346035"/>
+      <w:bookmarkStart w:id="16" w:name="_Toc176382337"/>
       <w:r>
         <w:rPr>
           <w:i/>
@@ -16157,7 +16537,7 @@
           <w:i/>
         </w:rPr>
       </w:pPr>
-      <w:bookmarkStart w:id="17" w:name="_Toc176346036"/>
+      <w:bookmarkStart w:id="17" w:name="_Toc176382338"/>
       <w:r>
         <w:rPr>
           <w:i/>
@@ -16360,7 +16740,7 @@
           <w:lang w:val="sr-Latn-RS"/>
         </w:rPr>
       </w:pPr>
-      <w:bookmarkStart w:id="18" w:name="_Toc176346037"/>
+      <w:bookmarkStart w:id="18" w:name="_Toc176382339"/>
       <w:r>
         <w:rPr>
           <w:lang w:val="sr-Latn-RS"/>
@@ -18089,7 +18469,7 @@
           <w:i/>
         </w:rPr>
       </w:pPr>
-      <w:bookmarkStart w:id="19" w:name="_Toc176346038"/>
+      <w:bookmarkStart w:id="19" w:name="_Toc176382340"/>
       <w:r>
         <w:rPr>
           <w:i/>
@@ -18920,7 +19300,7 @@
           <w:i/>
         </w:rPr>
       </w:pPr>
-      <w:bookmarkStart w:id="20" w:name="_Toc176346039"/>
+      <w:bookmarkStart w:id="20" w:name="_Toc176382341"/>
       <w:r>
         <w:rPr>
           <w:i/>
@@ -19461,7 +19841,7 @@
           <w:lang w:val="sr-Latn-RS"/>
         </w:rPr>
       </w:pPr>
-      <w:bookmarkStart w:id="21" w:name="_Toc176346040"/>
+      <w:bookmarkStart w:id="21" w:name="_Toc176382342"/>
       <w:r>
         <w:rPr>
           <w:i/>
@@ -19595,7 +19975,7 @@
           <w:i/>
         </w:rPr>
       </w:pPr>
-      <w:bookmarkStart w:id="22" w:name="_Toc176346041"/>
+      <w:bookmarkStart w:id="22" w:name="_Toc176382343"/>
       <w:r>
         <w:rPr>
           <w:i/>
@@ -20307,7 +20687,7 @@
           <w:i/>
         </w:rPr>
       </w:pPr>
-      <w:bookmarkStart w:id="23" w:name="_Toc176346042"/>
+      <w:bookmarkStart w:id="23" w:name="_Toc176382344"/>
       <w:r>
         <w:rPr>
           <w:i/>
@@ -21376,7 +21756,7 @@
           <w:i/>
         </w:rPr>
       </w:pPr>
-      <w:bookmarkStart w:id="24" w:name="_Toc176346043"/>
+      <w:bookmarkStart w:id="24" w:name="_Toc176382345"/>
       <w:r>
         <w:rPr>
           <w:i/>
@@ -22675,7 +23055,7 @@
           <w:lang w:val="sr-Latn-RS"/>
         </w:rPr>
       </w:pPr>
-      <w:bookmarkStart w:id="25" w:name="_Toc176346044"/>
+      <w:bookmarkStart w:id="25" w:name="_Toc176382346"/>
       <w:r>
         <w:rPr>
           <w:i/>
@@ -22986,7 +23366,7 @@
           <w:lang w:val="sr-Latn-RS"/>
         </w:rPr>
       </w:pPr>
-      <w:bookmarkStart w:id="26" w:name="_Toc176346045"/>
+      <w:bookmarkStart w:id="26" w:name="_Toc176382347"/>
       <w:r>
         <w:rPr>
           <w:lang w:val="sr-Latn-RS"/>
@@ -23302,7 +23682,7 @@
           <w:lang w:val="sr-Latn-RS"/>
         </w:rPr>
       </w:pPr>
-      <w:bookmarkStart w:id="27" w:name="_Toc176346046"/>
+      <w:bookmarkStart w:id="27" w:name="_Toc176382348"/>
       <w:r>
         <w:rPr>
           <w:lang w:val="sr-Latn-RS"/>
@@ -23318,7 +23698,7 @@
           <w:lang w:val="sr-Latn-RS"/>
         </w:rPr>
       </w:pPr>
-      <w:bookmarkStart w:id="28" w:name="_Toc176346047"/>
+      <w:bookmarkStart w:id="28" w:name="_Toc176382349"/>
       <w:r>
         <w:rPr>
           <w:lang w:val="sr-Latn-RS"/>
@@ -25061,6 +25441,7 @@
           <w:lang w:val="sr-Latn-RS"/>
         </w:rPr>
       </w:pPr>
+      <w:bookmarkStart w:id="29" w:name="_Toc176382350"/>
       <w:r>
         <w:rPr>
           <w:lang w:val="sr-Latn-RS"/>
@@ -25081,6 +25462,7 @@
         </w:rPr>
         <w:t xml:space="preserve"> metoda</w:t>
       </w:r>
+      <w:bookmarkEnd w:id="29"/>
       <w:r>
         <w:rPr>
           <w:lang w:val="sr-Latn-RS"/>
@@ -25277,13 +25659,7 @@
         <w:rPr>
           <w:lang w:val="sr-Latn-RS"/>
         </w:rPr>
-        <w:t>“</w:t>
-      </w:r>
-      <w:r>
-        <w:rPr>
-          <w:lang w:val="sr-Latn-RS"/>
-        </w:rPr>
-        <w:t>.</w:t>
+        <w:t>“.</w:t>
       </w:r>
     </w:p>
     <w:p>
@@ -25671,8 +26047,6 @@
       </w:r>
       <w:r>
         <w:tab/>
-      </w:r>
-      <w:r>
         <w:t>d.Index(</w:t>
       </w:r>
       <w:r>
@@ -25730,15 +26104,133 @@
           <w:color w:val="A31515"/>
         </w:rPr>
         <w:tab/>
+        <w:t>document"</w:t>
+      </w:r>
+      <w:r>
+        <w:t>;</w:t>
+      </w:r>
+    </w:p>
+    <w:p>
+      <w:pPr>
+        <w:pStyle w:val="Kod"/>
+      </w:pPr>
+      <w:r>
+        <w:t>}</w:t>
+      </w:r>
+    </w:p>
+    <w:p>
+      <w:pPr>
+        <w:jc w:val="center"/>
+        <w:rPr>
+          <w:i/>
+        </w:rPr>
+      </w:pPr>
+      <w:r>
+        <w:rPr>
+          <w:i/>
+        </w:rPr>
+        <w:t>Listing 15: CreateDocumentAsync(T document)</w:t>
+      </w:r>
+    </w:p>
+    <w:p>
+      <w:pPr>
+        <w:pStyle w:val="Kod"/>
+      </w:pPr>
+      <w:r>
+        <w:rPr>
+          <w:color w:val="0000FF"/>
+        </w:rPr>
+        <w:t>public</w:t>
+      </w:r>
+      <w:r>
+        <w:t xml:space="preserve"> </w:t>
+      </w:r>
+      <w:r>
+        <w:rPr>
+          <w:color w:val="0000FF"/>
+        </w:rPr>
+        <w:t>async</w:t>
+      </w:r>
+      <w:r>
+        <w:t xml:space="preserve"> Task&lt;</w:t>
+      </w:r>
+      <w:r>
+        <w:rPr>
+          <w:color w:val="0000FF"/>
+        </w:rPr>
+        <w:t>string</w:t>
+      </w:r>
+      <w:r>
+        <w:t>&gt; UpdateDocumentAsync(T document)</w:t>
+      </w:r>
+    </w:p>
+    <w:p>
+      <w:pPr>
+        <w:pStyle w:val="Kod"/>
+      </w:pPr>
+      <w:r>
+        <w:t>{</w:t>
+      </w:r>
+    </w:p>
+    <w:p>
+      <w:pPr>
+        <w:pStyle w:val="Kod"/>
+      </w:pPr>
+      <w:r>
+        <w:t xml:space="preserve">    </w:t>
+      </w:r>
+      <w:r>
+        <w:rPr>
+          <w:color w:val="0000FF"/>
+        </w:rPr>
+        <w:t>var</w:t>
+      </w:r>
+      <w:r>
+        <w:t xml:space="preserve"> res = </w:t>
+      </w:r>
+      <w:r>
+        <w:rPr>
+          <w:color w:val="0000FF"/>
+        </w:rPr>
+        <w:t>await</w:t>
+      </w:r>
+      <w:r>
+        <w:t xml:space="preserve"> _elasticClient.UpdateAsync(</w:t>
+      </w:r>
+      <w:r>
+        <w:rPr>
+          <w:color w:val="0000FF"/>
+        </w:rPr>
+        <w:t>new</w:t>
+      </w:r>
+      <w:r>
+        <w:t xml:space="preserve"> DocumentPath&lt;T&gt;(document), d =&gt; d</w:t>
+      </w:r>
+    </w:p>
+    <w:p>
+      <w:pPr>
+        <w:pStyle w:val="Kod"/>
+      </w:pPr>
+      <w:r>
+        <w:t xml:space="preserve">        .Index(</w:t>
+      </w:r>
+      <w:r>
+        <w:rPr>
+          <w:color w:val="0000FF"/>
+        </w:rPr>
+        <w:t>typeof</w:t>
+      </w:r>
+      <w:r>
+        <w:t xml:space="preserve">(T).Name.ToLower() + </w:t>
       </w:r>
       <w:r>
         <w:rPr>
           <w:color w:val="A31515"/>
         </w:rPr>
-        <w:t>document"</w:t>
-      </w:r>
-      <w:r>
-        <w:t>;</w:t>
+        <w:t>"-index"</w:t>
+      </w:r>
+      <w:r>
+        <w:t>)</w:t>
       </w:r>
     </w:p>
     <w:p>
@@ -25746,21 +26238,7 @@
         <w:pStyle w:val="Kod"/>
       </w:pPr>
       <w:r>
-        <w:t>}</w:t>
-      </w:r>
-    </w:p>
-    <w:p>
-      <w:pPr>
-        <w:jc w:val="center"/>
-        <w:rPr>
-          <w:i/>
-        </w:rPr>
-      </w:pPr>
-      <w:r>
-        <w:rPr>
-          <w:i/>
-        </w:rPr>
-        <w:t>Listing 15: CreateDocumentAsync(T document)</w:t>
+        <w:t xml:space="preserve">        .Doc(document)</w:t>
       </w:r>
     </w:p>
     <w:p>
@@ -25768,173 +26246,50 @@
         <w:pStyle w:val="Kod"/>
       </w:pPr>
       <w:r>
+        <w:t xml:space="preserve">        .RetryOnConflict(3));</w:t>
+      </w:r>
+    </w:p>
+    <w:p>
+      <w:pPr>
+        <w:pStyle w:val="Kod"/>
+      </w:pPr>
+    </w:p>
+    <w:p>
+      <w:pPr>
+        <w:pStyle w:val="Kod"/>
+      </w:pPr>
+      <w:r>
+        <w:t xml:space="preserve">    </w:t>
+      </w:r>
+      <w:r>
         <w:rPr>
           <w:color w:val="0000FF"/>
         </w:rPr>
-        <w:t>public</w:t>
-      </w:r>
-      <w:r>
-        <w:t xml:space="preserve"> </w:t>
-      </w:r>
-      <w:r>
-        <w:rPr>
-          <w:color w:val="0000FF"/>
-        </w:rPr>
-        <w:t>async</w:t>
-      </w:r>
-      <w:r>
-        <w:t xml:space="preserve"> Task&lt;</w:t>
-      </w:r>
-      <w:r>
-        <w:rPr>
-          <w:color w:val="0000FF"/>
-        </w:rPr>
-        <w:t>string</w:t>
-      </w:r>
-      <w:r>
-        <w:t>&gt; UpdateDocumentAsync(T document)</w:t>
-      </w:r>
-    </w:p>
-    <w:p>
-      <w:pPr>
-        <w:pStyle w:val="Kod"/>
-      </w:pPr>
-      <w:r>
-        <w:t>{</w:t>
-      </w:r>
-    </w:p>
-    <w:p>
-      <w:pPr>
-        <w:pStyle w:val="Kod"/>
-      </w:pPr>
-      <w:r>
-        <w:t xml:space="preserve">    </w:t>
-      </w:r>
-      <w:r>
-        <w:rPr>
-          <w:color w:val="0000FF"/>
-        </w:rPr>
-        <w:t>var</w:t>
-      </w:r>
-      <w:r>
-        <w:t xml:space="preserve"> res = </w:t>
-      </w:r>
-      <w:r>
-        <w:rPr>
-          <w:color w:val="0000FF"/>
-        </w:rPr>
-        <w:t>await</w:t>
-      </w:r>
-      <w:r>
-        <w:t xml:space="preserve"> _elasticClient.UpdateAsync(</w:t>
-      </w:r>
-      <w:r>
-        <w:rPr>
-          <w:color w:val="0000FF"/>
-        </w:rPr>
-        <w:t>new</w:t>
-      </w:r>
-      <w:r>
-        <w:t xml:space="preserve"> DocumentPath&lt;T&gt;(document), d =&gt; d</w:t>
-      </w:r>
-    </w:p>
-    <w:p>
-      <w:pPr>
-        <w:pStyle w:val="Kod"/>
-      </w:pPr>
-      <w:r>
-        <w:t xml:space="preserve">        </w:t>
-      </w:r>
-      <w:r>
-        <w:t>.Index(</w:t>
-      </w:r>
-      <w:r>
-        <w:rPr>
-          <w:color w:val="0000FF"/>
-        </w:rPr>
-        <w:t>typeof</w:t>
-      </w:r>
-      <w:r>
-        <w:t xml:space="preserve">(T).Name.ToLower() + </w:t>
+        <w:t>return</w:t>
+      </w:r>
+      <w:r>
+        <w:t xml:space="preserve"> res.IsValid ? </w:t>
       </w:r>
       <w:r>
         <w:rPr>
           <w:color w:val="A31515"/>
         </w:rPr>
-        <w:t>"-index"</w:t>
-      </w:r>
-      <w:r>
-        <w:t>)</w:t>
-      </w:r>
-    </w:p>
-    <w:p>
-      <w:pPr>
-        <w:pStyle w:val="Kod"/>
-      </w:pPr>
-      <w:r>
-        <w:t xml:space="preserve">        </w:t>
-      </w:r>
-      <w:r>
-        <w:t>.Doc(document)</w:t>
-      </w:r>
-    </w:p>
-    <w:p>
-      <w:pPr>
-        <w:pStyle w:val="Kod"/>
-      </w:pPr>
-      <w:r>
-        <w:t xml:space="preserve">        </w:t>
-      </w:r>
-      <w:r>
-        <w:t>.RetryOnConflict(3));</w:t>
-      </w:r>
-    </w:p>
-    <w:p>
-      <w:pPr>
-        <w:pStyle w:val="Kod"/>
-      </w:pPr>
-    </w:p>
-    <w:p>
-      <w:pPr>
-        <w:pStyle w:val="Kod"/>
-      </w:pPr>
-      <w:r>
-        <w:t xml:space="preserve">    </w:t>
-      </w:r>
-      <w:r>
-        <w:rPr>
-          <w:color w:val="0000FF"/>
-        </w:rPr>
-        <w:t>return</w:t>
-      </w:r>
-      <w:r>
-        <w:t xml:space="preserve"> res.IsValid ? </w:t>
+        <w:t>"Document updated successfully"</w:t>
+      </w:r>
+      <w:r>
+        <w:t xml:space="preserve"> : </w:t>
       </w:r>
       <w:r>
         <w:rPr>
           <w:color w:val="A31515"/>
         </w:rPr>
-        <w:t>"Document updated successfully"</w:t>
-      </w:r>
-      <w:r>
-        <w:t xml:space="preserve"> : </w:t>
+        <w:t xml:space="preserve">"Failed to update </w:t>
       </w:r>
       <w:r>
         <w:rPr>
           <w:color w:val="A31515"/>
         </w:rPr>
-        <w:t xml:space="preserve">"Failed to update </w:t>
-      </w:r>
-      <w:r>
-        <w:rPr>
-          <w:color w:val="A31515"/>
-        </w:rPr>
         <w:tab/>
-      </w:r>
-      <w:r>
-        <w:rPr>
-          <w:color w:val="A31515"/>
-        </w:rPr>
         <w:t>document"</w:t>
       </w:r>
       <w:r>
@@ -26045,8 +26400,6 @@
       </w:r>
       <w:r>
         <w:tab/>
-      </w:r>
-      <w:r>
         <w:t>d.Index(</w:t>
       </w:r>
       <w:r>
@@ -26104,15 +26457,390 @@
           <w:color w:val="A31515"/>
         </w:rPr>
         <w:tab/>
+        <w:t>document"</w:t>
+      </w:r>
+      <w:r>
+        <w:t>;</w:t>
+      </w:r>
+    </w:p>
+    <w:p>
+      <w:pPr>
+        <w:pStyle w:val="Kod"/>
+      </w:pPr>
+      <w:r>
+        <w:t>}</w:t>
+      </w:r>
+    </w:p>
+    <w:p>
+      <w:pPr>
+        <w:jc w:val="center"/>
+        <w:rPr>
+          <w:i/>
+        </w:rPr>
+      </w:pPr>
+      <w:r>
+        <w:rPr>
+          <w:i/>
+        </w:rPr>
+        <w:t>Listing 17: DeleteDocumentAsync(int id)</w:t>
+      </w:r>
+    </w:p>
+    <w:p>
+      <w:pPr>
+        <w:pStyle w:val="Heading3"/>
+        <w:rPr>
+          <w:lang w:val="sr-Latn-RS"/>
+        </w:rPr>
+      </w:pPr>
+      <w:bookmarkStart w:id="30" w:name="_Toc176382351"/>
+      <w:r>
+        <w:rPr>
+          <w:lang w:val="sr-Latn-RS"/>
+        </w:rPr>
+        <w:t>Implementacija pretrage</w:t>
+      </w:r>
+      <w:bookmarkEnd w:id="30"/>
+    </w:p>
+    <w:p>
+      <w:pPr>
+        <w:rPr>
+          <w:lang w:val="sr-Latn-RS"/>
+        </w:rPr>
+      </w:pPr>
+    </w:p>
+    <w:p>
+      <w:pPr>
+        <w:jc w:val="both"/>
+      </w:pPr>
+      <w:r>
+        <w:rPr>
+          <w:lang w:val="sr-Latn-RS"/>
+        </w:rPr>
+        <w:t xml:space="preserve">U okviru </w:t>
+      </w:r>
+      <w:r>
+        <w:rPr>
+          <w:i/>
+          <w:lang w:val="sr-Latn-RS"/>
+        </w:rPr>
+        <w:t>QuestionService</w:t>
+      </w:r>
+      <w:r>
+        <w:rPr>
+          <w:lang w:val="sr-Latn-RS"/>
+        </w:rPr>
+        <w:t xml:space="preserve"> klase se pored opisanih nalazi </w:t>
+      </w:r>
+      <w:r>
+        <w:rPr>
+          <w:lang w:val="sr-Latn-RS"/>
+        </w:rPr>
+        <w:t>i metoda</w:t>
+      </w:r>
+      <w:r>
+        <w:rPr>
+          <w:lang w:val="sr-Latn-RS"/>
+        </w:rPr>
+        <w:t xml:space="preserve"> prikazana na listingu 18,</w:t>
+      </w:r>
+      <w:r>
+        <w:rPr>
+          <w:lang w:val="sr-Latn-RS"/>
+        </w:rPr>
+        <w:t xml:space="preserve"> koja se koristi za pretragu.</w:t>
+      </w:r>
+      <w:r>
+        <w:rPr>
+          <w:lang w:val="sr-Latn-RS"/>
+        </w:rPr>
+        <w:t xml:space="preserve"> Kao i u prethodnim metodama, prvo se navodi </w:t>
+      </w:r>
+      <w:r>
+        <w:rPr>
+          <w:i/>
+          <w:lang w:val="sr-Latn-RS"/>
+        </w:rPr>
+        <w:t>index</w:t>
+      </w:r>
+      <w:r>
+        <w:rPr>
+          <w:lang w:val="sr-Latn-RS"/>
+        </w:rPr>
+        <w:t xml:space="preserve"> u okviru kog se vrši pretraga.</w:t>
+      </w:r>
+      <w:r>
+        <w:rPr>
+          <w:lang w:val="sr-Latn-RS"/>
+        </w:rPr>
+        <w:t xml:space="preserve"> U okviru </w:t>
+      </w:r>
+      <w:r>
+        <w:rPr>
+          <w:i/>
+          <w:lang w:val="sr-Latn-RS"/>
+        </w:rPr>
+        <w:t>.</w:t>
+      </w:r>
+      <w:r>
+        <w:rPr>
+          <w:i/>
+          <w:lang w:val="sr-Latn-RS"/>
+        </w:rPr>
+        <w:t>Query</w:t>
+      </w:r>
+      <w:r>
+        <w:rPr>
+          <w:i/>
+          <w:lang w:val="sr-Latn-RS"/>
+        </w:rPr>
+        <w:t>()</w:t>
+      </w:r>
+      <w:r>
+        <w:rPr>
+          <w:lang w:val="sr-Latn-RS"/>
+        </w:rPr>
+        <w:t xml:space="preserve"> paramet</w:t>
+      </w:r>
+      <w:r>
+        <w:rPr>
+          <w:lang w:val="sr-Latn-RS"/>
+        </w:rPr>
+        <w:t>ra se koristi</w:t>
+      </w:r>
+      <w:r>
+        <w:rPr>
+          <w:lang w:val="sr-Latn-RS"/>
+        </w:rPr>
+        <w:t xml:space="preserve"> .</w:t>
+      </w:r>
+      <w:r>
+        <w:rPr>
+          <w:i/>
+          <w:lang w:val="sr-Latn-RS"/>
+        </w:rPr>
+        <w:t>MultiMatch</w:t>
+      </w:r>
+      <w:r>
+        <w:rPr>
+          <w:i/>
+          <w:lang w:val="sr-Latn-RS"/>
+        </w:rPr>
+        <w:t>()</w:t>
+      </w:r>
+      <w:r>
+        <w:rPr>
+          <w:lang w:val="sr-Latn-RS"/>
+        </w:rPr>
+        <w:t xml:space="preserve"> parametar </w:t>
+      </w:r>
+      <w:r>
+        <w:rPr>
+          <w:lang w:val="sr-Latn-RS"/>
+        </w:rPr>
+        <w:t>koji omogućuje da se pretraga izvršava nad više polja</w:t>
+      </w:r>
+      <w:r>
+        <w:rPr>
+          <w:lang w:val="sr-Latn-RS"/>
+        </w:rPr>
+        <w:t>. Drugim rečima, studenti ključne reči za pretragu mogu navesti samo u nekom od ovih polja, a mogu i u svim. Kako bi se poboljšao kvalitet pretrage, posmatraju se sva navedena polja.</w:t>
+      </w:r>
+      <w:r>
+        <w:rPr>
+          <w:lang w:val="sr-Latn-RS"/>
+        </w:rPr>
+        <w:t xml:space="preserve"> S obzirom da su sve tekstualne vrednosti u poljima napisane malim slovima, isto to je potrebno uraditi i sa samim upitom. Greške </w:t>
+      </w:r>
+      <w:r>
+        <w:rPr>
+          <w:lang w:val="sr-Latn-RS"/>
+        </w:rPr>
+        <w:t xml:space="preserve">u upitu </w:t>
+      </w:r>
+      <w:r>
+        <w:rPr>
+          <w:lang w:val="sr-Latn-RS"/>
+        </w:rPr>
+        <w:t xml:space="preserve">nastale pri kucanju se ignorišu korišćenjem </w:t>
+      </w:r>
+      <w:r>
+        <w:rPr>
+          <w:i/>
+          <w:lang w:val="sr-Latn-RS"/>
+        </w:rPr>
+        <w:t>.Fuzziness()</w:t>
+      </w:r>
+      <w:r>
+        <w:rPr>
+          <w:lang w:val="sr-Latn-RS"/>
+        </w:rPr>
+        <w:t xml:space="preserve"> i </w:t>
+      </w:r>
+      <w:r>
+        <w:rPr>
+          <w:i/>
+          <w:lang w:val="sr-Latn-RS"/>
+        </w:rPr>
+        <w:t>FuzzyTranspositions()</w:t>
+      </w:r>
+      <w:r>
+        <w:rPr>
+          <w:lang w:val="sr-Latn-RS"/>
+        </w:rPr>
+        <w:t xml:space="preserve"> parametara.</w:t>
+      </w:r>
+      <w:r>
+        <w:rPr>
+          <w:lang w:val="sr-Latn-RS"/>
+        </w:rPr>
+        <w:t xml:space="preserve"> U </w:t>
+      </w:r>
+      <w:r>
+        <w:rPr>
+          <w:i/>
+          <w:lang w:val="sr-Latn-RS"/>
+        </w:rPr>
+        <w:t>res</w:t>
+      </w:r>
+      <w:r>
+        <w:rPr>
+          <w:lang w:val="sr-Latn-RS"/>
+        </w:rPr>
+        <w:t xml:space="preserve"> promenljivoj će se nalaziti </w:t>
+      </w:r>
+      <w:r>
+        <w:rPr>
+          <w:i/>
+          <w:lang w:val="sr-Latn-RS"/>
+        </w:rPr>
+        <w:t>ISearchResponse&lt;Question&gt;</w:t>
+      </w:r>
+      <w:r>
+        <w:rPr>
+          <w:lang w:val="sr-Latn-RS"/>
+        </w:rPr>
+        <w:t xml:space="preserve"> koji u sebi sadrži prvih 1000 dokumenata</w:t>
+      </w:r>
+      <w:r>
+        <w:rPr>
+          <w:lang w:val="sr-Latn-RS"/>
+        </w:rPr>
+        <w:t xml:space="preserve">, a uz pomoć </w:t>
+      </w:r>
+      <w:r>
+        <w:rPr>
+          <w:i/>
+          <w:lang w:val="sr-Latn-RS"/>
+        </w:rPr>
+        <w:t>res.Documents</w:t>
+      </w:r>
+      <w:r>
+        <w:rPr>
+          <w:lang w:val="sr-Latn-RS"/>
+        </w:rPr>
+        <w:t xml:space="preserve"> se vrši deserijalizacija rezultata u objekte </w:t>
+      </w:r>
+      <w:r>
+        <w:rPr>
+          <w:i/>
+          <w:lang w:val="sr-Latn-RS"/>
+        </w:rPr>
+        <w:t>Question</w:t>
+      </w:r>
+      <w:r>
+        <w:rPr>
+          <w:lang w:val="sr-Latn-RS"/>
+        </w:rPr>
+        <w:t xml:space="preserve"> klase.</w:t>
+      </w:r>
+      <w:r>
+        <w:rPr>
+          <w:lang w:val="sr-Latn-RS"/>
+        </w:rPr>
+        <w:t xml:space="preserve"> </w:t>
+      </w:r>
+    </w:p>
+    <w:p>
+      <w:pPr>
+        <w:pStyle w:val="Kod"/>
+      </w:pPr>
+      <w:r>
+        <w:rPr>
+          <w:color w:val="0000FF"/>
+        </w:rPr>
+        <w:t>public</w:t>
+      </w:r>
+      <w:r>
+        <w:t xml:space="preserve"> </w:t>
+      </w:r>
+      <w:r>
+        <w:rPr>
+          <w:color w:val="0000FF"/>
+        </w:rPr>
+        <w:t>async</w:t>
+      </w:r>
+      <w:r>
+        <w:t xml:space="preserve"> Task&lt;IEnumerable&lt;Question&gt;&gt; SearchAsync(</w:t>
+      </w:r>
+      <w:r>
+        <w:rPr>
+          <w:color w:val="0000FF"/>
+        </w:rPr>
+        <w:t>string</w:t>
+      </w:r>
+      <w:r>
+        <w:t xml:space="preserve"> query)</w:t>
+      </w:r>
+    </w:p>
+    <w:p>
+      <w:pPr>
+        <w:pStyle w:val="Kod"/>
+      </w:pPr>
+      <w:r>
+        <w:t>{</w:t>
+      </w:r>
+    </w:p>
+    <w:p>
+      <w:pPr>
+        <w:pStyle w:val="Kod"/>
+      </w:pPr>
+      <w:r>
+        <w:t xml:space="preserve">    </w:t>
+      </w:r>
+      <w:r>
+        <w:rPr>
+          <w:color w:val="0000FF"/>
+        </w:rPr>
+        <w:t>var</w:t>
+      </w:r>
+      <w:r>
+        <w:t xml:space="preserve"> res = </w:t>
+      </w:r>
+      <w:r>
+        <w:rPr>
+          <w:color w:val="0000FF"/>
+        </w:rPr>
+        <w:t>await</w:t>
+      </w:r>
+      <w:r>
+        <w:t xml:space="preserve"> _elasticClient.SearchAsync&lt;Question&gt;(s =&gt; s</w:t>
+      </w:r>
+    </w:p>
+    <w:p>
+      <w:pPr>
+        <w:pStyle w:val="Kod"/>
+      </w:pPr>
+      <w:r>
+        <w:t xml:space="preserve">        .Index(</w:t>
       </w:r>
       <w:r>
         <w:rPr>
           <w:color w:val="A31515"/>
         </w:rPr>
-        <w:t>document"</w:t>
-      </w:r>
-      <w:r>
-        <w:t>;</w:t>
+        <w:t>"question-index"</w:t>
+      </w:r>
+      <w:r>
+        <w:t>)</w:t>
       </w:r>
     </w:p>
     <w:p>
@@ -26120,294 +26848,7 @@
         <w:pStyle w:val="Kod"/>
       </w:pPr>
       <w:r>
-        <w:t>}</w:t>
-      </w:r>
-    </w:p>
-    <w:p>
-      <w:pPr>
-        <w:jc w:val="center"/>
-        <w:rPr>
-          <w:i/>
-        </w:rPr>
-      </w:pPr>
-      <w:r>
-        <w:rPr>
-          <w:i/>
-        </w:rPr>
-        <w:t>Listing 17: DeleteDocumentAsync(int id)</w:t>
-      </w:r>
-    </w:p>
-    <w:p>
-      <w:pPr>
-        <w:pStyle w:val="Heading3"/>
-        <w:rPr>
-          <w:lang w:val="sr-Latn-RS"/>
-        </w:rPr>
-      </w:pPr>
-      <w:r>
-        <w:rPr>
-          <w:lang w:val="sr-Latn-RS"/>
-        </w:rPr>
-        <w:t>Implementacija pretrage</w:t>
-      </w:r>
-    </w:p>
-    <w:p>
-      <w:pPr>
-        <w:rPr>
-          <w:lang w:val="sr-Latn-RS"/>
-        </w:rPr>
-      </w:pPr>
-    </w:p>
-    <w:p>
-      <w:pPr>
-        <w:jc w:val="both"/>
-      </w:pPr>
-      <w:r>
-        <w:rPr>
-          <w:lang w:val="sr-Latn-RS"/>
-        </w:rPr>
-        <w:t xml:space="preserve">U okviru </w:t>
-      </w:r>
-      <w:r>
-        <w:rPr>
-          <w:i/>
-          <w:lang w:val="sr-Latn-RS"/>
-        </w:rPr>
-        <w:t>QuestionService</w:t>
-      </w:r>
-      <w:r>
-        <w:rPr>
-          <w:lang w:val="sr-Latn-RS"/>
-        </w:rPr>
-        <w:t xml:space="preserve"> klase se pored opisanih nalazi </w:t>
-      </w:r>
-      <w:r>
-        <w:rPr>
-          <w:lang w:val="sr-Latn-RS"/>
-        </w:rPr>
-        <w:t>i metoda</w:t>
-      </w:r>
-      <w:r>
-        <w:rPr>
-          <w:lang w:val="sr-Latn-RS"/>
-        </w:rPr>
-        <w:t xml:space="preserve"> prikazana na listingu 18,</w:t>
-      </w:r>
-      <w:r>
-        <w:rPr>
-          <w:lang w:val="sr-Latn-RS"/>
-        </w:rPr>
-        <w:t xml:space="preserve"> koja se koristi za pretragu.</w:t>
-      </w:r>
-      <w:r>
-        <w:rPr>
-          <w:lang w:val="sr-Latn-RS"/>
-        </w:rPr>
-        <w:t xml:space="preserve"> Kao i u prethodnim metodama, prvo se navodi </w:t>
-      </w:r>
-      <w:r>
-        <w:rPr>
-          <w:i/>
-          <w:lang w:val="sr-Latn-RS"/>
-        </w:rPr>
-        <w:t>index</w:t>
-      </w:r>
-      <w:r>
-        <w:rPr>
-          <w:lang w:val="sr-Latn-RS"/>
-        </w:rPr>
-        <w:t xml:space="preserve"> u okviru kog se vrši pretraga.</w:t>
-      </w:r>
-      <w:r>
-        <w:rPr>
-          <w:lang w:val="sr-Latn-RS"/>
-        </w:rPr>
-        <w:t xml:space="preserve"> U okviru </w:t>
-      </w:r>
-      <w:r>
-        <w:rPr>
-          <w:i/>
-          <w:lang w:val="sr-Latn-RS"/>
-        </w:rPr>
-        <w:t>.</w:t>
-      </w:r>
-      <w:r>
-        <w:rPr>
-          <w:i/>
-          <w:lang w:val="sr-Latn-RS"/>
-        </w:rPr>
-        <w:t>Query</w:t>
-      </w:r>
-      <w:r>
-        <w:rPr>
-          <w:i/>
-          <w:lang w:val="sr-Latn-RS"/>
-        </w:rPr>
-        <w:t>()</w:t>
-      </w:r>
-      <w:r>
-        <w:rPr>
-          <w:lang w:val="sr-Latn-RS"/>
-        </w:rPr>
-        <w:t xml:space="preserve"> paramet</w:t>
-      </w:r>
-      <w:r>
-        <w:rPr>
-          <w:lang w:val="sr-Latn-RS"/>
-        </w:rPr>
-        <w:t>ra se koristi</w:t>
-      </w:r>
-      <w:r>
-        <w:rPr>
-          <w:lang w:val="sr-Latn-RS"/>
-        </w:rPr>
-        <w:t xml:space="preserve"> .</w:t>
-      </w:r>
-      <w:r>
-        <w:rPr>
-          <w:i/>
-          <w:lang w:val="sr-Latn-RS"/>
-        </w:rPr>
-        <w:t>MultiMatch</w:t>
-      </w:r>
-      <w:r>
-        <w:rPr>
-          <w:i/>
-          <w:lang w:val="sr-Latn-RS"/>
-        </w:rPr>
-        <w:t>()</w:t>
-      </w:r>
-      <w:r>
-        <w:rPr>
-          <w:lang w:val="sr-Latn-RS"/>
-        </w:rPr>
-        <w:t xml:space="preserve"> parametar </w:t>
-      </w:r>
-      <w:r>
-        <w:rPr>
-          <w:lang w:val="sr-Latn-RS"/>
-        </w:rPr>
-        <w:t>koji omogućuje da se pretraga izvršava nad više polja</w:t>
-      </w:r>
-      <w:r>
-        <w:rPr>
-          <w:lang w:val="sr-Latn-RS"/>
-        </w:rPr>
-        <w:t>. Drugim rečima, studenti ključne reči za pretragu mogu navesti samo u nekom od ovih polja, a mogu i u svim. Kako bi se poboljšao kvalitet pretrage, posmatraju se sva navedena polja.</w:t>
-      </w:r>
-      <w:r>
-        <w:rPr>
-          <w:lang w:val="sr-Latn-RS"/>
-        </w:rPr>
-        <w:t xml:space="preserve"> S obzirom da su sve tekstualne vrednosti u poljima napisane malim slovima, isto to je potrebno uraditi i sa samim upitom. Greške </w:t>
-      </w:r>
-      <w:r>
-        <w:rPr>
-          <w:lang w:val="sr-Latn-RS"/>
-        </w:rPr>
-        <w:t xml:space="preserve">u upitu </w:t>
-      </w:r>
-      <w:r>
-        <w:rPr>
-          <w:lang w:val="sr-Latn-RS"/>
-        </w:rPr>
-        <w:t xml:space="preserve">nastale pri kucanju se ignorišu korišćenjem </w:t>
-      </w:r>
-      <w:r>
-        <w:rPr>
-          <w:i/>
-          <w:lang w:val="sr-Latn-RS"/>
-        </w:rPr>
-        <w:t>.Fuzziness()</w:t>
-      </w:r>
-      <w:r>
-        <w:rPr>
-          <w:lang w:val="sr-Latn-RS"/>
-        </w:rPr>
-        <w:t xml:space="preserve"> i </w:t>
-      </w:r>
-      <w:r>
-        <w:rPr>
-          <w:i/>
-          <w:lang w:val="sr-Latn-RS"/>
-        </w:rPr>
-        <w:t>FuzzyTranspositions()</w:t>
-      </w:r>
-      <w:r>
-        <w:rPr>
-          <w:lang w:val="sr-Latn-RS"/>
-        </w:rPr>
-        <w:t xml:space="preserve"> parametara.</w:t>
-      </w:r>
-      <w:r>
-        <w:rPr>
-          <w:lang w:val="sr-Latn-RS"/>
-        </w:rPr>
-        <w:t xml:space="preserve"> U </w:t>
-      </w:r>
-      <w:r>
-        <w:rPr>
-          <w:i/>
-          <w:lang w:val="sr-Latn-RS"/>
-        </w:rPr>
-        <w:t>res</w:t>
-      </w:r>
-      <w:r>
-        <w:rPr>
-          <w:lang w:val="sr-Latn-RS"/>
-        </w:rPr>
-        <w:t xml:space="preserve"> promenljivoj će se nalaziti </w:t>
-      </w:r>
-      <w:r>
-        <w:rPr>
-          <w:i/>
-          <w:lang w:val="sr-Latn-RS"/>
-        </w:rPr>
-        <w:t>ISearchResponse&lt;Question&gt;</w:t>
-      </w:r>
-      <w:r>
-        <w:rPr>
-          <w:lang w:val="sr-Latn-RS"/>
-        </w:rPr>
-        <w:t xml:space="preserve"> koji u sebi sadrži prvih 1000 dokumenata</w:t>
-      </w:r>
-      <w:r>
-        <w:rPr>
-          <w:lang w:val="sr-Latn-RS"/>
-        </w:rPr>
-        <w:t xml:space="preserve">, a uz pomoć </w:t>
-      </w:r>
-      <w:r>
-        <w:rPr>
-          <w:i/>
-          <w:lang w:val="sr-Latn-RS"/>
-        </w:rPr>
-        <w:t>res.Documents</w:t>
-      </w:r>
-      <w:r>
-        <w:rPr>
-          <w:lang w:val="sr-Latn-RS"/>
-        </w:rPr>
-        <w:t xml:space="preserve"> se vrši deserijalizacija rezultata u objekte </w:t>
-      </w:r>
-      <w:r>
-        <w:rPr>
-          <w:i/>
-          <w:lang w:val="sr-Latn-RS"/>
-        </w:rPr>
-        <w:t>Question</w:t>
-      </w:r>
-      <w:r>
-        <w:rPr>
-          <w:lang w:val="sr-Latn-RS"/>
-        </w:rPr>
-        <w:t xml:space="preserve"> klase.</w:t>
-      </w:r>
-      <w:r>
-        <w:rPr>
-          <w:lang w:val="sr-Latn-RS"/>
-        </w:rPr>
-        <w:t xml:space="preserve"> </w:t>
+        <w:t xml:space="preserve">        .Query(q =&gt; q</w:t>
       </w:r>
     </w:p>
     <w:p>
@@ -26415,31 +26856,40 @@
         <w:pStyle w:val="Kod"/>
       </w:pPr>
       <w:r>
+        <w:t xml:space="preserve">            .MultiMatch(m =&gt; m</w:t>
+      </w:r>
+    </w:p>
+    <w:p>
+      <w:pPr>
+        <w:pStyle w:val="Kod"/>
+      </w:pPr>
+      <w:r>
+        <w:t xml:space="preserve">                .Query(query.ToLower())</w:t>
+      </w:r>
+    </w:p>
+    <w:p>
+      <w:pPr>
+        <w:pStyle w:val="Kod"/>
+      </w:pPr>
+      <w:r>
+        <w:t xml:space="preserve">                .Fuzziness(Fuzziness.Auto)</w:t>
+      </w:r>
+    </w:p>
+    <w:p>
+      <w:pPr>
+        <w:pStyle w:val="Kod"/>
+      </w:pPr>
+      <w:r>
+        <w:t xml:space="preserve">                .FuzzyTranspositions(</w:t>
+      </w:r>
+      <w:r>
         <w:rPr>
           <w:color w:val="0000FF"/>
         </w:rPr>
-        <w:t>public</w:t>
-      </w:r>
-      <w:r>
-        <w:t xml:space="preserve"> </w:t>
-      </w:r>
-      <w:r>
-        <w:rPr>
-          <w:color w:val="0000FF"/>
-        </w:rPr>
-        <w:t>async</w:t>
-      </w:r>
-      <w:r>
-        <w:t xml:space="preserve"> Task&lt;IEnumerable&lt;Question&gt;&gt; SearchAsync(</w:t>
-      </w:r>
-      <w:r>
-        <w:rPr>
-          <w:color w:val="0000FF"/>
-        </w:rPr>
-        <w:t>string</w:t>
-      </w:r>
-      <w:r>
-        <w:t xml:space="preserve"> query)</w:t>
+        <w:t>true</w:t>
+      </w:r>
+      <w:r>
+        <w:t>)</w:t>
       </w:r>
     </w:p>
     <w:p>
@@ -26447,7 +26897,7 @@
         <w:pStyle w:val="Kod"/>
       </w:pPr>
       <w:r>
-        <w:t>{</w:t>
+        <w:t xml:space="preserve">                .Fields(f =&gt; f</w:t>
       </w:r>
     </w:p>
     <w:p>
@@ -26455,25 +26905,7 @@
         <w:pStyle w:val="Kod"/>
       </w:pPr>
       <w:r>
-        <w:t xml:space="preserve">    </w:t>
-      </w:r>
-      <w:r>
-        <w:rPr>
-          <w:color w:val="0000FF"/>
-        </w:rPr>
-        <w:t>var</w:t>
-      </w:r>
-      <w:r>
-        <w:t xml:space="preserve"> res = </w:t>
-      </w:r>
-      <w:r>
-        <w:rPr>
-          <w:color w:val="0000FF"/>
-        </w:rPr>
-        <w:t>await</w:t>
-      </w:r>
-      <w:r>
-        <w:t xml:space="preserve"> _elasticClient.SearchAsync&lt;Question&gt;(s =&gt; s</w:t>
+        <w:t xml:space="preserve">                    .Field(ff =&gt; ff.Title)</w:t>
       </w:r>
     </w:p>
     <w:p>
@@ -26481,19 +26913,7 @@
         <w:pStyle w:val="Kod"/>
       </w:pPr>
       <w:r>
-        <w:t xml:space="preserve">        </w:t>
-      </w:r>
-      <w:r>
-        <w:t>.Index(</w:t>
-      </w:r>
-      <w:r>
-        <w:rPr>
-          <w:color w:val="A31515"/>
-        </w:rPr>
-        <w:t>"question-index"</w:t>
-      </w:r>
-      <w:r>
-        <w:t>)</w:t>
+        <w:t xml:space="preserve">                    .Field(ff =&gt; ff.Description)</w:t>
       </w:r>
     </w:p>
     <w:p>
@@ -26501,7 +26921,7 @@
         <w:pStyle w:val="Kod"/>
       </w:pPr>
       <w:r>
-        <w:t xml:space="preserve">        .Query(q =&gt; q</w:t>
+        <w:t xml:space="preserve">                    .Field(ff =&gt; ff.Tags)</w:t>
       </w:r>
     </w:p>
     <w:p>
@@ -26509,10 +26929,7 @@
         <w:pStyle w:val="Kod"/>
       </w:pPr>
       <w:r>
-        <w:t xml:space="preserve">            </w:t>
-      </w:r>
-      <w:r>
-        <w:t>.MultiMatch(m =&gt; m</w:t>
+        <w:t xml:space="preserve">                )</w:t>
       </w:r>
     </w:p>
     <w:p>
@@ -26520,10 +26937,7 @@
         <w:pStyle w:val="Kod"/>
       </w:pPr>
       <w:r>
-        <w:t xml:space="preserve">                </w:t>
-      </w:r>
-      <w:r>
-        <w:t>.Query(query.ToLower())</w:t>
+        <w:t xml:space="preserve">            )</w:t>
       </w:r>
     </w:p>
     <w:p>
@@ -26531,10 +26945,7 @@
         <w:pStyle w:val="Kod"/>
       </w:pPr>
       <w:r>
-        <w:t xml:space="preserve">                </w:t>
-      </w:r>
-      <w:r>
-        <w:t>.Fuzziness(Fuzziness.Auto)</w:t>
+        <w:t xml:space="preserve">        )</w:t>
       </w:r>
     </w:p>
     <w:p>
@@ -26542,107 +26953,7 @@
         <w:pStyle w:val="Kod"/>
       </w:pPr>
       <w:r>
-        <w:t xml:space="preserve">                </w:t>
-      </w:r>
-      <w:r>
-        <w:t>.FuzzyTranspositions(</w:t>
-      </w:r>
-      <w:r>
-        <w:rPr>
-          <w:color w:val="0000FF"/>
-        </w:rPr>
-        <w:t>true</w:t>
-      </w:r>
-      <w:r>
-        <w:t>)</w:t>
-      </w:r>
-    </w:p>
-    <w:p>
-      <w:pPr>
-        <w:pStyle w:val="Kod"/>
-      </w:pPr>
-      <w:r>
-        <w:t xml:space="preserve">                </w:t>
-      </w:r>
-      <w:r>
-        <w:t>.Fields(f =&gt; f</w:t>
-      </w:r>
-    </w:p>
-    <w:p>
-      <w:pPr>
-        <w:pStyle w:val="Kod"/>
-      </w:pPr>
-      <w:r>
-        <w:t xml:space="preserve">                    </w:t>
-      </w:r>
-      <w:r>
-        <w:t>.Field(ff =&gt; ff.Title)</w:t>
-      </w:r>
-    </w:p>
-    <w:p>
-      <w:pPr>
-        <w:pStyle w:val="Kod"/>
-      </w:pPr>
-      <w:r>
-        <w:t xml:space="preserve">                    </w:t>
-      </w:r>
-      <w:r>
-        <w:t>.Field(ff =&gt; ff.Description)</w:t>
-      </w:r>
-    </w:p>
-    <w:p>
-      <w:pPr>
-        <w:pStyle w:val="Kod"/>
-      </w:pPr>
-      <w:r>
-        <w:t xml:space="preserve">                    </w:t>
-      </w:r>
-      <w:r>
-        <w:t>.Field(ff =&gt; ff.Tags)</w:t>
-      </w:r>
-    </w:p>
-    <w:p>
-      <w:pPr>
-        <w:pStyle w:val="Kod"/>
-      </w:pPr>
-      <w:r>
-        <w:t xml:space="preserve">                </w:t>
-      </w:r>
-      <w:r>
-        <w:t>)</w:t>
-      </w:r>
-    </w:p>
-    <w:p>
-      <w:pPr>
-        <w:pStyle w:val="Kod"/>
-      </w:pPr>
-      <w:r>
-        <w:t xml:space="preserve">            </w:t>
-      </w:r>
-      <w:r>
-        <w:t>)</w:t>
-      </w:r>
-    </w:p>
-    <w:p>
-      <w:pPr>
-        <w:pStyle w:val="Kod"/>
-      </w:pPr>
-      <w:r>
-        <w:t xml:space="preserve">        </w:t>
-      </w:r>
-      <w:r>
-        <w:t>)</w:t>
-      </w:r>
-    </w:p>
-    <w:p>
-      <w:pPr>
-        <w:pStyle w:val="Kod"/>
-      </w:pPr>
-      <w:r>
-        <w:t xml:space="preserve">        </w:t>
-      </w:r>
-      <w:r>
-        <w:t>.Size(1000));</w:t>
+        <w:t xml:space="preserve">        .Size(1000));</w:t>
       </w:r>
     </w:p>
     <w:p>
@@ -26808,6 +27119,7 @@
       <w:pPr>
         <w:pStyle w:val="Heading3"/>
       </w:pPr>
+      <w:bookmarkStart w:id="31" w:name="_Toc176382352"/>
       <w:r>
         <w:lastRenderedPageBreak/>
         <w:t>Primeri korisni</w:t>
@@ -26821,6 +27133,7 @@
       <w:r>
         <w:t>interfejsa</w:t>
       </w:r>
+      <w:bookmarkEnd w:id="31"/>
     </w:p>
     <w:p/>
     <w:p>
@@ -27382,36 +27695,885 @@
         <w:t>Slika 22. Kreiranje novog pitanja</w:t>
       </w:r>
     </w:p>
+    <w:p>
+      <w:pPr>
+        <w:pStyle w:val="Heading2"/>
+      </w:pPr>
+      <w:bookmarkStart w:id="32" w:name="_Toc176382353"/>
+      <w:r>
+        <w:t>Izazovi u realizaciji</w:t>
+      </w:r>
+      <w:bookmarkEnd w:id="32"/>
+    </w:p>
     <w:p/>
     <w:p>
-      <w:bookmarkStart w:id="29" w:name="_GoBack"/>
-      <w:bookmarkEnd w:id="29"/>
-    </w:p>
-    <w:p>
-      <w:pPr>
-        <w:rPr>
-          <w:lang w:val="sr-Latn-RS"/>
-        </w:rPr>
-      </w:pPr>
-      <w:r>
-        <w:rPr>
-          <w:lang w:val="sr-Latn-RS"/>
-        </w:rPr>
-        <w:t>Pogledati o NEST biblioteci na strani 10 u StuffAboutSearchEngine.docx</w:t>
-      </w:r>
-    </w:p>
-    <w:p>
-      <w:pPr>
-        <w:rPr>
-          <w:lang w:val="sr-Latn-RS"/>
-        </w:rPr>
-      </w:pPr>
-      <w:r>
-        <w:rPr>
-          <w:lang w:val="sr-Latn-RS"/>
-        </w:rPr>
-        <w:t>Dodati aggregations u deo o strukturi Elasticsearch mehanizma pretrage mozda</w:t>
-      </w:r>
+      <w:pPr>
+        <w:jc w:val="both"/>
+        <w:rPr>
+          <w:lang w:val="sr-Latn-RS"/>
+        </w:rPr>
+      </w:pPr>
+      <w:r>
+        <w:rPr>
+          <w:lang w:val="sr-Latn-RS"/>
+        </w:rPr>
+        <w:t xml:space="preserve">Što su bolje konfigurisana podešavanja za </w:t>
+      </w:r>
+      <w:r>
+        <w:rPr>
+          <w:i/>
+          <w:lang w:val="sr-Latn-RS"/>
+        </w:rPr>
+        <w:t>text analysis</w:t>
+      </w:r>
+      <w:r>
+        <w:rPr>
+          <w:lang w:val="sr-Latn-RS"/>
+        </w:rPr>
+        <w:t xml:space="preserve"> proces, to će pretraga davati bolje rezultate. Pod tim se misli na odabir odgovarajućih </w:t>
+      </w:r>
+      <w:r>
+        <w:rPr>
+          <w:i/>
+          <w:lang w:val="sr-Latn-RS"/>
+        </w:rPr>
+        <w:t>token filters</w:t>
+      </w:r>
+      <w:r>
+        <w:rPr>
+          <w:lang w:val="sr-Latn-RS"/>
+        </w:rPr>
+        <w:t xml:space="preserve"> komponenti i </w:t>
+      </w:r>
+      <w:r>
+        <w:rPr>
+          <w:i/>
+          <w:lang w:val="sr-Latn-RS"/>
+        </w:rPr>
+        <w:t>analyzera</w:t>
+      </w:r>
+      <w:r>
+        <w:rPr>
+          <w:lang w:val="sr-Latn-RS"/>
+        </w:rPr>
+        <w:t>.</w:t>
+      </w:r>
+    </w:p>
+    <w:p>
+      <w:pPr>
+        <w:jc w:val="both"/>
+        <w:rPr>
+          <w:lang w:val="sr-Latn-RS"/>
+        </w:rPr>
+      </w:pPr>
+      <w:r>
+        <w:rPr>
+          <w:i/>
+          <w:lang w:val="sr-Latn-RS"/>
+        </w:rPr>
+        <w:t>DebugIt</w:t>
+      </w:r>
+      <w:r>
+        <w:rPr>
+          <w:lang w:val="sr-Latn-RS"/>
+        </w:rPr>
+        <w:t xml:space="preserve"> aplikacija koristi </w:t>
+      </w:r>
+      <w:r>
+        <w:rPr>
+          <w:i/>
+          <w:lang w:val="sr-Latn-RS"/>
+        </w:rPr>
+        <w:t>synonyms set</w:t>
+      </w:r>
+      <w:r>
+        <w:rPr>
+          <w:lang w:val="sr-Latn-RS"/>
+        </w:rPr>
+        <w:t xml:space="preserve"> predstavljen putem fajla.</w:t>
+      </w:r>
+      <w:r>
+        <w:rPr>
+          <w:lang w:val="sr-Latn-RS"/>
+        </w:rPr>
+        <w:t xml:space="preserve"> </w:t>
+      </w:r>
+      <w:r>
+        <w:rPr>
+          <w:lang w:val="sr-Latn-RS"/>
+        </w:rPr>
+        <w:t>P</w:t>
+      </w:r>
+      <w:r>
+        <w:rPr>
+          <w:lang w:val="sr-Latn-RS"/>
+        </w:rPr>
+        <w:t xml:space="preserve">ostoje tri načina </w:t>
+      </w:r>
+      <w:r>
+        <w:rPr>
+          <w:lang w:val="sr-Latn-RS"/>
+        </w:rPr>
+        <w:t>čuvanja</w:t>
+      </w:r>
+      <w:r>
+        <w:rPr>
+          <w:lang w:val="sr-Latn-RS"/>
+        </w:rPr>
+        <w:t xml:space="preserve"> </w:t>
+      </w:r>
+      <w:r>
+        <w:rPr>
+          <w:i/>
+          <w:lang w:val="sr-Latn-RS"/>
+        </w:rPr>
+        <w:t>synonyms set</w:t>
+      </w:r>
+      <w:r>
+        <w:rPr>
+          <w:lang w:val="sr-Latn-RS"/>
+        </w:rPr>
+        <w:t xml:space="preserve"> i</w:t>
+      </w:r>
+      <w:r>
+        <w:rPr>
+          <w:lang w:val="sr-Latn-RS"/>
+        </w:rPr>
+        <w:t xml:space="preserve"> ovo nije najbolji način, iz razlo</w:t>
+      </w:r>
+      <w:r>
+        <w:rPr>
+          <w:lang w:val="sr-Latn-RS"/>
+        </w:rPr>
+        <w:t xml:space="preserve">ga što je sa svakim ažuriranjem fajla </w:t>
+      </w:r>
+      <w:r>
+        <w:rPr>
+          <w:lang w:val="sr-Latn-RS"/>
+        </w:rPr>
+        <w:t xml:space="preserve">potrebno je okačiti ažurirani fajl </w:t>
+      </w:r>
+      <w:r>
+        <w:rPr>
+          <w:lang w:val="sr-Latn-RS"/>
+        </w:rPr>
+        <w:t>svakoj</w:t>
+      </w:r>
+      <w:r>
+        <w:rPr>
+          <w:lang w:val="sr-Latn-RS"/>
+        </w:rPr>
+        <w:t xml:space="preserve"> </w:t>
+      </w:r>
+      <w:r>
+        <w:rPr>
+          <w:i/>
+          <w:lang w:val="sr-Latn-RS"/>
+        </w:rPr>
+        <w:t>node</w:t>
+      </w:r>
+      <w:r>
+        <w:rPr>
+          <w:i/>
+          <w:lang w:val="sr-Latn-RS"/>
+        </w:rPr>
+        <w:t xml:space="preserve"> </w:t>
+      </w:r>
+      <w:r>
+        <w:rPr>
+          <w:lang w:val="sr-Latn-RS"/>
+        </w:rPr>
+        <w:t>komponenti</w:t>
+      </w:r>
+      <w:r>
+        <w:rPr>
+          <w:lang w:val="sr-Latn-RS"/>
+        </w:rPr>
+        <w:t xml:space="preserve"> u </w:t>
+      </w:r>
+      <w:r>
+        <w:rPr>
+          <w:i/>
+          <w:lang w:val="sr-Latn-RS"/>
+        </w:rPr>
+        <w:t>cluster</w:t>
+      </w:r>
+      <w:r>
+        <w:rPr>
+          <w:lang w:val="sr-Latn-RS"/>
+        </w:rPr>
+        <w:t xml:space="preserve"> komponenti i ponovo učitati </w:t>
+      </w:r>
+      <w:r>
+        <w:rPr>
+          <w:i/>
+          <w:lang w:val="sr-Latn-RS"/>
+        </w:rPr>
+        <w:t>analyzer</w:t>
+      </w:r>
+      <w:r>
+        <w:rPr>
+          <w:lang w:val="sr-Latn-RS"/>
+        </w:rPr>
+        <w:t xml:space="preserve">. </w:t>
+      </w:r>
+      <w:r>
+        <w:rPr>
+          <w:lang w:val="sr-Latn-RS"/>
+        </w:rPr>
+        <w:t>Najbolje rešenje bi bi</w:t>
+      </w:r>
+      <w:r>
+        <w:rPr>
+          <w:lang w:val="sr-Latn-RS"/>
+        </w:rPr>
+        <w:t xml:space="preserve">o </w:t>
+      </w:r>
+      <w:r>
+        <w:rPr>
+          <w:i/>
+          <w:lang w:val="sr-Latn-RS"/>
+        </w:rPr>
+        <w:t>synonyms API</w:t>
+      </w:r>
+      <w:r>
+        <w:rPr>
+          <w:lang w:val="sr-Latn-RS"/>
+        </w:rPr>
+        <w:t xml:space="preserve"> </w:t>
+      </w:r>
+      <w:r>
+        <w:rPr>
+          <w:lang w:val="sr-Latn-RS"/>
+        </w:rPr>
+        <w:t>pristup</w:t>
+      </w:r>
+      <w:r>
+        <w:rPr>
+          <w:lang w:val="sr-Latn-RS"/>
+        </w:rPr>
+        <w:t>, koj</w:t>
+      </w:r>
+      <w:r>
+        <w:rPr>
+          <w:lang w:val="sr-Latn-RS"/>
+        </w:rPr>
+        <w:t>i</w:t>
+      </w:r>
+      <w:r>
+        <w:rPr>
+          <w:lang w:val="sr-Latn-RS"/>
+        </w:rPr>
+        <w:t xml:space="preserve"> nije podržan u okviru </w:t>
+      </w:r>
+      <w:r>
+        <w:rPr>
+          <w:i/>
+          <w:lang w:val="sr-Latn-RS"/>
+        </w:rPr>
+        <w:t>NEST</w:t>
+      </w:r>
+      <w:r>
+        <w:rPr>
+          <w:lang w:val="sr-Latn-RS"/>
+        </w:rPr>
+        <w:t xml:space="preserve"> biblioteke koja je korišćena.</w:t>
+      </w:r>
+      <w:r>
+        <w:rPr>
+          <w:lang w:val="sr-Latn-RS"/>
+        </w:rPr>
+        <w:t xml:space="preserve"> Osim toga, mogao bi se kreirati AI mehanizam koji bi mogao da na osnovu dobijene reči prepozna sinonime.</w:t>
+      </w:r>
+    </w:p>
+    <w:p>
+      <w:pPr>
+        <w:jc w:val="both"/>
+        <w:rPr>
+          <w:lang w:val="sr-Latn-RS"/>
+        </w:rPr>
+      </w:pPr>
+      <w:r>
+        <w:rPr>
+          <w:i/>
+          <w:lang w:val="sr-Latn-RS"/>
+        </w:rPr>
+        <w:t>Stop words</w:t>
+      </w:r>
+      <w:r>
+        <w:rPr>
+          <w:lang w:val="sr-Latn-RS"/>
+        </w:rPr>
+        <w:t xml:space="preserve"> poboljšavaju i ubrzavaju pretragu tako što se reči koje ne donose značaj pretrazi ignorišu. Trenutno rešenje jeste korišćenje fajla sa pobrojanim rečima, kojih zasigurno ima mnogo više, ali bi bilo vrlo mukotrpno pronaći ih sve i zapisati.</w:t>
+      </w:r>
+    </w:p>
+    <w:p>
+      <w:pPr>
+        <w:jc w:val="both"/>
+        <w:rPr>
+          <w:lang w:val="sr-Latn-RS"/>
+        </w:rPr>
+      </w:pPr>
+      <w:r>
+        <w:rPr>
+          <w:lang w:val="sr-Latn-RS"/>
+        </w:rPr>
+        <w:t>Za s</w:t>
+      </w:r>
+      <w:r>
+        <w:rPr>
+          <w:i/>
+          <w:lang w:val="sr-Latn-RS"/>
+        </w:rPr>
+        <w:t>temmer</w:t>
+      </w:r>
+      <w:r>
+        <w:rPr>
+          <w:lang w:val="sr-Latn-RS"/>
+        </w:rPr>
+        <w:t xml:space="preserve"> je</w:t>
+      </w:r>
+      <w:r>
+        <w:rPr>
+          <w:lang w:val="sr-Latn-RS"/>
+        </w:rPr>
+        <w:t xml:space="preserve"> izabran</w:t>
+      </w:r>
+      <w:r>
+        <w:rPr>
+          <w:lang w:val="sr-Latn-RS"/>
+        </w:rPr>
+        <w:t xml:space="preserve"> </w:t>
+      </w:r>
+      <w:r>
+        <w:rPr>
+          <w:i/>
+          <w:lang w:val="sr-Latn-RS"/>
+        </w:rPr>
+        <w:t>algorithmic stemmer</w:t>
+      </w:r>
+      <w:r>
+        <w:rPr>
+          <w:lang w:val="sr-Latn-RS"/>
+        </w:rPr>
+        <w:t xml:space="preserve"> </w:t>
+      </w:r>
+      <w:r>
+        <w:rPr>
+          <w:lang w:val="sr-Latn-RS"/>
+        </w:rPr>
+        <w:t>koji ima podršku za rad z</w:t>
+      </w:r>
+      <w:r>
+        <w:rPr>
+          <w:lang w:val="sr-Latn-RS"/>
+        </w:rPr>
+        <w:t>a srpski jezik. P</w:t>
+      </w:r>
+      <w:r>
+        <w:rPr>
+          <w:lang w:val="sr-Latn-RS"/>
+        </w:rPr>
+        <w:t>redstavlja</w:t>
+      </w:r>
+      <w:r>
+        <w:rPr>
+          <w:lang w:val="sr-Latn-RS"/>
+        </w:rPr>
+        <w:t xml:space="preserve"> set pravila koj</w:t>
+      </w:r>
+      <w:r>
+        <w:rPr>
+          <w:lang w:val="sr-Latn-RS"/>
+        </w:rPr>
+        <w:t>a</w:t>
+      </w:r>
+      <w:r>
+        <w:rPr>
+          <w:lang w:val="sr-Latn-RS"/>
+        </w:rPr>
+        <w:t xml:space="preserve"> se primenjuj</w:t>
+      </w:r>
+      <w:r>
+        <w:rPr>
+          <w:lang w:val="sr-Latn-RS"/>
+        </w:rPr>
+        <w:t>u</w:t>
+      </w:r>
+      <w:r>
+        <w:rPr>
+          <w:lang w:val="sr-Latn-RS"/>
+        </w:rPr>
+        <w:t xml:space="preserve"> na token. Srpski jezik se sastoji od dosta glasovnih promena i izuzetaka. To znači da </w:t>
+      </w:r>
+      <w:r>
+        <w:rPr>
+          <w:i/>
+          <w:lang w:val="sr-Latn-RS"/>
+        </w:rPr>
+        <w:t>algorithmic stemmer</w:t>
+      </w:r>
+      <w:r>
+        <w:rPr>
+          <w:lang w:val="sr-Latn-RS"/>
+        </w:rPr>
+        <w:t xml:space="preserve"> ne daje dovoljno dobre rezultate, uzimajući u obzir da uglavnom skida prefikse i sufikse sa reči.</w:t>
+      </w:r>
+      <w:r>
+        <w:rPr>
+          <w:lang w:val="sr-Latn-RS"/>
+        </w:rPr>
+        <w:t xml:space="preserve"> Primer problema bi bio ukoliko bi korisnik otkucao reči „</w:t>
+      </w:r>
+      <w:r>
+        <w:rPr>
+          <w:i/>
+          <w:lang w:val="sr-Latn-RS"/>
+        </w:rPr>
+        <w:t>koristiti</w:t>
+      </w:r>
+      <w:r>
+        <w:rPr>
+          <w:lang w:val="sr-Latn-RS"/>
+        </w:rPr>
+        <w:t>“ i „</w:t>
+      </w:r>
+      <w:r>
+        <w:rPr>
+          <w:i/>
+          <w:lang w:val="sr-Latn-RS"/>
+        </w:rPr>
+        <w:t>korišćenje</w:t>
+      </w:r>
+      <w:r>
+        <w:rPr>
+          <w:lang w:val="sr-Latn-RS"/>
+        </w:rPr>
+        <w:t>“. Iako su iste reči u pitanju, zbog glasovnih promena bi imale drugačiji koren</w:t>
+      </w:r>
+      <w:r>
+        <w:rPr>
+          <w:lang w:val="sr-Latn-RS"/>
+        </w:rPr>
+        <w:t>, pa bi korisniku bio ponuđen i drugačiji rezultat</w:t>
+      </w:r>
+      <w:r>
+        <w:rPr>
+          <w:lang w:val="sr-Latn-RS"/>
+        </w:rPr>
+        <w:t>.</w:t>
+      </w:r>
+      <w:r>
+        <w:rPr>
+          <w:lang w:val="sr-Latn-RS"/>
+        </w:rPr>
+        <w:t xml:space="preserve"> Drugo potencijalno rešenje bi bilo korišćenje </w:t>
+      </w:r>
+      <w:r>
+        <w:rPr>
+          <w:i/>
+          <w:lang w:val="sr-Latn-RS"/>
+        </w:rPr>
+        <w:t>dictionary stemmer</w:t>
+      </w:r>
+      <w:r>
+        <w:rPr>
+          <w:lang w:val="sr-Latn-RS"/>
+        </w:rPr>
+        <w:t>. Međutim, ni ovo nije ni približno dobro rešenje jer je veoma teško naći najnovije izdanje rečnika</w:t>
+      </w:r>
+      <w:r>
+        <w:rPr>
+          <w:lang w:val="sr-Latn-RS"/>
+        </w:rPr>
+        <w:t xml:space="preserve"> i</w:t>
+      </w:r>
+      <w:r>
+        <w:rPr>
+          <w:lang w:val="sr-Latn-RS"/>
+        </w:rPr>
+        <w:t xml:space="preserve"> korišćenje rečnika zahteva učitavanje njegovog celokupnog sadržaja u RAM kako bi mogao da se koristi.</w:t>
+      </w:r>
+      <w:r>
+        <w:rPr>
+          <w:lang w:val="sr-Latn-RS"/>
+        </w:rPr>
+        <w:t xml:space="preserve"> Nijedno od dva postojeća rešenja nije najbolje moguće kada je u pitanju</w:t>
+      </w:r>
+      <w:r>
+        <w:rPr>
+          <w:lang w:val="sr-Latn-RS"/>
+        </w:rPr>
+        <w:t xml:space="preserve"> traženje korena reči srpskog</w:t>
+      </w:r>
+      <w:r>
+        <w:rPr>
+          <w:lang w:val="sr-Latn-RS"/>
+        </w:rPr>
+        <w:t xml:space="preserve"> jezik</w:t>
+      </w:r>
+      <w:r>
+        <w:rPr>
+          <w:lang w:val="sr-Latn-RS"/>
+        </w:rPr>
+        <w:t>a</w:t>
+      </w:r>
+      <w:r>
+        <w:rPr>
+          <w:lang w:val="sr-Latn-RS"/>
+        </w:rPr>
+        <w:t>.</w:t>
+      </w:r>
+      <w:r>
+        <w:rPr>
+          <w:lang w:val="sr-Latn-RS"/>
+        </w:rPr>
+        <w:t xml:space="preserve"> Potencijalno rešenje bi bilo uvođenje AI </w:t>
+      </w:r>
+      <w:r>
+        <w:rPr>
+          <w:lang w:val="sr-Latn-RS"/>
+        </w:rPr>
+        <w:t>mehanizma koji bi bio istreniran da prepoznaje korene reči.</w:t>
+      </w:r>
+    </w:p>
+    <w:p>
+      <w:pPr>
+        <w:jc w:val="both"/>
+        <w:rPr>
+          <w:lang w:val="sr-Latn-RS"/>
+        </w:rPr>
+      </w:pPr>
+    </w:p>
+    <w:p>
+      <w:pPr>
+        <w:jc w:val="both"/>
+        <w:rPr>
+          <w:lang w:val="sr-Latn-RS"/>
+        </w:rPr>
+      </w:pPr>
+    </w:p>
+    <w:p>
+      <w:pPr>
+        <w:jc w:val="both"/>
+        <w:rPr>
+          <w:lang w:val="sr-Latn-RS"/>
+        </w:rPr>
+      </w:pPr>
+    </w:p>
+    <w:p>
+      <w:pPr>
+        <w:pStyle w:val="Heading2"/>
+        <w:rPr>
+          <w:lang w:val="sr-Latn-RS"/>
+        </w:rPr>
+      </w:pPr>
+      <w:bookmarkStart w:id="33" w:name="_Toc176382354"/>
+      <w:r>
+        <w:rPr>
+          <w:lang w:val="sr-Latn-RS"/>
+        </w:rPr>
+        <w:t>Potencijalna unapređenja</w:t>
+      </w:r>
+      <w:bookmarkEnd w:id="33"/>
+    </w:p>
+    <w:p>
+      <w:pPr>
+        <w:rPr>
+          <w:lang w:val="sr-Latn-RS"/>
+        </w:rPr>
+      </w:pPr>
+    </w:p>
+    <w:p>
+      <w:pPr>
+        <w:jc w:val="both"/>
+        <w:rPr>
+          <w:lang w:val="sr-Latn-RS"/>
+        </w:rPr>
+      </w:pPr>
+      <w:r>
+        <w:rPr>
+          <w:lang w:val="sr-Latn-RS"/>
+        </w:rPr>
+        <w:t>Pored izazova koji su navedeni u glavi 5.3, posto</w:t>
+      </w:r>
+      <w:r>
+        <w:rPr>
+          <w:lang w:val="sr-Latn-RS"/>
+        </w:rPr>
+        <w:t>je još razna moguća poboljšanja, od kojih bi neka bila:</w:t>
+      </w:r>
+    </w:p>
+    <w:p>
+      <w:pPr>
+        <w:pStyle w:val="ListParagraph"/>
+        <w:numPr>
+          <w:ilvl w:val="0"/>
+          <w:numId w:val="24"/>
+        </w:numPr>
+        <w:jc w:val="both"/>
+        <w:rPr>
+          <w:lang w:val="sr-Latn-RS"/>
+        </w:rPr>
+      </w:pPr>
+      <w:r>
+        <w:rPr>
+          <w:lang w:val="sr-Latn-RS"/>
+        </w:rPr>
+        <w:t xml:space="preserve">prelazak na </w:t>
+      </w:r>
+      <w:r>
+        <w:rPr>
+          <w:i/>
+          <w:lang w:val="sr-Latn-RS"/>
+        </w:rPr>
+        <w:t>Elastic.Clients.Elasticsearch</w:t>
+      </w:r>
+      <w:r>
+        <w:rPr>
+          <w:lang w:val="sr-Latn-RS"/>
+        </w:rPr>
+        <w:t xml:space="preserve"> biblioteku - </w:t>
+      </w:r>
+      <w:r>
+        <w:rPr>
+          <w:i/>
+          <w:lang w:val="sr-Latn-RS"/>
+        </w:rPr>
+        <w:t>NEST</w:t>
+      </w:r>
+      <w:r>
+        <w:rPr>
+          <w:lang w:val="sr-Latn-RS"/>
+        </w:rPr>
+        <w:t xml:space="preserve"> biblioteka, iako oficijalna biblioteka za </w:t>
+      </w:r>
+      <w:r>
+        <w:rPr>
+          <w:i/>
+          <w:lang w:val="sr-Latn-RS"/>
+        </w:rPr>
+        <w:t>Elasticsearch</w:t>
+      </w:r>
+      <w:r>
+        <w:rPr>
+          <w:lang w:val="sr-Latn-RS"/>
+        </w:rPr>
+        <w:t xml:space="preserve">, više neće imati nove </w:t>
+      </w:r>
+      <w:r>
+        <w:rPr>
+          <w:i/>
+          <w:lang w:val="sr-Latn-RS"/>
+        </w:rPr>
+        <w:t>features</w:t>
+      </w:r>
+      <w:r>
+        <w:rPr>
+          <w:lang w:val="sr-Latn-RS"/>
+        </w:rPr>
+        <w:t xml:space="preserve">. Razlog tome je što se </w:t>
+      </w:r>
+      <w:r>
+        <w:rPr>
+          <w:i/>
+          <w:lang w:val="sr-Latn-RS"/>
+        </w:rPr>
+        <w:t>NEST</w:t>
+      </w:r>
+      <w:r>
+        <w:rPr>
+          <w:lang w:val="sr-Latn-RS"/>
+        </w:rPr>
+        <w:t xml:space="preserve"> biblioteka koristi za </w:t>
+      </w:r>
+      <w:r>
+        <w:rPr>
+          <w:i/>
+          <w:lang w:val="sr-Latn-RS"/>
+        </w:rPr>
+        <w:t>Elasticsearch</w:t>
+      </w:r>
+      <w:r>
+        <w:rPr>
+          <w:lang w:val="sr-Latn-RS"/>
+        </w:rPr>
+        <w:t xml:space="preserve"> verzije 7.X, dok se za nove verzije, odnosno 8.X verzije, koristi nova biblioteka </w:t>
+      </w:r>
+      <w:r>
+        <w:rPr>
+          <w:i/>
+          <w:lang w:val="sr-Latn-RS"/>
+        </w:rPr>
+        <w:t>Elastic.Clients.Elasticsearch</w:t>
+      </w:r>
+      <w:r>
+        <w:rPr>
+          <w:lang w:val="sr-Latn-RS"/>
+        </w:rPr>
+        <w:t xml:space="preserve">. Dugoročno gledano, bilo bi bolje preći na novu biblioteku, s obzirom da će sve novine koje uvodi </w:t>
+      </w:r>
+      <w:r>
+        <w:rPr>
+          <w:i/>
+          <w:lang w:val="sr-Latn-RS"/>
+        </w:rPr>
+        <w:t>Elasticsearch</w:t>
+      </w:r>
+      <w:r>
+        <w:rPr>
+          <w:lang w:val="sr-Latn-RS"/>
+        </w:rPr>
+        <w:t xml:space="preserve"> biti dostupne u okviru nje </w:t>
+      </w:r>
+      <w:r>
+        <w:t>[45]</w:t>
+      </w:r>
+      <w:r>
+        <w:rPr>
+          <w:lang w:val="sr-Latn-RS"/>
+        </w:rPr>
+        <w:t>.</w:t>
+      </w:r>
+    </w:p>
+    <w:p>
+      <w:pPr>
+        <w:pStyle w:val="ListParagraph"/>
+        <w:numPr>
+          <w:ilvl w:val="0"/>
+          <w:numId w:val="24"/>
+        </w:numPr>
+        <w:jc w:val="both"/>
+        <w:rPr>
+          <w:lang w:val="sr-Latn-RS"/>
+        </w:rPr>
+      </w:pPr>
+      <w:r>
+        <w:rPr>
+          <w:lang w:val="sr-Latn-RS"/>
+        </w:rPr>
+        <w:t xml:space="preserve">dodavanje </w:t>
+      </w:r>
+      <w:r>
+        <w:rPr>
+          <w:i/>
+          <w:lang w:val="sr-Latn-RS"/>
+        </w:rPr>
+        <w:t>normalizer</w:t>
+      </w:r>
+      <w:r>
+        <w:rPr>
+          <w:lang w:val="sr-Latn-RS"/>
+        </w:rPr>
+        <w:t xml:space="preserve"> komponente - </w:t>
+      </w:r>
+      <w:r>
+        <w:rPr>
+          <w:i/>
+          <w:lang w:val="sr-Latn-RS"/>
+        </w:rPr>
+        <w:t>normalizer</w:t>
+      </w:r>
+      <w:r>
+        <w:rPr>
+          <w:lang w:val="sr-Latn-RS"/>
+        </w:rPr>
+        <w:t xml:space="preserve"> komponenta je slična </w:t>
+      </w:r>
+      <w:r>
+        <w:rPr>
+          <w:i/>
+          <w:lang w:val="sr-Latn-RS"/>
+        </w:rPr>
+        <w:t>analyzer</w:t>
+      </w:r>
+      <w:r>
+        <w:rPr>
+          <w:lang w:val="sr-Latn-RS"/>
+        </w:rPr>
+        <w:t xml:space="preserve"> komponenti. Ključna razlika je u tome što ne poseduje </w:t>
+      </w:r>
+      <w:r>
+        <w:rPr>
+          <w:i/>
+          <w:lang w:val="sr-Latn-RS"/>
+        </w:rPr>
+        <w:t>tokenizer</w:t>
+      </w:r>
+      <w:r>
+        <w:rPr>
+          <w:lang w:val="sr-Latn-RS"/>
+        </w:rPr>
+        <w:t xml:space="preserve"> komponentu, što znači</w:t>
+      </w:r>
+      <w:r>
+        <w:rPr>
+          <w:lang w:val="sr-Latn-RS"/>
+        </w:rPr>
+        <w:t xml:space="preserve"> da</w:t>
+      </w:r>
+      <w:r>
+        <w:rPr>
+          <w:lang w:val="sr-Latn-RS"/>
+        </w:rPr>
+        <w:t xml:space="preserve"> vraća samo jedan token. </w:t>
+      </w:r>
+      <w:r>
+        <w:rPr>
+          <w:lang w:val="sr-Latn-RS"/>
+        </w:rPr>
+        <w:t xml:space="preserve">Koristi se prilikom indeksiranja i pretrage polja koja su tipa </w:t>
+      </w:r>
+      <w:r>
+        <w:rPr>
+          <w:i/>
+          <w:lang w:val="sr-Latn-RS"/>
+        </w:rPr>
+        <w:t>keyword</w:t>
+      </w:r>
+      <w:r>
+        <w:rPr>
+          <w:lang w:val="sr-Latn-RS"/>
+        </w:rPr>
+        <w:t xml:space="preserve">, što znači da </w:t>
+      </w:r>
+      <w:bookmarkStart w:id="34" w:name="_GoBack"/>
+      <w:bookmarkEnd w:id="34"/>
+      <w:r>
+        <w:rPr>
+          <w:lang w:val="sr-Latn-RS"/>
+        </w:rPr>
+        <w:t xml:space="preserve">bi se pretraga u okviru </w:t>
+      </w:r>
+      <w:r>
+        <w:rPr>
+          <w:i/>
+          <w:lang w:val="sr-Latn-RS"/>
+        </w:rPr>
+        <w:t>Tags</w:t>
+      </w:r>
+      <w:r>
+        <w:rPr>
+          <w:lang w:val="sr-Latn-RS"/>
+        </w:rPr>
+        <w:t xml:space="preserve"> polja mogla poboljšati.</w:t>
+      </w:r>
+    </w:p>
+    <w:p>
+      <w:pPr>
+        <w:jc w:val="both"/>
+        <w:rPr>
+          <w:lang w:val="sr-Latn-RS"/>
+        </w:rPr>
+      </w:pPr>
+    </w:p>
+    <w:p>
+      <w:pPr>
+        <w:jc w:val="both"/>
+        <w:rPr>
+          <w:lang w:val="sr-Latn-RS"/>
+        </w:rPr>
+      </w:pPr>
     </w:p>
     <w:p>
       <w:pPr>
@@ -27420,7 +28582,7 @@
           <w:lang w:val="sr-Latn-RS"/>
         </w:rPr>
       </w:pPr>
-      <w:bookmarkStart w:id="30" w:name="_Toc176346048"/>
+      <w:bookmarkStart w:id="35" w:name="_Toc176382355"/>
       <w:r>
         <w:rPr>
           <w:lang w:val="sr-Latn-RS"/>
@@ -27440,7 +28602,7 @@
         </w:rPr>
         <w:t>ak</w:t>
       </w:r>
-      <w:bookmarkEnd w:id="30"/>
+      <w:bookmarkEnd w:id="35"/>
     </w:p>
     <w:p>
       <w:pPr>
@@ -27460,7 +28622,7 @@
           <w:lang w:val="sr-Latn-RS"/>
         </w:rPr>
       </w:pPr>
-      <w:bookmarkStart w:id="31" w:name="_Toc176346049"/>
+      <w:bookmarkStart w:id="36" w:name="_Toc176382356"/>
       <w:r>
         <w:rPr>
           <w:lang w:val="sr-Latn-RS"/>
@@ -27468,7 +28630,7 @@
         <w:lastRenderedPageBreak/>
         <w:t>Literatura</w:t>
       </w:r>
-      <w:bookmarkEnd w:id="31"/>
+      <w:bookmarkEnd w:id="36"/>
     </w:p>
     <w:p>
       <w:pPr>
@@ -29497,6 +30659,68 @@
     </w:p>
     <w:p>
       <w:pPr>
+        <w:numPr>
+          <w:ilvl w:val="0"/>
+          <w:numId w:val="4"/>
+        </w:numPr>
+        <w:spacing w:after="0" w:line="276" w:lineRule="auto"/>
+        <w:jc w:val="both"/>
+        <w:rPr>
+          <w:lang w:val="sr-Latn-RS"/>
+        </w:rPr>
+      </w:pPr>
+      <w:r>
+        <w:rPr>
+          <w:lang w:val="sr-Latn-RS"/>
+        </w:rPr>
+        <w:t xml:space="preserve"> Elastic, </w:t>
+      </w:r>
+      <w:r>
+        <w:rPr>
+          <w:lang w:val="sr-Latn-RS"/>
+        </w:rPr>
+        <w:t>„</w:t>
+      </w:r>
+      <w:r>
+        <w:rPr>
+          <w:lang w:val="sr-Latn-RS"/>
+        </w:rPr>
+        <w:t>Release notes v8.0.0</w:t>
+      </w:r>
+      <w:r>
+        <w:rPr>
+          <w:lang w:val="sr-Latn-RS"/>
+        </w:rPr>
+        <w:t>“</w:t>
+      </w:r>
+      <w:r>
+        <w:rPr>
+          <w:lang w:val="sr-Latn-RS"/>
+        </w:rPr>
+        <w:t xml:space="preserve">, </w:t>
+      </w:r>
+      <w:r>
+        <w:rPr>
+          <w:i/>
+          <w:lang w:val="sr-Latn-RS"/>
+        </w:rPr>
+        <w:t>https://www.elastic.co/guide/en/elasticsearch</w:t>
+      </w:r>
+      <w:r>
+        <w:rPr>
+          <w:lang w:val="sr-Latn-RS"/>
+        </w:rPr>
+        <w:t>, Prelazak na novu Elasticsearch veziju i menjanje biblioteke koja se koristi za .NET</w:t>
+      </w:r>
+      <w:r>
+        <w:rPr>
+          <w:lang w:val="sr-Latn-RS"/>
+        </w:rPr>
+        <w:t>.</w:t>
+      </w:r>
+    </w:p>
+    <w:p>
+      <w:pPr>
         <w:pStyle w:val="Heading1"/>
         <w:numPr>
           <w:ilvl w:val="0"/>
@@ -29506,7 +30730,7 @@
           <w:lang w:val="sr-Latn-RS"/>
         </w:rPr>
       </w:pPr>
-      <w:bookmarkStart w:id="32" w:name="_Toc176346050"/>
+      <w:bookmarkStart w:id="37" w:name="_Toc176382357"/>
       <w:r>
         <w:rPr>
           <w:lang w:val="sr-Latn-RS"/>
@@ -29514,7 +30738,7 @@
         <w:lastRenderedPageBreak/>
         <w:t>Dodatak A</w:t>
       </w:r>
-      <w:bookmarkEnd w:id="32"/>
+      <w:bookmarkEnd w:id="37"/>
     </w:p>
     <w:p>
       <w:pPr>
@@ -29577,7 +30801,7 @@
           <w:lang w:val="sr-Latn-RS"/>
         </w:rPr>
       </w:pPr>
-      <w:bookmarkStart w:id="33" w:name="_Toc176346051"/>
+      <w:bookmarkStart w:id="38" w:name="_Toc176382358"/>
       <w:r>
         <w:rPr>
           <w:lang w:val="sr-Latn-RS"/>
@@ -29585,7 +30809,7 @@
         <w:lastRenderedPageBreak/>
         <w:t>Dodatak B</w:t>
       </w:r>
-      <w:bookmarkEnd w:id="33"/>
+      <w:bookmarkEnd w:id="38"/>
     </w:p>
     <w:p>
       <w:pPr>
@@ -29605,7 +30829,7 @@
           <w:lang w:val="sr-Latn-RS"/>
         </w:rPr>
       </w:pPr>
-      <w:bookmarkStart w:id="34" w:name="_Toc176346052"/>
+      <w:bookmarkStart w:id="39" w:name="_Toc176382359"/>
       <w:r>
         <w:rPr>
           <w:lang w:val="sr-Latn-RS"/>
@@ -29613,7 +30837,7 @@
         <w:lastRenderedPageBreak/>
         <w:t>Podaci o kandidatu</w:t>
       </w:r>
-      <w:bookmarkEnd w:id="34"/>
+      <w:bookmarkEnd w:id="39"/>
     </w:p>
     <w:p>
       <w:pPr>
@@ -29795,7 +31019,7 @@
         <w:noProof/>
         <w:lang w:val="sr-Latn-RS"/>
       </w:rPr>
-      <w:t>42</w:t>
+      <w:t>41</w:t>
     </w:r>
     <w:r>
       <w:rPr>
@@ -30513,9 +31737,9 @@
     </w:lvl>
   </w:abstractNum>
   <w:abstractNum w:abstractNumId="6" w15:restartNumberingAfterBreak="0">
-    <w:nsid w:val="273F58DA"/>
+    <w:nsid w:val="22141B8A"/>
     <w:multiLevelType w:val="hybridMultilevel"/>
-    <w:tmpl w:val="DAFED042"/>
+    <w:tmpl w:val="6B5896EE"/>
     <w:lvl w:ilvl="0" w:tplc="7C08B664">
       <w:start w:val="3"/>
       <w:numFmt w:val="bullet"/>
@@ -30626,9 +31850,9 @@
     </w:lvl>
   </w:abstractNum>
   <w:abstractNum w:abstractNumId="7" w15:restartNumberingAfterBreak="0">
-    <w:nsid w:val="31A54AF2"/>
+    <w:nsid w:val="273F58DA"/>
     <w:multiLevelType w:val="hybridMultilevel"/>
-    <w:tmpl w:val="B90C73EA"/>
+    <w:tmpl w:val="DAFED042"/>
     <w:lvl w:ilvl="0" w:tplc="7C08B664">
       <w:start w:val="3"/>
       <w:numFmt w:val="bullet"/>
@@ -30739,16 +31963,16 @@
     </w:lvl>
   </w:abstractNum>
   <w:abstractNum w:abstractNumId="8" w15:restartNumberingAfterBreak="0">
-    <w:nsid w:val="32D66718"/>
+    <w:nsid w:val="31A54AF2"/>
     <w:multiLevelType w:val="hybridMultilevel"/>
-    <w:tmpl w:val="93D25FAE"/>
+    <w:tmpl w:val="B90C73EA"/>
     <w:lvl w:ilvl="0" w:tplc="7C08B664">
       <w:start w:val="3"/>
       <w:numFmt w:val="bullet"/>
       <w:lvlText w:val="-"/>
       <w:lvlJc w:val="left"/>
       <w:pPr>
-        <w:ind w:left="771" w:hanging="360"/>
+        <w:ind w:left="720" w:hanging="360"/>
       </w:pPr>
       <w:rPr>
         <w:rFonts w:ascii="Calibri" w:eastAsiaTheme="minorHAnsi" w:hAnsi="Calibri" w:cs="Calibri" w:hint="default"/>
@@ -30760,7 +31984,7 @@
       <w:lvlText w:val="o"/>
       <w:lvlJc w:val="left"/>
       <w:pPr>
-        <w:ind w:left="1491" w:hanging="360"/>
+        <w:ind w:left="1440" w:hanging="360"/>
       </w:pPr>
       <w:rPr>
         <w:rFonts w:ascii="Courier New" w:hAnsi="Courier New" w:cs="Courier New" w:hint="default"/>
@@ -30772,7 +31996,7 @@
       <w:lvlText w:val=""/>
       <w:lvlJc w:val="left"/>
       <w:pPr>
-        <w:ind w:left="2211" w:hanging="360"/>
+        <w:ind w:left="2160" w:hanging="360"/>
       </w:pPr>
       <w:rPr>
         <w:rFonts w:ascii="Wingdings" w:hAnsi="Wingdings" w:hint="default"/>
@@ -30784,7 +32008,7 @@
       <w:lvlText w:val=""/>
       <w:lvlJc w:val="left"/>
       <w:pPr>
-        <w:ind w:left="2931" w:hanging="360"/>
+        <w:ind w:left="2880" w:hanging="360"/>
       </w:pPr>
       <w:rPr>
         <w:rFonts w:ascii="Symbol" w:hAnsi="Symbol" w:hint="default"/>
@@ -30796,7 +32020,7 @@
       <w:lvlText w:val="o"/>
       <w:lvlJc w:val="left"/>
       <w:pPr>
-        <w:ind w:left="3651" w:hanging="360"/>
+        <w:ind w:left="3600" w:hanging="360"/>
       </w:pPr>
       <w:rPr>
         <w:rFonts w:ascii="Courier New" w:hAnsi="Courier New" w:cs="Courier New" w:hint="default"/>
@@ -30808,7 +32032,7 @@
       <w:lvlText w:val=""/>
       <w:lvlJc w:val="left"/>
       <w:pPr>
-        <w:ind w:left="4371" w:hanging="360"/>
+        <w:ind w:left="4320" w:hanging="360"/>
       </w:pPr>
       <w:rPr>
         <w:rFonts w:ascii="Wingdings" w:hAnsi="Wingdings" w:hint="default"/>
@@ -30820,7 +32044,7 @@
       <w:lvlText w:val=""/>
       <w:lvlJc w:val="left"/>
       <w:pPr>
-        <w:ind w:left="5091" w:hanging="360"/>
+        <w:ind w:left="5040" w:hanging="360"/>
       </w:pPr>
       <w:rPr>
         <w:rFonts w:ascii="Symbol" w:hAnsi="Symbol" w:hint="default"/>
@@ -30832,7 +32056,7 @@
       <w:lvlText w:val="o"/>
       <w:lvlJc w:val="left"/>
       <w:pPr>
-        <w:ind w:left="5811" w:hanging="360"/>
+        <w:ind w:left="5760" w:hanging="360"/>
       </w:pPr>
       <w:rPr>
         <w:rFonts w:ascii="Courier New" w:hAnsi="Courier New" w:cs="Courier New" w:hint="default"/>
@@ -30844,7 +32068,7 @@
       <w:lvlText w:val=""/>
       <w:lvlJc w:val="left"/>
       <w:pPr>
-        <w:ind w:left="6531" w:hanging="360"/>
+        <w:ind w:left="6480" w:hanging="360"/>
       </w:pPr>
       <w:rPr>
         <w:rFonts w:ascii="Wingdings" w:hAnsi="Wingdings" w:hint="default"/>
@@ -30852,16 +32076,16 @@
     </w:lvl>
   </w:abstractNum>
   <w:abstractNum w:abstractNumId="9" w15:restartNumberingAfterBreak="0">
-    <w:nsid w:val="34B54D0E"/>
+    <w:nsid w:val="32D66718"/>
     <w:multiLevelType w:val="hybridMultilevel"/>
-    <w:tmpl w:val="91A8632A"/>
+    <w:tmpl w:val="93D25FAE"/>
     <w:lvl w:ilvl="0" w:tplc="7C08B664">
       <w:start w:val="3"/>
       <w:numFmt w:val="bullet"/>
       <w:lvlText w:val="-"/>
       <w:lvlJc w:val="left"/>
       <w:pPr>
-        <w:ind w:left="720" w:hanging="360"/>
+        <w:ind w:left="771" w:hanging="360"/>
       </w:pPr>
       <w:rPr>
         <w:rFonts w:ascii="Calibri" w:eastAsiaTheme="minorHAnsi" w:hAnsi="Calibri" w:cs="Calibri" w:hint="default"/>
@@ -30873,7 +32097,7 @@
       <w:lvlText w:val="o"/>
       <w:lvlJc w:val="left"/>
       <w:pPr>
-        <w:ind w:left="1440" w:hanging="360"/>
+        <w:ind w:left="1491" w:hanging="360"/>
       </w:pPr>
       <w:rPr>
         <w:rFonts w:ascii="Courier New" w:hAnsi="Courier New" w:cs="Courier New" w:hint="default"/>
@@ -30885,7 +32109,7 @@
       <w:lvlText w:val=""/>
       <w:lvlJc w:val="left"/>
       <w:pPr>
-        <w:ind w:left="2160" w:hanging="360"/>
+        <w:ind w:left="2211" w:hanging="360"/>
       </w:pPr>
       <w:rPr>
         <w:rFonts w:ascii="Wingdings" w:hAnsi="Wingdings" w:hint="default"/>
@@ -30897,7 +32121,7 @@
       <w:lvlText w:val=""/>
       <w:lvlJc w:val="left"/>
       <w:pPr>
-        <w:ind w:left="2880" w:hanging="360"/>
+        <w:ind w:left="2931" w:hanging="360"/>
       </w:pPr>
       <w:rPr>
         <w:rFonts w:ascii="Symbol" w:hAnsi="Symbol" w:hint="default"/>
@@ -30909,7 +32133,7 @@
       <w:lvlText w:val="o"/>
       <w:lvlJc w:val="left"/>
       <w:pPr>
-        <w:ind w:left="3600" w:hanging="360"/>
+        <w:ind w:left="3651" w:hanging="360"/>
       </w:pPr>
       <w:rPr>
         <w:rFonts w:ascii="Courier New" w:hAnsi="Courier New" w:cs="Courier New" w:hint="default"/>
@@ -30921,7 +32145,7 @@
       <w:lvlText w:val=""/>
       <w:lvlJc w:val="left"/>
       <w:pPr>
-        <w:ind w:left="4320" w:hanging="360"/>
+        <w:ind w:left="4371" w:hanging="360"/>
       </w:pPr>
       <w:rPr>
         <w:rFonts w:ascii="Wingdings" w:hAnsi="Wingdings" w:hint="default"/>
@@ -30933,7 +32157,7 @@
       <w:lvlText w:val=""/>
       <w:lvlJc w:val="left"/>
       <w:pPr>
-        <w:ind w:left="5040" w:hanging="360"/>
+        <w:ind w:left="5091" w:hanging="360"/>
       </w:pPr>
       <w:rPr>
         <w:rFonts w:ascii="Symbol" w:hAnsi="Symbol" w:hint="default"/>
@@ -30945,7 +32169,7 @@
       <w:lvlText w:val="o"/>
       <w:lvlJc w:val="left"/>
       <w:pPr>
-        <w:ind w:left="5760" w:hanging="360"/>
+        <w:ind w:left="5811" w:hanging="360"/>
       </w:pPr>
       <w:rPr>
         <w:rFonts w:ascii="Courier New" w:hAnsi="Courier New" w:cs="Courier New" w:hint="default"/>
@@ -30957,7 +32181,7 @@
       <w:lvlText w:val=""/>
       <w:lvlJc w:val="left"/>
       <w:pPr>
-        <w:ind w:left="6480" w:hanging="360"/>
+        <w:ind w:left="6531" w:hanging="360"/>
       </w:pPr>
       <w:rPr>
         <w:rFonts w:ascii="Wingdings" w:hAnsi="Wingdings" w:hint="default"/>
@@ -30965,16 +32189,16 @@
     </w:lvl>
   </w:abstractNum>
   <w:abstractNum w:abstractNumId="10" w15:restartNumberingAfterBreak="0">
-    <w:nsid w:val="354B3EDE"/>
+    <w:nsid w:val="34B54D0E"/>
     <w:multiLevelType w:val="hybridMultilevel"/>
-    <w:tmpl w:val="863C357E"/>
+    <w:tmpl w:val="91A8632A"/>
     <w:lvl w:ilvl="0" w:tplc="7C08B664">
       <w:start w:val="3"/>
       <w:numFmt w:val="bullet"/>
       <w:lvlText w:val="-"/>
       <w:lvlJc w:val="left"/>
       <w:pPr>
-        <w:ind w:left="771" w:hanging="360"/>
+        <w:ind w:left="720" w:hanging="360"/>
       </w:pPr>
       <w:rPr>
         <w:rFonts w:ascii="Calibri" w:eastAsiaTheme="minorHAnsi" w:hAnsi="Calibri" w:cs="Calibri" w:hint="default"/>
@@ -30986,7 +32210,7 @@
       <w:lvlText w:val="o"/>
       <w:lvlJc w:val="left"/>
       <w:pPr>
-        <w:ind w:left="1491" w:hanging="360"/>
+        <w:ind w:left="1440" w:hanging="360"/>
       </w:pPr>
       <w:rPr>
         <w:rFonts w:ascii="Courier New" w:hAnsi="Courier New" w:cs="Courier New" w:hint="default"/>
@@ -30998,7 +32222,7 @@
       <w:lvlText w:val=""/>
       <w:lvlJc w:val="left"/>
       <w:pPr>
-        <w:ind w:left="2211" w:hanging="360"/>
+        <w:ind w:left="2160" w:hanging="360"/>
       </w:pPr>
       <w:rPr>
         <w:rFonts w:ascii="Wingdings" w:hAnsi="Wingdings" w:hint="default"/>
@@ -31010,7 +32234,7 @@
       <w:lvlText w:val=""/>
       <w:lvlJc w:val="left"/>
       <w:pPr>
-        <w:ind w:left="2931" w:hanging="360"/>
+        <w:ind w:left="2880" w:hanging="360"/>
       </w:pPr>
       <w:rPr>
         <w:rFonts w:ascii="Symbol" w:hAnsi="Symbol" w:hint="default"/>
@@ -31022,7 +32246,7 @@
       <w:lvlText w:val="o"/>
       <w:lvlJc w:val="left"/>
       <w:pPr>
-        <w:ind w:left="3651" w:hanging="360"/>
+        <w:ind w:left="3600" w:hanging="360"/>
       </w:pPr>
       <w:rPr>
         <w:rFonts w:ascii="Courier New" w:hAnsi="Courier New" w:cs="Courier New" w:hint="default"/>
@@ -31034,7 +32258,7 @@
       <w:lvlText w:val=""/>
       <w:lvlJc w:val="left"/>
       <w:pPr>
-        <w:ind w:left="4371" w:hanging="360"/>
+        <w:ind w:left="4320" w:hanging="360"/>
       </w:pPr>
       <w:rPr>
         <w:rFonts w:ascii="Wingdings" w:hAnsi="Wingdings" w:hint="default"/>
@@ -31046,7 +32270,7 @@
       <w:lvlText w:val=""/>
       <w:lvlJc w:val="left"/>
       <w:pPr>
-        <w:ind w:left="5091" w:hanging="360"/>
+        <w:ind w:left="5040" w:hanging="360"/>
       </w:pPr>
       <w:rPr>
         <w:rFonts w:ascii="Symbol" w:hAnsi="Symbol" w:hint="default"/>
@@ -31058,7 +32282,7 @@
       <w:lvlText w:val="o"/>
       <w:lvlJc w:val="left"/>
       <w:pPr>
-        <w:ind w:left="5811" w:hanging="360"/>
+        <w:ind w:left="5760" w:hanging="360"/>
       </w:pPr>
       <w:rPr>
         <w:rFonts w:ascii="Courier New" w:hAnsi="Courier New" w:cs="Courier New" w:hint="default"/>
@@ -31070,7 +32294,7 @@
       <w:lvlText w:val=""/>
       <w:lvlJc w:val="left"/>
       <w:pPr>
-        <w:ind w:left="6531" w:hanging="360"/>
+        <w:ind w:left="6480" w:hanging="360"/>
       </w:pPr>
       <w:rPr>
         <w:rFonts w:ascii="Wingdings" w:hAnsi="Wingdings" w:hint="default"/>
@@ -31078,6 +32302,119 @@
     </w:lvl>
   </w:abstractNum>
   <w:abstractNum w:abstractNumId="11" w15:restartNumberingAfterBreak="0">
+    <w:nsid w:val="354B3EDE"/>
+    <w:multiLevelType w:val="hybridMultilevel"/>
+    <w:tmpl w:val="863C357E"/>
+    <w:lvl w:ilvl="0" w:tplc="7C08B664">
+      <w:start w:val="3"/>
+      <w:numFmt w:val="bullet"/>
+      <w:lvlText w:val="-"/>
+      <w:lvlJc w:val="left"/>
+      <w:pPr>
+        <w:ind w:left="771" w:hanging="360"/>
+      </w:pPr>
+      <w:rPr>
+        <w:rFonts w:ascii="Calibri" w:eastAsiaTheme="minorHAnsi" w:hAnsi="Calibri" w:cs="Calibri" w:hint="default"/>
+      </w:rPr>
+    </w:lvl>
+    <w:lvl w:ilvl="1" w:tplc="04090003" w:tentative="1">
+      <w:start w:val="1"/>
+      <w:numFmt w:val="bullet"/>
+      <w:lvlText w:val="o"/>
+      <w:lvlJc w:val="left"/>
+      <w:pPr>
+        <w:ind w:left="1491" w:hanging="360"/>
+      </w:pPr>
+      <w:rPr>
+        <w:rFonts w:ascii="Courier New" w:hAnsi="Courier New" w:cs="Courier New" w:hint="default"/>
+      </w:rPr>
+    </w:lvl>
+    <w:lvl w:ilvl="2" w:tplc="04090005" w:tentative="1">
+      <w:start w:val="1"/>
+      <w:numFmt w:val="bullet"/>
+      <w:lvlText w:val=""/>
+      <w:lvlJc w:val="left"/>
+      <w:pPr>
+        <w:ind w:left="2211" w:hanging="360"/>
+      </w:pPr>
+      <w:rPr>
+        <w:rFonts w:ascii="Wingdings" w:hAnsi="Wingdings" w:hint="default"/>
+      </w:rPr>
+    </w:lvl>
+    <w:lvl w:ilvl="3" w:tplc="04090001" w:tentative="1">
+      <w:start w:val="1"/>
+      <w:numFmt w:val="bullet"/>
+      <w:lvlText w:val=""/>
+      <w:lvlJc w:val="left"/>
+      <w:pPr>
+        <w:ind w:left="2931" w:hanging="360"/>
+      </w:pPr>
+      <w:rPr>
+        <w:rFonts w:ascii="Symbol" w:hAnsi="Symbol" w:hint="default"/>
+      </w:rPr>
+    </w:lvl>
+    <w:lvl w:ilvl="4" w:tplc="04090003" w:tentative="1">
+      <w:start w:val="1"/>
+      <w:numFmt w:val="bullet"/>
+      <w:lvlText w:val="o"/>
+      <w:lvlJc w:val="left"/>
+      <w:pPr>
+        <w:ind w:left="3651" w:hanging="360"/>
+      </w:pPr>
+      <w:rPr>
+        <w:rFonts w:ascii="Courier New" w:hAnsi="Courier New" w:cs="Courier New" w:hint="default"/>
+      </w:rPr>
+    </w:lvl>
+    <w:lvl w:ilvl="5" w:tplc="04090005" w:tentative="1">
+      <w:start w:val="1"/>
+      <w:numFmt w:val="bullet"/>
+      <w:lvlText w:val=""/>
+      <w:lvlJc w:val="left"/>
+      <w:pPr>
+        <w:ind w:left="4371" w:hanging="360"/>
+      </w:pPr>
+      <w:rPr>
+        <w:rFonts w:ascii="Wingdings" w:hAnsi="Wingdings" w:hint="default"/>
+      </w:rPr>
+    </w:lvl>
+    <w:lvl w:ilvl="6" w:tplc="04090001" w:tentative="1">
+      <w:start w:val="1"/>
+      <w:numFmt w:val="bullet"/>
+      <w:lvlText w:val=""/>
+      <w:lvlJc w:val="left"/>
+      <w:pPr>
+        <w:ind w:left="5091" w:hanging="360"/>
+      </w:pPr>
+      <w:rPr>
+        <w:rFonts w:ascii="Symbol" w:hAnsi="Symbol" w:hint="default"/>
+      </w:rPr>
+    </w:lvl>
+    <w:lvl w:ilvl="7" w:tplc="04090003" w:tentative="1">
+      <w:start w:val="1"/>
+      <w:numFmt w:val="bullet"/>
+      <w:lvlText w:val="o"/>
+      <w:lvlJc w:val="left"/>
+      <w:pPr>
+        <w:ind w:left="5811" w:hanging="360"/>
+      </w:pPr>
+      <w:rPr>
+        <w:rFonts w:ascii="Courier New" w:hAnsi="Courier New" w:cs="Courier New" w:hint="default"/>
+      </w:rPr>
+    </w:lvl>
+    <w:lvl w:ilvl="8" w:tplc="04090005" w:tentative="1">
+      <w:start w:val="1"/>
+      <w:numFmt w:val="bullet"/>
+      <w:lvlText w:val=""/>
+      <w:lvlJc w:val="left"/>
+      <w:pPr>
+        <w:ind w:left="6531" w:hanging="360"/>
+      </w:pPr>
+      <w:rPr>
+        <w:rFonts w:ascii="Wingdings" w:hAnsi="Wingdings" w:hint="default"/>
+      </w:rPr>
+    </w:lvl>
+  </w:abstractNum>
+  <w:abstractNum w:abstractNumId="12" w15:restartNumberingAfterBreak="0">
     <w:nsid w:val="3CFB171A"/>
     <w:multiLevelType w:val="multilevel"/>
     <w:tmpl w:val="AD449122"/>
@@ -31162,7 +32499,7 @@
       <w:lvlJc w:val="left"/>
     </w:lvl>
   </w:abstractNum>
-  <w:abstractNum w:abstractNumId="12" w15:restartNumberingAfterBreak="0">
+  <w:abstractNum w:abstractNumId="13" w15:restartNumberingAfterBreak="0">
     <w:nsid w:val="3E643407"/>
     <w:multiLevelType w:val="hybridMultilevel"/>
     <w:tmpl w:val="6EF651C4"/>
@@ -31251,7 +32588,7 @@
       </w:pPr>
     </w:lvl>
   </w:abstractNum>
-  <w:abstractNum w:abstractNumId="13" w15:restartNumberingAfterBreak="0">
+  <w:abstractNum w:abstractNumId="14" w15:restartNumberingAfterBreak="0">
     <w:nsid w:val="3FE02A8F"/>
     <w:multiLevelType w:val="hybridMultilevel"/>
     <w:tmpl w:val="BAA26732"/>
@@ -31364,7 +32701,7 @@
       </w:rPr>
     </w:lvl>
   </w:abstractNum>
-  <w:abstractNum w:abstractNumId="14" w15:restartNumberingAfterBreak="0">
+  <w:abstractNum w:abstractNumId="15" w15:restartNumberingAfterBreak="0">
     <w:nsid w:val="41FF0A1A"/>
     <w:multiLevelType w:val="hybridMultilevel"/>
     <w:tmpl w:val="87C2A61A"/>
@@ -31477,7 +32814,7 @@
       </w:rPr>
     </w:lvl>
   </w:abstractNum>
-  <w:abstractNum w:abstractNumId="15" w15:restartNumberingAfterBreak="0">
+  <w:abstractNum w:abstractNumId="16" w15:restartNumberingAfterBreak="0">
     <w:nsid w:val="43030184"/>
     <w:multiLevelType w:val="hybridMultilevel"/>
     <w:tmpl w:val="8124B808"/>
@@ -31590,7 +32927,7 @@
       </w:rPr>
     </w:lvl>
   </w:abstractNum>
-  <w:abstractNum w:abstractNumId="16" w15:restartNumberingAfterBreak="0">
+  <w:abstractNum w:abstractNumId="17" w15:restartNumberingAfterBreak="0">
     <w:nsid w:val="4C8306C3"/>
     <w:multiLevelType w:val="hybridMultilevel"/>
     <w:tmpl w:val="1FFEA82C"/>
@@ -31703,7 +33040,7 @@
       </w:rPr>
     </w:lvl>
   </w:abstractNum>
-  <w:abstractNum w:abstractNumId="17" w15:restartNumberingAfterBreak="0">
+  <w:abstractNum w:abstractNumId="18" w15:restartNumberingAfterBreak="0">
     <w:nsid w:val="5F2F5B49"/>
     <w:multiLevelType w:val="hybridMultilevel"/>
     <w:tmpl w:val="522A732C"/>
@@ -31816,7 +33153,7 @@
       </w:rPr>
     </w:lvl>
   </w:abstractNum>
-  <w:abstractNum w:abstractNumId="18" w15:restartNumberingAfterBreak="0">
+  <w:abstractNum w:abstractNumId="19" w15:restartNumberingAfterBreak="0">
     <w:nsid w:val="602649C6"/>
     <w:multiLevelType w:val="hybridMultilevel"/>
     <w:tmpl w:val="00F8A9A2"/>
@@ -31929,7 +33266,7 @@
       </w:rPr>
     </w:lvl>
   </w:abstractNum>
-  <w:abstractNum w:abstractNumId="19" w15:restartNumberingAfterBreak="0">
+  <w:abstractNum w:abstractNumId="20" w15:restartNumberingAfterBreak="0">
     <w:nsid w:val="673F25BA"/>
     <w:multiLevelType w:val="hybridMultilevel"/>
     <w:tmpl w:val="F676BAEA"/>
@@ -32042,7 +33379,7 @@
       </w:rPr>
     </w:lvl>
   </w:abstractNum>
-  <w:abstractNum w:abstractNumId="20" w15:restartNumberingAfterBreak="0">
+  <w:abstractNum w:abstractNumId="21" w15:restartNumberingAfterBreak="0">
     <w:nsid w:val="6D952AA2"/>
     <w:multiLevelType w:val="hybridMultilevel"/>
     <w:tmpl w:val="9FF4DE3C"/>
@@ -32155,7 +33492,7 @@
       </w:rPr>
     </w:lvl>
   </w:abstractNum>
-  <w:abstractNum w:abstractNumId="21" w15:restartNumberingAfterBreak="0">
+  <w:abstractNum w:abstractNumId="22" w15:restartNumberingAfterBreak="0">
     <w:nsid w:val="71DF59C2"/>
     <w:multiLevelType w:val="multilevel"/>
     <w:tmpl w:val="0409001F"/>
@@ -32242,19 +33579,19 @@
     </w:lvl>
   </w:abstractNum>
   <w:num w:numId="1">
-    <w:abstractNumId w:val="21"/>
+    <w:abstractNumId w:val="22"/>
   </w:num>
   <w:num w:numId="2">
-    <w:abstractNumId w:val="11"/>
+    <w:abstractNumId w:val="12"/>
   </w:num>
   <w:num w:numId="3">
     <w:abstractNumId w:val="1"/>
   </w:num>
   <w:num w:numId="4">
-    <w:abstractNumId w:val="12"/>
+    <w:abstractNumId w:val="13"/>
   </w:num>
   <w:num w:numId="5">
-    <w:abstractNumId w:val="12"/>
+    <w:abstractNumId w:val="13"/>
     <w:lvlOverride w:ilvl="0">
       <w:startOverride w:val="1"/>
     </w:lvlOverride>
@@ -32287,55 +33624,58 @@
     <w:abstractNumId w:val="2"/>
   </w:num>
   <w:num w:numId="7">
-    <w:abstractNumId w:val="19"/>
+    <w:abstractNumId w:val="20"/>
   </w:num>
   <w:num w:numId="8">
-    <w:abstractNumId w:val="17"/>
+    <w:abstractNumId w:val="18"/>
   </w:num>
   <w:num w:numId="9">
-    <w:abstractNumId w:val="14"/>
+    <w:abstractNumId w:val="15"/>
   </w:num>
   <w:num w:numId="10">
-    <w:abstractNumId w:val="15"/>
+    <w:abstractNumId w:val="16"/>
   </w:num>
   <w:num w:numId="11">
     <w:abstractNumId w:val="0"/>
   </w:num>
   <w:num w:numId="12">
-    <w:abstractNumId w:val="18"/>
+    <w:abstractNumId w:val="19"/>
   </w:num>
   <w:num w:numId="13">
+    <w:abstractNumId w:val="11"/>
+  </w:num>
+  <w:num w:numId="14">
+    <w:abstractNumId w:val="17"/>
+  </w:num>
+  <w:num w:numId="15">
+    <w:abstractNumId w:val="9"/>
+  </w:num>
+  <w:num w:numId="16">
     <w:abstractNumId w:val="10"/>
   </w:num>
-  <w:num w:numId="14">
-    <w:abstractNumId w:val="16"/>
-  </w:num>
-  <w:num w:numId="15">
-    <w:abstractNumId w:val="8"/>
-  </w:num>
-  <w:num w:numId="16">
-    <w:abstractNumId w:val="9"/>
-  </w:num>
   <w:num w:numId="17">
-    <w:abstractNumId w:val="13"/>
+    <w:abstractNumId w:val="14"/>
   </w:num>
   <w:num w:numId="18">
-    <w:abstractNumId w:val="20"/>
+    <w:abstractNumId w:val="21"/>
   </w:num>
   <w:num w:numId="19">
     <w:abstractNumId w:val="3"/>
   </w:num>
   <w:num w:numId="20">
-    <w:abstractNumId w:val="7"/>
+    <w:abstractNumId w:val="8"/>
   </w:num>
   <w:num w:numId="21">
     <w:abstractNumId w:val="4"/>
   </w:num>
   <w:num w:numId="22">
-    <w:abstractNumId w:val="6"/>
+    <w:abstractNumId w:val="7"/>
   </w:num>
   <w:num w:numId="23">
     <w:abstractNumId w:val="5"/>
+  </w:num>
+  <w:num w:numId="24">
+    <w:abstractNumId w:val="6"/>
   </w:num>
 </w:numbering>
 </file>
@@ -33643,7 +34983,7 @@
 </file>
 
 <file path=customXml/itemProps1.xml><?xml version="1.0" encoding="utf-8"?>
-<ds:datastoreItem xmlns:ds="http://schemas.openxmlformats.org/officeDocument/2006/customXml" ds:itemID="{469C82A2-768B-451A-A61A-281038739262}">
+<ds:datastoreItem xmlns:ds="http://schemas.openxmlformats.org/officeDocument/2006/customXml" ds:itemID="{68BC43B4-A51D-4930-81AC-77BCCE47477B}">
   <ds:schemaRefs>
     <ds:schemaRef ds:uri="http://schemas.openxmlformats.org/officeDocument/2006/bibliography"/>
   </ds:schemaRefs>

</xml_diff>

<commit_message>
feat: dodata referenca u potencijalna unapredjena
</commit_message>
<xml_diff>
--- a/Nevena Gligorov diplomski v1.docx
+++ b/Nevena Gligorov diplomski v1.docx
@@ -64,7 +64,7 @@
                 <v:shape id="_x0000_i1025" type="#_x0000_t75" style="width:63.85pt;height:63.85pt" o:ole="" fillcolor="window">
                   <v:imagedata r:id="rId8" o:title=""/>
                 </v:shape>
-                <o:OLEObject Type="Embed" ProgID="CorelDraw.Graphic.7" ShapeID="_x0000_i1025" DrawAspect="Content" ObjectID="_1786997378" r:id="rId9"/>
+                <o:OLEObject Type="Embed" ProgID="CorelDraw.Graphic.7" ShapeID="_x0000_i1025" DrawAspect="Content" ObjectID="_1786997518" r:id="rId9"/>
               </w:object>
             </w:r>
           </w:p>
@@ -28537,26 +28537,41 @@
         </w:rPr>
         <w:t xml:space="preserve">, što znači da </w:t>
       </w:r>
+      <w:r>
+        <w:rPr>
+          <w:lang w:val="sr-Latn-RS"/>
+        </w:rPr>
+        <w:t xml:space="preserve">bi se pretraga u okviru </w:t>
+      </w:r>
+      <w:r>
+        <w:rPr>
+          <w:i/>
+          <w:lang w:val="sr-Latn-RS"/>
+        </w:rPr>
+        <w:t>Tags</w:t>
+      </w:r>
+      <w:r>
+        <w:rPr>
+          <w:lang w:val="sr-Latn-RS"/>
+        </w:rPr>
+        <w:t xml:space="preserve"> polja mogla poboljšati</w:t>
+      </w:r>
+      <w:r>
+        <w:rPr>
+          <w:lang w:val="sr-Latn-RS"/>
+        </w:rPr>
+        <w:t xml:space="preserve"> </w:t>
+      </w:r>
+      <w:r>
+        <w:t>[46]</w:t>
+      </w:r>
       <w:bookmarkStart w:id="34" w:name="_GoBack"/>
       <w:bookmarkEnd w:id="34"/>
       <w:r>
         <w:rPr>
           <w:lang w:val="sr-Latn-RS"/>
         </w:rPr>
-        <w:t xml:space="preserve">bi se pretraga u okviru </w:t>
-      </w:r>
-      <w:r>
-        <w:rPr>
-          <w:i/>
-          <w:lang w:val="sr-Latn-RS"/>
-        </w:rPr>
-        <w:t>Tags</w:t>
-      </w:r>
-      <w:r>
-        <w:rPr>
-          <w:lang w:val="sr-Latn-RS"/>
-        </w:rPr>
-        <w:t xml:space="preserve"> polja mogla poboljšati.</w:t>
+        <w:t>.</w:t>
       </w:r>
     </w:p>
     <w:p>
@@ -30717,6 +30732,62 @@
           <w:lang w:val="sr-Latn-RS"/>
         </w:rPr>
         <w:t>.</w:t>
+      </w:r>
+    </w:p>
+    <w:p>
+      <w:pPr>
+        <w:numPr>
+          <w:ilvl w:val="0"/>
+          <w:numId w:val="4"/>
+        </w:numPr>
+        <w:spacing w:after="0" w:line="276" w:lineRule="auto"/>
+        <w:jc w:val="both"/>
+        <w:rPr>
+          <w:lang w:val="sr-Latn-RS"/>
+        </w:rPr>
+      </w:pPr>
+      <w:r>
+        <w:rPr>
+          <w:lang w:val="sr-Latn-RS"/>
+        </w:rPr>
+        <w:t xml:space="preserve"> Elastic, </w:t>
+      </w:r>
+      <w:r>
+        <w:rPr>
+          <w:lang w:val="sr-Latn-RS"/>
+        </w:rPr>
+        <w:t>„</w:t>
+      </w:r>
+      <w:r>
+        <w:rPr>
+          <w:lang w:val="sr-Latn-RS"/>
+        </w:rPr>
+        <w:t>normalizer</w:t>
+      </w:r>
+      <w:r>
+        <w:rPr>
+          <w:lang w:val="sr-Latn-RS"/>
+        </w:rPr>
+        <w:t>“</w:t>
+      </w:r>
+      <w:r>
+        <w:rPr>
+          <w:lang w:val="sr-Latn-RS"/>
+        </w:rPr>
+        <w:t xml:space="preserve">, </w:t>
+      </w:r>
+      <w:r>
+        <w:rPr>
+          <w:i/>
+          <w:lang w:val="sr-Latn-RS"/>
+        </w:rPr>
+        <w:t>https://www.elastic.co/guide/en/elasticsearch</w:t>
+      </w:r>
+      <w:r>
+        <w:rPr>
+          <w:lang w:val="sr-Latn-RS"/>
+        </w:rPr>
+        <w:t>, Objašnjenja i primeri vezani za normalizer.</w:t>
       </w:r>
     </w:p>
     <w:p>
@@ -31019,7 +31090,7 @@
         <w:noProof/>
         <w:lang w:val="sr-Latn-RS"/>
       </w:rPr>
-      <w:t>41</w:t>
+      <w:t>36</w:t>
     </w:r>
     <w:r>
       <w:rPr>
@@ -34983,7 +35054,7 @@
 </file>
 
 <file path=customXml/itemProps1.xml><?xml version="1.0" encoding="utf-8"?>
-<ds:datastoreItem xmlns:ds="http://schemas.openxmlformats.org/officeDocument/2006/customXml" ds:itemID="{68BC43B4-A51D-4930-81AC-77BCCE47477B}">
+<ds:datastoreItem xmlns:ds="http://schemas.openxmlformats.org/officeDocument/2006/customXml" ds:itemID="{A8B21583-788D-4277-993B-B5B56595F6B6}">
   <ds:schemaRefs>
     <ds:schemaRef ds:uri="http://schemas.openxmlformats.org/officeDocument/2006/bibliography"/>
   </ds:schemaRefs>

</xml_diff>